<commit_message>
add git, teamwork and problem solving skills
</commit_message>
<xml_diff>
--- a/RESUME1.docx
+++ b/RESUME1.docx
@@ -22,7 +22,7 @@
           <w:szCs w:val="36"/>
           <w:u w:val="single"/>
         </w:rPr>
-        <w:t xml:space="preserve">William </w:t>
+        <w:t xml:space="preserve">Will </w:t>
       </w:r>
       <w:r>
         <w:rPr>
@@ -192,12 +192,12 @@
         </w:rPr>
         <w:t xml:space="preserve"> of Engineering (</w:t>
       </w:r>
-      <w:proofErr w:type="spellStart"/>
       <w:r>
         <w:rPr>
           <w:rFonts w:ascii="Calibri" w:eastAsia="Lucida Grande" w:hAnsi="Calibri"/>
           <w:color w:val="auto"/>
           <w:u w:color="0000F6"/>
+          <w:lang w:val="en-AU"/>
         </w:rPr>
         <w:t>H</w:t>
       </w:r>
@@ -206,6 +206,7 @@
           <w:rFonts w:ascii="Calibri" w:eastAsia="Lucida Grande" w:hAnsi="Calibri"/>
           <w:color w:val="auto"/>
           <w:u w:color="0000F6"/>
+          <w:lang w:val="en-AU"/>
         </w:rPr>
         <w:t>on</w:t>
       </w:r>
@@ -214,6 +215,7 @@
           <w:rFonts w:ascii="Calibri" w:eastAsia="Lucida Grande" w:hAnsi="Calibri"/>
           <w:color w:val="auto"/>
           <w:u w:color="0000F6"/>
+          <w:lang w:val="en-AU"/>
         </w:rPr>
         <w:t>our</w:t>
       </w:r>
@@ -222,10 +224,10 @@
           <w:rFonts w:ascii="Calibri" w:eastAsia="Lucida Grande" w:hAnsi="Calibri"/>
           <w:color w:val="auto"/>
           <w:u w:color="0000F6"/>
+          <w:lang w:val="en-AU"/>
         </w:rPr>
         <w:t>s</w:t>
       </w:r>
-      <w:proofErr w:type="spellEnd"/>
       <w:r>
         <w:rPr>
           <w:rFonts w:ascii="Calibri" w:eastAsia="Lucida Grande" w:hAnsi="Calibri"/>
@@ -365,24 +367,6 @@
         </w:rPr>
         <w:t xml:space="preserve"> School Certificate</w:t>
       </w:r>
-      <w:bookmarkStart w:id="0" w:name="_GoBack"/>
-      <w:r>
-        <w:rPr>
-          <w:rFonts w:ascii="Calibri" w:eastAsia="Lucida Grande" w:hAnsi="Calibri"/>
-          <w:color w:val="auto"/>
-          <w:u w:color="0000F6"/>
-        </w:rPr>
-        <w:t>. ATAR: 87.2</w:t>
-      </w:r>
-      <w:r>
-        <w:rPr>
-          <w:rFonts w:ascii="Calibri" w:eastAsia="Lucida Grande" w:hAnsi="Calibri"/>
-          <w:color w:val="auto"/>
-          <w:u w:color="0000F6"/>
-        </w:rPr>
-        <w:t>0</w:t>
-      </w:r>
-      <w:bookmarkEnd w:id="0"/>
     </w:p>
     <w:p>
       <w:pPr>
@@ -393,8 +377,8 @@
           <w:rFonts w:ascii="Calibri" w:eastAsia="Lucida Grande" w:hAnsi="Calibri"/>
           <w:b/>
           <w:color w:val="auto"/>
-          <w:sz w:val="36"/>
-          <w:szCs w:val="36"/>
+          <w:sz w:val="32"/>
+          <w:szCs w:val="32"/>
         </w:rPr>
       </w:pPr>
       <w:r>
@@ -441,20 +425,30 @@
         <w:ind w:left="567"/>
         <w:rPr>
           <w:rFonts w:ascii="Calibri" w:eastAsia="Lucida Grande" w:hAnsi="Calibri"/>
-          <w:color w:val="auto"/>
-        </w:rPr>
-      </w:pPr>
-      <w:r>
-        <w:rPr>
-          <w:rFonts w:ascii="Calibri" w:eastAsia="Lucida Grande" w:hAnsi="Calibri"/>
           <w:b/>
           <w:color w:val="auto"/>
         </w:rPr>
-        <w:t>Lindfield Public School</w:t>
-      </w:r>
-      <w:r>
-        <w:rPr>
-          <w:rFonts w:ascii="Calibri" w:eastAsia="Lucida Grande" w:hAnsi="Calibri"/>
+      </w:pPr>
+      <w:r>
+        <w:rPr>
+          <w:rFonts w:ascii="Calibri" w:eastAsia="Lucida Grande" w:hAnsi="Calibri"/>
+          <w:b/>
+          <w:color w:val="auto"/>
+        </w:rPr>
+        <w:t>Clearbox Systems</w:t>
+      </w:r>
+      <w:r>
+        <w:rPr>
+          <w:rFonts w:ascii="Calibri" w:eastAsia="Lucida Grande" w:hAnsi="Calibri"/>
+          <w:b/>
+          <w:color w:val="auto"/>
+        </w:rPr>
+        <w:t>, Sydney</w:t>
+      </w:r>
+      <w:r>
+        <w:rPr>
+          <w:rFonts w:ascii="Calibri" w:eastAsia="Lucida Grande" w:hAnsi="Calibri"/>
+          <w:b/>
           <w:color w:val="auto"/>
         </w:rPr>
         <w:tab/>
@@ -464,82 +458,69 @@
           <w:rFonts w:ascii="Calibri" w:eastAsia="Lucida Grande" w:hAnsi="Calibri"/>
           <w:color w:val="auto"/>
         </w:rPr>
-        <w:t>02</w:t>
-      </w:r>
-      <w:r>
-        <w:rPr>
-          <w:rFonts w:ascii="Calibri" w:eastAsia="Lucida Grande" w:hAnsi="Calibri"/>
-          <w:color w:val="auto"/>
-        </w:rPr>
-        <w:t>/</w:t>
-      </w:r>
-      <w:r>
-        <w:rPr>
-          <w:rFonts w:ascii="Calibri" w:eastAsia="Lucida Grande" w:hAnsi="Calibri"/>
-          <w:color w:val="auto"/>
-        </w:rPr>
-        <w:t>2016 – Current</w:t>
+        <w:t xml:space="preserve">10/2017 </w:t>
+      </w:r>
+      <w:r>
+        <w:rPr>
+          <w:rFonts w:ascii="Calibri" w:eastAsia="Lucida Grande" w:hAnsi="Calibri"/>
+          <w:color w:val="auto"/>
+        </w:rPr>
+        <w:t>–</w:t>
+      </w:r>
+      <w:r>
+        <w:rPr>
+          <w:rFonts w:ascii="Calibri" w:eastAsia="Lucida Grande" w:hAnsi="Calibri"/>
+          <w:color w:val="auto"/>
+        </w:rPr>
+        <w:t xml:space="preserve"> Current</w:t>
       </w:r>
     </w:p>
     <w:p>
       <w:pPr>
         <w:pStyle w:val="FreeForm"/>
-        <w:spacing w:after="200"/>
+        <w:tabs>
+          <w:tab w:val="right" w:pos="10460"/>
+        </w:tabs>
         <w:ind w:left="567"/>
-        <w:jc w:val="both"/>
-        <w:rPr>
-          <w:rFonts w:ascii="Calibri" w:eastAsia="Lucida Grande" w:hAnsi="Calibri"/>
-          <w:color w:val="auto"/>
-        </w:rPr>
-      </w:pPr>
-      <w:r>
-        <w:rPr>
-          <w:rFonts w:ascii="Calibri" w:eastAsia="Lucida Grande" w:hAnsi="Calibri"/>
-          <w:color w:val="auto"/>
-        </w:rPr>
-        <w:t>Tutoring trumpet to primary school children, t</w:t>
-      </w:r>
-      <w:r>
-        <w:rPr>
-          <w:rFonts w:ascii="Calibri" w:eastAsia="Lucida Grande" w:hAnsi="Calibri"/>
-          <w:color w:val="auto"/>
-        </w:rPr>
-        <w:t xml:space="preserve">eaching </w:t>
-      </w:r>
-      <w:r>
-        <w:rPr>
-          <w:rFonts w:ascii="Calibri" w:eastAsia="Lucida Grande" w:hAnsi="Calibri"/>
-          <w:color w:val="auto"/>
-        </w:rPr>
-        <w:t>them</w:t>
-      </w:r>
-      <w:r>
-        <w:rPr>
-          <w:rFonts w:ascii="Calibri" w:eastAsia="Lucida Grande" w:hAnsi="Calibri"/>
-          <w:color w:val="auto"/>
-        </w:rPr>
-        <w:t xml:space="preserve"> </w:t>
-      </w:r>
-      <w:r>
-        <w:rPr>
-          <w:rFonts w:ascii="Calibri" w:eastAsia="Lucida Grande" w:hAnsi="Calibri"/>
-          <w:color w:val="auto"/>
-        </w:rPr>
-        <w:t>to read music,</w:t>
-      </w:r>
-      <w:r>
-        <w:rPr>
-          <w:rFonts w:ascii="Calibri" w:eastAsia="Lucida Grande" w:hAnsi="Calibri"/>
-          <w:color w:val="auto"/>
-        </w:rPr>
-        <w:t xml:space="preserve"> </w:t>
-      </w:r>
-      <w:r>
-        <w:rPr>
-          <w:rFonts w:ascii="Calibri" w:eastAsia="Lucida Grande" w:hAnsi="Calibri"/>
-          <w:color w:val="auto"/>
-        </w:rPr>
-        <w:t>developing their trumpet skills</w:t>
+        <w:rPr>
+          <w:rFonts w:ascii="Calibri" w:eastAsia="Lucida Grande" w:hAnsi="Calibri"/>
+          <w:color w:val="auto"/>
+        </w:rPr>
+      </w:pPr>
+      <w:r>
+        <w:rPr>
+          <w:rFonts w:ascii="Calibri" w:eastAsia="Lucida Grande" w:hAnsi="Calibri"/>
+          <w:color w:val="auto"/>
+        </w:rPr>
+        <w:t xml:space="preserve">Working as a Junior Developer Intern </w:t>
+      </w:r>
+      <w:r>
+        <w:rPr>
+          <w:rFonts w:ascii="Calibri" w:eastAsia="Lucida Grande" w:hAnsi="Calibri"/>
+          <w:color w:val="auto"/>
+        </w:rPr>
+        <w:t>on Frontend and Backend projects in Java, AngularJs and Typescript</w:t>
+      </w:r>
+      <w:r>
+        <w:rPr>
+          <w:rFonts w:ascii="Calibri" w:eastAsia="Lucida Grande" w:hAnsi="Calibri"/>
+          <w:color w:val="auto"/>
+        </w:rPr>
+        <w:t xml:space="preserve"> in an Agile environment</w:t>
+      </w:r>
+      <w:r>
+        <w:rPr>
+          <w:rFonts w:ascii="Calibri" w:eastAsia="Lucida Grande" w:hAnsi="Calibri"/>
+          <w:color w:val="auto"/>
+        </w:rPr>
+        <w:t xml:space="preserve"> using Git</w:t>
+      </w:r>
+      <w:r>
+        <w:rPr>
+          <w:rFonts w:ascii="Calibri" w:eastAsia="Lucida Grande" w:hAnsi="Calibri"/>
+          <w:color w:val="auto"/>
+        </w:rPr>
+        <w:t xml:space="preserve"> for version control</w:t>
       </w:r>
     </w:p>
     <w:p>
@@ -553,7 +534,6 @@
           <w:tab w:val="right" w:pos="10460"/>
         </w:tabs>
         <w:ind w:left="567"/>
-        <w:jc w:val="both"/>
         <w:rPr>
           <w:rFonts w:ascii="Calibri" w:eastAsia="Lucida Grande" w:hAnsi="Calibri"/>
           <w:color w:val="auto"/>
@@ -565,7 +545,7 @@
           <w:b/>
           <w:color w:val="auto"/>
         </w:rPr>
-        <w:t>David Jones Electronics (Dick Smith), Chatswood Chase</w:t>
+        <w:t>Lindfield Public School</w:t>
       </w:r>
       <w:r>
         <w:rPr>
@@ -573,28 +553,34 @@
           <w:color w:val="auto"/>
         </w:rPr>
         <w:tab/>
-        <w:t>09/</w:t>
-      </w:r>
-      <w:r>
-        <w:rPr>
-          <w:rFonts w:ascii="Calibri" w:eastAsia="Lucida Grande" w:hAnsi="Calibri"/>
-          <w:color w:val="auto"/>
-        </w:rPr>
-        <w:t xml:space="preserve">2015 – </w:t>
-      </w:r>
-      <w:r>
-        <w:rPr>
-          <w:rFonts w:ascii="Calibri" w:eastAsia="Lucida Grande" w:hAnsi="Calibri"/>
-          <w:color w:val="auto"/>
-        </w:rPr>
-        <w:t>01/</w:t>
-      </w:r>
-      <w:r>
-        <w:rPr>
-          <w:rFonts w:ascii="Calibri" w:eastAsia="Lucida Grande" w:hAnsi="Calibri"/>
-          <w:color w:val="auto"/>
-        </w:rPr>
-        <w:t>2016</w:t>
+      </w:r>
+      <w:r>
+        <w:rPr>
+          <w:rFonts w:ascii="Calibri" w:eastAsia="Lucida Grande" w:hAnsi="Calibri"/>
+          <w:color w:val="auto"/>
+        </w:rPr>
+        <w:t>02</w:t>
+      </w:r>
+      <w:r>
+        <w:rPr>
+          <w:rFonts w:ascii="Calibri" w:eastAsia="Lucida Grande" w:hAnsi="Calibri"/>
+          <w:color w:val="auto"/>
+        </w:rPr>
+        <w:t>/</w:t>
+      </w:r>
+      <w:r>
+        <w:rPr>
+          <w:rFonts w:ascii="Calibri" w:eastAsia="Lucida Grande" w:hAnsi="Calibri"/>
+          <w:color w:val="auto"/>
+        </w:rPr>
+        <w:t xml:space="preserve">2016 – </w:t>
+      </w:r>
+      <w:r>
+        <w:rPr>
+          <w:rFonts w:ascii="Calibri" w:eastAsia="Lucida Grande" w:hAnsi="Calibri"/>
+          <w:color w:val="auto"/>
+        </w:rPr>
+        <w:t>01/2018</w:t>
       </w:r>
     </w:p>
     <w:p>
@@ -606,15 +592,28 @@
         <w:rPr>
           <w:rFonts w:ascii="Calibri" w:eastAsia="Lucida Grande" w:hAnsi="Calibri"/>
           <w:color w:val="auto"/>
-          <w:lang w:val="en-AU"/>
-        </w:rPr>
-      </w:pPr>
-      <w:r>
-        <w:rPr>
-          <w:rFonts w:ascii="Calibri" w:eastAsia="Lucida Grande" w:hAnsi="Calibri"/>
-          <w:color w:val="auto"/>
-        </w:rPr>
-        <w:t>Selling electronics, processing</w:t>
+        </w:rPr>
+      </w:pPr>
+      <w:r>
+        <w:rPr>
+          <w:rFonts w:ascii="Calibri" w:eastAsia="Lucida Grande" w:hAnsi="Calibri"/>
+          <w:color w:val="auto"/>
+        </w:rPr>
+        <w:t>Tutoring trumpet to primary school children, t</w:t>
+      </w:r>
+      <w:r>
+        <w:rPr>
+          <w:rFonts w:ascii="Calibri" w:eastAsia="Lucida Grande" w:hAnsi="Calibri"/>
+          <w:color w:val="auto"/>
+        </w:rPr>
+        <w:t xml:space="preserve">eaching </w:t>
+      </w:r>
+      <w:r>
+        <w:rPr>
+          <w:rFonts w:ascii="Calibri" w:eastAsia="Lucida Grande" w:hAnsi="Calibri"/>
+          <w:color w:val="auto"/>
+        </w:rPr>
+        <w:t>them</w:t>
       </w:r>
       <w:r>
         <w:rPr>
@@ -628,35 +627,21 @@
           <w:rFonts w:ascii="Calibri" w:eastAsia="Lucida Grande" w:hAnsi="Calibri"/>
           <w:color w:val="auto"/>
         </w:rPr>
-        <w:t>orders</w:t>
-      </w:r>
-      <w:r>
-        <w:rPr>
-          <w:rFonts w:ascii="Calibri" w:eastAsia="Lucida Grande" w:hAnsi="Calibri"/>
-          <w:color w:val="auto"/>
-        </w:rPr>
-        <w:t>, training</w:t>
-      </w:r>
-      <w:r>
-        <w:rPr>
-          <w:rFonts w:ascii="Calibri" w:eastAsia="Lucida Grande" w:hAnsi="Calibri"/>
-          <w:color w:val="auto"/>
-        </w:rPr>
-        <w:t xml:space="preserve"> new employees</w:t>
-      </w:r>
-      <w:r>
-        <w:rPr>
-          <w:rFonts w:ascii="Calibri" w:eastAsia="Lucida Grande" w:hAnsi="Calibri"/>
-          <w:color w:val="auto"/>
-        </w:rPr>
-        <w:t>,</w:t>
-      </w:r>
-      <w:r>
-        <w:rPr>
-          <w:rFonts w:ascii="Calibri" w:eastAsia="Lucida Grande" w:hAnsi="Calibri"/>
-          <w:color w:val="auto"/>
-        </w:rPr>
-        <w:t xml:space="preserve"> building rosters</w:t>
+        <w:t>to read music,</w:t>
+      </w:r>
+      <w:r>
+        <w:rPr>
+          <w:rFonts w:ascii="Calibri" w:eastAsia="Lucida Grande" w:hAnsi="Calibri"/>
+          <w:color w:val="auto"/>
+        </w:rPr>
+        <w:t xml:space="preserve"> </w:t>
+      </w:r>
+      <w:r>
+        <w:rPr>
+          <w:rFonts w:ascii="Calibri" w:eastAsia="Lucida Grande" w:hAnsi="Calibri"/>
+          <w:color w:val="auto"/>
+        </w:rPr>
+        <w:t>developing their trumpet skills</w:t>
       </w:r>
     </w:p>
     <w:p>
@@ -712,6 +697,14 @@
         </w:rPr>
         <w:t>Java</w:t>
       </w:r>
+      <w:r>
+        <w:rPr>
+          <w:rFonts w:ascii="Calibri" w:eastAsia="Lucida Grande" w:hAnsi="Calibri"/>
+          <w:b/>
+          <w:color w:val="auto"/>
+        </w:rPr>
+        <w:t xml:space="preserve"> Programming</w:t>
+      </w:r>
     </w:p>
     <w:p>
       <w:pPr>
@@ -763,7 +756,35 @@
           <w:rFonts w:ascii="Calibri" w:eastAsia="Lucida Grande" w:hAnsi="Calibri"/>
           <w:color w:val="auto"/>
         </w:rPr>
-        <w:t xml:space="preserve"> from a </w:t>
+        <w:t xml:space="preserve"> </w:t>
+      </w:r>
+      <w:r>
+        <w:rPr>
+          <w:rFonts w:ascii="Calibri" w:eastAsia="Lucida Grande" w:hAnsi="Calibri"/>
+          <w:color w:val="auto"/>
+        </w:rPr>
+        <w:t xml:space="preserve">and Object-Orientated programming </w:t>
+      </w:r>
+      <w:r>
+        <w:rPr>
+          <w:rFonts w:ascii="Calibri" w:eastAsia="Lucida Grande" w:hAnsi="Calibri"/>
+          <w:color w:val="auto"/>
+        </w:rPr>
+        <w:t xml:space="preserve">from </w:t>
+      </w:r>
+      <w:r>
+        <w:rPr>
+          <w:rFonts w:ascii="Calibri" w:eastAsia="Lucida Grande" w:hAnsi="Calibri"/>
+          <w:color w:val="auto"/>
+        </w:rPr>
+        <w:t xml:space="preserve">an internship at Clearbox Systems and </w:t>
+      </w:r>
+      <w:r>
+        <w:rPr>
+          <w:rFonts w:ascii="Calibri" w:eastAsia="Lucida Grande" w:hAnsi="Calibri"/>
+          <w:color w:val="auto"/>
+        </w:rPr>
+        <w:t xml:space="preserve">a </w:t>
       </w:r>
       <w:r>
         <w:rPr>
@@ -845,42 +866,77 @@
           <w:rFonts w:ascii="Calibri" w:eastAsia="Lucida Grande" w:hAnsi="Calibri"/>
           <w:color w:val="auto"/>
         </w:rPr>
-        <w:t xml:space="preserve">Moderate </w:t>
-      </w:r>
-      <w:r>
-        <w:rPr>
-          <w:rFonts w:ascii="Calibri" w:eastAsia="Lucida Grande" w:hAnsi="Calibri"/>
-          <w:color w:val="auto"/>
-        </w:rPr>
-        <w:t xml:space="preserve">level of understanding of JavaScript, CSS, HTML, jQuery and </w:t>
-      </w:r>
-      <w:r>
-        <w:rPr>
-          <w:rFonts w:ascii="Calibri" w:eastAsia="Lucida Grande" w:hAnsi="Calibri"/>
-          <w:color w:val="auto"/>
-        </w:rPr>
-        <w:t>a</w:t>
-      </w:r>
-      <w:r>
-        <w:rPr>
-          <w:rFonts w:ascii="Calibri" w:eastAsia="Lucida Grande" w:hAnsi="Calibri"/>
-          <w:color w:val="auto"/>
-        </w:rPr>
-        <w:t xml:space="preserve">lgorithm </w:t>
-      </w:r>
-      <w:r>
-        <w:rPr>
-          <w:rFonts w:ascii="Calibri" w:eastAsia="Lucida Grande" w:hAnsi="Calibri"/>
-          <w:color w:val="auto"/>
-        </w:rPr>
-        <w:t>s</w:t>
-      </w:r>
-      <w:r>
-        <w:rPr>
-          <w:rFonts w:ascii="Calibri" w:eastAsia="Lucida Grande" w:hAnsi="Calibri"/>
-          <w:color w:val="auto"/>
-        </w:rPr>
-        <w:t xml:space="preserve">cripting </w:t>
+        <w:t>Skill</w:t>
+      </w:r>
+      <w:r>
+        <w:rPr>
+          <w:rFonts w:ascii="Calibri" w:eastAsia="Lucida Grande" w:hAnsi="Calibri"/>
+          <w:color w:val="auto"/>
+        </w:rPr>
+        <w:t xml:space="preserve"> in</w:t>
+      </w:r>
+      <w:r>
+        <w:rPr>
+          <w:rFonts w:ascii="Calibri" w:eastAsia="Lucida Grande" w:hAnsi="Calibri"/>
+          <w:color w:val="auto"/>
+        </w:rPr>
+        <w:t xml:space="preserve"> the AngularJs framework</w:t>
+      </w:r>
+      <w:r>
+        <w:rPr>
+          <w:rFonts w:ascii="Calibri" w:eastAsia="Lucida Grande" w:hAnsi="Calibri"/>
+          <w:color w:val="auto"/>
+        </w:rPr>
+        <w:t>, jQuery library</w:t>
+      </w:r>
+      <w:r>
+        <w:rPr>
+          <w:rFonts w:ascii="Calibri" w:eastAsia="Lucida Grande" w:hAnsi="Calibri"/>
+          <w:color w:val="auto"/>
+        </w:rPr>
+        <w:t xml:space="preserve"> and languages</w:t>
+      </w:r>
+      <w:r>
+        <w:rPr>
+          <w:rFonts w:ascii="Calibri" w:eastAsia="Lucida Grande" w:hAnsi="Calibri"/>
+          <w:color w:val="auto"/>
+        </w:rPr>
+        <w:t xml:space="preserve"> JavaScript</w:t>
+      </w:r>
+      <w:r>
+        <w:rPr>
+          <w:rFonts w:ascii="Calibri" w:eastAsia="Lucida Grande" w:hAnsi="Calibri"/>
+          <w:color w:val="auto"/>
+        </w:rPr>
+        <w:t>, Typescript</w:t>
+      </w:r>
+      <w:r>
+        <w:rPr>
+          <w:rFonts w:ascii="Calibri" w:eastAsia="Lucida Grande" w:hAnsi="Calibri"/>
+          <w:color w:val="auto"/>
+        </w:rPr>
+        <w:t>, HTML</w:t>
+      </w:r>
+      <w:r>
+        <w:rPr>
+          <w:rFonts w:ascii="Calibri" w:eastAsia="Lucida Grande" w:hAnsi="Calibri"/>
+          <w:color w:val="auto"/>
+        </w:rPr>
+        <w:t xml:space="preserve"> and CSS</w:t>
+      </w:r>
+      <w:r>
+        <w:rPr>
+          <w:rFonts w:ascii="Calibri" w:eastAsia="Lucida Grande" w:hAnsi="Calibri"/>
+          <w:color w:val="auto"/>
+        </w:rPr>
+        <w:t xml:space="preserve"> from Clearbox Systems experience</w:t>
+      </w:r>
+      <w:r>
+        <w:rPr>
+          <w:rFonts w:ascii="Calibri" w:eastAsia="Lucida Grande" w:hAnsi="Calibri"/>
+          <w:color w:val="auto"/>
+        </w:rPr>
+        <w:t xml:space="preserve"> </w:t>
       </w:r>
       <w:r>
         <w:rPr>
@@ -894,7 +950,7 @@
           <w:rFonts w:ascii="Calibri" w:eastAsia="Lucida Grande" w:hAnsi="Calibri"/>
           <w:color w:val="auto"/>
         </w:rPr>
-        <w:t>http://willsmithte.com/Not-That-Temp</w:t>
+        <w:t>willsmithte.com/Not-That-Temp</w:t>
       </w:r>
       <w:r>
         <w:rPr>
@@ -918,16 +974,41 @@
         <w:jc w:val="both"/>
         <w:rPr>
           <w:rFonts w:ascii="Calibri" w:eastAsia="Lucida Grande" w:hAnsi="Calibri"/>
-          <w:color w:val="auto"/>
-        </w:rPr>
-      </w:pPr>
-      <w:r>
-        <w:rPr>
-          <w:rFonts w:ascii="Calibri" w:eastAsia="Lucida Grande" w:hAnsi="Calibri"/>
           <w:b/>
           <w:color w:val="auto"/>
         </w:rPr>
-        <w:t>C++</w:t>
+      </w:pPr>
+      <w:r>
+        <w:rPr>
+          <w:rFonts w:ascii="Calibri" w:eastAsia="Lucida Grande" w:hAnsi="Calibri"/>
+          <w:b/>
+          <w:color w:val="auto"/>
+        </w:rPr>
+        <w:t xml:space="preserve">Ruby </w:t>
+      </w:r>
+      <w:r>
+        <w:rPr>
+          <w:rFonts w:ascii="Calibri" w:eastAsia="Lucida Grande" w:hAnsi="Calibri"/>
+          <w:b/>
+          <w:color w:val="auto"/>
+        </w:rPr>
+        <w:t>o</w:t>
+      </w:r>
+      <w:r>
+        <w:rPr>
+          <w:rFonts w:ascii="Calibri" w:eastAsia="Lucida Grande" w:hAnsi="Calibri"/>
+          <w:b/>
+          <w:color w:val="auto"/>
+        </w:rPr>
+        <w:t>n Rails</w:t>
+      </w:r>
+      <w:r>
+        <w:rPr>
+          <w:rFonts w:ascii="Calibri" w:eastAsia="Lucida Grande" w:hAnsi="Calibri"/>
+          <w:b/>
+          <w:color w:val="auto"/>
+        </w:rPr>
+        <w:t xml:space="preserve"> and SQL</w:t>
       </w:r>
     </w:p>
     <w:p>
@@ -948,45 +1029,42 @@
           <w:rFonts w:ascii="Calibri" w:eastAsia="Lucida Grande" w:hAnsi="Calibri"/>
           <w:color w:val="auto"/>
         </w:rPr>
-        <w:t>Basic understanding of C++ fundamentals from Bill Weinman’s C++ Essential Training course (</w:t>
-      </w:r>
-      <w:r>
-        <w:rPr>
-          <w:rFonts w:ascii="Calibri" w:eastAsia="Lucida Grande" w:hAnsi="Calibri"/>
-          <w:color w:val="auto"/>
-        </w:rPr>
-        <w:t>https://www.lynda.com/C-tutorials/C-Essential-Training/182674-2.html</w:t>
-      </w:r>
-      <w:r>
-        <w:rPr>
-          <w:rFonts w:ascii="Calibri" w:eastAsia="Lucida Grande" w:hAnsi="Calibri"/>
-          <w:color w:val="auto"/>
-        </w:rPr>
-        <w:t>)</w:t>
-      </w:r>
-    </w:p>
-    <w:p>
-      <w:pPr>
-        <w:pStyle w:val="FreeForm"/>
-        <w:spacing w:before="200" w:after="100"/>
-        <w:ind w:firstLine="567"/>
-        <w:rPr>
-          <w:rFonts w:ascii="Calibri" w:eastAsia="Lucida Grande" w:hAnsi="Calibri"/>
-          <w:b/>
-          <w:color w:val="auto"/>
-          <w:sz w:val="32"/>
-          <w:szCs w:val="32"/>
-        </w:rPr>
-      </w:pPr>
-      <w:r>
-        <w:rPr>
-          <w:rFonts w:ascii="Calibri" w:eastAsia="Lucida Grande" w:hAnsi="Calibri"/>
-          <w:b/>
-          <w:color w:val="auto"/>
-          <w:sz w:val="32"/>
-          <w:szCs w:val="32"/>
-        </w:rPr>
-        <w:t>Transferable Skills</w:t>
+        <w:t xml:space="preserve">Capability in Ruby on Rails and SQL, demonstrated in my </w:t>
+      </w:r>
+      <w:r>
+        <w:rPr>
+          <w:rFonts w:ascii="Calibri" w:eastAsia="Lucida Grande" w:hAnsi="Calibri"/>
+          <w:color w:val="auto"/>
+        </w:rPr>
+        <w:t>building the backend for a</w:t>
+      </w:r>
+      <w:r>
+        <w:rPr>
+          <w:rFonts w:ascii="Calibri" w:eastAsia="Lucida Grande" w:hAnsi="Calibri"/>
+          <w:color w:val="auto"/>
+        </w:rPr>
+        <w:t xml:space="preserve"> user login service</w:t>
+      </w:r>
+      <w:r>
+        <w:rPr>
+          <w:rFonts w:ascii="Calibri" w:eastAsia="Lucida Grande" w:hAnsi="Calibri"/>
+          <w:color w:val="auto"/>
+        </w:rPr>
+        <w:t xml:space="preserve"> and database</w:t>
+      </w:r>
+      <w:r>
+        <w:rPr>
+          <w:rFonts w:ascii="Calibri" w:eastAsia="Lucida Grande" w:hAnsi="Calibri"/>
+          <w:color w:val="auto"/>
+        </w:rPr>
+        <w:t xml:space="preserve"> for </w:t>
+      </w:r>
+      <w:r>
+        <w:rPr>
+          <w:rFonts w:ascii="Calibri" w:eastAsia="Lucida Grande" w:hAnsi="Calibri"/>
+          <w:color w:val="auto"/>
+        </w:rPr>
+        <w:t xml:space="preserve">“willsmithte.com/Blackjack” </w:t>
       </w:r>
     </w:p>
     <w:p>
@@ -999,20 +1077,29 @@
         <w:tabs>
           <w:tab w:val="right" w:pos="10460"/>
         </w:tabs>
-        <w:ind w:left="567" w:hanging="357"/>
+        <w:ind w:left="567"/>
         <w:jc w:val="both"/>
         <w:rPr>
           <w:rFonts w:ascii="Calibri" w:eastAsia="Lucida Grande" w:hAnsi="Calibri"/>
-          <w:color w:val="auto"/>
-        </w:rPr>
-      </w:pPr>
-      <w:r>
-        <w:rPr>
-          <w:rFonts w:ascii="Calibri" w:eastAsia="Lucida Grande" w:hAnsi="Calibri"/>
           <w:b/>
           <w:color w:val="auto"/>
         </w:rPr>
-        <w:t>Communication</w:t>
+      </w:pPr>
+      <w:r>
+        <w:rPr>
+          <w:rFonts w:ascii="Calibri" w:eastAsia="Lucida Grande" w:hAnsi="Calibri"/>
+          <w:b/>
+          <w:color w:val="auto"/>
+        </w:rPr>
+        <w:t>G</w:t>
+      </w:r>
+      <w:r>
+        <w:rPr>
+          <w:rFonts w:ascii="Calibri" w:eastAsia="Lucida Grande" w:hAnsi="Calibri"/>
+          <w:b/>
+          <w:color w:val="auto"/>
+        </w:rPr>
+        <w:t>it Version Control</w:t>
       </w:r>
     </w:p>
     <w:p>
@@ -1021,7 +1108,6 @@
         <w:tabs>
           <w:tab w:val="right" w:pos="10460"/>
         </w:tabs>
-        <w:spacing w:after="100"/>
         <w:ind w:left="567"/>
         <w:jc w:val="both"/>
         <w:rPr>
@@ -1034,35 +1120,98 @@
           <w:rFonts w:ascii="Calibri" w:eastAsia="Lucida Grande" w:hAnsi="Calibri"/>
           <w:color w:val="auto"/>
         </w:rPr>
-        <w:t xml:space="preserve">Solid communication skills from </w:t>
-      </w:r>
-      <w:r>
-        <w:rPr>
-          <w:rFonts w:ascii="Calibri" w:eastAsia="Lucida Grande" w:hAnsi="Calibri"/>
-          <w:color w:val="auto"/>
-        </w:rPr>
-        <w:t xml:space="preserve">working </w:t>
-      </w:r>
-      <w:r>
-        <w:rPr>
-          <w:rFonts w:ascii="Calibri" w:eastAsia="Lucida Grande" w:hAnsi="Calibri"/>
-          <w:color w:val="auto"/>
-        </w:rPr>
-        <w:t>3 retail jobs with heavy customer interaction</w:t>
-      </w:r>
-      <w:r>
-        <w:rPr>
-          <w:rFonts w:ascii="Calibri" w:eastAsia="Lucida Grande" w:hAnsi="Calibri"/>
-          <w:color w:val="auto"/>
-        </w:rPr>
-        <w:t xml:space="preserve"> and </w:t>
-      </w:r>
-      <w:r>
-        <w:rPr>
-          <w:rFonts w:ascii="Calibri" w:eastAsia="Lucida Grande" w:hAnsi="Calibri"/>
-          <w:color w:val="auto"/>
-        </w:rPr>
-        <w:t>a distinction in UTS subject ‘Engineering Communication’</w:t>
+        <w:t xml:space="preserve">Great experience working with Git </w:t>
+      </w:r>
+      <w:r>
+        <w:rPr>
+          <w:rFonts w:ascii="Calibri" w:eastAsia="Lucida Grande" w:hAnsi="Calibri"/>
+          <w:color w:val="auto"/>
+        </w:rPr>
+        <w:t xml:space="preserve">and managing version control for many projects with multiple branches each </w:t>
+      </w:r>
+      <w:r>
+        <w:rPr>
+          <w:rFonts w:ascii="Calibri" w:eastAsia="Lucida Grande" w:hAnsi="Calibri"/>
+          <w:color w:val="auto"/>
+        </w:rPr>
+        <w:t xml:space="preserve">through </w:t>
+      </w:r>
+      <w:proofErr w:type="spellStart"/>
+      <w:r>
+        <w:rPr>
+          <w:rFonts w:ascii="Calibri" w:eastAsia="Lucida Grande" w:hAnsi="Calibri"/>
+          <w:color w:val="auto"/>
+        </w:rPr>
+        <w:t>Github</w:t>
+      </w:r>
+      <w:proofErr w:type="spellEnd"/>
+      <w:r>
+        <w:rPr>
+          <w:rFonts w:ascii="Calibri" w:eastAsia="Lucida Grande" w:hAnsi="Calibri"/>
+          <w:color w:val="auto"/>
+        </w:rPr>
+        <w:t xml:space="preserve"> </w:t>
+      </w:r>
+      <w:r>
+        <w:rPr>
+          <w:rFonts w:ascii="Calibri" w:eastAsia="Lucida Grande" w:hAnsi="Calibri"/>
+          <w:color w:val="auto"/>
+        </w:rPr>
+        <w:t>(</w:t>
+      </w:r>
+      <w:r>
+        <w:rPr>
+          <w:rFonts w:ascii="Calibri" w:eastAsia="Lucida Grande" w:hAnsi="Calibri"/>
+          <w:color w:val="auto"/>
+        </w:rPr>
+        <w:t>github.com/</w:t>
+      </w:r>
+      <w:proofErr w:type="spellStart"/>
+      <w:r>
+        <w:rPr>
+          <w:rFonts w:ascii="Calibri" w:eastAsia="Lucida Grande" w:hAnsi="Calibri"/>
+          <w:color w:val="auto"/>
+        </w:rPr>
+        <w:t>WillSmithTE</w:t>
+      </w:r>
+      <w:proofErr w:type="spellEnd"/>
+      <w:r>
+        <w:rPr>
+          <w:rFonts w:ascii="Calibri" w:eastAsia="Lucida Grande" w:hAnsi="Calibri"/>
+          <w:color w:val="auto"/>
+        </w:rPr>
+        <w:t>)</w:t>
+      </w:r>
+      <w:r>
+        <w:rPr>
+          <w:rFonts w:ascii="Calibri" w:eastAsia="Lucida Grande" w:hAnsi="Calibri"/>
+          <w:color w:val="auto"/>
+        </w:rPr>
+        <w:t xml:space="preserve"> and GitLab at Clearbox Systems</w:t>
+      </w:r>
+    </w:p>
+    <w:p>
+      <w:pPr>
+        <w:pStyle w:val="FreeForm"/>
+        <w:spacing w:before="200" w:after="100"/>
+        <w:ind w:firstLine="567"/>
+        <w:rPr>
+          <w:rFonts w:ascii="Calibri" w:eastAsia="Lucida Grande" w:hAnsi="Calibri"/>
+          <w:b/>
+          <w:color w:val="auto"/>
+          <w:sz w:val="32"/>
+          <w:szCs w:val="32"/>
+        </w:rPr>
+      </w:pPr>
+      <w:r>
+        <w:rPr>
+          <w:rFonts w:ascii="Calibri" w:eastAsia="Lucida Grande" w:hAnsi="Calibri"/>
+          <w:b/>
+          <w:color w:val="auto"/>
+          <w:sz w:val="32"/>
+          <w:szCs w:val="32"/>
+        </w:rPr>
+        <w:t>Transferable Skills</w:t>
       </w:r>
     </w:p>
     <w:p>
@@ -1075,75 +1224,61 @@
         <w:tabs>
           <w:tab w:val="right" w:pos="10460"/>
         </w:tabs>
+        <w:ind w:left="567" w:hanging="357"/>
+        <w:jc w:val="both"/>
+        <w:rPr>
+          <w:rFonts w:ascii="Calibri" w:eastAsia="Lucida Grande" w:hAnsi="Calibri"/>
+          <w:b/>
+        </w:rPr>
+      </w:pPr>
+      <w:r>
+        <w:rPr>
+          <w:rFonts w:ascii="Calibri" w:eastAsia="Lucida Grande" w:hAnsi="Calibri"/>
+          <w:b/>
+        </w:rPr>
+        <w:t xml:space="preserve">Working </w:t>
+      </w:r>
+      <w:r>
+        <w:rPr>
+          <w:rFonts w:ascii="Calibri" w:eastAsia="Lucida Grande" w:hAnsi="Calibri"/>
+          <w:b/>
+          <w:color w:val="auto"/>
+        </w:rPr>
+        <w:t>to</w:t>
+      </w:r>
+      <w:r>
+        <w:rPr>
+          <w:rFonts w:ascii="Calibri" w:eastAsia="Lucida Grande" w:hAnsi="Calibri"/>
+          <w:b/>
+        </w:rPr>
+        <w:t xml:space="preserve"> </w:t>
+      </w:r>
+      <w:r>
+        <w:rPr>
+          <w:rFonts w:ascii="Calibri" w:eastAsia="Lucida Grande" w:hAnsi="Calibri"/>
+          <w:b/>
+          <w:color w:val="auto"/>
+        </w:rPr>
+        <w:t>Deadlines</w:t>
+      </w:r>
+    </w:p>
+    <w:p>
+      <w:pPr>
+        <w:pStyle w:val="FreeForm"/>
+        <w:tabs>
+          <w:tab w:val="right" w:pos="10460"/>
+        </w:tabs>
         <w:ind w:left="567"/>
         <w:jc w:val="both"/>
         <w:rPr>
           <w:rFonts w:ascii="Calibri" w:eastAsia="Lucida Grande" w:hAnsi="Calibri"/>
-          <w:color w:val="auto"/>
-          <w:sz w:val="32"/>
-          <w:szCs w:val="32"/>
-          <w:u w:val="single"/>
-        </w:rPr>
-      </w:pPr>
-      <w:r>
-        <w:rPr>
-          <w:rFonts w:ascii="Calibri" w:eastAsia="Lucida Grande" w:hAnsi="Calibri"/>
-          <w:b/>
-          <w:color w:val="auto"/>
-          <w:sz w:val="2"/>
-          <w:szCs w:val="2"/>
-        </w:rPr>
-        <w:t>2</w:t>
-      </w:r>
-      <w:r>
-        <w:rPr>
-          <w:rFonts w:ascii="Calibri" w:eastAsia="Lucida Grande" w:hAnsi="Calibri"/>
-          <w:b/>
-          <w:color w:val="auto"/>
-        </w:rPr>
-        <w:t>Self-Management</w:t>
-      </w:r>
-    </w:p>
-    <w:p>
-      <w:pPr>
-        <w:pStyle w:val="FreeForm"/>
-        <w:tabs>
-          <w:tab w:val="right" w:pos="10460"/>
-        </w:tabs>
-        <w:spacing w:after="100"/>
-        <w:ind w:left="567"/>
-        <w:jc w:val="both"/>
-        <w:rPr>
-          <w:rFonts w:ascii="Calibri" w:eastAsia="Lucida Grande" w:hAnsi="Calibri"/>
-        </w:rPr>
-      </w:pPr>
-      <w:r>
-        <w:rPr>
-          <w:rFonts w:ascii="Calibri" w:eastAsia="Lucida Grande" w:hAnsi="Calibri"/>
-          <w:color w:val="auto"/>
-        </w:rPr>
-        <w:t xml:space="preserve">Strong understanding of responsibility and time-constraints from having to write reports for and generate quarterly </w:t>
-      </w:r>
-      <w:r>
-        <w:rPr>
-          <w:rFonts w:ascii="Calibri" w:eastAsia="Lucida Grande" w:hAnsi="Calibri"/>
-          <w:color w:val="auto"/>
-        </w:rPr>
-        <w:t>invoices</w:t>
-      </w:r>
-      <w:r>
-        <w:rPr>
-          <w:rFonts w:ascii="Calibri" w:eastAsia="Lucida Grande" w:hAnsi="Calibri"/>
-          <w:color w:val="auto"/>
-        </w:rPr>
-        <w:t xml:space="preserve"> for 13 trumpet students</w:t>
-      </w:r>
-      <w:r>
-        <w:rPr>
-          <w:rFonts w:ascii="Calibri" w:eastAsia="Lucida Grande" w:hAnsi="Calibri"/>
-          <w:color w:val="auto"/>
-        </w:rPr>
-        <w:t xml:space="preserve"> and from experience of running a David Jones department alone</w:t>
+        </w:rPr>
+      </w:pPr>
+      <w:r>
+        <w:rPr>
+          <w:rFonts w:ascii="Calibri" w:eastAsia="Lucida Grande" w:hAnsi="Calibri"/>
+        </w:rPr>
+        <w:t>Experience balancing work on multiple projects while meeting deadlines for sprints, notably at Clearbox Systems in estimating and recording any work completed through Jira</w:t>
       </w:r>
     </w:p>
     <w:p>
@@ -1156,87 +1291,92 @@
         <w:tabs>
           <w:tab w:val="right" w:pos="10460"/>
         </w:tabs>
+        <w:ind w:left="567" w:hanging="357"/>
+        <w:jc w:val="both"/>
+        <w:rPr>
+          <w:rFonts w:ascii="Calibri" w:eastAsia="Lucida Grande" w:hAnsi="Calibri"/>
+          <w:color w:val="auto"/>
+        </w:rPr>
+      </w:pPr>
+      <w:r>
+        <w:rPr>
+          <w:rFonts w:ascii="Calibri" w:eastAsia="Lucida Grande" w:hAnsi="Calibri"/>
+          <w:b/>
+          <w:color w:val="auto"/>
+        </w:rPr>
+        <w:t>Teamwork</w:t>
+      </w:r>
+      <w:r>
+        <w:rPr>
+          <w:rFonts w:ascii="Calibri" w:eastAsia="Lucida Grande" w:hAnsi="Calibri"/>
+          <w:b/>
+          <w:color w:val="auto"/>
+        </w:rPr>
+        <w:t xml:space="preserve"> and Communication</w:t>
+      </w:r>
+    </w:p>
+    <w:p>
+      <w:pPr>
+        <w:pStyle w:val="FreeForm"/>
+        <w:tabs>
+          <w:tab w:val="right" w:pos="10460"/>
+        </w:tabs>
+        <w:spacing w:after="100"/>
         <w:ind w:left="567"/>
         <w:jc w:val="both"/>
         <w:rPr>
           <w:rFonts w:ascii="Calibri" w:eastAsia="Lucida Grande" w:hAnsi="Calibri"/>
           <w:color w:val="auto"/>
-          <w:u w:val="single"/>
-        </w:rPr>
-      </w:pPr>
-      <w:r>
-        <w:rPr>
-          <w:rFonts w:ascii="Calibri" w:eastAsia="Lucida Grande" w:hAnsi="Calibri"/>
-          <w:b/>
-          <w:color w:val="auto"/>
-        </w:rPr>
-        <w:t>Motivation</w:t>
-      </w:r>
-    </w:p>
-    <w:p>
-      <w:pPr>
-        <w:pStyle w:val="FreeForm"/>
-        <w:tabs>
-          <w:tab w:val="right" w:pos="10460"/>
-        </w:tabs>
-        <w:ind w:left="567"/>
-        <w:jc w:val="both"/>
-        <w:rPr>
-          <w:rFonts w:ascii="Calibri" w:eastAsia="Lucida Grande" w:hAnsi="Calibri"/>
-          <w:color w:val="auto"/>
-        </w:rPr>
-      </w:pPr>
-      <w:r>
-        <w:rPr>
-          <w:rFonts w:ascii="Calibri" w:eastAsia="Lucida Grande" w:hAnsi="Calibri"/>
-          <w:color w:val="auto"/>
-        </w:rPr>
-        <w:t>Highly capable at self-motivation and working towards personal goals, exhibited through musical and gaming achievements</w:t>
-      </w:r>
-    </w:p>
-    <w:p>
-      <w:pPr>
-        <w:rPr>
-          <w:rFonts w:ascii="Calibri" w:eastAsia="Lucida Grande" w:hAnsi="Calibri"/>
-          <w:b/>
-          <w:sz w:val="32"/>
-          <w:szCs w:val="32"/>
-          <w:lang w:val="en-US"/>
-        </w:rPr>
-      </w:pPr>
-      <w:r>
-        <w:rPr>
-          <w:rFonts w:ascii="Calibri" w:eastAsia="Lucida Grande" w:hAnsi="Calibri"/>
-          <w:b/>
-          <w:sz w:val="32"/>
-          <w:szCs w:val="32"/>
-        </w:rPr>
-        <w:br w:type="page"/>
-      </w:r>
-    </w:p>
-    <w:p>
-      <w:pPr>
-        <w:pStyle w:val="FreeForm"/>
-        <w:spacing w:before="200" w:after="100"/>
-        <w:ind w:firstLine="567"/>
-        <w:rPr>
-          <w:rFonts w:ascii="Calibri" w:eastAsia="Lucida Grande" w:hAnsi="Calibri"/>
-          <w:b/>
-          <w:color w:val="auto"/>
-          <w:sz w:val="32"/>
-          <w:szCs w:val="32"/>
-        </w:rPr>
-      </w:pPr>
-      <w:r>
-        <w:rPr>
-          <w:rFonts w:ascii="Calibri" w:eastAsia="Lucida Grande" w:hAnsi="Calibri"/>
-          <w:b/>
-          <w:color w:val="auto"/>
-          <w:sz w:val="32"/>
-          <w:szCs w:val="32"/>
-        </w:rPr>
-        <w:lastRenderedPageBreak/>
-        <w:t>Interests</w:t>
+        </w:rPr>
+      </w:pPr>
+      <w:r>
+        <w:rPr>
+          <w:rFonts w:ascii="Calibri" w:eastAsia="Lucida Grande" w:hAnsi="Calibri"/>
+          <w:color w:val="auto"/>
+        </w:rPr>
+        <w:t>Cumbersome experience collaborating with employees</w:t>
+      </w:r>
+      <w:r>
+        <w:rPr>
+          <w:rFonts w:ascii="Calibri" w:eastAsia="Lucida Grande" w:hAnsi="Calibri"/>
+          <w:color w:val="auto"/>
+        </w:rPr>
+        <w:t xml:space="preserve"> about completed</w:t>
+      </w:r>
+      <w:r>
+        <w:rPr>
+          <w:rFonts w:ascii="Calibri" w:eastAsia="Lucida Grande" w:hAnsi="Calibri"/>
+          <w:color w:val="auto"/>
+        </w:rPr>
+        <w:t xml:space="preserve"> work</w:t>
+      </w:r>
+      <w:r>
+        <w:rPr>
+          <w:rFonts w:ascii="Calibri" w:eastAsia="Lucida Grande" w:hAnsi="Calibri"/>
+          <w:color w:val="auto"/>
+        </w:rPr>
+        <w:t>, to-be-completed work and any issues through Slack and daily Standups at Clearbox Systems</w:t>
+      </w:r>
+      <w:r>
+        <w:rPr>
+          <w:rFonts w:ascii="Calibri" w:eastAsia="Lucida Grande" w:hAnsi="Calibri"/>
+          <w:color w:val="auto"/>
+        </w:rPr>
+        <w:t>, often with multiple people</w:t>
+      </w:r>
+      <w:r>
+        <w:rPr>
+          <w:rFonts w:ascii="Calibri" w:eastAsia="Lucida Grande" w:hAnsi="Calibri"/>
+          <w:color w:val="auto"/>
+        </w:rPr>
+        <w:t xml:space="preserve"> working</w:t>
+      </w:r>
+      <w:r>
+        <w:rPr>
+          <w:rFonts w:ascii="Calibri" w:eastAsia="Lucida Grande" w:hAnsi="Calibri"/>
+          <w:color w:val="auto"/>
+        </w:rPr>
+        <w:t xml:space="preserve"> on the same project at once</w:t>
       </w:r>
     </w:p>
     <w:p>
@@ -1249,68 +1389,184 @@
         <w:tabs>
           <w:tab w:val="right" w:pos="10460"/>
         </w:tabs>
-        <w:spacing w:after="100"/>
         <w:ind w:left="567" w:hanging="357"/>
         <w:jc w:val="both"/>
         <w:rPr>
           <w:rFonts w:ascii="Calibri" w:eastAsia="Lucida Grande" w:hAnsi="Calibri"/>
+          <w:color w:val="auto"/>
+        </w:rPr>
+      </w:pPr>
+      <w:r>
+        <w:rPr>
+          <w:rFonts w:ascii="Calibri" w:eastAsia="Lucida Grande" w:hAnsi="Calibri"/>
           <w:b/>
           <w:color w:val="auto"/>
+        </w:rPr>
+        <w:t>Problem Solving</w:t>
+      </w:r>
+    </w:p>
+    <w:p>
+      <w:pPr>
+        <w:pStyle w:val="FreeForm"/>
+        <w:tabs>
+          <w:tab w:val="right" w:pos="10460"/>
+        </w:tabs>
+        <w:spacing w:after="100"/>
+        <w:ind w:left="567"/>
+        <w:jc w:val="both"/>
+        <w:rPr>
+          <w:rFonts w:ascii="Calibri" w:eastAsia="Lucida Grande" w:hAnsi="Calibri"/>
+          <w:color w:val="auto"/>
+        </w:rPr>
+      </w:pPr>
+      <w:r>
+        <w:rPr>
+          <w:rFonts w:ascii="Calibri" w:eastAsia="Lucida Grande" w:hAnsi="Calibri"/>
+          <w:color w:val="auto"/>
+        </w:rPr>
+        <w:t xml:space="preserve">Strong ability to </w:t>
+      </w:r>
+      <w:r>
+        <w:rPr>
+          <w:rFonts w:ascii="Calibri" w:eastAsia="Lucida Grande" w:hAnsi="Calibri"/>
+          <w:color w:val="auto"/>
+        </w:rPr>
+        <w:t xml:space="preserve">come to a solution by </w:t>
+      </w:r>
+      <w:r>
+        <w:rPr>
+          <w:rFonts w:ascii="Calibri" w:eastAsia="Lucida Grande" w:hAnsi="Calibri"/>
+          <w:color w:val="auto"/>
+        </w:rPr>
+        <w:t>think</w:t>
+      </w:r>
+      <w:r>
+        <w:rPr>
+          <w:rFonts w:ascii="Calibri" w:eastAsia="Lucida Grande" w:hAnsi="Calibri"/>
+          <w:color w:val="auto"/>
+        </w:rPr>
+        <w:t>ing</w:t>
+      </w:r>
+      <w:r>
+        <w:rPr>
+          <w:rFonts w:ascii="Calibri" w:eastAsia="Lucida Grande" w:hAnsi="Calibri"/>
+          <w:color w:val="auto"/>
+        </w:rPr>
+        <w:t xml:space="preserve"> clearly and </w:t>
+      </w:r>
+      <w:r>
+        <w:rPr>
+          <w:rFonts w:ascii="Calibri" w:eastAsia="Lucida Grande" w:hAnsi="Calibri"/>
+          <w:color w:val="auto"/>
+        </w:rPr>
+        <w:t>deeply</w:t>
+      </w:r>
+      <w:r>
+        <w:rPr>
+          <w:rFonts w:ascii="Calibri" w:eastAsia="Lucida Grande" w:hAnsi="Calibri"/>
+          <w:color w:val="auto"/>
+        </w:rPr>
+        <w:t xml:space="preserve">, </w:t>
+      </w:r>
+      <w:r>
+        <w:rPr>
+          <w:rFonts w:ascii="Calibri" w:eastAsia="Lucida Grande" w:hAnsi="Calibri"/>
+          <w:color w:val="auto"/>
+        </w:rPr>
+        <w:t>developed</w:t>
+      </w:r>
+      <w:r>
+        <w:rPr>
+          <w:rFonts w:ascii="Calibri" w:eastAsia="Lucida Grande" w:hAnsi="Calibri"/>
+          <w:color w:val="auto"/>
+        </w:rPr>
+        <w:t xml:space="preserve"> </w:t>
+      </w:r>
+      <w:r>
+        <w:rPr>
+          <w:rFonts w:ascii="Calibri" w:eastAsia="Lucida Grande" w:hAnsi="Calibri"/>
+          <w:color w:val="auto"/>
+        </w:rPr>
+        <w:t xml:space="preserve">through </w:t>
+      </w:r>
+      <w:r>
+        <w:rPr>
+          <w:rFonts w:ascii="Calibri" w:eastAsia="Lucida Grande" w:hAnsi="Calibri"/>
+          <w:color w:val="auto"/>
+        </w:rPr>
+        <w:t>passions for mathematics and musical instruments</w:t>
+      </w:r>
+      <w:r>
+        <w:rPr>
+          <w:rFonts w:ascii="Calibri" w:eastAsia="Lucida Grande" w:hAnsi="Calibri"/>
+          <w:color w:val="auto"/>
+        </w:rPr>
+        <w:t xml:space="preserve"> (requiring great mental stamina</w:t>
+      </w:r>
+      <w:r>
+        <w:rPr>
+          <w:rFonts w:ascii="Calibri" w:eastAsia="Lucida Grande" w:hAnsi="Calibri"/>
+          <w:color w:val="auto"/>
+        </w:rPr>
+        <w:t>)</w:t>
+      </w:r>
+    </w:p>
+    <w:p>
+      <w:pPr>
+        <w:pStyle w:val="FreeForm"/>
+        <w:tabs>
+          <w:tab w:val="right" w:pos="10460"/>
+        </w:tabs>
+        <w:ind w:left="567"/>
+        <w:jc w:val="both"/>
+        <w:rPr>
+          <w:rFonts w:ascii="Calibri" w:eastAsia="Lucida Grande" w:hAnsi="Calibri"/>
+        </w:rPr>
+      </w:pPr>
+    </w:p>
+    <w:p>
+      <w:pPr>
+        <w:rPr>
+          <w:rFonts w:ascii="Calibri" w:eastAsia="Lucida Grande" w:hAnsi="Calibri"/>
+          <w:b/>
           <w:sz w:val="32"/>
           <w:szCs w:val="32"/>
-          <w:u w:val="single"/>
-        </w:rPr>
-      </w:pPr>
-      <w:r>
-        <w:rPr>
-          <w:rFonts w:ascii="Calibri" w:eastAsia="Lucida Grande" w:hAnsi="Calibri"/>
-          <w:color w:val="auto"/>
-        </w:rPr>
-        <w:t xml:space="preserve">Playing </w:t>
-      </w:r>
-      <w:r>
-        <w:rPr>
-          <w:rFonts w:ascii="Calibri" w:eastAsia="Lucida Grande" w:hAnsi="Calibri"/>
-          <w:color w:val="auto"/>
-        </w:rPr>
-        <w:t>trumpet and bass guitar</w:t>
-      </w:r>
-      <w:r>
-        <w:rPr>
-          <w:rFonts w:ascii="Calibri" w:eastAsia="Lucida Grande" w:hAnsi="Calibri"/>
-          <w:color w:val="auto"/>
-        </w:rPr>
-        <w:t xml:space="preserve"> (earnt 8</w:t>
-      </w:r>
-      <w:r>
-        <w:rPr>
-          <w:rFonts w:ascii="Calibri" w:eastAsia="Lucida Grande" w:hAnsi="Calibri"/>
-          <w:color w:val="auto"/>
-          <w:vertAlign w:val="superscript"/>
-        </w:rPr>
-        <w:t>th</w:t>
-      </w:r>
-      <w:r>
-        <w:rPr>
-          <w:rFonts w:ascii="Calibri" w:eastAsia="Lucida Grande" w:hAnsi="Calibri"/>
-          <w:color w:val="auto"/>
-        </w:rPr>
-        <w:t xml:space="preserve"> Grade Trumpet Certificate 2011 and placed 3</w:t>
-      </w:r>
-      <w:r>
-        <w:rPr>
-          <w:rFonts w:ascii="Calibri" w:eastAsia="Lucida Grande" w:hAnsi="Calibri"/>
-          <w:color w:val="auto"/>
-          <w:vertAlign w:val="superscript"/>
-        </w:rPr>
-        <w:t>rd</w:t>
-      </w:r>
-      <w:r>
-        <w:rPr>
-          <w:rFonts w:ascii="Calibri" w:eastAsia="Lucida Grande" w:hAnsi="Calibri"/>
-          <w:color w:val="auto"/>
-        </w:rPr>
-        <w:t xml:space="preserve"> at the NSW Brass Solo Championships 2009)</w:t>
+          <w:lang w:val="en-US"/>
+        </w:rPr>
+      </w:pPr>
+      <w:r>
+        <w:rPr>
+          <w:rFonts w:ascii="Calibri" w:eastAsia="Lucida Grande" w:hAnsi="Calibri"/>
+          <w:b/>
+          <w:sz w:val="32"/>
+          <w:szCs w:val="32"/>
+        </w:rPr>
+        <w:br w:type="page"/>
+      </w:r>
+    </w:p>
+    <w:p>
+      <w:pPr>
+        <w:pStyle w:val="FreeForm"/>
+        <w:spacing w:before="200" w:after="100"/>
+        <w:ind w:firstLine="567"/>
+        <w:rPr>
+          <w:rFonts w:ascii="Calibri" w:eastAsia="Lucida Grande" w:hAnsi="Calibri"/>
+          <w:b/>
+          <w:color w:val="auto"/>
+          <w:sz w:val="32"/>
+          <w:szCs w:val="32"/>
+        </w:rPr>
+      </w:pPr>
+      <w:r>
+        <w:rPr>
+          <w:rFonts w:ascii="Calibri" w:eastAsia="Lucida Grande" w:hAnsi="Calibri"/>
+          <w:b/>
+          <w:color w:val="auto"/>
+          <w:sz w:val="32"/>
+          <w:szCs w:val="32"/>
+        </w:rPr>
+        <w:lastRenderedPageBreak/>
+        <w:t>Interests</w:t>
       </w:r>
     </w:p>
     <w:p>
@@ -1340,7 +1596,65 @@
           <w:rFonts w:ascii="Calibri" w:eastAsia="Lucida Grande" w:hAnsi="Calibri"/>
           <w:color w:val="auto"/>
         </w:rPr>
-        <w:t>Learning about software languages and algorithms</w:t>
+        <w:t xml:space="preserve">Playing </w:t>
+      </w:r>
+      <w:r>
+        <w:rPr>
+          <w:rFonts w:ascii="Calibri" w:eastAsia="Lucida Grande" w:hAnsi="Calibri"/>
+          <w:color w:val="auto"/>
+        </w:rPr>
+        <w:t>trumpet and bass guitar</w:t>
+      </w:r>
+      <w:r>
+        <w:rPr>
+          <w:rFonts w:ascii="Calibri" w:eastAsia="Lucida Grande" w:hAnsi="Calibri"/>
+          <w:color w:val="auto"/>
+        </w:rPr>
+        <w:t xml:space="preserve"> (8</w:t>
+      </w:r>
+      <w:r>
+        <w:rPr>
+          <w:rFonts w:ascii="Calibri" w:eastAsia="Lucida Grande" w:hAnsi="Calibri"/>
+          <w:color w:val="auto"/>
+          <w:vertAlign w:val="superscript"/>
+        </w:rPr>
+        <w:t>th</w:t>
+      </w:r>
+      <w:r>
+        <w:rPr>
+          <w:rFonts w:ascii="Calibri" w:eastAsia="Lucida Grande" w:hAnsi="Calibri"/>
+          <w:color w:val="auto"/>
+        </w:rPr>
+        <w:t xml:space="preserve"> Grade Trumpet Certificate 2011 and 3</w:t>
+      </w:r>
+      <w:r>
+        <w:rPr>
+          <w:rFonts w:ascii="Calibri" w:eastAsia="Lucida Grande" w:hAnsi="Calibri"/>
+          <w:color w:val="auto"/>
+          <w:vertAlign w:val="superscript"/>
+        </w:rPr>
+        <w:t>rd</w:t>
+      </w:r>
+      <w:r>
+        <w:rPr>
+          <w:rFonts w:ascii="Calibri" w:eastAsia="Lucida Grande" w:hAnsi="Calibri"/>
+          <w:color w:val="auto"/>
+        </w:rPr>
+        <w:t xml:space="preserve"> </w:t>
+      </w:r>
+      <w:r>
+        <w:rPr>
+          <w:rFonts w:ascii="Calibri" w:eastAsia="Lucida Grande" w:hAnsi="Calibri"/>
+          <w:color w:val="auto"/>
+        </w:rPr>
+        <w:t xml:space="preserve">place </w:t>
+      </w:r>
+      <w:r>
+        <w:rPr>
+          <w:rFonts w:ascii="Calibri" w:eastAsia="Lucida Grande" w:hAnsi="Calibri"/>
+          <w:color w:val="auto"/>
+        </w:rPr>
+        <w:t>at the NSW Brass Solo Championships 2009)</w:t>
       </w:r>
     </w:p>
     <w:p>
@@ -1370,14 +1684,21 @@
           <w:rFonts w:ascii="Calibri" w:eastAsia="Lucida Grande" w:hAnsi="Calibri"/>
           <w:color w:val="auto"/>
         </w:rPr>
-        <w:t xml:space="preserve">Bike-riding </w:t>
-      </w:r>
-      <w:r>
-        <w:rPr>
-          <w:rFonts w:ascii="Calibri" w:eastAsia="Lucida Grande" w:hAnsi="Calibri"/>
-          <w:color w:val="auto"/>
-        </w:rPr>
-        <w:t>and playing squash</w:t>
+        <w:t>Learning and researching development languages and frameworks,</w:t>
+      </w:r>
+      <w:r>
+        <w:rPr>
+          <w:rFonts w:ascii="Calibri" w:eastAsia="Lucida Grande" w:hAnsi="Calibri"/>
+          <w:color w:val="auto"/>
+        </w:rPr>
+        <w:t xml:space="preserve"> then implementing my learning </w:t>
+      </w:r>
+      <w:r>
+        <w:rPr>
+          <w:rFonts w:ascii="Calibri" w:eastAsia="Lucida Grande" w:hAnsi="Calibri"/>
+          <w:color w:val="auto"/>
+        </w:rPr>
+        <w:t>in personal projects</w:t>
       </w:r>
     </w:p>
     <w:p>
@@ -1390,7 +1711,7 @@
         <w:tabs>
           <w:tab w:val="right" w:pos="10460"/>
         </w:tabs>
-        <w:spacing w:after="240"/>
+        <w:spacing w:after="100"/>
         <w:ind w:left="567" w:hanging="357"/>
         <w:jc w:val="both"/>
         <w:rPr>
@@ -1407,21 +1728,28 @@
           <w:rFonts w:ascii="Calibri" w:eastAsia="Lucida Grande" w:hAnsi="Calibri"/>
           <w:color w:val="auto"/>
         </w:rPr>
-        <w:t xml:space="preserve">Videos games to practice strategy and </w:t>
-      </w:r>
-      <w:r>
-        <w:rPr>
-          <w:rFonts w:ascii="Calibri" w:eastAsia="Lucida Grande" w:hAnsi="Calibri"/>
-          <w:color w:val="auto"/>
-        </w:rPr>
-        <w:t xml:space="preserve">exhibit </w:t>
-      </w:r>
-      <w:r>
-        <w:rPr>
-          <w:rFonts w:ascii="Calibri" w:eastAsia="Lucida Grande" w:hAnsi="Calibri"/>
-          <w:color w:val="auto"/>
-        </w:rPr>
-        <w:t>competitiveness</w:t>
+        <w:t>Bike-riding</w:t>
+      </w:r>
+      <w:r>
+        <w:rPr>
+          <w:rFonts w:ascii="Calibri" w:eastAsia="Lucida Grande" w:hAnsi="Calibri"/>
+          <w:color w:val="auto"/>
+        </w:rPr>
+        <w:t>,</w:t>
+      </w:r>
+      <w:r>
+        <w:rPr>
+          <w:rFonts w:ascii="Calibri" w:eastAsia="Lucida Grande" w:hAnsi="Calibri"/>
+          <w:color w:val="auto"/>
+        </w:rPr>
+        <w:t xml:space="preserve"> playing squash</w:t>
+      </w:r>
+      <w:r>
+        <w:rPr>
+          <w:rFonts w:ascii="Calibri" w:eastAsia="Lucida Grande" w:hAnsi="Calibri"/>
+          <w:color w:val="auto"/>
+        </w:rPr>
+        <w:t xml:space="preserve"> and reading</w:t>
       </w:r>
     </w:p>
     <w:p>
@@ -1431,8 +1759,10 @@
         <w:ind w:firstLine="567"/>
         <w:rPr>
           <w:rFonts w:ascii="Calibri" w:eastAsia="Lucida Grande" w:hAnsi="Calibri"/>
-          <w:color w:val="auto"/>
-          <w:u w:color="0000F6"/>
+          <w:b/>
+          <w:color w:val="auto"/>
+          <w:sz w:val="32"/>
+          <w:szCs w:val="32"/>
         </w:rPr>
       </w:pPr>
       <w:r>
@@ -1467,6 +1797,66 @@
           <w:color w:val="auto"/>
           <w:u w:color="0000F6"/>
         </w:rPr>
+        <w:t xml:space="preserve">CLEARBOX STAFF </w:t>
+      </w:r>
+      <w:r>
+        <w:rPr>
+          <w:rFonts w:ascii="Calibri" w:eastAsia="Lucida Grande" w:hAnsi="Calibri"/>
+          <w:color w:val="auto"/>
+          <w:u w:color="0000F6"/>
+        </w:rPr>
+        <w:tab/>
+        <w:t>XXXX</w:t>
+      </w:r>
+      <w:r>
+        <w:rPr>
+          <w:rFonts w:ascii="Calibri" w:eastAsia="Lucida Grande" w:hAnsi="Calibri"/>
+          <w:color w:val="auto"/>
+          <w:u w:color="0000F6"/>
+        </w:rPr>
+        <w:tab/>
+      </w:r>
+      <w:r>
+        <w:rPr>
+          <w:rFonts w:ascii="Calibri" w:eastAsia="Lucida Grande" w:hAnsi="Calibri"/>
+          <w:color w:val="auto"/>
+          <w:u w:color="0000F6"/>
+        </w:rPr>
+        <w:tab/>
+      </w:r>
+      <w:r>
+        <w:rPr>
+          <w:rFonts w:ascii="Calibri" w:eastAsia="Lucida Grande" w:hAnsi="Calibri"/>
+          <w:color w:val="auto"/>
+          <w:u w:color="0000F6"/>
+        </w:rPr>
+        <w:tab/>
+        <w:t>Clearbox Systems, Macquarie Park NSW</w:t>
+      </w:r>
+      <w:bookmarkStart w:id="0" w:name="_GoBack"/>
+      <w:bookmarkEnd w:id="0"/>
+    </w:p>
+    <w:p>
+      <w:pPr>
+        <w:pStyle w:val="FreeForm"/>
+        <w:numPr>
+          <w:ilvl w:val="0"/>
+          <w:numId w:val="13"/>
+        </w:numPr>
+        <w:ind w:left="567"/>
+        <w:jc w:val="both"/>
+        <w:rPr>
+          <w:rFonts w:ascii="Calibri" w:eastAsia="Lucida Grande" w:hAnsi="Calibri"/>
+          <w:color w:val="auto"/>
+          <w:u w:color="0000F6"/>
+        </w:rPr>
+      </w:pPr>
+      <w:r>
+        <w:rPr>
+          <w:rFonts w:ascii="Calibri" w:eastAsia="Lucida Grande" w:hAnsi="Calibri"/>
+          <w:color w:val="auto"/>
+          <w:u w:color="0000F6"/>
+        </w:rPr>
         <w:t xml:space="preserve">Iveta </w:t>
       </w:r>
       <w:proofErr w:type="spellStart"/>
@@ -1476,7 +1866,15 @@
           <w:color w:val="auto"/>
           <w:u w:color="0000F6"/>
         </w:rPr>
-        <w:t>Slapeta</w:t>
+        <w:t>Slapet</w:t>
+      </w:r>
+      <w:r>
+        <w:rPr>
+          <w:rFonts w:ascii="Calibri" w:eastAsia="Lucida Grande" w:hAnsi="Calibri"/>
+          <w:color w:val="auto"/>
+          <w:u w:color="0000F6"/>
+        </w:rPr>
+        <w:t>ova</w:t>
       </w:r>
       <w:proofErr w:type="spellEnd"/>
       <w:r>
@@ -1493,6 +1891,30 @@
           <w:color w:val="auto"/>
           <w:u w:color="0000F6"/>
         </w:rPr>
+        <w:t xml:space="preserve"> </w:t>
+      </w:r>
+      <w:r>
+        <w:rPr>
+          <w:rFonts w:ascii="Calibri" w:eastAsia="Lucida Grande" w:hAnsi="Calibri"/>
+          <w:color w:val="auto"/>
+          <w:u w:color="0000F6"/>
+        </w:rPr>
+        <w:t xml:space="preserve">        </w:t>
+      </w:r>
+      <w:r>
+        <w:rPr>
+          <w:rFonts w:ascii="Calibri" w:eastAsia="Lucida Grande" w:hAnsi="Calibri"/>
+          <w:color w:val="auto"/>
+          <w:u w:color="0000F6"/>
+        </w:rPr>
+        <w:t xml:space="preserve"> </w:t>
+      </w:r>
+      <w:r>
+        <w:rPr>
+          <w:rFonts w:ascii="Calibri" w:eastAsia="Lucida Grande" w:hAnsi="Calibri"/>
+          <w:color w:val="auto"/>
+          <w:u w:color="0000F6"/>
+        </w:rPr>
         <w:t>04</w:t>
       </w:r>
       <w:r>
@@ -1542,14 +1964,7 @@
           <w:u w:color="0000F6"/>
         </w:rPr>
         <w:tab/>
-      </w:r>
-      <w:r>
-        <w:rPr>
-          <w:rFonts w:ascii="Calibri" w:eastAsia="Lucida Grande" w:hAnsi="Calibri"/>
-          <w:color w:val="auto"/>
-          <w:u w:color="0000F6"/>
-        </w:rPr>
-        <w:tab/>
+        <w:t xml:space="preserve">        </w:t>
       </w:r>
       <w:r>
         <w:rPr>
@@ -1628,9 +2043,9 @@
           <w:noProof/>
         </w:rPr>
         <w:drawing>
-          <wp:inline distT="0" distB="0" distL="0" distR="0" wp14:anchorId="56610535" wp14:editId="25E3493D">
-            <wp:extent cx="5772150" cy="4863837"/>
-            <wp:effectExtent l="0" t="0" r="0" b="0"/>
+          <wp:inline distT="0" distB="0" distL="0" distR="0" wp14:anchorId="3C8D38D8" wp14:editId="6064B9D3">
+            <wp:extent cx="6642100" cy="6370320"/>
+            <wp:effectExtent l="0" t="0" r="6350" b="0"/>
             <wp:docPr id="1" name="Picture 1"/>
             <wp:cNvGraphicFramePr>
               <a:graphicFrameLocks xmlns:a="http://schemas.openxmlformats.org/drawingml/2006/main" noChangeAspect="1"/>
@@ -1651,7 +2066,7 @@
                   <pic:spPr>
                     <a:xfrm>
                       <a:off x="0" y="0"/>
-                      <a:ext cx="5781189" cy="4871454"/>
+                      <a:ext cx="6642100" cy="6370320"/>
                     </a:xfrm>
                     <a:prstGeom prst="rect">
                       <a:avLst/>
@@ -1715,7 +2130,7 @@
       <w:pStyle w:val="Footer"/>
     </w:pPr>
     <w:r>
-      <w:t>William SMITH</w:t>
+      <w:t>Will SMITH</w:t>
     </w:r>
     <w:r>
       <w:tab/>
@@ -2489,6 +2904,345 @@
     </w:lvl>
   </w:abstractNum>
   <w:abstractNum w:abstractNumId="5" w15:restartNumberingAfterBreak="0">
+    <w:nsid w:val="07143385"/>
+    <w:multiLevelType w:val="hybridMultilevel"/>
+    <w:tmpl w:val="6E564112"/>
+    <w:lvl w:ilvl="0" w:tplc="08090001">
+      <w:start w:val="1"/>
+      <w:numFmt w:val="bullet"/>
+      <w:lvlText w:val=""/>
+      <w:lvlJc w:val="left"/>
+      <w:pPr>
+        <w:ind w:left="720" w:hanging="360"/>
+      </w:pPr>
+      <w:rPr>
+        <w:rFonts w:ascii="Symbol" w:hAnsi="Symbol" w:hint="default"/>
+      </w:rPr>
+    </w:lvl>
+    <w:lvl w:ilvl="1" w:tplc="08090003" w:tentative="1">
+      <w:start w:val="1"/>
+      <w:numFmt w:val="bullet"/>
+      <w:lvlText w:val="o"/>
+      <w:lvlJc w:val="left"/>
+      <w:pPr>
+        <w:ind w:left="1440" w:hanging="360"/>
+      </w:pPr>
+      <w:rPr>
+        <w:rFonts w:ascii="Courier New" w:hAnsi="Courier New" w:cs="Courier New" w:hint="default"/>
+      </w:rPr>
+    </w:lvl>
+    <w:lvl w:ilvl="2" w:tplc="08090005" w:tentative="1">
+      <w:start w:val="1"/>
+      <w:numFmt w:val="bullet"/>
+      <w:lvlText w:val=""/>
+      <w:lvlJc w:val="left"/>
+      <w:pPr>
+        <w:ind w:left="2160" w:hanging="360"/>
+      </w:pPr>
+      <w:rPr>
+        <w:rFonts w:ascii="Wingdings" w:hAnsi="Wingdings" w:hint="default"/>
+      </w:rPr>
+    </w:lvl>
+    <w:lvl w:ilvl="3" w:tplc="08090001" w:tentative="1">
+      <w:start w:val="1"/>
+      <w:numFmt w:val="bullet"/>
+      <w:lvlText w:val=""/>
+      <w:lvlJc w:val="left"/>
+      <w:pPr>
+        <w:ind w:left="2880" w:hanging="360"/>
+      </w:pPr>
+      <w:rPr>
+        <w:rFonts w:ascii="Symbol" w:hAnsi="Symbol" w:hint="default"/>
+      </w:rPr>
+    </w:lvl>
+    <w:lvl w:ilvl="4" w:tplc="08090003" w:tentative="1">
+      <w:start w:val="1"/>
+      <w:numFmt w:val="bullet"/>
+      <w:lvlText w:val="o"/>
+      <w:lvlJc w:val="left"/>
+      <w:pPr>
+        <w:ind w:left="3600" w:hanging="360"/>
+      </w:pPr>
+      <w:rPr>
+        <w:rFonts w:ascii="Courier New" w:hAnsi="Courier New" w:cs="Courier New" w:hint="default"/>
+      </w:rPr>
+    </w:lvl>
+    <w:lvl w:ilvl="5" w:tplc="08090005" w:tentative="1">
+      <w:start w:val="1"/>
+      <w:numFmt w:val="bullet"/>
+      <w:lvlText w:val=""/>
+      <w:lvlJc w:val="left"/>
+      <w:pPr>
+        <w:ind w:left="4320" w:hanging="360"/>
+      </w:pPr>
+      <w:rPr>
+        <w:rFonts w:ascii="Wingdings" w:hAnsi="Wingdings" w:hint="default"/>
+      </w:rPr>
+    </w:lvl>
+    <w:lvl w:ilvl="6" w:tplc="08090001" w:tentative="1">
+      <w:start w:val="1"/>
+      <w:numFmt w:val="bullet"/>
+      <w:lvlText w:val=""/>
+      <w:lvlJc w:val="left"/>
+      <w:pPr>
+        <w:ind w:left="5040" w:hanging="360"/>
+      </w:pPr>
+      <w:rPr>
+        <w:rFonts w:ascii="Symbol" w:hAnsi="Symbol" w:hint="default"/>
+      </w:rPr>
+    </w:lvl>
+    <w:lvl w:ilvl="7" w:tplc="08090003" w:tentative="1">
+      <w:start w:val="1"/>
+      <w:numFmt w:val="bullet"/>
+      <w:lvlText w:val="o"/>
+      <w:lvlJc w:val="left"/>
+      <w:pPr>
+        <w:ind w:left="5760" w:hanging="360"/>
+      </w:pPr>
+      <w:rPr>
+        <w:rFonts w:ascii="Courier New" w:hAnsi="Courier New" w:cs="Courier New" w:hint="default"/>
+      </w:rPr>
+    </w:lvl>
+    <w:lvl w:ilvl="8" w:tplc="08090005" w:tentative="1">
+      <w:start w:val="1"/>
+      <w:numFmt w:val="bullet"/>
+      <w:lvlText w:val=""/>
+      <w:lvlJc w:val="left"/>
+      <w:pPr>
+        <w:ind w:left="6480" w:hanging="360"/>
+      </w:pPr>
+      <w:rPr>
+        <w:rFonts w:ascii="Wingdings" w:hAnsi="Wingdings" w:hint="default"/>
+      </w:rPr>
+    </w:lvl>
+  </w:abstractNum>
+  <w:abstractNum w:abstractNumId="6" w15:restartNumberingAfterBreak="0">
+    <w:nsid w:val="0EA3370C"/>
+    <w:multiLevelType w:val="hybridMultilevel"/>
+    <w:tmpl w:val="15826252"/>
+    <w:lvl w:ilvl="0" w:tplc="08090001">
+      <w:start w:val="1"/>
+      <w:numFmt w:val="bullet"/>
+      <w:lvlText w:val=""/>
+      <w:lvlJc w:val="left"/>
+      <w:pPr>
+        <w:ind w:left="1287" w:hanging="360"/>
+      </w:pPr>
+      <w:rPr>
+        <w:rFonts w:ascii="Symbol" w:hAnsi="Symbol" w:hint="default"/>
+      </w:rPr>
+    </w:lvl>
+    <w:lvl w:ilvl="1" w:tplc="08090003" w:tentative="1">
+      <w:start w:val="1"/>
+      <w:numFmt w:val="bullet"/>
+      <w:lvlText w:val="o"/>
+      <w:lvlJc w:val="left"/>
+      <w:pPr>
+        <w:ind w:left="2007" w:hanging="360"/>
+      </w:pPr>
+      <w:rPr>
+        <w:rFonts w:ascii="Courier New" w:hAnsi="Courier New" w:cs="Courier New" w:hint="default"/>
+      </w:rPr>
+    </w:lvl>
+    <w:lvl w:ilvl="2" w:tplc="08090005" w:tentative="1">
+      <w:start w:val="1"/>
+      <w:numFmt w:val="bullet"/>
+      <w:lvlText w:val=""/>
+      <w:lvlJc w:val="left"/>
+      <w:pPr>
+        <w:ind w:left="2727" w:hanging="360"/>
+      </w:pPr>
+      <w:rPr>
+        <w:rFonts w:ascii="Wingdings" w:hAnsi="Wingdings" w:hint="default"/>
+      </w:rPr>
+    </w:lvl>
+    <w:lvl w:ilvl="3" w:tplc="08090001" w:tentative="1">
+      <w:start w:val="1"/>
+      <w:numFmt w:val="bullet"/>
+      <w:lvlText w:val=""/>
+      <w:lvlJc w:val="left"/>
+      <w:pPr>
+        <w:ind w:left="3447" w:hanging="360"/>
+      </w:pPr>
+      <w:rPr>
+        <w:rFonts w:ascii="Symbol" w:hAnsi="Symbol" w:hint="default"/>
+      </w:rPr>
+    </w:lvl>
+    <w:lvl w:ilvl="4" w:tplc="08090003" w:tentative="1">
+      <w:start w:val="1"/>
+      <w:numFmt w:val="bullet"/>
+      <w:lvlText w:val="o"/>
+      <w:lvlJc w:val="left"/>
+      <w:pPr>
+        <w:ind w:left="4167" w:hanging="360"/>
+      </w:pPr>
+      <w:rPr>
+        <w:rFonts w:ascii="Courier New" w:hAnsi="Courier New" w:cs="Courier New" w:hint="default"/>
+      </w:rPr>
+    </w:lvl>
+    <w:lvl w:ilvl="5" w:tplc="08090005" w:tentative="1">
+      <w:start w:val="1"/>
+      <w:numFmt w:val="bullet"/>
+      <w:lvlText w:val=""/>
+      <w:lvlJc w:val="left"/>
+      <w:pPr>
+        <w:ind w:left="4887" w:hanging="360"/>
+      </w:pPr>
+      <w:rPr>
+        <w:rFonts w:ascii="Wingdings" w:hAnsi="Wingdings" w:hint="default"/>
+      </w:rPr>
+    </w:lvl>
+    <w:lvl w:ilvl="6" w:tplc="08090001" w:tentative="1">
+      <w:start w:val="1"/>
+      <w:numFmt w:val="bullet"/>
+      <w:lvlText w:val=""/>
+      <w:lvlJc w:val="left"/>
+      <w:pPr>
+        <w:ind w:left="5607" w:hanging="360"/>
+      </w:pPr>
+      <w:rPr>
+        <w:rFonts w:ascii="Symbol" w:hAnsi="Symbol" w:hint="default"/>
+      </w:rPr>
+    </w:lvl>
+    <w:lvl w:ilvl="7" w:tplc="08090003" w:tentative="1">
+      <w:start w:val="1"/>
+      <w:numFmt w:val="bullet"/>
+      <w:lvlText w:val="o"/>
+      <w:lvlJc w:val="left"/>
+      <w:pPr>
+        <w:ind w:left="6327" w:hanging="360"/>
+      </w:pPr>
+      <w:rPr>
+        <w:rFonts w:ascii="Courier New" w:hAnsi="Courier New" w:cs="Courier New" w:hint="default"/>
+      </w:rPr>
+    </w:lvl>
+    <w:lvl w:ilvl="8" w:tplc="08090005" w:tentative="1">
+      <w:start w:val="1"/>
+      <w:numFmt w:val="bullet"/>
+      <w:lvlText w:val=""/>
+      <w:lvlJc w:val="left"/>
+      <w:pPr>
+        <w:ind w:left="7047" w:hanging="360"/>
+      </w:pPr>
+      <w:rPr>
+        <w:rFonts w:ascii="Wingdings" w:hAnsi="Wingdings" w:hint="default"/>
+      </w:rPr>
+    </w:lvl>
+  </w:abstractNum>
+  <w:abstractNum w:abstractNumId="7" w15:restartNumberingAfterBreak="0">
+    <w:nsid w:val="117A3A20"/>
+    <w:multiLevelType w:val="hybridMultilevel"/>
+    <w:tmpl w:val="2A602142"/>
+    <w:lvl w:ilvl="0" w:tplc="08090001">
+      <w:start w:val="1"/>
+      <w:numFmt w:val="bullet"/>
+      <w:lvlText w:val=""/>
+      <w:lvlJc w:val="left"/>
+      <w:pPr>
+        <w:ind w:left="1287" w:hanging="360"/>
+      </w:pPr>
+      <w:rPr>
+        <w:rFonts w:ascii="Symbol" w:hAnsi="Symbol" w:hint="default"/>
+      </w:rPr>
+    </w:lvl>
+    <w:lvl w:ilvl="1" w:tplc="08090003" w:tentative="1">
+      <w:start w:val="1"/>
+      <w:numFmt w:val="bullet"/>
+      <w:lvlText w:val="o"/>
+      <w:lvlJc w:val="left"/>
+      <w:pPr>
+        <w:ind w:left="2007" w:hanging="360"/>
+      </w:pPr>
+      <w:rPr>
+        <w:rFonts w:ascii="Courier New" w:hAnsi="Courier New" w:cs="Courier New" w:hint="default"/>
+      </w:rPr>
+    </w:lvl>
+    <w:lvl w:ilvl="2" w:tplc="08090005" w:tentative="1">
+      <w:start w:val="1"/>
+      <w:numFmt w:val="bullet"/>
+      <w:lvlText w:val=""/>
+      <w:lvlJc w:val="left"/>
+      <w:pPr>
+        <w:ind w:left="2727" w:hanging="360"/>
+      </w:pPr>
+      <w:rPr>
+        <w:rFonts w:ascii="Wingdings" w:hAnsi="Wingdings" w:hint="default"/>
+      </w:rPr>
+    </w:lvl>
+    <w:lvl w:ilvl="3" w:tplc="08090001" w:tentative="1">
+      <w:start w:val="1"/>
+      <w:numFmt w:val="bullet"/>
+      <w:lvlText w:val=""/>
+      <w:lvlJc w:val="left"/>
+      <w:pPr>
+        <w:ind w:left="3447" w:hanging="360"/>
+      </w:pPr>
+      <w:rPr>
+        <w:rFonts w:ascii="Symbol" w:hAnsi="Symbol" w:hint="default"/>
+      </w:rPr>
+    </w:lvl>
+    <w:lvl w:ilvl="4" w:tplc="08090003" w:tentative="1">
+      <w:start w:val="1"/>
+      <w:numFmt w:val="bullet"/>
+      <w:lvlText w:val="o"/>
+      <w:lvlJc w:val="left"/>
+      <w:pPr>
+        <w:ind w:left="4167" w:hanging="360"/>
+      </w:pPr>
+      <w:rPr>
+        <w:rFonts w:ascii="Courier New" w:hAnsi="Courier New" w:cs="Courier New" w:hint="default"/>
+      </w:rPr>
+    </w:lvl>
+    <w:lvl w:ilvl="5" w:tplc="08090005" w:tentative="1">
+      <w:start w:val="1"/>
+      <w:numFmt w:val="bullet"/>
+      <w:lvlText w:val=""/>
+      <w:lvlJc w:val="left"/>
+      <w:pPr>
+        <w:ind w:left="4887" w:hanging="360"/>
+      </w:pPr>
+      <w:rPr>
+        <w:rFonts w:ascii="Wingdings" w:hAnsi="Wingdings" w:hint="default"/>
+      </w:rPr>
+    </w:lvl>
+    <w:lvl w:ilvl="6" w:tplc="08090001" w:tentative="1">
+      <w:start w:val="1"/>
+      <w:numFmt w:val="bullet"/>
+      <w:lvlText w:val=""/>
+      <w:lvlJc w:val="left"/>
+      <w:pPr>
+        <w:ind w:left="5607" w:hanging="360"/>
+      </w:pPr>
+      <w:rPr>
+        <w:rFonts w:ascii="Symbol" w:hAnsi="Symbol" w:hint="default"/>
+      </w:rPr>
+    </w:lvl>
+    <w:lvl w:ilvl="7" w:tplc="08090003" w:tentative="1">
+      <w:start w:val="1"/>
+      <w:numFmt w:val="bullet"/>
+      <w:lvlText w:val="o"/>
+      <w:lvlJc w:val="left"/>
+      <w:pPr>
+        <w:ind w:left="6327" w:hanging="360"/>
+      </w:pPr>
+      <w:rPr>
+        <w:rFonts w:ascii="Courier New" w:hAnsi="Courier New" w:cs="Courier New" w:hint="default"/>
+      </w:rPr>
+    </w:lvl>
+    <w:lvl w:ilvl="8" w:tplc="08090005" w:tentative="1">
+      <w:start w:val="1"/>
+      <w:numFmt w:val="bullet"/>
+      <w:lvlText w:val=""/>
+      <w:lvlJc w:val="left"/>
+      <w:pPr>
+        <w:ind w:left="7047" w:hanging="360"/>
+      </w:pPr>
+      <w:rPr>
+        <w:rFonts w:ascii="Wingdings" w:hAnsi="Wingdings" w:hint="default"/>
+      </w:rPr>
+    </w:lvl>
+  </w:abstractNum>
+  <w:abstractNum w:abstractNumId="8" w15:restartNumberingAfterBreak="0">
     <w:nsid w:val="12126EBA"/>
     <w:multiLevelType w:val="hybridMultilevel"/>
     <w:tmpl w:val="330A7586"/>
@@ -2600,7 +3354,120 @@
       </w:rPr>
     </w:lvl>
   </w:abstractNum>
-  <w:abstractNum w:abstractNumId="6" w15:restartNumberingAfterBreak="0">
+  <w:abstractNum w:abstractNumId="9" w15:restartNumberingAfterBreak="0">
+    <w:nsid w:val="16403F95"/>
+    <w:multiLevelType w:val="hybridMultilevel"/>
+    <w:tmpl w:val="F0580DBC"/>
+    <w:lvl w:ilvl="0" w:tplc="08090001">
+      <w:start w:val="1"/>
+      <w:numFmt w:val="bullet"/>
+      <w:lvlText w:val=""/>
+      <w:lvlJc w:val="left"/>
+      <w:pPr>
+        <w:ind w:left="1287" w:hanging="360"/>
+      </w:pPr>
+      <w:rPr>
+        <w:rFonts w:ascii="Symbol" w:hAnsi="Symbol" w:hint="default"/>
+      </w:rPr>
+    </w:lvl>
+    <w:lvl w:ilvl="1" w:tplc="08090003" w:tentative="1">
+      <w:start w:val="1"/>
+      <w:numFmt w:val="bullet"/>
+      <w:lvlText w:val="o"/>
+      <w:lvlJc w:val="left"/>
+      <w:pPr>
+        <w:ind w:left="2007" w:hanging="360"/>
+      </w:pPr>
+      <w:rPr>
+        <w:rFonts w:ascii="Courier New" w:hAnsi="Courier New" w:cs="Courier New" w:hint="default"/>
+      </w:rPr>
+    </w:lvl>
+    <w:lvl w:ilvl="2" w:tplc="08090005" w:tentative="1">
+      <w:start w:val="1"/>
+      <w:numFmt w:val="bullet"/>
+      <w:lvlText w:val=""/>
+      <w:lvlJc w:val="left"/>
+      <w:pPr>
+        <w:ind w:left="2727" w:hanging="360"/>
+      </w:pPr>
+      <w:rPr>
+        <w:rFonts w:ascii="Wingdings" w:hAnsi="Wingdings" w:hint="default"/>
+      </w:rPr>
+    </w:lvl>
+    <w:lvl w:ilvl="3" w:tplc="08090001" w:tentative="1">
+      <w:start w:val="1"/>
+      <w:numFmt w:val="bullet"/>
+      <w:lvlText w:val=""/>
+      <w:lvlJc w:val="left"/>
+      <w:pPr>
+        <w:ind w:left="3447" w:hanging="360"/>
+      </w:pPr>
+      <w:rPr>
+        <w:rFonts w:ascii="Symbol" w:hAnsi="Symbol" w:hint="default"/>
+      </w:rPr>
+    </w:lvl>
+    <w:lvl w:ilvl="4" w:tplc="08090003" w:tentative="1">
+      <w:start w:val="1"/>
+      <w:numFmt w:val="bullet"/>
+      <w:lvlText w:val="o"/>
+      <w:lvlJc w:val="left"/>
+      <w:pPr>
+        <w:ind w:left="4167" w:hanging="360"/>
+      </w:pPr>
+      <w:rPr>
+        <w:rFonts w:ascii="Courier New" w:hAnsi="Courier New" w:cs="Courier New" w:hint="default"/>
+      </w:rPr>
+    </w:lvl>
+    <w:lvl w:ilvl="5" w:tplc="08090005" w:tentative="1">
+      <w:start w:val="1"/>
+      <w:numFmt w:val="bullet"/>
+      <w:lvlText w:val=""/>
+      <w:lvlJc w:val="left"/>
+      <w:pPr>
+        <w:ind w:left="4887" w:hanging="360"/>
+      </w:pPr>
+      <w:rPr>
+        <w:rFonts w:ascii="Wingdings" w:hAnsi="Wingdings" w:hint="default"/>
+      </w:rPr>
+    </w:lvl>
+    <w:lvl w:ilvl="6" w:tplc="08090001" w:tentative="1">
+      <w:start w:val="1"/>
+      <w:numFmt w:val="bullet"/>
+      <w:lvlText w:val=""/>
+      <w:lvlJc w:val="left"/>
+      <w:pPr>
+        <w:ind w:left="5607" w:hanging="360"/>
+      </w:pPr>
+      <w:rPr>
+        <w:rFonts w:ascii="Symbol" w:hAnsi="Symbol" w:hint="default"/>
+      </w:rPr>
+    </w:lvl>
+    <w:lvl w:ilvl="7" w:tplc="08090003" w:tentative="1">
+      <w:start w:val="1"/>
+      <w:numFmt w:val="bullet"/>
+      <w:lvlText w:val="o"/>
+      <w:lvlJc w:val="left"/>
+      <w:pPr>
+        <w:ind w:left="6327" w:hanging="360"/>
+      </w:pPr>
+      <w:rPr>
+        <w:rFonts w:ascii="Courier New" w:hAnsi="Courier New" w:cs="Courier New" w:hint="default"/>
+      </w:rPr>
+    </w:lvl>
+    <w:lvl w:ilvl="8" w:tplc="08090005" w:tentative="1">
+      <w:start w:val="1"/>
+      <w:numFmt w:val="bullet"/>
+      <w:lvlText w:val=""/>
+      <w:lvlJc w:val="left"/>
+      <w:pPr>
+        <w:ind w:left="7047" w:hanging="360"/>
+      </w:pPr>
+      <w:rPr>
+        <w:rFonts w:ascii="Wingdings" w:hAnsi="Wingdings" w:hint="default"/>
+      </w:rPr>
+    </w:lvl>
+  </w:abstractNum>
+  <w:abstractNum w:abstractNumId="10" w15:restartNumberingAfterBreak="0">
     <w:nsid w:val="21376E53"/>
     <w:multiLevelType w:val="hybridMultilevel"/>
     <w:tmpl w:val="5DC2784C"/>
@@ -2712,7 +3579,7 @@
       </w:rPr>
     </w:lvl>
   </w:abstractNum>
-  <w:abstractNum w:abstractNumId="7" w15:restartNumberingAfterBreak="0">
+  <w:abstractNum w:abstractNumId="11" w15:restartNumberingAfterBreak="0">
     <w:nsid w:val="21463906"/>
     <w:multiLevelType w:val="hybridMultilevel"/>
     <w:tmpl w:val="6C34A91E"/>
@@ -2827,7 +3694,233 @@
       </w:rPr>
     </w:lvl>
   </w:abstractNum>
-  <w:abstractNum w:abstractNumId="8" w15:restartNumberingAfterBreak="0">
+  <w:abstractNum w:abstractNumId="12" w15:restartNumberingAfterBreak="0">
+    <w:nsid w:val="232F7559"/>
+    <w:multiLevelType w:val="hybridMultilevel"/>
+    <w:tmpl w:val="7196F138"/>
+    <w:lvl w:ilvl="0" w:tplc="08090001">
+      <w:start w:val="1"/>
+      <w:numFmt w:val="bullet"/>
+      <w:lvlText w:val=""/>
+      <w:lvlJc w:val="left"/>
+      <w:pPr>
+        <w:ind w:left="1287" w:hanging="360"/>
+      </w:pPr>
+      <w:rPr>
+        <w:rFonts w:ascii="Symbol" w:hAnsi="Symbol" w:hint="default"/>
+      </w:rPr>
+    </w:lvl>
+    <w:lvl w:ilvl="1" w:tplc="08090003" w:tentative="1">
+      <w:start w:val="1"/>
+      <w:numFmt w:val="bullet"/>
+      <w:lvlText w:val="o"/>
+      <w:lvlJc w:val="left"/>
+      <w:pPr>
+        <w:ind w:left="2007" w:hanging="360"/>
+      </w:pPr>
+      <w:rPr>
+        <w:rFonts w:ascii="Courier New" w:hAnsi="Courier New" w:cs="Courier New" w:hint="default"/>
+      </w:rPr>
+    </w:lvl>
+    <w:lvl w:ilvl="2" w:tplc="08090005" w:tentative="1">
+      <w:start w:val="1"/>
+      <w:numFmt w:val="bullet"/>
+      <w:lvlText w:val=""/>
+      <w:lvlJc w:val="left"/>
+      <w:pPr>
+        <w:ind w:left="2727" w:hanging="360"/>
+      </w:pPr>
+      <w:rPr>
+        <w:rFonts w:ascii="Wingdings" w:hAnsi="Wingdings" w:hint="default"/>
+      </w:rPr>
+    </w:lvl>
+    <w:lvl w:ilvl="3" w:tplc="08090001" w:tentative="1">
+      <w:start w:val="1"/>
+      <w:numFmt w:val="bullet"/>
+      <w:lvlText w:val=""/>
+      <w:lvlJc w:val="left"/>
+      <w:pPr>
+        <w:ind w:left="3447" w:hanging="360"/>
+      </w:pPr>
+      <w:rPr>
+        <w:rFonts w:ascii="Symbol" w:hAnsi="Symbol" w:hint="default"/>
+      </w:rPr>
+    </w:lvl>
+    <w:lvl w:ilvl="4" w:tplc="08090003" w:tentative="1">
+      <w:start w:val="1"/>
+      <w:numFmt w:val="bullet"/>
+      <w:lvlText w:val="o"/>
+      <w:lvlJc w:val="left"/>
+      <w:pPr>
+        <w:ind w:left="4167" w:hanging="360"/>
+      </w:pPr>
+      <w:rPr>
+        <w:rFonts w:ascii="Courier New" w:hAnsi="Courier New" w:cs="Courier New" w:hint="default"/>
+      </w:rPr>
+    </w:lvl>
+    <w:lvl w:ilvl="5" w:tplc="08090005" w:tentative="1">
+      <w:start w:val="1"/>
+      <w:numFmt w:val="bullet"/>
+      <w:lvlText w:val=""/>
+      <w:lvlJc w:val="left"/>
+      <w:pPr>
+        <w:ind w:left="4887" w:hanging="360"/>
+      </w:pPr>
+      <w:rPr>
+        <w:rFonts w:ascii="Wingdings" w:hAnsi="Wingdings" w:hint="default"/>
+      </w:rPr>
+    </w:lvl>
+    <w:lvl w:ilvl="6" w:tplc="08090001" w:tentative="1">
+      <w:start w:val="1"/>
+      <w:numFmt w:val="bullet"/>
+      <w:lvlText w:val=""/>
+      <w:lvlJc w:val="left"/>
+      <w:pPr>
+        <w:ind w:left="5607" w:hanging="360"/>
+      </w:pPr>
+      <w:rPr>
+        <w:rFonts w:ascii="Symbol" w:hAnsi="Symbol" w:hint="default"/>
+      </w:rPr>
+    </w:lvl>
+    <w:lvl w:ilvl="7" w:tplc="08090003" w:tentative="1">
+      <w:start w:val="1"/>
+      <w:numFmt w:val="bullet"/>
+      <w:lvlText w:val="o"/>
+      <w:lvlJc w:val="left"/>
+      <w:pPr>
+        <w:ind w:left="6327" w:hanging="360"/>
+      </w:pPr>
+      <w:rPr>
+        <w:rFonts w:ascii="Courier New" w:hAnsi="Courier New" w:cs="Courier New" w:hint="default"/>
+      </w:rPr>
+    </w:lvl>
+    <w:lvl w:ilvl="8" w:tplc="08090005" w:tentative="1">
+      <w:start w:val="1"/>
+      <w:numFmt w:val="bullet"/>
+      <w:lvlText w:val=""/>
+      <w:lvlJc w:val="left"/>
+      <w:pPr>
+        <w:ind w:left="7047" w:hanging="360"/>
+      </w:pPr>
+      <w:rPr>
+        <w:rFonts w:ascii="Wingdings" w:hAnsi="Wingdings" w:hint="default"/>
+      </w:rPr>
+    </w:lvl>
+  </w:abstractNum>
+  <w:abstractNum w:abstractNumId="13" w15:restartNumberingAfterBreak="0">
+    <w:nsid w:val="279F2BC1"/>
+    <w:multiLevelType w:val="hybridMultilevel"/>
+    <w:tmpl w:val="93E07220"/>
+    <w:lvl w:ilvl="0" w:tplc="08090001">
+      <w:start w:val="1"/>
+      <w:numFmt w:val="bullet"/>
+      <w:lvlText w:val=""/>
+      <w:lvlJc w:val="left"/>
+      <w:pPr>
+        <w:ind w:left="720" w:hanging="360"/>
+      </w:pPr>
+      <w:rPr>
+        <w:rFonts w:ascii="Symbol" w:hAnsi="Symbol" w:hint="default"/>
+      </w:rPr>
+    </w:lvl>
+    <w:lvl w:ilvl="1" w:tplc="08090003" w:tentative="1">
+      <w:start w:val="1"/>
+      <w:numFmt w:val="bullet"/>
+      <w:lvlText w:val="o"/>
+      <w:lvlJc w:val="left"/>
+      <w:pPr>
+        <w:ind w:left="1440" w:hanging="360"/>
+      </w:pPr>
+      <w:rPr>
+        <w:rFonts w:ascii="Courier New" w:hAnsi="Courier New" w:cs="Courier New" w:hint="default"/>
+      </w:rPr>
+    </w:lvl>
+    <w:lvl w:ilvl="2" w:tplc="08090005" w:tentative="1">
+      <w:start w:val="1"/>
+      <w:numFmt w:val="bullet"/>
+      <w:lvlText w:val=""/>
+      <w:lvlJc w:val="left"/>
+      <w:pPr>
+        <w:ind w:left="2160" w:hanging="360"/>
+      </w:pPr>
+      <w:rPr>
+        <w:rFonts w:ascii="Wingdings" w:hAnsi="Wingdings" w:hint="default"/>
+      </w:rPr>
+    </w:lvl>
+    <w:lvl w:ilvl="3" w:tplc="08090001" w:tentative="1">
+      <w:start w:val="1"/>
+      <w:numFmt w:val="bullet"/>
+      <w:lvlText w:val=""/>
+      <w:lvlJc w:val="left"/>
+      <w:pPr>
+        <w:ind w:left="2880" w:hanging="360"/>
+      </w:pPr>
+      <w:rPr>
+        <w:rFonts w:ascii="Symbol" w:hAnsi="Symbol" w:hint="default"/>
+      </w:rPr>
+    </w:lvl>
+    <w:lvl w:ilvl="4" w:tplc="08090003" w:tentative="1">
+      <w:start w:val="1"/>
+      <w:numFmt w:val="bullet"/>
+      <w:lvlText w:val="o"/>
+      <w:lvlJc w:val="left"/>
+      <w:pPr>
+        <w:ind w:left="3600" w:hanging="360"/>
+      </w:pPr>
+      <w:rPr>
+        <w:rFonts w:ascii="Courier New" w:hAnsi="Courier New" w:cs="Courier New" w:hint="default"/>
+      </w:rPr>
+    </w:lvl>
+    <w:lvl w:ilvl="5" w:tplc="08090005" w:tentative="1">
+      <w:start w:val="1"/>
+      <w:numFmt w:val="bullet"/>
+      <w:lvlText w:val=""/>
+      <w:lvlJc w:val="left"/>
+      <w:pPr>
+        <w:ind w:left="4320" w:hanging="360"/>
+      </w:pPr>
+      <w:rPr>
+        <w:rFonts w:ascii="Wingdings" w:hAnsi="Wingdings" w:hint="default"/>
+      </w:rPr>
+    </w:lvl>
+    <w:lvl w:ilvl="6" w:tplc="08090001" w:tentative="1">
+      <w:start w:val="1"/>
+      <w:numFmt w:val="bullet"/>
+      <w:lvlText w:val=""/>
+      <w:lvlJc w:val="left"/>
+      <w:pPr>
+        <w:ind w:left="5040" w:hanging="360"/>
+      </w:pPr>
+      <w:rPr>
+        <w:rFonts w:ascii="Symbol" w:hAnsi="Symbol" w:hint="default"/>
+      </w:rPr>
+    </w:lvl>
+    <w:lvl w:ilvl="7" w:tplc="08090003" w:tentative="1">
+      <w:start w:val="1"/>
+      <w:numFmt w:val="bullet"/>
+      <w:lvlText w:val="o"/>
+      <w:lvlJc w:val="left"/>
+      <w:pPr>
+        <w:ind w:left="5760" w:hanging="360"/>
+      </w:pPr>
+      <w:rPr>
+        <w:rFonts w:ascii="Courier New" w:hAnsi="Courier New" w:cs="Courier New" w:hint="default"/>
+      </w:rPr>
+    </w:lvl>
+    <w:lvl w:ilvl="8" w:tplc="08090005" w:tentative="1">
+      <w:start w:val="1"/>
+      <w:numFmt w:val="bullet"/>
+      <w:lvlText w:val=""/>
+      <w:lvlJc w:val="left"/>
+      <w:pPr>
+        <w:ind w:left="6480" w:hanging="360"/>
+      </w:pPr>
+      <w:rPr>
+        <w:rFonts w:ascii="Wingdings" w:hAnsi="Wingdings" w:hint="default"/>
+      </w:rPr>
+    </w:lvl>
+  </w:abstractNum>
+  <w:abstractNum w:abstractNumId="14" w15:restartNumberingAfterBreak="0">
     <w:nsid w:val="33ED547D"/>
     <w:multiLevelType w:val="hybridMultilevel"/>
     <w:tmpl w:val="15E0A1B8"/>
@@ -2939,7 +4032,7 @@
       </w:rPr>
     </w:lvl>
   </w:abstractNum>
-  <w:abstractNum w:abstractNumId="9" w15:restartNumberingAfterBreak="0">
+  <w:abstractNum w:abstractNumId="15" w15:restartNumberingAfterBreak="0">
     <w:nsid w:val="36AE72B0"/>
     <w:multiLevelType w:val="hybridMultilevel"/>
     <w:tmpl w:val="5AA846AC"/>
@@ -3052,7 +4145,7 @@
       </w:rPr>
     </w:lvl>
   </w:abstractNum>
-  <w:abstractNum w:abstractNumId="10" w15:restartNumberingAfterBreak="0">
+  <w:abstractNum w:abstractNumId="16" w15:restartNumberingAfterBreak="0">
     <w:nsid w:val="40007826"/>
     <w:multiLevelType w:val="hybridMultilevel"/>
     <w:tmpl w:val="4412DAAC"/>
@@ -3164,7 +4257,346 @@
       </w:rPr>
     </w:lvl>
   </w:abstractNum>
-  <w:abstractNum w:abstractNumId="11" w15:restartNumberingAfterBreak="0">
+  <w:abstractNum w:abstractNumId="17" w15:restartNumberingAfterBreak="0">
+    <w:nsid w:val="41AA49E8"/>
+    <w:multiLevelType w:val="hybridMultilevel"/>
+    <w:tmpl w:val="27EC062C"/>
+    <w:lvl w:ilvl="0" w:tplc="08090001">
+      <w:start w:val="1"/>
+      <w:numFmt w:val="bullet"/>
+      <w:lvlText w:val=""/>
+      <w:lvlJc w:val="left"/>
+      <w:pPr>
+        <w:ind w:left="2007" w:hanging="360"/>
+      </w:pPr>
+      <w:rPr>
+        <w:rFonts w:ascii="Symbol" w:hAnsi="Symbol" w:hint="default"/>
+      </w:rPr>
+    </w:lvl>
+    <w:lvl w:ilvl="1" w:tplc="08090003" w:tentative="1">
+      <w:start w:val="1"/>
+      <w:numFmt w:val="bullet"/>
+      <w:lvlText w:val="o"/>
+      <w:lvlJc w:val="left"/>
+      <w:pPr>
+        <w:ind w:left="2727" w:hanging="360"/>
+      </w:pPr>
+      <w:rPr>
+        <w:rFonts w:ascii="Courier New" w:hAnsi="Courier New" w:cs="Courier New" w:hint="default"/>
+      </w:rPr>
+    </w:lvl>
+    <w:lvl w:ilvl="2" w:tplc="08090005" w:tentative="1">
+      <w:start w:val="1"/>
+      <w:numFmt w:val="bullet"/>
+      <w:lvlText w:val=""/>
+      <w:lvlJc w:val="left"/>
+      <w:pPr>
+        <w:ind w:left="3447" w:hanging="360"/>
+      </w:pPr>
+      <w:rPr>
+        <w:rFonts w:ascii="Wingdings" w:hAnsi="Wingdings" w:hint="default"/>
+      </w:rPr>
+    </w:lvl>
+    <w:lvl w:ilvl="3" w:tplc="08090001" w:tentative="1">
+      <w:start w:val="1"/>
+      <w:numFmt w:val="bullet"/>
+      <w:lvlText w:val=""/>
+      <w:lvlJc w:val="left"/>
+      <w:pPr>
+        <w:ind w:left="4167" w:hanging="360"/>
+      </w:pPr>
+      <w:rPr>
+        <w:rFonts w:ascii="Symbol" w:hAnsi="Symbol" w:hint="default"/>
+      </w:rPr>
+    </w:lvl>
+    <w:lvl w:ilvl="4" w:tplc="08090003" w:tentative="1">
+      <w:start w:val="1"/>
+      <w:numFmt w:val="bullet"/>
+      <w:lvlText w:val="o"/>
+      <w:lvlJc w:val="left"/>
+      <w:pPr>
+        <w:ind w:left="4887" w:hanging="360"/>
+      </w:pPr>
+      <w:rPr>
+        <w:rFonts w:ascii="Courier New" w:hAnsi="Courier New" w:cs="Courier New" w:hint="default"/>
+      </w:rPr>
+    </w:lvl>
+    <w:lvl w:ilvl="5" w:tplc="08090005" w:tentative="1">
+      <w:start w:val="1"/>
+      <w:numFmt w:val="bullet"/>
+      <w:lvlText w:val=""/>
+      <w:lvlJc w:val="left"/>
+      <w:pPr>
+        <w:ind w:left="5607" w:hanging="360"/>
+      </w:pPr>
+      <w:rPr>
+        <w:rFonts w:ascii="Wingdings" w:hAnsi="Wingdings" w:hint="default"/>
+      </w:rPr>
+    </w:lvl>
+    <w:lvl w:ilvl="6" w:tplc="08090001" w:tentative="1">
+      <w:start w:val="1"/>
+      <w:numFmt w:val="bullet"/>
+      <w:lvlText w:val=""/>
+      <w:lvlJc w:val="left"/>
+      <w:pPr>
+        <w:ind w:left="6327" w:hanging="360"/>
+      </w:pPr>
+      <w:rPr>
+        <w:rFonts w:ascii="Symbol" w:hAnsi="Symbol" w:hint="default"/>
+      </w:rPr>
+    </w:lvl>
+    <w:lvl w:ilvl="7" w:tplc="08090003" w:tentative="1">
+      <w:start w:val="1"/>
+      <w:numFmt w:val="bullet"/>
+      <w:lvlText w:val="o"/>
+      <w:lvlJc w:val="left"/>
+      <w:pPr>
+        <w:ind w:left="7047" w:hanging="360"/>
+      </w:pPr>
+      <w:rPr>
+        <w:rFonts w:ascii="Courier New" w:hAnsi="Courier New" w:cs="Courier New" w:hint="default"/>
+      </w:rPr>
+    </w:lvl>
+    <w:lvl w:ilvl="8" w:tplc="08090005" w:tentative="1">
+      <w:start w:val="1"/>
+      <w:numFmt w:val="bullet"/>
+      <w:lvlText w:val=""/>
+      <w:lvlJc w:val="left"/>
+      <w:pPr>
+        <w:ind w:left="7767" w:hanging="360"/>
+      </w:pPr>
+      <w:rPr>
+        <w:rFonts w:ascii="Wingdings" w:hAnsi="Wingdings" w:hint="default"/>
+      </w:rPr>
+    </w:lvl>
+  </w:abstractNum>
+  <w:abstractNum w:abstractNumId="18" w15:restartNumberingAfterBreak="0">
+    <w:nsid w:val="42AC14A1"/>
+    <w:multiLevelType w:val="hybridMultilevel"/>
+    <w:tmpl w:val="24B0E320"/>
+    <w:lvl w:ilvl="0" w:tplc="08090001">
+      <w:start w:val="1"/>
+      <w:numFmt w:val="bullet"/>
+      <w:lvlText w:val=""/>
+      <w:lvlJc w:val="left"/>
+      <w:pPr>
+        <w:ind w:left="1287" w:hanging="360"/>
+      </w:pPr>
+      <w:rPr>
+        <w:rFonts w:ascii="Symbol" w:hAnsi="Symbol" w:hint="default"/>
+      </w:rPr>
+    </w:lvl>
+    <w:lvl w:ilvl="1" w:tplc="08090003" w:tentative="1">
+      <w:start w:val="1"/>
+      <w:numFmt w:val="bullet"/>
+      <w:lvlText w:val="o"/>
+      <w:lvlJc w:val="left"/>
+      <w:pPr>
+        <w:ind w:left="2007" w:hanging="360"/>
+      </w:pPr>
+      <w:rPr>
+        <w:rFonts w:ascii="Courier New" w:hAnsi="Courier New" w:cs="Courier New" w:hint="default"/>
+      </w:rPr>
+    </w:lvl>
+    <w:lvl w:ilvl="2" w:tplc="08090005" w:tentative="1">
+      <w:start w:val="1"/>
+      <w:numFmt w:val="bullet"/>
+      <w:lvlText w:val=""/>
+      <w:lvlJc w:val="left"/>
+      <w:pPr>
+        <w:ind w:left="2727" w:hanging="360"/>
+      </w:pPr>
+      <w:rPr>
+        <w:rFonts w:ascii="Wingdings" w:hAnsi="Wingdings" w:hint="default"/>
+      </w:rPr>
+    </w:lvl>
+    <w:lvl w:ilvl="3" w:tplc="08090001" w:tentative="1">
+      <w:start w:val="1"/>
+      <w:numFmt w:val="bullet"/>
+      <w:lvlText w:val=""/>
+      <w:lvlJc w:val="left"/>
+      <w:pPr>
+        <w:ind w:left="3447" w:hanging="360"/>
+      </w:pPr>
+      <w:rPr>
+        <w:rFonts w:ascii="Symbol" w:hAnsi="Symbol" w:hint="default"/>
+      </w:rPr>
+    </w:lvl>
+    <w:lvl w:ilvl="4" w:tplc="08090003" w:tentative="1">
+      <w:start w:val="1"/>
+      <w:numFmt w:val="bullet"/>
+      <w:lvlText w:val="o"/>
+      <w:lvlJc w:val="left"/>
+      <w:pPr>
+        <w:ind w:left="4167" w:hanging="360"/>
+      </w:pPr>
+      <w:rPr>
+        <w:rFonts w:ascii="Courier New" w:hAnsi="Courier New" w:cs="Courier New" w:hint="default"/>
+      </w:rPr>
+    </w:lvl>
+    <w:lvl w:ilvl="5" w:tplc="08090005" w:tentative="1">
+      <w:start w:val="1"/>
+      <w:numFmt w:val="bullet"/>
+      <w:lvlText w:val=""/>
+      <w:lvlJc w:val="left"/>
+      <w:pPr>
+        <w:ind w:left="4887" w:hanging="360"/>
+      </w:pPr>
+      <w:rPr>
+        <w:rFonts w:ascii="Wingdings" w:hAnsi="Wingdings" w:hint="default"/>
+      </w:rPr>
+    </w:lvl>
+    <w:lvl w:ilvl="6" w:tplc="08090001" w:tentative="1">
+      <w:start w:val="1"/>
+      <w:numFmt w:val="bullet"/>
+      <w:lvlText w:val=""/>
+      <w:lvlJc w:val="left"/>
+      <w:pPr>
+        <w:ind w:left="5607" w:hanging="360"/>
+      </w:pPr>
+      <w:rPr>
+        <w:rFonts w:ascii="Symbol" w:hAnsi="Symbol" w:hint="default"/>
+      </w:rPr>
+    </w:lvl>
+    <w:lvl w:ilvl="7" w:tplc="08090003" w:tentative="1">
+      <w:start w:val="1"/>
+      <w:numFmt w:val="bullet"/>
+      <w:lvlText w:val="o"/>
+      <w:lvlJc w:val="left"/>
+      <w:pPr>
+        <w:ind w:left="6327" w:hanging="360"/>
+      </w:pPr>
+      <w:rPr>
+        <w:rFonts w:ascii="Courier New" w:hAnsi="Courier New" w:cs="Courier New" w:hint="default"/>
+      </w:rPr>
+    </w:lvl>
+    <w:lvl w:ilvl="8" w:tplc="08090005" w:tentative="1">
+      <w:start w:val="1"/>
+      <w:numFmt w:val="bullet"/>
+      <w:lvlText w:val=""/>
+      <w:lvlJc w:val="left"/>
+      <w:pPr>
+        <w:ind w:left="7047" w:hanging="360"/>
+      </w:pPr>
+      <w:rPr>
+        <w:rFonts w:ascii="Wingdings" w:hAnsi="Wingdings" w:hint="default"/>
+      </w:rPr>
+    </w:lvl>
+  </w:abstractNum>
+  <w:abstractNum w:abstractNumId="19" w15:restartNumberingAfterBreak="0">
+    <w:nsid w:val="4B2F1BE7"/>
+    <w:multiLevelType w:val="hybridMultilevel"/>
+    <w:tmpl w:val="5B9CF4A6"/>
+    <w:lvl w:ilvl="0" w:tplc="08090001">
+      <w:start w:val="1"/>
+      <w:numFmt w:val="bullet"/>
+      <w:lvlText w:val=""/>
+      <w:lvlJc w:val="left"/>
+      <w:pPr>
+        <w:ind w:left="720" w:hanging="360"/>
+      </w:pPr>
+      <w:rPr>
+        <w:rFonts w:ascii="Symbol" w:hAnsi="Symbol" w:hint="default"/>
+      </w:rPr>
+    </w:lvl>
+    <w:lvl w:ilvl="1" w:tplc="08090003" w:tentative="1">
+      <w:start w:val="1"/>
+      <w:numFmt w:val="bullet"/>
+      <w:lvlText w:val="o"/>
+      <w:lvlJc w:val="left"/>
+      <w:pPr>
+        <w:ind w:left="1440" w:hanging="360"/>
+      </w:pPr>
+      <w:rPr>
+        <w:rFonts w:ascii="Courier New" w:hAnsi="Courier New" w:cs="Courier New" w:hint="default"/>
+      </w:rPr>
+    </w:lvl>
+    <w:lvl w:ilvl="2" w:tplc="08090005" w:tentative="1">
+      <w:start w:val="1"/>
+      <w:numFmt w:val="bullet"/>
+      <w:lvlText w:val=""/>
+      <w:lvlJc w:val="left"/>
+      <w:pPr>
+        <w:ind w:left="2160" w:hanging="360"/>
+      </w:pPr>
+      <w:rPr>
+        <w:rFonts w:ascii="Wingdings" w:hAnsi="Wingdings" w:hint="default"/>
+      </w:rPr>
+    </w:lvl>
+    <w:lvl w:ilvl="3" w:tplc="08090001" w:tentative="1">
+      <w:start w:val="1"/>
+      <w:numFmt w:val="bullet"/>
+      <w:lvlText w:val=""/>
+      <w:lvlJc w:val="left"/>
+      <w:pPr>
+        <w:ind w:left="2880" w:hanging="360"/>
+      </w:pPr>
+      <w:rPr>
+        <w:rFonts w:ascii="Symbol" w:hAnsi="Symbol" w:hint="default"/>
+      </w:rPr>
+    </w:lvl>
+    <w:lvl w:ilvl="4" w:tplc="08090003" w:tentative="1">
+      <w:start w:val="1"/>
+      <w:numFmt w:val="bullet"/>
+      <w:lvlText w:val="o"/>
+      <w:lvlJc w:val="left"/>
+      <w:pPr>
+        <w:ind w:left="3600" w:hanging="360"/>
+      </w:pPr>
+      <w:rPr>
+        <w:rFonts w:ascii="Courier New" w:hAnsi="Courier New" w:cs="Courier New" w:hint="default"/>
+      </w:rPr>
+    </w:lvl>
+    <w:lvl w:ilvl="5" w:tplc="08090005" w:tentative="1">
+      <w:start w:val="1"/>
+      <w:numFmt w:val="bullet"/>
+      <w:lvlText w:val=""/>
+      <w:lvlJc w:val="left"/>
+      <w:pPr>
+        <w:ind w:left="4320" w:hanging="360"/>
+      </w:pPr>
+      <w:rPr>
+        <w:rFonts w:ascii="Wingdings" w:hAnsi="Wingdings" w:hint="default"/>
+      </w:rPr>
+    </w:lvl>
+    <w:lvl w:ilvl="6" w:tplc="08090001" w:tentative="1">
+      <w:start w:val="1"/>
+      <w:numFmt w:val="bullet"/>
+      <w:lvlText w:val=""/>
+      <w:lvlJc w:val="left"/>
+      <w:pPr>
+        <w:ind w:left="5040" w:hanging="360"/>
+      </w:pPr>
+      <w:rPr>
+        <w:rFonts w:ascii="Symbol" w:hAnsi="Symbol" w:hint="default"/>
+      </w:rPr>
+    </w:lvl>
+    <w:lvl w:ilvl="7" w:tplc="08090003" w:tentative="1">
+      <w:start w:val="1"/>
+      <w:numFmt w:val="bullet"/>
+      <w:lvlText w:val="o"/>
+      <w:lvlJc w:val="left"/>
+      <w:pPr>
+        <w:ind w:left="5760" w:hanging="360"/>
+      </w:pPr>
+      <w:rPr>
+        <w:rFonts w:ascii="Courier New" w:hAnsi="Courier New" w:cs="Courier New" w:hint="default"/>
+      </w:rPr>
+    </w:lvl>
+    <w:lvl w:ilvl="8" w:tplc="08090005" w:tentative="1">
+      <w:start w:val="1"/>
+      <w:numFmt w:val="bullet"/>
+      <w:lvlText w:val=""/>
+      <w:lvlJc w:val="left"/>
+      <w:pPr>
+        <w:ind w:left="6480" w:hanging="360"/>
+      </w:pPr>
+      <w:rPr>
+        <w:rFonts w:ascii="Wingdings" w:hAnsi="Wingdings" w:hint="default"/>
+      </w:rPr>
+    </w:lvl>
+  </w:abstractNum>
+  <w:abstractNum w:abstractNumId="20" w15:restartNumberingAfterBreak="0">
     <w:nsid w:val="51B253F9"/>
     <w:multiLevelType w:val="hybridMultilevel"/>
     <w:tmpl w:val="42DA2EE6"/>
@@ -3276,7 +4708,7 @@
       </w:rPr>
     </w:lvl>
   </w:abstractNum>
-  <w:abstractNum w:abstractNumId="12" w15:restartNumberingAfterBreak="0">
+  <w:abstractNum w:abstractNumId="21" w15:restartNumberingAfterBreak="0">
     <w:nsid w:val="62E5433E"/>
     <w:multiLevelType w:val="hybridMultilevel"/>
     <w:tmpl w:val="54FCBD24"/>
@@ -3401,31 +4833,58 @@
     <w:abstractNumId w:val="3"/>
   </w:num>
   <w:num w:numId="5">
-    <w:abstractNumId w:val="12"/>
+    <w:abstractNumId w:val="21"/>
   </w:num>
   <w:num w:numId="6">
-    <w:abstractNumId w:val="9"/>
+    <w:abstractNumId w:val="15"/>
   </w:num>
   <w:num w:numId="7">
-    <w:abstractNumId w:val="6"/>
+    <w:abstractNumId w:val="10"/>
   </w:num>
   <w:num w:numId="8">
     <w:abstractNumId w:val="4"/>
   </w:num>
   <w:num w:numId="9">
-    <w:abstractNumId w:val="10"/>
+    <w:abstractNumId w:val="16"/>
   </w:num>
   <w:num w:numId="10">
+    <w:abstractNumId w:val="14"/>
+  </w:num>
+  <w:num w:numId="11">
+    <w:abstractNumId w:val="20"/>
+  </w:num>
+  <w:num w:numId="12">
     <w:abstractNumId w:val="8"/>
   </w:num>
-  <w:num w:numId="11">
+  <w:num w:numId="13">
     <w:abstractNumId w:val="11"/>
   </w:num>
-  <w:num w:numId="12">
+  <w:num w:numId="14">
+    <w:abstractNumId w:val="6"/>
+  </w:num>
+  <w:num w:numId="15">
+    <w:abstractNumId w:val="17"/>
+  </w:num>
+  <w:num w:numId="16">
+    <w:abstractNumId w:val="9"/>
+  </w:num>
+  <w:num w:numId="17">
+    <w:abstractNumId w:val="19"/>
+  </w:num>
+  <w:num w:numId="18">
+    <w:abstractNumId w:val="7"/>
+  </w:num>
+  <w:num w:numId="19">
     <w:abstractNumId w:val="5"/>
   </w:num>
-  <w:num w:numId="13">
-    <w:abstractNumId w:val="7"/>
+  <w:num w:numId="20">
+    <w:abstractNumId w:val="12"/>
+  </w:num>
+  <w:num w:numId="21">
+    <w:abstractNumId w:val="18"/>
+  </w:num>
+  <w:num w:numId="22">
+    <w:abstractNumId w:val="13"/>
   </w:num>
 </w:numbering>
 </file>
@@ -4252,7 +5711,7 @@
 </file>
 
 <file path=customXml/itemProps1.xml><?xml version="1.0" encoding="utf-8"?>
-<ds:datastoreItem xmlns:ds="http://schemas.openxmlformats.org/officeDocument/2006/customXml" ds:itemID="{D56CB2D1-0564-4495-9FD4-EBFE1BD1AD47}">
+<ds:datastoreItem xmlns:ds="http://schemas.openxmlformats.org/officeDocument/2006/customXml" ds:itemID="{DA72E19D-ED03-4ACE-9F14-437F3BCC4361}">
   <ds:schemaRefs>
     <ds:schemaRef ds:uri="http://schemas.openxmlformats.org/officeDocument/2006/bibliography"/>
   </ds:schemaRefs>

</xml_diff>

<commit_message>
add international GPA and rewrite some skills
</commit_message>
<xml_diff>
--- a/RESUME1.docx
+++ b/RESUME1.docx
@@ -278,6 +278,14 @@
         </w:rPr>
         <w:t>)</w:t>
       </w:r>
+      <w:r>
+        <w:rPr>
+          <w:rFonts w:ascii="Calibri" w:eastAsia="Lucida Grande" w:hAnsi="Calibri"/>
+          <w:color w:val="auto"/>
+          <w:u w:color="0000F6"/>
+        </w:rPr>
+        <w:t xml:space="preserve"> – International GPA: 3.48</w:t>
+      </w:r>
     </w:p>
     <w:p>
       <w:pPr>
@@ -1120,21 +1128,63 @@
           <w:rFonts w:ascii="Calibri" w:eastAsia="Lucida Grande" w:hAnsi="Calibri"/>
           <w:color w:val="auto"/>
         </w:rPr>
-        <w:t xml:space="preserve">Great experience working with Git </w:t>
-      </w:r>
-      <w:r>
-        <w:rPr>
-          <w:rFonts w:ascii="Calibri" w:eastAsia="Lucida Grande" w:hAnsi="Calibri"/>
-          <w:color w:val="auto"/>
-        </w:rPr>
-        <w:t xml:space="preserve">and managing version control for many projects with multiple branches each </w:t>
-      </w:r>
-      <w:r>
-        <w:rPr>
-          <w:rFonts w:ascii="Calibri" w:eastAsia="Lucida Grande" w:hAnsi="Calibri"/>
-          <w:color w:val="auto"/>
-        </w:rPr>
-        <w:t xml:space="preserve">through </w:t>
+        <w:t>E</w:t>
+      </w:r>
+      <w:r>
+        <w:rPr>
+          <w:rFonts w:ascii="Calibri" w:eastAsia="Lucida Grande" w:hAnsi="Calibri"/>
+          <w:color w:val="auto"/>
+        </w:rPr>
+        <w:t xml:space="preserve">xperience </w:t>
+      </w:r>
+      <w:r>
+        <w:rPr>
+          <w:rFonts w:ascii="Calibri" w:eastAsia="Lucida Grande" w:hAnsi="Calibri"/>
+          <w:color w:val="auto"/>
+        </w:rPr>
+        <w:t>using</w:t>
+      </w:r>
+      <w:r>
+        <w:rPr>
+          <w:rFonts w:ascii="Calibri" w:eastAsia="Lucida Grande" w:hAnsi="Calibri"/>
+          <w:color w:val="auto"/>
+        </w:rPr>
+        <w:t xml:space="preserve"> Git </w:t>
+      </w:r>
+      <w:r>
+        <w:rPr>
+          <w:rFonts w:ascii="Calibri" w:eastAsia="Lucida Grande" w:hAnsi="Calibri"/>
+          <w:color w:val="auto"/>
+        </w:rPr>
+        <w:t xml:space="preserve">version control </w:t>
+      </w:r>
+      <w:r>
+        <w:rPr>
+          <w:rFonts w:ascii="Calibri" w:eastAsia="Lucida Grande" w:hAnsi="Calibri"/>
+          <w:color w:val="auto"/>
+        </w:rPr>
+        <w:t>with</w:t>
+      </w:r>
+      <w:r>
+        <w:rPr>
+          <w:rFonts w:ascii="Calibri" w:eastAsia="Lucida Grande" w:hAnsi="Calibri"/>
+          <w:color w:val="auto"/>
+        </w:rPr>
+        <w:t xml:space="preserve"> many projects</w:t>
+      </w:r>
+      <w:r>
+        <w:rPr>
+          <w:rFonts w:ascii="Calibri" w:eastAsia="Lucida Grande" w:hAnsi="Calibri"/>
+          <w:color w:val="auto"/>
+        </w:rPr>
+        <w:t xml:space="preserve"> and managing branches and merge requests through</w:t>
+      </w:r>
+      <w:r>
+        <w:rPr>
+          <w:rFonts w:ascii="Calibri" w:eastAsia="Lucida Grande" w:hAnsi="Calibri"/>
+          <w:color w:val="auto"/>
+        </w:rPr>
+        <w:t xml:space="preserve"> </w:t>
       </w:r>
       <w:proofErr w:type="spellStart"/>
       <w:r>
@@ -1278,7 +1328,7 @@
         <w:rPr>
           <w:rFonts w:ascii="Calibri" w:eastAsia="Lucida Grande" w:hAnsi="Calibri"/>
         </w:rPr>
-        <w:t>Experience balancing work on multiple projects while meeting deadlines for sprints, notably at Clearbox Systems in estimating and recording any work completed through Jira</w:t>
+        <w:t>Experience balancing work on multiple projects while meeting deadlines for sprints, notably at Clearbox Systems in estimating and recording work completed through Jira</w:t>
       </w:r>
     </w:p>
     <w:p>
@@ -1355,28 +1405,35 @@
           <w:rFonts w:ascii="Calibri" w:eastAsia="Lucida Grande" w:hAnsi="Calibri"/>
           <w:color w:val="auto"/>
         </w:rPr>
-        <w:t>, to-be-completed work and any issues through Slack and daily Standups at Clearbox Systems</w:t>
-      </w:r>
-      <w:r>
-        <w:rPr>
-          <w:rFonts w:ascii="Calibri" w:eastAsia="Lucida Grande" w:hAnsi="Calibri"/>
-          <w:color w:val="auto"/>
-        </w:rPr>
-        <w:t>, often with multiple people</w:t>
-      </w:r>
-      <w:r>
-        <w:rPr>
-          <w:rFonts w:ascii="Calibri" w:eastAsia="Lucida Grande" w:hAnsi="Calibri"/>
-          <w:color w:val="auto"/>
-        </w:rPr>
-        <w:t xml:space="preserve"> working</w:t>
-      </w:r>
-      <w:r>
-        <w:rPr>
-          <w:rFonts w:ascii="Calibri" w:eastAsia="Lucida Grande" w:hAnsi="Calibri"/>
-          <w:color w:val="auto"/>
-        </w:rPr>
-        <w:t xml:space="preserve"> on the same project at once</w:t>
+        <w:t xml:space="preserve">, to-be-completed work and any </w:t>
+      </w:r>
+      <w:r>
+        <w:rPr>
+          <w:rFonts w:ascii="Calibri" w:eastAsia="Lucida Grande" w:hAnsi="Calibri"/>
+          <w:color w:val="auto"/>
+        </w:rPr>
+        <w:t xml:space="preserve">ongoing </w:t>
+      </w:r>
+      <w:r>
+        <w:rPr>
+          <w:rFonts w:ascii="Calibri" w:eastAsia="Lucida Grande" w:hAnsi="Calibri"/>
+          <w:color w:val="auto"/>
+        </w:rPr>
+        <w:t xml:space="preserve">issues through </w:t>
+      </w:r>
+      <w:r>
+        <w:rPr>
+          <w:rFonts w:ascii="Calibri" w:eastAsia="Lucida Grande" w:hAnsi="Calibri"/>
+          <w:color w:val="auto"/>
+        </w:rPr>
+        <w:t xml:space="preserve">the use of </w:t>
+      </w:r>
+      <w:r>
+        <w:rPr>
+          <w:rFonts w:ascii="Calibri" w:eastAsia="Lucida Grande" w:hAnsi="Calibri"/>
+          <w:color w:val="auto"/>
+        </w:rPr>
+        <w:t>Slack and daily Standups at Clearbox Systems</w:t>
       </w:r>
     </w:p>
     <w:p>
@@ -1501,7 +1558,35 @@
           <w:rFonts w:ascii="Calibri" w:eastAsia="Lucida Grande" w:hAnsi="Calibri"/>
           <w:color w:val="auto"/>
         </w:rPr>
-        <w:t xml:space="preserve"> (requiring great mental stamina</w:t>
+        <w:t xml:space="preserve"> (</w:t>
+      </w:r>
+      <w:r>
+        <w:rPr>
+          <w:rFonts w:ascii="Calibri" w:eastAsia="Lucida Grande" w:hAnsi="Calibri"/>
+          <w:color w:val="auto"/>
+        </w:rPr>
+        <w:t xml:space="preserve">both </w:t>
+      </w:r>
+      <w:r>
+        <w:rPr>
+          <w:rFonts w:ascii="Calibri" w:eastAsia="Lucida Grande" w:hAnsi="Calibri"/>
+          <w:color w:val="auto"/>
+        </w:rPr>
+        <w:t xml:space="preserve">requiring </w:t>
+      </w:r>
+      <w:r>
+        <w:rPr>
+          <w:rFonts w:ascii="Calibri" w:eastAsia="Lucida Grande" w:hAnsi="Calibri"/>
+          <w:color w:val="auto"/>
+        </w:rPr>
+        <w:t xml:space="preserve">strong </w:t>
+      </w:r>
+      <w:r>
+        <w:rPr>
+          <w:rFonts w:ascii="Calibri" w:eastAsia="Lucida Grande" w:hAnsi="Calibri"/>
+          <w:color w:val="auto"/>
+        </w:rPr>
+        <w:t>mental stamina</w:t>
       </w:r>
       <w:r>
         <w:rPr>
@@ -1510,6 +1595,15 @@
         </w:rPr>
         <w:t>)</w:t>
       </w:r>
+      <w:r>
+        <w:rPr>
+          <w:rFonts w:ascii="Calibri" w:eastAsia="Lucida Grande" w:hAnsi="Calibri"/>
+          <w:color w:val="auto"/>
+        </w:rPr>
+        <w:t xml:space="preserve"> and crucial for working as a Software Engineer</w:t>
+      </w:r>
+      <w:bookmarkStart w:id="0" w:name="_GoBack"/>
+      <w:bookmarkEnd w:id="0"/>
     </w:p>
     <w:p>
       <w:pPr>
@@ -1833,8 +1927,6 @@
         <w:tab/>
         <w:t>Clearbox Systems, Macquarie Park NSW</w:t>
       </w:r>
-      <w:bookmarkStart w:id="0" w:name="_GoBack"/>
-      <w:bookmarkEnd w:id="0"/>
     </w:p>
     <w:p>
       <w:pPr>
@@ -2162,14 +2254,27 @@
     <w:r>
       <w:t xml:space="preserve"> of </w:t>
     </w:r>
-    <w:fldSimple w:instr=" NUMPAGES   \* MERGEFORMAT ">
-      <w:r>
-        <w:rPr>
-          <w:noProof/>
-        </w:rPr>
-        <w:t>3</w:t>
-      </w:r>
-    </w:fldSimple>
+    <w:r>
+      <w:fldChar w:fldCharType="begin"/>
+    </w:r>
+    <w:r>
+      <w:instrText xml:space="preserve"> NUMPAGES   \* MERGEFORMAT </w:instrText>
+    </w:r>
+    <w:r>
+      <w:fldChar w:fldCharType="separate"/>
+    </w:r>
+    <w:r>
+      <w:rPr>
+        <w:noProof/>
+      </w:rPr>
+      <w:t>3</w:t>
+    </w:r>
+    <w:r>
+      <w:rPr>
+        <w:noProof/>
+      </w:rPr>
+      <w:fldChar w:fldCharType="end"/>
+    </w:r>
   </w:p>
 </w:ftr>
 </file>
@@ -5711,7 +5816,7 @@
 </file>
 
 <file path=customXml/itemProps1.xml><?xml version="1.0" encoding="utf-8"?>
-<ds:datastoreItem xmlns:ds="http://schemas.openxmlformats.org/officeDocument/2006/customXml" ds:itemID="{DA72E19D-ED03-4ACE-9F14-437F3BCC4361}">
+<ds:datastoreItem xmlns:ds="http://schemas.openxmlformats.org/officeDocument/2006/customXml" ds:itemID="{38A1D5C1-0EFB-40E5-85E3-48DB4C97BCF5}">
   <ds:schemaRefs>
     <ds:schemaRef ds:uri="http://schemas.openxmlformats.org/officeDocument/2006/bibliography"/>
   </ds:schemaRefs>

</xml_diff>

<commit_message>
few changes, good to send out now once BookMi.com is up
</commit_message>
<xml_diff>
--- a/RESUME1.docx
+++ b/RESUME1.docx
@@ -284,7 +284,63 @@
           <w:color w:val="auto"/>
           <w:u w:color="0000F6"/>
         </w:rPr>
-        <w:t xml:space="preserve"> – International GPA: 3.48</w:t>
+        <w:t xml:space="preserve"> –</w:t>
+      </w:r>
+      <w:r>
+        <w:rPr>
+          <w:rFonts w:ascii="Calibri" w:eastAsia="Lucida Grande" w:hAnsi="Calibri"/>
+          <w:color w:val="auto"/>
+          <w:u w:color="0000F6"/>
+        </w:rPr>
+        <w:t xml:space="preserve"> </w:t>
+      </w:r>
+      <w:r>
+        <w:rPr>
+          <w:rFonts w:ascii="Calibri" w:eastAsia="Lucida Grande" w:hAnsi="Calibri"/>
+          <w:color w:val="auto"/>
+          <w:u w:color="0000F6"/>
+        </w:rPr>
+        <w:t xml:space="preserve"> </w:t>
+      </w:r>
+      <w:r>
+        <w:rPr>
+          <w:rFonts w:ascii="Calibri" w:eastAsia="Lucida Grande" w:hAnsi="Calibri"/>
+          <w:color w:val="auto"/>
+          <w:u w:color="0000F6"/>
+        </w:rPr>
+        <w:t xml:space="preserve">3.08 </w:t>
+      </w:r>
+      <w:r>
+        <w:rPr>
+          <w:rFonts w:ascii="Calibri" w:eastAsia="Lucida Grande" w:hAnsi="Calibri"/>
+          <w:color w:val="auto"/>
+          <w:u w:color="0000F6"/>
+        </w:rPr>
+        <w:t>GPA</w:t>
+      </w:r>
+      <w:r>
+        <w:rPr>
+          <w:rFonts w:ascii="Calibri" w:eastAsia="Lucida Grande" w:hAnsi="Calibri"/>
+          <w:color w:val="auto"/>
+          <w:u w:color="0000F6"/>
+        </w:rPr>
+        <w:t xml:space="preserve"> – </w:t>
+      </w:r>
+      <w:r>
+        <w:rPr>
+          <w:rFonts w:ascii="Calibri" w:eastAsia="Lucida Grande" w:hAnsi="Calibri"/>
+          <w:color w:val="auto"/>
+          <w:u w:color="0000F6"/>
+        </w:rPr>
+        <w:t xml:space="preserve">74.8 </w:t>
+      </w:r>
+      <w:r>
+        <w:rPr>
+          <w:rFonts w:ascii="Calibri" w:eastAsia="Lucida Grande" w:hAnsi="Calibri"/>
+          <w:color w:val="auto"/>
+          <w:u w:color="0000F6"/>
+        </w:rPr>
+        <w:t xml:space="preserve">WAM </w:t>
       </w:r>
     </w:p>
     <w:p>
@@ -521,14 +577,14 @@
           <w:rFonts w:ascii="Calibri" w:eastAsia="Lucida Grande" w:hAnsi="Calibri"/>
           <w:color w:val="auto"/>
         </w:rPr>
-        <w:t xml:space="preserve"> using Git</w:t>
-      </w:r>
-      <w:r>
-        <w:rPr>
-          <w:rFonts w:ascii="Calibri" w:eastAsia="Lucida Grande" w:hAnsi="Calibri"/>
-          <w:color w:val="auto"/>
-        </w:rPr>
-        <w:t xml:space="preserve"> for version control</w:t>
+        <w:t xml:space="preserve"> using </w:t>
+      </w:r>
+      <w:r>
+        <w:rPr>
+          <w:rFonts w:ascii="Calibri" w:eastAsia="Lucida Grande" w:hAnsi="Calibri"/>
+          <w:color w:val="auto"/>
+        </w:rPr>
+        <w:t>Git</w:t>
       </w:r>
     </w:p>
     <w:p>
@@ -874,56 +930,72 @@
           <w:rFonts w:ascii="Calibri" w:eastAsia="Lucida Grande" w:hAnsi="Calibri"/>
           <w:color w:val="auto"/>
         </w:rPr>
-        <w:t>Skill</w:t>
-      </w:r>
-      <w:r>
-        <w:rPr>
-          <w:rFonts w:ascii="Calibri" w:eastAsia="Lucida Grande" w:hAnsi="Calibri"/>
-          <w:color w:val="auto"/>
-        </w:rPr>
-        <w:t xml:space="preserve"> in</w:t>
-      </w:r>
-      <w:r>
-        <w:rPr>
-          <w:rFonts w:ascii="Calibri" w:eastAsia="Lucida Grande" w:hAnsi="Calibri"/>
-          <w:color w:val="auto"/>
-        </w:rPr>
-        <w:t xml:space="preserve"> the AngularJs framework</w:t>
-      </w:r>
-      <w:r>
-        <w:rPr>
-          <w:rFonts w:ascii="Calibri" w:eastAsia="Lucida Grande" w:hAnsi="Calibri"/>
-          <w:color w:val="auto"/>
-        </w:rPr>
-        <w:t>, jQuery library</w:t>
-      </w:r>
-      <w:r>
-        <w:rPr>
-          <w:rFonts w:ascii="Calibri" w:eastAsia="Lucida Grande" w:hAnsi="Calibri"/>
-          <w:color w:val="auto"/>
-        </w:rPr>
-        <w:t xml:space="preserve"> and languages</w:t>
-      </w:r>
-      <w:r>
-        <w:rPr>
-          <w:rFonts w:ascii="Calibri" w:eastAsia="Lucida Grande" w:hAnsi="Calibri"/>
-          <w:color w:val="auto"/>
-        </w:rPr>
-        <w:t xml:space="preserve"> JavaScript</w:t>
-      </w:r>
-      <w:r>
-        <w:rPr>
-          <w:rFonts w:ascii="Calibri" w:eastAsia="Lucida Grande" w:hAnsi="Calibri"/>
-          <w:color w:val="auto"/>
-        </w:rPr>
-        <w:t>, Typescript</w:t>
-      </w:r>
-      <w:r>
-        <w:rPr>
-          <w:rFonts w:ascii="Calibri" w:eastAsia="Lucida Grande" w:hAnsi="Calibri"/>
-          <w:color w:val="auto"/>
-        </w:rPr>
-        <w:t>, HTML</w:t>
+        <w:t>Skills in</w:t>
+      </w:r>
+      <w:r>
+        <w:rPr>
+          <w:rFonts w:ascii="Calibri" w:eastAsia="Lucida Grande" w:hAnsi="Calibri"/>
+          <w:color w:val="auto"/>
+        </w:rPr>
+        <w:t xml:space="preserve"> </w:t>
+      </w:r>
+      <w:proofErr w:type="spellStart"/>
+      <w:r>
+        <w:rPr>
+          <w:rFonts w:ascii="Calibri" w:eastAsia="Lucida Grande" w:hAnsi="Calibri"/>
+          <w:color w:val="auto"/>
+        </w:rPr>
+        <w:t>AngularJs</w:t>
+      </w:r>
+      <w:proofErr w:type="spellEnd"/>
+      <w:r>
+        <w:rPr>
+          <w:rFonts w:ascii="Calibri" w:eastAsia="Lucida Grande" w:hAnsi="Calibri"/>
+          <w:color w:val="auto"/>
+        </w:rPr>
+        <w:t xml:space="preserve"> (BookMi.com)</w:t>
+      </w:r>
+      <w:r>
+        <w:rPr>
+          <w:rFonts w:ascii="Calibri" w:eastAsia="Lucida Grande" w:hAnsi="Calibri"/>
+          <w:color w:val="auto"/>
+        </w:rPr>
+        <w:t>,</w:t>
+      </w:r>
+      <w:r>
+        <w:rPr>
+          <w:rFonts w:ascii="Calibri" w:eastAsia="Lucida Grande" w:hAnsi="Calibri"/>
+          <w:color w:val="auto"/>
+        </w:rPr>
+        <w:t xml:space="preserve"> Typescript, Angular 4</w:t>
+      </w:r>
+      <w:r>
+        <w:rPr>
+          <w:rFonts w:ascii="Calibri" w:eastAsia="Lucida Grande" w:hAnsi="Calibri"/>
+          <w:color w:val="auto"/>
+        </w:rPr>
+        <w:t>,</w:t>
+      </w:r>
+      <w:r>
+        <w:rPr>
+          <w:rFonts w:ascii="Calibri" w:eastAsia="Lucida Grande" w:hAnsi="Calibri"/>
+          <w:color w:val="auto"/>
+        </w:rPr>
+        <w:t xml:space="preserve"> jQuery</w:t>
+      </w:r>
+      <w:r>
+        <w:rPr>
+          <w:rFonts w:ascii="Calibri" w:eastAsia="Lucida Grande" w:hAnsi="Calibri"/>
+          <w:color w:val="auto"/>
+        </w:rPr>
+        <w:t>,</w:t>
+      </w:r>
+      <w:r>
+        <w:rPr>
+          <w:rFonts w:ascii="Calibri" w:eastAsia="Lucida Grande" w:hAnsi="Calibri"/>
+          <w:color w:val="auto"/>
+        </w:rPr>
+        <w:t xml:space="preserve"> JavaScript, HTML</w:t>
       </w:r>
       <w:r>
         <w:rPr>
@@ -937,7 +1009,21 @@
           <w:rFonts w:ascii="Calibri" w:eastAsia="Lucida Grande" w:hAnsi="Calibri"/>
           <w:color w:val="auto"/>
         </w:rPr>
-        <w:t xml:space="preserve"> from Clearbox Systems experience</w:t>
+        <w:t xml:space="preserve"> </w:t>
+      </w:r>
+      <w:r>
+        <w:rPr>
+          <w:rFonts w:ascii="Calibri" w:eastAsia="Lucida Grande" w:hAnsi="Calibri"/>
+          <w:color w:val="auto"/>
+        </w:rPr>
+        <w:t xml:space="preserve">developed with </w:t>
+      </w:r>
+      <w:r>
+        <w:rPr>
+          <w:rFonts w:ascii="Calibri" w:eastAsia="Lucida Grande" w:hAnsi="Calibri"/>
+          <w:color w:val="auto"/>
+        </w:rPr>
+        <w:t>Clearbox Systems experience</w:t>
       </w:r>
       <w:r>
         <w:rPr>
@@ -992,31 +1078,7 @@
           <w:b/>
           <w:color w:val="auto"/>
         </w:rPr>
-        <w:t xml:space="preserve">Ruby </w:t>
-      </w:r>
-      <w:r>
-        <w:rPr>
-          <w:rFonts w:ascii="Calibri" w:eastAsia="Lucida Grande" w:hAnsi="Calibri"/>
-          <w:b/>
-          <w:color w:val="auto"/>
-        </w:rPr>
-        <w:t>o</w:t>
-      </w:r>
-      <w:r>
-        <w:rPr>
-          <w:rFonts w:ascii="Calibri" w:eastAsia="Lucida Grande" w:hAnsi="Calibri"/>
-          <w:b/>
-          <w:color w:val="auto"/>
-        </w:rPr>
-        <w:t>n Rails</w:t>
-      </w:r>
-      <w:r>
-        <w:rPr>
-          <w:rFonts w:ascii="Calibri" w:eastAsia="Lucida Grande" w:hAnsi="Calibri"/>
-          <w:b/>
-          <w:color w:val="auto"/>
-        </w:rPr>
-        <w:t xml:space="preserve"> and SQL</w:t>
+        <w:t>Full Stack Technologies</w:t>
       </w:r>
     </w:p>
     <w:p>
@@ -1037,43 +1099,84 @@
           <w:rFonts w:ascii="Calibri" w:eastAsia="Lucida Grande" w:hAnsi="Calibri"/>
           <w:color w:val="auto"/>
         </w:rPr>
-        <w:t xml:space="preserve">Capability in Ruby on Rails and SQL, demonstrated in my </w:t>
-      </w:r>
-      <w:r>
-        <w:rPr>
-          <w:rFonts w:ascii="Calibri" w:eastAsia="Lucida Grande" w:hAnsi="Calibri"/>
-          <w:color w:val="auto"/>
-        </w:rPr>
-        <w:t>building the backend for a</w:t>
-      </w:r>
-      <w:r>
-        <w:rPr>
-          <w:rFonts w:ascii="Calibri" w:eastAsia="Lucida Grande" w:hAnsi="Calibri"/>
-          <w:color w:val="auto"/>
-        </w:rPr>
-        <w:t xml:space="preserve"> user login service</w:t>
-      </w:r>
-      <w:r>
-        <w:rPr>
-          <w:rFonts w:ascii="Calibri" w:eastAsia="Lucida Grande" w:hAnsi="Calibri"/>
-          <w:color w:val="auto"/>
-        </w:rPr>
-        <w:t xml:space="preserve"> and database</w:t>
-      </w:r>
-      <w:r>
-        <w:rPr>
-          <w:rFonts w:ascii="Calibri" w:eastAsia="Lucida Grande" w:hAnsi="Calibri"/>
-          <w:color w:val="auto"/>
-        </w:rPr>
-        <w:t xml:space="preserve"> for </w:t>
-      </w:r>
-      <w:r>
-        <w:rPr>
-          <w:rFonts w:ascii="Calibri" w:eastAsia="Lucida Grande" w:hAnsi="Calibri"/>
-          <w:color w:val="auto"/>
-        </w:rPr>
-        <w:t xml:space="preserve">“willsmithte.com/Blackjack” </w:t>
-      </w:r>
+        <w:t>Experience working with PostgreSQL</w:t>
+      </w:r>
+      <w:r>
+        <w:rPr>
+          <w:rFonts w:ascii="Calibri" w:eastAsia="Lucida Grande" w:hAnsi="Calibri"/>
+          <w:color w:val="auto"/>
+        </w:rPr>
+        <w:t xml:space="preserve">, </w:t>
+      </w:r>
+      <w:proofErr w:type="spellStart"/>
+      <w:r>
+        <w:rPr>
+          <w:rFonts w:ascii="Calibri" w:eastAsia="Lucida Grande" w:hAnsi="Calibri"/>
+          <w:color w:val="auto"/>
+        </w:rPr>
+        <w:t>MyBatis</w:t>
+      </w:r>
+      <w:proofErr w:type="spellEnd"/>
+      <w:r>
+        <w:rPr>
+          <w:rFonts w:ascii="Calibri" w:eastAsia="Lucida Grande" w:hAnsi="Calibri"/>
+          <w:color w:val="auto"/>
+        </w:rPr>
+        <w:t>, Team</w:t>
+      </w:r>
+      <w:r>
+        <w:rPr>
+          <w:rFonts w:ascii="Calibri" w:eastAsia="Lucida Grande" w:hAnsi="Calibri"/>
+          <w:color w:val="auto"/>
+        </w:rPr>
+        <w:t>C</w:t>
+      </w:r>
+      <w:r>
+        <w:rPr>
+          <w:rFonts w:ascii="Calibri" w:eastAsia="Lucida Grande" w:hAnsi="Calibri"/>
+          <w:color w:val="auto"/>
+        </w:rPr>
+        <w:t>ity, Maven</w:t>
+      </w:r>
+      <w:r>
+        <w:rPr>
+          <w:rFonts w:ascii="Calibri" w:eastAsia="Lucida Grande" w:hAnsi="Calibri"/>
+          <w:color w:val="auto"/>
+        </w:rPr>
+        <w:t>, Webpack</w:t>
+      </w:r>
+      <w:r>
+        <w:rPr>
+          <w:rFonts w:ascii="Calibri" w:eastAsia="Lucida Grande" w:hAnsi="Calibri"/>
+          <w:color w:val="auto"/>
+        </w:rPr>
+        <w:t>, AWS</w:t>
+      </w:r>
+      <w:bookmarkStart w:id="0" w:name="_GoBack"/>
+      <w:bookmarkEnd w:id="0"/>
+      <w:r>
+        <w:rPr>
+          <w:rFonts w:ascii="Calibri" w:eastAsia="Lucida Grande" w:hAnsi="Calibri"/>
+          <w:color w:val="auto"/>
+        </w:rPr>
+        <w:t xml:space="preserve"> and</w:t>
+      </w:r>
+      <w:r>
+        <w:rPr>
+          <w:rFonts w:ascii="Calibri" w:eastAsia="Lucida Grande" w:hAnsi="Calibri"/>
+          <w:color w:val="auto"/>
+        </w:rPr>
+        <w:t xml:space="preserve"> </w:t>
+      </w:r>
+      <w:proofErr w:type="spellStart"/>
+      <w:r>
+        <w:rPr>
+          <w:rFonts w:ascii="Calibri" w:eastAsia="Lucida Grande" w:hAnsi="Calibri"/>
+          <w:color w:val="auto"/>
+        </w:rPr>
+        <w:t>npm</w:t>
+      </w:r>
+      <w:proofErr w:type="spellEnd"/>
     </w:p>
     <w:p>
       <w:pPr>
@@ -1602,8 +1705,6 @@
         </w:rPr>
         <w:t xml:space="preserve"> and crucial for working as a Software Engineer</w:t>
       </w:r>
-      <w:bookmarkStart w:id="0" w:name="_GoBack"/>
-      <w:bookmarkEnd w:id="0"/>
     </w:p>
     <w:p>
       <w:pPr>
@@ -1785,7 +1886,7 @@
           <w:rFonts w:ascii="Calibri" w:eastAsia="Lucida Grande" w:hAnsi="Calibri"/>
           <w:color w:val="auto"/>
         </w:rPr>
-        <w:t xml:space="preserve"> then implementing my learning </w:t>
+        <w:t xml:space="preserve"> implementing my learning </w:t>
       </w:r>
       <w:r>
         <w:rPr>
@@ -1891,64 +1992,6 @@
           <w:color w:val="auto"/>
           <w:u w:color="0000F6"/>
         </w:rPr>
-        <w:t xml:space="preserve">CLEARBOX STAFF </w:t>
-      </w:r>
-      <w:r>
-        <w:rPr>
-          <w:rFonts w:ascii="Calibri" w:eastAsia="Lucida Grande" w:hAnsi="Calibri"/>
-          <w:color w:val="auto"/>
-          <w:u w:color="0000F6"/>
-        </w:rPr>
-        <w:tab/>
-        <w:t>XXXX</w:t>
-      </w:r>
-      <w:r>
-        <w:rPr>
-          <w:rFonts w:ascii="Calibri" w:eastAsia="Lucida Grande" w:hAnsi="Calibri"/>
-          <w:color w:val="auto"/>
-          <w:u w:color="0000F6"/>
-        </w:rPr>
-        <w:tab/>
-      </w:r>
-      <w:r>
-        <w:rPr>
-          <w:rFonts w:ascii="Calibri" w:eastAsia="Lucida Grande" w:hAnsi="Calibri"/>
-          <w:color w:val="auto"/>
-          <w:u w:color="0000F6"/>
-        </w:rPr>
-        <w:tab/>
-      </w:r>
-      <w:r>
-        <w:rPr>
-          <w:rFonts w:ascii="Calibri" w:eastAsia="Lucida Grande" w:hAnsi="Calibri"/>
-          <w:color w:val="auto"/>
-          <w:u w:color="0000F6"/>
-        </w:rPr>
-        <w:tab/>
-        <w:t>Clearbox Systems, Macquarie Park NSW</w:t>
-      </w:r>
-    </w:p>
-    <w:p>
-      <w:pPr>
-        <w:pStyle w:val="FreeForm"/>
-        <w:numPr>
-          <w:ilvl w:val="0"/>
-          <w:numId w:val="13"/>
-        </w:numPr>
-        <w:ind w:left="567"/>
-        <w:jc w:val="both"/>
-        <w:rPr>
-          <w:rFonts w:ascii="Calibri" w:eastAsia="Lucida Grande" w:hAnsi="Calibri"/>
-          <w:color w:val="auto"/>
-          <w:u w:color="0000F6"/>
-        </w:rPr>
-      </w:pPr>
-      <w:r>
-        <w:rPr>
-          <w:rFonts w:ascii="Calibri" w:eastAsia="Lucida Grande" w:hAnsi="Calibri"/>
-          <w:color w:val="auto"/>
-          <w:u w:color="0000F6"/>
-        </w:rPr>
         <w:t xml:space="preserve">Iveta </w:t>
       </w:r>
       <w:proofErr w:type="spellStart"/>
@@ -2135,9 +2178,9 @@
           <w:noProof/>
         </w:rPr>
         <w:drawing>
-          <wp:inline distT="0" distB="0" distL="0" distR="0" wp14:anchorId="3C8D38D8" wp14:editId="6064B9D3">
-            <wp:extent cx="6642100" cy="6370320"/>
-            <wp:effectExtent l="0" t="0" r="6350" b="0"/>
+          <wp:inline distT="0" distB="0" distL="0" distR="0" wp14:anchorId="40C6017E" wp14:editId="0AE88CE1">
+            <wp:extent cx="5687562" cy="7839075"/>
+            <wp:effectExtent l="0" t="0" r="8890" b="0"/>
             <wp:docPr id="1" name="Picture 1"/>
             <wp:cNvGraphicFramePr>
               <a:graphicFrameLocks xmlns:a="http://schemas.openxmlformats.org/drawingml/2006/main" noChangeAspect="1"/>
@@ -2158,7 +2201,7 @@
                   <pic:spPr>
                     <a:xfrm>
                       <a:off x="0" y="0"/>
-                      <a:ext cx="6642100" cy="6370320"/>
+                      <a:ext cx="5695246" cy="7849665"/>
                     </a:xfrm>
                     <a:prstGeom prst="rect">
                       <a:avLst/>
@@ -2254,27 +2297,14 @@
     <w:r>
       <w:t xml:space="preserve"> of </w:t>
     </w:r>
-    <w:r>
-      <w:fldChar w:fldCharType="begin"/>
-    </w:r>
-    <w:r>
-      <w:instrText xml:space="preserve"> NUMPAGES   \* MERGEFORMAT </w:instrText>
-    </w:r>
-    <w:r>
-      <w:fldChar w:fldCharType="separate"/>
-    </w:r>
-    <w:r>
-      <w:rPr>
-        <w:noProof/>
-      </w:rPr>
-      <w:t>3</w:t>
-    </w:r>
-    <w:r>
-      <w:rPr>
-        <w:noProof/>
-      </w:rPr>
-      <w:fldChar w:fldCharType="end"/>
-    </w:r>
+    <w:fldSimple w:instr=" NUMPAGES   \* MERGEFORMAT ">
+      <w:r>
+        <w:rPr>
+          <w:noProof/>
+        </w:rPr>
+        <w:t>3</w:t>
+      </w:r>
+    </w:fldSimple>
   </w:p>
 </w:ftr>
 </file>
@@ -5816,7 +5846,7 @@
 </file>
 
 <file path=customXml/itemProps1.xml><?xml version="1.0" encoding="utf-8"?>
-<ds:datastoreItem xmlns:ds="http://schemas.openxmlformats.org/officeDocument/2006/customXml" ds:itemID="{38A1D5C1-0EFB-40E5-85E3-48DB4C97BCF5}">
+<ds:datastoreItem xmlns:ds="http://schemas.openxmlformats.org/officeDocument/2006/customXml" ds:itemID="{BF3BF012-E6A5-49B6-9807-1ED636A034E9}">
   <ds:schemaRefs>
     <ds:schemaRef ds:uri="http://schemas.openxmlformats.org/officeDocument/2006/bibliography"/>
   </ds:schemaRefs>

</xml_diff>

<commit_message>
trim for publishing final
</commit_message>
<xml_diff>
--- a/RESUME1.docx
+++ b/RESUME1.docx
@@ -258,71 +258,25 @@
           <w:color w:val="auto"/>
           <w:u w:color="0000F6"/>
         </w:rPr>
-        <w:t>(BE(Hons) DipProfEngPrac)</w:t>
-      </w:r>
+        <w:t xml:space="preserve">(BE(Hons) </w:t>
+      </w:r>
+      <w:proofErr w:type="spellStart"/>
       <w:r>
         <w:rPr>
           <w:rFonts w:ascii="Calibri" w:eastAsia="Lucida Grande" w:hAnsi="Calibri"/>
           <w:color w:val="auto"/>
           <w:u w:color="0000F6"/>
         </w:rPr>
-        <w:t xml:space="preserve"> –</w:t>
-      </w:r>
+        <w:t>DipProfEngPrac</w:t>
+      </w:r>
+      <w:proofErr w:type="spellEnd"/>
       <w:r>
         <w:rPr>
           <w:rFonts w:ascii="Calibri" w:eastAsia="Lucida Grande" w:hAnsi="Calibri"/>
           <w:color w:val="auto"/>
           <w:u w:color="0000F6"/>
         </w:rPr>
-        <w:t xml:space="preserve"> </w:t>
-      </w:r>
-      <w:r>
-        <w:rPr>
-          <w:rFonts w:ascii="Calibri" w:eastAsia="Lucida Grande" w:hAnsi="Calibri"/>
-          <w:color w:val="auto"/>
-          <w:u w:color="0000F6"/>
-        </w:rPr>
-        <w:t xml:space="preserve"> </w:t>
-      </w:r>
-      <w:r>
-        <w:rPr>
-          <w:rFonts w:ascii="Calibri" w:eastAsia="Lucida Grande" w:hAnsi="Calibri"/>
-          <w:color w:val="auto"/>
-          <w:u w:color="0000F6"/>
-        </w:rPr>
-        <w:t xml:space="preserve">3.08 </w:t>
-      </w:r>
-      <w:r>
-        <w:rPr>
-          <w:rFonts w:ascii="Calibri" w:eastAsia="Lucida Grande" w:hAnsi="Calibri"/>
-          <w:color w:val="auto"/>
-          <w:u w:color="0000F6"/>
-        </w:rPr>
-        <w:t>GPA</w:t>
-      </w:r>
-      <w:r>
-        <w:rPr>
-          <w:rFonts w:ascii="Calibri" w:eastAsia="Lucida Grande" w:hAnsi="Calibri"/>
-          <w:color w:val="auto"/>
-          <w:u w:color="0000F6"/>
-        </w:rPr>
-        <w:t xml:space="preserve"> – </w:t>
-      </w:r>
-      <w:r>
-        <w:rPr>
-          <w:rFonts w:ascii="Calibri" w:eastAsia="Lucida Grande" w:hAnsi="Calibri"/>
-          <w:color w:val="auto"/>
-          <w:u w:color="0000F6"/>
-        </w:rPr>
-        <w:t xml:space="preserve">74.8 </w:t>
-      </w:r>
-      <w:r>
-        <w:rPr>
-          <w:rFonts w:ascii="Calibri" w:eastAsia="Lucida Grande" w:hAnsi="Calibri"/>
-          <w:color w:val="auto"/>
-          <w:u w:color="0000F6"/>
-        </w:rPr>
-        <w:t xml:space="preserve">WAM </w:t>
+        <w:t>)</w:t>
       </w:r>
     </w:p>
     <w:p>
@@ -559,14 +513,14 @@
           <w:rFonts w:ascii="Calibri" w:eastAsia="Lucida Grande" w:hAnsi="Calibri"/>
           <w:color w:val="auto"/>
         </w:rPr>
-        <w:t xml:space="preserve"> using </w:t>
-      </w:r>
-      <w:r>
-        <w:rPr>
-          <w:rFonts w:ascii="Calibri" w:eastAsia="Lucida Grande" w:hAnsi="Calibri"/>
-          <w:color w:val="auto"/>
-        </w:rPr>
-        <w:t>Git</w:t>
+        <w:t xml:space="preserve"> using Git</w:t>
+      </w:r>
+      <w:r>
+        <w:rPr>
+          <w:rFonts w:ascii="Calibri" w:eastAsia="Lucida Grande" w:hAnsi="Calibri"/>
+          <w:color w:val="auto"/>
+        </w:rPr>
+        <w:t xml:space="preserve"> for version control</w:t>
       </w:r>
     </w:p>
     <w:p>
@@ -904,65 +858,64 @@
         <w:jc w:val="both"/>
         <w:rPr>
           <w:rFonts w:ascii="Calibri" w:eastAsia="Lucida Grande" w:hAnsi="Calibri"/>
-          <w:i/>
-          <w:color w:val="auto"/>
-        </w:rPr>
-      </w:pPr>
-      <w:r>
-        <w:rPr>
-          <w:rFonts w:ascii="Calibri" w:eastAsia="Lucida Grande" w:hAnsi="Calibri"/>
-          <w:color w:val="auto"/>
-        </w:rPr>
-        <w:t>Skills in</w:t>
-      </w:r>
-      <w:r>
-        <w:rPr>
-          <w:rFonts w:ascii="Calibri" w:eastAsia="Lucida Grande" w:hAnsi="Calibri"/>
-          <w:color w:val="auto"/>
-        </w:rPr>
-        <w:t xml:space="preserve"> AngularJs</w:t>
-      </w:r>
-      <w:r>
-        <w:rPr>
-          <w:rFonts w:ascii="Calibri" w:eastAsia="Lucida Grande" w:hAnsi="Calibri"/>
-          <w:color w:val="auto"/>
-        </w:rPr>
-        <w:t>,</w:t>
-      </w:r>
-      <w:r>
-        <w:rPr>
-          <w:rFonts w:ascii="Calibri" w:eastAsia="Lucida Grande" w:hAnsi="Calibri"/>
-          <w:color w:val="auto"/>
-        </w:rPr>
-        <w:t xml:space="preserve"> Typescript, Angular 4</w:t>
-      </w:r>
-      <w:r>
-        <w:rPr>
-          <w:rFonts w:ascii="Calibri" w:eastAsia="Lucida Grande" w:hAnsi="Calibri"/>
-          <w:color w:val="auto"/>
-        </w:rPr>
-        <w:t>,</w:t>
-      </w:r>
-      <w:r>
-        <w:rPr>
-          <w:rFonts w:ascii="Calibri" w:eastAsia="Lucida Grande" w:hAnsi="Calibri"/>
-          <w:color w:val="auto"/>
-        </w:rPr>
-        <w:t xml:space="preserve"> jQuery</w:t>
-      </w:r>
-      <w:r>
-        <w:rPr>
-          <w:rFonts w:ascii="Calibri" w:eastAsia="Lucida Grande" w:hAnsi="Calibri"/>
-          <w:color w:val="auto"/>
-        </w:rPr>
-        <w:t>,</w:t>
-      </w:r>
-      <w:r>
-        <w:rPr>
-          <w:rFonts w:ascii="Calibri" w:eastAsia="Lucida Grande" w:hAnsi="Calibri"/>
-          <w:color w:val="auto"/>
-        </w:rPr>
-        <w:t xml:space="preserve"> JavaScript, HTML</w:t>
+          <w:color w:val="auto"/>
+        </w:rPr>
+      </w:pPr>
+      <w:r>
+        <w:rPr>
+          <w:rFonts w:ascii="Calibri" w:eastAsia="Lucida Grande" w:hAnsi="Calibri"/>
+          <w:color w:val="auto"/>
+        </w:rPr>
+        <w:t>Skill</w:t>
+      </w:r>
+      <w:r>
+        <w:rPr>
+          <w:rFonts w:ascii="Calibri" w:eastAsia="Lucida Grande" w:hAnsi="Calibri"/>
+          <w:color w:val="auto"/>
+        </w:rPr>
+        <w:t xml:space="preserve"> in</w:t>
+      </w:r>
+      <w:r>
+        <w:rPr>
+          <w:rFonts w:ascii="Calibri" w:eastAsia="Lucida Grande" w:hAnsi="Calibri"/>
+          <w:color w:val="auto"/>
+        </w:rPr>
+        <w:t xml:space="preserve"> the AngularJs framework</w:t>
+      </w:r>
+      <w:r>
+        <w:rPr>
+          <w:rFonts w:ascii="Calibri" w:eastAsia="Lucida Grande" w:hAnsi="Calibri"/>
+          <w:color w:val="auto"/>
+        </w:rPr>
+        <w:t>, jQuery library</w:t>
+      </w:r>
+      <w:r>
+        <w:rPr>
+          <w:rFonts w:ascii="Calibri" w:eastAsia="Lucida Grande" w:hAnsi="Calibri"/>
+          <w:color w:val="auto"/>
+        </w:rPr>
+        <w:t xml:space="preserve"> and languages</w:t>
+      </w:r>
+      <w:r>
+        <w:rPr>
+          <w:rFonts w:ascii="Calibri" w:eastAsia="Lucida Grande" w:hAnsi="Calibri"/>
+          <w:color w:val="auto"/>
+        </w:rPr>
+        <w:t xml:space="preserve"> JavaScript</w:t>
+      </w:r>
+      <w:r>
+        <w:rPr>
+          <w:rFonts w:ascii="Calibri" w:eastAsia="Lucida Grande" w:hAnsi="Calibri"/>
+          <w:color w:val="auto"/>
+        </w:rPr>
+        <w:t>, Typescript</w:t>
+      </w:r>
+      <w:r>
+        <w:rPr>
+          <w:rFonts w:ascii="Calibri" w:eastAsia="Lucida Grande" w:hAnsi="Calibri"/>
+          <w:color w:val="auto"/>
+        </w:rPr>
+        <w:t>, HTML</w:t>
       </w:r>
       <w:r>
         <w:rPr>
@@ -976,6 +929,13 @@
           <w:rFonts w:ascii="Calibri" w:eastAsia="Lucida Grande" w:hAnsi="Calibri"/>
           <w:color w:val="auto"/>
         </w:rPr>
+        <w:t xml:space="preserve"> from Clearbox Systems experience</w:t>
+      </w:r>
+      <w:r>
+        <w:rPr>
+          <w:rFonts w:ascii="Calibri" w:eastAsia="Lucida Grande" w:hAnsi="Calibri"/>
+          <w:color w:val="auto"/>
+        </w:rPr>
         <w:t xml:space="preserve"> </w:t>
       </w:r>
       <w:r>
@@ -983,29 +943,21 @@
           <w:rFonts w:ascii="Calibri" w:eastAsia="Lucida Grande" w:hAnsi="Calibri"/>
           <w:color w:val="auto"/>
         </w:rPr>
-        <w:t xml:space="preserve">acquired at </w:t>
-      </w:r>
-      <w:r>
-        <w:rPr>
-          <w:rFonts w:ascii="Calibri" w:eastAsia="Lucida Grande" w:hAnsi="Calibri"/>
-          <w:color w:val="auto"/>
-        </w:rPr>
-        <w:t xml:space="preserve">Clearbox Systems, </w:t>
-      </w:r>
-      <w:r>
-        <w:rPr>
-          <w:rFonts w:ascii="Calibri" w:eastAsia="Lucida Grande" w:hAnsi="Calibri"/>
-          <w:color w:val="auto"/>
-        </w:rPr>
-        <w:t xml:space="preserve">demonstrated at </w:t>
-      </w:r>
-      <w:r>
-        <w:rPr>
-          <w:rFonts w:ascii="Calibri" w:eastAsia="Lucida Grande" w:hAnsi="Calibri"/>
-          <w:i/>
+        <w:t>as demonstrated at “</w:t>
+      </w:r>
+      <w:r>
+        <w:rPr>
+          <w:rFonts w:ascii="Calibri" w:eastAsia="Lucida Grande" w:hAnsi="Calibri"/>
           <w:color w:val="auto"/>
         </w:rPr>
         <w:t>willsmithte.com/Not-That-Temp</w:t>
+      </w:r>
+      <w:r>
+        <w:rPr>
+          <w:rFonts w:ascii="Calibri" w:eastAsia="Lucida Grande" w:hAnsi="Calibri"/>
+          <w:color w:val="auto"/>
+        </w:rPr>
+        <w:t>”</w:t>
       </w:r>
     </w:p>
     <w:p>
@@ -1032,7 +984,15 @@
           <w:b/>
           <w:color w:val="auto"/>
         </w:rPr>
-        <w:t>Full Stack Technologies</w:t>
+        <w:t>G</w:t>
+      </w:r>
+      <w:r>
+        <w:rPr>
+          <w:rFonts w:ascii="Calibri" w:eastAsia="Lucida Grande" w:hAnsi="Calibri"/>
+          <w:b/>
+          <w:color w:val="auto"/>
+        </w:rPr>
+        <w:t>it Version Control</w:t>
       </w:r>
     </w:p>
     <w:p>
@@ -1053,57 +1013,31 @@
           <w:rFonts w:ascii="Calibri" w:eastAsia="Lucida Grande" w:hAnsi="Calibri"/>
           <w:color w:val="auto"/>
         </w:rPr>
-        <w:t>Experience working with PostgreSQL</w:t>
-      </w:r>
-      <w:r>
-        <w:rPr>
-          <w:rFonts w:ascii="Calibri" w:eastAsia="Lucida Grande" w:hAnsi="Calibri"/>
-          <w:color w:val="auto"/>
-        </w:rPr>
-        <w:t xml:space="preserve">, </w:t>
-      </w:r>
-      <w:r>
-        <w:rPr>
-          <w:rFonts w:ascii="Calibri" w:eastAsia="Lucida Grande" w:hAnsi="Calibri"/>
-          <w:color w:val="auto"/>
-        </w:rPr>
-        <w:t>MyBatis, Team</w:t>
-      </w:r>
-      <w:r>
-        <w:rPr>
-          <w:rFonts w:ascii="Calibri" w:eastAsia="Lucida Grande" w:hAnsi="Calibri"/>
-          <w:color w:val="auto"/>
-        </w:rPr>
-        <w:t>C</w:t>
-      </w:r>
-      <w:r>
-        <w:rPr>
-          <w:rFonts w:ascii="Calibri" w:eastAsia="Lucida Grande" w:hAnsi="Calibri"/>
-          <w:color w:val="auto"/>
-        </w:rPr>
-        <w:t>ity, Maven</w:t>
-      </w:r>
-      <w:r>
-        <w:rPr>
-          <w:rFonts w:ascii="Calibri" w:eastAsia="Lucida Grande" w:hAnsi="Calibri"/>
-          <w:color w:val="auto"/>
-        </w:rPr>
-        <w:t>, Webpack</w:t>
-      </w:r>
-      <w:r>
-        <w:rPr>
-          <w:rFonts w:ascii="Calibri" w:eastAsia="Lucida Grande" w:hAnsi="Calibri"/>
-          <w:color w:val="auto"/>
-        </w:rPr>
-        <w:t>, AWS</w:t>
-      </w:r>
-      <w:r>
-        <w:rPr>
-          <w:rFonts w:ascii="Calibri" w:eastAsia="Lucida Grande" w:hAnsi="Calibri"/>
-          <w:color w:val="auto"/>
-        </w:rPr>
-        <w:t xml:space="preserve"> and</w:t>
-      </w:r>
+        <w:t xml:space="preserve">Great experience working with Git </w:t>
+      </w:r>
+      <w:r>
+        <w:rPr>
+          <w:rFonts w:ascii="Calibri" w:eastAsia="Lucida Grande" w:hAnsi="Calibri"/>
+          <w:color w:val="auto"/>
+        </w:rPr>
+        <w:t xml:space="preserve">and managing version control for many projects with multiple branches each </w:t>
+      </w:r>
+      <w:r>
+        <w:rPr>
+          <w:rFonts w:ascii="Calibri" w:eastAsia="Lucida Grande" w:hAnsi="Calibri"/>
+          <w:color w:val="auto"/>
+        </w:rPr>
+        <w:t xml:space="preserve">through </w:t>
+      </w:r>
+      <w:proofErr w:type="spellStart"/>
+      <w:r>
+        <w:rPr>
+          <w:rFonts w:ascii="Calibri" w:eastAsia="Lucida Grande" w:hAnsi="Calibri"/>
+          <w:color w:val="auto"/>
+        </w:rPr>
+        <w:t>Github</w:t>
+      </w:r>
+      <w:proofErr w:type="spellEnd"/>
       <w:r>
         <w:rPr>
           <w:rFonts w:ascii="Calibri" w:eastAsia="Lucida Grande" w:hAnsi="Calibri"/>
@@ -1116,7 +1050,61 @@
           <w:rFonts w:ascii="Calibri" w:eastAsia="Lucida Grande" w:hAnsi="Calibri"/>
           <w:color w:val="auto"/>
         </w:rPr>
-        <w:t>npm</w:t>
+        <w:t>(</w:t>
+      </w:r>
+      <w:r>
+        <w:rPr>
+          <w:rFonts w:ascii="Calibri" w:eastAsia="Lucida Grande" w:hAnsi="Calibri"/>
+          <w:color w:val="auto"/>
+        </w:rPr>
+        <w:t>github.com/</w:t>
+      </w:r>
+      <w:proofErr w:type="spellStart"/>
+      <w:r>
+        <w:rPr>
+          <w:rFonts w:ascii="Calibri" w:eastAsia="Lucida Grande" w:hAnsi="Calibri"/>
+          <w:color w:val="auto"/>
+        </w:rPr>
+        <w:t>WillSmithTE</w:t>
+      </w:r>
+      <w:proofErr w:type="spellEnd"/>
+      <w:r>
+        <w:rPr>
+          <w:rFonts w:ascii="Calibri" w:eastAsia="Lucida Grande" w:hAnsi="Calibri"/>
+          <w:color w:val="auto"/>
+        </w:rPr>
+        <w:t>)</w:t>
+      </w:r>
+      <w:r>
+        <w:rPr>
+          <w:rFonts w:ascii="Calibri" w:eastAsia="Lucida Grande" w:hAnsi="Calibri"/>
+          <w:color w:val="auto"/>
+        </w:rPr>
+        <w:t xml:space="preserve"> and GitLab at Clearbox Systems</w:t>
+      </w:r>
+    </w:p>
+    <w:p>
+      <w:pPr>
+        <w:pStyle w:val="FreeForm"/>
+        <w:spacing w:before="200" w:after="100"/>
+        <w:ind w:firstLine="567"/>
+        <w:rPr>
+          <w:rFonts w:ascii="Calibri" w:eastAsia="Lucida Grande" w:hAnsi="Calibri"/>
+          <w:b/>
+          <w:color w:val="auto"/>
+          <w:sz w:val="32"/>
+          <w:szCs w:val="32"/>
+        </w:rPr>
+      </w:pPr>
+      <w:r>
+        <w:rPr>
+          <w:rFonts w:ascii="Calibri" w:eastAsia="Lucida Grande" w:hAnsi="Calibri"/>
+          <w:b/>
+          <w:color w:val="auto"/>
+          <w:sz w:val="32"/>
+          <w:szCs w:val="32"/>
+        </w:rPr>
+        <w:t>Transferable Skills</w:t>
       </w:r>
     </w:p>
     <w:p>
@@ -1129,172 +1117,61 @@
         <w:tabs>
           <w:tab w:val="right" w:pos="10460"/>
         </w:tabs>
+        <w:ind w:left="567" w:hanging="357"/>
+        <w:jc w:val="both"/>
+        <w:rPr>
+          <w:rFonts w:ascii="Calibri" w:eastAsia="Lucida Grande" w:hAnsi="Calibri"/>
+          <w:b/>
+        </w:rPr>
+      </w:pPr>
+      <w:r>
+        <w:rPr>
+          <w:rFonts w:ascii="Calibri" w:eastAsia="Lucida Grande" w:hAnsi="Calibri"/>
+          <w:b/>
+        </w:rPr>
+        <w:t xml:space="preserve">Working </w:t>
+      </w:r>
+      <w:r>
+        <w:rPr>
+          <w:rFonts w:ascii="Calibri" w:eastAsia="Lucida Grande" w:hAnsi="Calibri"/>
+          <w:b/>
+          <w:color w:val="auto"/>
+        </w:rPr>
+        <w:t>to</w:t>
+      </w:r>
+      <w:r>
+        <w:rPr>
+          <w:rFonts w:ascii="Calibri" w:eastAsia="Lucida Grande" w:hAnsi="Calibri"/>
+          <w:b/>
+        </w:rPr>
+        <w:t xml:space="preserve"> </w:t>
+      </w:r>
+      <w:r>
+        <w:rPr>
+          <w:rFonts w:ascii="Calibri" w:eastAsia="Lucida Grande" w:hAnsi="Calibri"/>
+          <w:b/>
+          <w:color w:val="auto"/>
+        </w:rPr>
+        <w:t>Deadlines</w:t>
+      </w:r>
+    </w:p>
+    <w:p>
+      <w:pPr>
+        <w:pStyle w:val="FreeForm"/>
+        <w:tabs>
+          <w:tab w:val="right" w:pos="10460"/>
+        </w:tabs>
         <w:ind w:left="567"/>
         <w:jc w:val="both"/>
         <w:rPr>
           <w:rFonts w:ascii="Calibri" w:eastAsia="Lucida Grande" w:hAnsi="Calibri"/>
-          <w:b/>
-          <w:color w:val="auto"/>
-        </w:rPr>
-      </w:pPr>
-      <w:r>
-        <w:rPr>
-          <w:rFonts w:ascii="Calibri" w:eastAsia="Lucida Grande" w:hAnsi="Calibri"/>
-          <w:b/>
-          <w:color w:val="auto"/>
-        </w:rPr>
-        <w:t>G</w:t>
-      </w:r>
-      <w:r>
-        <w:rPr>
-          <w:rFonts w:ascii="Calibri" w:eastAsia="Lucida Grande" w:hAnsi="Calibri"/>
-          <w:b/>
-          <w:color w:val="auto"/>
-        </w:rPr>
-        <w:t>it Version Control</w:t>
-      </w:r>
-    </w:p>
-    <w:p>
-      <w:pPr>
-        <w:pStyle w:val="FreeForm"/>
-        <w:tabs>
-          <w:tab w:val="right" w:pos="10460"/>
-        </w:tabs>
-        <w:ind w:left="567"/>
-        <w:jc w:val="both"/>
-        <w:rPr>
-          <w:rFonts w:ascii="Calibri" w:eastAsia="Lucida Grande" w:hAnsi="Calibri"/>
-          <w:color w:val="auto"/>
-        </w:rPr>
-      </w:pPr>
-      <w:r>
-        <w:rPr>
-          <w:rFonts w:ascii="Calibri" w:eastAsia="Lucida Grande" w:hAnsi="Calibri"/>
-          <w:color w:val="auto"/>
-        </w:rPr>
-        <w:t xml:space="preserve">Practiced </w:t>
-      </w:r>
-      <w:r>
-        <w:rPr>
-          <w:rFonts w:ascii="Calibri" w:eastAsia="Lucida Grande" w:hAnsi="Calibri"/>
-          <w:color w:val="auto"/>
-        </w:rPr>
-        <w:t>in</w:t>
-      </w:r>
-      <w:r>
-        <w:rPr>
-          <w:rFonts w:ascii="Calibri" w:eastAsia="Lucida Grande" w:hAnsi="Calibri"/>
-          <w:color w:val="auto"/>
-        </w:rPr>
-        <w:t xml:space="preserve"> Git </w:t>
-      </w:r>
-      <w:r>
-        <w:rPr>
-          <w:rFonts w:ascii="Calibri" w:eastAsia="Lucida Grande" w:hAnsi="Calibri"/>
-          <w:color w:val="auto"/>
-        </w:rPr>
-        <w:t xml:space="preserve">with experience working on </w:t>
-      </w:r>
-      <w:r>
-        <w:rPr>
-          <w:rFonts w:ascii="Calibri" w:eastAsia="Lucida Grande" w:hAnsi="Calibri"/>
-          <w:color w:val="auto"/>
-        </w:rPr>
-        <w:t>many projects</w:t>
-      </w:r>
-      <w:r>
-        <w:rPr>
-          <w:rFonts w:ascii="Calibri" w:eastAsia="Lucida Grande" w:hAnsi="Calibri"/>
-          <w:color w:val="auto"/>
-        </w:rPr>
-        <w:t xml:space="preserve"> and branches </w:t>
-      </w:r>
-      <w:r>
-        <w:rPr>
-          <w:rFonts w:ascii="Calibri" w:eastAsia="Lucida Grande" w:hAnsi="Calibri"/>
-          <w:color w:val="auto"/>
-        </w:rPr>
-        <w:t>at once</w:t>
-      </w:r>
-      <w:r>
-        <w:rPr>
-          <w:rFonts w:ascii="Calibri" w:eastAsia="Lucida Grande" w:hAnsi="Calibri"/>
-          <w:color w:val="auto"/>
-        </w:rPr>
-        <w:t xml:space="preserve"> through</w:t>
-      </w:r>
-      <w:r>
-        <w:rPr>
-          <w:rFonts w:ascii="Calibri" w:eastAsia="Lucida Grande" w:hAnsi="Calibri"/>
-          <w:color w:val="auto"/>
-        </w:rPr>
-        <w:t xml:space="preserve"> </w:t>
-      </w:r>
-      <w:r>
-        <w:rPr>
-          <w:rFonts w:ascii="Calibri" w:eastAsia="Lucida Grande" w:hAnsi="Calibri"/>
-          <w:color w:val="auto"/>
-        </w:rPr>
-        <w:t>GitLab at Clearbox Systems</w:t>
-      </w:r>
-      <w:r>
-        <w:rPr>
-          <w:rFonts w:ascii="Calibri" w:eastAsia="Lucida Grande" w:hAnsi="Calibri"/>
-          <w:color w:val="auto"/>
-        </w:rPr>
-        <w:t xml:space="preserve"> and </w:t>
-      </w:r>
-      <w:r>
-        <w:rPr>
-          <w:rFonts w:ascii="Calibri" w:eastAsia="Lucida Grande" w:hAnsi="Calibri"/>
-          <w:color w:val="auto"/>
-        </w:rPr>
-        <w:t xml:space="preserve">Github </w:t>
-      </w:r>
-      <w:r>
-        <w:rPr>
-          <w:rFonts w:ascii="Calibri" w:eastAsia="Lucida Grande" w:hAnsi="Calibri"/>
-          <w:color w:val="auto"/>
-        </w:rPr>
-        <w:t>(</w:t>
-      </w:r>
-      <w:r>
-        <w:rPr>
-          <w:rFonts w:ascii="Calibri" w:eastAsia="Lucida Grande" w:hAnsi="Calibri"/>
-          <w:color w:val="auto"/>
-        </w:rPr>
-        <w:t>github.com/WillSmithTE</w:t>
-      </w:r>
-      <w:r>
-        <w:rPr>
-          <w:rFonts w:ascii="Calibri" w:eastAsia="Lucida Grande" w:hAnsi="Calibri"/>
-          <w:color w:val="auto"/>
-        </w:rPr>
-        <w:t>)</w:t>
-      </w:r>
-    </w:p>
-    <w:p>
-      <w:pPr>
-        <w:pStyle w:val="FreeForm"/>
-        <w:spacing w:before="200" w:after="100"/>
-        <w:ind w:firstLine="567"/>
-        <w:rPr>
-          <w:rFonts w:ascii="Calibri" w:eastAsia="Lucida Grande" w:hAnsi="Calibri"/>
-          <w:b/>
-          <w:color w:val="auto"/>
-          <w:sz w:val="32"/>
-          <w:szCs w:val="32"/>
-        </w:rPr>
-      </w:pPr>
-      <w:r>
-        <w:rPr>
-          <w:rFonts w:ascii="Calibri" w:eastAsia="Lucida Grande" w:hAnsi="Calibri"/>
-          <w:b/>
-          <w:color w:val="auto"/>
-          <w:sz w:val="32"/>
-          <w:szCs w:val="32"/>
-        </w:rPr>
-        <w:t>Transferable Skills</w:t>
+        </w:rPr>
+      </w:pPr>
+      <w:r>
+        <w:rPr>
+          <w:rFonts w:ascii="Calibri" w:eastAsia="Lucida Grande" w:hAnsi="Calibri"/>
+        </w:rPr>
+        <w:t>Experience balancing work on multiple projects while meeting deadlines for sprints, notably at Clearbox Systems in estimating and recording any work completed through Jira</w:t>
       </w:r>
     </w:p>
     <w:p>
@@ -1311,38 +1188,24 @@
         <w:jc w:val="both"/>
         <w:rPr>
           <w:rFonts w:ascii="Calibri" w:eastAsia="Lucida Grande" w:hAnsi="Calibri"/>
+          <w:color w:val="auto"/>
+        </w:rPr>
+      </w:pPr>
+      <w:r>
+        <w:rPr>
+          <w:rFonts w:ascii="Calibri" w:eastAsia="Lucida Grande" w:hAnsi="Calibri"/>
           <w:b/>
-        </w:rPr>
-      </w:pPr>
+          <w:color w:val="auto"/>
+        </w:rPr>
+        <w:t>Teamwork</w:t>
+      </w:r>
       <w:r>
         <w:rPr>
           <w:rFonts w:ascii="Calibri" w:eastAsia="Lucida Grande" w:hAnsi="Calibri"/>
           <w:b/>
-        </w:rPr>
-        <w:t xml:space="preserve">Working </w:t>
-      </w:r>
-      <w:r>
-        <w:rPr>
-          <w:rFonts w:ascii="Calibri" w:eastAsia="Lucida Grande" w:hAnsi="Calibri"/>
-          <w:b/>
-          <w:color w:val="auto"/>
-        </w:rPr>
-        <w:t>to</w:t>
-      </w:r>
-      <w:r>
-        <w:rPr>
-          <w:rFonts w:ascii="Calibri" w:eastAsia="Lucida Grande" w:hAnsi="Calibri"/>
-          <w:b/>
-        </w:rPr>
-        <w:t xml:space="preserve"> </w:t>
-      </w:r>
-      <w:r>
-        <w:rPr>
-          <w:rFonts w:ascii="Calibri" w:eastAsia="Lucida Grande" w:hAnsi="Calibri"/>
-          <w:b/>
-          <w:color w:val="auto"/>
-        </w:rPr>
-        <w:t>Deadlines</w:t>
+          <w:color w:val="auto"/>
+        </w:rPr>
+        <w:t xml:space="preserve"> and Communication</w:t>
       </w:r>
     </w:p>
     <w:p>
@@ -1351,17 +1214,62 @@
         <w:tabs>
           <w:tab w:val="right" w:pos="10460"/>
         </w:tabs>
+        <w:spacing w:after="100"/>
         <w:ind w:left="567"/>
         <w:jc w:val="both"/>
         <w:rPr>
           <w:rFonts w:ascii="Calibri" w:eastAsia="Lucida Grande" w:hAnsi="Calibri"/>
-        </w:rPr>
-      </w:pPr>
-      <w:r>
-        <w:rPr>
-          <w:rFonts w:ascii="Calibri" w:eastAsia="Lucida Grande" w:hAnsi="Calibri"/>
-        </w:rPr>
-        <w:t>Experience balancing work on multiple projects while meeting deadlines for sprints, notably at Clearbox Systems in estimating and recording work completed through Jira</w:t>
+          <w:color w:val="auto"/>
+        </w:rPr>
+      </w:pPr>
+      <w:r>
+        <w:rPr>
+          <w:rFonts w:ascii="Calibri" w:eastAsia="Lucida Grande" w:hAnsi="Calibri"/>
+          <w:color w:val="auto"/>
+        </w:rPr>
+        <w:t>Cumbersome experience collaborating with employees</w:t>
+      </w:r>
+      <w:r>
+        <w:rPr>
+          <w:rFonts w:ascii="Calibri" w:eastAsia="Lucida Grande" w:hAnsi="Calibri"/>
+          <w:color w:val="auto"/>
+        </w:rPr>
+        <w:t xml:space="preserve"> about completed</w:t>
+      </w:r>
+      <w:r>
+        <w:rPr>
+          <w:rFonts w:ascii="Calibri" w:eastAsia="Lucida Grande" w:hAnsi="Calibri"/>
+          <w:color w:val="auto"/>
+        </w:rPr>
+        <w:t xml:space="preserve"> work</w:t>
+      </w:r>
+      <w:r>
+        <w:rPr>
+          <w:rFonts w:ascii="Calibri" w:eastAsia="Lucida Grande" w:hAnsi="Calibri"/>
+          <w:color w:val="auto"/>
+        </w:rPr>
+        <w:t>, to-be-completed work and any issues through Slack and daily Standups at Clearbox Systems</w:t>
+      </w:r>
+      <w:r>
+        <w:rPr>
+          <w:rFonts w:ascii="Calibri" w:eastAsia="Lucida Grande" w:hAnsi="Calibri"/>
+          <w:color w:val="auto"/>
+        </w:rPr>
+        <w:t>, often with multiple people</w:t>
+      </w:r>
+      <w:r>
+        <w:rPr>
+          <w:rFonts w:ascii="Calibri" w:eastAsia="Lucida Grande" w:hAnsi="Calibri"/>
+          <w:color w:val="auto"/>
+        </w:rPr>
+        <w:t xml:space="preserve"> working</w:t>
+      </w:r>
+      <w:r>
+        <w:rPr>
+          <w:rFonts w:ascii="Calibri" w:eastAsia="Lucida Grande" w:hAnsi="Calibri"/>
+          <w:color w:val="auto"/>
+        </w:rPr>
+        <w:t xml:space="preserve"> on the same project at once</w:t>
       </w:r>
     </w:p>
     <w:p>
@@ -1387,15 +1295,7 @@
           <w:b/>
           <w:color w:val="auto"/>
         </w:rPr>
-        <w:t>Teamwork</w:t>
-      </w:r>
-      <w:r>
-        <w:rPr>
-          <w:rFonts w:ascii="Calibri" w:eastAsia="Lucida Grande" w:hAnsi="Calibri"/>
-          <w:b/>
-          <w:color w:val="auto"/>
-        </w:rPr>
-        <w:t xml:space="preserve"> and Communication</w:t>
+        <w:t>Problem Solving</w:t>
       </w:r>
     </w:p>
     <w:p>
@@ -1417,103 +1317,6 @@
           <w:rFonts w:ascii="Calibri" w:eastAsia="Lucida Grande" w:hAnsi="Calibri"/>
           <w:color w:val="auto"/>
         </w:rPr>
-        <w:t>Cumbersome experience collaborating with employees</w:t>
-      </w:r>
-      <w:r>
-        <w:rPr>
-          <w:rFonts w:ascii="Calibri" w:eastAsia="Lucida Grande" w:hAnsi="Calibri"/>
-          <w:color w:val="auto"/>
-        </w:rPr>
-        <w:t xml:space="preserve"> about completed</w:t>
-      </w:r>
-      <w:r>
-        <w:rPr>
-          <w:rFonts w:ascii="Calibri" w:eastAsia="Lucida Grande" w:hAnsi="Calibri"/>
-          <w:color w:val="auto"/>
-        </w:rPr>
-        <w:t xml:space="preserve"> work</w:t>
-      </w:r>
-      <w:r>
-        <w:rPr>
-          <w:rFonts w:ascii="Calibri" w:eastAsia="Lucida Grande" w:hAnsi="Calibri"/>
-          <w:color w:val="auto"/>
-        </w:rPr>
-        <w:t xml:space="preserve">, to-be-completed work and any </w:t>
-      </w:r>
-      <w:r>
-        <w:rPr>
-          <w:rFonts w:ascii="Calibri" w:eastAsia="Lucida Grande" w:hAnsi="Calibri"/>
-          <w:color w:val="auto"/>
-        </w:rPr>
-        <w:t xml:space="preserve">ongoing </w:t>
-      </w:r>
-      <w:r>
-        <w:rPr>
-          <w:rFonts w:ascii="Calibri" w:eastAsia="Lucida Grande" w:hAnsi="Calibri"/>
-          <w:color w:val="auto"/>
-        </w:rPr>
-        <w:t xml:space="preserve">issues through </w:t>
-      </w:r>
-      <w:r>
-        <w:rPr>
-          <w:rFonts w:ascii="Calibri" w:eastAsia="Lucida Grande" w:hAnsi="Calibri"/>
-          <w:color w:val="auto"/>
-        </w:rPr>
-        <w:t xml:space="preserve">the use of </w:t>
-      </w:r>
-      <w:r>
-        <w:rPr>
-          <w:rFonts w:ascii="Calibri" w:eastAsia="Lucida Grande" w:hAnsi="Calibri"/>
-          <w:color w:val="auto"/>
-        </w:rPr>
-        <w:t>Slack and daily Standups at Clearbox Systems</w:t>
-      </w:r>
-    </w:p>
-    <w:p>
-      <w:pPr>
-        <w:pStyle w:val="FreeForm"/>
-        <w:numPr>
-          <w:ilvl w:val="0"/>
-          <w:numId w:val="13"/>
-        </w:numPr>
-        <w:tabs>
-          <w:tab w:val="right" w:pos="10460"/>
-        </w:tabs>
-        <w:ind w:left="567" w:hanging="357"/>
-        <w:jc w:val="both"/>
-        <w:rPr>
-          <w:rFonts w:ascii="Calibri" w:eastAsia="Lucida Grande" w:hAnsi="Calibri"/>
-          <w:color w:val="auto"/>
-        </w:rPr>
-      </w:pPr>
-      <w:r>
-        <w:rPr>
-          <w:rFonts w:ascii="Calibri" w:eastAsia="Lucida Grande" w:hAnsi="Calibri"/>
-          <w:b/>
-          <w:color w:val="auto"/>
-        </w:rPr>
-        <w:t>Problem Solving</w:t>
-      </w:r>
-    </w:p>
-    <w:p>
-      <w:pPr>
-        <w:pStyle w:val="FreeForm"/>
-        <w:tabs>
-          <w:tab w:val="right" w:pos="10460"/>
-        </w:tabs>
-        <w:spacing w:after="100"/>
-        <w:ind w:left="567"/>
-        <w:jc w:val="both"/>
-        <w:rPr>
-          <w:rFonts w:ascii="Calibri" w:eastAsia="Lucida Grande" w:hAnsi="Calibri"/>
-          <w:color w:val="auto"/>
-        </w:rPr>
-      </w:pPr>
-      <w:r>
-        <w:rPr>
-          <w:rFonts w:ascii="Calibri" w:eastAsia="Lucida Grande" w:hAnsi="Calibri"/>
-          <w:color w:val="auto"/>
-        </w:rPr>
         <w:t xml:space="preserve">Strong ability to </w:t>
       </w:r>
       <w:r>
@@ -1584,21 +1387,21 @@
           <w:rFonts w:ascii="Calibri" w:eastAsia="Lucida Grande" w:hAnsi="Calibri"/>
           <w:color w:val="auto"/>
         </w:rPr>
-        <w:t xml:space="preserve">passions for </w:t>
-      </w:r>
-      <w:r>
-        <w:rPr>
-          <w:rFonts w:ascii="Calibri" w:eastAsia="Lucida Grande" w:hAnsi="Calibri"/>
-          <w:color w:val="auto"/>
-        </w:rPr>
-        <w:t xml:space="preserve">programming, </w:t>
-      </w:r>
-      <w:r>
-        <w:rPr>
-          <w:rFonts w:ascii="Calibri" w:eastAsia="Lucida Grande" w:hAnsi="Calibri"/>
-          <w:color w:val="auto"/>
-        </w:rPr>
-        <w:t>mathematics and musical instruments</w:t>
+        <w:t>passions for mathematics and musical instruments</w:t>
+      </w:r>
+      <w:r>
+        <w:rPr>
+          <w:rFonts w:ascii="Calibri" w:eastAsia="Lucida Grande" w:hAnsi="Calibri"/>
+          <w:color w:val="auto"/>
+        </w:rPr>
+        <w:t xml:space="preserve"> (requiring great mental stamina</w:t>
+      </w:r>
+      <w:r>
+        <w:rPr>
+          <w:rFonts w:ascii="Calibri" w:eastAsia="Lucida Grande" w:hAnsi="Calibri"/>
+          <w:color w:val="auto"/>
+        </w:rPr>
+        <w:t>)</w:t>
       </w:r>
     </w:p>
     <w:p>
@@ -1637,400 +1440,6 @@
     <w:p>
       <w:pPr>
         <w:pStyle w:val="FreeForm"/>
-        <w:spacing w:before="200" w:after="100"/>
-        <w:ind w:firstLine="567"/>
-        <w:rPr>
-          <w:rFonts w:ascii="Calibri" w:eastAsia="Lucida Grande" w:hAnsi="Calibri"/>
-          <w:b/>
-          <w:color w:val="auto"/>
-          <w:sz w:val="32"/>
-          <w:szCs w:val="32"/>
-        </w:rPr>
-      </w:pPr>
-      <w:r>
-        <w:rPr>
-          <w:rFonts w:ascii="Calibri" w:eastAsia="Lucida Grande" w:hAnsi="Calibri"/>
-          <w:b/>
-          <w:color w:val="auto"/>
-          <w:sz w:val="32"/>
-          <w:szCs w:val="32"/>
-        </w:rPr>
-        <w:lastRenderedPageBreak/>
-        <w:t>Interests</w:t>
-      </w:r>
-    </w:p>
-    <w:p>
-      <w:pPr>
-        <w:pStyle w:val="FreeForm"/>
-        <w:numPr>
-          <w:ilvl w:val="0"/>
-          <w:numId w:val="13"/>
-        </w:numPr>
-        <w:tabs>
-          <w:tab w:val="right" w:pos="10460"/>
-        </w:tabs>
-        <w:spacing w:after="100"/>
-        <w:ind w:left="567" w:hanging="357"/>
-        <w:jc w:val="both"/>
-        <w:rPr>
-          <w:rFonts w:ascii="Calibri" w:eastAsia="Lucida Grande" w:hAnsi="Calibri"/>
-          <w:b/>
-          <w:color w:val="auto"/>
-          <w:sz w:val="32"/>
-          <w:szCs w:val="32"/>
-          <w:u w:val="single"/>
-        </w:rPr>
-      </w:pPr>
-      <w:r>
-        <w:rPr>
-          <w:rFonts w:ascii="Calibri" w:eastAsia="Lucida Grande" w:hAnsi="Calibri"/>
-          <w:color w:val="auto"/>
-        </w:rPr>
-        <w:t xml:space="preserve">Playing </w:t>
-      </w:r>
-      <w:r>
-        <w:rPr>
-          <w:rFonts w:ascii="Calibri" w:eastAsia="Lucida Grande" w:hAnsi="Calibri"/>
-          <w:color w:val="auto"/>
-        </w:rPr>
-        <w:t>trumpet and bass guitar</w:t>
-      </w:r>
-      <w:r>
-        <w:rPr>
-          <w:rFonts w:ascii="Calibri" w:eastAsia="Lucida Grande" w:hAnsi="Calibri"/>
-          <w:color w:val="auto"/>
-        </w:rPr>
-        <w:t xml:space="preserve"> (8</w:t>
-      </w:r>
-      <w:r>
-        <w:rPr>
-          <w:rFonts w:ascii="Calibri" w:eastAsia="Lucida Grande" w:hAnsi="Calibri"/>
-          <w:color w:val="auto"/>
-          <w:vertAlign w:val="superscript"/>
-        </w:rPr>
-        <w:t>th</w:t>
-      </w:r>
-      <w:r>
-        <w:rPr>
-          <w:rFonts w:ascii="Calibri" w:eastAsia="Lucida Grande" w:hAnsi="Calibri"/>
-          <w:color w:val="auto"/>
-        </w:rPr>
-        <w:t xml:space="preserve"> Grade Trumpet Certificate 2011 and 3</w:t>
-      </w:r>
-      <w:r>
-        <w:rPr>
-          <w:rFonts w:ascii="Calibri" w:eastAsia="Lucida Grande" w:hAnsi="Calibri"/>
-          <w:color w:val="auto"/>
-          <w:vertAlign w:val="superscript"/>
-        </w:rPr>
-        <w:t>rd</w:t>
-      </w:r>
-      <w:r>
-        <w:rPr>
-          <w:rFonts w:ascii="Calibri" w:eastAsia="Lucida Grande" w:hAnsi="Calibri"/>
-          <w:color w:val="auto"/>
-        </w:rPr>
-        <w:t xml:space="preserve"> </w:t>
-      </w:r>
-      <w:r>
-        <w:rPr>
-          <w:rFonts w:ascii="Calibri" w:eastAsia="Lucida Grande" w:hAnsi="Calibri"/>
-          <w:color w:val="auto"/>
-        </w:rPr>
-        <w:t xml:space="preserve">place </w:t>
-      </w:r>
-      <w:r>
-        <w:rPr>
-          <w:rFonts w:ascii="Calibri" w:eastAsia="Lucida Grande" w:hAnsi="Calibri"/>
-          <w:color w:val="auto"/>
-        </w:rPr>
-        <w:t>at the NSW Brass Solo Championships 2009)</w:t>
-      </w:r>
-    </w:p>
-    <w:p>
-      <w:pPr>
-        <w:pStyle w:val="FreeForm"/>
-        <w:numPr>
-          <w:ilvl w:val="0"/>
-          <w:numId w:val="13"/>
-        </w:numPr>
-        <w:tabs>
-          <w:tab w:val="right" w:pos="10460"/>
-        </w:tabs>
-        <w:spacing w:after="100"/>
-        <w:ind w:left="567" w:hanging="357"/>
-        <w:jc w:val="both"/>
-        <w:rPr>
-          <w:rFonts w:ascii="Calibri" w:eastAsia="Lucida Grande" w:hAnsi="Calibri"/>
-          <w:b/>
-          <w:color w:val="auto"/>
-          <w:sz w:val="32"/>
-          <w:szCs w:val="32"/>
-          <w:u w:val="single"/>
-        </w:rPr>
-      </w:pPr>
-      <w:r>
-        <w:rPr>
-          <w:rFonts w:ascii="Calibri" w:eastAsia="Lucida Grande" w:hAnsi="Calibri"/>
-          <w:color w:val="auto"/>
-        </w:rPr>
-        <w:t>Learning and researching development languages and frameworks,</w:t>
-      </w:r>
-      <w:r>
-        <w:rPr>
-          <w:rFonts w:ascii="Calibri" w:eastAsia="Lucida Grande" w:hAnsi="Calibri"/>
-          <w:color w:val="auto"/>
-        </w:rPr>
-        <w:t xml:space="preserve"> implementing my learning </w:t>
-      </w:r>
-      <w:r>
-        <w:rPr>
-          <w:rFonts w:ascii="Calibri" w:eastAsia="Lucida Grande" w:hAnsi="Calibri"/>
-          <w:color w:val="auto"/>
-        </w:rPr>
-        <w:t>in personal projects</w:t>
-      </w:r>
-    </w:p>
-    <w:p>
-      <w:pPr>
-        <w:pStyle w:val="FreeForm"/>
-        <w:numPr>
-          <w:ilvl w:val="0"/>
-          <w:numId w:val="13"/>
-        </w:numPr>
-        <w:tabs>
-          <w:tab w:val="right" w:pos="10460"/>
-        </w:tabs>
-        <w:spacing w:after="100"/>
-        <w:ind w:left="567" w:hanging="357"/>
-        <w:jc w:val="both"/>
-        <w:rPr>
-          <w:rFonts w:ascii="Calibri" w:eastAsia="Lucida Grande" w:hAnsi="Calibri"/>
-          <w:b/>
-          <w:color w:val="auto"/>
-          <w:sz w:val="32"/>
-          <w:szCs w:val="32"/>
-          <w:u w:val="single"/>
-        </w:rPr>
-      </w:pPr>
-      <w:r>
-        <w:rPr>
-          <w:rFonts w:ascii="Calibri" w:eastAsia="Lucida Grande" w:hAnsi="Calibri"/>
-          <w:color w:val="auto"/>
-        </w:rPr>
-        <w:t>Bike-riding</w:t>
-      </w:r>
-      <w:r>
-        <w:rPr>
-          <w:rFonts w:ascii="Calibri" w:eastAsia="Lucida Grande" w:hAnsi="Calibri"/>
-          <w:color w:val="auto"/>
-        </w:rPr>
-        <w:t>,</w:t>
-      </w:r>
-      <w:r>
-        <w:rPr>
-          <w:rFonts w:ascii="Calibri" w:eastAsia="Lucida Grande" w:hAnsi="Calibri"/>
-          <w:color w:val="auto"/>
-        </w:rPr>
-        <w:t xml:space="preserve"> playing squash</w:t>
-      </w:r>
-      <w:r>
-        <w:rPr>
-          <w:rFonts w:ascii="Calibri" w:eastAsia="Lucida Grande" w:hAnsi="Calibri"/>
-          <w:color w:val="auto"/>
-        </w:rPr>
-        <w:t xml:space="preserve"> and reading</w:t>
-      </w:r>
-    </w:p>
-    <w:p>
-      <w:pPr>
-        <w:pStyle w:val="FreeForm"/>
-        <w:spacing w:before="200" w:after="100"/>
-        <w:ind w:firstLine="567"/>
-        <w:rPr>
-          <w:rFonts w:ascii="Calibri" w:eastAsia="Lucida Grande" w:hAnsi="Calibri"/>
-          <w:b/>
-          <w:color w:val="auto"/>
-          <w:sz w:val="32"/>
-          <w:szCs w:val="32"/>
-        </w:rPr>
-      </w:pPr>
-      <w:r>
-        <w:rPr>
-          <w:rFonts w:ascii="Calibri" w:eastAsia="Lucida Grande" w:hAnsi="Calibri"/>
-          <w:b/>
-          <w:color w:val="auto"/>
-          <w:sz w:val="32"/>
-          <w:szCs w:val="32"/>
-        </w:rPr>
-        <w:t>Referees</w:t>
-      </w:r>
-    </w:p>
-    <w:p>
-      <w:pPr>
-        <w:pStyle w:val="FreeForm"/>
-        <w:numPr>
-          <w:ilvl w:val="0"/>
-          <w:numId w:val="13"/>
-        </w:numPr>
-        <w:ind w:left="567"/>
-        <w:jc w:val="both"/>
-        <w:rPr>
-          <w:rFonts w:ascii="Calibri" w:eastAsia="Lucida Grande" w:hAnsi="Calibri"/>
-          <w:color w:val="auto"/>
-          <w:u w:color="0000F6"/>
-        </w:rPr>
-      </w:pPr>
-      <w:r>
-        <w:rPr>
-          <w:rFonts w:ascii="Calibri" w:eastAsia="Lucida Grande" w:hAnsi="Calibri"/>
-          <w:color w:val="auto"/>
-          <w:u w:color="0000F6"/>
-        </w:rPr>
-        <w:t>Iveta Slapet</w:t>
-      </w:r>
-      <w:r>
-        <w:rPr>
-          <w:rFonts w:ascii="Calibri" w:eastAsia="Lucida Grande" w:hAnsi="Calibri"/>
-          <w:color w:val="auto"/>
-          <w:u w:color="0000F6"/>
-        </w:rPr>
-        <w:t>ova</w:t>
-      </w:r>
-      <w:r>
-        <w:rPr>
-          <w:rFonts w:ascii="Calibri" w:eastAsia="Lucida Grande" w:hAnsi="Calibri"/>
-          <w:color w:val="auto"/>
-          <w:u w:color="0000F6"/>
-        </w:rPr>
-        <w:tab/>
-      </w:r>
-      <w:r>
-        <w:rPr>
-          <w:rFonts w:ascii="Calibri" w:eastAsia="Lucida Grande" w:hAnsi="Calibri"/>
-          <w:color w:val="auto"/>
-          <w:u w:color="0000F6"/>
-        </w:rPr>
-        <w:t xml:space="preserve"> </w:t>
-      </w:r>
-      <w:r>
-        <w:rPr>
-          <w:rFonts w:ascii="Calibri" w:eastAsia="Lucida Grande" w:hAnsi="Calibri"/>
-          <w:color w:val="auto"/>
-          <w:u w:color="0000F6"/>
-        </w:rPr>
-        <w:t xml:space="preserve">     </w:t>
-      </w:r>
-      <w:bookmarkStart w:id="0" w:name="_GoBack"/>
-      <w:bookmarkEnd w:id="0"/>
-      <w:r>
-        <w:rPr>
-          <w:rFonts w:ascii="Calibri" w:eastAsia="Lucida Grande" w:hAnsi="Calibri"/>
-          <w:color w:val="auto"/>
-          <w:u w:color="0000F6"/>
-        </w:rPr>
-        <w:t xml:space="preserve"> </w:t>
-      </w:r>
-      <w:r>
-        <w:rPr>
-          <w:rFonts w:ascii="Calibri" w:eastAsia="Lucida Grande" w:hAnsi="Calibri"/>
-          <w:color w:val="auto"/>
-          <w:u w:color="0000F6"/>
-        </w:rPr>
-        <w:t>04</w:t>
-      </w:r>
-      <w:r>
-        <w:rPr>
-          <w:rFonts w:ascii="Calibri" w:eastAsia="Lucida Grande" w:hAnsi="Calibri"/>
-          <w:color w:val="auto"/>
-          <w:u w:color="0000F6"/>
-        </w:rPr>
-        <w:t>22</w:t>
-      </w:r>
-      <w:r>
-        <w:rPr>
-          <w:rFonts w:ascii="Calibri" w:eastAsia="Lucida Grande" w:hAnsi="Calibri"/>
-          <w:color w:val="auto"/>
-          <w:u w:color="0000F6"/>
-        </w:rPr>
-        <w:t xml:space="preserve"> </w:t>
-      </w:r>
-      <w:r>
-        <w:rPr>
-          <w:rFonts w:ascii="Calibri" w:eastAsia="Lucida Grande" w:hAnsi="Calibri"/>
-          <w:color w:val="auto"/>
-          <w:u w:color="0000F6"/>
-        </w:rPr>
-        <w:t>913</w:t>
-      </w:r>
-      <w:r>
-        <w:rPr>
-          <w:rFonts w:ascii="Calibri" w:eastAsia="Lucida Grande" w:hAnsi="Calibri"/>
-          <w:color w:val="auto"/>
-          <w:u w:color="0000F6"/>
-        </w:rPr>
-        <w:t xml:space="preserve"> </w:t>
-      </w:r>
-      <w:r>
-        <w:rPr>
-          <w:rFonts w:ascii="Calibri" w:eastAsia="Lucida Grande" w:hAnsi="Calibri"/>
-          <w:color w:val="auto"/>
-          <w:u w:color="0000F6"/>
-        </w:rPr>
-        <w:t>898</w:t>
-      </w:r>
-      <w:r>
-        <w:rPr>
-          <w:rFonts w:ascii="Calibri" w:eastAsia="Lucida Grande" w:hAnsi="Calibri"/>
-          <w:color w:val="auto"/>
-          <w:u w:color="0000F6"/>
-        </w:rPr>
-        <w:tab/>
-      </w:r>
-      <w:r>
-        <w:rPr>
-          <w:rFonts w:ascii="Calibri" w:eastAsia="Lucida Grande" w:hAnsi="Calibri"/>
-          <w:color w:val="auto"/>
-          <w:u w:color="0000F6"/>
-        </w:rPr>
-        <w:t xml:space="preserve">Music </w:t>
-      </w:r>
-      <w:r>
-        <w:rPr>
-          <w:rFonts w:ascii="Calibri" w:eastAsia="Lucida Grande" w:hAnsi="Calibri"/>
-          <w:color w:val="auto"/>
-          <w:u w:color="0000F6"/>
-        </w:rPr>
-        <w:t>Tutor Coordinator, Lindfield Public School</w:t>
-      </w:r>
-      <w:r>
-        <w:rPr>
-          <w:rFonts w:ascii="Calibri" w:eastAsia="Lucida Grande" w:hAnsi="Calibri"/>
-          <w:color w:val="auto"/>
-          <w:u w:color="0000F6"/>
-        </w:rPr>
-        <w:t>, Lindfield NSW</w:t>
-      </w:r>
-    </w:p>
-    <w:p>
-      <w:pPr>
-        <w:rPr>
-          <w:rFonts w:ascii="Calibri" w:eastAsia="Lucida Grande" w:hAnsi="Calibri"/>
-          <w:u w:color="0000F6"/>
-          <w:lang w:val="en-US"/>
-        </w:rPr>
-      </w:pPr>
-      <w:r>
-        <w:rPr>
-          <w:rFonts w:ascii="Calibri" w:eastAsia="Lucida Grande" w:hAnsi="Calibri"/>
-          <w:u w:color="0000F6"/>
-        </w:rPr>
-        <w:br w:type="page"/>
-      </w:r>
-    </w:p>
-    <w:p>
-      <w:pPr>
-        <w:pStyle w:val="FreeForm"/>
         <w:spacing w:after="240"/>
         <w:ind w:left="562"/>
         <w:jc w:val="both"/>
@@ -2042,6 +1451,8 @@
           <w:szCs w:val="32"/>
         </w:rPr>
       </w:pPr>
+      <w:bookmarkStart w:id="0" w:name="_GoBack"/>
+      <w:bookmarkEnd w:id="0"/>
       <w:r>
         <w:rPr>
           <w:rFonts w:ascii="Calibri" w:eastAsia="Lucida Grande" w:hAnsi="Calibri"/>
@@ -2072,9 +1483,9 @@
           <w:noProof/>
         </w:rPr>
         <w:drawing>
-          <wp:inline distT="0" distB="0" distL="0" distR="0" wp14:anchorId="40C6017E" wp14:editId="0AE88CE1">
-            <wp:extent cx="5687562" cy="7839075"/>
-            <wp:effectExtent l="0" t="0" r="8890" b="0"/>
+          <wp:inline distT="0" distB="0" distL="0" distR="0" wp14:anchorId="3C8D38D8" wp14:editId="6064B9D3">
+            <wp:extent cx="6642100" cy="6370320"/>
+            <wp:effectExtent l="0" t="0" r="6350" b="0"/>
             <wp:docPr id="1" name="Picture 1"/>
             <wp:cNvGraphicFramePr>
               <a:graphicFrameLocks xmlns:a="http://schemas.openxmlformats.org/drawingml/2006/main" noChangeAspect="1"/>
@@ -2095,7 +1506,7 @@
                   <pic:spPr>
                     <a:xfrm>
                       <a:off x="0" y="0"/>
-                      <a:ext cx="5695246" cy="7849665"/>
+                      <a:ext cx="6642100" cy="6370320"/>
                     </a:xfrm>
                     <a:prstGeom prst="rect">
                       <a:avLst/>
@@ -5762,7 +5173,7 @@
 </file>
 
 <file path=customXml/itemProps1.xml><?xml version="1.0" encoding="utf-8"?>
-<ds:datastoreItem xmlns:ds="http://schemas.openxmlformats.org/officeDocument/2006/customXml" ds:itemID="{A6B6771E-36C1-4B4F-95B4-4CF8DBC0F90A}">
+<ds:datastoreItem xmlns:ds="http://schemas.openxmlformats.org/officeDocument/2006/customXml" ds:itemID="{A49DA744-4492-C64A-804C-71C92A1253A0}">
   <ds:schemaRefs>
     <ds:schemaRef ds:uri="http://schemas.openxmlformats.org/officeDocument/2006/bibliography"/>
   </ds:schemaRefs>

</xml_diff>

<commit_message>
add exchange and supelec
</commit_message>
<xml_diff>
--- a/RESUME1.docx
+++ b/RESUME1.docx
@@ -113,22 +113,56 @@
           <w:u w:color="0000F6"/>
         </w:rPr>
       </w:pPr>
+      <w:proofErr w:type="spellStart"/>
       <w:r>
         <w:rPr>
           <w:rFonts w:ascii="Calibri" w:eastAsia="Lucida Grande" w:hAnsi="Calibri"/>
           <w:b/>
+          <w:bCs/>
           <w:color w:val="auto"/>
           <w:u w:color="0000F6"/>
         </w:rPr>
-        <w:t>University of Technology Sydney</w:t>
-      </w:r>
+        <w:t>CentraleSupélec</w:t>
+      </w:r>
+      <w:proofErr w:type="spellEnd"/>
       <w:r>
         <w:rPr>
           <w:rFonts w:ascii="Calibri" w:eastAsia="Lucida Grande" w:hAnsi="Calibri"/>
           <w:b/>
+          <w:bCs/>
           <w:color w:val="auto"/>
           <w:u w:color="0000F6"/>
         </w:rPr>
+        <w:t xml:space="preserve"> Institute of Engineering and Science</w:t>
+      </w:r>
+      <w:r>
+        <w:rPr>
+          <w:rFonts w:ascii="Calibri" w:eastAsia="Lucida Grande" w:hAnsi="Calibri"/>
+          <w:b/>
+          <w:bCs/>
+          <w:color w:val="auto"/>
+          <w:u w:color="0000F6"/>
+        </w:rPr>
+        <w:t>,</w:t>
+      </w:r>
+      <w:r>
+        <w:rPr>
+          <w:rFonts w:ascii="Calibri" w:eastAsia="Lucida Grande" w:hAnsi="Calibri"/>
+          <w:b/>
+          <w:bCs/>
+          <w:color w:val="auto"/>
+          <w:u w:color="0000F6"/>
+        </w:rPr>
+        <w:t xml:space="preserve"> Paris</w:t>
+      </w:r>
+      <w:r>
+        <w:rPr>
+          <w:rFonts w:ascii="Calibri" w:eastAsia="Lucida Grande" w:hAnsi="Calibri"/>
+          <w:b/>
+          <w:bCs/>
+          <w:color w:val="auto"/>
+          <w:u w:color="0000F6"/>
+        </w:rPr>
         <w:tab/>
       </w:r>
       <w:r>
@@ -137,30 +171,7 @@
           <w:color w:val="auto"/>
           <w:u w:color="0000F6"/>
         </w:rPr>
-        <w:t xml:space="preserve">03/2016 </w:t>
-      </w:r>
-      <w:r>
-        <w:rPr>
-          <w:rFonts w:ascii="Calibri" w:eastAsia="Lucida Grande" w:hAnsi="Calibri"/>
-          <w:color w:val="auto"/>
-        </w:rPr>
-        <w:t>–</w:t>
-      </w:r>
-      <w:r>
-        <w:rPr>
-          <w:rFonts w:ascii="Calibri" w:eastAsia="Lucida Grande" w:hAnsi="Calibri"/>
-          <w:color w:val="auto"/>
-          <w:u w:color="0000F6"/>
-        </w:rPr>
-        <w:t xml:space="preserve"> </w:t>
-      </w:r>
-      <w:r>
-        <w:rPr>
-          <w:rFonts w:ascii="Calibri" w:eastAsia="Lucida Grande" w:hAnsi="Calibri"/>
-          <w:color w:val="auto"/>
-          <w:u w:color="0000F6"/>
-        </w:rPr>
-        <w:t>Current</w:t>
+        <w:t>07/2019</w:t>
       </w:r>
     </w:p>
     <w:p>
@@ -181,102 +192,9 @@
         <w:rPr>
           <w:rFonts w:ascii="Calibri" w:eastAsia="Lucida Grande" w:hAnsi="Calibri"/>
           <w:color w:val="auto"/>
-        </w:rPr>
-        <w:t>Bachelor</w:t>
-      </w:r>
-      <w:r>
-        <w:rPr>
-          <w:rFonts w:ascii="Calibri" w:eastAsia="Lucida Grande" w:hAnsi="Calibri"/>
-          <w:color w:val="auto"/>
           <w:u w:color="0000F6"/>
         </w:rPr>
-        <w:t xml:space="preserve"> of Engineering (</w:t>
-      </w:r>
-      <w:r>
-        <w:rPr>
-          <w:rFonts w:ascii="Calibri" w:eastAsia="Lucida Grande" w:hAnsi="Calibri"/>
-          <w:color w:val="auto"/>
-          <w:u w:color="0000F6"/>
-          <w:lang w:val="en-AU"/>
-        </w:rPr>
-        <w:t>H</w:t>
-      </w:r>
-      <w:r>
-        <w:rPr>
-          <w:rFonts w:ascii="Calibri" w:eastAsia="Lucida Grande" w:hAnsi="Calibri"/>
-          <w:color w:val="auto"/>
-          <w:u w:color="0000F6"/>
-          <w:lang w:val="en-AU"/>
-        </w:rPr>
-        <w:t>on</w:t>
-      </w:r>
-      <w:r>
-        <w:rPr>
-          <w:rFonts w:ascii="Calibri" w:eastAsia="Lucida Grande" w:hAnsi="Calibri"/>
-          <w:color w:val="auto"/>
-          <w:u w:color="0000F6"/>
-          <w:lang w:val="en-AU"/>
-        </w:rPr>
-        <w:t>our</w:t>
-      </w:r>
-      <w:r>
-        <w:rPr>
-          <w:rFonts w:ascii="Calibri" w:eastAsia="Lucida Grande" w:hAnsi="Calibri"/>
-          <w:color w:val="auto"/>
-          <w:u w:color="0000F6"/>
-          <w:lang w:val="en-AU"/>
-        </w:rPr>
-        <w:t>s</w:t>
-      </w:r>
-      <w:r>
-        <w:rPr>
-          <w:rFonts w:ascii="Calibri" w:eastAsia="Lucida Grande" w:hAnsi="Calibri"/>
-          <w:color w:val="auto"/>
-          <w:u w:color="0000F6"/>
-        </w:rPr>
-        <w:t>) in Software</w:t>
-      </w:r>
-      <w:r>
-        <w:rPr>
-          <w:rFonts w:ascii="Calibri" w:eastAsia="Lucida Grande" w:hAnsi="Calibri"/>
-          <w:color w:val="auto"/>
-          <w:u w:color="0000F6"/>
-        </w:rPr>
-        <w:t>,</w:t>
-      </w:r>
-      <w:r>
-        <w:rPr>
-          <w:rFonts w:ascii="Calibri" w:eastAsia="Lucida Grande" w:hAnsi="Calibri"/>
-          <w:color w:val="auto"/>
-          <w:u w:color="0000F6"/>
-        </w:rPr>
-        <w:t xml:space="preserve"> Diploma in Professional Engineering Practice </w:t>
-      </w:r>
-      <w:r>
-        <w:rPr>
-          <w:rFonts w:ascii="Calibri" w:eastAsia="Lucida Grande" w:hAnsi="Calibri"/>
-          <w:color w:val="auto"/>
-          <w:u w:color="0000F6"/>
-        </w:rPr>
-        <w:t xml:space="preserve">(BE(Hons) </w:t>
-      </w:r>
-      <w:proofErr w:type="spellStart"/>
-      <w:r>
-        <w:rPr>
-          <w:rFonts w:ascii="Calibri" w:eastAsia="Lucida Grande" w:hAnsi="Calibri"/>
-          <w:color w:val="auto"/>
-          <w:u w:color="0000F6"/>
-        </w:rPr>
-        <w:t>DipProfEngPrac</w:t>
-      </w:r>
-      <w:proofErr w:type="spellEnd"/>
-      <w:r>
-        <w:rPr>
-          <w:rFonts w:ascii="Calibri" w:eastAsia="Lucida Grande" w:hAnsi="Calibri"/>
-          <w:color w:val="auto"/>
-          <w:u w:color="0000F6"/>
-        </w:rPr>
-        <w:t>)</w:t>
+        <w:t>Summer School in Artificial Intelligence</w:t>
       </w:r>
     </w:p>
     <w:p>
@@ -294,6 +212,7 @@
         <w:rPr>
           <w:rFonts w:ascii="Calibri" w:eastAsia="Lucida Grande" w:hAnsi="Calibri"/>
           <w:b/>
+          <w:bCs/>
           <w:color w:val="auto"/>
           <w:u w:color="0000F6"/>
         </w:rPr>
@@ -302,18 +221,50 @@
         <w:rPr>
           <w:rFonts w:ascii="Calibri" w:eastAsia="Lucida Grande" w:hAnsi="Calibri"/>
           <w:b/>
+          <w:bCs/>
           <w:color w:val="auto"/>
           <w:u w:color="0000F6"/>
         </w:rPr>
-        <w:t>Barker College, Hornsby</w:t>
+        <w:t>KTH Royal I</w:t>
       </w:r>
       <w:r>
         <w:rPr>
           <w:rFonts w:ascii="Calibri" w:eastAsia="Lucida Grande" w:hAnsi="Calibri"/>
           <w:b/>
+          <w:bCs/>
           <w:color w:val="auto"/>
           <w:u w:color="0000F6"/>
         </w:rPr>
+        <w:t>nstitute of Technology</w:t>
+      </w:r>
+      <w:r>
+        <w:rPr>
+          <w:rFonts w:ascii="Calibri" w:eastAsia="Lucida Grande" w:hAnsi="Calibri"/>
+          <w:b/>
+          <w:bCs/>
+          <w:color w:val="auto"/>
+          <w:u w:color="0000F6"/>
+        </w:rPr>
+        <w:t>,</w:t>
+      </w:r>
+      <w:r>
+        <w:rPr>
+          <w:rFonts w:ascii="Calibri" w:eastAsia="Lucida Grande" w:hAnsi="Calibri"/>
+          <w:b/>
+          <w:bCs/>
+          <w:color w:val="auto"/>
+          <w:u w:color="0000F6"/>
+        </w:rPr>
+        <w:t xml:space="preserve"> Stockholm</w:t>
+      </w:r>
+      <w:r>
+        <w:rPr>
+          <w:rFonts w:ascii="Calibri" w:eastAsia="Lucida Grande" w:hAnsi="Calibri"/>
+          <w:b/>
+          <w:bCs/>
+          <w:color w:val="auto"/>
+          <w:u w:color="0000F6"/>
+        </w:rPr>
         <w:tab/>
       </w:r>
       <w:r>
@@ -322,7 +273,7 @@
           <w:color w:val="auto"/>
           <w:u w:color="0000F6"/>
         </w:rPr>
-        <w:t xml:space="preserve">2009 </w:t>
+        <w:t xml:space="preserve">08/2018 </w:t>
       </w:r>
       <w:r>
         <w:rPr>
@@ -337,15 +288,17 @@
           <w:color w:val="auto"/>
           <w:u w:color="0000F6"/>
         </w:rPr>
-        <w:t xml:space="preserve"> 2014</w:t>
+        <w:t xml:space="preserve"> 01/2019</w:t>
       </w:r>
     </w:p>
     <w:p>
       <w:pPr>
         <w:pStyle w:val="FreeForm"/>
+        <w:tabs>
+          <w:tab w:val="right" w:pos="10460"/>
+        </w:tabs>
         <w:spacing w:after="200"/>
-        <w:ind w:left="207" w:firstLine="360"/>
-        <w:jc w:val="both"/>
+        <w:ind w:left="567"/>
         <w:rPr>
           <w:rFonts w:ascii="Calibri" w:eastAsia="Lucida Grande" w:hAnsi="Calibri"/>
           <w:color w:val="auto"/>
@@ -356,60 +309,25 @@
         <w:rPr>
           <w:rFonts w:ascii="Calibri" w:eastAsia="Lucida Grande" w:hAnsi="Calibri"/>
           <w:color w:val="auto"/>
-        </w:rPr>
-        <w:t>Higher</w:t>
-      </w:r>
-      <w:r>
-        <w:rPr>
-          <w:rFonts w:ascii="Calibri" w:eastAsia="Lucida Grande" w:hAnsi="Calibri"/>
-          <w:color w:val="auto"/>
           <w:u w:color="0000F6"/>
         </w:rPr>
-        <w:t xml:space="preserve"> School Certificate</w:t>
-      </w:r>
-    </w:p>
-    <w:p>
-      <w:pPr>
-        <w:pStyle w:val="FreeForm"/>
-        <w:spacing w:before="240" w:after="100"/>
-        <w:ind w:firstLine="567"/>
-        <w:rPr>
-          <w:rFonts w:ascii="Calibri" w:eastAsia="Lucida Grande" w:hAnsi="Calibri"/>
-          <w:b/>
-          <w:color w:val="auto"/>
-          <w:sz w:val="32"/>
-          <w:szCs w:val="32"/>
-        </w:rPr>
-      </w:pPr>
-      <w:r>
-        <w:rPr>
-          <w:rFonts w:ascii="Calibri" w:eastAsia="Lucida Grande" w:hAnsi="Calibri"/>
-          <w:b/>
-          <w:color w:val="auto"/>
-          <w:sz w:val="32"/>
-          <w:szCs w:val="32"/>
-        </w:rPr>
-        <w:t>Employment</w:t>
-      </w:r>
-      <w:r>
-        <w:rPr>
-          <w:rFonts w:ascii="Calibri" w:eastAsia="Lucida Grande" w:hAnsi="Calibri"/>
-          <w:b/>
-          <w:color w:val="auto"/>
-          <w:sz w:val="36"/>
-          <w:szCs w:val="36"/>
-        </w:rPr>
-        <w:t xml:space="preserve"> </w:t>
-      </w:r>
-      <w:r>
-        <w:rPr>
-          <w:rFonts w:ascii="Calibri" w:eastAsia="Lucida Grande" w:hAnsi="Calibri"/>
-          <w:b/>
-          <w:color w:val="auto"/>
-          <w:sz w:val="32"/>
-          <w:szCs w:val="32"/>
-        </w:rPr>
-        <w:t>History</w:t>
+        <w:t>Bachelor of</w:t>
+      </w:r>
+      <w:r>
+        <w:rPr>
+          <w:rFonts w:ascii="Calibri" w:eastAsia="Lucida Grande" w:hAnsi="Calibri"/>
+          <w:color w:val="auto"/>
+          <w:u w:color="0000F6"/>
+        </w:rPr>
+        <w:t xml:space="preserve"> Computer Science</w:t>
+      </w:r>
+      <w:r>
+        <w:rPr>
+          <w:rFonts w:ascii="Calibri" w:eastAsia="Lucida Grande" w:hAnsi="Calibri"/>
+          <w:color w:val="auto"/>
+          <w:u w:color="0000F6"/>
+        </w:rPr>
+        <w:t xml:space="preserve"> Exchange Program</w:t>
       </w:r>
     </w:p>
     <w:p>
@@ -423,33 +341,28 @@
           <w:tab w:val="right" w:pos="10460"/>
         </w:tabs>
         <w:ind w:left="567"/>
+        <w:jc w:val="both"/>
+        <w:rPr>
+          <w:rFonts w:ascii="Calibri" w:eastAsia="Lucida Grande" w:hAnsi="Calibri"/>
+          <w:color w:val="auto"/>
+          <w:u w:color="0000F6"/>
+        </w:rPr>
+      </w:pPr>
+      <w:r>
         <w:rPr>
           <w:rFonts w:ascii="Calibri" w:eastAsia="Lucida Grande" w:hAnsi="Calibri"/>
           <w:b/>
           <w:color w:val="auto"/>
-        </w:rPr>
-      </w:pPr>
+          <w:u w:color="0000F6"/>
+        </w:rPr>
+        <w:t>University of Technology Sydney</w:t>
+      </w:r>
       <w:r>
         <w:rPr>
           <w:rFonts w:ascii="Calibri" w:eastAsia="Lucida Grande" w:hAnsi="Calibri"/>
           <w:b/>
           <w:color w:val="auto"/>
-        </w:rPr>
-        <w:t>Clearbox Systems</w:t>
-      </w:r>
-      <w:r>
-        <w:rPr>
-          <w:rFonts w:ascii="Calibri" w:eastAsia="Lucida Grande" w:hAnsi="Calibri"/>
-          <w:b/>
-          <w:color w:val="auto"/>
-        </w:rPr>
-        <w:t>, Sydney</w:t>
-      </w:r>
-      <w:r>
-        <w:rPr>
-          <w:rFonts w:ascii="Calibri" w:eastAsia="Lucida Grande" w:hAnsi="Calibri"/>
-          <w:b/>
-          <w:color w:val="auto"/>
+          <w:u w:color="0000F6"/>
         </w:rPr>
         <w:tab/>
       </w:r>
@@ -457,8 +370,9 @@
         <w:rPr>
           <w:rFonts w:ascii="Calibri" w:eastAsia="Lucida Grande" w:hAnsi="Calibri"/>
           <w:color w:val="auto"/>
-        </w:rPr>
-        <w:t xml:space="preserve">10/2017 </w:t>
+          <w:u w:color="0000F6"/>
+        </w:rPr>
+        <w:t xml:space="preserve">03/2016 </w:t>
       </w:r>
       <w:r>
         <w:rPr>
@@ -471,8 +385,17 @@
         <w:rPr>
           <w:rFonts w:ascii="Calibri" w:eastAsia="Lucida Grande" w:hAnsi="Calibri"/>
           <w:color w:val="auto"/>
-        </w:rPr>
-        <w:t xml:space="preserve"> Current</w:t>
+          <w:u w:color="0000F6"/>
+        </w:rPr>
+        <w:t xml:space="preserve"> </w:t>
+      </w:r>
+      <w:r>
+        <w:rPr>
+          <w:rFonts w:ascii="Calibri" w:eastAsia="Lucida Grande" w:hAnsi="Calibri"/>
+          <w:color w:val="auto"/>
+          <w:u w:color="0000F6"/>
+        </w:rPr>
+        <w:t>Current</w:t>
       </w:r>
     </w:p>
     <w:p>
@@ -481,46 +404,114 @@
         <w:tabs>
           <w:tab w:val="right" w:pos="10460"/>
         </w:tabs>
+        <w:spacing w:after="200"/>
         <w:ind w:left="567"/>
         <w:rPr>
           <w:rFonts w:ascii="Calibri" w:eastAsia="Lucida Grande" w:hAnsi="Calibri"/>
           <w:color w:val="auto"/>
-        </w:rPr>
-      </w:pPr>
-      <w:r>
-        <w:rPr>
-          <w:rFonts w:ascii="Calibri" w:eastAsia="Lucida Grande" w:hAnsi="Calibri"/>
-          <w:color w:val="auto"/>
-        </w:rPr>
-        <w:t xml:space="preserve">Working as a Junior Developer Intern </w:t>
-      </w:r>
-      <w:r>
-        <w:rPr>
-          <w:rFonts w:ascii="Calibri" w:eastAsia="Lucida Grande" w:hAnsi="Calibri"/>
-          <w:color w:val="auto"/>
-        </w:rPr>
-        <w:t>on Frontend and Backend projects in Java, AngularJs and Typescript</w:t>
-      </w:r>
-      <w:r>
-        <w:rPr>
-          <w:rFonts w:ascii="Calibri" w:eastAsia="Lucida Grande" w:hAnsi="Calibri"/>
-          <w:color w:val="auto"/>
-        </w:rPr>
-        <w:t xml:space="preserve"> in an Agile environment</w:t>
-      </w:r>
-      <w:r>
-        <w:rPr>
-          <w:rFonts w:ascii="Calibri" w:eastAsia="Lucida Grande" w:hAnsi="Calibri"/>
-          <w:color w:val="auto"/>
-        </w:rPr>
-        <w:t xml:space="preserve"> using Git</w:t>
-      </w:r>
-      <w:r>
-        <w:rPr>
-          <w:rFonts w:ascii="Calibri" w:eastAsia="Lucida Grande" w:hAnsi="Calibri"/>
-          <w:color w:val="auto"/>
-        </w:rPr>
-        <w:t xml:space="preserve"> for version control</w:t>
+          <w:u w:color="0000F6"/>
+        </w:rPr>
+      </w:pPr>
+      <w:r>
+        <w:rPr>
+          <w:rFonts w:ascii="Calibri" w:eastAsia="Lucida Grande" w:hAnsi="Calibri"/>
+          <w:color w:val="auto"/>
+        </w:rPr>
+        <w:t>Bachelor</w:t>
+      </w:r>
+      <w:r>
+        <w:rPr>
+          <w:rFonts w:ascii="Calibri" w:eastAsia="Lucida Grande" w:hAnsi="Calibri"/>
+          <w:color w:val="auto"/>
+          <w:u w:color="0000F6"/>
+        </w:rPr>
+        <w:t xml:space="preserve"> of Engineering (</w:t>
+      </w:r>
+      <w:r>
+        <w:rPr>
+          <w:rFonts w:ascii="Calibri" w:eastAsia="Lucida Grande" w:hAnsi="Calibri"/>
+          <w:color w:val="auto"/>
+          <w:u w:color="0000F6"/>
+          <w:lang w:val="en-AU"/>
+        </w:rPr>
+        <w:t>H</w:t>
+      </w:r>
+      <w:r>
+        <w:rPr>
+          <w:rFonts w:ascii="Calibri" w:eastAsia="Lucida Grande" w:hAnsi="Calibri"/>
+          <w:color w:val="auto"/>
+          <w:u w:color="0000F6"/>
+          <w:lang w:val="en-AU"/>
+        </w:rPr>
+        <w:t>on</w:t>
+      </w:r>
+      <w:r>
+        <w:rPr>
+          <w:rFonts w:ascii="Calibri" w:eastAsia="Lucida Grande" w:hAnsi="Calibri"/>
+          <w:color w:val="auto"/>
+          <w:u w:color="0000F6"/>
+          <w:lang w:val="en-AU"/>
+        </w:rPr>
+        <w:t>our</w:t>
+      </w:r>
+      <w:r>
+        <w:rPr>
+          <w:rFonts w:ascii="Calibri" w:eastAsia="Lucida Grande" w:hAnsi="Calibri"/>
+          <w:color w:val="auto"/>
+          <w:u w:color="0000F6"/>
+          <w:lang w:val="en-AU"/>
+        </w:rPr>
+        <w:t>s</w:t>
+      </w:r>
+      <w:r>
+        <w:rPr>
+          <w:rFonts w:ascii="Calibri" w:eastAsia="Lucida Grande" w:hAnsi="Calibri"/>
+          <w:color w:val="auto"/>
+          <w:u w:color="0000F6"/>
+        </w:rPr>
+        <w:t>) in Software</w:t>
+      </w:r>
+      <w:r>
+        <w:rPr>
+          <w:rFonts w:ascii="Calibri" w:eastAsia="Lucida Grande" w:hAnsi="Calibri"/>
+          <w:color w:val="auto"/>
+          <w:u w:color="0000F6"/>
+        </w:rPr>
+        <w:t>,</w:t>
+      </w:r>
+      <w:r>
+        <w:rPr>
+          <w:rFonts w:ascii="Calibri" w:eastAsia="Lucida Grande" w:hAnsi="Calibri"/>
+          <w:color w:val="auto"/>
+          <w:u w:color="0000F6"/>
+        </w:rPr>
+        <w:t xml:space="preserve"> Diploma in Professional Engineering Practice </w:t>
+      </w:r>
+      <w:r>
+        <w:rPr>
+          <w:rFonts w:ascii="Calibri" w:eastAsia="Lucida Grande" w:hAnsi="Calibri"/>
+          <w:color w:val="auto"/>
+          <w:u w:color="0000F6"/>
+        </w:rPr>
+        <w:t xml:space="preserve">(BE(Hons) </w:t>
+      </w:r>
+      <w:proofErr w:type="spellStart"/>
+      <w:r>
+        <w:rPr>
+          <w:rFonts w:ascii="Calibri" w:eastAsia="Lucida Grande" w:hAnsi="Calibri"/>
+          <w:color w:val="auto"/>
+          <w:u w:color="0000F6"/>
+        </w:rPr>
+        <w:t>DipProfEngPrac</w:t>
+      </w:r>
+      <w:proofErr w:type="spellEnd"/>
+      <w:r>
+        <w:rPr>
+          <w:rFonts w:ascii="Calibri" w:eastAsia="Lucida Grande" w:hAnsi="Calibri"/>
+          <w:color w:val="auto"/>
+          <w:u w:color="0000F6"/>
+        </w:rPr>
+        <w:t>)</w:t>
       </w:r>
     </w:p>
     <w:p>
@@ -534,23 +525,29 @@
           <w:tab w:val="right" w:pos="10460"/>
         </w:tabs>
         <w:ind w:left="567"/>
-        <w:rPr>
-          <w:rFonts w:ascii="Calibri" w:eastAsia="Lucida Grande" w:hAnsi="Calibri"/>
-          <w:color w:val="auto"/>
-        </w:rPr>
-      </w:pPr>
-      <w:r>
+        <w:jc w:val="both"/>
         <w:rPr>
           <w:rFonts w:ascii="Calibri" w:eastAsia="Lucida Grande" w:hAnsi="Calibri"/>
           <w:b/>
           <w:color w:val="auto"/>
-        </w:rPr>
-        <w:t>Lindfield Public School</w:t>
-      </w:r>
-      <w:r>
-        <w:rPr>
-          <w:rFonts w:ascii="Calibri" w:eastAsia="Lucida Grande" w:hAnsi="Calibri"/>
-          <w:color w:val="auto"/>
+          <w:u w:color="0000F6"/>
+        </w:rPr>
+      </w:pPr>
+      <w:r>
+        <w:rPr>
+          <w:rFonts w:ascii="Calibri" w:eastAsia="Lucida Grande" w:hAnsi="Calibri"/>
+          <w:b/>
+          <w:color w:val="auto"/>
+          <w:u w:color="0000F6"/>
+        </w:rPr>
+        <w:t>Barker College, Hornsby</w:t>
+      </w:r>
+      <w:r>
+        <w:rPr>
+          <w:rFonts w:ascii="Calibri" w:eastAsia="Lucida Grande" w:hAnsi="Calibri"/>
+          <w:b/>
+          <w:color w:val="auto"/>
+          <w:u w:color="0000F6"/>
         </w:rPr>
         <w:tab/>
       </w:r>
@@ -558,96 +555,58 @@
         <w:rPr>
           <w:rFonts w:ascii="Calibri" w:eastAsia="Lucida Grande" w:hAnsi="Calibri"/>
           <w:color w:val="auto"/>
-        </w:rPr>
-        <w:t>02</w:t>
-      </w:r>
-      <w:r>
-        <w:rPr>
-          <w:rFonts w:ascii="Calibri" w:eastAsia="Lucida Grande" w:hAnsi="Calibri"/>
-          <w:color w:val="auto"/>
-        </w:rPr>
-        <w:t>/</w:t>
-      </w:r>
-      <w:r>
-        <w:rPr>
-          <w:rFonts w:ascii="Calibri" w:eastAsia="Lucida Grande" w:hAnsi="Calibri"/>
-          <w:color w:val="auto"/>
-        </w:rPr>
-        <w:t xml:space="preserve">2016 – </w:t>
-      </w:r>
-      <w:r>
-        <w:rPr>
-          <w:rFonts w:ascii="Calibri" w:eastAsia="Lucida Grande" w:hAnsi="Calibri"/>
-          <w:color w:val="auto"/>
-        </w:rPr>
-        <w:t>01/2018</w:t>
+          <w:u w:color="0000F6"/>
+        </w:rPr>
+        <w:t xml:space="preserve">2009 </w:t>
+      </w:r>
+      <w:r>
+        <w:rPr>
+          <w:rFonts w:ascii="Calibri" w:eastAsia="Lucida Grande" w:hAnsi="Calibri"/>
+          <w:color w:val="auto"/>
+        </w:rPr>
+        <w:t>–</w:t>
+      </w:r>
+      <w:r>
+        <w:rPr>
+          <w:rFonts w:ascii="Calibri" w:eastAsia="Lucida Grande" w:hAnsi="Calibri"/>
+          <w:color w:val="auto"/>
+          <w:u w:color="0000F6"/>
+        </w:rPr>
+        <w:t xml:space="preserve"> 2014</w:t>
       </w:r>
     </w:p>
     <w:p>
       <w:pPr>
         <w:pStyle w:val="FreeForm"/>
         <w:spacing w:after="200"/>
-        <w:ind w:left="567"/>
+        <w:ind w:left="207" w:firstLine="360"/>
         <w:jc w:val="both"/>
         <w:rPr>
           <w:rFonts w:ascii="Calibri" w:eastAsia="Lucida Grande" w:hAnsi="Calibri"/>
           <w:color w:val="auto"/>
-        </w:rPr>
-      </w:pPr>
-      <w:r>
-        <w:rPr>
-          <w:rFonts w:ascii="Calibri" w:eastAsia="Lucida Grande" w:hAnsi="Calibri"/>
-          <w:color w:val="auto"/>
-        </w:rPr>
-        <w:t>Tutoring trumpet to primary school children, t</w:t>
-      </w:r>
-      <w:r>
-        <w:rPr>
-          <w:rFonts w:ascii="Calibri" w:eastAsia="Lucida Grande" w:hAnsi="Calibri"/>
-          <w:color w:val="auto"/>
-        </w:rPr>
-        <w:t xml:space="preserve">eaching </w:t>
-      </w:r>
-      <w:r>
-        <w:rPr>
-          <w:rFonts w:ascii="Calibri" w:eastAsia="Lucida Grande" w:hAnsi="Calibri"/>
-          <w:color w:val="auto"/>
-        </w:rPr>
-        <w:t>them</w:t>
-      </w:r>
-      <w:r>
-        <w:rPr>
-          <w:rFonts w:ascii="Calibri" w:eastAsia="Lucida Grande" w:hAnsi="Calibri"/>
-          <w:color w:val="auto"/>
-        </w:rPr>
-        <w:t xml:space="preserve"> </w:t>
-      </w:r>
-      <w:r>
-        <w:rPr>
-          <w:rFonts w:ascii="Calibri" w:eastAsia="Lucida Grande" w:hAnsi="Calibri"/>
-          <w:color w:val="auto"/>
-        </w:rPr>
-        <w:t>to read music,</w:t>
-      </w:r>
-      <w:r>
-        <w:rPr>
-          <w:rFonts w:ascii="Calibri" w:eastAsia="Lucida Grande" w:hAnsi="Calibri"/>
-          <w:color w:val="auto"/>
-        </w:rPr>
-        <w:t xml:space="preserve"> </w:t>
-      </w:r>
-      <w:r>
-        <w:rPr>
-          <w:rFonts w:ascii="Calibri" w:eastAsia="Lucida Grande" w:hAnsi="Calibri"/>
-          <w:color w:val="auto"/>
-        </w:rPr>
-        <w:t>developing their trumpet skills</w:t>
+          <w:u w:color="0000F6"/>
+        </w:rPr>
+      </w:pPr>
+      <w:r>
+        <w:rPr>
+          <w:rFonts w:ascii="Calibri" w:eastAsia="Lucida Grande" w:hAnsi="Calibri"/>
+          <w:color w:val="auto"/>
+        </w:rPr>
+        <w:t>Higher</w:t>
+      </w:r>
+      <w:r>
+        <w:rPr>
+          <w:rFonts w:ascii="Calibri" w:eastAsia="Lucida Grande" w:hAnsi="Calibri"/>
+          <w:color w:val="auto"/>
+          <w:u w:color="0000F6"/>
+        </w:rPr>
+        <w:t xml:space="preserve"> School Certificate</w:t>
       </w:r>
     </w:p>
     <w:p>
       <w:pPr>
         <w:pStyle w:val="FreeForm"/>
-        <w:spacing w:before="200" w:after="100"/>
+        <w:spacing w:before="240" w:after="100"/>
         <w:ind w:firstLine="567"/>
         <w:rPr>
           <w:rFonts w:ascii="Calibri" w:eastAsia="Lucida Grande" w:hAnsi="Calibri"/>
@@ -665,7 +624,27 @@
           <w:sz w:val="32"/>
           <w:szCs w:val="32"/>
         </w:rPr>
-        <w:t>Technical Skills</w:t>
+        <w:t>Employment</w:t>
+      </w:r>
+      <w:r>
+        <w:rPr>
+          <w:rFonts w:ascii="Calibri" w:eastAsia="Lucida Grande" w:hAnsi="Calibri"/>
+          <w:b/>
+          <w:color w:val="auto"/>
+          <w:sz w:val="36"/>
+          <w:szCs w:val="36"/>
+        </w:rPr>
+        <w:t xml:space="preserve"> </w:t>
+      </w:r>
+      <w:r>
+        <w:rPr>
+          <w:rFonts w:ascii="Calibri" w:eastAsia="Lucida Grande" w:hAnsi="Calibri"/>
+          <w:b/>
+          <w:color w:val="auto"/>
+          <w:sz w:val="32"/>
+          <w:szCs w:val="32"/>
+        </w:rPr>
+        <w:t>History</w:t>
       </w:r>
     </w:p>
     <w:p>
@@ -679,14 +658,10 @@
           <w:tab w:val="right" w:pos="10460"/>
         </w:tabs>
         <w:ind w:left="567"/>
-        <w:jc w:val="both"/>
         <w:rPr>
           <w:rFonts w:ascii="Calibri" w:eastAsia="Lucida Grande" w:hAnsi="Calibri"/>
           <w:b/>
           <w:color w:val="auto"/>
-          <w:sz w:val="32"/>
-          <w:szCs w:val="32"/>
-          <w:u w:val="single"/>
         </w:rPr>
       </w:pPr>
       <w:r>
@@ -695,7 +670,7 @@
           <w:b/>
           <w:color w:val="auto"/>
         </w:rPr>
-        <w:t>Java</w:t>
+        <w:t>Clearbox Systems</w:t>
       </w:r>
       <w:r>
         <w:rPr>
@@ -703,7 +678,36 @@
           <w:b/>
           <w:color w:val="auto"/>
         </w:rPr>
-        <w:t xml:space="preserve"> Programming</w:t>
+        <w:t>, Sydney</w:t>
+      </w:r>
+      <w:r>
+        <w:rPr>
+          <w:rFonts w:ascii="Calibri" w:eastAsia="Lucida Grande" w:hAnsi="Calibri"/>
+          <w:b/>
+          <w:color w:val="auto"/>
+        </w:rPr>
+        <w:tab/>
+      </w:r>
+      <w:r>
+        <w:rPr>
+          <w:rFonts w:ascii="Calibri" w:eastAsia="Lucida Grande" w:hAnsi="Calibri"/>
+          <w:color w:val="auto"/>
+        </w:rPr>
+        <w:t xml:space="preserve">10/2017 </w:t>
+      </w:r>
+      <w:r>
+        <w:rPr>
+          <w:rFonts w:ascii="Calibri" w:eastAsia="Lucida Grande" w:hAnsi="Calibri"/>
+          <w:color w:val="auto"/>
+        </w:rPr>
+        <w:t>–</w:t>
+      </w:r>
+      <w:r>
+        <w:rPr>
+          <w:rFonts w:ascii="Calibri" w:eastAsia="Lucida Grande" w:hAnsi="Calibri"/>
+          <w:color w:val="auto"/>
+        </w:rPr>
+        <w:t xml:space="preserve"> Current</w:t>
       </w:r>
     </w:p>
     <w:p>
@@ -712,114 +716,75 @@
         <w:tabs>
           <w:tab w:val="right" w:pos="10460"/>
         </w:tabs>
+        <w:spacing w:after="200"/>
         <w:ind w:left="567"/>
-        <w:jc w:val="both"/>
-        <w:rPr>
-          <w:rFonts w:ascii="Calibri" w:eastAsia="Lucida Grande" w:hAnsi="Calibri"/>
-          <w:b/>
-          <w:color w:val="auto"/>
-          <w:sz w:val="32"/>
-          <w:szCs w:val="32"/>
-          <w:u w:val="single"/>
-        </w:rPr>
-      </w:pPr>
-      <w:r>
-        <w:rPr>
-          <w:rFonts w:ascii="Calibri" w:eastAsia="Lucida Grande" w:hAnsi="Calibri"/>
-          <w:color w:val="auto"/>
-        </w:rPr>
-        <w:t>P</w:t>
-      </w:r>
-      <w:r>
-        <w:rPr>
-          <w:rFonts w:ascii="Calibri" w:eastAsia="Lucida Grande" w:hAnsi="Calibri"/>
-          <w:color w:val="auto"/>
-        </w:rPr>
-        <w:t>roficiency</w:t>
-      </w:r>
-      <w:r>
-        <w:rPr>
-          <w:rFonts w:ascii="Calibri" w:eastAsia="Lucida Grande" w:hAnsi="Calibri"/>
-          <w:color w:val="auto"/>
-        </w:rPr>
-        <w:t xml:space="preserve"> in </w:t>
-      </w:r>
-      <w:r>
-        <w:rPr>
-          <w:rFonts w:ascii="Calibri" w:eastAsia="Lucida Grande" w:hAnsi="Calibri"/>
-          <w:color w:val="auto"/>
-        </w:rPr>
-        <w:t>Java</w:t>
-      </w:r>
-      <w:r>
-        <w:rPr>
-          <w:rFonts w:ascii="Calibri" w:eastAsia="Lucida Grande" w:hAnsi="Calibri"/>
-          <w:color w:val="auto"/>
-        </w:rPr>
-        <w:t xml:space="preserve"> </w:t>
-      </w:r>
-      <w:r>
-        <w:rPr>
-          <w:rFonts w:ascii="Calibri" w:eastAsia="Lucida Grande" w:hAnsi="Calibri"/>
-          <w:color w:val="auto"/>
-        </w:rPr>
-        <w:t xml:space="preserve">and Object-Orientated programming </w:t>
-      </w:r>
-      <w:r>
-        <w:rPr>
-          <w:rFonts w:ascii="Calibri" w:eastAsia="Lucida Grande" w:hAnsi="Calibri"/>
-          <w:color w:val="auto"/>
-        </w:rPr>
-        <w:t xml:space="preserve">from </w:t>
-      </w:r>
-      <w:r>
-        <w:rPr>
-          <w:rFonts w:ascii="Calibri" w:eastAsia="Lucida Grande" w:hAnsi="Calibri"/>
-          <w:color w:val="auto"/>
-        </w:rPr>
-        <w:t xml:space="preserve">an internship at Clearbox Systems and </w:t>
-      </w:r>
-      <w:r>
-        <w:rPr>
-          <w:rFonts w:ascii="Calibri" w:eastAsia="Lucida Grande" w:hAnsi="Calibri"/>
-          <w:color w:val="auto"/>
-        </w:rPr>
-        <w:t xml:space="preserve">a </w:t>
-      </w:r>
-      <w:r>
-        <w:rPr>
-          <w:rFonts w:ascii="Calibri" w:eastAsia="Lucida Grande" w:hAnsi="Calibri"/>
-          <w:color w:val="auto"/>
-        </w:rPr>
-        <w:t xml:space="preserve">high </w:t>
-      </w:r>
-      <w:r>
-        <w:rPr>
-          <w:rFonts w:ascii="Calibri" w:eastAsia="Lucida Grande" w:hAnsi="Calibri"/>
-          <w:color w:val="auto"/>
-        </w:rPr>
-        <w:t xml:space="preserve">distinction in UTS </w:t>
-      </w:r>
-      <w:r>
-        <w:rPr>
-          <w:rFonts w:ascii="Calibri" w:eastAsia="Lucida Grande" w:hAnsi="Calibri"/>
-          <w:color w:val="auto"/>
-        </w:rPr>
-        <w:t>course</w:t>
-      </w:r>
-      <w:r>
-        <w:rPr>
-          <w:rFonts w:ascii="Calibri" w:eastAsia="Lucida Grande" w:hAnsi="Calibri"/>
-          <w:color w:val="auto"/>
-        </w:rPr>
-        <w:t xml:space="preserve"> </w:t>
-      </w:r>
-      <w:r>
-        <w:rPr>
-          <w:rFonts w:ascii="Calibri" w:eastAsia="Lucida Grande" w:hAnsi="Calibri"/>
-          <w:color w:val="auto"/>
-        </w:rPr>
-        <w:t>‘Applications Programming’</w:t>
+        <w:rPr>
+          <w:rFonts w:ascii="Calibri" w:eastAsia="Lucida Grande" w:hAnsi="Calibri"/>
+          <w:color w:val="auto"/>
+        </w:rPr>
+      </w:pPr>
+      <w:r>
+        <w:rPr>
+          <w:rFonts w:ascii="Calibri" w:eastAsia="Lucida Grande" w:hAnsi="Calibri"/>
+          <w:color w:val="auto"/>
+        </w:rPr>
+        <w:t xml:space="preserve">Working as a Junior Developer </w:t>
+      </w:r>
+      <w:r>
+        <w:rPr>
+          <w:rFonts w:ascii="Calibri" w:eastAsia="Lucida Grande" w:hAnsi="Calibri"/>
+          <w:color w:val="auto"/>
+        </w:rPr>
+        <w:t xml:space="preserve">on </w:t>
+      </w:r>
+      <w:r>
+        <w:rPr>
+          <w:rFonts w:ascii="Calibri" w:eastAsia="Lucida Grande" w:hAnsi="Calibri"/>
+          <w:color w:val="auto"/>
+        </w:rPr>
+        <w:t>f</w:t>
+      </w:r>
+      <w:r>
+        <w:rPr>
+          <w:rFonts w:ascii="Calibri" w:eastAsia="Lucida Grande" w:hAnsi="Calibri"/>
+          <w:color w:val="auto"/>
+        </w:rPr>
+        <w:t xml:space="preserve">rontend and </w:t>
+      </w:r>
+      <w:r>
+        <w:rPr>
+          <w:rFonts w:ascii="Calibri" w:eastAsia="Lucida Grande" w:hAnsi="Calibri"/>
+          <w:color w:val="auto"/>
+        </w:rPr>
+        <w:t>b</w:t>
+      </w:r>
+      <w:r>
+        <w:rPr>
+          <w:rFonts w:ascii="Calibri" w:eastAsia="Lucida Grande" w:hAnsi="Calibri"/>
+          <w:color w:val="auto"/>
+        </w:rPr>
+        <w:t>ackend projects in Java, AngularJs and Typescript</w:t>
+      </w:r>
+      <w:r>
+        <w:rPr>
+          <w:rFonts w:ascii="Calibri" w:eastAsia="Lucida Grande" w:hAnsi="Calibri"/>
+          <w:color w:val="auto"/>
+        </w:rPr>
+        <w:t xml:space="preserve"> in an Agile environment</w:t>
+      </w:r>
+      <w:r>
+        <w:rPr>
+          <w:rFonts w:ascii="Calibri" w:eastAsia="Lucida Grande" w:hAnsi="Calibri"/>
+          <w:color w:val="auto"/>
+        </w:rPr>
+        <w:t xml:space="preserve"> using Git</w:t>
+      </w:r>
+      <w:r>
+        <w:rPr>
+          <w:rFonts w:ascii="Calibri" w:eastAsia="Lucida Grande" w:hAnsi="Calibri"/>
+          <w:color w:val="auto"/>
+        </w:rPr>
+        <w:t xml:space="preserve"> for version control</w:t>
       </w:r>
     </w:p>
     <w:p>
@@ -833,7 +798,6 @@
           <w:tab w:val="right" w:pos="10460"/>
         </w:tabs>
         <w:ind w:left="567"/>
-        <w:jc w:val="both"/>
         <w:rPr>
           <w:rFonts w:ascii="Calibri" w:eastAsia="Lucida Grande" w:hAnsi="Calibri"/>
           <w:color w:val="auto"/>
@@ -845,15 +809,48 @@
           <w:b/>
           <w:color w:val="auto"/>
         </w:rPr>
-        <w:t>Web Development</w:t>
+        <w:t>Lindfield Public School</w:t>
+      </w:r>
+      <w:r>
+        <w:rPr>
+          <w:rFonts w:ascii="Calibri" w:eastAsia="Lucida Grande" w:hAnsi="Calibri"/>
+          <w:color w:val="auto"/>
+        </w:rPr>
+        <w:tab/>
+      </w:r>
+      <w:r>
+        <w:rPr>
+          <w:rFonts w:ascii="Calibri" w:eastAsia="Lucida Grande" w:hAnsi="Calibri"/>
+          <w:color w:val="auto"/>
+        </w:rPr>
+        <w:t>02</w:t>
+      </w:r>
+      <w:r>
+        <w:rPr>
+          <w:rFonts w:ascii="Calibri" w:eastAsia="Lucida Grande" w:hAnsi="Calibri"/>
+          <w:color w:val="auto"/>
+        </w:rPr>
+        <w:t>/</w:t>
+      </w:r>
+      <w:r>
+        <w:rPr>
+          <w:rFonts w:ascii="Calibri" w:eastAsia="Lucida Grande" w:hAnsi="Calibri"/>
+          <w:color w:val="auto"/>
+        </w:rPr>
+        <w:t xml:space="preserve">2016 – </w:t>
+      </w:r>
+      <w:r>
+        <w:rPr>
+          <w:rFonts w:ascii="Calibri" w:eastAsia="Lucida Grande" w:hAnsi="Calibri"/>
+          <w:color w:val="auto"/>
+        </w:rPr>
+        <w:t>01/2018</w:t>
       </w:r>
     </w:p>
     <w:p>
       <w:pPr>
         <w:pStyle w:val="FreeForm"/>
-        <w:tabs>
-          <w:tab w:val="right" w:pos="10460"/>
-        </w:tabs>
+        <w:spacing w:after="200"/>
         <w:ind w:left="567"/>
         <w:jc w:val="both"/>
         <w:rPr>
@@ -866,70 +863,21 @@
           <w:rFonts w:ascii="Calibri" w:eastAsia="Lucida Grande" w:hAnsi="Calibri"/>
           <w:color w:val="auto"/>
         </w:rPr>
-        <w:t>Skill</w:t>
-      </w:r>
-      <w:r>
-        <w:rPr>
-          <w:rFonts w:ascii="Calibri" w:eastAsia="Lucida Grande" w:hAnsi="Calibri"/>
-          <w:color w:val="auto"/>
-        </w:rPr>
-        <w:t xml:space="preserve"> in</w:t>
-      </w:r>
-      <w:r>
-        <w:rPr>
-          <w:rFonts w:ascii="Calibri" w:eastAsia="Lucida Grande" w:hAnsi="Calibri"/>
-          <w:color w:val="auto"/>
-        </w:rPr>
-        <w:t xml:space="preserve"> the AngularJs framework</w:t>
-      </w:r>
-      <w:r>
-        <w:rPr>
-          <w:rFonts w:ascii="Calibri" w:eastAsia="Lucida Grande" w:hAnsi="Calibri"/>
-          <w:color w:val="auto"/>
-        </w:rPr>
-        <w:t>, jQuery library</w:t>
-      </w:r>
-      <w:r>
-        <w:rPr>
-          <w:rFonts w:ascii="Calibri" w:eastAsia="Lucida Grande" w:hAnsi="Calibri"/>
-          <w:color w:val="auto"/>
-        </w:rPr>
-        <w:t xml:space="preserve"> and languages</w:t>
-      </w:r>
-      <w:r>
-        <w:rPr>
-          <w:rFonts w:ascii="Calibri" w:eastAsia="Lucida Grande" w:hAnsi="Calibri"/>
-          <w:color w:val="auto"/>
-        </w:rPr>
-        <w:t xml:space="preserve"> JavaScript</w:t>
-      </w:r>
-      <w:r>
-        <w:rPr>
-          <w:rFonts w:ascii="Calibri" w:eastAsia="Lucida Grande" w:hAnsi="Calibri"/>
-          <w:color w:val="auto"/>
-        </w:rPr>
-        <w:t>, Typescript</w:t>
-      </w:r>
-      <w:r>
-        <w:rPr>
-          <w:rFonts w:ascii="Calibri" w:eastAsia="Lucida Grande" w:hAnsi="Calibri"/>
-          <w:color w:val="auto"/>
-        </w:rPr>
-        <w:t>, HTML</w:t>
-      </w:r>
-      <w:r>
-        <w:rPr>
-          <w:rFonts w:ascii="Calibri" w:eastAsia="Lucida Grande" w:hAnsi="Calibri"/>
-          <w:color w:val="auto"/>
-        </w:rPr>
-        <w:t xml:space="preserve"> and CSS</w:t>
-      </w:r>
-      <w:r>
-        <w:rPr>
-          <w:rFonts w:ascii="Calibri" w:eastAsia="Lucida Grande" w:hAnsi="Calibri"/>
-          <w:color w:val="auto"/>
-        </w:rPr>
-        <w:t xml:space="preserve"> from Clearbox Systems experience</w:t>
+        <w:t>Tutoring trumpet to primary school children, t</w:t>
+      </w:r>
+      <w:r>
+        <w:rPr>
+          <w:rFonts w:ascii="Calibri" w:eastAsia="Lucida Grande" w:hAnsi="Calibri"/>
+          <w:color w:val="auto"/>
+        </w:rPr>
+        <w:t xml:space="preserve">eaching </w:t>
+      </w:r>
+      <w:r>
+        <w:rPr>
+          <w:rFonts w:ascii="Calibri" w:eastAsia="Lucida Grande" w:hAnsi="Calibri"/>
+          <w:color w:val="auto"/>
+        </w:rPr>
+        <w:t>them</w:t>
       </w:r>
       <w:r>
         <w:rPr>
@@ -943,21 +891,45 @@
           <w:rFonts w:ascii="Calibri" w:eastAsia="Lucida Grande" w:hAnsi="Calibri"/>
           <w:color w:val="auto"/>
         </w:rPr>
-        <w:t>as demonstrated at “</w:t>
-      </w:r>
-      <w:r>
-        <w:rPr>
-          <w:rFonts w:ascii="Calibri" w:eastAsia="Lucida Grande" w:hAnsi="Calibri"/>
-          <w:color w:val="auto"/>
-        </w:rPr>
-        <w:t>willsmithte.com/Not-That-Temp</w:t>
-      </w:r>
-      <w:r>
-        <w:rPr>
-          <w:rFonts w:ascii="Calibri" w:eastAsia="Lucida Grande" w:hAnsi="Calibri"/>
-          <w:color w:val="auto"/>
-        </w:rPr>
-        <w:t>”</w:t>
+        <w:t>to read music,</w:t>
+      </w:r>
+      <w:r>
+        <w:rPr>
+          <w:rFonts w:ascii="Calibri" w:eastAsia="Lucida Grande" w:hAnsi="Calibri"/>
+          <w:color w:val="auto"/>
+        </w:rPr>
+        <w:t xml:space="preserve"> </w:t>
+      </w:r>
+      <w:r>
+        <w:rPr>
+          <w:rFonts w:ascii="Calibri" w:eastAsia="Lucida Grande" w:hAnsi="Calibri"/>
+          <w:color w:val="auto"/>
+        </w:rPr>
+        <w:t>developing their trumpet skills</w:t>
+      </w:r>
+    </w:p>
+    <w:p>
+      <w:pPr>
+        <w:pStyle w:val="FreeForm"/>
+        <w:spacing w:before="200" w:after="100"/>
+        <w:ind w:firstLine="567"/>
+        <w:rPr>
+          <w:rFonts w:ascii="Calibri" w:eastAsia="Lucida Grande" w:hAnsi="Calibri"/>
+          <w:b/>
+          <w:color w:val="auto"/>
+          <w:sz w:val="32"/>
+          <w:szCs w:val="32"/>
+        </w:rPr>
+      </w:pPr>
+      <w:r>
+        <w:rPr>
+          <w:rFonts w:ascii="Calibri" w:eastAsia="Lucida Grande" w:hAnsi="Calibri"/>
+          <w:b/>
+          <w:color w:val="auto"/>
+          <w:sz w:val="32"/>
+          <w:szCs w:val="32"/>
+        </w:rPr>
+        <w:t>Technical Skills</w:t>
       </w:r>
     </w:p>
     <w:p>
@@ -976,6 +948,9 @@
           <w:rFonts w:ascii="Calibri" w:eastAsia="Lucida Grande" w:hAnsi="Calibri"/>
           <w:b/>
           <w:color w:val="auto"/>
+          <w:sz w:val="32"/>
+          <w:szCs w:val="32"/>
+          <w:u w:val="single"/>
         </w:rPr>
       </w:pPr>
       <w:r>
@@ -984,7 +959,7 @@
           <w:b/>
           <w:color w:val="auto"/>
         </w:rPr>
-        <w:t>G</w:t>
+        <w:t>Java</w:t>
       </w:r>
       <w:r>
         <w:rPr>
@@ -992,7 +967,7 @@
           <w:b/>
           <w:color w:val="auto"/>
         </w:rPr>
-        <w:t>it Version Control</w:t>
+        <w:t xml:space="preserve"> Programming</w:t>
       </w:r>
     </w:p>
     <w:p>
@@ -1005,106 +980,110 @@
         <w:jc w:val="both"/>
         <w:rPr>
           <w:rFonts w:ascii="Calibri" w:eastAsia="Lucida Grande" w:hAnsi="Calibri"/>
-          <w:color w:val="auto"/>
-        </w:rPr>
-      </w:pPr>
-      <w:r>
-        <w:rPr>
-          <w:rFonts w:ascii="Calibri" w:eastAsia="Lucida Grande" w:hAnsi="Calibri"/>
-          <w:color w:val="auto"/>
-        </w:rPr>
-        <w:t xml:space="preserve">Great experience working with Git </w:t>
-      </w:r>
-      <w:r>
-        <w:rPr>
-          <w:rFonts w:ascii="Calibri" w:eastAsia="Lucida Grande" w:hAnsi="Calibri"/>
-          <w:color w:val="auto"/>
-        </w:rPr>
-        <w:t xml:space="preserve">and managing version control for many projects with multiple branches each </w:t>
-      </w:r>
-      <w:r>
-        <w:rPr>
-          <w:rFonts w:ascii="Calibri" w:eastAsia="Lucida Grande" w:hAnsi="Calibri"/>
-          <w:color w:val="auto"/>
-        </w:rPr>
-        <w:t xml:space="preserve">through </w:t>
-      </w:r>
-      <w:proofErr w:type="spellStart"/>
-      <w:r>
-        <w:rPr>
-          <w:rFonts w:ascii="Calibri" w:eastAsia="Lucida Grande" w:hAnsi="Calibri"/>
-          <w:color w:val="auto"/>
-        </w:rPr>
-        <w:t>Github</w:t>
-      </w:r>
-      <w:proofErr w:type="spellEnd"/>
-      <w:r>
-        <w:rPr>
-          <w:rFonts w:ascii="Calibri" w:eastAsia="Lucida Grande" w:hAnsi="Calibri"/>
-          <w:color w:val="auto"/>
-        </w:rPr>
-        <w:t xml:space="preserve"> </w:t>
-      </w:r>
-      <w:r>
-        <w:rPr>
-          <w:rFonts w:ascii="Calibri" w:eastAsia="Lucida Grande" w:hAnsi="Calibri"/>
-          <w:color w:val="auto"/>
-        </w:rPr>
-        <w:t>(</w:t>
-      </w:r>
-      <w:r>
-        <w:rPr>
-          <w:rFonts w:ascii="Calibri" w:eastAsia="Lucida Grande" w:hAnsi="Calibri"/>
-          <w:color w:val="auto"/>
-        </w:rPr>
-        <w:t>github.com/</w:t>
-      </w:r>
-      <w:proofErr w:type="spellStart"/>
-      <w:r>
-        <w:rPr>
-          <w:rFonts w:ascii="Calibri" w:eastAsia="Lucida Grande" w:hAnsi="Calibri"/>
-          <w:color w:val="auto"/>
-        </w:rPr>
-        <w:t>WillSmithTE</w:t>
-      </w:r>
-      <w:proofErr w:type="spellEnd"/>
-      <w:r>
-        <w:rPr>
-          <w:rFonts w:ascii="Calibri" w:eastAsia="Lucida Grande" w:hAnsi="Calibri"/>
-          <w:color w:val="auto"/>
-        </w:rPr>
-        <w:t>)</w:t>
-      </w:r>
-      <w:r>
-        <w:rPr>
-          <w:rFonts w:ascii="Calibri" w:eastAsia="Lucida Grande" w:hAnsi="Calibri"/>
-          <w:color w:val="auto"/>
-        </w:rPr>
-        <w:t xml:space="preserve"> and GitLab at Clearbox Systems</w:t>
-      </w:r>
-    </w:p>
-    <w:p>
-      <w:pPr>
-        <w:pStyle w:val="FreeForm"/>
-        <w:spacing w:before="200" w:after="100"/>
-        <w:ind w:firstLine="567"/>
-        <w:rPr>
-          <w:rFonts w:ascii="Calibri" w:eastAsia="Lucida Grande" w:hAnsi="Calibri"/>
           <w:b/>
           <w:color w:val="auto"/>
           <w:sz w:val="32"/>
           <w:szCs w:val="32"/>
-        </w:rPr>
-      </w:pPr>
-      <w:r>
-        <w:rPr>
-          <w:rFonts w:ascii="Calibri" w:eastAsia="Lucida Grande" w:hAnsi="Calibri"/>
-          <w:b/>
-          <w:color w:val="auto"/>
-          <w:sz w:val="32"/>
-          <w:szCs w:val="32"/>
-        </w:rPr>
-        <w:t>Transferable Skills</w:t>
+          <w:u w:val="single"/>
+        </w:rPr>
+      </w:pPr>
+      <w:r>
+        <w:rPr>
+          <w:rFonts w:ascii="Calibri" w:eastAsia="Lucida Grande" w:hAnsi="Calibri"/>
+          <w:color w:val="auto"/>
+        </w:rPr>
+        <w:t>P</w:t>
+      </w:r>
+      <w:r>
+        <w:rPr>
+          <w:rFonts w:ascii="Calibri" w:eastAsia="Lucida Grande" w:hAnsi="Calibri"/>
+          <w:color w:val="auto"/>
+        </w:rPr>
+        <w:t>roficiency</w:t>
+      </w:r>
+      <w:r>
+        <w:rPr>
+          <w:rFonts w:ascii="Calibri" w:eastAsia="Lucida Grande" w:hAnsi="Calibri"/>
+          <w:color w:val="auto"/>
+        </w:rPr>
+        <w:t xml:space="preserve"> in </w:t>
+      </w:r>
+      <w:r>
+        <w:rPr>
+          <w:rFonts w:ascii="Calibri" w:eastAsia="Lucida Grande" w:hAnsi="Calibri"/>
+          <w:color w:val="auto"/>
+        </w:rPr>
+        <w:t>Java</w:t>
+      </w:r>
+      <w:r>
+        <w:rPr>
+          <w:rFonts w:ascii="Calibri" w:eastAsia="Lucida Grande" w:hAnsi="Calibri"/>
+          <w:color w:val="auto"/>
+        </w:rPr>
+        <w:t xml:space="preserve"> </w:t>
+      </w:r>
+      <w:r>
+        <w:rPr>
+          <w:rFonts w:ascii="Calibri" w:eastAsia="Lucida Grande" w:hAnsi="Calibri"/>
+          <w:color w:val="auto"/>
+        </w:rPr>
+        <w:t xml:space="preserve">and Object-Orientated programming </w:t>
+      </w:r>
+      <w:r>
+        <w:rPr>
+          <w:rFonts w:ascii="Calibri" w:eastAsia="Lucida Grande" w:hAnsi="Calibri"/>
+          <w:color w:val="auto"/>
+        </w:rPr>
+        <w:t xml:space="preserve">from </w:t>
+      </w:r>
+      <w:r>
+        <w:rPr>
+          <w:rFonts w:ascii="Calibri" w:eastAsia="Lucida Grande" w:hAnsi="Calibri"/>
+          <w:color w:val="auto"/>
+        </w:rPr>
+        <w:t xml:space="preserve">an internship at Clearbox Systems and </w:t>
+      </w:r>
+      <w:r>
+        <w:rPr>
+          <w:rFonts w:ascii="Calibri" w:eastAsia="Lucida Grande" w:hAnsi="Calibri"/>
+          <w:color w:val="auto"/>
+        </w:rPr>
+        <w:t xml:space="preserve">a </w:t>
+      </w:r>
+      <w:r>
+        <w:rPr>
+          <w:rFonts w:ascii="Calibri" w:eastAsia="Lucida Grande" w:hAnsi="Calibri"/>
+          <w:color w:val="auto"/>
+        </w:rPr>
+        <w:t xml:space="preserve">high </w:t>
+      </w:r>
+      <w:r>
+        <w:rPr>
+          <w:rFonts w:ascii="Calibri" w:eastAsia="Lucida Grande" w:hAnsi="Calibri"/>
+          <w:color w:val="auto"/>
+        </w:rPr>
+        <w:t xml:space="preserve">distinction in UTS </w:t>
+      </w:r>
+      <w:r>
+        <w:rPr>
+          <w:rFonts w:ascii="Calibri" w:eastAsia="Lucida Grande" w:hAnsi="Calibri"/>
+          <w:color w:val="auto"/>
+        </w:rPr>
+        <w:t>course</w:t>
+      </w:r>
+      <w:r>
+        <w:rPr>
+          <w:rFonts w:ascii="Calibri" w:eastAsia="Lucida Grande" w:hAnsi="Calibri"/>
+          <w:color w:val="auto"/>
+        </w:rPr>
+        <w:t xml:space="preserve"> </w:t>
+      </w:r>
+      <w:r>
+        <w:rPr>
+          <w:rFonts w:ascii="Calibri" w:eastAsia="Lucida Grande" w:hAnsi="Calibri"/>
+          <w:color w:val="auto"/>
+        </w:rPr>
+        <w:t>‘Applications Programming’</w:t>
       </w:r>
     </w:p>
     <w:p>
@@ -1117,42 +1096,20 @@
         <w:tabs>
           <w:tab w:val="right" w:pos="10460"/>
         </w:tabs>
-        <w:ind w:left="567" w:hanging="357"/>
+        <w:ind w:left="567"/>
         <w:jc w:val="both"/>
         <w:rPr>
           <w:rFonts w:ascii="Calibri" w:eastAsia="Lucida Grande" w:hAnsi="Calibri"/>
+          <w:color w:val="auto"/>
+        </w:rPr>
+      </w:pPr>
+      <w:r>
+        <w:rPr>
+          <w:rFonts w:ascii="Calibri" w:eastAsia="Lucida Grande" w:hAnsi="Calibri"/>
           <w:b/>
-        </w:rPr>
-      </w:pPr>
-      <w:r>
-        <w:rPr>
-          <w:rFonts w:ascii="Calibri" w:eastAsia="Lucida Grande" w:hAnsi="Calibri"/>
-          <w:b/>
-        </w:rPr>
-        <w:t xml:space="preserve">Working </w:t>
-      </w:r>
-      <w:r>
-        <w:rPr>
-          <w:rFonts w:ascii="Calibri" w:eastAsia="Lucida Grande" w:hAnsi="Calibri"/>
-          <w:b/>
-          <w:color w:val="auto"/>
-        </w:rPr>
-        <w:t>to</w:t>
-      </w:r>
-      <w:r>
-        <w:rPr>
-          <w:rFonts w:ascii="Calibri" w:eastAsia="Lucida Grande" w:hAnsi="Calibri"/>
-          <w:b/>
-        </w:rPr>
-        <w:t xml:space="preserve"> </w:t>
-      </w:r>
-      <w:r>
-        <w:rPr>
-          <w:rFonts w:ascii="Calibri" w:eastAsia="Lucida Grande" w:hAnsi="Calibri"/>
-          <w:b/>
-          <w:color w:val="auto"/>
-        </w:rPr>
-        <w:t>Deadlines</w:t>
+          <w:color w:val="auto"/>
+        </w:rPr>
+        <w:t>Web Development</w:t>
       </w:r>
     </w:p>
     <w:p>
@@ -1165,13 +1122,106 @@
         <w:jc w:val="both"/>
         <w:rPr>
           <w:rFonts w:ascii="Calibri" w:eastAsia="Lucida Grande" w:hAnsi="Calibri"/>
-        </w:rPr>
-      </w:pPr>
-      <w:r>
-        <w:rPr>
-          <w:rFonts w:ascii="Calibri" w:eastAsia="Lucida Grande" w:hAnsi="Calibri"/>
-        </w:rPr>
-        <w:t>Experience balancing work on multiple projects while meeting deadlines for sprints, notably at Clearbox Systems in estimating and recording any work completed through Jira</w:t>
+          <w:color w:val="auto"/>
+        </w:rPr>
+      </w:pPr>
+      <w:r>
+        <w:rPr>
+          <w:rFonts w:ascii="Calibri" w:eastAsia="Lucida Grande" w:hAnsi="Calibri"/>
+          <w:color w:val="auto"/>
+        </w:rPr>
+        <w:t>Skill</w:t>
+      </w:r>
+      <w:r>
+        <w:rPr>
+          <w:rFonts w:ascii="Calibri" w:eastAsia="Lucida Grande" w:hAnsi="Calibri"/>
+          <w:color w:val="auto"/>
+        </w:rPr>
+        <w:t xml:space="preserve"> in</w:t>
+      </w:r>
+      <w:r>
+        <w:rPr>
+          <w:rFonts w:ascii="Calibri" w:eastAsia="Lucida Grande" w:hAnsi="Calibri"/>
+          <w:color w:val="auto"/>
+        </w:rPr>
+        <w:t xml:space="preserve"> the AngularJs framework</w:t>
+      </w:r>
+      <w:r>
+        <w:rPr>
+          <w:rFonts w:ascii="Calibri" w:eastAsia="Lucida Grande" w:hAnsi="Calibri"/>
+          <w:color w:val="auto"/>
+        </w:rPr>
+        <w:t>, jQuery library</w:t>
+      </w:r>
+      <w:r>
+        <w:rPr>
+          <w:rFonts w:ascii="Calibri" w:eastAsia="Lucida Grande" w:hAnsi="Calibri"/>
+          <w:color w:val="auto"/>
+        </w:rPr>
+        <w:t xml:space="preserve"> and languages</w:t>
+      </w:r>
+      <w:r>
+        <w:rPr>
+          <w:rFonts w:ascii="Calibri" w:eastAsia="Lucida Grande" w:hAnsi="Calibri"/>
+          <w:color w:val="auto"/>
+        </w:rPr>
+        <w:t xml:space="preserve"> JavaScript</w:t>
+      </w:r>
+      <w:r>
+        <w:rPr>
+          <w:rFonts w:ascii="Calibri" w:eastAsia="Lucida Grande" w:hAnsi="Calibri"/>
+          <w:color w:val="auto"/>
+        </w:rPr>
+        <w:t>, Typescript</w:t>
+      </w:r>
+      <w:r>
+        <w:rPr>
+          <w:rFonts w:ascii="Calibri" w:eastAsia="Lucida Grande" w:hAnsi="Calibri"/>
+          <w:color w:val="auto"/>
+        </w:rPr>
+        <w:t>, HTML</w:t>
+      </w:r>
+      <w:r>
+        <w:rPr>
+          <w:rFonts w:ascii="Calibri" w:eastAsia="Lucida Grande" w:hAnsi="Calibri"/>
+          <w:color w:val="auto"/>
+        </w:rPr>
+        <w:t xml:space="preserve"> and CSS</w:t>
+      </w:r>
+      <w:r>
+        <w:rPr>
+          <w:rFonts w:ascii="Calibri" w:eastAsia="Lucida Grande" w:hAnsi="Calibri"/>
+          <w:color w:val="auto"/>
+        </w:rPr>
+        <w:t xml:space="preserve"> from Clearbox Systems experience</w:t>
+      </w:r>
+      <w:r>
+        <w:rPr>
+          <w:rFonts w:ascii="Calibri" w:eastAsia="Lucida Grande" w:hAnsi="Calibri"/>
+          <w:color w:val="auto"/>
+        </w:rPr>
+        <w:t xml:space="preserve"> </w:t>
+      </w:r>
+      <w:r>
+        <w:rPr>
+          <w:rFonts w:ascii="Calibri" w:eastAsia="Lucida Grande" w:hAnsi="Calibri"/>
+          <w:color w:val="auto"/>
+        </w:rPr>
+        <w:t>as demonstrated at “</w:t>
+      </w:r>
+      <w:r>
+        <w:rPr>
+          <w:rFonts w:ascii="Calibri" w:eastAsia="Lucida Grande" w:hAnsi="Calibri"/>
+          <w:color w:val="auto"/>
+        </w:rPr>
+        <w:t>willsmithte.com/Not-That-Temp</w:t>
+      </w:r>
+      <w:r>
+        <w:rPr>
+          <w:rFonts w:ascii="Calibri" w:eastAsia="Lucida Grande" w:hAnsi="Calibri"/>
+          <w:color w:val="auto"/>
+        </w:rPr>
+        <w:t>”</w:t>
       </w:r>
     </w:p>
     <w:p>
@@ -1184,28 +1234,29 @@
         <w:tabs>
           <w:tab w:val="right" w:pos="10460"/>
         </w:tabs>
-        <w:ind w:left="567" w:hanging="357"/>
+        <w:ind w:left="567"/>
         <w:jc w:val="both"/>
         <w:rPr>
           <w:rFonts w:ascii="Calibri" w:eastAsia="Lucida Grande" w:hAnsi="Calibri"/>
-          <w:color w:val="auto"/>
-        </w:rPr>
-      </w:pPr>
-      <w:r>
-        <w:rPr>
-          <w:rFonts w:ascii="Calibri" w:eastAsia="Lucida Grande" w:hAnsi="Calibri"/>
           <w:b/>
           <w:color w:val="auto"/>
         </w:rPr>
-        <w:t>Teamwork</w:t>
-      </w:r>
+      </w:pPr>
       <w:r>
         <w:rPr>
           <w:rFonts w:ascii="Calibri" w:eastAsia="Lucida Grande" w:hAnsi="Calibri"/>
           <w:b/>
           <w:color w:val="auto"/>
         </w:rPr>
-        <w:t xml:space="preserve"> and Communication</w:t>
+        <w:t>G</w:t>
+      </w:r>
+      <w:r>
+        <w:rPr>
+          <w:rFonts w:ascii="Calibri" w:eastAsia="Lucida Grande" w:hAnsi="Calibri"/>
+          <w:b/>
+          <w:color w:val="auto"/>
+        </w:rPr>
+        <w:t>it Version Control</w:t>
       </w:r>
     </w:p>
     <w:p>
@@ -1214,7 +1265,6 @@
         <w:tabs>
           <w:tab w:val="right" w:pos="10460"/>
         </w:tabs>
-        <w:spacing w:after="100"/>
         <w:ind w:left="567"/>
         <w:jc w:val="both"/>
         <w:rPr>
@@ -1227,49 +1277,98 @@
           <w:rFonts w:ascii="Calibri" w:eastAsia="Lucida Grande" w:hAnsi="Calibri"/>
           <w:color w:val="auto"/>
         </w:rPr>
-        <w:t>Cumbersome experience collaborating with employees</w:t>
-      </w:r>
-      <w:r>
-        <w:rPr>
-          <w:rFonts w:ascii="Calibri" w:eastAsia="Lucida Grande" w:hAnsi="Calibri"/>
-          <w:color w:val="auto"/>
-        </w:rPr>
-        <w:t xml:space="preserve"> about completed</w:t>
-      </w:r>
-      <w:r>
-        <w:rPr>
-          <w:rFonts w:ascii="Calibri" w:eastAsia="Lucida Grande" w:hAnsi="Calibri"/>
-          <w:color w:val="auto"/>
-        </w:rPr>
-        <w:t xml:space="preserve"> work</w:t>
-      </w:r>
-      <w:r>
-        <w:rPr>
-          <w:rFonts w:ascii="Calibri" w:eastAsia="Lucida Grande" w:hAnsi="Calibri"/>
-          <w:color w:val="auto"/>
-        </w:rPr>
-        <w:t>, to-be-completed work and any issues through Slack and daily Standups at Clearbox Systems</w:t>
-      </w:r>
-      <w:r>
-        <w:rPr>
-          <w:rFonts w:ascii="Calibri" w:eastAsia="Lucida Grande" w:hAnsi="Calibri"/>
-          <w:color w:val="auto"/>
-        </w:rPr>
-        <w:t>, often with multiple people</w:t>
-      </w:r>
-      <w:r>
-        <w:rPr>
-          <w:rFonts w:ascii="Calibri" w:eastAsia="Lucida Grande" w:hAnsi="Calibri"/>
-          <w:color w:val="auto"/>
-        </w:rPr>
-        <w:t xml:space="preserve"> working</w:t>
-      </w:r>
-      <w:r>
-        <w:rPr>
-          <w:rFonts w:ascii="Calibri" w:eastAsia="Lucida Grande" w:hAnsi="Calibri"/>
-          <w:color w:val="auto"/>
-        </w:rPr>
-        <w:t xml:space="preserve"> on the same project at once</w:t>
+        <w:t xml:space="preserve">Great experience working with Git </w:t>
+      </w:r>
+      <w:r>
+        <w:rPr>
+          <w:rFonts w:ascii="Calibri" w:eastAsia="Lucida Grande" w:hAnsi="Calibri"/>
+          <w:color w:val="auto"/>
+        </w:rPr>
+        <w:t xml:space="preserve">and managing version control for many projects with multiple branches each </w:t>
+      </w:r>
+      <w:r>
+        <w:rPr>
+          <w:rFonts w:ascii="Calibri" w:eastAsia="Lucida Grande" w:hAnsi="Calibri"/>
+          <w:color w:val="auto"/>
+        </w:rPr>
+        <w:t xml:space="preserve">through </w:t>
+      </w:r>
+      <w:proofErr w:type="spellStart"/>
+      <w:r>
+        <w:rPr>
+          <w:rFonts w:ascii="Calibri" w:eastAsia="Lucida Grande" w:hAnsi="Calibri"/>
+          <w:color w:val="auto"/>
+        </w:rPr>
+        <w:t>Github</w:t>
+      </w:r>
+      <w:proofErr w:type="spellEnd"/>
+      <w:r>
+        <w:rPr>
+          <w:rFonts w:ascii="Calibri" w:eastAsia="Lucida Grande" w:hAnsi="Calibri"/>
+          <w:color w:val="auto"/>
+        </w:rPr>
+        <w:t xml:space="preserve"> </w:t>
+      </w:r>
+      <w:r>
+        <w:rPr>
+          <w:rFonts w:ascii="Calibri" w:eastAsia="Lucida Grande" w:hAnsi="Calibri"/>
+          <w:color w:val="auto"/>
+        </w:rPr>
+        <w:t>(</w:t>
+      </w:r>
+      <w:r>
+        <w:rPr>
+          <w:rFonts w:ascii="Calibri" w:eastAsia="Lucida Grande" w:hAnsi="Calibri"/>
+          <w:color w:val="auto"/>
+        </w:rPr>
+        <w:t>github.com/</w:t>
+      </w:r>
+      <w:proofErr w:type="spellStart"/>
+      <w:r>
+        <w:rPr>
+          <w:rFonts w:ascii="Calibri" w:eastAsia="Lucida Grande" w:hAnsi="Calibri"/>
+          <w:color w:val="auto"/>
+        </w:rPr>
+        <w:t>WillSmithTE</w:t>
+      </w:r>
+      <w:proofErr w:type="spellEnd"/>
+      <w:r>
+        <w:rPr>
+          <w:rFonts w:ascii="Calibri" w:eastAsia="Lucida Grande" w:hAnsi="Calibri"/>
+          <w:color w:val="auto"/>
+        </w:rPr>
+        <w:t>)</w:t>
+      </w:r>
+      <w:r>
+        <w:rPr>
+          <w:rFonts w:ascii="Calibri" w:eastAsia="Lucida Grande" w:hAnsi="Calibri"/>
+          <w:color w:val="auto"/>
+        </w:rPr>
+        <w:t xml:space="preserve"> and GitLab at Clearbox Systems</w:t>
+      </w:r>
+    </w:p>
+    <w:p>
+      <w:pPr>
+        <w:pStyle w:val="FreeForm"/>
+        <w:spacing w:before="200" w:after="100"/>
+        <w:ind w:firstLine="567"/>
+        <w:rPr>
+          <w:rFonts w:ascii="Calibri" w:eastAsia="Lucida Grande" w:hAnsi="Calibri"/>
+          <w:b/>
+          <w:color w:val="auto"/>
+          <w:sz w:val="32"/>
+          <w:szCs w:val="32"/>
+        </w:rPr>
+      </w:pPr>
+      <w:r>
+        <w:rPr>
+          <w:rFonts w:ascii="Calibri" w:eastAsia="Lucida Grande" w:hAnsi="Calibri"/>
+          <w:b/>
+          <w:color w:val="auto"/>
+          <w:sz w:val="32"/>
+          <w:szCs w:val="32"/>
+        </w:rPr>
+        <w:t>Transferable Skills</w:t>
       </w:r>
     </w:p>
     <w:p>
@@ -1286,6 +1385,221 @@
         <w:jc w:val="both"/>
         <w:rPr>
           <w:rFonts w:ascii="Calibri" w:eastAsia="Lucida Grande" w:hAnsi="Calibri"/>
+          <w:b/>
+        </w:rPr>
+      </w:pPr>
+      <w:r>
+        <w:rPr>
+          <w:rFonts w:ascii="Calibri" w:eastAsia="Lucida Grande" w:hAnsi="Calibri"/>
+          <w:b/>
+        </w:rPr>
+        <w:t xml:space="preserve">Working </w:t>
+      </w:r>
+      <w:r>
+        <w:rPr>
+          <w:rFonts w:ascii="Calibri" w:eastAsia="Lucida Grande" w:hAnsi="Calibri"/>
+          <w:b/>
+          <w:color w:val="auto"/>
+        </w:rPr>
+        <w:t>to</w:t>
+      </w:r>
+      <w:r>
+        <w:rPr>
+          <w:rFonts w:ascii="Calibri" w:eastAsia="Lucida Grande" w:hAnsi="Calibri"/>
+          <w:b/>
+        </w:rPr>
+        <w:t xml:space="preserve"> </w:t>
+      </w:r>
+      <w:r>
+        <w:rPr>
+          <w:rFonts w:ascii="Calibri" w:eastAsia="Lucida Grande" w:hAnsi="Calibri"/>
+          <w:b/>
+          <w:color w:val="auto"/>
+        </w:rPr>
+        <w:t>Deadlines</w:t>
+      </w:r>
+    </w:p>
+    <w:p>
+      <w:pPr>
+        <w:pStyle w:val="FreeForm"/>
+        <w:tabs>
+          <w:tab w:val="right" w:pos="10460"/>
+        </w:tabs>
+        <w:ind w:left="567"/>
+        <w:jc w:val="both"/>
+        <w:rPr>
+          <w:rFonts w:ascii="Calibri" w:eastAsia="Lucida Grande" w:hAnsi="Calibri"/>
+        </w:rPr>
+      </w:pPr>
+      <w:r>
+        <w:rPr>
+          <w:rFonts w:ascii="Calibri" w:eastAsia="Lucida Grande" w:hAnsi="Calibri"/>
+        </w:rPr>
+        <w:t>Experience balancing work on multiple projects while meeting deadlines for sprints, notably at Clearbox Systems in estimating and recording any work completed through Jira</w:t>
+      </w:r>
+    </w:p>
+    <w:p>
+      <w:pPr>
+        <w:pStyle w:val="FreeForm"/>
+        <w:numPr>
+          <w:ilvl w:val="0"/>
+          <w:numId w:val="13"/>
+        </w:numPr>
+        <w:tabs>
+          <w:tab w:val="right" w:pos="10460"/>
+        </w:tabs>
+        <w:ind w:left="567" w:hanging="357"/>
+        <w:jc w:val="both"/>
+        <w:rPr>
+          <w:rFonts w:ascii="Calibri" w:eastAsia="Lucida Grande" w:hAnsi="Calibri"/>
+          <w:color w:val="auto"/>
+        </w:rPr>
+      </w:pPr>
+      <w:r>
+        <w:rPr>
+          <w:rFonts w:ascii="Calibri" w:eastAsia="Lucida Grande" w:hAnsi="Calibri"/>
+          <w:b/>
+          <w:color w:val="auto"/>
+        </w:rPr>
+        <w:t>Teamwork</w:t>
+      </w:r>
+      <w:r>
+        <w:rPr>
+          <w:rFonts w:ascii="Calibri" w:eastAsia="Lucida Grande" w:hAnsi="Calibri"/>
+          <w:b/>
+          <w:color w:val="auto"/>
+        </w:rPr>
+        <w:t xml:space="preserve"> and Communication</w:t>
+      </w:r>
+    </w:p>
+    <w:p>
+      <w:pPr>
+        <w:pStyle w:val="FreeForm"/>
+        <w:tabs>
+          <w:tab w:val="right" w:pos="10460"/>
+        </w:tabs>
+        <w:ind w:left="567"/>
+        <w:jc w:val="both"/>
+        <w:rPr>
+          <w:rFonts w:ascii="Calibri" w:eastAsia="Lucida Grande" w:hAnsi="Calibri"/>
+          <w:color w:val="auto"/>
+        </w:rPr>
+      </w:pPr>
+      <w:r>
+        <w:rPr>
+          <w:rFonts w:ascii="Calibri" w:eastAsia="Lucida Grande" w:hAnsi="Calibri"/>
+          <w:color w:val="auto"/>
+        </w:rPr>
+        <w:t>Experience</w:t>
+      </w:r>
+      <w:r>
+        <w:rPr>
+          <w:rFonts w:ascii="Calibri" w:eastAsia="Lucida Grande" w:hAnsi="Calibri"/>
+          <w:color w:val="auto"/>
+        </w:rPr>
+        <w:t xml:space="preserve"> </w:t>
+      </w:r>
+      <w:r>
+        <w:rPr>
+          <w:rFonts w:ascii="Calibri" w:eastAsia="Lucida Grande" w:hAnsi="Calibri"/>
+          <w:color w:val="auto"/>
+        </w:rPr>
+        <w:t xml:space="preserve">working and </w:t>
+      </w:r>
+      <w:r>
+        <w:rPr>
+          <w:rFonts w:ascii="Calibri" w:eastAsia="Lucida Grande" w:hAnsi="Calibri"/>
+          <w:color w:val="auto"/>
+        </w:rPr>
+        <w:t>collaborating with employees</w:t>
+      </w:r>
+      <w:r>
+        <w:rPr>
+          <w:rFonts w:ascii="Calibri" w:eastAsia="Lucida Grande" w:hAnsi="Calibri"/>
+          <w:color w:val="auto"/>
+        </w:rPr>
+        <w:t xml:space="preserve"> </w:t>
+      </w:r>
+      <w:r>
+        <w:rPr>
+          <w:rFonts w:ascii="Calibri" w:eastAsia="Lucida Grande" w:hAnsi="Calibri"/>
+          <w:color w:val="auto"/>
+        </w:rPr>
+        <w:t xml:space="preserve">professionally </w:t>
+      </w:r>
+      <w:r>
+        <w:rPr>
+          <w:rFonts w:ascii="Calibri" w:eastAsia="Lucida Grande" w:hAnsi="Calibri"/>
+          <w:color w:val="auto"/>
+        </w:rPr>
+        <w:t xml:space="preserve">through Slack and daily </w:t>
+      </w:r>
+      <w:r>
+        <w:rPr>
+          <w:rFonts w:ascii="Calibri" w:eastAsia="Lucida Grande" w:hAnsi="Calibri"/>
+          <w:color w:val="auto"/>
+        </w:rPr>
+        <w:t>s</w:t>
+      </w:r>
+      <w:r>
+        <w:rPr>
+          <w:rFonts w:ascii="Calibri" w:eastAsia="Lucida Grande" w:hAnsi="Calibri"/>
+          <w:color w:val="auto"/>
+        </w:rPr>
+        <w:t>tandups at Clearbox Systems</w:t>
+      </w:r>
+      <w:r>
+        <w:rPr>
+          <w:rFonts w:ascii="Calibri" w:eastAsia="Lucida Grande" w:hAnsi="Calibri"/>
+          <w:color w:val="auto"/>
+        </w:rPr>
+        <w:t xml:space="preserve"> in an open</w:t>
+      </w:r>
+      <w:r>
+        <w:rPr>
+          <w:rFonts w:ascii="Calibri" w:eastAsia="Lucida Grande" w:hAnsi="Calibri"/>
+          <w:color w:val="auto"/>
+        </w:rPr>
+        <w:t xml:space="preserve"> and</w:t>
+      </w:r>
+      <w:r>
+        <w:rPr>
+          <w:rFonts w:ascii="Calibri" w:eastAsia="Lucida Grande" w:hAnsi="Calibri"/>
+          <w:color w:val="auto"/>
+        </w:rPr>
+        <w:t xml:space="preserve"> </w:t>
+      </w:r>
+      <w:r>
+        <w:rPr>
+          <w:rFonts w:ascii="Calibri" w:eastAsia="Lucida Grande" w:hAnsi="Calibri"/>
+          <w:color w:val="auto"/>
+        </w:rPr>
+        <w:t>a</w:t>
+      </w:r>
+      <w:r>
+        <w:rPr>
+          <w:rFonts w:ascii="Calibri" w:eastAsia="Lucida Grande" w:hAnsi="Calibri"/>
+          <w:color w:val="auto"/>
+        </w:rPr>
+        <w:t>gile workspace</w:t>
+      </w:r>
+      <w:bookmarkStart w:id="0" w:name="_GoBack"/>
+      <w:bookmarkEnd w:id="0"/>
+    </w:p>
+    <w:p>
+      <w:pPr>
+        <w:pStyle w:val="FreeForm"/>
+        <w:numPr>
+          <w:ilvl w:val="0"/>
+          <w:numId w:val="13"/>
+        </w:numPr>
+        <w:tabs>
+          <w:tab w:val="right" w:pos="10460"/>
+        </w:tabs>
+        <w:ind w:left="567" w:hanging="357"/>
+        <w:jc w:val="both"/>
+        <w:rPr>
+          <w:rFonts w:ascii="Calibri" w:eastAsia="Lucida Grande" w:hAnsi="Calibri"/>
           <w:color w:val="auto"/>
         </w:rPr>
       </w:pPr>
@@ -1389,33 +1703,6 @@
         </w:rPr>
         <w:t>passions for mathematics and musical instruments</w:t>
       </w:r>
-      <w:r>
-        <w:rPr>
-          <w:rFonts w:ascii="Calibri" w:eastAsia="Lucida Grande" w:hAnsi="Calibri"/>
-          <w:color w:val="auto"/>
-        </w:rPr>
-        <w:t xml:space="preserve"> (requiring great mental stamina</w:t>
-      </w:r>
-      <w:r>
-        <w:rPr>
-          <w:rFonts w:ascii="Calibri" w:eastAsia="Lucida Grande" w:hAnsi="Calibri"/>
-          <w:color w:val="auto"/>
-        </w:rPr>
-        <w:t>)</w:t>
-      </w:r>
-    </w:p>
-    <w:p>
-      <w:pPr>
-        <w:pStyle w:val="FreeForm"/>
-        <w:tabs>
-          <w:tab w:val="right" w:pos="10460"/>
-        </w:tabs>
-        <w:ind w:left="567"/>
-        <w:jc w:val="both"/>
-        <w:rPr>
-          <w:rFonts w:ascii="Calibri" w:eastAsia="Lucida Grande" w:hAnsi="Calibri"/>
-        </w:rPr>
-      </w:pPr>
     </w:p>
     <w:p>
       <w:pPr>
@@ -1427,15 +1714,6 @@
           <w:lang w:val="en-US"/>
         </w:rPr>
       </w:pPr>
-      <w:r>
-        <w:rPr>
-          <w:rFonts w:ascii="Calibri" w:eastAsia="Lucida Grande" w:hAnsi="Calibri"/>
-          <w:b/>
-          <w:sz w:val="32"/>
-          <w:szCs w:val="32"/>
-        </w:rPr>
-        <w:br w:type="page"/>
-      </w:r>
     </w:p>
     <w:p>
       <w:pPr>
@@ -1451,8 +1729,6 @@
           <w:szCs w:val="32"/>
         </w:rPr>
       </w:pPr>
-      <w:bookmarkStart w:id="0" w:name="_GoBack"/>
-      <w:bookmarkEnd w:id="0"/>
       <w:r>
         <w:rPr>
           <w:rFonts w:ascii="Calibri" w:eastAsia="Lucida Grande" w:hAnsi="Calibri"/>
@@ -4364,7 +4640,7 @@
     </w:rPrDefault>
     <w:pPrDefault/>
   </w:docDefaults>
-  <w:latentStyles w:defLockedState="0" w:defUIPriority="99" w:defSemiHidden="0" w:defUnhideWhenUsed="0" w:defQFormat="0" w:count="375">
+  <w:latentStyles w:defLockedState="0" w:defUIPriority="99" w:defSemiHidden="0" w:defUnhideWhenUsed="0" w:defQFormat="0" w:count="376">
     <w:lsdException w:name="Normal" w:uiPriority="0" w:qFormat="1"/>
     <w:lsdException w:name="heading 1" w:uiPriority="9" w:qFormat="1"/>
     <w:lsdException w:name="heading 2" w:semiHidden="1" w:uiPriority="9" w:unhideWhenUsed="1" w:qFormat="1"/>
@@ -4470,7 +4746,6 @@
     <w:lsdException w:name="HTML Sample" w:semiHidden="1" w:unhideWhenUsed="1"/>
     <w:lsdException w:name="HTML Typewriter" w:semiHidden="1" w:unhideWhenUsed="1"/>
     <w:lsdException w:name="HTML Variable" w:semiHidden="1" w:unhideWhenUsed="1"/>
-    <w:lsdException w:name="Normal Table" w:semiHidden="1" w:unhideWhenUsed="1"/>
     <w:lsdException w:name="annotation subject" w:semiHidden="1" w:unhideWhenUsed="1"/>
     <w:lsdException w:name="No List" w:semiHidden="1" w:unhideWhenUsed="1"/>
     <w:lsdException w:name="Outline List 1" w:semiHidden="1" w:unhideWhenUsed="1"/>
@@ -4517,10 +4792,8 @@
     <w:lsdException w:name="Table Subtle 2" w:semiHidden="1" w:unhideWhenUsed="1"/>
     <w:lsdException w:name="Table Web 1" w:semiHidden="1" w:unhideWhenUsed="1"/>
     <w:lsdException w:name="Table Web 2" w:semiHidden="1" w:unhideWhenUsed="1"/>
-    <w:lsdException w:name="Table Web 3" w:semiHidden="1" w:unhideWhenUsed="1"/>
     <w:lsdException w:name="Balloon Text" w:semiHidden="1" w:unhideWhenUsed="1"/>
     <w:lsdException w:name="Table Grid" w:uiPriority="59"/>
-    <w:lsdException w:name="Table Theme" w:semiHidden="1" w:unhideWhenUsed="1"/>
     <w:lsdException w:name="Placeholder Text" w:semiHidden="1"/>
     <w:lsdException w:name="No Spacing" w:uiPriority="1" w:qFormat="1"/>
     <w:lsdException w:name="Light Shading" w:uiPriority="60"/>
@@ -4731,6 +5004,7 @@
     <w:lsdException w:name="Smart Hyperlink" w:semiHidden="1" w:unhideWhenUsed="1"/>
     <w:lsdException w:name="Hashtag" w:semiHidden="1" w:unhideWhenUsed="1"/>
     <w:lsdException w:name="Unresolved Mention" w:semiHidden="1" w:unhideWhenUsed="1"/>
+    <w:lsdException w:name="Smart Link" w:semiHidden="1" w:unhideWhenUsed="1"/>
   </w:latentStyles>
   <w:style w:type="paragraph" w:default="1" w:styleId="Normal">
     <w:name w:val="Normal"/>
@@ -5173,7 +5447,7 @@
 </file>
 
 <file path=customXml/itemProps1.xml><?xml version="1.0" encoding="utf-8"?>
-<ds:datastoreItem xmlns:ds="http://schemas.openxmlformats.org/officeDocument/2006/customXml" ds:itemID="{A49DA744-4492-C64A-804C-71C92A1253A0}">
+<ds:datastoreItem xmlns:ds="http://schemas.openxmlformats.org/officeDocument/2006/customXml" ds:itemID="{A7786AC2-518E-284D-8360-ACB688B440E9}">
   <ds:schemaRefs>
     <ds:schemaRef ds:uri="http://schemas.openxmlformats.org/officeDocument/2006/bibliography"/>
   </ds:schemaRefs>

</xml_diff>

<commit_message>
rearrange order of educations, change some skills
</commit_message>
<xml_diff>
--- a/RESUME1.docx
+++ b/RESUME1.docx
@@ -38,7 +38,7 @@
     <w:p>
       <w:pPr>
         <w:spacing w:after="160"/>
-        <w:jc w:val="center"/>
+        <w:ind w:left="1418" w:right="-30"/>
         <w:rPr>
           <w:rFonts w:ascii="Calibri" w:hAnsi="Calibri"/>
           <w:sz w:val="28"/>
@@ -51,7 +51,7 @@
           <w:sz w:val="28"/>
           <w:szCs w:val="28"/>
         </w:rPr>
-        <w:t>0403 679 348</w:t>
+        <w:t xml:space="preserve">        </w:t>
       </w:r>
       <w:r>
         <w:rPr>
@@ -59,8 +59,55 @@
           <w:sz w:val="28"/>
           <w:szCs w:val="28"/>
         </w:rPr>
+        <w:t xml:space="preserve">0403 679 348    </w:t>
+      </w:r>
+      <w:r>
+        <w:rPr>
+          <w:rFonts w:ascii="Calibri" w:hAnsi="Calibri"/>
+          <w:sz w:val="28"/>
+          <w:szCs w:val="28"/>
+        </w:rPr>
         <w:tab/>
-        <w:t xml:space="preserve">    </w:t>
+      </w:r>
+      <w:r>
+        <w:rPr>
+          <w:rFonts w:ascii="Calibri" w:hAnsi="Calibri"/>
+          <w:sz w:val="28"/>
+          <w:szCs w:val="28"/>
+        </w:rPr>
+        <w:tab/>
+      </w:r>
+      <w:r>
+        <w:rPr>
+          <w:rFonts w:ascii="Calibri" w:hAnsi="Calibri"/>
+          <w:sz w:val="28"/>
+          <w:szCs w:val="28"/>
+        </w:rPr>
+        <w:tab/>
+      </w:r>
+      <w:r>
+        <w:rPr>
+          <w:rFonts w:ascii="Calibri" w:hAnsi="Calibri"/>
+          <w:sz w:val="28"/>
+          <w:szCs w:val="28"/>
+        </w:rPr>
+        <w:tab/>
+      </w:r>
+      <w:r>
+        <w:rPr>
+          <w:rFonts w:ascii="Calibri" w:hAnsi="Calibri"/>
+          <w:sz w:val="28"/>
+          <w:szCs w:val="28"/>
+        </w:rPr>
+        <w:t xml:space="preserve">      </w:t>
+      </w:r>
+      <w:r>
+        <w:rPr>
+          <w:rFonts w:ascii="Calibri" w:hAnsi="Calibri"/>
+          <w:sz w:val="28"/>
+          <w:szCs w:val="28"/>
+        </w:rPr>
+        <w:t xml:space="preserve"> </w:t>
       </w:r>
       <w:r>
         <w:rPr>
@@ -113,65 +160,46 @@
           <w:u w:color="0000F6"/>
         </w:rPr>
       </w:pPr>
-      <w:proofErr w:type="spellStart"/>
-      <w:r>
-        <w:rPr>
-          <w:rFonts w:ascii="Calibri" w:eastAsia="Lucida Grande" w:hAnsi="Calibri"/>
-          <w:b/>
-          <w:bCs/>
+      <w:r>
+        <w:rPr>
+          <w:rFonts w:ascii="Calibri" w:eastAsia="Lucida Grande" w:hAnsi="Calibri"/>
+          <w:b/>
           <w:color w:val="auto"/>
           <w:u w:color="0000F6"/>
         </w:rPr>
-        <w:t>CentraleSupélec</w:t>
-      </w:r>
-      <w:proofErr w:type="spellEnd"/>
-      <w:r>
-        <w:rPr>
-          <w:rFonts w:ascii="Calibri" w:eastAsia="Lucida Grande" w:hAnsi="Calibri"/>
-          <w:b/>
-          <w:bCs/>
+        <w:t>University of Technology Sydney</w:t>
+      </w:r>
+      <w:r>
+        <w:rPr>
+          <w:rFonts w:ascii="Calibri" w:eastAsia="Lucida Grande" w:hAnsi="Calibri"/>
+          <w:b/>
           <w:color w:val="auto"/>
           <w:u w:color="0000F6"/>
         </w:rPr>
-        <w:t xml:space="preserve"> Institute of Engineering and Science</w:t>
-      </w:r>
-      <w:r>
-        <w:rPr>
-          <w:rFonts w:ascii="Calibri" w:eastAsia="Lucida Grande" w:hAnsi="Calibri"/>
-          <w:b/>
-          <w:bCs/>
+        <w:tab/>
+      </w:r>
+      <w:r>
+        <w:rPr>
+          <w:rFonts w:ascii="Calibri" w:eastAsia="Lucida Grande" w:hAnsi="Calibri"/>
           <w:color w:val="auto"/>
           <w:u w:color="0000F6"/>
         </w:rPr>
-        <w:t>,</w:t>
-      </w:r>
-      <w:r>
-        <w:rPr>
-          <w:rFonts w:ascii="Calibri" w:eastAsia="Lucida Grande" w:hAnsi="Calibri"/>
-          <w:b/>
-          <w:bCs/>
+        <w:t xml:space="preserve">03/2016 </w:t>
+      </w:r>
+      <w:r>
+        <w:rPr>
+          <w:rFonts w:ascii="Calibri" w:eastAsia="Lucida Grande" w:hAnsi="Calibri"/>
+          <w:color w:val="auto"/>
+        </w:rPr>
+        <w:t>–</w:t>
+      </w:r>
+      <w:r>
+        <w:rPr>
+          <w:rFonts w:ascii="Calibri" w:eastAsia="Lucida Grande" w:hAnsi="Calibri"/>
           <w:color w:val="auto"/>
           <w:u w:color="0000F6"/>
         </w:rPr>
-        <w:t xml:space="preserve"> Paris</w:t>
-      </w:r>
-      <w:r>
-        <w:rPr>
-          <w:rFonts w:ascii="Calibri" w:eastAsia="Lucida Grande" w:hAnsi="Calibri"/>
-          <w:b/>
-          <w:bCs/>
-          <w:color w:val="auto"/>
-          <w:u w:color="0000F6"/>
-        </w:rPr>
-        <w:tab/>
-      </w:r>
-      <w:r>
-        <w:rPr>
-          <w:rFonts w:ascii="Calibri" w:eastAsia="Lucida Grande" w:hAnsi="Calibri"/>
-          <w:color w:val="auto"/>
-          <w:u w:color="0000F6"/>
-        </w:rPr>
-        <w:t>07/2019</w:t>
+        <w:t xml:space="preserve"> Current</w:t>
       </w:r>
     </w:p>
     <w:p>
@@ -192,9 +220,41 @@
         <w:rPr>
           <w:rFonts w:ascii="Calibri" w:eastAsia="Lucida Grande" w:hAnsi="Calibri"/>
           <w:color w:val="auto"/>
+        </w:rPr>
+        <w:t>Bachelor</w:t>
+      </w:r>
+      <w:r>
+        <w:rPr>
+          <w:rFonts w:ascii="Calibri" w:eastAsia="Lucida Grande" w:hAnsi="Calibri"/>
+          <w:color w:val="auto"/>
           <w:u w:color="0000F6"/>
         </w:rPr>
-        <w:t>Summer School in Artificial Intelligence</w:t>
+        <w:t xml:space="preserve"> of Engineering (</w:t>
+      </w:r>
+      <w:r>
+        <w:rPr>
+          <w:rFonts w:ascii="Calibri" w:eastAsia="Lucida Grande" w:hAnsi="Calibri"/>
+          <w:color w:val="auto"/>
+          <w:u w:color="0000F6"/>
+          <w:lang w:val="en-AU"/>
+        </w:rPr>
+        <w:t>Honours</w:t>
+      </w:r>
+      <w:r>
+        <w:rPr>
+          <w:rFonts w:ascii="Calibri" w:eastAsia="Lucida Grande" w:hAnsi="Calibri"/>
+          <w:color w:val="auto"/>
+          <w:u w:color="0000F6"/>
+        </w:rPr>
+        <w:t>) in Software,</w:t>
+      </w:r>
+      <w:r>
+        <w:rPr>
+          <w:rFonts w:ascii="Calibri" w:eastAsia="Lucida Grande" w:hAnsi="Calibri"/>
+          <w:color w:val="auto"/>
+          <w:u w:color="0000F6"/>
+        </w:rPr>
+        <w:t xml:space="preserve"> Diploma in Professional Engineering Practice</w:t>
       </w:r>
     </w:p>
     <w:p>
@@ -211,12 +271,22 @@
         <w:jc w:val="both"/>
         <w:rPr>
           <w:rFonts w:ascii="Calibri" w:eastAsia="Lucida Grande" w:hAnsi="Calibri"/>
+          <w:color w:val="auto"/>
+          <w:u w:color="0000F6"/>
+        </w:rPr>
+      </w:pPr>
+      <w:proofErr w:type="spellStart"/>
+      <w:r>
+        <w:rPr>
+          <w:rFonts w:ascii="Calibri" w:eastAsia="Lucida Grande" w:hAnsi="Calibri"/>
           <w:b/>
           <w:bCs/>
           <w:color w:val="auto"/>
           <w:u w:color="0000F6"/>
         </w:rPr>
-      </w:pPr>
+        <w:t>CentraleSupélec</w:t>
+      </w:r>
+      <w:proofErr w:type="spellEnd"/>
       <w:r>
         <w:rPr>
           <w:rFonts w:ascii="Calibri" w:eastAsia="Lucida Grande" w:hAnsi="Calibri"/>
@@ -225,7 +295,7 @@
           <w:color w:val="auto"/>
           <w:u w:color="0000F6"/>
         </w:rPr>
-        <w:t>KTH Royal I</w:t>
+        <w:t xml:space="preserve"> Institute of Engineering and Science</w:t>
       </w:r>
       <w:r>
         <w:rPr>
@@ -235,7 +305,7 @@
           <w:color w:val="auto"/>
           <w:u w:color="0000F6"/>
         </w:rPr>
-        <w:t>nstitute of Technology</w:t>
+        <w:t>,</w:t>
       </w:r>
       <w:r>
         <w:rPr>
@@ -245,7 +315,7 @@
           <w:color w:val="auto"/>
           <w:u w:color="0000F6"/>
         </w:rPr>
-        <w:t>,</w:t>
+        <w:t xml:space="preserve"> Paris</w:t>
       </w:r>
       <w:r>
         <w:rPr>
@@ -255,17 +325,15 @@
           <w:color w:val="auto"/>
           <w:u w:color="0000F6"/>
         </w:rPr>
-        <w:t xml:space="preserve"> Stockholm</w:t>
-      </w:r>
-      <w:r>
-        <w:rPr>
-          <w:rFonts w:ascii="Calibri" w:eastAsia="Lucida Grande" w:hAnsi="Calibri"/>
-          <w:b/>
-          <w:bCs/>
+        <w:tab/>
+      </w:r>
+      <w:r>
+        <w:rPr>
+          <w:rFonts w:ascii="Calibri" w:eastAsia="Lucida Grande" w:hAnsi="Calibri"/>
           <w:color w:val="auto"/>
           <w:u w:color="0000F6"/>
         </w:rPr>
-        <w:tab/>
+        <w:t>0</w:t>
       </w:r>
       <w:r>
         <w:rPr>
@@ -273,7 +341,23 @@
           <w:color w:val="auto"/>
           <w:u w:color="0000F6"/>
         </w:rPr>
-        <w:t xml:space="preserve">08/2018 </w:t>
+        <w:t>6</w:t>
+      </w:r>
+      <w:r>
+        <w:rPr>
+          <w:rFonts w:ascii="Calibri" w:eastAsia="Lucida Grande" w:hAnsi="Calibri"/>
+          <w:color w:val="auto"/>
+          <w:u w:color="0000F6"/>
+        </w:rPr>
+        <w:t>/2019</w:t>
+      </w:r>
+      <w:r>
+        <w:rPr>
+          <w:rFonts w:ascii="Calibri" w:eastAsia="Lucida Grande" w:hAnsi="Calibri"/>
+          <w:color w:val="auto"/>
+          <w:u w:color="0000F6"/>
+        </w:rPr>
+        <w:t xml:space="preserve"> </w:t>
       </w:r>
       <w:r>
         <w:rPr>
@@ -288,7 +372,7 @@
           <w:color w:val="auto"/>
           <w:u w:color="0000F6"/>
         </w:rPr>
-        <w:t xml:space="preserve"> 01/2019</w:t>
+        <w:t xml:space="preserve"> 07/2019</w:t>
       </w:r>
     </w:p>
     <w:p>
@@ -311,7 +395,7 @@
           <w:color w:val="auto"/>
           <w:u w:color="0000F6"/>
         </w:rPr>
-        <w:t>Bachelor of</w:t>
+        <w:t>Artificial Intelligence</w:t>
       </w:r>
       <w:r>
         <w:rPr>
@@ -319,7 +403,14 @@
           <w:color w:val="auto"/>
           <w:u w:color="0000F6"/>
         </w:rPr>
-        <w:t xml:space="preserve"> Computer Science</w:t>
+        <w:t xml:space="preserve"> </w:t>
+      </w:r>
+      <w:r>
+        <w:rPr>
+          <w:rFonts w:ascii="Calibri" w:eastAsia="Lucida Grande" w:hAnsi="Calibri"/>
+          <w:color w:val="auto"/>
+        </w:rPr>
+        <w:t>–</w:t>
       </w:r>
       <w:r>
         <w:rPr>
@@ -327,7 +418,7 @@
           <w:color w:val="auto"/>
           <w:u w:color="0000F6"/>
         </w:rPr>
-        <w:t xml:space="preserve"> Exchange Program</w:t>
+        <w:t xml:space="preserve"> Summer School</w:t>
       </w:r>
     </w:p>
     <w:p>
@@ -344,6 +435,8 @@
         <w:jc w:val="both"/>
         <w:rPr>
           <w:rFonts w:ascii="Calibri" w:eastAsia="Lucida Grande" w:hAnsi="Calibri"/>
+          <w:b/>
+          <w:bCs/>
           <w:color w:val="auto"/>
           <w:u w:color="0000F6"/>
         </w:rPr>
@@ -352,18 +445,50 @@
         <w:rPr>
           <w:rFonts w:ascii="Calibri" w:eastAsia="Lucida Grande" w:hAnsi="Calibri"/>
           <w:b/>
+          <w:bCs/>
           <w:color w:val="auto"/>
           <w:u w:color="0000F6"/>
         </w:rPr>
-        <w:t>University of Technology Sydney</w:t>
-      </w:r>
-      <w:r>
-        <w:rPr>
-          <w:rFonts w:ascii="Calibri" w:eastAsia="Lucida Grande" w:hAnsi="Calibri"/>
-          <w:b/>
+        <w:t>KTH Royal I</w:t>
+      </w:r>
+      <w:r>
+        <w:rPr>
+          <w:rFonts w:ascii="Calibri" w:eastAsia="Lucida Grande" w:hAnsi="Calibri"/>
+          <w:b/>
+          <w:bCs/>
           <w:color w:val="auto"/>
           <w:u w:color="0000F6"/>
         </w:rPr>
+        <w:t>nstitute of Technology</w:t>
+      </w:r>
+      <w:r>
+        <w:rPr>
+          <w:rFonts w:ascii="Calibri" w:eastAsia="Lucida Grande" w:hAnsi="Calibri"/>
+          <w:b/>
+          <w:bCs/>
+          <w:color w:val="auto"/>
+          <w:u w:color="0000F6"/>
+        </w:rPr>
+        <w:t>,</w:t>
+      </w:r>
+      <w:r>
+        <w:rPr>
+          <w:rFonts w:ascii="Calibri" w:eastAsia="Lucida Grande" w:hAnsi="Calibri"/>
+          <w:b/>
+          <w:bCs/>
+          <w:color w:val="auto"/>
+          <w:u w:color="0000F6"/>
+        </w:rPr>
+        <w:t xml:space="preserve"> Stockholm</w:t>
+      </w:r>
+      <w:r>
+        <w:rPr>
+          <w:rFonts w:ascii="Calibri" w:eastAsia="Lucida Grande" w:hAnsi="Calibri"/>
+          <w:b/>
+          <w:bCs/>
+          <w:color w:val="auto"/>
+          <w:u w:color="0000F6"/>
+        </w:rPr>
         <w:tab/>
       </w:r>
       <w:r>
@@ -372,7 +497,7 @@
           <w:color w:val="auto"/>
           <w:u w:color="0000F6"/>
         </w:rPr>
-        <w:t xml:space="preserve">03/2016 </w:t>
+        <w:t xml:space="preserve">08/2018 </w:t>
       </w:r>
       <w:r>
         <w:rPr>
@@ -387,15 +512,7 @@
           <w:color w:val="auto"/>
           <w:u w:color="0000F6"/>
         </w:rPr>
-        <w:t xml:space="preserve"> </w:t>
-      </w:r>
-      <w:r>
-        <w:rPr>
-          <w:rFonts w:ascii="Calibri" w:eastAsia="Lucida Grande" w:hAnsi="Calibri"/>
-          <w:color w:val="auto"/>
-          <w:u w:color="0000F6"/>
-        </w:rPr>
-        <w:t>Current</w:t>
+        <w:t xml:space="preserve"> 01/2019</w:t>
       </w:r>
     </w:p>
     <w:p>
@@ -416,102 +533,48 @@
         <w:rPr>
           <w:rFonts w:ascii="Calibri" w:eastAsia="Lucida Grande" w:hAnsi="Calibri"/>
           <w:color w:val="auto"/>
-        </w:rPr>
-        <w:t>Bachelor</w:t>
-      </w:r>
-      <w:r>
-        <w:rPr>
-          <w:rFonts w:ascii="Calibri" w:eastAsia="Lucida Grande" w:hAnsi="Calibri"/>
-          <w:color w:val="auto"/>
           <w:u w:color="0000F6"/>
         </w:rPr>
-        <w:t xml:space="preserve"> of Engineering (</w:t>
+        <w:t>Bachelor of</w:t>
       </w:r>
       <w:r>
         <w:rPr>
           <w:rFonts w:ascii="Calibri" w:eastAsia="Lucida Grande" w:hAnsi="Calibri"/>
           <w:color w:val="auto"/>
           <w:u w:color="0000F6"/>
-          <w:lang w:val="en-AU"/>
-        </w:rPr>
-        <w:t>H</w:t>
+        </w:rPr>
+        <w:t xml:space="preserve"> Computer Science</w:t>
       </w:r>
       <w:r>
         <w:rPr>
           <w:rFonts w:ascii="Calibri" w:eastAsia="Lucida Grande" w:hAnsi="Calibri"/>
           <w:color w:val="auto"/>
           <w:u w:color="0000F6"/>
-          <w:lang w:val="en-AU"/>
-        </w:rPr>
-        <w:t>on</w:t>
+        </w:rPr>
+        <w:t xml:space="preserve"> </w:t>
+      </w:r>
+      <w:r>
+        <w:rPr>
+          <w:rFonts w:ascii="Calibri" w:eastAsia="Lucida Grande" w:hAnsi="Calibri"/>
+          <w:color w:val="auto"/>
+        </w:rPr>
+        <w:t>–</w:t>
       </w:r>
       <w:r>
         <w:rPr>
           <w:rFonts w:ascii="Calibri" w:eastAsia="Lucida Grande" w:hAnsi="Calibri"/>
           <w:color w:val="auto"/>
           <w:u w:color="0000F6"/>
-          <w:lang w:val="en-AU"/>
-        </w:rPr>
-        <w:t>our</w:t>
+        </w:rPr>
+        <w:t xml:space="preserve"> </w:t>
       </w:r>
       <w:r>
         <w:rPr>
           <w:rFonts w:ascii="Calibri" w:eastAsia="Lucida Grande" w:hAnsi="Calibri"/>
           <w:color w:val="auto"/>
           <w:u w:color="0000F6"/>
-          <w:lang w:val="en-AU"/>
-        </w:rPr>
-        <w:t>s</w:t>
-      </w:r>
-      <w:r>
-        <w:rPr>
-          <w:rFonts w:ascii="Calibri" w:eastAsia="Lucida Grande" w:hAnsi="Calibri"/>
-          <w:color w:val="auto"/>
-          <w:u w:color="0000F6"/>
-        </w:rPr>
-        <w:t>) in Software</w:t>
-      </w:r>
-      <w:r>
-        <w:rPr>
-          <w:rFonts w:ascii="Calibri" w:eastAsia="Lucida Grande" w:hAnsi="Calibri"/>
-          <w:color w:val="auto"/>
-          <w:u w:color="0000F6"/>
-        </w:rPr>
-        <w:t>,</w:t>
-      </w:r>
-      <w:r>
-        <w:rPr>
-          <w:rFonts w:ascii="Calibri" w:eastAsia="Lucida Grande" w:hAnsi="Calibri"/>
-          <w:color w:val="auto"/>
-          <w:u w:color="0000F6"/>
-        </w:rPr>
-        <w:t xml:space="preserve"> Diploma in Professional Engineering Practice </w:t>
-      </w:r>
-      <w:r>
-        <w:rPr>
-          <w:rFonts w:ascii="Calibri" w:eastAsia="Lucida Grande" w:hAnsi="Calibri"/>
-          <w:color w:val="auto"/>
-          <w:u w:color="0000F6"/>
-        </w:rPr>
-        <w:t xml:space="preserve">(BE(Hons) </w:t>
-      </w:r>
-      <w:proofErr w:type="spellStart"/>
-      <w:r>
-        <w:rPr>
-          <w:rFonts w:ascii="Calibri" w:eastAsia="Lucida Grande" w:hAnsi="Calibri"/>
-          <w:color w:val="auto"/>
-          <w:u w:color="0000F6"/>
-        </w:rPr>
-        <w:t>DipProfEngPrac</w:t>
-      </w:r>
-      <w:proofErr w:type="spellEnd"/>
-      <w:r>
-        <w:rPr>
-          <w:rFonts w:ascii="Calibri" w:eastAsia="Lucida Grande" w:hAnsi="Calibri"/>
-          <w:color w:val="auto"/>
-          <w:u w:color="0000F6"/>
-        </w:rPr>
-        <w:t>)</w:t>
+        </w:rPr>
+        <w:t>Exchange Program</w:t>
       </w:r>
     </w:p>
     <w:p>
@@ -686,6 +749,31 @@
           <w:b/>
           <w:color w:val="auto"/>
         </w:rPr>
+        <w:t xml:space="preserve"> </w:t>
+      </w:r>
+      <w:r>
+        <w:rPr>
+          <w:rFonts w:ascii="Calibri" w:eastAsia="Lucida Grande" w:hAnsi="Calibri"/>
+          <w:b/>
+          <w:bCs/>
+          <w:color w:val="auto"/>
+        </w:rPr>
+        <w:t>–</w:t>
+      </w:r>
+      <w:r>
+        <w:rPr>
+          <w:rFonts w:ascii="Calibri" w:eastAsia="Lucida Grande" w:hAnsi="Calibri"/>
+          <w:b/>
+          <w:color w:val="auto"/>
+        </w:rPr>
+        <w:t xml:space="preserve"> Junior Developer</w:t>
+      </w:r>
+      <w:r>
+        <w:rPr>
+          <w:rFonts w:ascii="Calibri" w:eastAsia="Lucida Grande" w:hAnsi="Calibri"/>
+          <w:b/>
+          <w:color w:val="auto"/>
+        </w:rPr>
         <w:tab/>
       </w:r>
       <w:r>
@@ -728,28 +816,51 @@
           <w:rFonts w:ascii="Calibri" w:eastAsia="Lucida Grande" w:hAnsi="Calibri"/>
           <w:color w:val="auto"/>
         </w:rPr>
-        <w:t xml:space="preserve">Working as a Junior Developer </w:t>
-      </w:r>
-      <w:r>
-        <w:rPr>
-          <w:rFonts w:ascii="Calibri" w:eastAsia="Lucida Grande" w:hAnsi="Calibri"/>
-          <w:color w:val="auto"/>
-        </w:rPr>
-        <w:t xml:space="preserve">on </w:t>
-      </w:r>
-      <w:r>
-        <w:rPr>
-          <w:rFonts w:ascii="Calibri" w:eastAsia="Lucida Grande" w:hAnsi="Calibri"/>
-          <w:color w:val="auto"/>
-        </w:rPr>
-        <w:t>f</w:t>
-      </w:r>
-      <w:r>
-        <w:rPr>
-          <w:rFonts w:ascii="Calibri" w:eastAsia="Lucida Grande" w:hAnsi="Calibri"/>
-          <w:color w:val="auto"/>
-        </w:rPr>
-        <w:t xml:space="preserve">rontend and </w:t>
+        <w:t xml:space="preserve">Working </w:t>
+      </w:r>
+      <w:r>
+        <w:rPr>
+          <w:rFonts w:ascii="Calibri" w:eastAsia="Lucida Grande" w:hAnsi="Calibri"/>
+          <w:color w:val="auto"/>
+        </w:rPr>
+        <w:t xml:space="preserve">in a small </w:t>
+      </w:r>
+      <w:proofErr w:type="spellStart"/>
+      <w:r>
+        <w:rPr>
+          <w:rFonts w:ascii="Calibri" w:eastAsia="Lucida Grande" w:hAnsi="Calibri"/>
+          <w:color w:val="auto"/>
+        </w:rPr>
+        <w:t>fullstack</w:t>
+      </w:r>
+      <w:proofErr w:type="spellEnd"/>
+      <w:r>
+        <w:rPr>
+          <w:rFonts w:ascii="Calibri" w:eastAsia="Lucida Grande" w:hAnsi="Calibri"/>
+          <w:color w:val="auto"/>
+        </w:rPr>
+        <w:t xml:space="preserve"> </w:t>
+      </w:r>
+      <w:r>
+        <w:rPr>
+          <w:rFonts w:ascii="Calibri" w:eastAsia="Lucida Grande" w:hAnsi="Calibri"/>
+          <w:color w:val="auto"/>
+        </w:rPr>
+        <w:t xml:space="preserve">agile team </w:t>
+      </w:r>
+      <w:r>
+        <w:rPr>
+          <w:rFonts w:ascii="Calibri" w:eastAsia="Lucida Grande" w:hAnsi="Calibri"/>
+          <w:color w:val="auto"/>
+        </w:rPr>
+        <w:t>on the full spectrum of the software lifecycle; from work breakdown to</w:t>
+      </w:r>
+      <w:r>
+        <w:rPr>
+          <w:rFonts w:ascii="Calibri" w:eastAsia="Lucida Grande" w:hAnsi="Calibri"/>
+          <w:color w:val="auto"/>
+        </w:rPr>
+        <w:t xml:space="preserve"> </w:t>
       </w:r>
       <w:r>
         <w:rPr>
@@ -763,28 +874,72 @@
           <w:rFonts w:ascii="Calibri" w:eastAsia="Lucida Grande" w:hAnsi="Calibri"/>
           <w:color w:val="auto"/>
         </w:rPr>
-        <w:t>ackend projects in Java, AngularJs and Typescript</w:t>
-      </w:r>
-      <w:r>
-        <w:rPr>
-          <w:rFonts w:ascii="Calibri" w:eastAsia="Lucida Grande" w:hAnsi="Calibri"/>
-          <w:color w:val="auto"/>
-        </w:rPr>
-        <w:t xml:space="preserve"> in an Agile environment</w:t>
-      </w:r>
-      <w:r>
-        <w:rPr>
-          <w:rFonts w:ascii="Calibri" w:eastAsia="Lucida Grande" w:hAnsi="Calibri"/>
-          <w:color w:val="auto"/>
-        </w:rPr>
-        <w:t xml:space="preserve"> using Git</w:t>
-      </w:r>
-      <w:r>
-        <w:rPr>
-          <w:rFonts w:ascii="Calibri" w:eastAsia="Lucida Grande" w:hAnsi="Calibri"/>
-          <w:color w:val="auto"/>
-        </w:rPr>
-        <w:t xml:space="preserve"> for version control</w:t>
+        <w:t xml:space="preserve">ackend </w:t>
+      </w:r>
+      <w:r>
+        <w:rPr>
+          <w:rFonts w:ascii="Calibri" w:eastAsia="Lucida Grande" w:hAnsi="Calibri"/>
+          <w:color w:val="auto"/>
+        </w:rPr>
+        <w:t>and frontend tasks</w:t>
+      </w:r>
+      <w:r>
+        <w:rPr>
+          <w:rFonts w:ascii="Calibri" w:eastAsia="Lucida Grande" w:hAnsi="Calibri"/>
+          <w:color w:val="auto"/>
+        </w:rPr>
+        <w:t xml:space="preserve">, primarily </w:t>
+      </w:r>
+      <w:r>
+        <w:rPr>
+          <w:rFonts w:ascii="Calibri" w:eastAsia="Lucida Grande" w:hAnsi="Calibri"/>
+          <w:color w:val="auto"/>
+        </w:rPr>
+        <w:t xml:space="preserve">using </w:t>
+      </w:r>
+      <w:r>
+        <w:rPr>
+          <w:rFonts w:ascii="Calibri" w:eastAsia="Lucida Grande" w:hAnsi="Calibri"/>
+          <w:color w:val="auto"/>
+        </w:rPr>
+        <w:t xml:space="preserve">Java, </w:t>
+      </w:r>
+      <w:proofErr w:type="spellStart"/>
+      <w:r>
+        <w:rPr>
+          <w:rFonts w:ascii="Calibri" w:eastAsia="Lucida Grande" w:hAnsi="Calibri"/>
+          <w:color w:val="auto"/>
+        </w:rPr>
+        <w:t>AngularJs</w:t>
+      </w:r>
+      <w:proofErr w:type="spellEnd"/>
+      <w:r>
+        <w:rPr>
+          <w:rFonts w:ascii="Calibri" w:eastAsia="Lucida Grande" w:hAnsi="Calibri"/>
+          <w:color w:val="auto"/>
+        </w:rPr>
+        <w:t xml:space="preserve">, </w:t>
+      </w:r>
+      <w:r>
+        <w:rPr>
+          <w:rFonts w:ascii="Calibri" w:eastAsia="Lucida Grande" w:hAnsi="Calibri"/>
+          <w:color w:val="auto"/>
+        </w:rPr>
+        <w:t>Typescript</w:t>
+      </w:r>
+      <w:r>
+        <w:rPr>
+          <w:rFonts w:ascii="Calibri" w:eastAsia="Lucida Grande" w:hAnsi="Calibri"/>
+          <w:color w:val="auto"/>
+        </w:rPr>
+        <w:t>, PostgreSQL and Git</w:t>
+      </w:r>
+      <w:r>
+        <w:rPr>
+          <w:rFonts w:ascii="Calibri" w:eastAsia="Lucida Grande" w:hAnsi="Calibri"/>
+          <w:color w:val="auto"/>
+        </w:rPr>
+        <w:t xml:space="preserve"> every day</w:t>
       </w:r>
     </w:p>
     <w:p>
@@ -814,6 +969,32 @@
       <w:r>
         <w:rPr>
           <w:rFonts w:ascii="Calibri" w:eastAsia="Lucida Grande" w:hAnsi="Calibri"/>
+          <w:b/>
+          <w:color w:val="auto"/>
+        </w:rPr>
+        <w:t xml:space="preserve"> </w:t>
+      </w:r>
+      <w:r>
+        <w:rPr>
+          <w:rFonts w:ascii="Calibri" w:eastAsia="Lucida Grande" w:hAnsi="Calibri"/>
+          <w:b/>
+          <w:bCs/>
+          <w:color w:val="auto"/>
+        </w:rPr>
+        <w:t>–</w:t>
+      </w:r>
+      <w:r>
+        <w:rPr>
+          <w:rFonts w:ascii="Calibri" w:eastAsia="Lucida Grande" w:hAnsi="Calibri"/>
+          <w:b/>
+          <w:bCs/>
+          <w:color w:val="auto"/>
+        </w:rPr>
+        <w:t xml:space="preserve"> Music Tutor</w:t>
+      </w:r>
+      <w:r>
+        <w:rPr>
+          <w:rFonts w:ascii="Calibri" w:eastAsia="Lucida Grande" w:hAnsi="Calibri"/>
           <w:color w:val="auto"/>
         </w:rPr>
         <w:tab/>
@@ -863,49 +1044,21 @@
           <w:rFonts w:ascii="Calibri" w:eastAsia="Lucida Grande" w:hAnsi="Calibri"/>
           <w:color w:val="auto"/>
         </w:rPr>
-        <w:t>Tutoring trumpet to primary school children, t</w:t>
-      </w:r>
-      <w:r>
-        <w:rPr>
-          <w:rFonts w:ascii="Calibri" w:eastAsia="Lucida Grande" w:hAnsi="Calibri"/>
-          <w:color w:val="auto"/>
-        </w:rPr>
-        <w:t xml:space="preserve">eaching </w:t>
-      </w:r>
-      <w:r>
-        <w:rPr>
-          <w:rFonts w:ascii="Calibri" w:eastAsia="Lucida Grande" w:hAnsi="Calibri"/>
-          <w:color w:val="auto"/>
-        </w:rPr>
-        <w:t>them</w:t>
-      </w:r>
-      <w:r>
-        <w:rPr>
-          <w:rFonts w:ascii="Calibri" w:eastAsia="Lucida Grande" w:hAnsi="Calibri"/>
-          <w:color w:val="auto"/>
-        </w:rPr>
-        <w:t xml:space="preserve"> </w:t>
-      </w:r>
-      <w:r>
-        <w:rPr>
-          <w:rFonts w:ascii="Calibri" w:eastAsia="Lucida Grande" w:hAnsi="Calibri"/>
-          <w:color w:val="auto"/>
-        </w:rPr>
-        <w:t>to read music,</w:t>
-      </w:r>
-      <w:r>
-        <w:rPr>
-          <w:rFonts w:ascii="Calibri" w:eastAsia="Lucida Grande" w:hAnsi="Calibri"/>
-          <w:color w:val="auto"/>
-        </w:rPr>
-        <w:t xml:space="preserve"> </w:t>
-      </w:r>
-      <w:r>
-        <w:rPr>
-          <w:rFonts w:ascii="Calibri" w:eastAsia="Lucida Grande" w:hAnsi="Calibri"/>
-          <w:color w:val="auto"/>
-        </w:rPr>
-        <w:t>developing their trumpet skills</w:t>
+        <w:t>Teaching</w:t>
+      </w:r>
+      <w:r>
+        <w:rPr>
+          <w:rFonts w:ascii="Calibri" w:eastAsia="Lucida Grande" w:hAnsi="Calibri"/>
+          <w:color w:val="auto"/>
+        </w:rPr>
+        <w:t xml:space="preserve"> primary school children</w:t>
+      </w:r>
+      <w:r>
+        <w:rPr>
+          <w:rFonts w:ascii="Calibri" w:eastAsia="Lucida Grande" w:hAnsi="Calibri"/>
+          <w:color w:val="auto"/>
+        </w:rPr>
+        <w:t xml:space="preserve"> to learn and love playing the trumpet</w:t>
       </w:r>
     </w:p>
     <w:p>
@@ -1041,35 +1194,42 @@
           <w:rFonts w:ascii="Calibri" w:eastAsia="Lucida Grande" w:hAnsi="Calibri"/>
           <w:color w:val="auto"/>
         </w:rPr>
-        <w:t xml:space="preserve">an internship at Clearbox Systems and </w:t>
-      </w:r>
-      <w:r>
-        <w:rPr>
-          <w:rFonts w:ascii="Calibri" w:eastAsia="Lucida Grande" w:hAnsi="Calibri"/>
-          <w:color w:val="auto"/>
-        </w:rPr>
-        <w:t xml:space="preserve">a </w:t>
-      </w:r>
-      <w:r>
-        <w:rPr>
-          <w:rFonts w:ascii="Calibri" w:eastAsia="Lucida Grande" w:hAnsi="Calibri"/>
-          <w:color w:val="auto"/>
-        </w:rPr>
-        <w:t xml:space="preserve">high </w:t>
-      </w:r>
-      <w:r>
-        <w:rPr>
-          <w:rFonts w:ascii="Calibri" w:eastAsia="Lucida Grande" w:hAnsi="Calibri"/>
-          <w:color w:val="auto"/>
-        </w:rPr>
-        <w:t xml:space="preserve">distinction in UTS </w:t>
-      </w:r>
-      <w:r>
-        <w:rPr>
-          <w:rFonts w:ascii="Calibri" w:eastAsia="Lucida Grande" w:hAnsi="Calibri"/>
-          <w:color w:val="auto"/>
-        </w:rPr>
-        <w:t>course</w:t>
+        <w:t xml:space="preserve">my time </w:t>
+      </w:r>
+      <w:r>
+        <w:rPr>
+          <w:rFonts w:ascii="Calibri" w:eastAsia="Lucida Grande" w:hAnsi="Calibri"/>
+          <w:color w:val="auto"/>
+        </w:rPr>
+        <w:t xml:space="preserve">working </w:t>
+      </w:r>
+      <w:r>
+        <w:rPr>
+          <w:rFonts w:ascii="Calibri" w:eastAsia="Lucida Grande" w:hAnsi="Calibri"/>
+          <w:color w:val="auto"/>
+        </w:rPr>
+        <w:t xml:space="preserve">in Java-land </w:t>
+      </w:r>
+      <w:r>
+        <w:rPr>
+          <w:rFonts w:ascii="Calibri" w:eastAsia="Lucida Grande" w:hAnsi="Calibri"/>
+          <w:color w:val="auto"/>
+        </w:rPr>
+        <w:t>at Clearbox S</w:t>
+      </w:r>
+      <w:r>
+        <w:rPr>
+          <w:rFonts w:ascii="Calibri" w:eastAsia="Lucida Grande" w:hAnsi="Calibri"/>
+          <w:color w:val="auto"/>
+        </w:rPr>
+        <w:t>y</w:t>
+      </w:r>
+      <w:r>
+        <w:rPr>
+          <w:rFonts w:ascii="Calibri" w:eastAsia="Lucida Grande" w:hAnsi="Calibri"/>
+          <w:color w:val="auto"/>
+        </w:rPr>
+        <w:t>stems</w:t>
       </w:r>
       <w:r>
         <w:rPr>
@@ -1083,7 +1243,91 @@
           <w:rFonts w:ascii="Calibri" w:eastAsia="Lucida Grande" w:hAnsi="Calibri"/>
           <w:color w:val="auto"/>
         </w:rPr>
-        <w:t>‘Applications Programming’</w:t>
+        <w:t>(</w:t>
+      </w:r>
+      <w:r>
+        <w:rPr>
+          <w:rFonts w:ascii="Calibri" w:eastAsia="Lucida Grande" w:hAnsi="Calibri"/>
+          <w:color w:val="auto"/>
+        </w:rPr>
+        <w:t>most days</w:t>
+      </w:r>
+      <w:r>
+        <w:rPr>
+          <w:rFonts w:ascii="Calibri" w:eastAsia="Lucida Grande" w:hAnsi="Calibri"/>
+          <w:color w:val="auto"/>
+        </w:rPr>
+        <w:t xml:space="preserve">) </w:t>
+      </w:r>
+      <w:r>
+        <w:rPr>
+          <w:rFonts w:ascii="Calibri" w:eastAsia="Lucida Grande" w:hAnsi="Calibri"/>
+          <w:color w:val="auto"/>
+        </w:rPr>
+        <w:t xml:space="preserve">and my own personal projects </w:t>
+      </w:r>
+      <w:r>
+        <w:rPr>
+          <w:rFonts w:ascii="Calibri" w:eastAsia="Lucida Grande" w:hAnsi="Calibri"/>
+          <w:color w:val="auto"/>
+        </w:rPr>
+        <w:t>(</w:t>
+      </w:r>
+      <w:r>
+        <w:rPr>
+          <w:rFonts w:ascii="Calibri" w:eastAsia="Lucida Grande" w:hAnsi="Calibri"/>
+          <w:color w:val="auto"/>
+        </w:rPr>
+        <w:t>Spring</w:t>
+      </w:r>
+      <w:r>
+        <w:rPr>
+          <w:rFonts w:ascii="Calibri" w:eastAsia="Lucida Grande" w:hAnsi="Calibri"/>
+          <w:color w:val="auto"/>
+        </w:rPr>
+        <w:t>)</w:t>
+      </w:r>
+      <w:r>
+        <w:rPr>
+          <w:rFonts w:ascii="Calibri" w:eastAsia="Lucida Grande" w:hAnsi="Calibri"/>
+          <w:color w:val="auto"/>
+        </w:rPr>
+        <w:t xml:space="preserve"> for the backend</w:t>
+      </w:r>
+      <w:r>
+        <w:rPr>
+          <w:rFonts w:ascii="Calibri" w:eastAsia="Lucida Grande" w:hAnsi="Calibri"/>
+          <w:color w:val="auto"/>
+        </w:rPr>
+        <w:t>s</w:t>
+      </w:r>
+      <w:r>
+        <w:rPr>
+          <w:rFonts w:ascii="Calibri" w:eastAsia="Lucida Grande" w:hAnsi="Calibri"/>
+          <w:color w:val="auto"/>
+        </w:rPr>
+        <w:t xml:space="preserve"> to </w:t>
+      </w:r>
+      <w:r>
+        <w:rPr>
+          <w:rFonts w:ascii="Calibri" w:eastAsia="Lucida Grande" w:hAnsi="Calibri"/>
+          <w:color w:val="auto"/>
+        </w:rPr>
+        <w:t>some</w:t>
+      </w:r>
+      <w:r>
+        <w:rPr>
+          <w:rFonts w:ascii="Calibri" w:eastAsia="Lucida Grande" w:hAnsi="Calibri"/>
+          <w:color w:val="auto"/>
+        </w:rPr>
+        <w:t xml:space="preserve"> website</w:t>
+      </w:r>
+      <w:r>
+        <w:rPr>
+          <w:rFonts w:ascii="Calibri" w:eastAsia="Lucida Grande" w:hAnsi="Calibri"/>
+          <w:color w:val="auto"/>
+        </w:rPr>
+        <w:t>s</w:t>
       </w:r>
     </w:p>
     <w:p>
@@ -1096,7 +1340,8 @@
         <w:tabs>
           <w:tab w:val="right" w:pos="10460"/>
         </w:tabs>
-        <w:ind w:left="567"/>
+        <w:spacing w:before="40"/>
+        <w:ind w:left="567" w:hanging="357"/>
         <w:jc w:val="both"/>
         <w:rPr>
           <w:rFonts w:ascii="Calibri" w:eastAsia="Lucida Grande" w:hAnsi="Calibri"/>
@@ -1137,6 +1382,13 @@
           <w:rFonts w:ascii="Calibri" w:eastAsia="Lucida Grande" w:hAnsi="Calibri"/>
           <w:color w:val="auto"/>
         </w:rPr>
+        <w:t>s</w:t>
+      </w:r>
+      <w:r>
+        <w:rPr>
+          <w:rFonts w:ascii="Calibri" w:eastAsia="Lucida Grande" w:hAnsi="Calibri"/>
+          <w:color w:val="auto"/>
+        </w:rPr>
         <w:t xml:space="preserve"> in</w:t>
       </w:r>
       <w:r>
@@ -1144,42 +1396,58 @@
           <w:rFonts w:ascii="Calibri" w:eastAsia="Lucida Grande" w:hAnsi="Calibri"/>
           <w:color w:val="auto"/>
         </w:rPr>
-        <w:t xml:space="preserve"> the AngularJs framework</w:t>
-      </w:r>
-      <w:r>
-        <w:rPr>
-          <w:rFonts w:ascii="Calibri" w:eastAsia="Lucida Grande" w:hAnsi="Calibri"/>
-          <w:color w:val="auto"/>
-        </w:rPr>
-        <w:t>, jQuery library</w:t>
-      </w:r>
-      <w:r>
-        <w:rPr>
-          <w:rFonts w:ascii="Calibri" w:eastAsia="Lucida Grande" w:hAnsi="Calibri"/>
-          <w:color w:val="auto"/>
-        </w:rPr>
-        <w:t xml:space="preserve"> and languages</w:t>
-      </w:r>
-      <w:r>
-        <w:rPr>
-          <w:rFonts w:ascii="Calibri" w:eastAsia="Lucida Grande" w:hAnsi="Calibri"/>
-          <w:color w:val="auto"/>
-        </w:rPr>
-        <w:t xml:space="preserve"> JavaScript</w:t>
-      </w:r>
-      <w:r>
-        <w:rPr>
-          <w:rFonts w:ascii="Calibri" w:eastAsia="Lucida Grande" w:hAnsi="Calibri"/>
-          <w:color w:val="auto"/>
-        </w:rPr>
-        <w:t>, Typescript</w:t>
-      </w:r>
-      <w:r>
-        <w:rPr>
-          <w:rFonts w:ascii="Calibri" w:eastAsia="Lucida Grande" w:hAnsi="Calibri"/>
-          <w:color w:val="auto"/>
-        </w:rPr>
-        <w:t>, HTML</w:t>
+        <w:t xml:space="preserve"> </w:t>
+      </w:r>
+      <w:r>
+        <w:rPr>
+          <w:rFonts w:ascii="Calibri" w:eastAsia="Lucida Grande" w:hAnsi="Calibri"/>
+          <w:color w:val="auto"/>
+        </w:rPr>
+        <w:t xml:space="preserve">React.js, </w:t>
+      </w:r>
+      <w:proofErr w:type="spellStart"/>
+      <w:r>
+        <w:rPr>
+          <w:rFonts w:ascii="Calibri" w:eastAsia="Lucida Grande" w:hAnsi="Calibri"/>
+          <w:color w:val="auto"/>
+        </w:rPr>
+        <w:t>AngularJs</w:t>
+      </w:r>
+      <w:proofErr w:type="spellEnd"/>
+      <w:r>
+        <w:rPr>
+          <w:rFonts w:ascii="Calibri" w:eastAsia="Lucida Grande" w:hAnsi="Calibri"/>
+          <w:color w:val="auto"/>
+        </w:rPr>
+        <w:t xml:space="preserve">, </w:t>
+      </w:r>
+      <w:r>
+        <w:rPr>
+          <w:rFonts w:ascii="Calibri" w:eastAsia="Lucida Grande" w:hAnsi="Calibri"/>
+          <w:color w:val="auto"/>
+        </w:rPr>
+        <w:t xml:space="preserve">Typescript, </w:t>
+      </w:r>
+      <w:r>
+        <w:rPr>
+          <w:rFonts w:ascii="Calibri" w:eastAsia="Lucida Grande" w:hAnsi="Calibri"/>
+          <w:color w:val="auto"/>
+        </w:rPr>
+        <w:t>JavaScript,</w:t>
+      </w:r>
+      <w:r>
+        <w:rPr>
+          <w:rFonts w:ascii="Calibri" w:eastAsia="Lucida Grande" w:hAnsi="Calibri"/>
+          <w:color w:val="auto"/>
+        </w:rPr>
+        <w:t xml:space="preserve"> </w:t>
+      </w:r>
+      <w:r>
+        <w:rPr>
+          <w:rFonts w:ascii="Calibri" w:eastAsia="Lucida Grande" w:hAnsi="Calibri"/>
+          <w:color w:val="auto"/>
+        </w:rPr>
+        <w:t>HTML</w:t>
       </w:r>
       <w:r>
         <w:rPr>
@@ -1193,14 +1461,21 @@
           <w:rFonts w:ascii="Calibri" w:eastAsia="Lucida Grande" w:hAnsi="Calibri"/>
           <w:color w:val="auto"/>
         </w:rPr>
-        <w:t xml:space="preserve"> from Clearbox Systems experience</w:t>
-      </w:r>
-      <w:r>
-        <w:rPr>
-          <w:rFonts w:ascii="Calibri" w:eastAsia="Lucida Grande" w:hAnsi="Calibri"/>
-          <w:color w:val="auto"/>
-        </w:rPr>
-        <w:t xml:space="preserve"> </w:t>
+        <w:t xml:space="preserve"> from </w:t>
+      </w:r>
+      <w:r>
+        <w:rPr>
+          <w:rFonts w:ascii="Calibri" w:eastAsia="Lucida Grande" w:hAnsi="Calibri"/>
+          <w:color w:val="auto"/>
+        </w:rPr>
+        <w:t xml:space="preserve">my time at </w:t>
+      </w:r>
+      <w:r>
+        <w:rPr>
+          <w:rFonts w:ascii="Calibri" w:eastAsia="Lucida Grande" w:hAnsi="Calibri"/>
+          <w:color w:val="auto"/>
+        </w:rPr>
+        <w:t xml:space="preserve">Clearbox Systems </w:t>
       </w:r>
       <w:r>
         <w:rPr>
@@ -1214,7 +1489,7 @@
           <w:rFonts w:ascii="Calibri" w:eastAsia="Lucida Grande" w:hAnsi="Calibri"/>
           <w:color w:val="auto"/>
         </w:rPr>
-        <w:t>willsmithte.com/Not-That-Temp</w:t>
+        <w:t>willsmithte.com</w:t>
       </w:r>
       <w:r>
         <w:rPr>
@@ -1222,6 +1497,45 @@
           <w:color w:val="auto"/>
         </w:rPr>
         <w:t>”</w:t>
+      </w:r>
+      <w:r>
+        <w:rPr>
+          <w:rFonts w:ascii="Calibri" w:eastAsia="Lucida Grande" w:hAnsi="Calibri"/>
+          <w:color w:val="auto"/>
+        </w:rPr>
+        <w:t>. Can be found in particular through the link to “</w:t>
+      </w:r>
+      <w:proofErr w:type="spellStart"/>
+      <w:r>
+        <w:rPr>
+          <w:rFonts w:ascii="Calibri" w:eastAsia="Lucida Grande" w:hAnsi="Calibri"/>
+          <w:color w:val="auto"/>
+        </w:rPr>
+        <w:t>AirbnMe</w:t>
+      </w:r>
+      <w:proofErr w:type="spellEnd"/>
+      <w:r>
+        <w:rPr>
+          <w:rFonts w:ascii="Calibri" w:eastAsia="Lucida Grande" w:hAnsi="Calibri"/>
+          <w:color w:val="auto"/>
+        </w:rPr>
+        <w:t xml:space="preserve">”, </w:t>
+      </w:r>
+      <w:r>
+        <w:rPr>
+          <w:rFonts w:ascii="Calibri" w:eastAsia="Lucida Grande" w:hAnsi="Calibri"/>
+          <w:color w:val="auto"/>
+        </w:rPr>
+        <w:t>an accommodation-hosting website built with React and Types</w:t>
+      </w:r>
+      <w:bookmarkStart w:id="0" w:name="_GoBack"/>
+      <w:bookmarkEnd w:id="0"/>
+      <w:r>
+        <w:rPr>
+          <w:rFonts w:ascii="Calibri" w:eastAsia="Lucida Grande" w:hAnsi="Calibri"/>
+          <w:color w:val="auto"/>
+        </w:rPr>
+        <w:t>cript</w:t>
       </w:r>
     </w:p>
     <w:p>
@@ -1234,7 +1548,8 @@
         <w:tabs>
           <w:tab w:val="right" w:pos="10460"/>
         </w:tabs>
-        <w:ind w:left="567"/>
+        <w:spacing w:before="40"/>
+        <w:ind w:left="567" w:hanging="357"/>
         <w:jc w:val="both"/>
         <w:rPr>
           <w:rFonts w:ascii="Calibri" w:eastAsia="Lucida Grande" w:hAnsi="Calibri"/>
@@ -1248,15 +1563,15 @@
           <w:b/>
           <w:color w:val="auto"/>
         </w:rPr>
-        <w:t>G</w:t>
-      </w:r>
-      <w:r>
-        <w:rPr>
-          <w:rFonts w:ascii="Calibri" w:eastAsia="Lucida Grande" w:hAnsi="Calibri"/>
-          <w:b/>
-          <w:color w:val="auto"/>
-        </w:rPr>
-        <w:t>it Version Control</w:t>
+        <w:t xml:space="preserve">Data </w:t>
+      </w:r>
+      <w:r>
+        <w:rPr>
+          <w:rFonts w:ascii="Calibri" w:eastAsia="Lucida Grande" w:hAnsi="Calibri"/>
+          <w:b/>
+          <w:color w:val="auto"/>
+        </w:rPr>
+        <w:t>Engineering</w:t>
       </w:r>
     </w:p>
     <w:p>
@@ -1277,21 +1592,49 @@
           <w:rFonts w:ascii="Calibri" w:eastAsia="Lucida Grande" w:hAnsi="Calibri"/>
           <w:color w:val="auto"/>
         </w:rPr>
-        <w:t xml:space="preserve">Great experience working with Git </w:t>
-      </w:r>
-      <w:r>
-        <w:rPr>
-          <w:rFonts w:ascii="Calibri" w:eastAsia="Lucida Grande" w:hAnsi="Calibri"/>
-          <w:color w:val="auto"/>
-        </w:rPr>
-        <w:t xml:space="preserve">and managing version control for many projects with multiple branches each </w:t>
-      </w:r>
-      <w:r>
-        <w:rPr>
-          <w:rFonts w:ascii="Calibri" w:eastAsia="Lucida Grande" w:hAnsi="Calibri"/>
-          <w:color w:val="auto"/>
-        </w:rPr>
-        <w:t xml:space="preserve">through </w:t>
+        <w:t xml:space="preserve">Skills </w:t>
+      </w:r>
+      <w:r>
+        <w:rPr>
+          <w:rFonts w:ascii="Calibri" w:eastAsia="Lucida Grande" w:hAnsi="Calibri"/>
+          <w:color w:val="auto"/>
+        </w:rPr>
+        <w:t>and strong passion for</w:t>
+      </w:r>
+      <w:r>
+        <w:rPr>
+          <w:rFonts w:ascii="Calibri" w:eastAsia="Lucida Grande" w:hAnsi="Calibri"/>
+          <w:color w:val="auto"/>
+        </w:rPr>
+        <w:t xml:space="preserve"> data analytics</w:t>
+      </w:r>
+      <w:r>
+        <w:rPr>
+          <w:rFonts w:ascii="Calibri" w:eastAsia="Lucida Grande" w:hAnsi="Calibri"/>
+          <w:color w:val="auto"/>
+        </w:rPr>
+        <w:t xml:space="preserve"> and machine learning</w:t>
+      </w:r>
+      <w:r>
+        <w:rPr>
+          <w:rFonts w:ascii="Calibri" w:eastAsia="Lucida Grande" w:hAnsi="Calibri"/>
+          <w:color w:val="auto"/>
+        </w:rPr>
+        <w:t xml:space="preserve"> having taken a voluntary summer course in Artificial Intelligence at a top Parisian engineering institute</w:t>
+      </w:r>
+      <w:r>
+        <w:rPr>
+          <w:rFonts w:ascii="Calibri" w:eastAsia="Lucida Grande" w:hAnsi="Calibri"/>
+          <w:color w:val="auto"/>
+        </w:rPr>
+        <w:t xml:space="preserve"> and built</w:t>
+      </w:r>
+      <w:r>
+        <w:rPr>
+          <w:rFonts w:ascii="Calibri" w:eastAsia="Lucida Grande" w:hAnsi="Calibri"/>
+          <w:color w:val="auto"/>
+        </w:rPr>
+        <w:t xml:space="preserve"> an email classifier in Python (willsmithte.com/</w:t>
       </w:r>
       <w:proofErr w:type="spellStart"/>
       <w:r>
@@ -1299,7 +1642,7 @@
           <w:rFonts w:ascii="Calibri" w:eastAsia="Lucida Grande" w:hAnsi="Calibri"/>
           <w:color w:val="auto"/>
         </w:rPr>
-        <w:t>Github</w:t>
+        <w:t>AIEmailClassifier</w:t>
       </w:r>
       <w:proofErr w:type="spellEnd"/>
       <w:r>
@@ -1307,44 +1650,7 @@
           <w:rFonts w:ascii="Calibri" w:eastAsia="Lucida Grande" w:hAnsi="Calibri"/>
           <w:color w:val="auto"/>
         </w:rPr>
-        <w:t xml:space="preserve"> </w:t>
-      </w:r>
-      <w:r>
-        <w:rPr>
-          <w:rFonts w:ascii="Calibri" w:eastAsia="Lucida Grande" w:hAnsi="Calibri"/>
-          <w:color w:val="auto"/>
-        </w:rPr>
-        <w:t>(</w:t>
-      </w:r>
-      <w:r>
-        <w:rPr>
-          <w:rFonts w:ascii="Calibri" w:eastAsia="Lucida Grande" w:hAnsi="Calibri"/>
-          <w:color w:val="auto"/>
-        </w:rPr>
-        <w:t>github.com/</w:t>
-      </w:r>
-      <w:proofErr w:type="spellStart"/>
-      <w:r>
-        <w:rPr>
-          <w:rFonts w:ascii="Calibri" w:eastAsia="Lucida Grande" w:hAnsi="Calibri"/>
-          <w:color w:val="auto"/>
-        </w:rPr>
-        <w:t>WillSmithTE</w:t>
-      </w:r>
-      <w:proofErr w:type="spellEnd"/>
-      <w:r>
-        <w:rPr>
-          <w:rFonts w:ascii="Calibri" w:eastAsia="Lucida Grande" w:hAnsi="Calibri"/>
-          <w:color w:val="auto"/>
-        </w:rPr>
         <w:t>)</w:t>
-      </w:r>
-      <w:r>
-        <w:rPr>
-          <w:rFonts w:ascii="Calibri" w:eastAsia="Lucida Grande" w:hAnsi="Calibri"/>
-          <w:color w:val="auto"/>
-        </w:rPr>
-        <w:t xml:space="preserve"> and GitLab at Clearbox Systems</w:t>
       </w:r>
     </w:p>
     <w:p>
@@ -1435,7 +1741,37 @@
         <w:rPr>
           <w:rFonts w:ascii="Calibri" w:eastAsia="Lucida Grande" w:hAnsi="Calibri"/>
         </w:rPr>
-        <w:t>Experience balancing work on multiple projects while meeting deadlines for sprints, notably at Clearbox Systems in estimating and recording any work completed through Jira</w:t>
+        <w:t xml:space="preserve">Experience balancing work on multiple projects while meeting deadlines for sprints, notably at Clearbox Systems in </w:t>
+      </w:r>
+      <w:r>
+        <w:rPr>
+          <w:rFonts w:ascii="Calibri" w:eastAsia="Lucida Grande" w:hAnsi="Calibri"/>
+        </w:rPr>
+        <w:t xml:space="preserve">working for multiple project in multiple sprints </w:t>
+      </w:r>
+      <w:r>
+        <w:rPr>
+          <w:rFonts w:ascii="Calibri" w:eastAsia="Lucida Grande" w:hAnsi="Calibri"/>
+        </w:rPr>
+        <w:t xml:space="preserve">simultaneously while </w:t>
+      </w:r>
+      <w:r>
+        <w:rPr>
+          <w:rFonts w:ascii="Calibri" w:eastAsia="Lucida Grande" w:hAnsi="Calibri"/>
+        </w:rPr>
+        <w:t xml:space="preserve">estimating and recording </w:t>
+      </w:r>
+      <w:r>
+        <w:rPr>
+          <w:rFonts w:ascii="Calibri" w:eastAsia="Lucida Grande" w:hAnsi="Calibri"/>
+        </w:rPr>
+        <w:t xml:space="preserve">work efforts with </w:t>
+      </w:r>
+      <w:r>
+        <w:rPr>
+          <w:rFonts w:ascii="Calibri" w:eastAsia="Lucida Grande" w:hAnsi="Calibri"/>
+        </w:rPr>
+        <w:t>Jira</w:t>
       </w:r>
     </w:p>
     <w:p>
@@ -1448,6 +1784,7 @@
         <w:tabs>
           <w:tab w:val="right" w:pos="10460"/>
         </w:tabs>
+        <w:spacing w:before="40"/>
         <w:ind w:left="567" w:hanging="357"/>
         <w:jc w:val="both"/>
         <w:rPr>
@@ -1490,7 +1827,21 @@
           <w:rFonts w:ascii="Calibri" w:eastAsia="Lucida Grande" w:hAnsi="Calibri"/>
           <w:color w:val="auto"/>
         </w:rPr>
-        <w:t>Experience</w:t>
+        <w:t xml:space="preserve">Adept at </w:t>
+      </w:r>
+      <w:r>
+        <w:rPr>
+          <w:rFonts w:ascii="Calibri" w:eastAsia="Lucida Grande" w:hAnsi="Calibri"/>
+          <w:color w:val="auto"/>
+        </w:rPr>
+        <w:t xml:space="preserve">working and </w:t>
+      </w:r>
+      <w:r>
+        <w:rPr>
+          <w:rFonts w:ascii="Calibri" w:eastAsia="Lucida Grande" w:hAnsi="Calibri"/>
+          <w:color w:val="auto"/>
+        </w:rPr>
+        <w:t>collaborating with employees</w:t>
       </w:r>
       <w:r>
         <w:rPr>
@@ -1504,14 +1855,56 @@
           <w:rFonts w:ascii="Calibri" w:eastAsia="Lucida Grande" w:hAnsi="Calibri"/>
           <w:color w:val="auto"/>
         </w:rPr>
-        <w:t xml:space="preserve">working and </w:t>
-      </w:r>
-      <w:r>
-        <w:rPr>
-          <w:rFonts w:ascii="Calibri" w:eastAsia="Lucida Grande" w:hAnsi="Calibri"/>
-          <w:color w:val="auto"/>
-        </w:rPr>
-        <w:t>collaborating with employees</w:t>
+        <w:t xml:space="preserve">professionally </w:t>
+      </w:r>
+      <w:r>
+        <w:rPr>
+          <w:rFonts w:ascii="Calibri" w:eastAsia="Lucida Grande" w:hAnsi="Calibri"/>
+          <w:color w:val="auto"/>
+        </w:rPr>
+        <w:t xml:space="preserve">through Slack and daily </w:t>
+      </w:r>
+      <w:r>
+        <w:rPr>
+          <w:rFonts w:ascii="Calibri" w:eastAsia="Lucida Grande" w:hAnsi="Calibri"/>
+          <w:color w:val="auto"/>
+        </w:rPr>
+        <w:t>s</w:t>
+      </w:r>
+      <w:r>
+        <w:rPr>
+          <w:rFonts w:ascii="Calibri" w:eastAsia="Lucida Grande" w:hAnsi="Calibri"/>
+          <w:color w:val="auto"/>
+        </w:rPr>
+        <w:t xml:space="preserve">tandups </w:t>
+      </w:r>
+      <w:r>
+        <w:rPr>
+          <w:rFonts w:ascii="Calibri" w:eastAsia="Lucida Grande" w:hAnsi="Calibri"/>
+          <w:color w:val="auto"/>
+        </w:rPr>
+        <w:t xml:space="preserve">through multiple university-based projects and </w:t>
+      </w:r>
+      <w:r>
+        <w:rPr>
+          <w:rFonts w:ascii="Calibri" w:eastAsia="Lucida Grande" w:hAnsi="Calibri"/>
+          <w:color w:val="auto"/>
+        </w:rPr>
+        <w:t>at Clearbox Systems</w:t>
+      </w:r>
+      <w:r>
+        <w:rPr>
+          <w:rFonts w:ascii="Calibri" w:eastAsia="Lucida Grande" w:hAnsi="Calibri"/>
+          <w:color w:val="auto"/>
+        </w:rPr>
+        <w:t xml:space="preserve"> in an open</w:t>
+      </w:r>
+      <w:r>
+        <w:rPr>
+          <w:rFonts w:ascii="Calibri" w:eastAsia="Lucida Grande" w:hAnsi="Calibri"/>
+          <w:color w:val="auto"/>
+        </w:rPr>
+        <w:t xml:space="preserve"> and</w:t>
       </w:r>
       <w:r>
         <w:rPr>
@@ -1525,55 +1918,6 @@
           <w:rFonts w:ascii="Calibri" w:eastAsia="Lucida Grande" w:hAnsi="Calibri"/>
           <w:color w:val="auto"/>
         </w:rPr>
-        <w:t xml:space="preserve">professionally </w:t>
-      </w:r>
-      <w:r>
-        <w:rPr>
-          <w:rFonts w:ascii="Calibri" w:eastAsia="Lucida Grande" w:hAnsi="Calibri"/>
-          <w:color w:val="auto"/>
-        </w:rPr>
-        <w:t xml:space="preserve">through Slack and daily </w:t>
-      </w:r>
-      <w:r>
-        <w:rPr>
-          <w:rFonts w:ascii="Calibri" w:eastAsia="Lucida Grande" w:hAnsi="Calibri"/>
-          <w:color w:val="auto"/>
-        </w:rPr>
-        <w:t>s</w:t>
-      </w:r>
-      <w:r>
-        <w:rPr>
-          <w:rFonts w:ascii="Calibri" w:eastAsia="Lucida Grande" w:hAnsi="Calibri"/>
-          <w:color w:val="auto"/>
-        </w:rPr>
-        <w:t>tandups at Clearbox Systems</w:t>
-      </w:r>
-      <w:r>
-        <w:rPr>
-          <w:rFonts w:ascii="Calibri" w:eastAsia="Lucida Grande" w:hAnsi="Calibri"/>
-          <w:color w:val="auto"/>
-        </w:rPr>
-        <w:t xml:space="preserve"> in an open</w:t>
-      </w:r>
-      <w:r>
-        <w:rPr>
-          <w:rFonts w:ascii="Calibri" w:eastAsia="Lucida Grande" w:hAnsi="Calibri"/>
-          <w:color w:val="auto"/>
-        </w:rPr>
-        <w:t xml:space="preserve"> and</w:t>
-      </w:r>
-      <w:r>
-        <w:rPr>
-          <w:rFonts w:ascii="Calibri" w:eastAsia="Lucida Grande" w:hAnsi="Calibri"/>
-          <w:color w:val="auto"/>
-        </w:rPr>
-        <w:t xml:space="preserve"> </w:t>
-      </w:r>
-      <w:r>
-        <w:rPr>
-          <w:rFonts w:ascii="Calibri" w:eastAsia="Lucida Grande" w:hAnsi="Calibri"/>
-          <w:color w:val="auto"/>
-        </w:rPr>
         <w:t>a</w:t>
       </w:r>
       <w:r>
@@ -1583,8 +1927,6 @@
         </w:rPr>
         <w:t>gile workspace</w:t>
       </w:r>
-      <w:bookmarkStart w:id="0" w:name="_GoBack"/>
-      <w:bookmarkEnd w:id="0"/>
     </w:p>
     <w:p>
       <w:pPr>
@@ -1596,6 +1938,7 @@
         <w:tabs>
           <w:tab w:val="right" w:pos="10460"/>
         </w:tabs>
+        <w:spacing w:before="40"/>
         <w:ind w:left="567" w:hanging="357"/>
         <w:jc w:val="both"/>
         <w:rPr>
@@ -1701,7 +2044,28 @@
           <w:rFonts w:ascii="Calibri" w:eastAsia="Lucida Grande" w:hAnsi="Calibri"/>
           <w:color w:val="auto"/>
         </w:rPr>
-        <w:t>passions for mathematics and musical instruments</w:t>
+        <w:t>passions for mathematics</w:t>
+      </w:r>
+      <w:r>
+        <w:rPr>
+          <w:rFonts w:ascii="Calibri" w:eastAsia="Lucida Grande" w:hAnsi="Calibri"/>
+          <w:color w:val="auto"/>
+        </w:rPr>
+        <w:t xml:space="preserve">, </w:t>
+      </w:r>
+      <w:r>
+        <w:rPr>
+          <w:rFonts w:ascii="Calibri" w:eastAsia="Lucida Grande" w:hAnsi="Calibri"/>
+          <w:color w:val="auto"/>
+        </w:rPr>
+        <w:t>musical instruments</w:t>
+      </w:r>
+      <w:r>
+        <w:rPr>
+          <w:rFonts w:ascii="Calibri" w:eastAsia="Lucida Grande" w:hAnsi="Calibri"/>
+          <w:color w:val="auto"/>
+        </w:rPr>
+        <w:t xml:space="preserve"> and life-long learning</w:t>
       </w:r>
     </w:p>
     <w:p>
@@ -1737,7 +2101,6 @@
           <w:sz w:val="32"/>
           <w:szCs w:val="32"/>
         </w:rPr>
-        <w:lastRenderedPageBreak/>
         <w:t>UTS Appendix</w:t>
       </w:r>
     </w:p>
@@ -1812,7 +2175,7 @@
     <w:sectPr>
       <w:footerReference w:type="default" r:id="rId9"/>
       <w:pgSz w:w="11900" w:h="16840"/>
-      <w:pgMar w:top="720" w:right="720" w:bottom="720" w:left="720" w:header="708" w:footer="708" w:gutter="0"/>
+      <w:pgMar w:top="720" w:right="720" w:bottom="720" w:left="720" w:header="170" w:footer="340" w:gutter="0"/>
       <w:cols w:space="708"/>
       <w:docGrid w:linePitch="360"/>
     </w:sectPr>
@@ -1844,15 +2207,24 @@
   <w:p>
     <w:pPr>
       <w:pStyle w:val="Footer"/>
+      <w:spacing w:before="40"/>
+      <w:ind w:left="426"/>
+      <w:jc w:val="right"/>
     </w:pPr>
     <w:r>
       <w:t>Will SMITH</w:t>
+    </w:r>
+    <w:r>
+      <w:t xml:space="preserve">                                                              </w:t>
     </w:r>
     <w:r>
       <w:tab/>
     </w:r>
     <w:r>
       <w:tab/>
+    </w:r>
+    <w:r>
+      <w:t xml:space="preserve">         </w:t>
     </w:r>
     <w:r>
       <w:t xml:space="preserve">Page </w:t>
@@ -4746,6 +5118,7 @@
     <w:lsdException w:name="HTML Sample" w:semiHidden="1" w:unhideWhenUsed="1"/>
     <w:lsdException w:name="HTML Typewriter" w:semiHidden="1" w:unhideWhenUsed="1"/>
     <w:lsdException w:name="HTML Variable" w:semiHidden="1" w:unhideWhenUsed="1"/>
+    <w:lsdException w:name="Normal Table" w:semiHidden="1" w:unhideWhenUsed="1"/>
     <w:lsdException w:name="annotation subject" w:semiHidden="1" w:unhideWhenUsed="1"/>
     <w:lsdException w:name="No List" w:semiHidden="1" w:unhideWhenUsed="1"/>
     <w:lsdException w:name="Outline List 1" w:semiHidden="1" w:unhideWhenUsed="1"/>
@@ -4792,8 +5165,10 @@
     <w:lsdException w:name="Table Subtle 2" w:semiHidden="1" w:unhideWhenUsed="1"/>
     <w:lsdException w:name="Table Web 1" w:semiHidden="1" w:unhideWhenUsed="1"/>
     <w:lsdException w:name="Table Web 2" w:semiHidden="1" w:unhideWhenUsed="1"/>
+    <w:lsdException w:name="Table Web 3" w:semiHidden="1" w:unhideWhenUsed="1"/>
     <w:lsdException w:name="Balloon Text" w:semiHidden="1" w:unhideWhenUsed="1"/>
     <w:lsdException w:name="Table Grid" w:uiPriority="59"/>
+    <w:lsdException w:name="Table Theme" w:semiHidden="1" w:unhideWhenUsed="1"/>
     <w:lsdException w:name="Placeholder Text" w:semiHidden="1"/>
     <w:lsdException w:name="No Spacing" w:uiPriority="1" w:qFormat="1"/>
     <w:lsdException w:name="Light Shading" w:uiPriority="60"/>
@@ -5447,7 +5822,7 @@
 </file>
 
 <file path=customXml/itemProps1.xml><?xml version="1.0" encoding="utf-8"?>
-<ds:datastoreItem xmlns:ds="http://schemas.openxmlformats.org/officeDocument/2006/customXml" ds:itemID="{A7786AC2-518E-284D-8360-ACB688B440E9}">
+<ds:datastoreItem xmlns:ds="http://schemas.openxmlformats.org/officeDocument/2006/customXml" ds:itemID="{59D17C7F-4378-544A-88D1-BB228CEB57E3}">
   <ds:schemaRefs>
     <ds:schemaRef ds:uri="http://schemas.openxmlformats.org/officeDocument/2006/bibliography"/>
   </ds:schemaRefs>

</xml_diff>

<commit_message>
add lines, remove highschool, add linkedin/github, remove pagenumber
</commit_message>
<xml_diff>
--- a/RESUME1.docx
+++ b/RESUME1.docx
@@ -37,8 +37,8 @@
     </w:p>
     <w:p>
       <w:pPr>
-        <w:spacing w:after="160"/>
-        <w:ind w:left="1418" w:right="-30"/>
+        <w:spacing w:after="240"/>
+        <w:ind w:left="1418" w:right="-28"/>
         <w:rPr>
           <w:rFonts w:ascii="Calibri" w:hAnsi="Calibri"/>
           <w:sz w:val="28"/>
@@ -47,6 +47,76 @@
       </w:pPr>
       <w:r>
         <w:rPr>
+          <w:rFonts w:ascii="Calibri" w:eastAsia="Lucida Grande" w:hAnsi="Calibri"/>
+          <w:noProof/>
+          <w:u w:color="0000F6"/>
+        </w:rPr>
+        <mc:AlternateContent>
+          <mc:Choice Requires="wps">
+            <w:drawing>
+              <wp:anchor distT="0" distB="0" distL="114300" distR="114300" simplePos="0" relativeHeight="251667456" behindDoc="0" locked="0" layoutInCell="1" allowOverlap="1" wp14:anchorId="5FAE87D2" wp14:editId="352AC30A">
+                <wp:simplePos x="0" y="0"/>
+                <wp:positionH relativeFrom="column">
+                  <wp:posOffset>170815</wp:posOffset>
+                </wp:positionH>
+                <wp:positionV relativeFrom="paragraph">
+                  <wp:posOffset>345103</wp:posOffset>
+                </wp:positionV>
+                <wp:extent cx="6453594" cy="0"/>
+                <wp:effectExtent l="0" t="12700" r="23495" b="12700"/>
+                <wp:wrapNone/>
+                <wp:docPr id="6" name="Straight Connector 6"/>
+                <wp:cNvGraphicFramePr/>
+                <a:graphic xmlns:a="http://schemas.openxmlformats.org/drawingml/2006/main">
+                  <a:graphicData uri="http://schemas.microsoft.com/office/word/2010/wordprocessingShape">
+                    <wps:wsp>
+                      <wps:cNvCnPr/>
+                      <wps:spPr>
+                        <a:xfrm flipV="1">
+                          <a:off x="0" y="0"/>
+                          <a:ext cx="6453594" cy="0"/>
+                        </a:xfrm>
+                        <a:prstGeom prst="line">
+                          <a:avLst/>
+                        </a:prstGeom>
+                        <a:effectLst/>
+                      </wps:spPr>
+                      <wps:style>
+                        <a:lnRef idx="2">
+                          <a:schemeClr val="dk1"/>
+                        </a:lnRef>
+                        <a:fillRef idx="0">
+                          <a:schemeClr val="dk1"/>
+                        </a:fillRef>
+                        <a:effectRef idx="1">
+                          <a:schemeClr val="dk1"/>
+                        </a:effectRef>
+                        <a:fontRef idx="minor">
+                          <a:schemeClr val="tx1"/>
+                        </a:fontRef>
+                      </wps:style>
+                      <wps:bodyPr/>
+                    </wps:wsp>
+                  </a:graphicData>
+                </a:graphic>
+                <wp14:sizeRelH relativeFrom="margin">
+                  <wp14:pctWidth>0</wp14:pctWidth>
+                </wp14:sizeRelH>
+                <wp14:sizeRelV relativeFrom="margin">
+                  <wp14:pctHeight>0</wp14:pctHeight>
+                </wp14:sizeRelV>
+              </wp:anchor>
+            </w:drawing>
+          </mc:Choice>
+          <mc:Fallback>
+            <w:pict>
+              <v:line w14:anchorId="0723B585" id="Straight Connector 6" o:spid="_x0000_s1026" style="position:absolute;flip:y;z-index:251667456;visibility:visible;mso-wrap-style:square;mso-width-percent:0;mso-height-percent:0;mso-wrap-distance-left:9pt;mso-wrap-distance-top:0;mso-wrap-distance-right:9pt;mso-wrap-distance-bottom:0;mso-position-horizontal:absolute;mso-position-horizontal-relative:text;mso-position-vertical:absolute;mso-position-vertical-relative:text;mso-width-percent:0;mso-height-percent:0;mso-width-relative:margin;mso-height-relative:margin" from="13.45pt,27.15pt" to="521.6pt,27.15pt" o:gfxdata="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" strokecolor="black [3200]" strokeweight="2pt"/>
+            </w:pict>
+          </mc:Fallback>
+        </mc:AlternateContent>
+      </w:r>
+      <w:r>
+        <w:rPr>
           <w:rFonts w:ascii="Calibri" w:hAnsi="Calibri"/>
           <w:sz w:val="28"/>
           <w:szCs w:val="28"/>
@@ -121,7 +191,7 @@
     <w:p>
       <w:pPr>
         <w:pStyle w:val="FreeForm"/>
-        <w:spacing w:before="200" w:after="100"/>
+        <w:spacing w:before="400" w:after="100"/>
         <w:ind w:firstLine="567"/>
         <w:rPr>
           <w:rFonts w:ascii="Calibri" w:eastAsia="Lucida Grande" w:hAnsi="Calibri"/>
@@ -176,6 +246,42 @@
           <w:color w:val="auto"/>
           <w:u w:color="0000F6"/>
         </w:rPr>
+        <w:t>, Australia</w:t>
+      </w:r>
+      <w:r>
+        <w:rPr>
+          <w:rFonts w:ascii="Calibri" w:eastAsia="Lucida Grande" w:hAnsi="Calibri"/>
+          <w:b/>
+          <w:color w:val="auto"/>
+          <w:u w:color="0000F6"/>
+        </w:rPr>
+        <w:t xml:space="preserve"> </w:t>
+      </w:r>
+      <w:r>
+        <w:rPr>
+          <w:rFonts w:ascii="Calibri" w:eastAsia="Lucida Grande" w:hAnsi="Calibri"/>
+          <w:b/>
+          <w:bCs/>
+          <w:color w:val="auto"/>
+        </w:rPr>
+        <w:t>–</w:t>
+      </w:r>
+      <w:r>
+        <w:rPr>
+          <w:rFonts w:ascii="Calibri" w:eastAsia="Lucida Grande" w:hAnsi="Calibri"/>
+          <w:b/>
+          <w:color w:val="auto"/>
+          <w:u w:color="0000F6"/>
+        </w:rPr>
+        <w:t xml:space="preserve"> 3.2 GPA</w:t>
+      </w:r>
+      <w:r>
+        <w:rPr>
+          <w:rFonts w:ascii="Calibri" w:eastAsia="Lucida Grande" w:hAnsi="Calibri"/>
+          <w:b/>
+          <w:color w:val="auto"/>
+          <w:u w:color="0000F6"/>
+        </w:rPr>
         <w:tab/>
       </w:r>
       <w:r>
@@ -184,7 +290,7 @@
           <w:color w:val="auto"/>
           <w:u w:color="0000F6"/>
         </w:rPr>
-        <w:t xml:space="preserve">03/2016 </w:t>
+        <w:t xml:space="preserve">March 2016 </w:t>
       </w:r>
       <w:r>
         <w:rPr>
@@ -199,7 +305,15 @@
           <w:color w:val="auto"/>
           <w:u w:color="0000F6"/>
         </w:rPr>
-        <w:t xml:space="preserve"> Current</w:t>
+        <w:t xml:space="preserve"> </w:t>
+      </w:r>
+      <w:r>
+        <w:rPr>
+          <w:rFonts w:ascii="Calibri" w:eastAsia="Lucida Grande" w:hAnsi="Calibri"/>
+          <w:color w:val="auto"/>
+          <w:u w:color="0000F6"/>
+        </w:rPr>
+        <w:t>November 2020</w:t>
       </w:r>
     </w:p>
     <w:p>
@@ -208,7 +322,7 @@
         <w:tabs>
           <w:tab w:val="right" w:pos="10460"/>
         </w:tabs>
-        <w:spacing w:after="200"/>
+        <w:spacing w:after="100"/>
         <w:ind w:left="567"/>
         <w:rPr>
           <w:rFonts w:ascii="Calibri" w:eastAsia="Lucida Grande" w:hAnsi="Calibri"/>
@@ -246,15 +360,7 @@
           <w:color w:val="auto"/>
           <w:u w:color="0000F6"/>
         </w:rPr>
-        <w:t>) in Software,</w:t>
-      </w:r>
-      <w:r>
-        <w:rPr>
-          <w:rFonts w:ascii="Calibri" w:eastAsia="Lucida Grande" w:hAnsi="Calibri"/>
-          <w:color w:val="auto"/>
-          <w:u w:color="0000F6"/>
-        </w:rPr>
-        <w:t xml:space="preserve"> Diploma in Professional Engineering Practice</w:t>
+        <w:t>) in Software</w:t>
       </w:r>
     </w:p>
     <w:p>
@@ -315,7 +421,7 @@
           <w:color w:val="auto"/>
           <w:u w:color="0000F6"/>
         </w:rPr>
-        <w:t xml:space="preserve"> Paris</w:t>
+        <w:t xml:space="preserve"> France</w:t>
       </w:r>
       <w:r>
         <w:rPr>
@@ -333,7 +439,7 @@
           <w:color w:val="auto"/>
           <w:u w:color="0000F6"/>
         </w:rPr>
-        <w:t>0</w:t>
+        <w:t>June 2019</w:t>
       </w:r>
       <w:r>
         <w:rPr>
@@ -341,7 +447,14 @@
           <w:color w:val="auto"/>
           <w:u w:color="0000F6"/>
         </w:rPr>
-        <w:t>6</w:t>
+        <w:t xml:space="preserve"> </w:t>
+      </w:r>
+      <w:r>
+        <w:rPr>
+          <w:rFonts w:ascii="Calibri" w:eastAsia="Lucida Grande" w:hAnsi="Calibri"/>
+          <w:color w:val="auto"/>
+        </w:rPr>
+        <w:t>–</w:t>
       </w:r>
       <w:r>
         <w:rPr>
@@ -349,7 +462,7 @@
           <w:color w:val="auto"/>
           <w:u w:color="0000F6"/>
         </w:rPr>
-        <w:t>/2019</w:t>
+        <w:t xml:space="preserve"> </w:t>
       </w:r>
       <w:r>
         <w:rPr>
@@ -357,14 +470,7 @@
           <w:color w:val="auto"/>
           <w:u w:color="0000F6"/>
         </w:rPr>
-        <w:t xml:space="preserve"> </w:t>
-      </w:r>
-      <w:r>
-        <w:rPr>
-          <w:rFonts w:ascii="Calibri" w:eastAsia="Lucida Grande" w:hAnsi="Calibri"/>
-          <w:color w:val="auto"/>
-        </w:rPr>
-        <w:t>–</w:t>
+        <w:t xml:space="preserve">July </w:t>
       </w:r>
       <w:r>
         <w:rPr>
@@ -372,7 +478,7 @@
           <w:color w:val="auto"/>
           <w:u w:color="0000F6"/>
         </w:rPr>
-        <w:t xml:space="preserve"> 07/2019</w:t>
+        <w:t>2019</w:t>
       </w:r>
     </w:p>
     <w:p>
@@ -381,7 +487,7 @@
         <w:tabs>
           <w:tab w:val="right" w:pos="10460"/>
         </w:tabs>
-        <w:spacing w:after="200"/>
+        <w:spacing w:after="100"/>
         <w:ind w:left="567"/>
         <w:rPr>
           <w:rFonts w:ascii="Calibri" w:eastAsia="Lucida Grande" w:hAnsi="Calibri"/>
@@ -479,7 +585,7 @@
           <w:color w:val="auto"/>
           <w:u w:color="0000F6"/>
         </w:rPr>
-        <w:t xml:space="preserve"> Stockholm</w:t>
+        <w:t xml:space="preserve"> Sweden</w:t>
       </w:r>
       <w:r>
         <w:rPr>
@@ -497,7 +603,15 @@
           <w:color w:val="auto"/>
           <w:u w:color="0000F6"/>
         </w:rPr>
-        <w:t xml:space="preserve">08/2018 </w:t>
+        <w:t>August 2018</w:t>
+      </w:r>
+      <w:r>
+        <w:rPr>
+          <w:rFonts w:ascii="Calibri" w:eastAsia="Lucida Grande" w:hAnsi="Calibri"/>
+          <w:color w:val="auto"/>
+          <w:u w:color="0000F6"/>
+        </w:rPr>
+        <w:t xml:space="preserve"> </w:t>
       </w:r>
       <w:r>
         <w:rPr>
@@ -512,7 +626,23 @@
           <w:color w:val="auto"/>
           <w:u w:color="0000F6"/>
         </w:rPr>
-        <w:t xml:space="preserve"> 01/2019</w:t>
+        <w:t xml:space="preserve"> </w:t>
+      </w:r>
+      <w:r>
+        <w:rPr>
+          <w:rFonts w:ascii="Calibri" w:eastAsia="Lucida Grande" w:hAnsi="Calibri"/>
+          <w:color w:val="auto"/>
+          <w:u w:color="0000F6"/>
+        </w:rPr>
+        <w:t xml:space="preserve">January </w:t>
+      </w:r>
+      <w:r>
+        <w:rPr>
+          <w:rFonts w:ascii="Calibri" w:eastAsia="Lucida Grande" w:hAnsi="Calibri"/>
+          <w:color w:val="auto"/>
+          <w:u w:color="0000F6"/>
+        </w:rPr>
+        <w:t>2019</w:t>
       </w:r>
     </w:p>
     <w:p>
@@ -521,60 +651,659 @@
         <w:tabs>
           <w:tab w:val="right" w:pos="10460"/>
         </w:tabs>
+        <w:snapToGrid w:val="0"/>
+        <w:ind w:left="567"/>
+        <w:rPr>
+          <w:rFonts w:ascii="Calibri" w:eastAsia="Lucida Grande" w:hAnsi="Calibri"/>
+          <w:color w:val="auto"/>
+          <w:u w:color="0000F6"/>
+        </w:rPr>
+      </w:pPr>
+      <w:r>
+        <w:rPr>
+          <w:rFonts w:ascii="Calibri" w:eastAsia="Lucida Grande" w:hAnsi="Calibri"/>
+          <w:color w:val="auto"/>
+          <w:u w:color="0000F6"/>
+        </w:rPr>
+        <w:t>Bachelor of</w:t>
+      </w:r>
+      <w:r>
+        <w:rPr>
+          <w:rFonts w:ascii="Calibri" w:eastAsia="Lucida Grande" w:hAnsi="Calibri"/>
+          <w:color w:val="auto"/>
+          <w:u w:color="0000F6"/>
+        </w:rPr>
+        <w:t xml:space="preserve"> Computer Science</w:t>
+      </w:r>
+      <w:r>
+        <w:rPr>
+          <w:rFonts w:ascii="Calibri" w:eastAsia="Lucida Grande" w:hAnsi="Calibri"/>
+          <w:color w:val="auto"/>
+          <w:u w:color="0000F6"/>
+        </w:rPr>
+        <w:t xml:space="preserve"> </w:t>
+      </w:r>
+      <w:r>
+        <w:rPr>
+          <w:rFonts w:ascii="Calibri" w:eastAsia="Lucida Grande" w:hAnsi="Calibri"/>
+          <w:color w:val="auto"/>
+        </w:rPr>
+        <w:t>–</w:t>
+      </w:r>
+      <w:r>
+        <w:rPr>
+          <w:rFonts w:ascii="Calibri" w:eastAsia="Lucida Grande" w:hAnsi="Calibri"/>
+          <w:color w:val="auto"/>
+          <w:u w:color="0000F6"/>
+        </w:rPr>
+        <w:t xml:space="preserve"> </w:t>
+      </w:r>
+      <w:r>
+        <w:rPr>
+          <w:rFonts w:ascii="Calibri" w:eastAsia="Lucida Grande" w:hAnsi="Calibri"/>
+          <w:color w:val="auto"/>
+          <w:u w:color="0000F6"/>
+        </w:rPr>
+        <w:t>Exchange Program</w:t>
+      </w:r>
+    </w:p>
+    <w:p>
+      <w:pPr>
+        <w:pStyle w:val="FreeForm"/>
+        <w:spacing w:before="400" w:after="100"/>
+        <w:ind w:firstLine="567"/>
+        <w:rPr>
+          <w:rFonts w:ascii="Calibri" w:eastAsia="Lucida Grande" w:hAnsi="Calibri"/>
+          <w:b/>
+          <w:color w:val="auto"/>
+          <w:sz w:val="32"/>
+          <w:szCs w:val="32"/>
+        </w:rPr>
+      </w:pPr>
+      <w:r>
+        <w:rPr>
+          <w:rFonts w:ascii="Calibri" w:eastAsia="Lucida Grande" w:hAnsi="Calibri"/>
+          <w:noProof/>
+          <w:color w:val="auto"/>
+          <w:u w:color="0000F6"/>
+        </w:rPr>
+        <mc:AlternateContent>
+          <mc:Choice Requires="wps">
+            <w:drawing>
+              <wp:anchor distT="0" distB="0" distL="114300" distR="114300" simplePos="0" relativeHeight="251659264" behindDoc="0" locked="0" layoutInCell="1" allowOverlap="1" wp14:anchorId="43A75692" wp14:editId="21607D0F">
+                <wp:simplePos x="0" y="0"/>
+                <wp:positionH relativeFrom="column">
+                  <wp:posOffset>166291</wp:posOffset>
+                </wp:positionH>
+                <wp:positionV relativeFrom="paragraph">
+                  <wp:posOffset>126523</wp:posOffset>
+                </wp:positionV>
+                <wp:extent cx="6453594" cy="0"/>
+                <wp:effectExtent l="0" t="12700" r="23495" b="12700"/>
+                <wp:wrapNone/>
+                <wp:docPr id="2" name="Straight Connector 2"/>
+                <wp:cNvGraphicFramePr/>
+                <a:graphic xmlns:a="http://schemas.openxmlformats.org/drawingml/2006/main">
+                  <a:graphicData uri="http://schemas.microsoft.com/office/word/2010/wordprocessingShape">
+                    <wps:wsp>
+                      <wps:cNvCnPr/>
+                      <wps:spPr>
+                        <a:xfrm flipV="1">
+                          <a:off x="0" y="0"/>
+                          <a:ext cx="6453594" cy="0"/>
+                        </a:xfrm>
+                        <a:prstGeom prst="line">
+                          <a:avLst/>
+                        </a:prstGeom>
+                        <a:effectLst/>
+                      </wps:spPr>
+                      <wps:style>
+                        <a:lnRef idx="2">
+                          <a:schemeClr val="dk1"/>
+                        </a:lnRef>
+                        <a:fillRef idx="0">
+                          <a:schemeClr val="dk1"/>
+                        </a:fillRef>
+                        <a:effectRef idx="1">
+                          <a:schemeClr val="dk1"/>
+                        </a:effectRef>
+                        <a:fontRef idx="minor">
+                          <a:schemeClr val="tx1"/>
+                        </a:fontRef>
+                      </wps:style>
+                      <wps:bodyPr/>
+                    </wps:wsp>
+                  </a:graphicData>
+                </a:graphic>
+                <wp14:sizeRelH relativeFrom="margin">
+                  <wp14:pctWidth>0</wp14:pctWidth>
+                </wp14:sizeRelH>
+                <wp14:sizeRelV relativeFrom="margin">
+                  <wp14:pctHeight>0</wp14:pctHeight>
+                </wp14:sizeRelV>
+              </wp:anchor>
+            </w:drawing>
+          </mc:Choice>
+          <mc:Fallback>
+            <w:pict>
+              <v:line w14:anchorId="3F4AEB0A" id="Straight Connector 2" o:spid="_x0000_s1026" style="position:absolute;flip:y;z-index:251659264;visibility:visible;mso-wrap-style:square;mso-width-percent:0;mso-height-percent:0;mso-wrap-distance-left:9pt;mso-wrap-distance-top:0;mso-wrap-distance-right:9pt;mso-wrap-distance-bottom:0;mso-position-horizontal:absolute;mso-position-horizontal-relative:text;mso-position-vertical:absolute;mso-position-vertical-relative:text;mso-width-percent:0;mso-height-percent:0;mso-width-relative:margin;mso-height-relative:margin" from="13.1pt,9.95pt" to="521.25pt,9.95pt" o:gfxdata="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" strokecolor="black [3200]" strokeweight="2pt"/>
+            </w:pict>
+          </mc:Fallback>
+        </mc:AlternateContent>
+      </w:r>
+      <w:r>
+        <w:rPr>
+          <w:rFonts w:ascii="Calibri" w:eastAsia="Lucida Grande" w:hAnsi="Calibri"/>
+          <w:b/>
+          <w:color w:val="auto"/>
+          <w:sz w:val="32"/>
+          <w:szCs w:val="32"/>
+        </w:rPr>
+        <w:t>Employment</w:t>
+      </w:r>
+      <w:r>
+        <w:rPr>
+          <w:rFonts w:ascii="Calibri" w:eastAsia="Lucida Grande" w:hAnsi="Calibri"/>
+          <w:b/>
+          <w:color w:val="auto"/>
+          <w:sz w:val="36"/>
+          <w:szCs w:val="36"/>
+        </w:rPr>
+        <w:t xml:space="preserve"> </w:t>
+      </w:r>
+      <w:r>
+        <w:rPr>
+          <w:rFonts w:ascii="Calibri" w:eastAsia="Lucida Grande" w:hAnsi="Calibri"/>
+          <w:b/>
+          <w:color w:val="auto"/>
+          <w:sz w:val="32"/>
+          <w:szCs w:val="32"/>
+        </w:rPr>
+        <w:t>History</w:t>
+      </w:r>
+    </w:p>
+    <w:p>
+      <w:pPr>
+        <w:pStyle w:val="FreeForm"/>
+        <w:numPr>
+          <w:ilvl w:val="0"/>
+          <w:numId w:val="13"/>
+        </w:numPr>
+        <w:tabs>
+          <w:tab w:val="right" w:pos="10460"/>
+        </w:tabs>
+        <w:spacing w:after="45"/>
+        <w:ind w:left="567" w:hanging="357"/>
+        <w:rPr>
+          <w:rFonts w:ascii="Calibri" w:eastAsia="Lucida Grande" w:hAnsi="Calibri"/>
+          <w:b/>
+          <w:color w:val="auto"/>
+        </w:rPr>
+      </w:pPr>
+      <w:r>
+        <w:rPr>
+          <w:rFonts w:ascii="Calibri" w:eastAsia="Lucida Grande" w:hAnsi="Calibri"/>
+          <w:b/>
+          <w:color w:val="auto"/>
+        </w:rPr>
+        <w:t>Clearbox Systems</w:t>
+      </w:r>
+      <w:r>
+        <w:rPr>
+          <w:rFonts w:ascii="Calibri" w:eastAsia="Lucida Grande" w:hAnsi="Calibri"/>
+          <w:b/>
+          <w:color w:val="auto"/>
+        </w:rPr>
+        <w:t>, Sydney</w:t>
+      </w:r>
+      <w:r>
+        <w:rPr>
+          <w:rFonts w:ascii="Calibri" w:eastAsia="Lucida Grande" w:hAnsi="Calibri"/>
+          <w:b/>
+          <w:color w:val="auto"/>
+        </w:rPr>
+        <w:t xml:space="preserve"> </w:t>
+      </w:r>
+      <w:r>
+        <w:rPr>
+          <w:rFonts w:ascii="Calibri" w:eastAsia="Lucida Grande" w:hAnsi="Calibri"/>
+          <w:b/>
+          <w:bCs/>
+          <w:color w:val="auto"/>
+        </w:rPr>
+        <w:t>–</w:t>
+      </w:r>
+      <w:r>
+        <w:rPr>
+          <w:rFonts w:ascii="Calibri" w:eastAsia="Lucida Grande" w:hAnsi="Calibri"/>
+          <w:b/>
+          <w:color w:val="auto"/>
+        </w:rPr>
+        <w:t xml:space="preserve"> Junior Developer</w:t>
+      </w:r>
+      <w:r>
+        <w:rPr>
+          <w:rFonts w:ascii="Calibri" w:eastAsia="Lucida Grande" w:hAnsi="Calibri"/>
+          <w:b/>
+          <w:color w:val="auto"/>
+        </w:rPr>
+        <w:tab/>
+      </w:r>
+      <w:r>
+        <w:rPr>
+          <w:rFonts w:ascii="Calibri" w:eastAsia="Lucida Grande" w:hAnsi="Calibri"/>
+          <w:color w:val="auto"/>
+        </w:rPr>
+        <w:t xml:space="preserve">October </w:t>
+      </w:r>
+      <w:r>
+        <w:rPr>
+          <w:rFonts w:ascii="Calibri" w:eastAsia="Lucida Grande" w:hAnsi="Calibri"/>
+          <w:color w:val="auto"/>
+        </w:rPr>
+        <w:t xml:space="preserve">2017 </w:t>
+      </w:r>
+      <w:r>
+        <w:rPr>
+          <w:rFonts w:ascii="Calibri" w:eastAsia="Lucida Grande" w:hAnsi="Calibri"/>
+          <w:color w:val="auto"/>
+        </w:rPr>
+        <w:t>–</w:t>
+      </w:r>
+      <w:r>
+        <w:rPr>
+          <w:rFonts w:ascii="Calibri" w:eastAsia="Lucida Grande" w:hAnsi="Calibri"/>
+          <w:color w:val="auto"/>
+        </w:rPr>
+        <w:t xml:space="preserve"> Current</w:t>
+      </w:r>
+    </w:p>
+    <w:p>
+      <w:pPr>
+        <w:pStyle w:val="FreeForm"/>
+        <w:tabs>
+          <w:tab w:val="right" w:pos="10460"/>
+        </w:tabs>
+        <w:spacing w:after="120"/>
+        <w:ind w:left="567"/>
+        <w:rPr>
+          <w:rFonts w:ascii="Calibri" w:eastAsia="Lucida Grande" w:hAnsi="Calibri"/>
+          <w:color w:val="auto"/>
+        </w:rPr>
+      </w:pPr>
+      <w:r>
+        <w:rPr>
+          <w:rFonts w:ascii="Calibri" w:eastAsia="Lucida Grande" w:hAnsi="Calibri"/>
+          <w:color w:val="auto"/>
+        </w:rPr>
+        <w:t xml:space="preserve">Working </w:t>
+      </w:r>
+      <w:r>
+        <w:rPr>
+          <w:rFonts w:ascii="Calibri" w:eastAsia="Lucida Grande" w:hAnsi="Calibri"/>
+          <w:color w:val="auto"/>
+        </w:rPr>
+        <w:t xml:space="preserve">in a small </w:t>
+      </w:r>
+      <w:proofErr w:type="spellStart"/>
+      <w:r>
+        <w:rPr>
+          <w:rFonts w:ascii="Calibri" w:eastAsia="Lucida Grande" w:hAnsi="Calibri"/>
+          <w:color w:val="auto"/>
+        </w:rPr>
+        <w:t>fullstack</w:t>
+      </w:r>
+      <w:proofErr w:type="spellEnd"/>
+      <w:r>
+        <w:rPr>
+          <w:rFonts w:ascii="Calibri" w:eastAsia="Lucida Grande" w:hAnsi="Calibri"/>
+          <w:color w:val="auto"/>
+        </w:rPr>
+        <w:t xml:space="preserve"> </w:t>
+      </w:r>
+      <w:r>
+        <w:rPr>
+          <w:rFonts w:ascii="Calibri" w:eastAsia="Lucida Grande" w:hAnsi="Calibri"/>
+          <w:color w:val="auto"/>
+        </w:rPr>
+        <w:t xml:space="preserve">agile team </w:t>
+      </w:r>
+      <w:r>
+        <w:rPr>
+          <w:rFonts w:ascii="Calibri" w:eastAsia="Lucida Grande" w:hAnsi="Calibri"/>
+          <w:color w:val="auto"/>
+        </w:rPr>
+        <w:t xml:space="preserve">on </w:t>
+      </w:r>
+      <w:r>
+        <w:rPr>
+          <w:rFonts w:ascii="Calibri" w:eastAsia="Lucida Grande" w:hAnsi="Calibri"/>
+          <w:color w:val="auto"/>
+        </w:rPr>
+        <w:t>b</w:t>
+      </w:r>
+      <w:r>
+        <w:rPr>
+          <w:rFonts w:ascii="Calibri" w:eastAsia="Lucida Grande" w:hAnsi="Calibri"/>
+          <w:color w:val="auto"/>
+        </w:rPr>
+        <w:t xml:space="preserve">ackend </w:t>
+      </w:r>
+      <w:r>
+        <w:rPr>
+          <w:rFonts w:ascii="Calibri" w:eastAsia="Lucida Grande" w:hAnsi="Calibri"/>
+          <w:color w:val="auto"/>
+        </w:rPr>
+        <w:t>and frontend tasks</w:t>
+      </w:r>
+      <w:r>
+        <w:rPr>
+          <w:rFonts w:ascii="Calibri" w:eastAsia="Lucida Grande" w:hAnsi="Calibri"/>
+          <w:color w:val="auto"/>
+        </w:rPr>
+        <w:t xml:space="preserve">, primarily </w:t>
+      </w:r>
+      <w:r>
+        <w:rPr>
+          <w:rFonts w:ascii="Calibri" w:eastAsia="Lucida Grande" w:hAnsi="Calibri"/>
+          <w:color w:val="auto"/>
+        </w:rPr>
+        <w:t xml:space="preserve">using </w:t>
+      </w:r>
+      <w:r>
+        <w:rPr>
+          <w:rFonts w:ascii="Calibri" w:eastAsia="Lucida Grande" w:hAnsi="Calibri"/>
+          <w:color w:val="auto"/>
+        </w:rPr>
+        <w:t xml:space="preserve">Java, </w:t>
+      </w:r>
+      <w:proofErr w:type="spellStart"/>
+      <w:r>
+        <w:rPr>
+          <w:rFonts w:ascii="Calibri" w:eastAsia="Lucida Grande" w:hAnsi="Calibri"/>
+          <w:color w:val="auto"/>
+        </w:rPr>
+        <w:t>AngularJs</w:t>
+      </w:r>
+      <w:proofErr w:type="spellEnd"/>
+      <w:r>
+        <w:rPr>
+          <w:rFonts w:ascii="Calibri" w:eastAsia="Lucida Grande" w:hAnsi="Calibri"/>
+          <w:color w:val="auto"/>
+        </w:rPr>
+        <w:t xml:space="preserve">, </w:t>
+      </w:r>
+      <w:r>
+        <w:rPr>
+          <w:rFonts w:ascii="Calibri" w:eastAsia="Lucida Grande" w:hAnsi="Calibri"/>
+          <w:color w:val="auto"/>
+        </w:rPr>
+        <w:t>Typescript</w:t>
+      </w:r>
+      <w:r>
+        <w:rPr>
+          <w:rFonts w:ascii="Calibri" w:eastAsia="Lucida Grande" w:hAnsi="Calibri"/>
+          <w:color w:val="auto"/>
+        </w:rPr>
+        <w:t>, PostgreSQL and Git</w:t>
+      </w:r>
+      <w:r>
+        <w:rPr>
+          <w:rFonts w:ascii="Calibri" w:eastAsia="Lucida Grande" w:hAnsi="Calibri"/>
+          <w:color w:val="auto"/>
+        </w:rPr>
+        <w:t xml:space="preserve"> with </w:t>
+      </w:r>
+      <w:r>
+        <w:rPr>
+          <w:rFonts w:ascii="Calibri" w:eastAsia="Lucida Grande" w:hAnsi="Calibri"/>
+          <w:color w:val="auto"/>
+        </w:rPr>
+        <w:t>occasional</w:t>
+      </w:r>
+      <w:r>
+        <w:rPr>
+          <w:rFonts w:ascii="Calibri" w:eastAsia="Lucida Grande" w:hAnsi="Calibri"/>
+          <w:color w:val="auto"/>
+        </w:rPr>
+        <w:t xml:space="preserve"> work</w:t>
+      </w:r>
+      <w:r>
+        <w:rPr>
+          <w:rFonts w:ascii="Calibri" w:eastAsia="Lucida Grande" w:hAnsi="Calibri"/>
+          <w:color w:val="auto"/>
+        </w:rPr>
+        <w:t>-</w:t>
+      </w:r>
+      <w:r>
+        <w:rPr>
+          <w:rFonts w:ascii="Calibri" w:eastAsia="Lucida Grande" w:hAnsi="Calibri"/>
+          <w:color w:val="auto"/>
+        </w:rPr>
+        <w:t>breakdown tasks</w:t>
+      </w:r>
+    </w:p>
+    <w:p>
+      <w:pPr>
+        <w:pStyle w:val="FreeForm"/>
+        <w:numPr>
+          <w:ilvl w:val="0"/>
+          <w:numId w:val="13"/>
+        </w:numPr>
+        <w:tabs>
+          <w:tab w:val="right" w:pos="10460"/>
+        </w:tabs>
+        <w:spacing w:after="45"/>
+        <w:ind w:left="567" w:hanging="357"/>
+        <w:rPr>
+          <w:rFonts w:ascii="Calibri" w:eastAsia="Lucida Grande" w:hAnsi="Calibri"/>
+          <w:color w:val="auto"/>
+        </w:rPr>
+      </w:pPr>
+      <w:r>
+        <w:rPr>
+          <w:rFonts w:ascii="Calibri" w:eastAsia="Lucida Grande" w:hAnsi="Calibri"/>
+          <w:b/>
+          <w:color w:val="auto"/>
+        </w:rPr>
+        <w:t>Lindfield Public School</w:t>
+      </w:r>
+      <w:r>
+        <w:rPr>
+          <w:rFonts w:ascii="Calibri" w:eastAsia="Lucida Grande" w:hAnsi="Calibri"/>
+          <w:b/>
+          <w:color w:val="auto"/>
+        </w:rPr>
+        <w:t>, Sydney</w:t>
+      </w:r>
+      <w:r>
+        <w:rPr>
+          <w:rFonts w:ascii="Calibri" w:eastAsia="Lucida Grande" w:hAnsi="Calibri"/>
+          <w:b/>
+          <w:color w:val="auto"/>
+        </w:rPr>
+        <w:t xml:space="preserve"> </w:t>
+      </w:r>
+      <w:r>
+        <w:rPr>
+          <w:rFonts w:ascii="Calibri" w:eastAsia="Lucida Grande" w:hAnsi="Calibri"/>
+          <w:b/>
+          <w:bCs/>
+          <w:color w:val="auto"/>
+        </w:rPr>
+        <w:t>–</w:t>
+      </w:r>
+      <w:r>
+        <w:rPr>
+          <w:rFonts w:ascii="Calibri" w:eastAsia="Lucida Grande" w:hAnsi="Calibri"/>
+          <w:b/>
+          <w:bCs/>
+          <w:color w:val="auto"/>
+        </w:rPr>
+        <w:t xml:space="preserve"> Music Tutor</w:t>
+      </w:r>
+      <w:r>
+        <w:rPr>
+          <w:rFonts w:ascii="Calibri" w:eastAsia="Lucida Grande" w:hAnsi="Calibri"/>
+          <w:color w:val="auto"/>
+        </w:rPr>
+        <w:tab/>
+      </w:r>
+      <w:r>
+        <w:rPr>
+          <w:rFonts w:ascii="Calibri" w:eastAsia="Lucida Grande" w:hAnsi="Calibri"/>
+          <w:color w:val="auto"/>
+        </w:rPr>
+        <w:t xml:space="preserve">February </w:t>
+      </w:r>
+      <w:r>
+        <w:rPr>
+          <w:rFonts w:ascii="Calibri" w:eastAsia="Lucida Grande" w:hAnsi="Calibri"/>
+          <w:color w:val="auto"/>
+        </w:rPr>
+        <w:t xml:space="preserve">2016 – </w:t>
+      </w:r>
+      <w:r>
+        <w:rPr>
+          <w:rFonts w:ascii="Calibri" w:eastAsia="Lucida Grande" w:hAnsi="Calibri"/>
+          <w:color w:val="auto"/>
+        </w:rPr>
+        <w:t xml:space="preserve">January </w:t>
+      </w:r>
+      <w:r>
+        <w:rPr>
+          <w:rFonts w:ascii="Calibri" w:eastAsia="Lucida Grande" w:hAnsi="Calibri"/>
+          <w:color w:val="auto"/>
+        </w:rPr>
+        <w:t>2018</w:t>
+      </w:r>
+    </w:p>
+    <w:p>
+      <w:pPr>
+        <w:pStyle w:val="FreeForm"/>
         <w:spacing w:after="200"/>
         <w:ind w:left="567"/>
-        <w:rPr>
-          <w:rFonts w:ascii="Calibri" w:eastAsia="Lucida Grande" w:hAnsi="Calibri"/>
+        <w:jc w:val="both"/>
+        <w:rPr>
+          <w:rFonts w:ascii="Calibri" w:eastAsia="Lucida Grande" w:hAnsi="Calibri"/>
+          <w:color w:val="auto"/>
+        </w:rPr>
+      </w:pPr>
+      <w:r>
+        <w:rPr>
+          <w:rFonts w:ascii="Calibri" w:eastAsia="Lucida Grande" w:hAnsi="Calibri"/>
+          <w:noProof/>
           <w:color w:val="auto"/>
           <w:u w:color="0000F6"/>
         </w:rPr>
-      </w:pPr>
-      <w:r>
-        <w:rPr>
-          <w:rFonts w:ascii="Calibri" w:eastAsia="Lucida Grande" w:hAnsi="Calibri"/>
-          <w:color w:val="auto"/>
-          <w:u w:color="0000F6"/>
-        </w:rPr>
-        <w:t>Bachelor of</w:t>
-      </w:r>
-      <w:r>
-        <w:rPr>
-          <w:rFonts w:ascii="Calibri" w:eastAsia="Lucida Grande" w:hAnsi="Calibri"/>
-          <w:color w:val="auto"/>
-          <w:u w:color="0000F6"/>
-        </w:rPr>
-        <w:t xml:space="preserve"> Computer Science</w:t>
-      </w:r>
-      <w:r>
-        <w:rPr>
-          <w:rFonts w:ascii="Calibri" w:eastAsia="Lucida Grande" w:hAnsi="Calibri"/>
-          <w:color w:val="auto"/>
-          <w:u w:color="0000F6"/>
-        </w:rPr>
-        <w:t xml:space="preserve"> </w:t>
-      </w:r>
-      <w:r>
-        <w:rPr>
-          <w:rFonts w:ascii="Calibri" w:eastAsia="Lucida Grande" w:hAnsi="Calibri"/>
-          <w:color w:val="auto"/>
-        </w:rPr>
-        <w:t>–</w:t>
-      </w:r>
-      <w:r>
-        <w:rPr>
-          <w:rFonts w:ascii="Calibri" w:eastAsia="Lucida Grande" w:hAnsi="Calibri"/>
-          <w:color w:val="auto"/>
-          <w:u w:color="0000F6"/>
-        </w:rPr>
-        <w:t xml:space="preserve"> </w:t>
-      </w:r>
-      <w:r>
-        <w:rPr>
-          <w:rFonts w:ascii="Calibri" w:eastAsia="Lucida Grande" w:hAnsi="Calibri"/>
-          <w:color w:val="auto"/>
-          <w:u w:color="0000F6"/>
-        </w:rPr>
-        <w:t>Exchange Program</w:t>
+        <mc:AlternateContent>
+          <mc:Choice Requires="wps">
+            <w:drawing>
+              <wp:anchor distT="0" distB="0" distL="114300" distR="114300" simplePos="0" relativeHeight="251665408" behindDoc="0" locked="0" layoutInCell="1" allowOverlap="1" wp14:anchorId="1A2F76BD" wp14:editId="4F481CD6">
+                <wp:simplePos x="0" y="0"/>
+                <wp:positionH relativeFrom="column">
+                  <wp:posOffset>167626</wp:posOffset>
+                </wp:positionH>
+                <wp:positionV relativeFrom="paragraph">
+                  <wp:posOffset>308610</wp:posOffset>
+                </wp:positionV>
+                <wp:extent cx="6453505" cy="0"/>
+                <wp:effectExtent l="0" t="12700" r="23495" b="12700"/>
+                <wp:wrapNone/>
+                <wp:docPr id="5" name="Straight Connector 5"/>
+                <wp:cNvGraphicFramePr/>
+                <a:graphic xmlns:a="http://schemas.openxmlformats.org/drawingml/2006/main">
+                  <a:graphicData uri="http://schemas.microsoft.com/office/word/2010/wordprocessingShape">
+                    <wps:wsp>
+                      <wps:cNvCnPr/>
+                      <wps:spPr>
+                        <a:xfrm flipV="1">
+                          <a:off x="0" y="0"/>
+                          <a:ext cx="6453505" cy="0"/>
+                        </a:xfrm>
+                        <a:prstGeom prst="line">
+                          <a:avLst/>
+                        </a:prstGeom>
+                        <a:effectLst/>
+                      </wps:spPr>
+                      <wps:style>
+                        <a:lnRef idx="2">
+                          <a:schemeClr val="dk1"/>
+                        </a:lnRef>
+                        <a:fillRef idx="0">
+                          <a:schemeClr val="dk1"/>
+                        </a:fillRef>
+                        <a:effectRef idx="1">
+                          <a:schemeClr val="dk1"/>
+                        </a:effectRef>
+                        <a:fontRef idx="minor">
+                          <a:schemeClr val="tx1"/>
+                        </a:fontRef>
+                      </wps:style>
+                      <wps:bodyPr/>
+                    </wps:wsp>
+                  </a:graphicData>
+                </a:graphic>
+                <wp14:sizeRelH relativeFrom="margin">
+                  <wp14:pctWidth>0</wp14:pctWidth>
+                </wp14:sizeRelH>
+                <wp14:sizeRelV relativeFrom="margin">
+                  <wp14:pctHeight>0</wp14:pctHeight>
+                </wp14:sizeRelV>
+              </wp:anchor>
+            </w:drawing>
+          </mc:Choice>
+          <mc:Fallback>
+            <w:pict>
+              <v:line w14:anchorId="4A3DE082" id="Straight Connector 5" o:spid="_x0000_s1026" style="position:absolute;flip:y;z-index:251665408;visibility:visible;mso-wrap-style:square;mso-width-percent:0;mso-height-percent:0;mso-wrap-distance-left:9pt;mso-wrap-distance-top:0;mso-wrap-distance-right:9pt;mso-wrap-distance-bottom:0;mso-position-horizontal:absolute;mso-position-horizontal-relative:text;mso-position-vertical:absolute;mso-position-vertical-relative:text;mso-width-percent:0;mso-height-percent:0;mso-width-relative:margin;mso-height-relative:margin" from="13.2pt,24.3pt" to="521.35pt,24.3pt" o:gfxdata="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" strokecolor="black [3200]" strokeweight="2pt"/>
+            </w:pict>
+          </mc:Fallback>
+        </mc:AlternateContent>
+      </w:r>
+      <w:r>
+        <w:rPr>
+          <w:rFonts w:ascii="Calibri" w:eastAsia="Lucida Grande" w:hAnsi="Calibri"/>
+          <w:color w:val="auto"/>
+        </w:rPr>
+        <w:t>Teaching</w:t>
+      </w:r>
+      <w:r>
+        <w:rPr>
+          <w:rFonts w:ascii="Calibri" w:eastAsia="Lucida Grande" w:hAnsi="Calibri"/>
+          <w:color w:val="auto"/>
+        </w:rPr>
+        <w:t xml:space="preserve"> primary school children</w:t>
+      </w:r>
+      <w:r>
+        <w:rPr>
+          <w:rFonts w:ascii="Calibri" w:eastAsia="Lucida Grande" w:hAnsi="Calibri"/>
+          <w:color w:val="auto"/>
+        </w:rPr>
+        <w:t xml:space="preserve"> to learn and love playing the trumpet</w:t>
+      </w:r>
+    </w:p>
+    <w:p>
+      <w:pPr>
+        <w:pStyle w:val="FreeForm"/>
+        <w:spacing w:before="400" w:after="100"/>
+        <w:ind w:firstLine="567"/>
+        <w:rPr>
+          <w:rFonts w:ascii="Calibri" w:eastAsia="Lucida Grande" w:hAnsi="Calibri"/>
+          <w:b/>
+          <w:color w:val="auto"/>
+          <w:sz w:val="32"/>
+          <w:szCs w:val="32"/>
+        </w:rPr>
+      </w:pPr>
+      <w:r>
+        <w:rPr>
+          <w:rFonts w:ascii="Calibri" w:eastAsia="Lucida Grande" w:hAnsi="Calibri"/>
+          <w:b/>
+          <w:color w:val="auto"/>
+          <w:sz w:val="32"/>
+          <w:szCs w:val="32"/>
+        </w:rPr>
+        <w:t>Technical Skills</w:t>
       </w:r>
     </w:p>
     <w:p>
@@ -593,514 +1322,6 @@
           <w:rFonts w:ascii="Calibri" w:eastAsia="Lucida Grande" w:hAnsi="Calibri"/>
           <w:b/>
           <w:color w:val="auto"/>
-          <w:u w:color="0000F6"/>
-        </w:rPr>
-      </w:pPr>
-      <w:r>
-        <w:rPr>
-          <w:rFonts w:ascii="Calibri" w:eastAsia="Lucida Grande" w:hAnsi="Calibri"/>
-          <w:b/>
-          <w:color w:val="auto"/>
-          <w:u w:color="0000F6"/>
-        </w:rPr>
-        <w:t>Barker College, Hornsby</w:t>
-      </w:r>
-      <w:r>
-        <w:rPr>
-          <w:rFonts w:ascii="Calibri" w:eastAsia="Lucida Grande" w:hAnsi="Calibri"/>
-          <w:b/>
-          <w:color w:val="auto"/>
-          <w:u w:color="0000F6"/>
-        </w:rPr>
-        <w:tab/>
-      </w:r>
-      <w:r>
-        <w:rPr>
-          <w:rFonts w:ascii="Calibri" w:eastAsia="Lucida Grande" w:hAnsi="Calibri"/>
-          <w:color w:val="auto"/>
-          <w:u w:color="0000F6"/>
-        </w:rPr>
-        <w:t xml:space="preserve">2009 </w:t>
-      </w:r>
-      <w:r>
-        <w:rPr>
-          <w:rFonts w:ascii="Calibri" w:eastAsia="Lucida Grande" w:hAnsi="Calibri"/>
-          <w:color w:val="auto"/>
-        </w:rPr>
-        <w:t>–</w:t>
-      </w:r>
-      <w:r>
-        <w:rPr>
-          <w:rFonts w:ascii="Calibri" w:eastAsia="Lucida Grande" w:hAnsi="Calibri"/>
-          <w:color w:val="auto"/>
-          <w:u w:color="0000F6"/>
-        </w:rPr>
-        <w:t xml:space="preserve"> 2014</w:t>
-      </w:r>
-    </w:p>
-    <w:p>
-      <w:pPr>
-        <w:pStyle w:val="FreeForm"/>
-        <w:spacing w:after="200"/>
-        <w:ind w:left="207" w:firstLine="360"/>
-        <w:jc w:val="both"/>
-        <w:rPr>
-          <w:rFonts w:ascii="Calibri" w:eastAsia="Lucida Grande" w:hAnsi="Calibri"/>
-          <w:color w:val="auto"/>
-          <w:u w:color="0000F6"/>
-        </w:rPr>
-      </w:pPr>
-      <w:r>
-        <w:rPr>
-          <w:rFonts w:ascii="Calibri" w:eastAsia="Lucida Grande" w:hAnsi="Calibri"/>
-          <w:color w:val="auto"/>
-        </w:rPr>
-        <w:t>Higher</w:t>
-      </w:r>
-      <w:r>
-        <w:rPr>
-          <w:rFonts w:ascii="Calibri" w:eastAsia="Lucida Grande" w:hAnsi="Calibri"/>
-          <w:color w:val="auto"/>
-          <w:u w:color="0000F6"/>
-        </w:rPr>
-        <w:t xml:space="preserve"> School Certificate</w:t>
-      </w:r>
-    </w:p>
-    <w:p>
-      <w:pPr>
-        <w:pStyle w:val="FreeForm"/>
-        <w:spacing w:before="240" w:after="100"/>
-        <w:ind w:firstLine="567"/>
-        <w:rPr>
-          <w:rFonts w:ascii="Calibri" w:eastAsia="Lucida Grande" w:hAnsi="Calibri"/>
-          <w:b/>
-          <w:color w:val="auto"/>
-          <w:sz w:val="32"/>
-          <w:szCs w:val="32"/>
-        </w:rPr>
-      </w:pPr>
-      <w:r>
-        <w:rPr>
-          <w:rFonts w:ascii="Calibri" w:eastAsia="Lucida Grande" w:hAnsi="Calibri"/>
-          <w:b/>
-          <w:color w:val="auto"/>
-          <w:sz w:val="32"/>
-          <w:szCs w:val="32"/>
-        </w:rPr>
-        <w:t>Employment</w:t>
-      </w:r>
-      <w:r>
-        <w:rPr>
-          <w:rFonts w:ascii="Calibri" w:eastAsia="Lucida Grande" w:hAnsi="Calibri"/>
-          <w:b/>
-          <w:color w:val="auto"/>
-          <w:sz w:val="36"/>
-          <w:szCs w:val="36"/>
-        </w:rPr>
-        <w:t xml:space="preserve"> </w:t>
-      </w:r>
-      <w:r>
-        <w:rPr>
-          <w:rFonts w:ascii="Calibri" w:eastAsia="Lucida Grande" w:hAnsi="Calibri"/>
-          <w:b/>
-          <w:color w:val="auto"/>
-          <w:sz w:val="32"/>
-          <w:szCs w:val="32"/>
-        </w:rPr>
-        <w:t>History</w:t>
-      </w:r>
-    </w:p>
-    <w:p>
-      <w:pPr>
-        <w:pStyle w:val="FreeForm"/>
-        <w:numPr>
-          <w:ilvl w:val="0"/>
-          <w:numId w:val="13"/>
-        </w:numPr>
-        <w:tabs>
-          <w:tab w:val="right" w:pos="10460"/>
-        </w:tabs>
-        <w:ind w:left="567"/>
-        <w:rPr>
-          <w:rFonts w:ascii="Calibri" w:eastAsia="Lucida Grande" w:hAnsi="Calibri"/>
-          <w:b/>
-          <w:color w:val="auto"/>
-        </w:rPr>
-      </w:pPr>
-      <w:r>
-        <w:rPr>
-          <w:rFonts w:ascii="Calibri" w:eastAsia="Lucida Grande" w:hAnsi="Calibri"/>
-          <w:b/>
-          <w:color w:val="auto"/>
-        </w:rPr>
-        <w:t>Clearbox Systems</w:t>
-      </w:r>
-      <w:r>
-        <w:rPr>
-          <w:rFonts w:ascii="Calibri" w:eastAsia="Lucida Grande" w:hAnsi="Calibri"/>
-          <w:b/>
-          <w:color w:val="auto"/>
-        </w:rPr>
-        <w:t>, Sydney</w:t>
-      </w:r>
-      <w:r>
-        <w:rPr>
-          <w:rFonts w:ascii="Calibri" w:eastAsia="Lucida Grande" w:hAnsi="Calibri"/>
-          <w:b/>
-          <w:color w:val="auto"/>
-        </w:rPr>
-        <w:t xml:space="preserve"> </w:t>
-      </w:r>
-      <w:r>
-        <w:rPr>
-          <w:rFonts w:ascii="Calibri" w:eastAsia="Lucida Grande" w:hAnsi="Calibri"/>
-          <w:b/>
-          <w:bCs/>
-          <w:color w:val="auto"/>
-        </w:rPr>
-        <w:t>–</w:t>
-      </w:r>
-      <w:r>
-        <w:rPr>
-          <w:rFonts w:ascii="Calibri" w:eastAsia="Lucida Grande" w:hAnsi="Calibri"/>
-          <w:b/>
-          <w:color w:val="auto"/>
-        </w:rPr>
-        <w:t xml:space="preserve"> Junior Developer</w:t>
-      </w:r>
-      <w:r>
-        <w:rPr>
-          <w:rFonts w:ascii="Calibri" w:eastAsia="Lucida Grande" w:hAnsi="Calibri"/>
-          <w:b/>
-          <w:color w:val="auto"/>
-        </w:rPr>
-        <w:tab/>
-      </w:r>
-      <w:r>
-        <w:rPr>
-          <w:rFonts w:ascii="Calibri" w:eastAsia="Lucida Grande" w:hAnsi="Calibri"/>
-          <w:color w:val="auto"/>
-        </w:rPr>
-        <w:t xml:space="preserve">10/2017 </w:t>
-      </w:r>
-      <w:r>
-        <w:rPr>
-          <w:rFonts w:ascii="Calibri" w:eastAsia="Lucida Grande" w:hAnsi="Calibri"/>
-          <w:color w:val="auto"/>
-        </w:rPr>
-        <w:t>–</w:t>
-      </w:r>
-      <w:r>
-        <w:rPr>
-          <w:rFonts w:ascii="Calibri" w:eastAsia="Lucida Grande" w:hAnsi="Calibri"/>
-          <w:color w:val="auto"/>
-        </w:rPr>
-        <w:t xml:space="preserve"> Current</w:t>
-      </w:r>
-    </w:p>
-    <w:p>
-      <w:pPr>
-        <w:pStyle w:val="FreeForm"/>
-        <w:tabs>
-          <w:tab w:val="right" w:pos="10460"/>
-        </w:tabs>
-        <w:spacing w:after="200"/>
-        <w:ind w:left="567"/>
-        <w:rPr>
-          <w:rFonts w:ascii="Calibri" w:eastAsia="Lucida Grande" w:hAnsi="Calibri"/>
-          <w:color w:val="auto"/>
-        </w:rPr>
-      </w:pPr>
-      <w:r>
-        <w:rPr>
-          <w:rFonts w:ascii="Calibri" w:eastAsia="Lucida Grande" w:hAnsi="Calibri"/>
-          <w:color w:val="auto"/>
-        </w:rPr>
-        <w:t xml:space="preserve">Working </w:t>
-      </w:r>
-      <w:r>
-        <w:rPr>
-          <w:rFonts w:ascii="Calibri" w:eastAsia="Lucida Grande" w:hAnsi="Calibri"/>
-          <w:color w:val="auto"/>
-        </w:rPr>
-        <w:t xml:space="preserve">in a small </w:t>
-      </w:r>
-      <w:proofErr w:type="spellStart"/>
-      <w:r>
-        <w:rPr>
-          <w:rFonts w:ascii="Calibri" w:eastAsia="Lucida Grande" w:hAnsi="Calibri"/>
-          <w:color w:val="auto"/>
-        </w:rPr>
-        <w:t>fullstack</w:t>
-      </w:r>
-      <w:proofErr w:type="spellEnd"/>
-      <w:r>
-        <w:rPr>
-          <w:rFonts w:ascii="Calibri" w:eastAsia="Lucida Grande" w:hAnsi="Calibri"/>
-          <w:color w:val="auto"/>
-        </w:rPr>
-        <w:t xml:space="preserve"> </w:t>
-      </w:r>
-      <w:r>
-        <w:rPr>
-          <w:rFonts w:ascii="Calibri" w:eastAsia="Lucida Grande" w:hAnsi="Calibri"/>
-          <w:color w:val="auto"/>
-        </w:rPr>
-        <w:t xml:space="preserve">agile team </w:t>
-      </w:r>
-      <w:r>
-        <w:rPr>
-          <w:rFonts w:ascii="Calibri" w:eastAsia="Lucida Grande" w:hAnsi="Calibri"/>
-          <w:color w:val="auto"/>
-        </w:rPr>
-        <w:t>on the full spectrum of the software lifecycle; from work breakdown to</w:t>
-      </w:r>
-      <w:r>
-        <w:rPr>
-          <w:rFonts w:ascii="Calibri" w:eastAsia="Lucida Grande" w:hAnsi="Calibri"/>
-          <w:color w:val="auto"/>
-        </w:rPr>
-        <w:t xml:space="preserve"> </w:t>
-      </w:r>
-      <w:r>
-        <w:rPr>
-          <w:rFonts w:ascii="Calibri" w:eastAsia="Lucida Grande" w:hAnsi="Calibri"/>
-          <w:color w:val="auto"/>
-        </w:rPr>
-        <w:t>b</w:t>
-      </w:r>
-      <w:r>
-        <w:rPr>
-          <w:rFonts w:ascii="Calibri" w:eastAsia="Lucida Grande" w:hAnsi="Calibri"/>
-          <w:color w:val="auto"/>
-        </w:rPr>
-        <w:t xml:space="preserve">ackend </w:t>
-      </w:r>
-      <w:r>
-        <w:rPr>
-          <w:rFonts w:ascii="Calibri" w:eastAsia="Lucida Grande" w:hAnsi="Calibri"/>
-          <w:color w:val="auto"/>
-        </w:rPr>
-        <w:t>and frontend tasks</w:t>
-      </w:r>
-      <w:r>
-        <w:rPr>
-          <w:rFonts w:ascii="Calibri" w:eastAsia="Lucida Grande" w:hAnsi="Calibri"/>
-          <w:color w:val="auto"/>
-        </w:rPr>
-        <w:t xml:space="preserve">, primarily </w:t>
-      </w:r>
-      <w:r>
-        <w:rPr>
-          <w:rFonts w:ascii="Calibri" w:eastAsia="Lucida Grande" w:hAnsi="Calibri"/>
-          <w:color w:val="auto"/>
-        </w:rPr>
-        <w:t xml:space="preserve">using </w:t>
-      </w:r>
-      <w:r>
-        <w:rPr>
-          <w:rFonts w:ascii="Calibri" w:eastAsia="Lucida Grande" w:hAnsi="Calibri"/>
-          <w:color w:val="auto"/>
-        </w:rPr>
-        <w:t xml:space="preserve">Java, </w:t>
-      </w:r>
-      <w:proofErr w:type="spellStart"/>
-      <w:r>
-        <w:rPr>
-          <w:rFonts w:ascii="Calibri" w:eastAsia="Lucida Grande" w:hAnsi="Calibri"/>
-          <w:color w:val="auto"/>
-        </w:rPr>
-        <w:t>AngularJs</w:t>
-      </w:r>
-      <w:proofErr w:type="spellEnd"/>
-      <w:r>
-        <w:rPr>
-          <w:rFonts w:ascii="Calibri" w:eastAsia="Lucida Grande" w:hAnsi="Calibri"/>
-          <w:color w:val="auto"/>
-        </w:rPr>
-        <w:t xml:space="preserve">, </w:t>
-      </w:r>
-      <w:r>
-        <w:rPr>
-          <w:rFonts w:ascii="Calibri" w:eastAsia="Lucida Grande" w:hAnsi="Calibri"/>
-          <w:color w:val="auto"/>
-        </w:rPr>
-        <w:t>Typescript</w:t>
-      </w:r>
-      <w:r>
-        <w:rPr>
-          <w:rFonts w:ascii="Calibri" w:eastAsia="Lucida Grande" w:hAnsi="Calibri"/>
-          <w:color w:val="auto"/>
-        </w:rPr>
-        <w:t>, PostgreSQL and Git</w:t>
-      </w:r>
-      <w:r>
-        <w:rPr>
-          <w:rFonts w:ascii="Calibri" w:eastAsia="Lucida Grande" w:hAnsi="Calibri"/>
-          <w:color w:val="auto"/>
-        </w:rPr>
-        <w:t xml:space="preserve"> every day</w:t>
-      </w:r>
-    </w:p>
-    <w:p>
-      <w:pPr>
-        <w:pStyle w:val="FreeForm"/>
-        <w:numPr>
-          <w:ilvl w:val="0"/>
-          <w:numId w:val="13"/>
-        </w:numPr>
-        <w:tabs>
-          <w:tab w:val="right" w:pos="10460"/>
-        </w:tabs>
-        <w:ind w:left="567"/>
-        <w:rPr>
-          <w:rFonts w:ascii="Calibri" w:eastAsia="Lucida Grande" w:hAnsi="Calibri"/>
-          <w:color w:val="auto"/>
-        </w:rPr>
-      </w:pPr>
-      <w:r>
-        <w:rPr>
-          <w:rFonts w:ascii="Calibri" w:eastAsia="Lucida Grande" w:hAnsi="Calibri"/>
-          <w:b/>
-          <w:color w:val="auto"/>
-        </w:rPr>
-        <w:t>Lindfield Public School</w:t>
-      </w:r>
-      <w:r>
-        <w:rPr>
-          <w:rFonts w:ascii="Calibri" w:eastAsia="Lucida Grande" w:hAnsi="Calibri"/>
-          <w:b/>
-          <w:color w:val="auto"/>
-        </w:rPr>
-        <w:t xml:space="preserve"> </w:t>
-      </w:r>
-      <w:r>
-        <w:rPr>
-          <w:rFonts w:ascii="Calibri" w:eastAsia="Lucida Grande" w:hAnsi="Calibri"/>
-          <w:b/>
-          <w:bCs/>
-          <w:color w:val="auto"/>
-        </w:rPr>
-        <w:t>–</w:t>
-      </w:r>
-      <w:r>
-        <w:rPr>
-          <w:rFonts w:ascii="Calibri" w:eastAsia="Lucida Grande" w:hAnsi="Calibri"/>
-          <w:b/>
-          <w:bCs/>
-          <w:color w:val="auto"/>
-        </w:rPr>
-        <w:t xml:space="preserve"> Music Tutor</w:t>
-      </w:r>
-      <w:r>
-        <w:rPr>
-          <w:rFonts w:ascii="Calibri" w:eastAsia="Lucida Grande" w:hAnsi="Calibri"/>
-          <w:color w:val="auto"/>
-        </w:rPr>
-        <w:tab/>
-      </w:r>
-      <w:r>
-        <w:rPr>
-          <w:rFonts w:ascii="Calibri" w:eastAsia="Lucida Grande" w:hAnsi="Calibri"/>
-          <w:color w:val="auto"/>
-        </w:rPr>
-        <w:t>02</w:t>
-      </w:r>
-      <w:r>
-        <w:rPr>
-          <w:rFonts w:ascii="Calibri" w:eastAsia="Lucida Grande" w:hAnsi="Calibri"/>
-          <w:color w:val="auto"/>
-        </w:rPr>
-        <w:t>/</w:t>
-      </w:r>
-      <w:r>
-        <w:rPr>
-          <w:rFonts w:ascii="Calibri" w:eastAsia="Lucida Grande" w:hAnsi="Calibri"/>
-          <w:color w:val="auto"/>
-        </w:rPr>
-        <w:t xml:space="preserve">2016 – </w:t>
-      </w:r>
-      <w:r>
-        <w:rPr>
-          <w:rFonts w:ascii="Calibri" w:eastAsia="Lucida Grande" w:hAnsi="Calibri"/>
-          <w:color w:val="auto"/>
-        </w:rPr>
-        <w:t>01/2018</w:t>
-      </w:r>
-    </w:p>
-    <w:p>
-      <w:pPr>
-        <w:pStyle w:val="FreeForm"/>
-        <w:spacing w:after="200"/>
-        <w:ind w:left="567"/>
-        <w:jc w:val="both"/>
-        <w:rPr>
-          <w:rFonts w:ascii="Calibri" w:eastAsia="Lucida Grande" w:hAnsi="Calibri"/>
-          <w:color w:val="auto"/>
-        </w:rPr>
-      </w:pPr>
-      <w:r>
-        <w:rPr>
-          <w:rFonts w:ascii="Calibri" w:eastAsia="Lucida Grande" w:hAnsi="Calibri"/>
-          <w:color w:val="auto"/>
-        </w:rPr>
-        <w:t>Teaching</w:t>
-      </w:r>
-      <w:r>
-        <w:rPr>
-          <w:rFonts w:ascii="Calibri" w:eastAsia="Lucida Grande" w:hAnsi="Calibri"/>
-          <w:color w:val="auto"/>
-        </w:rPr>
-        <w:t xml:space="preserve"> primary school children</w:t>
-      </w:r>
-      <w:r>
-        <w:rPr>
-          <w:rFonts w:ascii="Calibri" w:eastAsia="Lucida Grande" w:hAnsi="Calibri"/>
-          <w:color w:val="auto"/>
-        </w:rPr>
-        <w:t xml:space="preserve"> to learn and love playing the trumpet</w:t>
-      </w:r>
-    </w:p>
-    <w:p>
-      <w:pPr>
-        <w:pStyle w:val="FreeForm"/>
-        <w:spacing w:before="200" w:after="100"/>
-        <w:ind w:firstLine="567"/>
-        <w:rPr>
-          <w:rFonts w:ascii="Calibri" w:eastAsia="Lucida Grande" w:hAnsi="Calibri"/>
-          <w:b/>
-          <w:color w:val="auto"/>
-          <w:sz w:val="32"/>
-          <w:szCs w:val="32"/>
-        </w:rPr>
-      </w:pPr>
-      <w:r>
-        <w:rPr>
-          <w:rFonts w:ascii="Calibri" w:eastAsia="Lucida Grande" w:hAnsi="Calibri"/>
-          <w:b/>
-          <w:color w:val="auto"/>
-          <w:sz w:val="32"/>
-          <w:szCs w:val="32"/>
-        </w:rPr>
-        <w:t>Technical Skills</w:t>
-      </w:r>
-    </w:p>
-    <w:p>
-      <w:pPr>
-        <w:pStyle w:val="FreeForm"/>
-        <w:numPr>
-          <w:ilvl w:val="0"/>
-          <w:numId w:val="13"/>
-        </w:numPr>
-        <w:tabs>
-          <w:tab w:val="right" w:pos="10460"/>
-        </w:tabs>
-        <w:ind w:left="567"/>
-        <w:jc w:val="both"/>
-        <w:rPr>
-          <w:rFonts w:ascii="Calibri" w:eastAsia="Lucida Grande" w:hAnsi="Calibri"/>
-          <w:b/>
-          <w:color w:val="auto"/>
           <w:sz w:val="32"/>
           <w:szCs w:val="32"/>
           <w:u w:val="single"/>
@@ -1180,35 +1401,56 @@
           <w:rFonts w:ascii="Calibri" w:eastAsia="Lucida Grande" w:hAnsi="Calibri"/>
           <w:color w:val="auto"/>
         </w:rPr>
-        <w:t xml:space="preserve">and Object-Orientated programming </w:t>
-      </w:r>
-      <w:r>
-        <w:rPr>
-          <w:rFonts w:ascii="Calibri" w:eastAsia="Lucida Grande" w:hAnsi="Calibri"/>
-          <w:color w:val="auto"/>
-        </w:rPr>
-        <w:t xml:space="preserve">from </w:t>
-      </w:r>
-      <w:r>
-        <w:rPr>
-          <w:rFonts w:ascii="Calibri" w:eastAsia="Lucida Grande" w:hAnsi="Calibri"/>
-          <w:color w:val="auto"/>
-        </w:rPr>
-        <w:t xml:space="preserve">my time </w:t>
-      </w:r>
-      <w:r>
-        <w:rPr>
-          <w:rFonts w:ascii="Calibri" w:eastAsia="Lucida Grande" w:hAnsi="Calibri"/>
-          <w:color w:val="auto"/>
-        </w:rPr>
-        <w:t xml:space="preserve">working </w:t>
-      </w:r>
-      <w:r>
-        <w:rPr>
-          <w:rFonts w:ascii="Calibri" w:eastAsia="Lucida Grande" w:hAnsi="Calibri"/>
-          <w:color w:val="auto"/>
-        </w:rPr>
-        <w:t xml:space="preserve">in Java-land </w:t>
+        <w:t xml:space="preserve">and </w:t>
+      </w:r>
+      <w:r>
+        <w:rPr>
+          <w:rFonts w:ascii="Calibri" w:eastAsia="Lucida Grande" w:hAnsi="Calibri"/>
+          <w:color w:val="auto"/>
+        </w:rPr>
+        <w:t>o</w:t>
+      </w:r>
+      <w:r>
+        <w:rPr>
+          <w:rFonts w:ascii="Calibri" w:eastAsia="Lucida Grande" w:hAnsi="Calibri"/>
+          <w:color w:val="auto"/>
+        </w:rPr>
+        <w:t>bject-</w:t>
+      </w:r>
+      <w:r>
+        <w:rPr>
+          <w:rFonts w:ascii="Calibri" w:eastAsia="Lucida Grande" w:hAnsi="Calibri"/>
+          <w:color w:val="auto"/>
+        </w:rPr>
+        <w:t>o</w:t>
+      </w:r>
+      <w:r>
+        <w:rPr>
+          <w:rFonts w:ascii="Calibri" w:eastAsia="Lucida Grande" w:hAnsi="Calibri"/>
+          <w:color w:val="auto"/>
+        </w:rPr>
+        <w:t>rientated programming</w:t>
+      </w:r>
+      <w:r>
+        <w:rPr>
+          <w:rFonts w:ascii="Calibri" w:eastAsia="Lucida Grande" w:hAnsi="Calibri"/>
+          <w:color w:val="auto"/>
+        </w:rPr>
+        <w:t xml:space="preserve"> from </w:t>
+      </w:r>
+      <w:r>
+        <w:rPr>
+          <w:rFonts w:ascii="Calibri" w:eastAsia="Lucida Grande" w:hAnsi="Calibri"/>
+          <w:color w:val="auto"/>
+        </w:rPr>
+        <w:t>work</w:t>
+      </w:r>
+      <w:r>
+        <w:rPr>
+          <w:rFonts w:ascii="Calibri" w:eastAsia="Lucida Grande" w:hAnsi="Calibri"/>
+          <w:color w:val="auto"/>
+        </w:rPr>
+        <w:t xml:space="preserve"> </w:t>
       </w:r>
       <w:r>
         <w:rPr>
@@ -1243,91 +1485,114 @@
           <w:rFonts w:ascii="Calibri" w:eastAsia="Lucida Grande" w:hAnsi="Calibri"/>
           <w:color w:val="auto"/>
         </w:rPr>
-        <w:t>(</w:t>
-      </w:r>
-      <w:r>
-        <w:rPr>
-          <w:rFonts w:ascii="Calibri" w:eastAsia="Lucida Grande" w:hAnsi="Calibri"/>
-          <w:color w:val="auto"/>
-        </w:rPr>
-        <w:t>most days</w:t>
-      </w:r>
-      <w:r>
-        <w:rPr>
-          <w:rFonts w:ascii="Calibri" w:eastAsia="Lucida Grande" w:hAnsi="Calibri"/>
-          <w:color w:val="auto"/>
-        </w:rPr>
-        <w:t xml:space="preserve">) </w:t>
-      </w:r>
-      <w:r>
-        <w:rPr>
-          <w:rFonts w:ascii="Calibri" w:eastAsia="Lucida Grande" w:hAnsi="Calibri"/>
-          <w:color w:val="auto"/>
-        </w:rPr>
-        <w:t xml:space="preserve">and my own personal projects </w:t>
-      </w:r>
-      <w:r>
-        <w:rPr>
-          <w:rFonts w:ascii="Calibri" w:eastAsia="Lucida Grande" w:hAnsi="Calibri"/>
-          <w:color w:val="auto"/>
-        </w:rPr>
-        <w:t>(</w:t>
-      </w:r>
-      <w:r>
-        <w:rPr>
-          <w:rFonts w:ascii="Calibri" w:eastAsia="Lucida Grande" w:hAnsi="Calibri"/>
-          <w:color w:val="auto"/>
-        </w:rPr>
-        <w:t>Spring</w:t>
-      </w:r>
-      <w:r>
-        <w:rPr>
-          <w:rFonts w:ascii="Calibri" w:eastAsia="Lucida Grande" w:hAnsi="Calibri"/>
-          <w:color w:val="auto"/>
-        </w:rPr>
-        <w:t>)</w:t>
-      </w:r>
-      <w:r>
-        <w:rPr>
-          <w:rFonts w:ascii="Calibri" w:eastAsia="Lucida Grande" w:hAnsi="Calibri"/>
-          <w:color w:val="auto"/>
-        </w:rPr>
-        <w:t xml:space="preserve"> for the backend</w:t>
-      </w:r>
-      <w:r>
-        <w:rPr>
-          <w:rFonts w:ascii="Calibri" w:eastAsia="Lucida Grande" w:hAnsi="Calibri"/>
-          <w:color w:val="auto"/>
-        </w:rPr>
-        <w:t>s</w:t>
-      </w:r>
-      <w:r>
-        <w:rPr>
-          <w:rFonts w:ascii="Calibri" w:eastAsia="Lucida Grande" w:hAnsi="Calibri"/>
-          <w:color w:val="auto"/>
-        </w:rPr>
-        <w:t xml:space="preserve"> to </w:t>
-      </w:r>
-      <w:r>
-        <w:rPr>
-          <w:rFonts w:ascii="Calibri" w:eastAsia="Lucida Grande" w:hAnsi="Calibri"/>
-          <w:color w:val="auto"/>
-        </w:rPr>
-        <w:t>some</w:t>
-      </w:r>
-      <w:r>
-        <w:rPr>
-          <w:rFonts w:ascii="Calibri" w:eastAsia="Lucida Grande" w:hAnsi="Calibri"/>
-          <w:color w:val="auto"/>
-        </w:rPr>
-        <w:t xml:space="preserve"> website</w:t>
-      </w:r>
-      <w:r>
-        <w:rPr>
-          <w:rFonts w:ascii="Calibri" w:eastAsia="Lucida Grande" w:hAnsi="Calibri"/>
-          <w:color w:val="auto"/>
-        </w:rPr>
-        <w:t>s</w:t>
+        <w:t xml:space="preserve">developing </w:t>
+      </w:r>
+      <w:r>
+        <w:rPr>
+          <w:rFonts w:ascii="Calibri" w:eastAsia="Lucida Grande" w:hAnsi="Calibri"/>
+          <w:color w:val="auto"/>
+        </w:rPr>
+        <w:t xml:space="preserve">RESTful </w:t>
+      </w:r>
+      <w:r>
+        <w:rPr>
+          <w:rFonts w:ascii="Calibri" w:eastAsia="Lucida Grande" w:hAnsi="Calibri"/>
+          <w:color w:val="auto"/>
+        </w:rPr>
+        <w:t>APIs</w:t>
+      </w:r>
+      <w:r>
+        <w:rPr>
+          <w:rFonts w:ascii="Calibri" w:eastAsia="Lucida Grande" w:hAnsi="Calibri"/>
+          <w:color w:val="auto"/>
+        </w:rPr>
+        <w:t>, services</w:t>
+      </w:r>
+      <w:r>
+        <w:rPr>
+          <w:rFonts w:ascii="Calibri" w:eastAsia="Lucida Grande" w:hAnsi="Calibri"/>
+          <w:color w:val="auto"/>
+        </w:rPr>
+        <w:t>, tests</w:t>
+      </w:r>
+      <w:r>
+        <w:rPr>
+          <w:rFonts w:ascii="Calibri" w:eastAsia="Lucida Grande" w:hAnsi="Calibri"/>
+          <w:color w:val="auto"/>
+        </w:rPr>
+        <w:t xml:space="preserve"> and mappers with </w:t>
+      </w:r>
+      <w:proofErr w:type="spellStart"/>
+      <w:r>
+        <w:rPr>
+          <w:rFonts w:ascii="Calibri" w:eastAsia="Lucida Grande" w:hAnsi="Calibri"/>
+          <w:color w:val="auto"/>
+        </w:rPr>
+        <w:t>MyBatis</w:t>
+      </w:r>
+      <w:proofErr w:type="spellEnd"/>
+      <w:r>
+        <w:rPr>
+          <w:rFonts w:ascii="Calibri" w:eastAsia="Lucida Grande" w:hAnsi="Calibri"/>
+          <w:color w:val="auto"/>
+        </w:rPr>
+        <w:t xml:space="preserve"> while </w:t>
+      </w:r>
+      <w:r>
+        <w:rPr>
+          <w:rFonts w:ascii="Calibri" w:eastAsia="Lucida Grande" w:hAnsi="Calibri"/>
+          <w:color w:val="auto"/>
+        </w:rPr>
+        <w:t xml:space="preserve">also </w:t>
+      </w:r>
+      <w:r>
+        <w:rPr>
+          <w:rFonts w:ascii="Calibri" w:eastAsia="Lucida Grande" w:hAnsi="Calibri"/>
+          <w:color w:val="auto"/>
+        </w:rPr>
+        <w:t>maintaining the codebase</w:t>
+      </w:r>
+      <w:r>
+        <w:rPr>
+          <w:rFonts w:ascii="Calibri" w:eastAsia="Lucida Grande" w:hAnsi="Calibri"/>
+          <w:color w:val="auto"/>
+        </w:rPr>
+        <w:t xml:space="preserve"> and performing </w:t>
+      </w:r>
+      <w:r>
+        <w:rPr>
+          <w:rFonts w:ascii="Calibri" w:eastAsia="Lucida Grande" w:hAnsi="Calibri"/>
+          <w:color w:val="auto"/>
+        </w:rPr>
+        <w:t>o</w:t>
+      </w:r>
+      <w:r>
+        <w:rPr>
+          <w:rFonts w:ascii="Calibri" w:eastAsia="Lucida Grande" w:hAnsi="Calibri"/>
+          <w:color w:val="auto"/>
+        </w:rPr>
+        <w:t>c</w:t>
+      </w:r>
+      <w:r>
+        <w:rPr>
+          <w:rFonts w:ascii="Calibri" w:eastAsia="Lucida Grande" w:hAnsi="Calibri"/>
+          <w:color w:val="auto"/>
+        </w:rPr>
+        <w:t>casional</w:t>
+      </w:r>
+      <w:r>
+        <w:rPr>
+          <w:rFonts w:ascii="Calibri" w:eastAsia="Lucida Grande" w:hAnsi="Calibri"/>
+          <w:color w:val="auto"/>
+        </w:rPr>
+        <w:t xml:space="preserve"> </w:t>
+      </w:r>
+      <w:r>
+        <w:rPr>
+          <w:rFonts w:ascii="Calibri" w:eastAsia="Lucida Grande" w:hAnsi="Calibri"/>
+          <w:color w:val="auto"/>
+        </w:rPr>
+        <w:t>debugging</w:t>
       </w:r>
     </w:p>
     <w:p>
@@ -1526,16 +1791,7 @@
           <w:rFonts w:ascii="Calibri" w:eastAsia="Lucida Grande" w:hAnsi="Calibri"/>
           <w:color w:val="auto"/>
         </w:rPr>
-        <w:t>an accommodation-hosting website built with React and Types</w:t>
-      </w:r>
-      <w:bookmarkStart w:id="0" w:name="_GoBack"/>
-      <w:bookmarkEnd w:id="0"/>
-      <w:r>
-        <w:rPr>
-          <w:rFonts w:ascii="Calibri" w:eastAsia="Lucida Grande" w:hAnsi="Calibri"/>
-          <w:color w:val="auto"/>
-        </w:rPr>
-        <w:t>cript</w:t>
+        <w:t>an accommodation-hosting website built with React and Typescript</w:t>
       </w:r>
     </w:p>
     <w:p>
@@ -1620,14 +1876,49 @@
           <w:rFonts w:ascii="Calibri" w:eastAsia="Lucida Grande" w:hAnsi="Calibri"/>
           <w:color w:val="auto"/>
         </w:rPr>
-        <w:t xml:space="preserve"> having taken a voluntary summer course in Artificial Intelligence at a top Parisian engineering institute</w:t>
-      </w:r>
-      <w:r>
-        <w:rPr>
-          <w:rFonts w:ascii="Calibri" w:eastAsia="Lucida Grande" w:hAnsi="Calibri"/>
-          <w:color w:val="auto"/>
-        </w:rPr>
-        <w:t xml:space="preserve"> and built</w:t>
+        <w:t xml:space="preserve"> </w:t>
+      </w:r>
+      <w:r>
+        <w:rPr>
+          <w:rFonts w:ascii="Calibri" w:eastAsia="Lucida Grande" w:hAnsi="Calibri"/>
+          <w:color w:val="auto"/>
+        </w:rPr>
+        <w:t>further developed at a</w:t>
+      </w:r>
+      <w:r>
+        <w:rPr>
+          <w:rFonts w:ascii="Calibri" w:eastAsia="Lucida Grande" w:hAnsi="Calibri"/>
+          <w:color w:val="auto"/>
+        </w:rPr>
+        <w:t xml:space="preserve"> summer course in Artificial Intelligence at a top</w:t>
+      </w:r>
+      <w:r>
+        <w:rPr>
+          <w:rFonts w:ascii="Calibri" w:eastAsia="Lucida Grande" w:hAnsi="Calibri"/>
+          <w:color w:val="auto"/>
+        </w:rPr>
+        <w:t xml:space="preserve"> French</w:t>
+      </w:r>
+      <w:r>
+        <w:rPr>
+          <w:rFonts w:ascii="Calibri" w:eastAsia="Lucida Grande" w:hAnsi="Calibri"/>
+          <w:color w:val="auto"/>
+        </w:rPr>
+        <w:t xml:space="preserve"> engineering institute</w:t>
+      </w:r>
+      <w:r>
+        <w:rPr>
+          <w:rFonts w:ascii="Calibri" w:eastAsia="Lucida Grande" w:hAnsi="Calibri"/>
+          <w:color w:val="auto"/>
+        </w:rPr>
+        <w:t xml:space="preserve"> and</w:t>
+      </w:r>
+      <w:r>
+        <w:rPr>
+          <w:rFonts w:ascii="Calibri" w:eastAsia="Lucida Grande" w:hAnsi="Calibri"/>
+          <w:color w:val="auto"/>
+        </w:rPr>
+        <w:t xml:space="preserve"> through building</w:t>
       </w:r>
       <w:r>
         <w:rPr>
@@ -1656,7 +1947,7 @@
     <w:p>
       <w:pPr>
         <w:pStyle w:val="FreeForm"/>
-        <w:spacing w:before="200" w:after="100"/>
+        <w:spacing w:before="400" w:after="100"/>
         <w:ind w:firstLine="567"/>
         <w:rPr>
           <w:rFonts w:ascii="Calibri" w:eastAsia="Lucida Grande" w:hAnsi="Calibri"/>
@@ -1666,6 +1957,79 @@
           <w:szCs w:val="32"/>
         </w:rPr>
       </w:pPr>
+      <w:r>
+        <w:rPr>
+          <w:rFonts w:ascii="Calibri" w:eastAsia="Lucida Grande" w:hAnsi="Calibri"/>
+          <w:noProof/>
+          <w:color w:val="auto"/>
+          <w:u w:color="0000F6"/>
+        </w:rPr>
+        <mc:AlternateContent>
+          <mc:Choice Requires="wps">
+            <w:drawing>
+              <wp:anchor distT="0" distB="0" distL="114300" distR="114300" simplePos="0" relativeHeight="251661312" behindDoc="0" locked="0" layoutInCell="1" allowOverlap="1" wp14:anchorId="38F0E33A" wp14:editId="75461970">
+                <wp:simplePos x="0" y="0"/>
+                <wp:positionH relativeFrom="column">
+                  <wp:posOffset>170180</wp:posOffset>
+                </wp:positionH>
+                <wp:positionV relativeFrom="paragraph">
+                  <wp:posOffset>144326</wp:posOffset>
+                </wp:positionV>
+                <wp:extent cx="6454800" cy="0"/>
+                <wp:effectExtent l="25400" t="25400" r="22225" b="25400"/>
+                <wp:wrapNone/>
+                <wp:docPr id="3" name="Straight Connector 3"/>
+                <wp:cNvGraphicFramePr/>
+                <a:graphic xmlns:a="http://schemas.openxmlformats.org/drawingml/2006/main">
+                  <a:graphicData uri="http://schemas.microsoft.com/office/word/2010/wordprocessingShape">
+                    <wps:wsp>
+                      <wps:cNvCnPr/>
+                      <wps:spPr>
+                        <a:xfrm>
+                          <a:off x="0" y="0"/>
+                          <a:ext cx="6454800" cy="0"/>
+                        </a:xfrm>
+                        <a:prstGeom prst="line">
+                          <a:avLst/>
+                        </a:prstGeom>
+                        <a:ln cap="sq">
+                          <a:prstDash val="solid"/>
+                        </a:ln>
+                        <a:effectLst/>
+                      </wps:spPr>
+                      <wps:style>
+                        <a:lnRef idx="2">
+                          <a:schemeClr val="dk1"/>
+                        </a:lnRef>
+                        <a:fillRef idx="0">
+                          <a:schemeClr val="dk1"/>
+                        </a:fillRef>
+                        <a:effectRef idx="1">
+                          <a:schemeClr val="dk1"/>
+                        </a:effectRef>
+                        <a:fontRef idx="minor">
+                          <a:schemeClr val="tx1"/>
+                        </a:fontRef>
+                      </wps:style>
+                      <wps:bodyPr/>
+                    </wps:wsp>
+                  </a:graphicData>
+                </a:graphic>
+                <wp14:sizeRelH relativeFrom="margin">
+                  <wp14:pctWidth>0</wp14:pctWidth>
+                </wp14:sizeRelH>
+              </wp:anchor>
+            </w:drawing>
+          </mc:Choice>
+          <mc:Fallback>
+            <w:pict>
+              <v:line w14:anchorId="63FABBA9" id="Straight Connector 3" o:spid="_x0000_s1026" style="position:absolute;z-index:251661312;visibility:visible;mso-wrap-style:square;mso-width-percent:0;mso-wrap-distance-left:9pt;mso-wrap-distance-top:0;mso-wrap-distance-right:9pt;mso-wrap-distance-bottom:0;mso-position-horizontal:absolute;mso-position-horizontal-relative:text;mso-position-vertical:absolute;mso-position-vertical-relative:text;mso-width-percent:0;mso-width-relative:margin" from="13.4pt,11.35pt" to="521.65pt,11.35pt" o:gfxdata="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" strokecolor="black [3200]" strokeweight="2pt">
+                <v:stroke endcap="square"/>
+              </v:line>
+            </w:pict>
+          </mc:Fallback>
+        </mc:AlternateContent>
+      </w:r>
       <w:r>
         <w:rPr>
           <w:rFonts w:ascii="Calibri" w:eastAsia="Lucida Grande" w:hAnsi="Calibri"/>
@@ -1722,7 +2086,17 @@
           <w:b/>
           <w:color w:val="auto"/>
         </w:rPr>
-        <w:t>Deadlines</w:t>
+        <w:t>De</w:t>
+      </w:r>
+      <w:bookmarkStart w:id="0" w:name="_GoBack"/>
+      <w:bookmarkEnd w:id="0"/>
+      <w:r>
+        <w:rPr>
+          <w:rFonts w:ascii="Calibri" w:eastAsia="Lucida Grande" w:hAnsi="Calibri"/>
+          <w:b/>
+          <w:color w:val="auto"/>
+        </w:rPr>
+        <w:t>adlines</w:t>
       </w:r>
     </w:p>
     <w:p>
@@ -1747,7 +2121,31 @@
         <w:rPr>
           <w:rFonts w:ascii="Calibri" w:eastAsia="Lucida Grande" w:hAnsi="Calibri"/>
         </w:rPr>
-        <w:t xml:space="preserve">working for multiple project in multiple sprints </w:t>
+        <w:t>working</w:t>
+      </w:r>
+      <w:r>
+        <w:rPr>
+          <w:rFonts w:ascii="Calibri" w:eastAsia="Lucida Grande" w:hAnsi="Calibri"/>
+        </w:rPr>
+        <w:t xml:space="preserve"> on</w:t>
+      </w:r>
+      <w:r>
+        <w:rPr>
+          <w:rFonts w:ascii="Calibri" w:eastAsia="Lucida Grande" w:hAnsi="Calibri"/>
+        </w:rPr>
+        <w:t xml:space="preserve"> multiple project</w:t>
+      </w:r>
+      <w:r>
+        <w:rPr>
+          <w:rFonts w:ascii="Calibri" w:eastAsia="Lucida Grande" w:hAnsi="Calibri"/>
+        </w:rPr>
+        <w:t>s</w:t>
+      </w:r>
+      <w:r>
+        <w:rPr>
+          <w:rFonts w:ascii="Calibri" w:eastAsia="Lucida Grande" w:hAnsi="Calibri"/>
+        </w:rPr>
+        <w:t xml:space="preserve"> in multiple sprints </w:t>
       </w:r>
       <w:r>
         <w:rPr>
@@ -1972,6 +2370,77 @@
       <w:r>
         <w:rPr>
           <w:rFonts w:ascii="Calibri" w:eastAsia="Lucida Grande" w:hAnsi="Calibri"/>
+          <w:noProof/>
+          <w:color w:val="auto"/>
+          <w:u w:color="0000F6"/>
+        </w:rPr>
+        <mc:AlternateContent>
+          <mc:Choice Requires="wps">
+            <w:drawing>
+              <wp:anchor distT="0" distB="0" distL="114300" distR="114300" simplePos="0" relativeHeight="251669504" behindDoc="0" locked="0" layoutInCell="1" allowOverlap="1" wp14:anchorId="1FBB68FD" wp14:editId="25CC3C73">
+                <wp:simplePos x="0" y="0"/>
+                <wp:positionH relativeFrom="column">
+                  <wp:posOffset>160020</wp:posOffset>
+                </wp:positionH>
+                <wp:positionV relativeFrom="paragraph">
+                  <wp:posOffset>516367</wp:posOffset>
+                </wp:positionV>
+                <wp:extent cx="6453505" cy="0"/>
+                <wp:effectExtent l="0" t="12700" r="23495" b="12700"/>
+                <wp:wrapNone/>
+                <wp:docPr id="7" name="Straight Connector 7"/>
+                <wp:cNvGraphicFramePr/>
+                <a:graphic xmlns:a="http://schemas.openxmlformats.org/drawingml/2006/main">
+                  <a:graphicData uri="http://schemas.microsoft.com/office/word/2010/wordprocessingShape">
+                    <wps:wsp>
+                      <wps:cNvCnPr/>
+                      <wps:spPr>
+                        <a:xfrm flipV="1">
+                          <a:off x="0" y="0"/>
+                          <a:ext cx="6453505" cy="0"/>
+                        </a:xfrm>
+                        <a:prstGeom prst="line">
+                          <a:avLst/>
+                        </a:prstGeom>
+                        <a:effectLst/>
+                      </wps:spPr>
+                      <wps:style>
+                        <a:lnRef idx="2">
+                          <a:schemeClr val="dk1"/>
+                        </a:lnRef>
+                        <a:fillRef idx="0">
+                          <a:schemeClr val="dk1"/>
+                        </a:fillRef>
+                        <a:effectRef idx="1">
+                          <a:schemeClr val="dk1"/>
+                        </a:effectRef>
+                        <a:fontRef idx="minor">
+                          <a:schemeClr val="tx1"/>
+                        </a:fontRef>
+                      </wps:style>
+                      <wps:bodyPr/>
+                    </wps:wsp>
+                  </a:graphicData>
+                </a:graphic>
+                <wp14:sizeRelH relativeFrom="margin">
+                  <wp14:pctWidth>0</wp14:pctWidth>
+                </wp14:sizeRelH>
+                <wp14:sizeRelV relativeFrom="margin">
+                  <wp14:pctHeight>0</wp14:pctHeight>
+                </wp14:sizeRelV>
+              </wp:anchor>
+            </w:drawing>
+          </mc:Choice>
+          <mc:Fallback>
+            <w:pict>
+              <v:line w14:anchorId="49D3AF8F" id="Straight Connector 7" o:spid="_x0000_s1026" style="position:absolute;flip:y;z-index:251669504;visibility:visible;mso-wrap-style:square;mso-width-percent:0;mso-height-percent:0;mso-wrap-distance-left:9pt;mso-wrap-distance-top:0;mso-wrap-distance-right:9pt;mso-wrap-distance-bottom:0;mso-position-horizontal:absolute;mso-position-horizontal-relative:text;mso-position-vertical:absolute;mso-position-vertical-relative:text;mso-width-percent:0;mso-height-percent:0;mso-width-relative:margin;mso-height-relative:margin" from="12.6pt,40.65pt" to="520.75pt,40.65pt" o:gfxdata="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" strokecolor="black [3200]" strokeweight="2pt"/>
+            </w:pict>
+          </mc:Fallback>
+        </mc:AlternateContent>
+      </w:r>
+      <w:r>
+        <w:rPr>
+          <w:rFonts w:ascii="Calibri" w:eastAsia="Lucida Grande" w:hAnsi="Calibri"/>
           <w:color w:val="auto"/>
         </w:rPr>
         <w:t xml:space="preserve">Strong ability to </w:t>
@@ -2082,6 +2551,9 @@
     <w:p>
       <w:pPr>
         <w:pStyle w:val="FreeForm"/>
+        <w:tabs>
+          <w:tab w:val="right" w:pos="10460"/>
+        </w:tabs>
         <w:spacing w:after="240"/>
         <w:ind w:left="562"/>
         <w:jc w:val="both"/>
@@ -2102,6 +2574,16 @@
           <w:szCs w:val="32"/>
         </w:rPr>
         <w:t>UTS Appendix</w:t>
+      </w:r>
+      <w:r>
+        <w:rPr>
+          <w:rFonts w:ascii="Calibri" w:eastAsia="Lucida Grande" w:hAnsi="Calibri"/>
+          <w:b/>
+          <w:color w:val="auto"/>
+          <w:sz w:val="32"/>
+          <w:szCs w:val="32"/>
+        </w:rPr>
+        <w:tab/>
       </w:r>
     </w:p>
     <w:p>
@@ -2175,7 +2657,7 @@
     <w:sectPr>
       <w:footerReference w:type="default" r:id="rId9"/>
       <w:pgSz w:w="11900" w:h="16840"/>
-      <w:pgMar w:top="720" w:right="720" w:bottom="720" w:left="720" w:header="170" w:footer="340" w:gutter="0"/>
+      <w:pgMar w:top="720" w:right="720" w:bottom="720" w:left="720" w:header="170" w:footer="0" w:gutter="0"/>
       <w:cols w:space="708"/>
       <w:docGrid w:linePitch="360"/>
     </w:sectPr>
@@ -2206,17 +2688,25 @@
 <w:ftr xmlns:wpc="http://schemas.microsoft.com/office/word/2010/wordprocessingCanvas" xmlns:cx="http://schemas.microsoft.com/office/drawing/2014/chartex" xmlns:cx1="http://schemas.microsoft.com/office/drawing/2015/9/8/chartex" xmlns:cx2="http://schemas.microsoft.com/office/drawing/2015/10/21/chartex" xmlns:cx3="http://schemas.microsoft.com/office/drawing/2016/5/9/chartex" xmlns:cx4="http://schemas.microsoft.com/office/drawing/2016/5/10/chartex" xmlns:cx5="http://schemas.microsoft.com/office/drawing/2016/5/11/chartex" xmlns:cx6="http://schemas.microsoft.com/office/drawing/2016/5/12/chartex" xmlns:cx7="http://schemas.microsoft.com/office/drawing/2016/5/13/chartex" xmlns:cx8="http://schemas.microsoft.com/office/drawing/2016/5/14/chartex" xmlns:mc="http://schemas.openxmlformats.org/markup-compatibility/2006" xmlns:aink="http://schemas.microsoft.com/office/drawing/2016/ink" xmlns:am3d="http://schemas.microsoft.com/office/drawing/2017/model3d" xmlns:o="urn:schemas-microsoft-com:office:office" xmlns:r="http://schemas.openxmlformats.org/officeDocument/2006/relationships" xmlns:m="http://schemas.openxmlformats.org/officeDocument/2006/math" xmlns:v="urn:schemas-microsoft-com:vml" xmlns:wp14="http://schemas.microsoft.com/office/word/2010/wordprocessingDrawing" xmlns:wp="http://schemas.openxmlformats.org/drawingml/2006/wordprocessingDrawing" xmlns:w10="urn:schemas-microsoft-com:office:word" xmlns:w="http://schemas.openxmlformats.org/wordprocessingml/2006/main" xmlns:w14="http://schemas.microsoft.com/office/word/2010/wordml" xmlns:w15="http://schemas.microsoft.com/office/word/2012/wordml" xmlns:w16cid="http://schemas.microsoft.com/office/word/2016/wordml/cid" xmlns:w16se="http://schemas.microsoft.com/office/word/2015/wordml/symex" xmlns:wpg="http://schemas.microsoft.com/office/word/2010/wordprocessingGroup" xmlns:wpi="http://schemas.microsoft.com/office/word/2010/wordprocessingInk" xmlns:wne="http://schemas.microsoft.com/office/word/2006/wordml" xmlns:wps="http://schemas.microsoft.com/office/word/2010/wordprocessingShape" mc:Ignorable="w14 w15 w16se w16cid wp14">
   <w:p>
     <w:pPr>
-      <w:pStyle w:val="Footer"/>
-      <w:spacing w:before="40"/>
-      <w:ind w:left="426"/>
-      <w:jc w:val="right"/>
+      <w:jc w:val="center"/>
     </w:pPr>
     <w:r>
-      <w:t>Will SMITH</w:t>
+      <w:t>G</w:t>
     </w:r>
     <w:r>
-      <w:t xml:space="preserve">                                                              </w:t>
+      <w:t>it</w:t>
     </w:r>
+    <w:r>
+      <w:t>H</w:t>
+    </w:r>
+    <w:r>
+      <w:t>ub.com/</w:t>
+    </w:r>
+    <w:proofErr w:type="spellStart"/>
+    <w:r>
+      <w:t>WillSmithTE</w:t>
+    </w:r>
+    <w:proofErr w:type="spellEnd"/>
     <w:r>
       <w:tab/>
     </w:r>
@@ -2224,62 +2714,42 @@
       <w:tab/>
     </w:r>
     <w:r>
-      <w:t xml:space="preserve">         </w:t>
+      <w:t>L</w:t>
     </w:r>
     <w:r>
-      <w:t xml:space="preserve">Page </w:t>
+      <w:t>inked</w:t>
     </w:r>
     <w:r>
-      <w:fldChar w:fldCharType="begin"/>
+      <w:t>I</w:t>
     </w:r>
     <w:r>
-      <w:instrText xml:space="preserve"> PAGE  \* Arabic  \* MERGEFORMAT </w:instrText>
+      <w:t>n.com/in/</w:t>
+    </w:r>
+    <w:proofErr w:type="spellStart"/>
+    <w:r>
+      <w:t>W</w:t>
     </w:r>
     <w:r>
-      <w:fldChar w:fldCharType="separate"/>
+      <w:t>ill</w:t>
     </w:r>
     <w:r>
-      <w:rPr>
-        <w:noProof/>
-      </w:rPr>
-      <w:t>3</w:t>
+      <w:t>S</w:t>
     </w:r>
     <w:r>
-      <w:fldChar w:fldCharType="end"/>
+      <w:t>mith</w:t>
     </w:r>
     <w:r>
-      <w:t xml:space="preserve"> of </w:t>
+      <w:t>TE</w:t>
     </w:r>
-    <w:r>
-      <w:rPr>
-        <w:noProof/>
-      </w:rPr>
-      <w:fldChar w:fldCharType="begin"/>
-    </w:r>
-    <w:r>
-      <w:rPr>
-        <w:noProof/>
-      </w:rPr>
-      <w:instrText xml:space="preserve"> NUMPAGES   \* MERGEFORMAT </w:instrText>
-    </w:r>
-    <w:r>
-      <w:rPr>
-        <w:noProof/>
-      </w:rPr>
-      <w:fldChar w:fldCharType="separate"/>
-    </w:r>
-    <w:r>
-      <w:rPr>
-        <w:noProof/>
-      </w:rPr>
-      <w:t>3</w:t>
-    </w:r>
-    <w:r>
-      <w:rPr>
-        <w:noProof/>
-      </w:rPr>
-      <w:fldChar w:fldCharType="end"/>
-    </w:r>
+    <w:proofErr w:type="spellEnd"/>
+  </w:p>
+  <w:p/>
+  <w:p>
+    <w:pPr>
+      <w:pStyle w:val="Footer"/>
+      <w:spacing w:before="40"/>
+      <w:ind w:left="426"/>
+    </w:pPr>
   </w:p>
 </w:ftr>
 </file>
@@ -5822,7 +6292,7 @@
 </file>
 
 <file path=customXml/itemProps1.xml><?xml version="1.0" encoding="utf-8"?>
-<ds:datastoreItem xmlns:ds="http://schemas.openxmlformats.org/officeDocument/2006/customXml" ds:itemID="{59D17C7F-4378-544A-88D1-BB228CEB57E3}">
+<ds:datastoreItem xmlns:ds="http://schemas.openxmlformats.org/officeDocument/2006/customXml" ds:itemID="{D6CB5597-A984-C042-8646-B2B86BFC9D7B}">
   <ds:schemaRefs>
     <ds:schemaRef ds:uri="http://schemas.openxmlformats.org/officeDocument/2006/bibliography"/>
   </ds:schemaRefs>

</xml_diff>

<commit_message>
swap transferrable skills for projects + techs
</commit_message>
<xml_diff>
--- a/RESUME1.docx
+++ b/RESUME1.docx
@@ -54,13 +54,13 @@
         <mc:AlternateContent>
           <mc:Choice Requires="wps">
             <w:drawing>
-              <wp:anchor distT="0" distB="0" distL="114300" distR="114300" simplePos="0" relativeHeight="251667456" behindDoc="0" locked="0" layoutInCell="1" allowOverlap="1" wp14:anchorId="5FAE87D2" wp14:editId="352AC30A">
+              <wp:anchor distT="0" distB="0" distL="114300" distR="114300" simplePos="0" relativeHeight="251667456" behindDoc="0" locked="0" layoutInCell="1" allowOverlap="1" wp14:anchorId="5FAE87D2" wp14:editId="38DC9AE9">
                 <wp:simplePos x="0" y="0"/>
                 <wp:positionH relativeFrom="column">
                   <wp:posOffset>170815</wp:posOffset>
                 </wp:positionH>
                 <wp:positionV relativeFrom="paragraph">
-                  <wp:posOffset>345103</wp:posOffset>
+                  <wp:posOffset>329565</wp:posOffset>
                 </wp:positionV>
                 <wp:extent cx="6453594" cy="0"/>
                 <wp:effectExtent l="0" t="12700" r="23495" b="12700"/>
@@ -110,7 +110,7 @@
           </mc:Choice>
           <mc:Fallback>
             <w:pict>
-              <v:line w14:anchorId="0723B585" id="Straight Connector 6" o:spid="_x0000_s1026" style="position:absolute;flip:y;z-index:251667456;visibility:visible;mso-wrap-style:square;mso-width-percent:0;mso-height-percent:0;mso-wrap-distance-left:9pt;mso-wrap-distance-top:0;mso-wrap-distance-right:9pt;mso-wrap-distance-bottom:0;mso-position-horizontal:absolute;mso-position-horizontal-relative:text;mso-position-vertical:absolute;mso-position-vertical-relative:text;mso-width-percent:0;mso-height-percent:0;mso-width-relative:margin;mso-height-relative:margin" from="13.45pt,27.15pt" to="521.6pt,27.15pt" o:gfxdata="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" strokecolor="black [3200]" strokeweight="2pt"/>
+              <v:line w14:anchorId="5BA0EDBD" id="Straight Connector 6" o:spid="_x0000_s1026" style="position:absolute;flip:y;z-index:251667456;visibility:visible;mso-wrap-style:square;mso-width-percent:0;mso-height-percent:0;mso-wrap-distance-left:9pt;mso-wrap-distance-top:0;mso-wrap-distance-right:9pt;mso-wrap-distance-bottom:0;mso-position-horizontal:absolute;mso-position-horizontal-relative:text;mso-position-vertical:absolute;mso-position-vertical-relative:text;mso-width-percent:0;mso-height-percent:0;mso-width-relative:margin;mso-height-relative:margin" from="13.45pt,25.95pt" to="521.6pt,25.95pt" o:gfxdata="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" strokecolor="black [3200]" strokeweight="2pt"/>
             </w:pict>
           </mc:Fallback>
         </mc:AlternateContent>
@@ -191,23 +191,23 @@
     <w:p>
       <w:pPr>
         <w:pStyle w:val="FreeForm"/>
-        <w:spacing w:before="400" w:after="100"/>
+        <w:spacing w:before="320" w:after="80"/>
         <w:ind w:firstLine="567"/>
         <w:rPr>
           <w:rFonts w:ascii="Calibri" w:eastAsia="Lucida Grande" w:hAnsi="Calibri"/>
           <w:b/>
           <w:color w:val="auto"/>
-          <w:sz w:val="32"/>
-          <w:szCs w:val="32"/>
-        </w:rPr>
-      </w:pPr>
-      <w:r>
-        <w:rPr>
-          <w:rFonts w:ascii="Calibri" w:eastAsia="Lucida Grande" w:hAnsi="Calibri"/>
-          <w:b/>
-          <w:color w:val="auto"/>
-          <w:sz w:val="32"/>
-          <w:szCs w:val="32"/>
+          <w:sz w:val="28"/>
+          <w:szCs w:val="28"/>
+        </w:rPr>
+      </w:pPr>
+      <w:r>
+        <w:rPr>
+          <w:rFonts w:ascii="Calibri" w:eastAsia="Lucida Grande" w:hAnsi="Calibri"/>
+          <w:b/>
+          <w:color w:val="auto"/>
+          <w:sz w:val="28"/>
+          <w:szCs w:val="28"/>
         </w:rPr>
         <w:t>Education</w:t>
       </w:r>
@@ -227,6 +227,8 @@
         <w:rPr>
           <w:rFonts w:ascii="Calibri" w:eastAsia="Lucida Grande" w:hAnsi="Calibri"/>
           <w:color w:val="auto"/>
+          <w:sz w:val="22"/>
+          <w:szCs w:val="22"/>
           <w:u w:color="0000F6"/>
         </w:rPr>
       </w:pPr>
@@ -235,6 +237,8 @@
           <w:rFonts w:ascii="Calibri" w:eastAsia="Lucida Grande" w:hAnsi="Calibri"/>
           <w:b/>
           <w:color w:val="auto"/>
+          <w:sz w:val="22"/>
+          <w:szCs w:val="22"/>
           <w:u w:color="0000F6"/>
         </w:rPr>
         <w:t>University of Technology Sydney</w:t>
@@ -244,6 +248,8 @@
           <w:rFonts w:ascii="Calibri" w:eastAsia="Lucida Grande" w:hAnsi="Calibri"/>
           <w:b/>
           <w:color w:val="auto"/>
+          <w:sz w:val="22"/>
+          <w:szCs w:val="22"/>
           <w:u w:color="0000F6"/>
         </w:rPr>
         <w:t>, Australia</w:t>
@@ -253,6 +259,8 @@
           <w:rFonts w:ascii="Calibri" w:eastAsia="Lucida Grande" w:hAnsi="Calibri"/>
           <w:b/>
           <w:color w:val="auto"/>
+          <w:sz w:val="22"/>
+          <w:szCs w:val="22"/>
           <w:u w:color="0000F6"/>
         </w:rPr>
         <w:t xml:space="preserve"> </w:t>
@@ -263,6 +271,8 @@
           <w:b/>
           <w:bCs/>
           <w:color w:val="auto"/>
+          <w:sz w:val="22"/>
+          <w:szCs w:val="22"/>
         </w:rPr>
         <w:t>–</w:t>
       </w:r>
@@ -271,6 +281,8 @@
           <w:rFonts w:ascii="Calibri" w:eastAsia="Lucida Grande" w:hAnsi="Calibri"/>
           <w:b/>
           <w:color w:val="auto"/>
+          <w:sz w:val="22"/>
+          <w:szCs w:val="22"/>
           <w:u w:color="0000F6"/>
         </w:rPr>
         <w:t xml:space="preserve"> 3.2 GPA</w:t>
@@ -280,6 +292,8 @@
           <w:rFonts w:ascii="Calibri" w:eastAsia="Lucida Grande" w:hAnsi="Calibri"/>
           <w:b/>
           <w:color w:val="auto"/>
+          <w:sz w:val="22"/>
+          <w:szCs w:val="22"/>
           <w:u w:color="0000F6"/>
         </w:rPr>
         <w:tab/>
@@ -288,6 +302,8 @@
         <w:rPr>
           <w:rFonts w:ascii="Calibri" w:eastAsia="Lucida Grande" w:hAnsi="Calibri"/>
           <w:color w:val="auto"/>
+          <w:sz w:val="22"/>
+          <w:szCs w:val="22"/>
           <w:u w:color="0000F6"/>
         </w:rPr>
         <w:t xml:space="preserve">March 2016 </w:t>
@@ -296,6 +312,8 @@
         <w:rPr>
           <w:rFonts w:ascii="Calibri" w:eastAsia="Lucida Grande" w:hAnsi="Calibri"/>
           <w:color w:val="auto"/>
+          <w:sz w:val="22"/>
+          <w:szCs w:val="22"/>
         </w:rPr>
         <w:t>–</w:t>
       </w:r>
@@ -303,6 +321,8 @@
         <w:rPr>
           <w:rFonts w:ascii="Calibri" w:eastAsia="Lucida Grande" w:hAnsi="Calibri"/>
           <w:color w:val="auto"/>
+          <w:sz w:val="22"/>
+          <w:szCs w:val="22"/>
           <w:u w:color="0000F6"/>
         </w:rPr>
         <w:t xml:space="preserve"> </w:t>
@@ -311,6 +331,8 @@
         <w:rPr>
           <w:rFonts w:ascii="Calibri" w:eastAsia="Lucida Grande" w:hAnsi="Calibri"/>
           <w:color w:val="auto"/>
+          <w:sz w:val="22"/>
+          <w:szCs w:val="22"/>
           <w:u w:color="0000F6"/>
         </w:rPr>
         <w:t>November 2020</w:t>
@@ -322,11 +344,13 @@
         <w:tabs>
           <w:tab w:val="right" w:pos="10460"/>
         </w:tabs>
-        <w:spacing w:after="100"/>
+        <w:spacing w:after="60"/>
         <w:ind w:left="567"/>
         <w:rPr>
           <w:rFonts w:ascii="Calibri" w:eastAsia="Lucida Grande" w:hAnsi="Calibri"/>
           <w:color w:val="auto"/>
+          <w:sz w:val="22"/>
+          <w:szCs w:val="22"/>
           <w:u w:color="0000F6"/>
         </w:rPr>
       </w:pPr>
@@ -334,6 +358,8 @@
         <w:rPr>
           <w:rFonts w:ascii="Calibri" w:eastAsia="Lucida Grande" w:hAnsi="Calibri"/>
           <w:color w:val="auto"/>
+          <w:sz w:val="22"/>
+          <w:szCs w:val="22"/>
         </w:rPr>
         <w:t>Bachelor</w:t>
       </w:r>
@@ -341,6 +367,8 @@
         <w:rPr>
           <w:rFonts w:ascii="Calibri" w:eastAsia="Lucida Grande" w:hAnsi="Calibri"/>
           <w:color w:val="auto"/>
+          <w:sz w:val="22"/>
+          <w:szCs w:val="22"/>
           <w:u w:color="0000F6"/>
         </w:rPr>
         <w:t xml:space="preserve"> of Engineering (</w:t>
@@ -349,6 +377,8 @@
         <w:rPr>
           <w:rFonts w:ascii="Calibri" w:eastAsia="Lucida Grande" w:hAnsi="Calibri"/>
           <w:color w:val="auto"/>
+          <w:sz w:val="22"/>
+          <w:szCs w:val="22"/>
           <w:u w:color="0000F6"/>
           <w:lang w:val="en-AU"/>
         </w:rPr>
@@ -358,6 +388,8 @@
         <w:rPr>
           <w:rFonts w:ascii="Calibri" w:eastAsia="Lucida Grande" w:hAnsi="Calibri"/>
           <w:color w:val="auto"/>
+          <w:sz w:val="22"/>
+          <w:szCs w:val="22"/>
           <w:u w:color="0000F6"/>
         </w:rPr>
         <w:t>) in Software</w:t>
@@ -378,6 +410,8 @@
         <w:rPr>
           <w:rFonts w:ascii="Calibri" w:eastAsia="Lucida Grande" w:hAnsi="Calibri"/>
           <w:color w:val="auto"/>
+          <w:sz w:val="22"/>
+          <w:szCs w:val="22"/>
           <w:u w:color="0000F6"/>
         </w:rPr>
       </w:pPr>
@@ -388,6 +422,8 @@
           <w:b/>
           <w:bCs/>
           <w:color w:val="auto"/>
+          <w:sz w:val="22"/>
+          <w:szCs w:val="22"/>
           <w:u w:color="0000F6"/>
         </w:rPr>
         <w:t>CentraleSupélec</w:t>
@@ -399,6 +435,8 @@
           <w:b/>
           <w:bCs/>
           <w:color w:val="auto"/>
+          <w:sz w:val="22"/>
+          <w:szCs w:val="22"/>
           <w:u w:color="0000F6"/>
         </w:rPr>
         <w:t xml:space="preserve"> Institute of Engineering and Science</w:t>
@@ -409,6 +447,8 @@
           <w:b/>
           <w:bCs/>
           <w:color w:val="auto"/>
+          <w:sz w:val="22"/>
+          <w:szCs w:val="22"/>
           <w:u w:color="0000F6"/>
         </w:rPr>
         <w:t>,</w:t>
@@ -419,6 +459,8 @@
           <w:b/>
           <w:bCs/>
           <w:color w:val="auto"/>
+          <w:sz w:val="22"/>
+          <w:szCs w:val="22"/>
           <w:u w:color="0000F6"/>
         </w:rPr>
         <w:t xml:space="preserve"> France</w:t>
@@ -429,6 +471,8 @@
           <w:b/>
           <w:bCs/>
           <w:color w:val="auto"/>
+          <w:sz w:val="22"/>
+          <w:szCs w:val="22"/>
           <w:u w:color="0000F6"/>
         </w:rPr>
         <w:tab/>
@@ -437,6 +481,8 @@
         <w:rPr>
           <w:rFonts w:ascii="Calibri" w:eastAsia="Lucida Grande" w:hAnsi="Calibri"/>
           <w:color w:val="auto"/>
+          <w:sz w:val="22"/>
+          <w:szCs w:val="22"/>
           <w:u w:color="0000F6"/>
         </w:rPr>
         <w:t>June 2019</w:t>
@@ -445,6 +491,8 @@
         <w:rPr>
           <w:rFonts w:ascii="Calibri" w:eastAsia="Lucida Grande" w:hAnsi="Calibri"/>
           <w:color w:val="auto"/>
+          <w:sz w:val="22"/>
+          <w:szCs w:val="22"/>
           <w:u w:color="0000F6"/>
         </w:rPr>
         <w:t xml:space="preserve"> </w:t>
@@ -453,6 +501,8 @@
         <w:rPr>
           <w:rFonts w:ascii="Calibri" w:eastAsia="Lucida Grande" w:hAnsi="Calibri"/>
           <w:color w:val="auto"/>
+          <w:sz w:val="22"/>
+          <w:szCs w:val="22"/>
         </w:rPr>
         <w:t>–</w:t>
       </w:r>
@@ -460,6 +510,8 @@
         <w:rPr>
           <w:rFonts w:ascii="Calibri" w:eastAsia="Lucida Grande" w:hAnsi="Calibri"/>
           <w:color w:val="auto"/>
+          <w:sz w:val="22"/>
+          <w:szCs w:val="22"/>
           <w:u w:color="0000F6"/>
         </w:rPr>
         <w:t xml:space="preserve"> </w:t>
@@ -468,6 +520,8 @@
         <w:rPr>
           <w:rFonts w:ascii="Calibri" w:eastAsia="Lucida Grande" w:hAnsi="Calibri"/>
           <w:color w:val="auto"/>
+          <w:sz w:val="22"/>
+          <w:szCs w:val="22"/>
           <w:u w:color="0000F6"/>
         </w:rPr>
         <w:t xml:space="preserve">July </w:t>
@@ -476,6 +530,8 @@
         <w:rPr>
           <w:rFonts w:ascii="Calibri" w:eastAsia="Lucida Grande" w:hAnsi="Calibri"/>
           <w:color w:val="auto"/>
+          <w:sz w:val="22"/>
+          <w:szCs w:val="22"/>
           <w:u w:color="0000F6"/>
         </w:rPr>
         <w:t>2019</w:t>
@@ -487,11 +543,13 @@
         <w:tabs>
           <w:tab w:val="right" w:pos="10460"/>
         </w:tabs>
-        <w:spacing w:after="100"/>
+        <w:spacing w:after="60"/>
         <w:ind w:left="567"/>
         <w:rPr>
           <w:rFonts w:ascii="Calibri" w:eastAsia="Lucida Grande" w:hAnsi="Calibri"/>
           <w:color w:val="auto"/>
+          <w:sz w:val="22"/>
+          <w:szCs w:val="22"/>
           <w:u w:color="0000F6"/>
         </w:rPr>
       </w:pPr>
@@ -499,6 +557,8 @@
         <w:rPr>
           <w:rFonts w:ascii="Calibri" w:eastAsia="Lucida Grande" w:hAnsi="Calibri"/>
           <w:color w:val="auto"/>
+          <w:sz w:val="22"/>
+          <w:szCs w:val="22"/>
           <w:u w:color="0000F6"/>
         </w:rPr>
         <w:t>Artificial Intelligence</w:t>
@@ -507,6 +567,8 @@
         <w:rPr>
           <w:rFonts w:ascii="Calibri" w:eastAsia="Lucida Grande" w:hAnsi="Calibri"/>
           <w:color w:val="auto"/>
+          <w:sz w:val="22"/>
+          <w:szCs w:val="22"/>
           <w:u w:color="0000F6"/>
         </w:rPr>
         <w:t xml:space="preserve"> </w:t>
@@ -515,6 +577,8 @@
         <w:rPr>
           <w:rFonts w:ascii="Calibri" w:eastAsia="Lucida Grande" w:hAnsi="Calibri"/>
           <w:color w:val="auto"/>
+          <w:sz w:val="22"/>
+          <w:szCs w:val="22"/>
         </w:rPr>
         <w:t>–</w:t>
       </w:r>
@@ -522,6 +586,8 @@
         <w:rPr>
           <w:rFonts w:ascii="Calibri" w:eastAsia="Lucida Grande" w:hAnsi="Calibri"/>
           <w:color w:val="auto"/>
+          <w:sz w:val="22"/>
+          <w:szCs w:val="22"/>
           <w:u w:color="0000F6"/>
         </w:rPr>
         <w:t xml:space="preserve"> Summer School</w:t>
@@ -544,6 +610,8 @@
           <w:b/>
           <w:bCs/>
           <w:color w:val="auto"/>
+          <w:sz w:val="22"/>
+          <w:szCs w:val="22"/>
           <w:u w:color="0000F6"/>
         </w:rPr>
       </w:pPr>
@@ -553,62 +621,83 @@
           <w:b/>
           <w:bCs/>
           <w:color w:val="auto"/>
+          <w:sz w:val="22"/>
+          <w:szCs w:val="22"/>
           <w:u w:color="0000F6"/>
         </w:rPr>
-        <w:t>KTH Royal I</w:t>
-      </w:r>
-      <w:r>
-        <w:rPr>
-          <w:rFonts w:ascii="Calibri" w:eastAsia="Lucida Grande" w:hAnsi="Calibri"/>
-          <w:b/>
-          <w:bCs/>
-          <w:color w:val="auto"/>
+        <w:t>KTH Royal Institute of Technology</w:t>
+      </w:r>
+      <w:r>
+        <w:rPr>
+          <w:rFonts w:ascii="Calibri" w:eastAsia="Lucida Grande" w:hAnsi="Calibri"/>
+          <w:b/>
+          <w:bCs/>
+          <w:color w:val="auto"/>
+          <w:sz w:val="22"/>
+          <w:szCs w:val="22"/>
           <w:u w:color="0000F6"/>
         </w:rPr>
-        <w:t>nstitute of Technology</w:t>
-      </w:r>
-      <w:r>
-        <w:rPr>
-          <w:rFonts w:ascii="Calibri" w:eastAsia="Lucida Grande" w:hAnsi="Calibri"/>
-          <w:b/>
-          <w:bCs/>
-          <w:color w:val="auto"/>
+        <w:t>,</w:t>
+      </w:r>
+      <w:r>
+        <w:rPr>
+          <w:rFonts w:ascii="Calibri" w:eastAsia="Lucida Grande" w:hAnsi="Calibri"/>
+          <w:b/>
+          <w:bCs/>
+          <w:color w:val="auto"/>
+          <w:sz w:val="22"/>
+          <w:szCs w:val="22"/>
           <w:u w:color="0000F6"/>
         </w:rPr>
-        <w:t>,</w:t>
-      </w:r>
-      <w:r>
-        <w:rPr>
-          <w:rFonts w:ascii="Calibri" w:eastAsia="Lucida Grande" w:hAnsi="Calibri"/>
-          <w:b/>
-          <w:bCs/>
-          <w:color w:val="auto"/>
+        <w:t xml:space="preserve"> Sweden</w:t>
+      </w:r>
+      <w:r>
+        <w:rPr>
+          <w:rFonts w:ascii="Calibri" w:eastAsia="Lucida Grande" w:hAnsi="Calibri"/>
+          <w:b/>
+          <w:bCs/>
+          <w:color w:val="auto"/>
+          <w:sz w:val="22"/>
+          <w:szCs w:val="22"/>
           <w:u w:color="0000F6"/>
         </w:rPr>
-        <w:t xml:space="preserve"> Sweden</w:t>
-      </w:r>
-      <w:r>
-        <w:rPr>
-          <w:rFonts w:ascii="Calibri" w:eastAsia="Lucida Grande" w:hAnsi="Calibri"/>
-          <w:b/>
-          <w:bCs/>
-          <w:color w:val="auto"/>
+        <w:tab/>
+      </w:r>
+      <w:r>
+        <w:rPr>
+          <w:rFonts w:ascii="Calibri" w:eastAsia="Lucida Grande" w:hAnsi="Calibri"/>
+          <w:color w:val="auto"/>
+          <w:sz w:val="22"/>
+          <w:szCs w:val="22"/>
           <w:u w:color="0000F6"/>
         </w:rPr>
-        <w:tab/>
-      </w:r>
-      <w:r>
-        <w:rPr>
-          <w:rFonts w:ascii="Calibri" w:eastAsia="Lucida Grande" w:hAnsi="Calibri"/>
-          <w:color w:val="auto"/>
+        <w:t>August 2018</w:t>
+      </w:r>
+      <w:r>
+        <w:rPr>
+          <w:rFonts w:ascii="Calibri" w:eastAsia="Lucida Grande" w:hAnsi="Calibri"/>
+          <w:color w:val="auto"/>
+          <w:sz w:val="22"/>
+          <w:szCs w:val="22"/>
           <w:u w:color="0000F6"/>
         </w:rPr>
-        <w:t>August 2018</w:t>
-      </w:r>
-      <w:r>
-        <w:rPr>
-          <w:rFonts w:ascii="Calibri" w:eastAsia="Lucida Grande" w:hAnsi="Calibri"/>
-          <w:color w:val="auto"/>
+        <w:t xml:space="preserve"> </w:t>
+      </w:r>
+      <w:r>
+        <w:rPr>
+          <w:rFonts w:ascii="Calibri" w:eastAsia="Lucida Grande" w:hAnsi="Calibri"/>
+          <w:color w:val="auto"/>
+          <w:sz w:val="22"/>
+          <w:szCs w:val="22"/>
+        </w:rPr>
+        <w:t>–</w:t>
+      </w:r>
+      <w:r>
+        <w:rPr>
+          <w:rFonts w:ascii="Calibri" w:eastAsia="Lucida Grande" w:hAnsi="Calibri"/>
+          <w:color w:val="auto"/>
+          <w:sz w:val="22"/>
+          <w:szCs w:val="22"/>
           <w:u w:color="0000F6"/>
         </w:rPr>
         <w:t xml:space="preserve"> </w:t>
@@ -617,29 +706,18 @@
         <w:rPr>
           <w:rFonts w:ascii="Calibri" w:eastAsia="Lucida Grande" w:hAnsi="Calibri"/>
           <w:color w:val="auto"/>
-        </w:rPr>
-        <w:t>–</w:t>
-      </w:r>
-      <w:r>
-        <w:rPr>
-          <w:rFonts w:ascii="Calibri" w:eastAsia="Lucida Grande" w:hAnsi="Calibri"/>
-          <w:color w:val="auto"/>
+          <w:sz w:val="22"/>
+          <w:szCs w:val="22"/>
           <w:u w:color="0000F6"/>
         </w:rPr>
-        <w:t xml:space="preserve"> </w:t>
-      </w:r>
-      <w:r>
-        <w:rPr>
-          <w:rFonts w:ascii="Calibri" w:eastAsia="Lucida Grande" w:hAnsi="Calibri"/>
-          <w:color w:val="auto"/>
-          <w:u w:color="0000F6"/>
-        </w:rPr>
         <w:t xml:space="preserve">January </w:t>
       </w:r>
       <w:r>
         <w:rPr>
           <w:rFonts w:ascii="Calibri" w:eastAsia="Lucida Grande" w:hAnsi="Calibri"/>
           <w:color w:val="auto"/>
+          <w:sz w:val="22"/>
+          <w:szCs w:val="22"/>
           <w:u w:color="0000F6"/>
         </w:rPr>
         <w:t>2019</w:t>
@@ -656,6 +734,8 @@
         <w:rPr>
           <w:rFonts w:ascii="Calibri" w:eastAsia="Lucida Grande" w:hAnsi="Calibri"/>
           <w:color w:val="auto"/>
+          <w:sz w:val="22"/>
+          <w:szCs w:val="22"/>
           <w:u w:color="0000F6"/>
         </w:rPr>
       </w:pPr>
@@ -663,6 +743,8 @@
         <w:rPr>
           <w:rFonts w:ascii="Calibri" w:eastAsia="Lucida Grande" w:hAnsi="Calibri"/>
           <w:color w:val="auto"/>
+          <w:sz w:val="22"/>
+          <w:szCs w:val="22"/>
           <w:u w:color="0000F6"/>
         </w:rPr>
         <w:t>Bachelor of</w:t>
@@ -671,6 +753,8 @@
         <w:rPr>
           <w:rFonts w:ascii="Calibri" w:eastAsia="Lucida Grande" w:hAnsi="Calibri"/>
           <w:color w:val="auto"/>
+          <w:sz w:val="22"/>
+          <w:szCs w:val="22"/>
           <w:u w:color="0000F6"/>
         </w:rPr>
         <w:t xml:space="preserve"> Computer Science</w:t>
@@ -679,6 +763,8 @@
         <w:rPr>
           <w:rFonts w:ascii="Calibri" w:eastAsia="Lucida Grande" w:hAnsi="Calibri"/>
           <w:color w:val="auto"/>
+          <w:sz w:val="22"/>
+          <w:szCs w:val="22"/>
           <w:u w:color="0000F6"/>
         </w:rPr>
         <w:t xml:space="preserve"> </w:t>
@@ -687,6 +773,8 @@
         <w:rPr>
           <w:rFonts w:ascii="Calibri" w:eastAsia="Lucida Grande" w:hAnsi="Calibri"/>
           <w:color w:val="auto"/>
+          <w:sz w:val="22"/>
+          <w:szCs w:val="22"/>
         </w:rPr>
         <w:t>–</w:t>
       </w:r>
@@ -694,6 +782,8 @@
         <w:rPr>
           <w:rFonts w:ascii="Calibri" w:eastAsia="Lucida Grande" w:hAnsi="Calibri"/>
           <w:color w:val="auto"/>
+          <w:sz w:val="22"/>
+          <w:szCs w:val="22"/>
           <w:u w:color="0000F6"/>
         </w:rPr>
         <w:t xml:space="preserve"> </w:t>
@@ -702,6 +792,8 @@
         <w:rPr>
           <w:rFonts w:ascii="Calibri" w:eastAsia="Lucida Grande" w:hAnsi="Calibri"/>
           <w:color w:val="auto"/>
+          <w:sz w:val="22"/>
+          <w:szCs w:val="22"/>
           <w:u w:color="0000F6"/>
         </w:rPr>
         <w:t>Exchange Program</w:t>
@@ -716,8 +808,8 @@
           <w:rFonts w:ascii="Calibri" w:eastAsia="Lucida Grande" w:hAnsi="Calibri"/>
           <w:b/>
           <w:color w:val="auto"/>
-          <w:sz w:val="32"/>
-          <w:szCs w:val="32"/>
+          <w:sz w:val="28"/>
+          <w:szCs w:val="28"/>
         </w:rPr>
       </w:pPr>
       <w:r>
@@ -725,18 +817,20 @@
           <w:rFonts w:ascii="Calibri" w:eastAsia="Lucida Grande" w:hAnsi="Calibri"/>
           <w:noProof/>
           <w:color w:val="auto"/>
+          <w:sz w:val="22"/>
+          <w:szCs w:val="22"/>
           <w:u w:color="0000F6"/>
         </w:rPr>
         <mc:AlternateContent>
           <mc:Choice Requires="wps">
             <w:drawing>
-              <wp:anchor distT="0" distB="0" distL="114300" distR="114300" simplePos="0" relativeHeight="251659264" behindDoc="0" locked="0" layoutInCell="1" allowOverlap="1" wp14:anchorId="43A75692" wp14:editId="21607D0F">
+              <wp:anchor distT="0" distB="0" distL="114300" distR="114300" simplePos="0" relativeHeight="251659264" behindDoc="0" locked="0" layoutInCell="1" allowOverlap="1" wp14:anchorId="43A75692" wp14:editId="3EB9033A">
                 <wp:simplePos x="0" y="0"/>
                 <wp:positionH relativeFrom="column">
-                  <wp:posOffset>166291</wp:posOffset>
+                  <wp:posOffset>176530</wp:posOffset>
                 </wp:positionH>
                 <wp:positionV relativeFrom="paragraph">
-                  <wp:posOffset>126523</wp:posOffset>
+                  <wp:posOffset>156845</wp:posOffset>
                 </wp:positionV>
                 <wp:extent cx="6453594" cy="0"/>
                 <wp:effectExtent l="0" t="12700" r="23495" b="12700"/>
@@ -786,7 +880,7 @@
           </mc:Choice>
           <mc:Fallback>
             <w:pict>
-              <v:line w14:anchorId="3F4AEB0A" id="Straight Connector 2" o:spid="_x0000_s1026" style="position:absolute;flip:y;z-index:251659264;visibility:visible;mso-wrap-style:square;mso-width-percent:0;mso-height-percent:0;mso-wrap-distance-left:9pt;mso-wrap-distance-top:0;mso-wrap-distance-right:9pt;mso-wrap-distance-bottom:0;mso-position-horizontal:absolute;mso-position-horizontal-relative:text;mso-position-vertical:absolute;mso-position-vertical-relative:text;mso-width-percent:0;mso-height-percent:0;mso-width-relative:margin;mso-height-relative:margin" from="13.1pt,9.95pt" to="521.25pt,9.95pt" o:gfxdata="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" strokecolor="black [3200]" strokeweight="2pt"/>
+              <v:line w14:anchorId="70CFBEE6" id="Straight Connector 2" o:spid="_x0000_s1026" style="position:absolute;flip:y;z-index:251659264;visibility:visible;mso-wrap-style:square;mso-width-percent:0;mso-height-percent:0;mso-wrap-distance-left:9pt;mso-wrap-distance-top:0;mso-wrap-distance-right:9pt;mso-wrap-distance-bottom:0;mso-position-horizontal:absolute;mso-position-horizontal-relative:text;mso-position-vertical:absolute;mso-position-vertical-relative:text;mso-width-percent:0;mso-height-percent:0;mso-width-relative:margin;mso-height-relative:margin" from="13.9pt,12.35pt" to="522.05pt,12.35pt" o:gfxdata="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" strokecolor="black [3200]" strokeweight="2pt"/>
             </w:pict>
           </mc:Fallback>
         </mc:AlternateContent>
@@ -796,19 +890,19 @@
           <w:rFonts w:ascii="Calibri" w:eastAsia="Lucida Grande" w:hAnsi="Calibri"/>
           <w:b/>
           <w:color w:val="auto"/>
+          <w:sz w:val="28"/>
+          <w:szCs w:val="28"/>
+        </w:rPr>
+        <w:t>Employment</w:t>
+      </w:r>
+      <w:r>
+        <w:rPr>
+          <w:rFonts w:ascii="Calibri" w:eastAsia="Lucida Grande" w:hAnsi="Calibri"/>
+          <w:b/>
+          <w:color w:val="auto"/>
           <w:sz w:val="32"/>
           <w:szCs w:val="32"/>
         </w:rPr>
-        <w:t>Employment</w:t>
-      </w:r>
-      <w:r>
-        <w:rPr>
-          <w:rFonts w:ascii="Calibri" w:eastAsia="Lucida Grande" w:hAnsi="Calibri"/>
-          <w:b/>
-          <w:color w:val="auto"/>
-          <w:sz w:val="36"/>
-          <w:szCs w:val="36"/>
-        </w:rPr>
         <w:t xml:space="preserve"> </w:t>
       </w:r>
       <w:r>
@@ -816,8 +910,8 @@
           <w:rFonts w:ascii="Calibri" w:eastAsia="Lucida Grande" w:hAnsi="Calibri"/>
           <w:b/>
           <w:color w:val="auto"/>
-          <w:sz w:val="32"/>
-          <w:szCs w:val="32"/>
+          <w:sz w:val="28"/>
+          <w:szCs w:val="28"/>
         </w:rPr>
         <w:t>History</w:t>
       </w:r>
@@ -832,19 +926,22 @@
         <w:tabs>
           <w:tab w:val="right" w:pos="10460"/>
         </w:tabs>
-        <w:spacing w:after="45"/>
         <w:ind w:left="567" w:hanging="357"/>
         <w:rPr>
           <w:rFonts w:ascii="Calibri" w:eastAsia="Lucida Grande" w:hAnsi="Calibri"/>
           <w:b/>
           <w:color w:val="auto"/>
-        </w:rPr>
-      </w:pPr>
-      <w:r>
-        <w:rPr>
-          <w:rFonts w:ascii="Calibri" w:eastAsia="Lucida Grande" w:hAnsi="Calibri"/>
-          <w:b/>
-          <w:color w:val="auto"/>
+          <w:sz w:val="22"/>
+          <w:szCs w:val="22"/>
+        </w:rPr>
+      </w:pPr>
+      <w:r>
+        <w:rPr>
+          <w:rFonts w:ascii="Calibri" w:eastAsia="Lucida Grande" w:hAnsi="Calibri"/>
+          <w:b/>
+          <w:color w:val="auto"/>
+          <w:sz w:val="22"/>
+          <w:szCs w:val="22"/>
         </w:rPr>
         <w:t>Clearbox Systems</w:t>
       </w:r>
@@ -853,6 +950,8 @@
           <w:rFonts w:ascii="Calibri" w:eastAsia="Lucida Grande" w:hAnsi="Calibri"/>
           <w:b/>
           <w:color w:val="auto"/>
+          <w:sz w:val="22"/>
+          <w:szCs w:val="22"/>
         </w:rPr>
         <w:t>, Sydney</w:t>
       </w:r>
@@ -861,6 +960,8 @@
           <w:rFonts w:ascii="Calibri" w:eastAsia="Lucida Grande" w:hAnsi="Calibri"/>
           <w:b/>
           <w:color w:val="auto"/>
+          <w:sz w:val="22"/>
+          <w:szCs w:val="22"/>
         </w:rPr>
         <w:t xml:space="preserve"> </w:t>
       </w:r>
@@ -870,6 +971,8 @@
           <w:b/>
           <w:bCs/>
           <w:color w:val="auto"/>
+          <w:sz w:val="22"/>
+          <w:szCs w:val="22"/>
         </w:rPr>
         <w:t>–</w:t>
       </w:r>
@@ -878,6 +981,8 @@
           <w:rFonts w:ascii="Calibri" w:eastAsia="Lucida Grande" w:hAnsi="Calibri"/>
           <w:b/>
           <w:color w:val="auto"/>
+          <w:sz w:val="22"/>
+          <w:szCs w:val="22"/>
         </w:rPr>
         <w:t xml:space="preserve"> Junior Developer</w:t>
       </w:r>
@@ -886,6 +991,8 @@
           <w:rFonts w:ascii="Calibri" w:eastAsia="Lucida Grande" w:hAnsi="Calibri"/>
           <w:b/>
           <w:color w:val="auto"/>
+          <w:sz w:val="22"/>
+          <w:szCs w:val="22"/>
         </w:rPr>
         <w:tab/>
       </w:r>
@@ -893,6 +1000,8 @@
         <w:rPr>
           <w:rFonts w:ascii="Calibri" w:eastAsia="Lucida Grande" w:hAnsi="Calibri"/>
           <w:color w:val="auto"/>
+          <w:sz w:val="22"/>
+          <w:szCs w:val="22"/>
         </w:rPr>
         <w:t xml:space="preserve">October </w:t>
       </w:r>
@@ -900,6 +1009,8 @@
         <w:rPr>
           <w:rFonts w:ascii="Calibri" w:eastAsia="Lucida Grande" w:hAnsi="Calibri"/>
           <w:color w:val="auto"/>
+          <w:sz w:val="22"/>
+          <w:szCs w:val="22"/>
         </w:rPr>
         <w:t xml:space="preserve">2017 </w:t>
       </w:r>
@@ -907,6 +1018,8 @@
         <w:rPr>
           <w:rFonts w:ascii="Calibri" w:eastAsia="Lucida Grande" w:hAnsi="Calibri"/>
           <w:color w:val="auto"/>
+          <w:sz w:val="22"/>
+          <w:szCs w:val="22"/>
         </w:rPr>
         <w:t>–</w:t>
       </w:r>
@@ -914,6 +1027,8 @@
         <w:rPr>
           <w:rFonts w:ascii="Calibri" w:eastAsia="Lucida Grande" w:hAnsi="Calibri"/>
           <w:color w:val="auto"/>
+          <w:sz w:val="22"/>
+          <w:szCs w:val="22"/>
         </w:rPr>
         <w:t xml:space="preserve"> Current</w:t>
       </w:r>
@@ -924,17 +1039,21 @@
         <w:tabs>
           <w:tab w:val="right" w:pos="10460"/>
         </w:tabs>
-        <w:spacing w:after="120"/>
+        <w:spacing w:after="60"/>
         <w:ind w:left="567"/>
         <w:rPr>
           <w:rFonts w:ascii="Calibri" w:eastAsia="Lucida Grande" w:hAnsi="Calibri"/>
           <w:color w:val="auto"/>
-        </w:rPr>
-      </w:pPr>
-      <w:r>
-        <w:rPr>
-          <w:rFonts w:ascii="Calibri" w:eastAsia="Lucida Grande" w:hAnsi="Calibri"/>
-          <w:color w:val="auto"/>
+          <w:sz w:val="22"/>
+          <w:szCs w:val="22"/>
+        </w:rPr>
+      </w:pPr>
+      <w:r>
+        <w:rPr>
+          <w:rFonts w:ascii="Calibri" w:eastAsia="Lucida Grande" w:hAnsi="Calibri"/>
+          <w:color w:val="auto"/>
+          <w:sz w:val="22"/>
+          <w:szCs w:val="22"/>
         </w:rPr>
         <w:t xml:space="preserve">Working </w:t>
       </w:r>
@@ -942,29 +1061,44 @@
         <w:rPr>
           <w:rFonts w:ascii="Calibri" w:eastAsia="Lucida Grande" w:hAnsi="Calibri"/>
           <w:color w:val="auto"/>
+          <w:sz w:val="22"/>
+          <w:szCs w:val="22"/>
         </w:rPr>
         <w:t xml:space="preserve">in a small </w:t>
       </w:r>
-      <w:proofErr w:type="spellStart"/>
-      <w:r>
-        <w:rPr>
-          <w:rFonts w:ascii="Calibri" w:eastAsia="Lucida Grande" w:hAnsi="Calibri"/>
-          <w:color w:val="auto"/>
-        </w:rPr>
-        <w:t>fullstack</w:t>
-      </w:r>
-      <w:proofErr w:type="spellEnd"/>
-      <w:r>
-        <w:rPr>
-          <w:rFonts w:ascii="Calibri" w:eastAsia="Lucida Grande" w:hAnsi="Calibri"/>
-          <w:color w:val="auto"/>
-        </w:rPr>
-        <w:t xml:space="preserve"> </w:t>
-      </w:r>
-      <w:r>
-        <w:rPr>
-          <w:rFonts w:ascii="Calibri" w:eastAsia="Lucida Grande" w:hAnsi="Calibri"/>
-          <w:color w:val="auto"/>
+      <w:r>
+        <w:rPr>
+          <w:rFonts w:ascii="Calibri" w:eastAsia="Lucida Grande" w:hAnsi="Calibri"/>
+          <w:color w:val="auto"/>
+          <w:sz w:val="22"/>
+          <w:szCs w:val="22"/>
+        </w:rPr>
+        <w:t>full</w:t>
+      </w:r>
+      <w:r>
+        <w:rPr>
+          <w:rFonts w:ascii="Calibri" w:eastAsia="Lucida Grande" w:hAnsi="Calibri"/>
+          <w:color w:val="auto"/>
+          <w:sz w:val="22"/>
+          <w:szCs w:val="22"/>
+        </w:rPr>
+        <w:t>-</w:t>
+      </w:r>
+      <w:r>
+        <w:rPr>
+          <w:rFonts w:ascii="Calibri" w:eastAsia="Lucida Grande" w:hAnsi="Calibri"/>
+          <w:color w:val="auto"/>
+          <w:sz w:val="22"/>
+          <w:szCs w:val="22"/>
+        </w:rPr>
+        <w:t xml:space="preserve">stack </w:t>
+      </w:r>
+      <w:r>
+        <w:rPr>
+          <w:rFonts w:ascii="Calibri" w:eastAsia="Lucida Grande" w:hAnsi="Calibri"/>
+          <w:color w:val="auto"/>
+          <w:sz w:val="22"/>
+          <w:szCs w:val="22"/>
         </w:rPr>
         <w:t xml:space="preserve">agile team </w:t>
       </w:r>
@@ -972,6 +1106,8 @@
         <w:rPr>
           <w:rFonts w:ascii="Calibri" w:eastAsia="Lucida Grande" w:hAnsi="Calibri"/>
           <w:color w:val="auto"/>
+          <w:sz w:val="22"/>
+          <w:szCs w:val="22"/>
         </w:rPr>
         <w:t xml:space="preserve">on </w:t>
       </w:r>
@@ -979,6 +1115,8 @@
         <w:rPr>
           <w:rFonts w:ascii="Calibri" w:eastAsia="Lucida Grande" w:hAnsi="Calibri"/>
           <w:color w:val="auto"/>
+          <w:sz w:val="22"/>
+          <w:szCs w:val="22"/>
         </w:rPr>
         <w:t>b</w:t>
       </w:r>
@@ -986,6 +1124,8 @@
         <w:rPr>
           <w:rFonts w:ascii="Calibri" w:eastAsia="Lucida Grande" w:hAnsi="Calibri"/>
           <w:color w:val="auto"/>
+          <w:sz w:val="22"/>
+          <w:szCs w:val="22"/>
         </w:rPr>
         <w:t xml:space="preserve">ackend </w:t>
       </w:r>
@@ -993,6 +1133,8 @@
         <w:rPr>
           <w:rFonts w:ascii="Calibri" w:eastAsia="Lucida Grande" w:hAnsi="Calibri"/>
           <w:color w:val="auto"/>
+          <w:sz w:val="22"/>
+          <w:szCs w:val="22"/>
         </w:rPr>
         <w:t>and frontend tasks</w:t>
       </w:r>
@@ -1000,6 +1142,8 @@
         <w:rPr>
           <w:rFonts w:ascii="Calibri" w:eastAsia="Lucida Grande" w:hAnsi="Calibri"/>
           <w:color w:val="auto"/>
+          <w:sz w:val="22"/>
+          <w:szCs w:val="22"/>
         </w:rPr>
         <w:t xml:space="preserve">, primarily </w:t>
       </w:r>
@@ -1007,6 +1151,8 @@
         <w:rPr>
           <w:rFonts w:ascii="Calibri" w:eastAsia="Lucida Grande" w:hAnsi="Calibri"/>
           <w:color w:val="auto"/>
+          <w:sz w:val="22"/>
+          <w:szCs w:val="22"/>
         </w:rPr>
         <w:t xml:space="preserve">using </w:t>
       </w:r>
@@ -1014,22 +1160,26 @@
         <w:rPr>
           <w:rFonts w:ascii="Calibri" w:eastAsia="Lucida Grande" w:hAnsi="Calibri"/>
           <w:color w:val="auto"/>
-        </w:rPr>
-        <w:t xml:space="preserve">Java, </w:t>
-      </w:r>
-      <w:proofErr w:type="spellStart"/>
-      <w:r>
-        <w:rPr>
-          <w:rFonts w:ascii="Calibri" w:eastAsia="Lucida Grande" w:hAnsi="Calibri"/>
-          <w:color w:val="auto"/>
-        </w:rPr>
-        <w:t>AngularJs</w:t>
-      </w:r>
-      <w:proofErr w:type="spellEnd"/>
-      <w:r>
-        <w:rPr>
-          <w:rFonts w:ascii="Calibri" w:eastAsia="Lucida Grande" w:hAnsi="Calibri"/>
-          <w:color w:val="auto"/>
+          <w:sz w:val="22"/>
+          <w:szCs w:val="22"/>
+        </w:rPr>
+        <w:t>Java, AngularJ</w:t>
+      </w:r>
+      <w:r>
+        <w:rPr>
+          <w:rFonts w:ascii="Calibri" w:eastAsia="Lucida Grande" w:hAnsi="Calibri"/>
+          <w:color w:val="auto"/>
+          <w:sz w:val="22"/>
+          <w:szCs w:val="22"/>
+        </w:rPr>
+        <w:t>S</w:t>
+      </w:r>
+      <w:r>
+        <w:rPr>
+          <w:rFonts w:ascii="Calibri" w:eastAsia="Lucida Grande" w:hAnsi="Calibri"/>
+          <w:color w:val="auto"/>
+          <w:sz w:val="22"/>
+          <w:szCs w:val="22"/>
         </w:rPr>
         <w:t xml:space="preserve">, </w:t>
       </w:r>
@@ -1037,6 +1187,8 @@
         <w:rPr>
           <w:rFonts w:ascii="Calibri" w:eastAsia="Lucida Grande" w:hAnsi="Calibri"/>
           <w:color w:val="auto"/>
+          <w:sz w:val="22"/>
+          <w:szCs w:val="22"/>
         </w:rPr>
         <w:t>Typescript</w:t>
       </w:r>
@@ -1044,6 +1196,8 @@
         <w:rPr>
           <w:rFonts w:ascii="Calibri" w:eastAsia="Lucida Grande" w:hAnsi="Calibri"/>
           <w:color w:val="auto"/>
+          <w:sz w:val="22"/>
+          <w:szCs w:val="22"/>
         </w:rPr>
         <w:t>, PostgreSQL and Git</w:t>
       </w:r>
@@ -1051,6 +1205,8 @@
         <w:rPr>
           <w:rFonts w:ascii="Calibri" w:eastAsia="Lucida Grande" w:hAnsi="Calibri"/>
           <w:color w:val="auto"/>
+          <w:sz w:val="22"/>
+          <w:szCs w:val="22"/>
         </w:rPr>
         <w:t xml:space="preserve"> with </w:t>
       </w:r>
@@ -1058,6 +1214,8 @@
         <w:rPr>
           <w:rFonts w:ascii="Calibri" w:eastAsia="Lucida Grande" w:hAnsi="Calibri"/>
           <w:color w:val="auto"/>
+          <w:sz w:val="22"/>
+          <w:szCs w:val="22"/>
         </w:rPr>
         <w:t>occasional</w:t>
       </w:r>
@@ -1065,6 +1223,8 @@
         <w:rPr>
           <w:rFonts w:ascii="Calibri" w:eastAsia="Lucida Grande" w:hAnsi="Calibri"/>
           <w:color w:val="auto"/>
+          <w:sz w:val="22"/>
+          <w:szCs w:val="22"/>
         </w:rPr>
         <w:t xml:space="preserve"> work</w:t>
       </w:r>
@@ -1072,6 +1232,8 @@
         <w:rPr>
           <w:rFonts w:ascii="Calibri" w:eastAsia="Lucida Grande" w:hAnsi="Calibri"/>
           <w:color w:val="auto"/>
+          <w:sz w:val="22"/>
+          <w:szCs w:val="22"/>
         </w:rPr>
         <w:t>-</w:t>
       </w:r>
@@ -1079,6 +1241,8 @@
         <w:rPr>
           <w:rFonts w:ascii="Calibri" w:eastAsia="Lucida Grande" w:hAnsi="Calibri"/>
           <w:color w:val="auto"/>
+          <w:sz w:val="22"/>
+          <w:szCs w:val="22"/>
         </w:rPr>
         <w:t>breakdown tasks</w:t>
       </w:r>
@@ -1093,18 +1257,21 @@
         <w:tabs>
           <w:tab w:val="right" w:pos="10460"/>
         </w:tabs>
-        <w:spacing w:after="45"/>
         <w:ind w:left="567" w:hanging="357"/>
         <w:rPr>
           <w:rFonts w:ascii="Calibri" w:eastAsia="Lucida Grande" w:hAnsi="Calibri"/>
           <w:color w:val="auto"/>
-        </w:rPr>
-      </w:pPr>
-      <w:r>
-        <w:rPr>
-          <w:rFonts w:ascii="Calibri" w:eastAsia="Lucida Grande" w:hAnsi="Calibri"/>
-          <w:b/>
-          <w:color w:val="auto"/>
+          <w:sz w:val="22"/>
+          <w:szCs w:val="22"/>
+        </w:rPr>
+      </w:pPr>
+      <w:r>
+        <w:rPr>
+          <w:rFonts w:ascii="Calibri" w:eastAsia="Lucida Grande" w:hAnsi="Calibri"/>
+          <w:b/>
+          <w:color w:val="auto"/>
+          <w:sz w:val="22"/>
+          <w:szCs w:val="22"/>
         </w:rPr>
         <w:t>Lindfield Public School</w:t>
       </w:r>
@@ -1113,6 +1280,8 @@
           <w:rFonts w:ascii="Calibri" w:eastAsia="Lucida Grande" w:hAnsi="Calibri"/>
           <w:b/>
           <w:color w:val="auto"/>
+          <w:sz w:val="22"/>
+          <w:szCs w:val="22"/>
         </w:rPr>
         <w:t>, Sydney</w:t>
       </w:r>
@@ -1121,6 +1290,8 @@
           <w:rFonts w:ascii="Calibri" w:eastAsia="Lucida Grande" w:hAnsi="Calibri"/>
           <w:b/>
           <w:color w:val="auto"/>
+          <w:sz w:val="22"/>
+          <w:szCs w:val="22"/>
         </w:rPr>
         <w:t xml:space="preserve"> </w:t>
       </w:r>
@@ -1130,22 +1301,17 @@
           <w:b/>
           <w:bCs/>
           <w:color w:val="auto"/>
-        </w:rPr>
-        <w:t>–</w:t>
-      </w:r>
-      <w:r>
-        <w:rPr>
-          <w:rFonts w:ascii="Calibri" w:eastAsia="Lucida Grande" w:hAnsi="Calibri"/>
-          <w:b/>
-          <w:bCs/>
-          <w:color w:val="auto"/>
-        </w:rPr>
-        <w:t xml:space="preserve"> Music Tutor</w:t>
-      </w:r>
-      <w:r>
-        <w:rPr>
-          <w:rFonts w:ascii="Calibri" w:eastAsia="Lucida Grande" w:hAnsi="Calibri"/>
-          <w:color w:val="auto"/>
+          <w:sz w:val="22"/>
+          <w:szCs w:val="22"/>
+        </w:rPr>
+        <w:t>– Music Tutor</w:t>
+      </w:r>
+      <w:r>
+        <w:rPr>
+          <w:rFonts w:ascii="Calibri" w:eastAsia="Lucida Grande" w:hAnsi="Calibri"/>
+          <w:color w:val="auto"/>
+          <w:sz w:val="22"/>
+          <w:szCs w:val="22"/>
         </w:rPr>
         <w:tab/>
       </w:r>
@@ -1153,6 +1319,8 @@
         <w:rPr>
           <w:rFonts w:ascii="Calibri" w:eastAsia="Lucida Grande" w:hAnsi="Calibri"/>
           <w:color w:val="auto"/>
+          <w:sz w:val="22"/>
+          <w:szCs w:val="22"/>
         </w:rPr>
         <w:t xml:space="preserve">February </w:t>
       </w:r>
@@ -1160,6 +1328,8 @@
         <w:rPr>
           <w:rFonts w:ascii="Calibri" w:eastAsia="Lucida Grande" w:hAnsi="Calibri"/>
           <w:color w:val="auto"/>
+          <w:sz w:val="22"/>
+          <w:szCs w:val="22"/>
         </w:rPr>
         <w:t xml:space="preserve">2016 – </w:t>
       </w:r>
@@ -1167,6 +1337,8 @@
         <w:rPr>
           <w:rFonts w:ascii="Calibri" w:eastAsia="Lucida Grande" w:hAnsi="Calibri"/>
           <w:color w:val="auto"/>
+          <w:sz w:val="22"/>
+          <w:szCs w:val="22"/>
         </w:rPr>
         <w:t xml:space="preserve">January </w:t>
       </w:r>
@@ -1174,6 +1346,8 @@
         <w:rPr>
           <w:rFonts w:ascii="Calibri" w:eastAsia="Lucida Grande" w:hAnsi="Calibri"/>
           <w:color w:val="auto"/>
+          <w:sz w:val="22"/>
+          <w:szCs w:val="22"/>
         </w:rPr>
         <w:t>2018</w:t>
       </w:r>
@@ -1187,6 +1361,49 @@
         <w:rPr>
           <w:rFonts w:ascii="Calibri" w:eastAsia="Lucida Grande" w:hAnsi="Calibri"/>
           <w:color w:val="auto"/>
+          <w:sz w:val="22"/>
+          <w:szCs w:val="22"/>
+        </w:rPr>
+      </w:pPr>
+      <w:r>
+        <w:rPr>
+          <w:rFonts w:ascii="Calibri" w:eastAsia="Lucida Grande" w:hAnsi="Calibri"/>
+          <w:color w:val="auto"/>
+          <w:sz w:val="22"/>
+          <w:szCs w:val="22"/>
+        </w:rPr>
+        <w:t>Teaching</w:t>
+      </w:r>
+      <w:r>
+        <w:rPr>
+          <w:rFonts w:ascii="Calibri" w:eastAsia="Lucida Grande" w:hAnsi="Calibri"/>
+          <w:color w:val="auto"/>
+          <w:sz w:val="22"/>
+          <w:szCs w:val="22"/>
+        </w:rPr>
+        <w:t xml:space="preserve"> primary school children</w:t>
+      </w:r>
+      <w:r>
+        <w:rPr>
+          <w:rFonts w:ascii="Calibri" w:eastAsia="Lucida Grande" w:hAnsi="Calibri"/>
+          <w:color w:val="auto"/>
+          <w:sz w:val="22"/>
+          <w:szCs w:val="22"/>
+        </w:rPr>
+        <w:t xml:space="preserve"> to learn and love playing the trumpet</w:t>
+      </w:r>
+    </w:p>
+    <w:p>
+      <w:pPr>
+        <w:pStyle w:val="FreeForm"/>
+        <w:spacing w:before="400" w:after="60"/>
+        <w:ind w:firstLine="567"/>
+        <w:rPr>
+          <w:rFonts w:ascii="Calibri" w:eastAsia="Lucida Grande" w:hAnsi="Calibri"/>
+          <w:b/>
+          <w:color w:val="auto"/>
+          <w:sz w:val="28"/>
+          <w:szCs w:val="28"/>
         </w:rPr>
       </w:pPr>
       <w:r>
@@ -1194,18 +1411,20 @@
           <w:rFonts w:ascii="Calibri" w:eastAsia="Lucida Grande" w:hAnsi="Calibri"/>
           <w:noProof/>
           <w:color w:val="auto"/>
+          <w:sz w:val="22"/>
+          <w:szCs w:val="22"/>
           <w:u w:color="0000F6"/>
         </w:rPr>
         <mc:AlternateContent>
           <mc:Choice Requires="wps">
             <w:drawing>
-              <wp:anchor distT="0" distB="0" distL="114300" distR="114300" simplePos="0" relativeHeight="251665408" behindDoc="0" locked="0" layoutInCell="1" allowOverlap="1" wp14:anchorId="1A2F76BD" wp14:editId="4F481CD6">
+              <wp:anchor distT="0" distB="0" distL="114300" distR="114300" simplePos="0" relativeHeight="251665408" behindDoc="0" locked="0" layoutInCell="1" allowOverlap="1" wp14:anchorId="1A2F76BD" wp14:editId="020B91FA">
                 <wp:simplePos x="0" y="0"/>
                 <wp:positionH relativeFrom="column">
-                  <wp:posOffset>167626</wp:posOffset>
+                  <wp:posOffset>167005</wp:posOffset>
                 </wp:positionH>
                 <wp:positionV relativeFrom="paragraph">
-                  <wp:posOffset>308610</wp:posOffset>
+                  <wp:posOffset>10795</wp:posOffset>
                 </wp:positionV>
                 <wp:extent cx="6453505" cy="0"/>
                 <wp:effectExtent l="0" t="12700" r="23495" b="12700"/>
@@ -1255,7 +1474,7 @@
           </mc:Choice>
           <mc:Fallback>
             <w:pict>
-              <v:line w14:anchorId="4A3DE082" id="Straight Connector 5" o:spid="_x0000_s1026" style="position:absolute;flip:y;z-index:251665408;visibility:visible;mso-wrap-style:square;mso-width-percent:0;mso-height-percent:0;mso-wrap-distance-left:9pt;mso-wrap-distance-top:0;mso-wrap-distance-right:9pt;mso-wrap-distance-bottom:0;mso-position-horizontal:absolute;mso-position-horizontal-relative:text;mso-position-vertical:absolute;mso-position-vertical-relative:text;mso-width-percent:0;mso-height-percent:0;mso-width-relative:margin;mso-height-relative:margin" from="13.2pt,24.3pt" to="521.35pt,24.3pt" o:gfxdata="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" strokecolor="black [3200]" strokeweight="2pt"/>
+              <v:line w14:anchorId="30BE5521" id="Straight Connector 5" o:spid="_x0000_s1026" style="position:absolute;flip:y;z-index:251665408;visibility:visible;mso-wrap-style:square;mso-width-percent:0;mso-height-percent:0;mso-wrap-distance-left:9pt;mso-wrap-distance-top:0;mso-wrap-distance-right:9pt;mso-wrap-distance-bottom:0;mso-position-horizontal:absolute;mso-position-horizontal-relative:text;mso-position-vertical:absolute;mso-position-vertical-relative:text;mso-width-percent:0;mso-height-percent:0;mso-width-relative:margin;mso-height-relative:margin" from="13.15pt,.85pt" to="521.3pt,.85pt" o:gfxdata="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" strokecolor="black [3200]" strokeweight="2pt"/>
             </w:pict>
           </mc:Fallback>
         </mc:AlternateContent>
@@ -1263,45 +1482,10 @@
       <w:r>
         <w:rPr>
           <w:rFonts w:ascii="Calibri" w:eastAsia="Lucida Grande" w:hAnsi="Calibri"/>
-          <w:color w:val="auto"/>
-        </w:rPr>
-        <w:t>Teaching</w:t>
-      </w:r>
-      <w:r>
-        <w:rPr>
-          <w:rFonts w:ascii="Calibri" w:eastAsia="Lucida Grande" w:hAnsi="Calibri"/>
-          <w:color w:val="auto"/>
-        </w:rPr>
-        <w:t xml:space="preserve"> primary school children</w:t>
-      </w:r>
-      <w:r>
-        <w:rPr>
-          <w:rFonts w:ascii="Calibri" w:eastAsia="Lucida Grande" w:hAnsi="Calibri"/>
-          <w:color w:val="auto"/>
-        </w:rPr>
-        <w:t xml:space="preserve"> to learn and love playing the trumpet</w:t>
-      </w:r>
-    </w:p>
-    <w:p>
-      <w:pPr>
-        <w:pStyle w:val="FreeForm"/>
-        <w:spacing w:before="400" w:after="100"/>
-        <w:ind w:firstLine="567"/>
-        <w:rPr>
-          <w:rFonts w:ascii="Calibri" w:eastAsia="Lucida Grande" w:hAnsi="Calibri"/>
-          <w:b/>
-          <w:color w:val="auto"/>
-          <w:sz w:val="32"/>
-          <w:szCs w:val="32"/>
-        </w:rPr>
-      </w:pPr>
-      <w:r>
-        <w:rPr>
-          <w:rFonts w:ascii="Calibri" w:eastAsia="Lucida Grande" w:hAnsi="Calibri"/>
-          <w:b/>
-          <w:color w:val="auto"/>
-          <w:sz w:val="32"/>
-          <w:szCs w:val="32"/>
+          <w:b/>
+          <w:color w:val="auto"/>
+          <w:sz w:val="28"/>
+          <w:szCs w:val="28"/>
         </w:rPr>
         <w:t>Technical Skills</w:t>
       </w:r>
@@ -1322,8 +1506,8 @@
           <w:rFonts w:ascii="Calibri" w:eastAsia="Lucida Grande" w:hAnsi="Calibri"/>
           <w:b/>
           <w:color w:val="auto"/>
-          <w:sz w:val="32"/>
-          <w:szCs w:val="32"/>
+          <w:sz w:val="28"/>
+          <w:szCs w:val="28"/>
           <w:u w:val="single"/>
         </w:rPr>
       </w:pPr>
@@ -1332,6 +1516,8 @@
           <w:rFonts w:ascii="Calibri" w:eastAsia="Lucida Grande" w:hAnsi="Calibri"/>
           <w:b/>
           <w:color w:val="auto"/>
+          <w:sz w:val="22"/>
+          <w:szCs w:val="22"/>
         </w:rPr>
         <w:t>Java</w:t>
       </w:r>
@@ -1340,6 +1526,8 @@
           <w:rFonts w:ascii="Calibri" w:eastAsia="Lucida Grande" w:hAnsi="Calibri"/>
           <w:b/>
           <w:color w:val="auto"/>
+          <w:sz w:val="22"/>
+          <w:szCs w:val="22"/>
         </w:rPr>
         <w:t xml:space="preserve"> Programming</w:t>
       </w:r>
@@ -1356,8 +1544,8 @@
           <w:rFonts w:ascii="Calibri" w:eastAsia="Lucida Grande" w:hAnsi="Calibri"/>
           <w:b/>
           <w:color w:val="auto"/>
-          <w:sz w:val="32"/>
-          <w:szCs w:val="32"/>
+          <w:sz w:val="28"/>
+          <w:szCs w:val="28"/>
           <w:u w:val="single"/>
         </w:rPr>
       </w:pPr>
@@ -1365,6 +1553,8 @@
         <w:rPr>
           <w:rFonts w:ascii="Calibri" w:eastAsia="Lucida Grande" w:hAnsi="Calibri"/>
           <w:color w:val="auto"/>
+          <w:sz w:val="22"/>
+          <w:szCs w:val="22"/>
         </w:rPr>
         <w:t>P</w:t>
       </w:r>
@@ -1372,6 +1562,8 @@
         <w:rPr>
           <w:rFonts w:ascii="Calibri" w:eastAsia="Lucida Grande" w:hAnsi="Calibri"/>
           <w:color w:val="auto"/>
+          <w:sz w:val="22"/>
+          <w:szCs w:val="22"/>
         </w:rPr>
         <w:t>roficiency</w:t>
       </w:r>
@@ -1379,6 +1571,8 @@
         <w:rPr>
           <w:rFonts w:ascii="Calibri" w:eastAsia="Lucida Grande" w:hAnsi="Calibri"/>
           <w:color w:val="auto"/>
+          <w:sz w:val="22"/>
+          <w:szCs w:val="22"/>
         </w:rPr>
         <w:t xml:space="preserve"> in </w:t>
       </w:r>
@@ -1386,6 +1580,8 @@
         <w:rPr>
           <w:rFonts w:ascii="Calibri" w:eastAsia="Lucida Grande" w:hAnsi="Calibri"/>
           <w:color w:val="auto"/>
+          <w:sz w:val="22"/>
+          <w:szCs w:val="22"/>
         </w:rPr>
         <w:t>Java</w:t>
       </w:r>
@@ -1393,6 +1589,8 @@
         <w:rPr>
           <w:rFonts w:ascii="Calibri" w:eastAsia="Lucida Grande" w:hAnsi="Calibri"/>
           <w:color w:val="auto"/>
+          <w:sz w:val="22"/>
+          <w:szCs w:val="22"/>
         </w:rPr>
         <w:t xml:space="preserve"> </w:t>
       </w:r>
@@ -1400,6 +1598,8 @@
         <w:rPr>
           <w:rFonts w:ascii="Calibri" w:eastAsia="Lucida Grande" w:hAnsi="Calibri"/>
           <w:color w:val="auto"/>
+          <w:sz w:val="22"/>
+          <w:szCs w:val="22"/>
         </w:rPr>
         <w:t xml:space="preserve">and </w:t>
       </w:r>
@@ -1407,6 +1607,8 @@
         <w:rPr>
           <w:rFonts w:ascii="Calibri" w:eastAsia="Lucida Grande" w:hAnsi="Calibri"/>
           <w:color w:val="auto"/>
+          <w:sz w:val="22"/>
+          <w:szCs w:val="22"/>
         </w:rPr>
         <w:t>o</w:t>
       </w:r>
@@ -1414,6 +1616,8 @@
         <w:rPr>
           <w:rFonts w:ascii="Calibri" w:eastAsia="Lucida Grande" w:hAnsi="Calibri"/>
           <w:color w:val="auto"/>
+          <w:sz w:val="22"/>
+          <w:szCs w:val="22"/>
         </w:rPr>
         <w:t>bject-</w:t>
       </w:r>
@@ -1421,6 +1625,8 @@
         <w:rPr>
           <w:rFonts w:ascii="Calibri" w:eastAsia="Lucida Grande" w:hAnsi="Calibri"/>
           <w:color w:val="auto"/>
+          <w:sz w:val="22"/>
+          <w:szCs w:val="22"/>
         </w:rPr>
         <w:t>o</w:t>
       </w:r>
@@ -1428,6 +1634,8 @@
         <w:rPr>
           <w:rFonts w:ascii="Calibri" w:eastAsia="Lucida Grande" w:hAnsi="Calibri"/>
           <w:color w:val="auto"/>
+          <w:sz w:val="22"/>
+          <w:szCs w:val="22"/>
         </w:rPr>
         <w:t>rientated programming</w:t>
       </w:r>
@@ -1435,6 +1643,8 @@
         <w:rPr>
           <w:rFonts w:ascii="Calibri" w:eastAsia="Lucida Grande" w:hAnsi="Calibri"/>
           <w:color w:val="auto"/>
+          <w:sz w:val="22"/>
+          <w:szCs w:val="22"/>
         </w:rPr>
         <w:t xml:space="preserve"> from </w:t>
       </w:r>
@@ -1442,6 +1652,8 @@
         <w:rPr>
           <w:rFonts w:ascii="Calibri" w:eastAsia="Lucida Grande" w:hAnsi="Calibri"/>
           <w:color w:val="auto"/>
+          <w:sz w:val="22"/>
+          <w:szCs w:val="22"/>
         </w:rPr>
         <w:t>work</w:t>
       </w:r>
@@ -1449,6 +1661,8 @@
         <w:rPr>
           <w:rFonts w:ascii="Calibri" w:eastAsia="Lucida Grande" w:hAnsi="Calibri"/>
           <w:color w:val="auto"/>
+          <w:sz w:val="22"/>
+          <w:szCs w:val="22"/>
         </w:rPr>
         <w:t xml:space="preserve"> </w:t>
       </w:r>
@@ -1456,6 +1670,8 @@
         <w:rPr>
           <w:rFonts w:ascii="Calibri" w:eastAsia="Lucida Grande" w:hAnsi="Calibri"/>
           <w:color w:val="auto"/>
+          <w:sz w:val="22"/>
+          <w:szCs w:val="22"/>
         </w:rPr>
         <w:t>at Clearbox S</w:t>
       </w:r>
@@ -1463,6 +1679,8 @@
         <w:rPr>
           <w:rFonts w:ascii="Calibri" w:eastAsia="Lucida Grande" w:hAnsi="Calibri"/>
           <w:color w:val="auto"/>
+          <w:sz w:val="22"/>
+          <w:szCs w:val="22"/>
         </w:rPr>
         <w:t>y</w:t>
       </w:r>
@@ -1470,6 +1688,8 @@
         <w:rPr>
           <w:rFonts w:ascii="Calibri" w:eastAsia="Lucida Grande" w:hAnsi="Calibri"/>
           <w:color w:val="auto"/>
+          <w:sz w:val="22"/>
+          <w:szCs w:val="22"/>
         </w:rPr>
         <w:t>stems</w:t>
       </w:r>
@@ -1477,6 +1697,8 @@
         <w:rPr>
           <w:rFonts w:ascii="Calibri" w:eastAsia="Lucida Grande" w:hAnsi="Calibri"/>
           <w:color w:val="auto"/>
+          <w:sz w:val="22"/>
+          <w:szCs w:val="22"/>
         </w:rPr>
         <w:t xml:space="preserve"> </w:t>
       </w:r>
@@ -1484,6 +1706,8 @@
         <w:rPr>
           <w:rFonts w:ascii="Calibri" w:eastAsia="Lucida Grande" w:hAnsi="Calibri"/>
           <w:color w:val="auto"/>
+          <w:sz w:val="22"/>
+          <w:szCs w:val="22"/>
         </w:rPr>
         <w:t xml:space="preserve">developing </w:t>
       </w:r>
@@ -1491,6 +1715,8 @@
         <w:rPr>
           <w:rFonts w:ascii="Calibri" w:eastAsia="Lucida Grande" w:hAnsi="Calibri"/>
           <w:color w:val="auto"/>
+          <w:sz w:val="22"/>
+          <w:szCs w:val="22"/>
         </w:rPr>
         <w:t xml:space="preserve">RESTful </w:t>
       </w:r>
@@ -1498,6 +1724,8 @@
         <w:rPr>
           <w:rFonts w:ascii="Calibri" w:eastAsia="Lucida Grande" w:hAnsi="Calibri"/>
           <w:color w:val="auto"/>
+          <w:sz w:val="22"/>
+          <w:szCs w:val="22"/>
         </w:rPr>
         <w:t>APIs</w:t>
       </w:r>
@@ -1505,6 +1733,8 @@
         <w:rPr>
           <w:rFonts w:ascii="Calibri" w:eastAsia="Lucida Grande" w:hAnsi="Calibri"/>
           <w:color w:val="auto"/>
+          <w:sz w:val="22"/>
+          <w:szCs w:val="22"/>
         </w:rPr>
         <w:t>, services</w:t>
       </w:r>
@@ -1512,36 +1742,26 @@
         <w:rPr>
           <w:rFonts w:ascii="Calibri" w:eastAsia="Lucida Grande" w:hAnsi="Calibri"/>
           <w:color w:val="auto"/>
-        </w:rPr>
-        <w:t>, tests</w:t>
-      </w:r>
-      <w:r>
-        <w:rPr>
-          <w:rFonts w:ascii="Calibri" w:eastAsia="Lucida Grande" w:hAnsi="Calibri"/>
-          <w:color w:val="auto"/>
-        </w:rPr>
-        <w:t xml:space="preserve"> and mappers with </w:t>
-      </w:r>
-      <w:proofErr w:type="spellStart"/>
-      <w:r>
-        <w:rPr>
-          <w:rFonts w:ascii="Calibri" w:eastAsia="Lucida Grande" w:hAnsi="Calibri"/>
-          <w:color w:val="auto"/>
-        </w:rPr>
-        <w:t>MyBatis</w:t>
-      </w:r>
-      <w:proofErr w:type="spellEnd"/>
-      <w:r>
-        <w:rPr>
-          <w:rFonts w:ascii="Calibri" w:eastAsia="Lucida Grande" w:hAnsi="Calibri"/>
-          <w:color w:val="auto"/>
-        </w:rPr>
-        <w:t xml:space="preserve"> while </w:t>
-      </w:r>
-      <w:r>
-        <w:rPr>
-          <w:rFonts w:ascii="Calibri" w:eastAsia="Lucida Grande" w:hAnsi="Calibri"/>
-          <w:color w:val="auto"/>
+          <w:sz w:val="22"/>
+          <w:szCs w:val="22"/>
+        </w:rPr>
+        <w:t xml:space="preserve"> and tests </w:t>
+      </w:r>
+      <w:r>
+        <w:rPr>
+          <w:rFonts w:ascii="Calibri" w:eastAsia="Lucida Grande" w:hAnsi="Calibri"/>
+          <w:color w:val="auto"/>
+          <w:sz w:val="22"/>
+          <w:szCs w:val="22"/>
+        </w:rPr>
+        <w:t xml:space="preserve">while </w:t>
+      </w:r>
+      <w:r>
+        <w:rPr>
+          <w:rFonts w:ascii="Calibri" w:eastAsia="Lucida Grande" w:hAnsi="Calibri"/>
+          <w:color w:val="auto"/>
+          <w:sz w:val="22"/>
+          <w:szCs w:val="22"/>
         </w:rPr>
         <w:t xml:space="preserve">also </w:t>
       </w:r>
@@ -1549,6 +1769,8 @@
         <w:rPr>
           <w:rFonts w:ascii="Calibri" w:eastAsia="Lucida Grande" w:hAnsi="Calibri"/>
           <w:color w:val="auto"/>
+          <w:sz w:val="22"/>
+          <w:szCs w:val="22"/>
         </w:rPr>
         <w:t>maintaining the codebase</w:t>
       </w:r>
@@ -1556,6 +1778,8 @@
         <w:rPr>
           <w:rFonts w:ascii="Calibri" w:eastAsia="Lucida Grande" w:hAnsi="Calibri"/>
           <w:color w:val="auto"/>
+          <w:sz w:val="22"/>
+          <w:szCs w:val="22"/>
         </w:rPr>
         <w:t xml:space="preserve"> and performing </w:t>
       </w:r>
@@ -1563,6 +1787,8 @@
         <w:rPr>
           <w:rFonts w:ascii="Calibri" w:eastAsia="Lucida Grande" w:hAnsi="Calibri"/>
           <w:color w:val="auto"/>
+          <w:sz w:val="22"/>
+          <w:szCs w:val="22"/>
         </w:rPr>
         <w:t>o</w:t>
       </w:r>
@@ -1570,6 +1796,8 @@
         <w:rPr>
           <w:rFonts w:ascii="Calibri" w:eastAsia="Lucida Grande" w:hAnsi="Calibri"/>
           <w:color w:val="auto"/>
+          <w:sz w:val="22"/>
+          <w:szCs w:val="22"/>
         </w:rPr>
         <w:t>c</w:t>
       </w:r>
@@ -1577,6 +1805,8 @@
         <w:rPr>
           <w:rFonts w:ascii="Calibri" w:eastAsia="Lucida Grande" w:hAnsi="Calibri"/>
           <w:color w:val="auto"/>
+          <w:sz w:val="22"/>
+          <w:szCs w:val="22"/>
         </w:rPr>
         <w:t>casional</w:t>
       </w:r>
@@ -1584,6 +1814,8 @@
         <w:rPr>
           <w:rFonts w:ascii="Calibri" w:eastAsia="Lucida Grande" w:hAnsi="Calibri"/>
           <w:color w:val="auto"/>
+          <w:sz w:val="22"/>
+          <w:szCs w:val="22"/>
         </w:rPr>
         <w:t xml:space="preserve"> </w:t>
       </w:r>
@@ -1591,6 +1823,8 @@
         <w:rPr>
           <w:rFonts w:ascii="Calibri" w:eastAsia="Lucida Grande" w:hAnsi="Calibri"/>
           <w:color w:val="auto"/>
+          <w:sz w:val="22"/>
+          <w:szCs w:val="22"/>
         </w:rPr>
         <w:t>debugging</w:t>
       </w:r>
@@ -1611,13 +1845,17 @@
         <w:rPr>
           <w:rFonts w:ascii="Calibri" w:eastAsia="Lucida Grande" w:hAnsi="Calibri"/>
           <w:color w:val="auto"/>
-        </w:rPr>
-      </w:pPr>
-      <w:r>
-        <w:rPr>
-          <w:rFonts w:ascii="Calibri" w:eastAsia="Lucida Grande" w:hAnsi="Calibri"/>
-          <w:b/>
-          <w:color w:val="auto"/>
+          <w:sz w:val="22"/>
+          <w:szCs w:val="22"/>
+        </w:rPr>
+      </w:pPr>
+      <w:r>
+        <w:rPr>
+          <w:rFonts w:ascii="Calibri" w:eastAsia="Lucida Grande" w:hAnsi="Calibri"/>
+          <w:b/>
+          <w:color w:val="auto"/>
+          <w:sz w:val="22"/>
+          <w:szCs w:val="22"/>
         </w:rPr>
         <w:t>Web Development</w:t>
       </w:r>
@@ -1633,12 +1871,16 @@
         <w:rPr>
           <w:rFonts w:ascii="Calibri" w:eastAsia="Lucida Grande" w:hAnsi="Calibri"/>
           <w:color w:val="auto"/>
-        </w:rPr>
-      </w:pPr>
-      <w:r>
-        <w:rPr>
-          <w:rFonts w:ascii="Calibri" w:eastAsia="Lucida Grande" w:hAnsi="Calibri"/>
-          <w:color w:val="auto"/>
+          <w:sz w:val="22"/>
+          <w:szCs w:val="22"/>
+        </w:rPr>
+      </w:pPr>
+      <w:r>
+        <w:rPr>
+          <w:rFonts w:ascii="Calibri" w:eastAsia="Lucida Grande" w:hAnsi="Calibri"/>
+          <w:color w:val="auto"/>
+          <w:sz w:val="22"/>
+          <w:szCs w:val="22"/>
         </w:rPr>
         <w:t>Skill</w:t>
       </w:r>
@@ -1646,6 +1888,8 @@
         <w:rPr>
           <w:rFonts w:ascii="Calibri" w:eastAsia="Lucida Grande" w:hAnsi="Calibri"/>
           <w:color w:val="auto"/>
+          <w:sz w:val="22"/>
+          <w:szCs w:val="22"/>
         </w:rPr>
         <w:t>s</w:t>
       </w:r>
@@ -1653,6 +1897,8 @@
         <w:rPr>
           <w:rFonts w:ascii="Calibri" w:eastAsia="Lucida Grande" w:hAnsi="Calibri"/>
           <w:color w:val="auto"/>
+          <w:sz w:val="22"/>
+          <w:szCs w:val="22"/>
         </w:rPr>
         <w:t xml:space="preserve"> in</w:t>
       </w:r>
@@ -1660,6 +1906,8 @@
         <w:rPr>
           <w:rFonts w:ascii="Calibri" w:eastAsia="Lucida Grande" w:hAnsi="Calibri"/>
           <w:color w:val="auto"/>
+          <w:sz w:val="22"/>
+          <w:szCs w:val="22"/>
         </w:rPr>
         <w:t xml:space="preserve"> </w:t>
       </w:r>
@@ -1667,22 +1915,35 @@
         <w:rPr>
           <w:rFonts w:ascii="Calibri" w:eastAsia="Lucida Grande" w:hAnsi="Calibri"/>
           <w:color w:val="auto"/>
+          <w:sz w:val="22"/>
+          <w:szCs w:val="22"/>
         </w:rPr>
         <w:t xml:space="preserve">React.js, </w:t>
       </w:r>
-      <w:proofErr w:type="spellStart"/>
-      <w:r>
-        <w:rPr>
-          <w:rFonts w:ascii="Calibri" w:eastAsia="Lucida Grande" w:hAnsi="Calibri"/>
-          <w:color w:val="auto"/>
-        </w:rPr>
-        <w:t>AngularJs</w:t>
-      </w:r>
-      <w:proofErr w:type="spellEnd"/>
-      <w:r>
-        <w:rPr>
-          <w:rFonts w:ascii="Calibri" w:eastAsia="Lucida Grande" w:hAnsi="Calibri"/>
-          <w:color w:val="auto"/>
+      <w:r>
+        <w:rPr>
+          <w:rFonts w:ascii="Calibri" w:eastAsia="Lucida Grande" w:hAnsi="Calibri"/>
+          <w:color w:val="auto"/>
+          <w:sz w:val="22"/>
+          <w:szCs w:val="22"/>
+        </w:rPr>
+        <w:t>AngularJ</w:t>
+      </w:r>
+      <w:r>
+        <w:rPr>
+          <w:rFonts w:ascii="Calibri" w:eastAsia="Lucida Grande" w:hAnsi="Calibri"/>
+          <w:color w:val="auto"/>
+          <w:sz w:val="22"/>
+          <w:szCs w:val="22"/>
+        </w:rPr>
+        <w:t>S</w:t>
+      </w:r>
+      <w:r>
+        <w:rPr>
+          <w:rFonts w:ascii="Calibri" w:eastAsia="Lucida Grande" w:hAnsi="Calibri"/>
+          <w:color w:val="auto"/>
+          <w:sz w:val="22"/>
+          <w:szCs w:val="22"/>
         </w:rPr>
         <w:t xml:space="preserve">, </w:t>
       </w:r>
@@ -1690,6 +1951,8 @@
         <w:rPr>
           <w:rFonts w:ascii="Calibri" w:eastAsia="Lucida Grande" w:hAnsi="Calibri"/>
           <w:color w:val="auto"/>
+          <w:sz w:val="22"/>
+          <w:szCs w:val="22"/>
         </w:rPr>
         <w:t xml:space="preserve">Typescript, </w:t>
       </w:r>
@@ -1697,13 +1960,37 @@
         <w:rPr>
           <w:rFonts w:ascii="Calibri" w:eastAsia="Lucida Grande" w:hAnsi="Calibri"/>
           <w:color w:val="auto"/>
-        </w:rPr>
-        <w:t>JavaScript,</w:t>
-      </w:r>
-      <w:r>
-        <w:rPr>
-          <w:rFonts w:ascii="Calibri" w:eastAsia="Lucida Grande" w:hAnsi="Calibri"/>
-          <w:color w:val="auto"/>
+          <w:sz w:val="22"/>
+          <w:szCs w:val="22"/>
+        </w:rPr>
+        <w:t>Jav</w:t>
+      </w:r>
+      <w:r>
+        <w:rPr>
+          <w:rFonts w:ascii="Calibri" w:eastAsia="Lucida Grande" w:hAnsi="Calibri"/>
+          <w:color w:val="auto"/>
+          <w:sz w:val="22"/>
+          <w:szCs w:val="22"/>
+        </w:rPr>
+        <w:t>as</w:t>
+      </w:r>
+      <w:bookmarkStart w:id="0" w:name="_GoBack"/>
+      <w:bookmarkEnd w:id="0"/>
+      <w:r>
+        <w:rPr>
+          <w:rFonts w:ascii="Calibri" w:eastAsia="Lucida Grande" w:hAnsi="Calibri"/>
+          <w:color w:val="auto"/>
+          <w:sz w:val="22"/>
+          <w:szCs w:val="22"/>
+        </w:rPr>
+        <w:t>cript,</w:t>
+      </w:r>
+      <w:r>
+        <w:rPr>
+          <w:rFonts w:ascii="Calibri" w:eastAsia="Lucida Grande" w:hAnsi="Calibri"/>
+          <w:color w:val="auto"/>
+          <w:sz w:val="22"/>
+          <w:szCs w:val="22"/>
         </w:rPr>
         <w:t xml:space="preserve"> </w:t>
       </w:r>
@@ -1711,6 +1998,8 @@
         <w:rPr>
           <w:rFonts w:ascii="Calibri" w:eastAsia="Lucida Grande" w:hAnsi="Calibri"/>
           <w:color w:val="auto"/>
+          <w:sz w:val="22"/>
+          <w:szCs w:val="22"/>
         </w:rPr>
         <w:t>HTML</w:t>
       </w:r>
@@ -1718,6 +2007,8 @@
         <w:rPr>
           <w:rFonts w:ascii="Calibri" w:eastAsia="Lucida Grande" w:hAnsi="Calibri"/>
           <w:color w:val="auto"/>
+          <w:sz w:val="22"/>
+          <w:szCs w:val="22"/>
         </w:rPr>
         <w:t xml:space="preserve"> and CSS</w:t>
       </w:r>
@@ -1725,6 +2016,8 @@
         <w:rPr>
           <w:rFonts w:ascii="Calibri" w:eastAsia="Lucida Grande" w:hAnsi="Calibri"/>
           <w:color w:val="auto"/>
+          <w:sz w:val="22"/>
+          <w:szCs w:val="22"/>
         </w:rPr>
         <w:t xml:space="preserve"> from </w:t>
       </w:r>
@@ -1732,64 +2025,53 @@
         <w:rPr>
           <w:rFonts w:ascii="Calibri" w:eastAsia="Lucida Grande" w:hAnsi="Calibri"/>
           <w:color w:val="auto"/>
-        </w:rPr>
-        <w:t xml:space="preserve">my time at </w:t>
-      </w:r>
-      <w:r>
-        <w:rPr>
-          <w:rFonts w:ascii="Calibri" w:eastAsia="Lucida Grande" w:hAnsi="Calibri"/>
-          <w:color w:val="auto"/>
-        </w:rPr>
-        <w:t xml:space="preserve">Clearbox Systems </w:t>
-      </w:r>
-      <w:r>
-        <w:rPr>
-          <w:rFonts w:ascii="Calibri" w:eastAsia="Lucida Grande" w:hAnsi="Calibri"/>
-          <w:color w:val="auto"/>
-        </w:rPr>
-        <w:t>as demonstrated at “</w:t>
-      </w:r>
-      <w:r>
-        <w:rPr>
-          <w:rFonts w:ascii="Calibri" w:eastAsia="Lucida Grande" w:hAnsi="Calibri"/>
-          <w:color w:val="auto"/>
-        </w:rPr>
-        <w:t>willsmithte.com</w:t>
-      </w:r>
-      <w:r>
-        <w:rPr>
-          <w:rFonts w:ascii="Calibri" w:eastAsia="Lucida Grande" w:hAnsi="Calibri"/>
-          <w:color w:val="auto"/>
-        </w:rPr>
-        <w:t>”</w:t>
-      </w:r>
-      <w:r>
-        <w:rPr>
-          <w:rFonts w:ascii="Calibri" w:eastAsia="Lucida Grande" w:hAnsi="Calibri"/>
-          <w:color w:val="auto"/>
-        </w:rPr>
-        <w:t>. Can be found in particular through the link to “</w:t>
-      </w:r>
-      <w:proofErr w:type="spellStart"/>
-      <w:r>
-        <w:rPr>
-          <w:rFonts w:ascii="Calibri" w:eastAsia="Lucida Grande" w:hAnsi="Calibri"/>
-          <w:color w:val="auto"/>
-        </w:rPr>
-        <w:t>AirbnMe</w:t>
-      </w:r>
-      <w:proofErr w:type="spellEnd"/>
-      <w:r>
-        <w:rPr>
-          <w:rFonts w:ascii="Calibri" w:eastAsia="Lucida Grande" w:hAnsi="Calibri"/>
-          <w:color w:val="auto"/>
-        </w:rPr>
-        <w:t xml:space="preserve">”, </w:t>
-      </w:r>
-      <w:r>
-        <w:rPr>
-          <w:rFonts w:ascii="Calibri" w:eastAsia="Lucida Grande" w:hAnsi="Calibri"/>
-          <w:color w:val="auto"/>
+          <w:sz w:val="22"/>
+          <w:szCs w:val="22"/>
+        </w:rPr>
+        <w:t xml:space="preserve">time at </w:t>
+      </w:r>
+      <w:r>
+        <w:rPr>
+          <w:rFonts w:ascii="Calibri" w:eastAsia="Lucida Grande" w:hAnsi="Calibri"/>
+          <w:color w:val="auto"/>
+          <w:sz w:val="22"/>
+          <w:szCs w:val="22"/>
+        </w:rPr>
+        <w:t>Clearbox Systems</w:t>
+      </w:r>
+      <w:r>
+        <w:rPr>
+          <w:rFonts w:ascii="Calibri" w:eastAsia="Lucida Grande" w:hAnsi="Calibri"/>
+          <w:color w:val="auto"/>
+          <w:sz w:val="22"/>
+          <w:szCs w:val="22"/>
+        </w:rPr>
+        <w:t xml:space="preserve"> </w:t>
+      </w:r>
+      <w:r>
+        <w:rPr>
+          <w:rFonts w:ascii="Calibri" w:eastAsia="Lucida Grande" w:hAnsi="Calibri"/>
+          <w:color w:val="auto"/>
+          <w:sz w:val="22"/>
+          <w:szCs w:val="22"/>
+        </w:rPr>
+        <w:t>and personal projects such as</w:t>
+      </w:r>
+      <w:r>
+        <w:rPr>
+          <w:rFonts w:ascii="Calibri" w:eastAsia="Lucida Grande" w:hAnsi="Calibri"/>
+          <w:color w:val="auto"/>
+          <w:sz w:val="22"/>
+          <w:szCs w:val="22"/>
+        </w:rPr>
+        <w:t xml:space="preserve"> </w:t>
+      </w:r>
+      <w:r>
+        <w:rPr>
+          <w:rFonts w:ascii="Calibri" w:eastAsia="Lucida Grande" w:hAnsi="Calibri"/>
+          <w:color w:val="auto"/>
+          <w:sz w:val="22"/>
+          <w:szCs w:val="22"/>
         </w:rPr>
         <w:t>an accommodation-hosting website built with React and Typescript</w:t>
       </w:r>
@@ -1811,13 +2093,17 @@
           <w:rFonts w:ascii="Calibri" w:eastAsia="Lucida Grande" w:hAnsi="Calibri"/>
           <w:b/>
           <w:color w:val="auto"/>
-        </w:rPr>
-      </w:pPr>
-      <w:r>
-        <w:rPr>
-          <w:rFonts w:ascii="Calibri" w:eastAsia="Lucida Grande" w:hAnsi="Calibri"/>
-          <w:b/>
-          <w:color w:val="auto"/>
+          <w:sz w:val="22"/>
+          <w:szCs w:val="22"/>
+        </w:rPr>
+      </w:pPr>
+      <w:r>
+        <w:rPr>
+          <w:rFonts w:ascii="Calibri" w:eastAsia="Lucida Grande" w:hAnsi="Calibri"/>
+          <w:b/>
+          <w:color w:val="auto"/>
+          <w:sz w:val="22"/>
+          <w:szCs w:val="22"/>
         </w:rPr>
         <w:t xml:space="preserve">Data </w:t>
       </w:r>
@@ -1826,6 +2112,8 @@
           <w:rFonts w:ascii="Calibri" w:eastAsia="Lucida Grande" w:hAnsi="Calibri"/>
           <w:b/>
           <w:color w:val="auto"/>
+          <w:sz w:val="22"/>
+          <w:szCs w:val="22"/>
         </w:rPr>
         <w:t>Engineering</w:t>
       </w:r>
@@ -1841,12 +2129,16 @@
         <w:rPr>
           <w:rFonts w:ascii="Calibri" w:eastAsia="Lucida Grande" w:hAnsi="Calibri"/>
           <w:color w:val="auto"/>
-        </w:rPr>
-      </w:pPr>
-      <w:r>
-        <w:rPr>
-          <w:rFonts w:ascii="Calibri" w:eastAsia="Lucida Grande" w:hAnsi="Calibri"/>
-          <w:color w:val="auto"/>
+          <w:sz w:val="22"/>
+          <w:szCs w:val="22"/>
+        </w:rPr>
+      </w:pPr>
+      <w:r>
+        <w:rPr>
+          <w:rFonts w:ascii="Calibri" w:eastAsia="Lucida Grande" w:hAnsi="Calibri"/>
+          <w:color w:val="auto"/>
+          <w:sz w:val="22"/>
+          <w:szCs w:val="22"/>
         </w:rPr>
         <w:t xml:space="preserve">Skills </w:t>
       </w:r>
@@ -1854,48 +2146,53 @@
         <w:rPr>
           <w:rFonts w:ascii="Calibri" w:eastAsia="Lucida Grande" w:hAnsi="Calibri"/>
           <w:color w:val="auto"/>
-        </w:rPr>
-        <w:t>and strong passion for</w:t>
-      </w:r>
-      <w:r>
-        <w:rPr>
-          <w:rFonts w:ascii="Calibri" w:eastAsia="Lucida Grande" w:hAnsi="Calibri"/>
-          <w:color w:val="auto"/>
-        </w:rPr>
-        <w:t xml:space="preserve"> data analytics</w:t>
-      </w:r>
-      <w:r>
-        <w:rPr>
-          <w:rFonts w:ascii="Calibri" w:eastAsia="Lucida Grande" w:hAnsi="Calibri"/>
-          <w:color w:val="auto"/>
-        </w:rPr>
-        <w:t xml:space="preserve"> and machine learning</w:t>
-      </w:r>
-      <w:r>
-        <w:rPr>
-          <w:rFonts w:ascii="Calibri" w:eastAsia="Lucida Grande" w:hAnsi="Calibri"/>
-          <w:color w:val="auto"/>
-        </w:rPr>
-        <w:t xml:space="preserve"> </w:t>
-      </w:r>
-      <w:r>
-        <w:rPr>
-          <w:rFonts w:ascii="Calibri" w:eastAsia="Lucida Grande" w:hAnsi="Calibri"/>
-          <w:color w:val="auto"/>
-        </w:rPr>
-        <w:t>further developed at a</w:t>
-      </w:r>
-      <w:r>
-        <w:rPr>
-          <w:rFonts w:ascii="Calibri" w:eastAsia="Lucida Grande" w:hAnsi="Calibri"/>
-          <w:color w:val="auto"/>
-        </w:rPr>
-        <w:t xml:space="preserve"> summer course in Artificial Intelligence at a top</w:t>
-      </w:r>
-      <w:r>
-        <w:rPr>
-          <w:rFonts w:ascii="Calibri" w:eastAsia="Lucida Grande" w:hAnsi="Calibri"/>
-          <w:color w:val="auto"/>
+          <w:sz w:val="22"/>
+          <w:szCs w:val="22"/>
+        </w:rPr>
+        <w:t xml:space="preserve">in </w:t>
+      </w:r>
+      <w:r>
+        <w:rPr>
+          <w:rFonts w:ascii="Calibri" w:eastAsia="Lucida Grande" w:hAnsi="Calibri"/>
+          <w:color w:val="auto"/>
+          <w:sz w:val="22"/>
+          <w:szCs w:val="22"/>
+        </w:rPr>
+        <w:t>data analytics</w:t>
+      </w:r>
+      <w:r>
+        <w:rPr>
+          <w:rFonts w:ascii="Calibri" w:eastAsia="Lucida Grande" w:hAnsi="Calibri"/>
+          <w:color w:val="auto"/>
+          <w:sz w:val="22"/>
+          <w:szCs w:val="22"/>
+        </w:rPr>
+        <w:t xml:space="preserve"> and machine </w:t>
+      </w:r>
+      <w:r>
+        <w:rPr>
+          <w:rFonts w:ascii="Calibri" w:eastAsia="Lucida Grande" w:hAnsi="Calibri"/>
+          <w:color w:val="auto"/>
+          <w:sz w:val="22"/>
+          <w:szCs w:val="22"/>
+        </w:rPr>
+        <w:t>developed at a</w:t>
+      </w:r>
+      <w:r>
+        <w:rPr>
+          <w:rFonts w:ascii="Calibri" w:eastAsia="Lucida Grande" w:hAnsi="Calibri"/>
+          <w:color w:val="auto"/>
+          <w:sz w:val="22"/>
+          <w:szCs w:val="22"/>
+        </w:rPr>
+        <w:t xml:space="preserve"> course in Artificial Intelligence at a top</w:t>
+      </w:r>
+      <w:r>
+        <w:rPr>
+          <w:rFonts w:ascii="Calibri" w:eastAsia="Lucida Grande" w:hAnsi="Calibri"/>
+          <w:color w:val="auto"/>
+          <w:sz w:val="22"/>
+          <w:szCs w:val="22"/>
         </w:rPr>
         <w:t xml:space="preserve"> French</w:t>
       </w:r>
@@ -1903,6 +2200,8 @@
         <w:rPr>
           <w:rFonts w:ascii="Calibri" w:eastAsia="Lucida Grande" w:hAnsi="Calibri"/>
           <w:color w:val="auto"/>
+          <w:sz w:val="22"/>
+          <w:szCs w:val="22"/>
         </w:rPr>
         <w:t xml:space="preserve"> engineering institute</w:t>
       </w:r>
@@ -1910,6 +2209,8 @@
         <w:rPr>
           <w:rFonts w:ascii="Calibri" w:eastAsia="Lucida Grande" w:hAnsi="Calibri"/>
           <w:color w:val="auto"/>
+          <w:sz w:val="22"/>
+          <w:szCs w:val="22"/>
         </w:rPr>
         <w:t xml:space="preserve"> and</w:t>
       </w:r>
@@ -1917,6 +2218,8 @@
         <w:rPr>
           <w:rFonts w:ascii="Calibri" w:eastAsia="Lucida Grande" w:hAnsi="Calibri"/>
           <w:color w:val="auto"/>
+          <w:sz w:val="22"/>
+          <w:szCs w:val="22"/>
         </w:rPr>
         <w:t xml:space="preserve"> through building</w:t>
       </w:r>
@@ -1924,56 +2227,45 @@
         <w:rPr>
           <w:rFonts w:ascii="Calibri" w:eastAsia="Lucida Grande" w:hAnsi="Calibri"/>
           <w:color w:val="auto"/>
-        </w:rPr>
-        <w:t xml:space="preserve"> an email classifier in Python (willsmithte.com/</w:t>
-      </w:r>
-      <w:proofErr w:type="spellStart"/>
-      <w:r>
-        <w:rPr>
-          <w:rFonts w:ascii="Calibri" w:eastAsia="Lucida Grande" w:hAnsi="Calibri"/>
-          <w:color w:val="auto"/>
-        </w:rPr>
-        <w:t>AIEmailClassifier</w:t>
-      </w:r>
-      <w:proofErr w:type="spellEnd"/>
-      <w:r>
-        <w:rPr>
-          <w:rFonts w:ascii="Calibri" w:eastAsia="Lucida Grande" w:hAnsi="Calibri"/>
-          <w:color w:val="auto"/>
-        </w:rPr>
-        <w:t>)</w:t>
+          <w:sz w:val="22"/>
+          <w:szCs w:val="22"/>
+        </w:rPr>
+        <w:t xml:space="preserve"> an email classifier in Python</w:t>
       </w:r>
     </w:p>
     <w:p>
       <w:pPr>
         <w:pStyle w:val="FreeForm"/>
-        <w:spacing w:before="400" w:after="100"/>
+        <w:spacing w:before="400" w:after="60"/>
         <w:ind w:firstLine="567"/>
         <w:rPr>
           <w:rFonts w:ascii="Calibri" w:eastAsia="Lucida Grande" w:hAnsi="Calibri"/>
           <w:b/>
-          <w:color w:val="auto"/>
-          <w:sz w:val="32"/>
-          <w:szCs w:val="32"/>
-        </w:rPr>
-      </w:pPr>
-      <w:r>
-        <w:rPr>
-          <w:rFonts w:ascii="Calibri" w:eastAsia="Lucida Grande" w:hAnsi="Calibri"/>
-          <w:noProof/>
-          <w:color w:val="auto"/>
-          <w:u w:color="0000F6"/>
+          <w:bCs/>
+          <w:color w:val="auto"/>
+          <w:sz w:val="28"/>
+          <w:szCs w:val="28"/>
+        </w:rPr>
+      </w:pPr>
+      <w:r>
+        <w:rPr>
+          <w:rFonts w:ascii="Calibri" w:eastAsia="Lucida Grande" w:hAnsi="Calibri"/>
+          <w:b/>
+          <w:bCs/>
+          <w:color w:val="auto"/>
+          <w:sz w:val="28"/>
+          <w:szCs w:val="28"/>
         </w:rPr>
         <mc:AlternateContent>
           <mc:Choice Requires="wps">
             <w:drawing>
-              <wp:anchor distT="0" distB="0" distL="114300" distR="114300" simplePos="0" relativeHeight="251661312" behindDoc="0" locked="0" layoutInCell="1" allowOverlap="1" wp14:anchorId="38F0E33A" wp14:editId="75461970">
+              <wp:anchor distT="0" distB="0" distL="114300" distR="114300" simplePos="0" relativeHeight="251661312" behindDoc="0" locked="0" layoutInCell="1" allowOverlap="1" wp14:anchorId="38F0E33A" wp14:editId="3EE1ACCC">
                 <wp:simplePos x="0" y="0"/>
                 <wp:positionH relativeFrom="column">
-                  <wp:posOffset>170180</wp:posOffset>
+                  <wp:posOffset>175895</wp:posOffset>
                 </wp:positionH>
                 <wp:positionV relativeFrom="paragraph">
-                  <wp:posOffset>144326</wp:posOffset>
+                  <wp:posOffset>143510</wp:posOffset>
                 </wp:positionV>
                 <wp:extent cx="6454800" cy="0"/>
                 <wp:effectExtent l="25400" t="25400" r="22225" b="25400"/>
@@ -2023,7 +2315,7 @@
           </mc:Choice>
           <mc:Fallback>
             <w:pict>
-              <v:line w14:anchorId="63FABBA9" id="Straight Connector 3" o:spid="_x0000_s1026" style="position:absolute;z-index:251661312;visibility:visible;mso-wrap-style:square;mso-width-percent:0;mso-wrap-distance-left:9pt;mso-wrap-distance-top:0;mso-wrap-distance-right:9pt;mso-wrap-distance-bottom:0;mso-position-horizontal:absolute;mso-position-horizontal-relative:text;mso-position-vertical:absolute;mso-position-vertical-relative:text;mso-width-percent:0;mso-width-relative:margin" from="13.4pt,11.35pt" to="521.65pt,11.35pt" o:gfxdata="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" strokecolor="black [3200]" strokeweight="2pt">
+              <v:line w14:anchorId="01EEB515" id="Straight Connector 3" o:spid="_x0000_s1026" style="position:absolute;z-index:251661312;visibility:visible;mso-wrap-style:square;mso-width-percent:0;mso-wrap-distance-left:9pt;mso-wrap-distance-top:0;mso-wrap-distance-right:9pt;mso-wrap-distance-bottom:0;mso-position-horizontal:absolute;mso-position-horizontal-relative:text;mso-position-vertical:absolute;mso-position-vertical-relative:text;mso-width-percent:0;mso-width-relative:margin" from="13.85pt,11.3pt" to="522.1pt,11.3pt" o:gfxdata="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" strokecolor="black [3200]" strokeweight="2pt">
                 <v:stroke endcap="square"/>
               </v:line>
             </w:pict>
@@ -2034,11 +2326,12 @@
         <w:rPr>
           <w:rFonts w:ascii="Calibri" w:eastAsia="Lucida Grande" w:hAnsi="Calibri"/>
           <w:b/>
-          <w:color w:val="auto"/>
-          <w:sz w:val="32"/>
-          <w:szCs w:val="32"/>
-        </w:rPr>
-        <w:t>Transferable Skills</w:t>
+          <w:bCs/>
+          <w:color w:val="auto"/>
+          <w:sz w:val="28"/>
+          <w:szCs w:val="28"/>
+        </w:rPr>
+        <w:t>Projects</w:t>
       </w:r>
     </w:p>
     <w:p>
@@ -2056,120 +2349,72 @@
         <w:rPr>
           <w:rFonts w:ascii="Calibri" w:eastAsia="Lucida Grande" w:hAnsi="Calibri"/>
           <w:b/>
-        </w:rPr>
-      </w:pPr>
-      <w:r>
-        <w:rPr>
-          <w:rFonts w:ascii="Calibri" w:eastAsia="Lucida Grande" w:hAnsi="Calibri"/>
-          <w:b/>
-        </w:rPr>
-        <w:t xml:space="preserve">Working </w:t>
-      </w:r>
-      <w:r>
-        <w:rPr>
-          <w:rFonts w:ascii="Calibri" w:eastAsia="Lucida Grande" w:hAnsi="Calibri"/>
-          <w:b/>
-          <w:color w:val="auto"/>
-        </w:rPr>
-        <w:t>to</w:t>
-      </w:r>
-      <w:r>
-        <w:rPr>
-          <w:rFonts w:ascii="Calibri" w:eastAsia="Lucida Grande" w:hAnsi="Calibri"/>
-          <w:b/>
+          <w:sz w:val="22"/>
+          <w:szCs w:val="22"/>
+        </w:rPr>
+      </w:pPr>
+      <w:r>
+        <w:rPr>
+          <w:rFonts w:ascii="Calibri" w:eastAsia="Lucida Grande" w:hAnsi="Calibri"/>
+          <w:b/>
+          <w:sz w:val="22"/>
+          <w:szCs w:val="22"/>
+        </w:rPr>
+        <w:t>Foresight</w:t>
+      </w:r>
+      <w:r>
+        <w:rPr>
+          <w:rFonts w:ascii="Calibri" w:eastAsia="Lucida Grande" w:hAnsi="Calibri"/>
+          <w:b/>
+          <w:sz w:val="22"/>
+          <w:szCs w:val="22"/>
+        </w:rPr>
+        <w:t>:</w:t>
+      </w:r>
+      <w:r>
+        <w:rPr>
+          <w:rFonts w:ascii="Calibri" w:eastAsia="Lucida Grande" w:hAnsi="Calibri"/>
+          <w:b/>
+          <w:sz w:val="22"/>
+          <w:szCs w:val="22"/>
         </w:rPr>
         <w:t xml:space="preserve"> </w:t>
       </w:r>
       <w:r>
         <w:rPr>
           <w:rFonts w:ascii="Calibri" w:eastAsia="Lucida Grande" w:hAnsi="Calibri"/>
-          <w:b/>
-          <w:color w:val="auto"/>
-        </w:rPr>
-        <w:t>De</w:t>
-      </w:r>
-      <w:bookmarkStart w:id="0" w:name="_GoBack"/>
-      <w:bookmarkEnd w:id="0"/>
-      <w:r>
-        <w:rPr>
-          <w:rFonts w:ascii="Calibri" w:eastAsia="Lucida Grande" w:hAnsi="Calibri"/>
-          <w:b/>
-          <w:color w:val="auto"/>
-        </w:rPr>
-        <w:t>adlines</w:t>
-      </w:r>
-    </w:p>
-    <w:p>
-      <w:pPr>
-        <w:pStyle w:val="FreeForm"/>
-        <w:tabs>
-          <w:tab w:val="right" w:pos="10460"/>
-        </w:tabs>
-        <w:ind w:left="567"/>
-        <w:jc w:val="both"/>
-        <w:rPr>
-          <w:rFonts w:ascii="Calibri" w:eastAsia="Lucida Grande" w:hAnsi="Calibri"/>
-        </w:rPr>
-      </w:pPr>
-      <w:r>
-        <w:rPr>
-          <w:rFonts w:ascii="Calibri" w:eastAsia="Lucida Grande" w:hAnsi="Calibri"/>
-        </w:rPr>
-        <w:t xml:space="preserve">Experience balancing work on multiple projects while meeting deadlines for sprints, notably at Clearbox Systems in </w:t>
-      </w:r>
-      <w:r>
-        <w:rPr>
-          <w:rFonts w:ascii="Calibri" w:eastAsia="Lucida Grande" w:hAnsi="Calibri"/>
-        </w:rPr>
-        <w:t>working</w:t>
-      </w:r>
-      <w:r>
-        <w:rPr>
-          <w:rFonts w:ascii="Calibri" w:eastAsia="Lucida Grande" w:hAnsi="Calibri"/>
-        </w:rPr>
-        <w:t xml:space="preserve"> on</w:t>
-      </w:r>
-      <w:r>
-        <w:rPr>
-          <w:rFonts w:ascii="Calibri" w:eastAsia="Lucida Grande" w:hAnsi="Calibri"/>
-        </w:rPr>
-        <w:t xml:space="preserve"> multiple project</w:t>
-      </w:r>
-      <w:r>
-        <w:rPr>
-          <w:rFonts w:ascii="Calibri" w:eastAsia="Lucida Grande" w:hAnsi="Calibri"/>
-        </w:rPr>
-        <w:t>s</w:t>
-      </w:r>
-      <w:r>
-        <w:rPr>
-          <w:rFonts w:ascii="Calibri" w:eastAsia="Lucida Grande" w:hAnsi="Calibri"/>
-        </w:rPr>
-        <w:t xml:space="preserve"> in multiple sprints </w:t>
-      </w:r>
-      <w:r>
-        <w:rPr>
-          <w:rFonts w:ascii="Calibri" w:eastAsia="Lucida Grande" w:hAnsi="Calibri"/>
-        </w:rPr>
-        <w:t xml:space="preserve">simultaneously while </w:t>
-      </w:r>
-      <w:r>
-        <w:rPr>
-          <w:rFonts w:ascii="Calibri" w:eastAsia="Lucida Grande" w:hAnsi="Calibri"/>
-        </w:rPr>
-        <w:t xml:space="preserve">estimating and recording </w:t>
-      </w:r>
-      <w:r>
-        <w:rPr>
-          <w:rFonts w:ascii="Calibri" w:eastAsia="Lucida Grande" w:hAnsi="Calibri"/>
-        </w:rPr>
-        <w:t xml:space="preserve">work efforts with </w:t>
-      </w:r>
-      <w:r>
-        <w:rPr>
-          <w:rFonts w:ascii="Calibri" w:eastAsia="Lucida Grande" w:hAnsi="Calibri"/>
-        </w:rPr>
-        <w:t>Jira</w:t>
+          <w:bCs/>
+          <w:sz w:val="22"/>
+          <w:szCs w:val="22"/>
+        </w:rPr>
+        <w:t>W</w:t>
+      </w:r>
+      <w:r>
+        <w:rPr>
+          <w:rFonts w:ascii="Calibri" w:eastAsia="Lucida Grande" w:hAnsi="Calibri"/>
+          <w:bCs/>
+          <w:sz w:val="22"/>
+          <w:szCs w:val="22"/>
+        </w:rPr>
+        <w:t>ebapp developed at Clearbox Systems built in AngularJ</w:t>
+      </w:r>
+      <w:r>
+        <w:rPr>
+          <w:rFonts w:ascii="Calibri" w:eastAsia="Lucida Grande" w:hAnsi="Calibri"/>
+          <w:bCs/>
+          <w:sz w:val="22"/>
+          <w:szCs w:val="22"/>
+        </w:rPr>
+        <w:t>S</w:t>
+      </w:r>
+      <w:r>
+        <w:rPr>
+          <w:rFonts w:ascii="Calibri" w:eastAsia="Lucida Grande" w:hAnsi="Calibri"/>
+          <w:bCs/>
+          <w:sz w:val="22"/>
+          <w:szCs w:val="22"/>
+        </w:rPr>
+        <w:t>, Typescript, Java and PostgreSQL</w:t>
       </w:r>
     </w:p>
     <w:p>
@@ -2182,148 +2427,127 @@
         <w:tabs>
           <w:tab w:val="right" w:pos="10460"/>
         </w:tabs>
-        <w:spacing w:before="40"/>
+        <w:spacing w:before="80"/>
         <w:ind w:left="567" w:hanging="357"/>
         <w:jc w:val="both"/>
         <w:rPr>
           <w:rFonts w:ascii="Calibri" w:eastAsia="Lucida Grande" w:hAnsi="Calibri"/>
-          <w:color w:val="auto"/>
-        </w:rPr>
-      </w:pPr>
-      <w:r>
-        <w:rPr>
-          <w:rFonts w:ascii="Calibri" w:eastAsia="Lucida Grande" w:hAnsi="Calibri"/>
-          <w:b/>
-          <w:color w:val="auto"/>
-        </w:rPr>
-        <w:t>Teamwork</w:t>
-      </w:r>
-      <w:r>
-        <w:rPr>
-          <w:rFonts w:ascii="Calibri" w:eastAsia="Lucida Grande" w:hAnsi="Calibri"/>
-          <w:b/>
-          <w:color w:val="auto"/>
-        </w:rPr>
-        <w:t xml:space="preserve"> and Communication</w:t>
-      </w:r>
-    </w:p>
-    <w:p>
-      <w:pPr>
-        <w:pStyle w:val="FreeForm"/>
-        <w:tabs>
-          <w:tab w:val="right" w:pos="10460"/>
-        </w:tabs>
-        <w:ind w:left="567"/>
-        <w:jc w:val="both"/>
-        <w:rPr>
-          <w:rFonts w:ascii="Calibri" w:eastAsia="Lucida Grande" w:hAnsi="Calibri"/>
-          <w:color w:val="auto"/>
-        </w:rPr>
-      </w:pPr>
-      <w:r>
-        <w:rPr>
-          <w:rFonts w:ascii="Calibri" w:eastAsia="Lucida Grande" w:hAnsi="Calibri"/>
-          <w:color w:val="auto"/>
-        </w:rPr>
-        <w:t xml:space="preserve">Adept at </w:t>
-      </w:r>
-      <w:r>
-        <w:rPr>
-          <w:rFonts w:ascii="Calibri" w:eastAsia="Lucida Grande" w:hAnsi="Calibri"/>
-          <w:color w:val="auto"/>
-        </w:rPr>
-        <w:t xml:space="preserve">working and </w:t>
-      </w:r>
-      <w:r>
-        <w:rPr>
-          <w:rFonts w:ascii="Calibri" w:eastAsia="Lucida Grande" w:hAnsi="Calibri"/>
-          <w:color w:val="auto"/>
-        </w:rPr>
-        <w:t>collaborating with employees</w:t>
-      </w:r>
-      <w:r>
-        <w:rPr>
-          <w:rFonts w:ascii="Calibri" w:eastAsia="Lucida Grande" w:hAnsi="Calibri"/>
-          <w:color w:val="auto"/>
+          <w:b/>
+          <w:sz w:val="22"/>
+          <w:szCs w:val="22"/>
+        </w:rPr>
+      </w:pPr>
+      <w:proofErr w:type="spellStart"/>
+      <w:r>
+        <w:rPr>
+          <w:rFonts w:ascii="Calibri" w:eastAsia="Lucida Grande" w:hAnsi="Calibri"/>
+          <w:b/>
+          <w:sz w:val="22"/>
+          <w:szCs w:val="22"/>
+        </w:rPr>
+        <w:t>AirbnMe</w:t>
+      </w:r>
+      <w:proofErr w:type="spellEnd"/>
+      <w:r>
+        <w:rPr>
+          <w:rFonts w:ascii="Calibri" w:eastAsia="Lucida Grande" w:hAnsi="Calibri"/>
+          <w:b/>
+          <w:sz w:val="22"/>
+          <w:szCs w:val="22"/>
+        </w:rPr>
+        <w:t>:</w:t>
+      </w:r>
+      <w:r>
+        <w:rPr>
+          <w:rFonts w:ascii="Calibri" w:eastAsia="Lucida Grande" w:hAnsi="Calibri"/>
+          <w:b/>
+          <w:sz w:val="22"/>
+          <w:szCs w:val="22"/>
         </w:rPr>
         <w:t xml:space="preserve"> </w:t>
       </w:r>
       <w:r>
         <w:rPr>
           <w:rFonts w:ascii="Calibri" w:eastAsia="Lucida Grande" w:hAnsi="Calibri"/>
-          <w:color w:val="auto"/>
-        </w:rPr>
-        <w:t xml:space="preserve">professionally </w:t>
-      </w:r>
-      <w:r>
-        <w:rPr>
-          <w:rFonts w:ascii="Calibri" w:eastAsia="Lucida Grande" w:hAnsi="Calibri"/>
-          <w:color w:val="auto"/>
-        </w:rPr>
-        <w:t xml:space="preserve">through Slack and daily </w:t>
-      </w:r>
-      <w:r>
-        <w:rPr>
-          <w:rFonts w:ascii="Calibri" w:eastAsia="Lucida Grande" w:hAnsi="Calibri"/>
-          <w:color w:val="auto"/>
-        </w:rPr>
-        <w:t>s</w:t>
-      </w:r>
-      <w:r>
-        <w:rPr>
-          <w:rFonts w:ascii="Calibri" w:eastAsia="Lucida Grande" w:hAnsi="Calibri"/>
-          <w:color w:val="auto"/>
-        </w:rPr>
-        <w:t xml:space="preserve">tandups </w:t>
-      </w:r>
-      <w:r>
-        <w:rPr>
-          <w:rFonts w:ascii="Calibri" w:eastAsia="Lucida Grande" w:hAnsi="Calibri"/>
-          <w:color w:val="auto"/>
-        </w:rPr>
-        <w:t xml:space="preserve">through multiple university-based projects and </w:t>
-      </w:r>
-      <w:r>
-        <w:rPr>
-          <w:rFonts w:ascii="Calibri" w:eastAsia="Lucida Grande" w:hAnsi="Calibri"/>
-          <w:color w:val="auto"/>
-        </w:rPr>
-        <w:t>at Clearbox Systems</w:t>
-      </w:r>
-      <w:r>
-        <w:rPr>
-          <w:rFonts w:ascii="Calibri" w:eastAsia="Lucida Grande" w:hAnsi="Calibri"/>
-          <w:color w:val="auto"/>
-        </w:rPr>
-        <w:t xml:space="preserve"> in an open</w:t>
-      </w:r>
-      <w:r>
-        <w:rPr>
-          <w:rFonts w:ascii="Calibri" w:eastAsia="Lucida Grande" w:hAnsi="Calibri"/>
-          <w:color w:val="auto"/>
-        </w:rPr>
-        <w:t xml:space="preserve"> and</w:t>
-      </w:r>
-      <w:r>
-        <w:rPr>
-          <w:rFonts w:ascii="Calibri" w:eastAsia="Lucida Grande" w:hAnsi="Calibri"/>
-          <w:color w:val="auto"/>
-        </w:rPr>
-        <w:t xml:space="preserve"> </w:t>
-      </w:r>
-      <w:r>
-        <w:rPr>
-          <w:rFonts w:ascii="Calibri" w:eastAsia="Lucida Grande" w:hAnsi="Calibri"/>
-          <w:color w:val="auto"/>
-        </w:rPr>
-        <w:t>a</w:t>
-      </w:r>
-      <w:r>
-        <w:rPr>
-          <w:rFonts w:ascii="Calibri" w:eastAsia="Lucida Grande" w:hAnsi="Calibri"/>
-          <w:color w:val="auto"/>
-        </w:rPr>
-        <w:t>gile workspace</w:t>
+          <w:b/>
+          <w:sz w:val="22"/>
+          <w:szCs w:val="22"/>
+        </w:rPr>
+        <w:tab/>
+      </w:r>
+      <w:r>
+        <w:rPr>
+          <w:rFonts w:ascii="Calibri" w:eastAsia="Lucida Grande" w:hAnsi="Calibri"/>
+          <w:bCs/>
+          <w:sz w:val="22"/>
+          <w:szCs w:val="22"/>
+        </w:rPr>
+        <w:t>A</w:t>
+      </w:r>
+      <w:r>
+        <w:rPr>
+          <w:rFonts w:ascii="Calibri" w:eastAsia="Lucida Grande" w:hAnsi="Calibri"/>
+          <w:bCs/>
+          <w:sz w:val="22"/>
+          <w:szCs w:val="22"/>
+        </w:rPr>
+        <w:t>ccommodation-hosting marketplace</w:t>
+      </w:r>
+      <w:r>
+        <w:rPr>
+          <w:rFonts w:ascii="Calibri" w:eastAsia="Lucida Grande" w:hAnsi="Calibri"/>
+          <w:bCs/>
+          <w:sz w:val="22"/>
+          <w:szCs w:val="22"/>
+        </w:rPr>
+        <w:t xml:space="preserve"> (personal project) built in React and Typescript with a Spring </w:t>
+      </w:r>
+      <w:r>
+        <w:rPr>
+          <w:rFonts w:ascii="Calibri" w:eastAsia="Lucida Grande" w:hAnsi="Calibri"/>
+          <w:bCs/>
+          <w:sz w:val="22"/>
+          <w:szCs w:val="22"/>
+        </w:rPr>
+        <w:t xml:space="preserve">               </w:t>
+      </w:r>
+      <w:r>
+        <w:rPr>
+          <w:rFonts w:ascii="Calibri" w:eastAsia="Lucida Grande" w:hAnsi="Calibri"/>
+          <w:bCs/>
+          <w:sz w:val="22"/>
+          <w:szCs w:val="22"/>
+        </w:rPr>
+        <w:t>Boot MySQL backend</w:t>
+      </w:r>
+      <w:r>
+        <w:rPr>
+          <w:rFonts w:ascii="Calibri" w:eastAsia="Lucida Grande" w:hAnsi="Calibri"/>
+          <w:bCs/>
+          <w:sz w:val="22"/>
+          <w:szCs w:val="22"/>
+        </w:rPr>
+        <w:t xml:space="preserve"> (WillSmithTE.com/</w:t>
+      </w:r>
+      <w:proofErr w:type="spellStart"/>
+      <w:r>
+        <w:rPr>
+          <w:rFonts w:ascii="Calibri" w:eastAsia="Lucida Grande" w:hAnsi="Calibri"/>
+          <w:bCs/>
+          <w:sz w:val="22"/>
+          <w:szCs w:val="22"/>
+        </w:rPr>
+        <w:t>AirbnMe</w:t>
+      </w:r>
+      <w:proofErr w:type="spellEnd"/>
+      <w:r>
+        <w:rPr>
+          <w:rFonts w:ascii="Calibri" w:eastAsia="Lucida Grande" w:hAnsi="Calibri"/>
+          <w:bCs/>
+          <w:sz w:val="22"/>
+          <w:szCs w:val="22"/>
+        </w:rPr>
+        <w:t>)</w:t>
       </w:r>
     </w:p>
     <w:p>
@@ -2336,21 +2560,380 @@
         <w:tabs>
           <w:tab w:val="right" w:pos="10460"/>
         </w:tabs>
-        <w:spacing w:before="40"/>
+        <w:spacing w:before="80"/>
         <w:ind w:left="567" w:hanging="357"/>
         <w:jc w:val="both"/>
         <w:rPr>
           <w:rFonts w:ascii="Calibri" w:eastAsia="Lucida Grande" w:hAnsi="Calibri"/>
-          <w:color w:val="auto"/>
-        </w:rPr>
-      </w:pPr>
-      <w:r>
-        <w:rPr>
-          <w:rFonts w:ascii="Calibri" w:eastAsia="Lucida Grande" w:hAnsi="Calibri"/>
-          <w:b/>
-          <w:color w:val="auto"/>
-        </w:rPr>
-        <w:t>Problem Solving</w:t>
+          <w:b/>
+          <w:sz w:val="22"/>
+          <w:szCs w:val="22"/>
+        </w:rPr>
+      </w:pPr>
+      <w:r>
+        <w:rPr>
+          <w:rFonts w:ascii="Calibri" w:eastAsia="Lucida Grande" w:hAnsi="Calibri"/>
+          <w:b/>
+          <w:sz w:val="22"/>
+          <w:szCs w:val="22"/>
+        </w:rPr>
+        <w:t>Not-That-Temp</w:t>
+      </w:r>
+      <w:r>
+        <w:rPr>
+          <w:rFonts w:ascii="Calibri" w:eastAsia="Lucida Grande" w:hAnsi="Calibri"/>
+          <w:b/>
+          <w:sz w:val="22"/>
+          <w:szCs w:val="22"/>
+        </w:rPr>
+        <w:t>:</w:t>
+      </w:r>
+      <w:r>
+        <w:rPr>
+          <w:rFonts w:ascii="Calibri" w:eastAsia="Lucida Grande" w:hAnsi="Calibri"/>
+          <w:b/>
+          <w:sz w:val="22"/>
+          <w:szCs w:val="22"/>
+        </w:rPr>
+        <w:t xml:space="preserve"> </w:t>
+      </w:r>
+      <w:r>
+        <w:rPr>
+          <w:rFonts w:ascii="Calibri" w:eastAsia="Lucida Grande" w:hAnsi="Calibri"/>
+          <w:bCs/>
+          <w:sz w:val="22"/>
+          <w:szCs w:val="22"/>
+        </w:rPr>
+        <w:t>B</w:t>
+      </w:r>
+      <w:r>
+        <w:rPr>
+          <w:rFonts w:ascii="Calibri" w:eastAsia="Lucida Grande" w:hAnsi="Calibri"/>
+          <w:bCs/>
+          <w:sz w:val="22"/>
+          <w:szCs w:val="22"/>
+        </w:rPr>
+        <w:t xml:space="preserve">asic </w:t>
+      </w:r>
+      <w:proofErr w:type="spellStart"/>
+      <w:r>
+        <w:rPr>
+          <w:rFonts w:ascii="Calibri" w:eastAsia="Lucida Grande" w:hAnsi="Calibri"/>
+          <w:bCs/>
+          <w:sz w:val="22"/>
+          <w:szCs w:val="22"/>
+        </w:rPr>
+        <w:t>Java</w:t>
+      </w:r>
+      <w:r>
+        <w:rPr>
+          <w:rFonts w:ascii="Calibri" w:eastAsia="Lucida Grande" w:hAnsi="Calibri"/>
+          <w:bCs/>
+          <w:sz w:val="22"/>
+          <w:szCs w:val="22"/>
+        </w:rPr>
+        <w:t>s</w:t>
+      </w:r>
+      <w:r>
+        <w:rPr>
+          <w:rFonts w:ascii="Calibri" w:eastAsia="Lucida Grande" w:hAnsi="Calibri"/>
+          <w:bCs/>
+          <w:sz w:val="22"/>
+          <w:szCs w:val="22"/>
+        </w:rPr>
+        <w:t>cript</w:t>
+      </w:r>
+      <w:proofErr w:type="spellEnd"/>
+      <w:r>
+        <w:rPr>
+          <w:rFonts w:ascii="Calibri" w:eastAsia="Lucida Grande" w:hAnsi="Calibri"/>
+          <w:bCs/>
+          <w:sz w:val="22"/>
+          <w:szCs w:val="22"/>
+        </w:rPr>
+        <w:t xml:space="preserve">, HTML and CSS </w:t>
+      </w:r>
+      <w:r>
+        <w:rPr>
+          <w:rFonts w:ascii="Calibri" w:eastAsia="Lucida Grande" w:hAnsi="Calibri"/>
+          <w:bCs/>
+          <w:sz w:val="22"/>
+          <w:szCs w:val="22"/>
+        </w:rPr>
+        <w:t>weather website interacting with a 3</w:t>
+      </w:r>
+      <w:r>
+        <w:rPr>
+          <w:rFonts w:ascii="Calibri" w:eastAsia="Lucida Grande" w:hAnsi="Calibri"/>
+          <w:bCs/>
+          <w:sz w:val="22"/>
+          <w:szCs w:val="22"/>
+        </w:rPr>
+        <w:t>rd</w:t>
+      </w:r>
+      <w:r>
+        <w:rPr>
+          <w:rFonts w:ascii="Calibri" w:eastAsia="Lucida Grande" w:hAnsi="Calibri"/>
+          <w:bCs/>
+          <w:sz w:val="22"/>
+          <w:szCs w:val="22"/>
+        </w:rPr>
+        <w:t xml:space="preserve">-party API </w:t>
+      </w:r>
+      <w:r>
+        <w:rPr>
+          <w:rFonts w:ascii="Calibri" w:eastAsia="Lucida Grande" w:hAnsi="Calibri"/>
+          <w:bCs/>
+          <w:sz w:val="22"/>
+          <w:szCs w:val="22"/>
+        </w:rPr>
+        <w:t>(WillSmithTE.com/Not-That-Temp)</w:t>
+      </w:r>
+    </w:p>
+    <w:p>
+      <w:pPr>
+        <w:pStyle w:val="FreeForm"/>
+        <w:numPr>
+          <w:ilvl w:val="0"/>
+          <w:numId w:val="13"/>
+        </w:numPr>
+        <w:tabs>
+          <w:tab w:val="right" w:pos="10460"/>
+        </w:tabs>
+        <w:spacing w:before="80"/>
+        <w:ind w:left="567" w:hanging="357"/>
+        <w:jc w:val="both"/>
+        <w:rPr>
+          <w:rFonts w:ascii="Calibri" w:eastAsia="Lucida Grande" w:hAnsi="Calibri"/>
+          <w:b/>
+          <w:sz w:val="22"/>
+          <w:szCs w:val="22"/>
+        </w:rPr>
+      </w:pPr>
+      <w:r>
+        <w:rPr>
+          <w:rFonts w:ascii="Calibri" w:eastAsia="Lucida Grande" w:hAnsi="Calibri"/>
+          <w:b/>
+          <w:sz w:val="22"/>
+          <w:szCs w:val="22"/>
+        </w:rPr>
+        <w:t>Email Classifier</w:t>
+      </w:r>
+      <w:r>
+        <w:rPr>
+          <w:rFonts w:ascii="Calibri" w:eastAsia="Lucida Grande" w:hAnsi="Calibri"/>
+          <w:b/>
+          <w:sz w:val="22"/>
+          <w:szCs w:val="22"/>
+        </w:rPr>
+        <w:t>:</w:t>
+      </w:r>
+      <w:r>
+        <w:rPr>
+          <w:rFonts w:ascii="Calibri" w:eastAsia="Lucida Grande" w:hAnsi="Calibri"/>
+          <w:b/>
+          <w:sz w:val="22"/>
+          <w:szCs w:val="22"/>
+        </w:rPr>
+        <w:t xml:space="preserve"> </w:t>
+      </w:r>
+      <w:r>
+        <w:rPr>
+          <w:rFonts w:ascii="Calibri" w:eastAsia="Lucida Grande" w:hAnsi="Calibri"/>
+          <w:bCs/>
+          <w:sz w:val="22"/>
+          <w:szCs w:val="22"/>
+        </w:rPr>
+        <w:t>B</w:t>
+      </w:r>
+      <w:r>
+        <w:rPr>
+          <w:rFonts w:ascii="Calibri" w:eastAsia="Lucida Grande" w:hAnsi="Calibri"/>
+          <w:bCs/>
+          <w:sz w:val="22"/>
+          <w:szCs w:val="22"/>
+        </w:rPr>
+        <w:t xml:space="preserve">inary </w:t>
+      </w:r>
+      <w:r>
+        <w:rPr>
+          <w:rFonts w:ascii="Calibri" w:eastAsia="Lucida Grande" w:hAnsi="Calibri"/>
+          <w:bCs/>
+          <w:sz w:val="22"/>
+          <w:szCs w:val="22"/>
+        </w:rPr>
+        <w:t xml:space="preserve">machine learning </w:t>
+      </w:r>
+      <w:r>
+        <w:rPr>
+          <w:rFonts w:ascii="Calibri" w:eastAsia="Lucida Grande" w:hAnsi="Calibri"/>
+          <w:bCs/>
+          <w:sz w:val="22"/>
+          <w:szCs w:val="22"/>
+        </w:rPr>
+        <w:t xml:space="preserve">classifier of emails into promotional and personal categories built in Python with </w:t>
+      </w:r>
+      <w:proofErr w:type="spellStart"/>
+      <w:r>
+        <w:rPr>
+          <w:rFonts w:ascii="Calibri" w:eastAsia="Lucida Grande" w:hAnsi="Calibri"/>
+          <w:bCs/>
+          <w:sz w:val="22"/>
+          <w:szCs w:val="22"/>
+        </w:rPr>
+        <w:t>sklearn</w:t>
+      </w:r>
+      <w:proofErr w:type="spellEnd"/>
+      <w:r>
+        <w:rPr>
+          <w:rFonts w:ascii="Calibri" w:eastAsia="Lucida Grande" w:hAnsi="Calibri"/>
+          <w:bCs/>
+          <w:sz w:val="22"/>
+          <w:szCs w:val="22"/>
+        </w:rPr>
+        <w:t xml:space="preserve"> (github.com/WillSmithTE/</w:t>
+      </w:r>
+      <w:proofErr w:type="spellStart"/>
+      <w:r>
+        <w:rPr>
+          <w:rFonts w:ascii="Calibri" w:eastAsia="Lucida Grande" w:hAnsi="Calibri"/>
+          <w:bCs/>
+          <w:sz w:val="22"/>
+          <w:szCs w:val="22"/>
+        </w:rPr>
+        <w:t>AIEmailClassifier</w:t>
+      </w:r>
+      <w:proofErr w:type="spellEnd"/>
+      <w:r>
+        <w:rPr>
+          <w:rFonts w:ascii="Calibri" w:eastAsia="Lucida Grande" w:hAnsi="Calibri"/>
+          <w:bCs/>
+          <w:sz w:val="22"/>
+          <w:szCs w:val="22"/>
+        </w:rPr>
+        <w:t>)</w:t>
+      </w:r>
+    </w:p>
+    <w:p>
+      <w:pPr>
+        <w:pStyle w:val="FreeForm"/>
+        <w:numPr>
+          <w:ilvl w:val="0"/>
+          <w:numId w:val="13"/>
+        </w:numPr>
+        <w:tabs>
+          <w:tab w:val="right" w:pos="10460"/>
+        </w:tabs>
+        <w:spacing w:before="80"/>
+        <w:ind w:left="567" w:hanging="357"/>
+        <w:jc w:val="both"/>
+        <w:rPr>
+          <w:rFonts w:ascii="Calibri" w:eastAsia="Lucida Grande" w:hAnsi="Calibri"/>
+          <w:b/>
+          <w:sz w:val="22"/>
+          <w:szCs w:val="22"/>
+        </w:rPr>
+      </w:pPr>
+      <w:proofErr w:type="spellStart"/>
+      <w:r>
+        <w:rPr>
+          <w:rFonts w:ascii="Calibri" w:eastAsia="Lucida Grande" w:hAnsi="Calibri"/>
+          <w:b/>
+          <w:sz w:val="22"/>
+          <w:szCs w:val="22"/>
+        </w:rPr>
+        <w:t>SecMan</w:t>
+      </w:r>
+      <w:proofErr w:type="spellEnd"/>
+      <w:r>
+        <w:rPr>
+          <w:rFonts w:ascii="Calibri" w:eastAsia="Lucida Grande" w:hAnsi="Calibri"/>
+          <w:b/>
+          <w:sz w:val="22"/>
+          <w:szCs w:val="22"/>
+        </w:rPr>
+        <w:t>:</w:t>
+      </w:r>
+      <w:r>
+        <w:rPr>
+          <w:rFonts w:ascii="Calibri" w:eastAsia="Lucida Grande" w:hAnsi="Calibri"/>
+          <w:b/>
+          <w:sz w:val="22"/>
+          <w:szCs w:val="22"/>
+        </w:rPr>
+        <w:t xml:space="preserve"> </w:t>
+      </w:r>
+      <w:r>
+        <w:rPr>
+          <w:rFonts w:ascii="Calibri" w:eastAsia="Lucida Grande" w:hAnsi="Calibri"/>
+          <w:bCs/>
+          <w:sz w:val="22"/>
+          <w:szCs w:val="22"/>
+        </w:rPr>
+        <w:t>Cyber-security project</w:t>
+      </w:r>
+      <w:r>
+        <w:rPr>
+          <w:rFonts w:ascii="Calibri" w:eastAsia="Lucida Grande" w:hAnsi="Calibri"/>
+          <w:bCs/>
+          <w:sz w:val="22"/>
+          <w:szCs w:val="22"/>
+        </w:rPr>
+        <w:t xml:space="preserve"> at</w:t>
+      </w:r>
+      <w:r>
+        <w:rPr>
+          <w:rFonts w:ascii="Calibri" w:eastAsia="Lucida Grande" w:hAnsi="Calibri"/>
+          <w:bCs/>
+          <w:sz w:val="22"/>
+          <w:szCs w:val="22"/>
+        </w:rPr>
+        <w:t xml:space="preserve"> Clearbox Systems implementing </w:t>
+      </w:r>
+      <w:r>
+        <w:rPr>
+          <w:rFonts w:ascii="Calibri" w:eastAsia="Lucida Grande" w:hAnsi="Calibri"/>
+          <w:bCs/>
+          <w:sz w:val="22"/>
+          <w:szCs w:val="22"/>
+        </w:rPr>
+        <w:t xml:space="preserve">encryption and </w:t>
+      </w:r>
+      <w:r>
+        <w:rPr>
+          <w:rFonts w:ascii="Calibri" w:eastAsia="Lucida Grande" w:hAnsi="Calibri"/>
+          <w:bCs/>
+          <w:sz w:val="22"/>
+          <w:szCs w:val="22"/>
+        </w:rPr>
+        <w:t>Diffie Hellman key exchange</w:t>
+      </w:r>
+      <w:r>
+        <w:rPr>
+          <w:rFonts w:ascii="Calibri" w:eastAsia="Lucida Grande" w:hAnsi="Calibri"/>
+          <w:bCs/>
+          <w:sz w:val="22"/>
+          <w:szCs w:val="22"/>
+        </w:rPr>
+        <w:t xml:space="preserve"> processes </w:t>
+      </w:r>
+      <w:r>
+        <w:rPr>
+          <w:rFonts w:ascii="Calibri" w:eastAsia="Lucida Grande" w:hAnsi="Calibri"/>
+          <w:bCs/>
+          <w:sz w:val="22"/>
+          <w:szCs w:val="22"/>
+        </w:rPr>
+        <w:t>in Java</w:t>
+      </w:r>
+      <w:r>
+        <w:rPr>
+          <w:rFonts w:ascii="Calibri" w:eastAsia="Lucida Grande" w:hAnsi="Calibri"/>
+          <w:bCs/>
+          <w:sz w:val="22"/>
+          <w:szCs w:val="22"/>
+        </w:rPr>
+        <w:t xml:space="preserve"> per NIST guidelines</w:t>
       </w:r>
     </w:p>
     <w:p>
@@ -2359,49 +2942,58 @@
         <w:tabs>
           <w:tab w:val="right" w:pos="10460"/>
         </w:tabs>
-        <w:spacing w:after="100"/>
+        <w:spacing w:before="400" w:after="80"/>
         <w:ind w:left="567"/>
         <w:jc w:val="both"/>
         <w:rPr>
           <w:rFonts w:ascii="Calibri" w:eastAsia="Lucida Grande" w:hAnsi="Calibri"/>
-          <w:color w:val="auto"/>
-        </w:rPr>
-      </w:pPr>
-      <w:r>
-        <w:rPr>
-          <w:rFonts w:ascii="Calibri" w:eastAsia="Lucida Grande" w:hAnsi="Calibri"/>
-          <w:noProof/>
-          <w:color w:val="auto"/>
-          <w:u w:color="0000F6"/>
+          <w:b/>
+          <w:bCs/>
+          <w:color w:val="auto"/>
+          <w:sz w:val="28"/>
+          <w:szCs w:val="28"/>
+        </w:rPr>
+      </w:pPr>
+      <w:r>
+        <w:rPr>
+          <w:rFonts w:ascii="Calibri" w:eastAsia="Lucida Grande" w:hAnsi="Calibri"/>
+          <w:b/>
+          <w:bCs/>
+          <w:color w:val="auto"/>
+          <w:sz w:val="28"/>
+          <w:szCs w:val="28"/>
         </w:rPr>
         <mc:AlternateContent>
           <mc:Choice Requires="wps">
             <w:drawing>
-              <wp:anchor distT="0" distB="0" distL="114300" distR="114300" simplePos="0" relativeHeight="251669504" behindDoc="0" locked="0" layoutInCell="1" allowOverlap="1" wp14:anchorId="1FBB68FD" wp14:editId="25CC3C73">
+              <wp:anchor distT="0" distB="0" distL="114300" distR="114300" simplePos="0" relativeHeight="251669504" behindDoc="0" locked="0" layoutInCell="1" allowOverlap="1" wp14:anchorId="7851DDC1" wp14:editId="3DE7CCC8">
                 <wp:simplePos x="0" y="0"/>
                 <wp:positionH relativeFrom="column">
-                  <wp:posOffset>160020</wp:posOffset>
+                  <wp:posOffset>174625</wp:posOffset>
                 </wp:positionH>
                 <wp:positionV relativeFrom="paragraph">
-                  <wp:posOffset>516367</wp:posOffset>
+                  <wp:posOffset>156845</wp:posOffset>
                 </wp:positionV>
-                <wp:extent cx="6453505" cy="0"/>
-                <wp:effectExtent l="0" t="12700" r="23495" b="12700"/>
+                <wp:extent cx="6454800" cy="0"/>
+                <wp:effectExtent l="25400" t="25400" r="22225" b="25400"/>
                 <wp:wrapNone/>
-                <wp:docPr id="7" name="Straight Connector 7"/>
+                <wp:docPr id="1" name="Straight Connector 1"/>
                 <wp:cNvGraphicFramePr/>
                 <a:graphic xmlns:a="http://schemas.openxmlformats.org/drawingml/2006/main">
                   <a:graphicData uri="http://schemas.microsoft.com/office/word/2010/wordprocessingShape">
                     <wps:wsp>
                       <wps:cNvCnPr/>
                       <wps:spPr>
-                        <a:xfrm flipV="1">
+                        <a:xfrm>
                           <a:off x="0" y="0"/>
-                          <a:ext cx="6453505" cy="0"/>
+                          <a:ext cx="6454800" cy="0"/>
                         </a:xfrm>
                         <a:prstGeom prst="line">
                           <a:avLst/>
                         </a:prstGeom>
+                        <a:ln cap="sq">
+                          <a:prstDash val="solid"/>
+                        </a:ln>
                         <a:effectLst/>
                       </wps:spPr>
                       <wps:style>
@@ -2425,15 +3017,14 @@
                 <wp14:sizeRelH relativeFrom="margin">
                   <wp14:pctWidth>0</wp14:pctWidth>
                 </wp14:sizeRelH>
-                <wp14:sizeRelV relativeFrom="margin">
-                  <wp14:pctHeight>0</wp14:pctHeight>
-                </wp14:sizeRelV>
               </wp:anchor>
             </w:drawing>
           </mc:Choice>
           <mc:Fallback>
             <w:pict>
-              <v:line w14:anchorId="49D3AF8F" id="Straight Connector 7" o:spid="_x0000_s1026" style="position:absolute;flip:y;z-index:251669504;visibility:visible;mso-wrap-style:square;mso-width-percent:0;mso-height-percent:0;mso-wrap-distance-left:9pt;mso-wrap-distance-top:0;mso-wrap-distance-right:9pt;mso-wrap-distance-bottom:0;mso-position-horizontal:absolute;mso-position-horizontal-relative:text;mso-position-vertical:absolute;mso-position-vertical-relative:text;mso-width-percent:0;mso-height-percent:0;mso-width-relative:margin;mso-height-relative:margin" from="12.6pt,40.65pt" to="520.75pt,40.65pt" o:gfxdata="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" strokecolor="black [3200]" strokeweight="2pt"/>
+              <v:line w14:anchorId="2406267D" id="Straight Connector 1" o:spid="_x0000_s1026" style="position:absolute;z-index:251669504;visibility:visible;mso-wrap-style:square;mso-width-percent:0;mso-wrap-distance-left:9pt;mso-wrap-distance-top:0;mso-wrap-distance-right:9pt;mso-wrap-distance-bottom:0;mso-position-horizontal:absolute;mso-position-horizontal-relative:text;mso-position-vertical:absolute;mso-position-vertical-relative:text;mso-width-percent:0;mso-width-relative:margin" from="13.75pt,12.35pt" to="522pt,12.35pt" o:gfxdata="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" strokecolor="black [3200]" strokeweight="2pt">
+                <v:stroke endcap="square"/>
+              </v:line>
             </w:pict>
           </mc:Fallback>
         </mc:AlternateContent>
@@ -2441,221 +3032,348 @@
       <w:r>
         <w:rPr>
           <w:rFonts w:ascii="Calibri" w:eastAsia="Lucida Grande" w:hAnsi="Calibri"/>
-          <w:color w:val="auto"/>
-        </w:rPr>
-        <w:t xml:space="preserve">Strong ability to </w:t>
-      </w:r>
-      <w:r>
-        <w:rPr>
-          <w:rFonts w:ascii="Calibri" w:eastAsia="Lucida Grande" w:hAnsi="Calibri"/>
-          <w:color w:val="auto"/>
-        </w:rPr>
-        <w:t xml:space="preserve">come to a solution by </w:t>
-      </w:r>
-      <w:r>
-        <w:rPr>
-          <w:rFonts w:ascii="Calibri" w:eastAsia="Lucida Grande" w:hAnsi="Calibri"/>
-          <w:color w:val="auto"/>
-        </w:rPr>
-        <w:t>think</w:t>
-      </w:r>
-      <w:r>
-        <w:rPr>
-          <w:rFonts w:ascii="Calibri" w:eastAsia="Lucida Grande" w:hAnsi="Calibri"/>
-          <w:color w:val="auto"/>
-        </w:rPr>
-        <w:t>ing</w:t>
-      </w:r>
-      <w:r>
-        <w:rPr>
-          <w:rFonts w:ascii="Calibri" w:eastAsia="Lucida Grande" w:hAnsi="Calibri"/>
-          <w:color w:val="auto"/>
-        </w:rPr>
-        <w:t xml:space="preserve"> clearly and </w:t>
-      </w:r>
-      <w:r>
-        <w:rPr>
-          <w:rFonts w:ascii="Calibri" w:eastAsia="Lucida Grande" w:hAnsi="Calibri"/>
-          <w:color w:val="auto"/>
-        </w:rPr>
-        <w:t>deeply</w:t>
-      </w:r>
-      <w:r>
-        <w:rPr>
-          <w:rFonts w:ascii="Calibri" w:eastAsia="Lucida Grande" w:hAnsi="Calibri"/>
-          <w:color w:val="auto"/>
-        </w:rPr>
-        <w:t xml:space="preserve">, </w:t>
-      </w:r>
-      <w:r>
-        <w:rPr>
-          <w:rFonts w:ascii="Calibri" w:eastAsia="Lucida Grande" w:hAnsi="Calibri"/>
-          <w:color w:val="auto"/>
-        </w:rPr>
-        <w:t>developed</w:t>
-      </w:r>
-      <w:r>
-        <w:rPr>
-          <w:rFonts w:ascii="Calibri" w:eastAsia="Lucida Grande" w:hAnsi="Calibri"/>
-          <w:color w:val="auto"/>
-        </w:rPr>
-        <w:t xml:space="preserve"> </w:t>
-      </w:r>
-      <w:r>
-        <w:rPr>
-          <w:rFonts w:ascii="Calibri" w:eastAsia="Lucida Grande" w:hAnsi="Calibri"/>
-          <w:color w:val="auto"/>
-        </w:rPr>
-        <w:t xml:space="preserve">through </w:t>
-      </w:r>
-      <w:r>
-        <w:rPr>
-          <w:rFonts w:ascii="Calibri" w:eastAsia="Lucida Grande" w:hAnsi="Calibri"/>
-          <w:color w:val="auto"/>
-        </w:rPr>
-        <w:t>passions for mathematics</w:t>
-      </w:r>
-      <w:r>
-        <w:rPr>
-          <w:rFonts w:ascii="Calibri" w:eastAsia="Lucida Grande" w:hAnsi="Calibri"/>
-          <w:color w:val="auto"/>
-        </w:rPr>
-        <w:t xml:space="preserve">, </w:t>
-      </w:r>
-      <w:r>
-        <w:rPr>
-          <w:rFonts w:ascii="Calibri" w:eastAsia="Lucida Grande" w:hAnsi="Calibri"/>
-          <w:color w:val="auto"/>
-        </w:rPr>
-        <w:t>musical instruments</w:t>
-      </w:r>
-      <w:r>
-        <w:rPr>
-          <w:rFonts w:ascii="Calibri" w:eastAsia="Lucida Grande" w:hAnsi="Calibri"/>
-          <w:color w:val="auto"/>
-        </w:rPr>
-        <w:t xml:space="preserve"> and life-long learning</w:t>
+          <w:b/>
+          <w:bCs/>
+          <w:color w:val="auto"/>
+          <w:sz w:val="28"/>
+          <w:szCs w:val="28"/>
+        </w:rPr>
+        <w:t>Technologies</w:t>
       </w:r>
     </w:p>
     <w:p>
       <w:pPr>
-        <w:rPr>
-          <w:rFonts w:ascii="Calibri" w:eastAsia="Lucida Grande" w:hAnsi="Calibri"/>
-          <w:b/>
-          <w:sz w:val="32"/>
-          <w:szCs w:val="32"/>
-          <w:lang w:val="en-US"/>
-        </w:rPr>
-      </w:pPr>
-    </w:p>
-    <w:p>
-      <w:pPr>
         <w:pStyle w:val="FreeForm"/>
+        <w:numPr>
+          <w:ilvl w:val="0"/>
+          <w:numId w:val="13"/>
+        </w:numPr>
         <w:tabs>
           <w:tab w:val="right" w:pos="10460"/>
         </w:tabs>
-        <w:spacing w:after="240"/>
-        <w:ind w:left="562"/>
+        <w:spacing w:before="80"/>
+        <w:ind w:left="567" w:hanging="357"/>
         <w:jc w:val="both"/>
         <w:rPr>
           <w:rFonts w:ascii="Calibri" w:eastAsia="Lucida Grande" w:hAnsi="Calibri"/>
           <w:b/>
-          <w:color w:val="auto"/>
-          <w:sz w:val="32"/>
-          <w:szCs w:val="32"/>
-        </w:rPr>
-      </w:pPr>
-      <w:r>
-        <w:rPr>
-          <w:rFonts w:ascii="Calibri" w:eastAsia="Lucida Grande" w:hAnsi="Calibri"/>
-          <w:b/>
-          <w:color w:val="auto"/>
-          <w:sz w:val="32"/>
-          <w:szCs w:val="32"/>
-        </w:rPr>
-        <w:t>UTS Appendix</w:t>
-      </w:r>
-      <w:r>
-        <w:rPr>
-          <w:rFonts w:ascii="Calibri" w:eastAsia="Lucida Grande" w:hAnsi="Calibri"/>
-          <w:b/>
-          <w:color w:val="auto"/>
-          <w:sz w:val="32"/>
-          <w:szCs w:val="32"/>
-        </w:rPr>
-        <w:tab/>
+          <w:sz w:val="22"/>
+          <w:szCs w:val="22"/>
+        </w:rPr>
+      </w:pPr>
+      <w:r>
+        <w:rPr>
+          <w:rFonts w:ascii="Calibri" w:eastAsia="Lucida Grande" w:hAnsi="Calibri"/>
+          <w:b/>
+          <w:sz w:val="22"/>
+          <w:szCs w:val="22"/>
+        </w:rPr>
+        <w:t>Languages</w:t>
+      </w:r>
+      <w:r>
+        <w:rPr>
+          <w:rFonts w:ascii="Calibri" w:eastAsia="Lucida Grande" w:hAnsi="Calibri"/>
+          <w:b/>
+          <w:sz w:val="22"/>
+          <w:szCs w:val="22"/>
+        </w:rPr>
+        <w:t xml:space="preserve">: </w:t>
+      </w:r>
+      <w:r>
+        <w:rPr>
+          <w:rFonts w:ascii="Calibri" w:eastAsia="Lucida Grande" w:hAnsi="Calibri"/>
+          <w:bCs/>
+          <w:sz w:val="22"/>
+          <w:szCs w:val="22"/>
+        </w:rPr>
+        <w:t xml:space="preserve">Java, Typescript, SQL, </w:t>
+      </w:r>
+      <w:proofErr w:type="spellStart"/>
+      <w:r>
+        <w:rPr>
+          <w:rFonts w:ascii="Calibri" w:eastAsia="Lucida Grande" w:hAnsi="Calibri"/>
+          <w:bCs/>
+          <w:sz w:val="22"/>
+          <w:szCs w:val="22"/>
+        </w:rPr>
+        <w:t>Javascript</w:t>
+      </w:r>
+      <w:proofErr w:type="spellEnd"/>
+      <w:r>
+        <w:rPr>
+          <w:rFonts w:ascii="Calibri" w:eastAsia="Lucida Grande" w:hAnsi="Calibri"/>
+          <w:bCs/>
+          <w:sz w:val="22"/>
+          <w:szCs w:val="22"/>
+        </w:rPr>
+        <w:t>, Python</w:t>
       </w:r>
     </w:p>
     <w:p>
       <w:pPr>
         <w:pStyle w:val="FreeForm"/>
-        <w:ind w:left="567"/>
+        <w:numPr>
+          <w:ilvl w:val="0"/>
+          <w:numId w:val="13"/>
+        </w:numPr>
+        <w:tabs>
+          <w:tab w:val="right" w:pos="10460"/>
+        </w:tabs>
+        <w:spacing w:before="60"/>
+        <w:ind w:left="567" w:hanging="357"/>
         <w:jc w:val="both"/>
         <w:rPr>
           <w:rFonts w:ascii="Calibri" w:eastAsia="Lucida Grande" w:hAnsi="Calibri"/>
           <w:b/>
-          <w:color w:val="auto"/>
-          <w:sz w:val="32"/>
-          <w:szCs w:val="32"/>
-        </w:rPr>
-      </w:pPr>
-      <w:r>
-        <w:rPr>
-          <w:noProof/>
-        </w:rPr>
-        <w:drawing>
-          <wp:inline distT="0" distB="0" distL="0" distR="0" wp14:anchorId="3C8D38D8" wp14:editId="6064B9D3">
-            <wp:extent cx="6642100" cy="6370320"/>
-            <wp:effectExtent l="0" t="0" r="6350" b="0"/>
-            <wp:docPr id="1" name="Picture 1"/>
-            <wp:cNvGraphicFramePr>
-              <a:graphicFrameLocks xmlns:a="http://schemas.openxmlformats.org/drawingml/2006/main" noChangeAspect="1"/>
-            </wp:cNvGraphicFramePr>
-            <a:graphic xmlns:a="http://schemas.openxmlformats.org/drawingml/2006/main">
-              <a:graphicData uri="http://schemas.openxmlformats.org/drawingml/2006/picture">
-                <pic:pic xmlns:pic="http://schemas.openxmlformats.org/drawingml/2006/picture">
-                  <pic:nvPicPr>
-                    <pic:cNvPr id="1" name=""/>
-                    <pic:cNvPicPr/>
-                  </pic:nvPicPr>
-                  <pic:blipFill>
-                    <a:blip r:embed="rId8"/>
-                    <a:stretch>
-                      <a:fillRect/>
-                    </a:stretch>
-                  </pic:blipFill>
-                  <pic:spPr>
-                    <a:xfrm>
-                      <a:off x="0" y="0"/>
-                      <a:ext cx="6642100" cy="6370320"/>
-                    </a:xfrm>
-                    <a:prstGeom prst="rect">
-                      <a:avLst/>
-                    </a:prstGeom>
-                  </pic:spPr>
-                </pic:pic>
-              </a:graphicData>
-            </a:graphic>
-          </wp:inline>
-        </w:drawing>
+          <w:sz w:val="22"/>
+          <w:szCs w:val="22"/>
+        </w:rPr>
+      </w:pPr>
+      <w:r>
+        <w:rPr>
+          <w:rFonts w:ascii="Calibri" w:eastAsia="Lucida Grande" w:hAnsi="Calibri"/>
+          <w:b/>
+          <w:sz w:val="22"/>
+          <w:szCs w:val="22"/>
+        </w:rPr>
+        <w:t>Frameworks &amp; Libraries</w:t>
+      </w:r>
+      <w:r>
+        <w:rPr>
+          <w:rFonts w:ascii="Calibri" w:eastAsia="Lucida Grande" w:hAnsi="Calibri"/>
+          <w:b/>
+          <w:sz w:val="22"/>
+          <w:szCs w:val="22"/>
+        </w:rPr>
+        <w:t xml:space="preserve">: </w:t>
+      </w:r>
+      <w:r>
+        <w:rPr>
+          <w:rFonts w:ascii="Calibri" w:eastAsia="Lucida Grande" w:hAnsi="Calibri"/>
+          <w:bCs/>
+          <w:sz w:val="22"/>
+          <w:szCs w:val="22"/>
+        </w:rPr>
+        <w:t xml:space="preserve">React, </w:t>
+      </w:r>
+      <w:proofErr w:type="spellStart"/>
+      <w:r>
+        <w:rPr>
+          <w:rFonts w:ascii="Calibri" w:eastAsia="Lucida Grande" w:hAnsi="Calibri"/>
+          <w:bCs/>
+          <w:sz w:val="22"/>
+          <w:szCs w:val="22"/>
+        </w:rPr>
+        <w:t>MyBatis</w:t>
+      </w:r>
+      <w:proofErr w:type="spellEnd"/>
+      <w:r>
+        <w:rPr>
+          <w:rFonts w:ascii="Calibri" w:eastAsia="Lucida Grande" w:hAnsi="Calibri"/>
+          <w:bCs/>
+          <w:sz w:val="22"/>
+          <w:szCs w:val="22"/>
+        </w:rPr>
+        <w:t xml:space="preserve">, </w:t>
+      </w:r>
+      <w:r>
+        <w:rPr>
+          <w:rFonts w:ascii="Calibri" w:eastAsia="Lucida Grande" w:hAnsi="Calibri"/>
+          <w:bCs/>
+          <w:sz w:val="22"/>
+          <w:szCs w:val="22"/>
+        </w:rPr>
+        <w:t xml:space="preserve">AngularJS, </w:t>
+      </w:r>
+      <w:r>
+        <w:rPr>
+          <w:rFonts w:ascii="Calibri" w:eastAsia="Lucida Grande" w:hAnsi="Calibri"/>
+          <w:bCs/>
+          <w:sz w:val="22"/>
+          <w:szCs w:val="22"/>
+        </w:rPr>
+        <w:t>Bootstrap</w:t>
       </w:r>
     </w:p>
     <w:p>
       <w:pPr>
         <w:pStyle w:val="FreeForm"/>
-        <w:ind w:left="567"/>
+        <w:numPr>
+          <w:ilvl w:val="0"/>
+          <w:numId w:val="13"/>
+        </w:numPr>
+        <w:tabs>
+          <w:tab w:val="right" w:pos="10460"/>
+        </w:tabs>
+        <w:spacing w:before="80"/>
+        <w:ind w:left="567" w:hanging="357"/>
         <w:jc w:val="both"/>
         <w:rPr>
           <w:rFonts w:ascii="Calibri" w:eastAsia="Lucida Grande" w:hAnsi="Calibri"/>
           <w:b/>
-          <w:color w:val="auto"/>
-          <w:sz w:val="32"/>
-          <w:szCs w:val="32"/>
-        </w:rPr>
-      </w:pPr>
+          <w:sz w:val="22"/>
+          <w:szCs w:val="22"/>
+        </w:rPr>
+      </w:pPr>
+      <w:r>
+        <w:rPr>
+          <w:rFonts w:ascii="Calibri" w:eastAsia="Lucida Grande" w:hAnsi="Calibri"/>
+          <w:b/>
+          <w:bCs/>
+          <w:color w:val="auto"/>
+          <w:sz w:val="28"/>
+          <w:szCs w:val="28"/>
+        </w:rPr>
+        <mc:AlternateContent>
+          <mc:Choice Requires="wps">
+            <w:drawing>
+              <wp:anchor distT="0" distB="0" distL="114300" distR="114300" simplePos="0" relativeHeight="251671552" behindDoc="0" locked="0" layoutInCell="1" allowOverlap="1" wp14:anchorId="570D5C6C" wp14:editId="5C9CB70D">
+                <wp:simplePos x="0" y="0"/>
+                <wp:positionH relativeFrom="column">
+                  <wp:posOffset>175895</wp:posOffset>
+                </wp:positionH>
+                <wp:positionV relativeFrom="paragraph">
+                  <wp:posOffset>417830</wp:posOffset>
+                </wp:positionV>
+                <wp:extent cx="6454800" cy="0"/>
+                <wp:effectExtent l="25400" t="25400" r="22225" b="25400"/>
+                <wp:wrapNone/>
+                <wp:docPr id="4" name="Straight Connector 4"/>
+                <wp:cNvGraphicFramePr/>
+                <a:graphic xmlns:a="http://schemas.openxmlformats.org/drawingml/2006/main">
+                  <a:graphicData uri="http://schemas.microsoft.com/office/word/2010/wordprocessingShape">
+                    <wps:wsp>
+                      <wps:cNvCnPr/>
+                      <wps:spPr>
+                        <a:xfrm>
+                          <a:off x="0" y="0"/>
+                          <a:ext cx="6454800" cy="0"/>
+                        </a:xfrm>
+                        <a:prstGeom prst="line">
+                          <a:avLst/>
+                        </a:prstGeom>
+                        <a:ln cap="sq">
+                          <a:prstDash val="solid"/>
+                        </a:ln>
+                        <a:effectLst/>
+                      </wps:spPr>
+                      <wps:style>
+                        <a:lnRef idx="2">
+                          <a:schemeClr val="dk1"/>
+                        </a:lnRef>
+                        <a:fillRef idx="0">
+                          <a:schemeClr val="dk1"/>
+                        </a:fillRef>
+                        <a:effectRef idx="1">
+                          <a:schemeClr val="dk1"/>
+                        </a:effectRef>
+                        <a:fontRef idx="minor">
+                          <a:schemeClr val="tx1"/>
+                        </a:fontRef>
+                      </wps:style>
+                      <wps:bodyPr/>
+                    </wps:wsp>
+                  </a:graphicData>
+                </a:graphic>
+                <wp14:sizeRelH relativeFrom="margin">
+                  <wp14:pctWidth>0</wp14:pctWidth>
+                </wp14:sizeRelH>
+              </wp:anchor>
+            </w:drawing>
+          </mc:Choice>
+          <mc:Fallback>
+            <w:pict>
+              <v:line w14:anchorId="297920F0" id="Straight Connector 4" o:spid="_x0000_s1026" style="position:absolute;z-index:251671552;visibility:visible;mso-wrap-style:square;mso-width-percent:0;mso-wrap-distance-left:9pt;mso-wrap-distance-top:0;mso-wrap-distance-right:9pt;mso-wrap-distance-bottom:0;mso-position-horizontal:absolute;mso-position-horizontal-relative:text;mso-position-vertical:absolute;mso-position-vertical-relative:text;mso-width-percent:0;mso-width-relative:margin" from="13.85pt,32.9pt" to="522.1pt,32.9pt" o:gfxdata="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" strokecolor="black [3200]" strokeweight="2pt">
+                <v:stroke endcap="square"/>
+              </v:line>
+            </w:pict>
+          </mc:Fallback>
+        </mc:AlternateContent>
+      </w:r>
+      <w:r>
+        <w:rPr>
+          <w:rFonts w:ascii="Calibri" w:eastAsia="Lucida Grande" w:hAnsi="Calibri"/>
+          <w:b/>
+          <w:sz w:val="22"/>
+          <w:szCs w:val="22"/>
+        </w:rPr>
+        <w:t xml:space="preserve">Other: </w:t>
+      </w:r>
+      <w:r>
+        <w:rPr>
+          <w:rFonts w:ascii="Calibri" w:eastAsia="Lucida Grande" w:hAnsi="Calibri"/>
+          <w:bCs/>
+          <w:sz w:val="22"/>
+          <w:szCs w:val="22"/>
+        </w:rPr>
+        <w:t xml:space="preserve">PostgreSQL, </w:t>
+      </w:r>
+      <w:r>
+        <w:rPr>
+          <w:rFonts w:ascii="Calibri" w:eastAsia="Lucida Grande" w:hAnsi="Calibri"/>
+          <w:bCs/>
+          <w:sz w:val="22"/>
+          <w:szCs w:val="22"/>
+        </w:rPr>
+        <w:t xml:space="preserve">Git, </w:t>
+      </w:r>
+      <w:r>
+        <w:rPr>
+          <w:rFonts w:ascii="Calibri" w:eastAsia="Lucida Grande" w:hAnsi="Calibri"/>
+          <w:bCs/>
+          <w:sz w:val="22"/>
+          <w:szCs w:val="22"/>
+        </w:rPr>
+        <w:t xml:space="preserve">Maven, </w:t>
+      </w:r>
+      <w:r>
+        <w:rPr>
+          <w:rFonts w:ascii="Calibri" w:eastAsia="Lucida Grande" w:hAnsi="Calibri"/>
+          <w:bCs/>
+          <w:sz w:val="22"/>
+          <w:szCs w:val="22"/>
+        </w:rPr>
+        <w:t xml:space="preserve">Webpack, </w:t>
+      </w:r>
+      <w:r>
+        <w:rPr>
+          <w:rFonts w:ascii="Calibri" w:eastAsia="Lucida Grande" w:hAnsi="Calibri"/>
+          <w:bCs/>
+          <w:sz w:val="22"/>
+          <w:szCs w:val="22"/>
+        </w:rPr>
+        <w:t xml:space="preserve">Node.js, </w:t>
+      </w:r>
+      <w:r>
+        <w:rPr>
+          <w:rFonts w:ascii="Calibri" w:eastAsia="Lucida Grande" w:hAnsi="Calibri"/>
+          <w:bCs/>
+          <w:sz w:val="22"/>
+          <w:szCs w:val="22"/>
+        </w:rPr>
+        <w:t>Docke</w:t>
+      </w:r>
+      <w:r>
+        <w:rPr>
+          <w:rFonts w:ascii="Calibri" w:eastAsia="Lucida Grande" w:hAnsi="Calibri"/>
+          <w:bCs/>
+          <w:sz w:val="22"/>
+          <w:szCs w:val="22"/>
+        </w:rPr>
+        <w:t>r, HTML</w:t>
+      </w:r>
+      <w:r>
+        <w:rPr>
+          <w:rFonts w:ascii="Calibri" w:eastAsia="Lucida Grande" w:hAnsi="Calibri"/>
+          <w:bCs/>
+          <w:sz w:val="22"/>
+          <w:szCs w:val="22"/>
+        </w:rPr>
+        <w:t>, CSS</w:t>
+      </w:r>
     </w:p>
     <w:sectPr>
-      <w:footerReference w:type="default" r:id="rId9"/>
+      <w:footerReference w:type="default" r:id="rId8"/>
       <w:pgSz w:w="11900" w:h="16840"/>
       <w:pgMar w:top="720" w:right="720" w:bottom="720" w:left="720" w:header="170" w:footer="0" w:gutter="0"/>
       <w:cols w:space="708"/>
@@ -5482,7 +6200,7 @@
     </w:rPrDefault>
     <w:pPrDefault/>
   </w:docDefaults>
-  <w:latentStyles w:defLockedState="0" w:defUIPriority="99" w:defSemiHidden="0" w:defUnhideWhenUsed="0" w:defQFormat="0" w:count="376">
+  <w:latentStyles w:defLockedState="0" w:defUIPriority="99" w:defSemiHidden="0" w:defUnhideWhenUsed="0" w:defQFormat="0" w:count="377">
     <w:lsdException w:name="Normal" w:uiPriority="0" w:qFormat="1"/>
     <w:lsdException w:name="heading 1" w:uiPriority="9" w:qFormat="1"/>
     <w:lsdException w:name="heading 2" w:semiHidden="1" w:uiPriority="9" w:unhideWhenUsed="1" w:qFormat="1"/>
@@ -5850,6 +6568,7 @@
     <w:lsdException w:name="Hashtag" w:semiHidden="1" w:unhideWhenUsed="1"/>
     <w:lsdException w:name="Unresolved Mention" w:semiHidden="1" w:unhideWhenUsed="1"/>
     <w:lsdException w:name="Smart Link" w:semiHidden="1" w:unhideWhenUsed="1"/>
+    <w:lsdException w:name="Smart Link Error" w:semiHidden="1" w:unhideWhenUsed="1"/>
   </w:latentStyles>
   <w:style w:type="paragraph" w:default="1" w:styleId="Normal">
     <w:name w:val="Normal"/>
@@ -6292,7 +7011,7 @@
 </file>
 
 <file path=customXml/itemProps1.xml><?xml version="1.0" encoding="utf-8"?>
-<ds:datastoreItem xmlns:ds="http://schemas.openxmlformats.org/officeDocument/2006/customXml" ds:itemID="{D6CB5597-A984-C042-8646-B2B86BFC9D7B}">
+<ds:datastoreItem xmlns:ds="http://schemas.openxmlformats.org/officeDocument/2006/customXml" ds:itemID="{F7A5B246-887D-ED46-9253-A64112617837}">
   <ds:schemaRefs>
     <ds:schemaRef ds:uri="http://schemas.openxmlformats.org/officeDocument/2006/bibliography"/>
   </ds:schemaRefs>

</xml_diff>

<commit_message>
add extra spacing in employment
</commit_message>
<xml_diff>
--- a/RESUME1.docx
+++ b/RESUME1.docx
@@ -110,7 +110,7 @@
           </mc:Choice>
           <mc:Fallback>
             <w:pict>
-              <v:line w14:anchorId="5BA0EDBD" id="Straight Connector 6" o:spid="_x0000_s1026" style="position:absolute;flip:y;z-index:251667456;visibility:visible;mso-wrap-style:square;mso-width-percent:0;mso-height-percent:0;mso-wrap-distance-left:9pt;mso-wrap-distance-top:0;mso-wrap-distance-right:9pt;mso-wrap-distance-bottom:0;mso-position-horizontal:absolute;mso-position-horizontal-relative:text;mso-position-vertical:absolute;mso-position-vertical-relative:text;mso-width-percent:0;mso-height-percent:0;mso-width-relative:margin;mso-height-relative:margin" from="13.45pt,25.95pt" to="521.6pt,25.95pt" o:gfxdata="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" strokecolor="black [3200]" strokeweight="2pt"/>
+              <v:line w14:anchorId="69CDCEBB" id="Straight Connector 6" o:spid="_x0000_s1026" style="position:absolute;flip:y;z-index:251667456;visibility:visible;mso-wrap-style:square;mso-width-percent:0;mso-height-percent:0;mso-wrap-distance-left:9pt;mso-wrap-distance-top:0;mso-wrap-distance-right:9pt;mso-wrap-distance-bottom:0;mso-position-horizontal:absolute;mso-position-horizontal-relative:text;mso-position-vertical:absolute;mso-position-vertical-relative:text;mso-width-percent:0;mso-height-percent:0;mso-width-relative:margin;mso-height-relative:margin" from="13.45pt,25.95pt" to="521.6pt,25.95pt" o:gfxdata="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" strokecolor="black [3200]" strokeweight="2pt"/>
             </w:pict>
           </mc:Fallback>
         </mc:AlternateContent>
@@ -880,7 +880,7 @@
           </mc:Choice>
           <mc:Fallback>
             <w:pict>
-              <v:line w14:anchorId="70CFBEE6" id="Straight Connector 2" o:spid="_x0000_s1026" style="position:absolute;flip:y;z-index:251659264;visibility:visible;mso-wrap-style:square;mso-width-percent:0;mso-height-percent:0;mso-wrap-distance-left:9pt;mso-wrap-distance-top:0;mso-wrap-distance-right:9pt;mso-wrap-distance-bottom:0;mso-position-horizontal:absolute;mso-position-horizontal-relative:text;mso-position-vertical:absolute;mso-position-vertical-relative:text;mso-width-percent:0;mso-height-percent:0;mso-width-relative:margin;mso-height-relative:margin" from="13.9pt,12.35pt" to="522.05pt,12.35pt" o:gfxdata="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" strokecolor="black [3200]" strokeweight="2pt"/>
+              <v:line w14:anchorId="4DC85A05" id="Straight Connector 2" o:spid="_x0000_s1026" style="position:absolute;flip:y;z-index:251659264;visibility:visible;mso-wrap-style:square;mso-width-percent:0;mso-height-percent:0;mso-wrap-distance-left:9pt;mso-wrap-distance-top:0;mso-wrap-distance-right:9pt;mso-wrap-distance-bottom:0;mso-position-horizontal:absolute;mso-position-horizontal-relative:text;mso-position-vertical:absolute;mso-position-vertical-relative:text;mso-width-percent:0;mso-height-percent:0;mso-width-relative:margin;mso-height-relative:margin" from="13.9pt,12.35pt" to="522.05pt,12.35pt" o:gfxdata="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" strokecolor="black [3200]" strokeweight="2pt"/>
             </w:pict>
           </mc:Fallback>
         </mc:AlternateContent>
@@ -926,6 +926,7 @@
         <w:tabs>
           <w:tab w:val="right" w:pos="10460"/>
         </w:tabs>
+        <w:spacing w:after="60"/>
         <w:ind w:left="567" w:hanging="357"/>
         <w:rPr>
           <w:rFonts w:ascii="Calibri" w:eastAsia="Lucida Grande" w:hAnsi="Calibri"/>
@@ -1257,6 +1258,7 @@
         <w:tabs>
           <w:tab w:val="right" w:pos="10460"/>
         </w:tabs>
+        <w:spacing w:after="60"/>
         <w:ind w:left="567" w:hanging="357"/>
         <w:rPr>
           <w:rFonts w:ascii="Calibri" w:eastAsia="Lucida Grande" w:hAnsi="Calibri"/>
@@ -1283,7 +1285,19 @@
           <w:sz w:val="22"/>
           <w:szCs w:val="22"/>
         </w:rPr>
-        <w:t>, Sydney</w:t>
+        <w:t>, Sydn</w:t>
+      </w:r>
+      <w:bookmarkStart w:id="0" w:name="_GoBack"/>
+      <w:bookmarkEnd w:id="0"/>
+      <w:r>
+        <w:rPr>
+          <w:rFonts w:ascii="Calibri" w:eastAsia="Lucida Grande" w:hAnsi="Calibri"/>
+          <w:b/>
+          <w:color w:val="auto"/>
+          <w:sz w:val="22"/>
+          <w:szCs w:val="22"/>
+        </w:rPr>
+        <w:t>ey</w:t>
       </w:r>
       <w:r>
         <w:rPr>
@@ -1474,7 +1488,7 @@
           </mc:Choice>
           <mc:Fallback>
             <w:pict>
-              <v:line w14:anchorId="30BE5521" id="Straight Connector 5" o:spid="_x0000_s1026" style="position:absolute;flip:y;z-index:251665408;visibility:visible;mso-wrap-style:square;mso-width-percent:0;mso-height-percent:0;mso-wrap-distance-left:9pt;mso-wrap-distance-top:0;mso-wrap-distance-right:9pt;mso-wrap-distance-bottom:0;mso-position-horizontal:absolute;mso-position-horizontal-relative:text;mso-position-vertical:absolute;mso-position-vertical-relative:text;mso-width-percent:0;mso-height-percent:0;mso-width-relative:margin;mso-height-relative:margin" from="13.15pt,.85pt" to="521.3pt,.85pt" o:gfxdata="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" strokecolor="black [3200]" strokeweight="2pt"/>
+              <v:line w14:anchorId="41B9E031" id="Straight Connector 5" o:spid="_x0000_s1026" style="position:absolute;flip:y;z-index:251665408;visibility:visible;mso-wrap-style:square;mso-width-percent:0;mso-height-percent:0;mso-wrap-distance-left:9pt;mso-wrap-distance-top:0;mso-wrap-distance-right:9pt;mso-wrap-distance-bottom:0;mso-position-horizontal:absolute;mso-position-horizontal-relative:text;mso-position-vertical:absolute;mso-position-vertical-relative:text;mso-width-percent:0;mso-height-percent:0;mso-width-relative:margin;mso-height-relative:margin" from="13.15pt,.85pt" to="521.3pt,.85pt" o:gfxdata="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" strokecolor="black [3200]" strokeweight="2pt"/>
             </w:pict>
           </mc:Fallback>
         </mc:AlternateContent>
@@ -1956,6 +1970,7 @@
         </w:rPr>
         <w:t xml:space="preserve">Typescript, </w:t>
       </w:r>
+      <w:proofErr w:type="spellStart"/>
       <w:r>
         <w:rPr>
           <w:rFonts w:ascii="Calibri" w:eastAsia="Lucida Grande" w:hAnsi="Calibri"/>
@@ -1974,16 +1989,24 @@
         </w:rPr>
         <w:t>as</w:t>
       </w:r>
-      <w:bookmarkStart w:id="0" w:name="_GoBack"/>
-      <w:bookmarkEnd w:id="0"/>
-      <w:r>
-        <w:rPr>
-          <w:rFonts w:ascii="Calibri" w:eastAsia="Lucida Grande" w:hAnsi="Calibri"/>
-          <w:color w:val="auto"/>
-          <w:sz w:val="22"/>
-          <w:szCs w:val="22"/>
-        </w:rPr>
-        <w:t>cript,</w:t>
+      <w:r>
+        <w:rPr>
+          <w:rFonts w:ascii="Calibri" w:eastAsia="Lucida Grande" w:hAnsi="Calibri"/>
+          <w:color w:val="auto"/>
+          <w:sz w:val="22"/>
+          <w:szCs w:val="22"/>
+        </w:rPr>
+        <w:t>cript</w:t>
+      </w:r>
+      <w:proofErr w:type="spellEnd"/>
+      <w:r>
+        <w:rPr>
+          <w:rFonts w:ascii="Calibri" w:eastAsia="Lucida Grande" w:hAnsi="Calibri"/>
+          <w:color w:val="auto"/>
+          <w:sz w:val="22"/>
+          <w:szCs w:val="22"/>
+        </w:rPr>
+        <w:t>,</w:t>
       </w:r>
       <w:r>
         <w:rPr>
@@ -2315,7 +2338,7 @@
           </mc:Choice>
           <mc:Fallback>
             <w:pict>
-              <v:line w14:anchorId="01EEB515" id="Straight Connector 3" o:spid="_x0000_s1026" style="position:absolute;z-index:251661312;visibility:visible;mso-wrap-style:square;mso-width-percent:0;mso-wrap-distance-left:9pt;mso-wrap-distance-top:0;mso-wrap-distance-right:9pt;mso-wrap-distance-bottom:0;mso-position-horizontal:absolute;mso-position-horizontal-relative:text;mso-position-vertical:absolute;mso-position-vertical-relative:text;mso-width-percent:0;mso-width-relative:margin" from="13.85pt,11.3pt" to="522.1pt,11.3pt" o:gfxdata="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" strokecolor="black [3200]" strokeweight="2pt">
+              <v:line w14:anchorId="54EDEAF7" id="Straight Connector 3" o:spid="_x0000_s1026" style="position:absolute;z-index:251661312;visibility:visible;mso-wrap-style:square;mso-width-percent:0;mso-wrap-distance-left:9pt;mso-wrap-distance-top:0;mso-wrap-distance-right:9pt;mso-wrap-distance-bottom:0;mso-position-horizontal:absolute;mso-position-horizontal-relative:text;mso-position-vertical:absolute;mso-position-vertical-relative:text;mso-width-percent:0;mso-width-relative:margin" from="13.85pt,11.3pt" to="522.1pt,11.3pt" o:gfxdata="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" strokecolor="black [3200]" strokeweight="2pt">
                 <v:stroke endcap="square"/>
               </v:line>
             </w:pict>
@@ -3022,7 +3045,7 @@
           </mc:Choice>
           <mc:Fallback>
             <w:pict>
-              <v:line w14:anchorId="2406267D" id="Straight Connector 1" o:spid="_x0000_s1026" style="position:absolute;z-index:251669504;visibility:visible;mso-wrap-style:square;mso-width-percent:0;mso-wrap-distance-left:9pt;mso-wrap-distance-top:0;mso-wrap-distance-right:9pt;mso-wrap-distance-bottom:0;mso-position-horizontal:absolute;mso-position-horizontal-relative:text;mso-position-vertical:absolute;mso-position-vertical-relative:text;mso-width-percent:0;mso-width-relative:margin" from="13.75pt,12.35pt" to="522pt,12.35pt" o:gfxdata="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" strokecolor="black [3200]" strokeweight="2pt">
+              <v:line w14:anchorId="48063FAA" id="Straight Connector 1" o:spid="_x0000_s1026" style="position:absolute;z-index:251669504;visibility:visible;mso-wrap-style:square;mso-width-percent:0;mso-wrap-distance-left:9pt;mso-wrap-distance-top:0;mso-wrap-distance-right:9pt;mso-wrap-distance-bottom:0;mso-position-horizontal:absolute;mso-position-horizontal-relative:text;mso-position-vertical:absolute;mso-position-vertical-relative:text;mso-width-percent:0;mso-width-relative:margin" from="13.75pt,12.35pt" to="522pt,12.35pt" o:gfxdata="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" strokecolor="black [3200]" strokeweight="2pt">
                 <v:stroke endcap="square"/>
               </v:line>
             </w:pict>
@@ -3283,7 +3306,7 @@
           </mc:Choice>
           <mc:Fallback>
             <w:pict>
-              <v:line w14:anchorId="297920F0" id="Straight Connector 4" o:spid="_x0000_s1026" style="position:absolute;z-index:251671552;visibility:visible;mso-wrap-style:square;mso-width-percent:0;mso-wrap-distance-left:9pt;mso-wrap-distance-top:0;mso-wrap-distance-right:9pt;mso-wrap-distance-bottom:0;mso-position-horizontal:absolute;mso-position-horizontal-relative:text;mso-position-vertical:absolute;mso-position-vertical-relative:text;mso-width-percent:0;mso-width-relative:margin" from="13.85pt,32.9pt" to="522.1pt,32.9pt" o:gfxdata="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" strokecolor="black [3200]" strokeweight="2pt">
+              <v:line w14:anchorId="7659C2F0" id="Straight Connector 4" o:spid="_x0000_s1026" style="position:absolute;z-index:251671552;visibility:visible;mso-wrap-style:square;mso-width-percent:0;mso-wrap-distance-left:9pt;mso-wrap-distance-top:0;mso-wrap-distance-right:9pt;mso-wrap-distance-bottom:0;mso-position-horizontal:absolute;mso-position-horizontal-relative:text;mso-position-vertical:absolute;mso-position-vertical-relative:text;mso-width-percent:0;mso-width-relative:margin" from="13.85pt,32.9pt" to="522.1pt,32.9pt" o:gfxdata="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" strokecolor="black [3200]" strokeweight="2pt">
                 <v:stroke endcap="square"/>
               </v:line>
             </w:pict>
@@ -7011,7 +7034,7 @@
 </file>
 
 <file path=customXml/itemProps1.xml><?xml version="1.0" encoding="utf-8"?>
-<ds:datastoreItem xmlns:ds="http://schemas.openxmlformats.org/officeDocument/2006/customXml" ds:itemID="{F7A5B246-887D-ED46-9253-A64112617837}">
+<ds:datastoreItem xmlns:ds="http://schemas.openxmlformats.org/officeDocument/2006/customXml" ds:itemID="{07AD56A9-1AB9-C945-97D9-6C61621CBDAB}">
   <ds:schemaRefs>
     <ds:schemaRef ds:uri="http://schemas.openxmlformats.org/officeDocument/2006/bibliography"/>
   </ds:schemaRefs>

</xml_diff>

<commit_message>
add some libraries, detail to projects
</commit_message>
<xml_diff>
--- a/RESUME1.docx
+++ b/RESUME1.docx
@@ -415,7 +415,6 @@
           <w:u w:color="0000F6"/>
         </w:rPr>
       </w:pPr>
-      <w:proofErr w:type="spellStart"/>
       <w:r>
         <w:rPr>
           <w:rFonts w:ascii="Calibri" w:eastAsia="Lucida Grande" w:hAnsi="Calibri"/>
@@ -426,20 +425,7 @@
           <w:szCs w:val="22"/>
           <w:u w:color="0000F6"/>
         </w:rPr>
-        <w:t>CentraleSupélec</w:t>
-      </w:r>
-      <w:proofErr w:type="spellEnd"/>
-      <w:r>
-        <w:rPr>
-          <w:rFonts w:ascii="Calibri" w:eastAsia="Lucida Grande" w:hAnsi="Calibri"/>
-          <w:b/>
-          <w:bCs/>
-          <w:color w:val="auto"/>
-          <w:sz w:val="22"/>
-          <w:szCs w:val="22"/>
-          <w:u w:color="0000F6"/>
-        </w:rPr>
-        <w:t xml:space="preserve"> Institute of Engineering and Science</w:t>
+        <w:t>CentraleSupélec Institute of Engineering and Science</w:t>
       </w:r>
       <w:r>
         <w:rPr>
@@ -1285,19 +1271,7 @@
           <w:sz w:val="22"/>
           <w:szCs w:val="22"/>
         </w:rPr>
-        <w:t>, Sydn</w:t>
-      </w:r>
-      <w:bookmarkStart w:id="0" w:name="_GoBack"/>
-      <w:bookmarkEnd w:id="0"/>
-      <w:r>
-        <w:rPr>
-          <w:rFonts w:ascii="Calibri" w:eastAsia="Lucida Grande" w:hAnsi="Calibri"/>
-          <w:b/>
-          <w:color w:val="auto"/>
-          <w:sz w:val="22"/>
-          <w:szCs w:val="22"/>
-        </w:rPr>
-        <w:t>ey</w:t>
+        <w:t>, Sydney</w:t>
       </w:r>
       <w:r>
         <w:rPr>
@@ -1970,7 +1944,6 @@
         </w:rPr>
         <w:t xml:space="preserve">Typescript, </w:t>
       </w:r>
-      <w:proofErr w:type="spellStart"/>
       <w:r>
         <w:rPr>
           <w:rFonts w:ascii="Calibri" w:eastAsia="Lucida Grande" w:hAnsi="Calibri"/>
@@ -1996,17 +1969,7 @@
           <w:sz w:val="22"/>
           <w:szCs w:val="22"/>
         </w:rPr>
-        <w:t>cript</w:t>
-      </w:r>
-      <w:proofErr w:type="spellEnd"/>
-      <w:r>
-        <w:rPr>
-          <w:rFonts w:ascii="Calibri" w:eastAsia="Lucida Grande" w:hAnsi="Calibri"/>
-          <w:color w:val="auto"/>
-          <w:sz w:val="22"/>
-          <w:szCs w:val="22"/>
-        </w:rPr>
-        <w:t>,</w:t>
+        <w:t>cript,</w:t>
       </w:r>
       <w:r>
         <w:rPr>
@@ -2275,6 +2238,7 @@
           <w:rFonts w:ascii="Calibri" w:eastAsia="Lucida Grande" w:hAnsi="Calibri"/>
           <w:b/>
           <w:bCs/>
+          <w:noProof/>
           <w:color w:val="auto"/>
           <w:sz w:val="28"/>
           <w:szCs w:val="28"/>
@@ -2419,7 +2383,25 @@
           <w:sz w:val="22"/>
           <w:szCs w:val="22"/>
         </w:rPr>
-        <w:t>ebapp developed at Clearbox Systems built in AngularJ</w:t>
+        <w:t>eb</w:t>
+      </w:r>
+      <w:r>
+        <w:rPr>
+          <w:rFonts w:ascii="Calibri" w:eastAsia="Lucida Grande" w:hAnsi="Calibri"/>
+          <w:bCs/>
+          <w:sz w:val="22"/>
+          <w:szCs w:val="22"/>
+        </w:rPr>
+        <w:t>-</w:t>
+      </w:r>
+      <w:r>
+        <w:rPr>
+          <w:rFonts w:ascii="Calibri" w:eastAsia="Lucida Grande" w:hAnsi="Calibri"/>
+          <w:bCs/>
+          <w:sz w:val="22"/>
+          <w:szCs w:val="22"/>
+        </w:rPr>
+        <w:t>app developed at Clearbox Systems built in AngularJ</w:t>
       </w:r>
       <w:r>
         <w:rPr>
@@ -2460,7 +2442,6 @@
           <w:szCs w:val="22"/>
         </w:rPr>
       </w:pPr>
-      <w:proofErr w:type="spellStart"/>
       <w:r>
         <w:rPr>
           <w:rFonts w:ascii="Calibri" w:eastAsia="Lucida Grande" w:hAnsi="Calibri"/>
@@ -2470,7 +2451,6 @@
         </w:rPr>
         <w:t>AirbnMe</w:t>
       </w:r>
-      <w:proofErr w:type="spellEnd"/>
       <w:r>
         <w:rPr>
           <w:rFonts w:ascii="Calibri" w:eastAsia="Lucida Grande" w:hAnsi="Calibri"/>
@@ -2550,27 +2530,7 @@
           <w:sz w:val="22"/>
           <w:szCs w:val="22"/>
         </w:rPr>
-        <w:t xml:space="preserve"> (WillSmithTE.com/</w:t>
-      </w:r>
-      <w:proofErr w:type="spellStart"/>
-      <w:r>
-        <w:rPr>
-          <w:rFonts w:ascii="Calibri" w:eastAsia="Lucida Grande" w:hAnsi="Calibri"/>
-          <w:bCs/>
-          <w:sz w:val="22"/>
-          <w:szCs w:val="22"/>
-        </w:rPr>
-        <w:t>AirbnMe</w:t>
-      </w:r>
-      <w:proofErr w:type="spellEnd"/>
-      <w:r>
-        <w:rPr>
-          <w:rFonts w:ascii="Calibri" w:eastAsia="Lucida Grande" w:hAnsi="Calibri"/>
-          <w:bCs/>
-          <w:sz w:val="22"/>
-          <w:szCs w:val="22"/>
-        </w:rPr>
-        <w:t>)</w:t>
+        <w:t xml:space="preserve"> (WillSmithTE.com/AirbnMe)</w:t>
       </w:r>
     </w:p>
     <w:p>
@@ -2627,18 +2587,8 @@
           <w:sz w:val="22"/>
           <w:szCs w:val="22"/>
         </w:rPr>
-        <w:t>B</w:t>
-      </w:r>
-      <w:r>
-        <w:rPr>
-          <w:rFonts w:ascii="Calibri" w:eastAsia="Lucida Grande" w:hAnsi="Calibri"/>
-          <w:bCs/>
-          <w:sz w:val="22"/>
-          <w:szCs w:val="22"/>
-        </w:rPr>
-        <w:t xml:space="preserve">asic </w:t>
-      </w:r>
-      <w:proofErr w:type="spellStart"/>
+        <w:t xml:space="preserve">Static website built with </w:t>
+      </w:r>
       <w:r>
         <w:rPr>
           <w:rFonts w:ascii="Calibri" w:eastAsia="Lucida Grande" w:hAnsi="Calibri"/>
@@ -2666,24 +2616,86 @@
         </w:rPr>
         <w:t>cript</w:t>
       </w:r>
-      <w:proofErr w:type="spellEnd"/>
-      <w:r>
-        <w:rPr>
-          <w:rFonts w:ascii="Calibri" w:eastAsia="Lucida Grande" w:hAnsi="Calibri"/>
-          <w:bCs/>
-          <w:sz w:val="22"/>
-          <w:szCs w:val="22"/>
-        </w:rPr>
-        <w:t xml:space="preserve">, HTML and CSS </w:t>
-      </w:r>
-      <w:r>
-        <w:rPr>
-          <w:rFonts w:ascii="Calibri" w:eastAsia="Lucida Grande" w:hAnsi="Calibri"/>
-          <w:bCs/>
-          <w:sz w:val="22"/>
-          <w:szCs w:val="22"/>
-        </w:rPr>
-        <w:t>weather website interacting with a 3</w:t>
+      <w:r>
+        <w:rPr>
+          <w:rFonts w:ascii="Calibri" w:eastAsia="Lucida Grande" w:hAnsi="Calibri"/>
+          <w:bCs/>
+          <w:sz w:val="22"/>
+          <w:szCs w:val="22"/>
+        </w:rPr>
+        <w:t xml:space="preserve">, </w:t>
+      </w:r>
+      <w:r>
+        <w:rPr>
+          <w:rFonts w:ascii="Calibri" w:eastAsia="Lucida Grande" w:hAnsi="Calibri"/>
+          <w:bCs/>
+          <w:sz w:val="22"/>
+          <w:szCs w:val="22"/>
+        </w:rPr>
+        <w:t xml:space="preserve">JQuery, </w:t>
+      </w:r>
+      <w:r>
+        <w:rPr>
+          <w:rFonts w:ascii="Calibri" w:eastAsia="Lucida Grande" w:hAnsi="Calibri"/>
+          <w:bCs/>
+          <w:sz w:val="22"/>
+          <w:szCs w:val="22"/>
+        </w:rPr>
+        <w:t xml:space="preserve">HTML and CSS </w:t>
+      </w:r>
+      <w:r>
+        <w:rPr>
+          <w:rFonts w:ascii="Calibri" w:eastAsia="Lucida Grande" w:hAnsi="Calibri"/>
+          <w:bCs/>
+          <w:sz w:val="22"/>
+          <w:szCs w:val="22"/>
+        </w:rPr>
+        <w:t xml:space="preserve">fetching the </w:t>
+      </w:r>
+      <w:r>
+        <w:rPr>
+          <w:rFonts w:ascii="Calibri" w:eastAsia="Lucida Grande" w:hAnsi="Calibri"/>
+          <w:bCs/>
+          <w:sz w:val="22"/>
+          <w:szCs w:val="22"/>
+        </w:rPr>
+        <w:t>weather</w:t>
+      </w:r>
+      <w:r>
+        <w:rPr>
+          <w:rFonts w:ascii="Calibri" w:eastAsia="Lucida Grande" w:hAnsi="Calibri"/>
+          <w:bCs/>
+          <w:sz w:val="22"/>
+          <w:szCs w:val="22"/>
+        </w:rPr>
+        <w:t xml:space="preserve"> </w:t>
+      </w:r>
+      <w:r>
+        <w:rPr>
+          <w:rFonts w:ascii="Calibri" w:eastAsia="Lucida Grande" w:hAnsi="Calibri"/>
+          <w:bCs/>
+          <w:sz w:val="22"/>
+          <w:szCs w:val="22"/>
+        </w:rPr>
+        <w:t xml:space="preserve">at a specified location </w:t>
+      </w:r>
+      <w:r>
+        <w:rPr>
+          <w:rFonts w:ascii="Calibri" w:eastAsia="Lucida Grande" w:hAnsi="Calibri"/>
+          <w:bCs/>
+          <w:sz w:val="22"/>
+          <w:szCs w:val="22"/>
+        </w:rPr>
+        <w:t xml:space="preserve">with </w:t>
+      </w:r>
+      <w:r>
+        <w:rPr>
+          <w:rFonts w:ascii="Calibri" w:eastAsia="Lucida Grande" w:hAnsi="Calibri"/>
+          <w:bCs/>
+          <w:sz w:val="22"/>
+          <w:szCs w:val="22"/>
+        </w:rPr>
+        <w:t>a 3</w:t>
       </w:r>
       <w:r>
         <w:rPr>
@@ -2701,7 +2713,52 @@
           <w:sz w:val="22"/>
           <w:szCs w:val="22"/>
         </w:rPr>
-        <w:t xml:space="preserve">-party API </w:t>
+        <w:t>-party API</w:t>
+      </w:r>
+      <w:r>
+        <w:rPr>
+          <w:rFonts w:ascii="Calibri" w:eastAsia="Lucida Grande" w:hAnsi="Calibri"/>
+          <w:bCs/>
+          <w:sz w:val="22"/>
+          <w:szCs w:val="22"/>
+        </w:rPr>
+        <w:t xml:space="preserve">, working with </w:t>
+      </w:r>
+      <w:r>
+        <w:rPr>
+          <w:rFonts w:ascii="Calibri" w:eastAsia="Lucida Grande" w:hAnsi="Calibri"/>
+          <w:bCs/>
+          <w:sz w:val="22"/>
+          <w:szCs w:val="22"/>
+        </w:rPr>
+        <w:t>P</w:t>
+      </w:r>
+      <w:r>
+        <w:rPr>
+          <w:rFonts w:ascii="Calibri" w:eastAsia="Lucida Grande" w:hAnsi="Calibri"/>
+          <w:bCs/>
+          <w:sz w:val="22"/>
+          <w:szCs w:val="22"/>
+        </w:rPr>
+        <w:t xml:space="preserve">romises and dealing with </w:t>
+      </w:r>
+      <w:r>
+        <w:rPr>
+          <w:rFonts w:ascii="Calibri" w:eastAsia="Lucida Grande" w:hAnsi="Calibri"/>
+          <w:bCs/>
+          <w:sz w:val="22"/>
+          <w:szCs w:val="22"/>
+        </w:rPr>
+        <w:t>errors</w:t>
+      </w:r>
+      <w:r>
+        <w:rPr>
+          <w:rFonts w:ascii="Calibri" w:eastAsia="Lucida Grande" w:hAnsi="Calibri"/>
+          <w:bCs/>
+          <w:sz w:val="22"/>
+          <w:szCs w:val="22"/>
+        </w:rPr>
+        <w:t xml:space="preserve"> </w:t>
       </w:r>
       <w:r>
         <w:rPr>
@@ -2785,56 +2842,43 @@
           <w:sz w:val="22"/>
           <w:szCs w:val="22"/>
         </w:rPr>
-        <w:t xml:space="preserve">machine learning </w:t>
-      </w:r>
-      <w:r>
-        <w:rPr>
-          <w:rFonts w:ascii="Calibri" w:eastAsia="Lucida Grande" w:hAnsi="Calibri"/>
-          <w:bCs/>
-          <w:sz w:val="22"/>
-          <w:szCs w:val="22"/>
-        </w:rPr>
-        <w:t xml:space="preserve">classifier of emails into promotional and personal categories built in Python with </w:t>
-      </w:r>
-      <w:proofErr w:type="spellStart"/>
-      <w:r>
-        <w:rPr>
-          <w:rFonts w:ascii="Calibri" w:eastAsia="Lucida Grande" w:hAnsi="Calibri"/>
-          <w:bCs/>
-          <w:sz w:val="22"/>
-          <w:szCs w:val="22"/>
-        </w:rPr>
-        <w:t>sklearn</w:t>
-      </w:r>
-      <w:proofErr w:type="spellEnd"/>
-      <w:r>
-        <w:rPr>
-          <w:rFonts w:ascii="Calibri" w:eastAsia="Lucida Grande" w:hAnsi="Calibri"/>
-          <w:bCs/>
-          <w:sz w:val="22"/>
-          <w:szCs w:val="22"/>
-        </w:rPr>
-        <w:t xml:space="preserve"> (github.com/WillSmithTE/</w:t>
-      </w:r>
-      <w:proofErr w:type="spellStart"/>
-      <w:r>
-        <w:rPr>
-          <w:rFonts w:ascii="Calibri" w:eastAsia="Lucida Grande" w:hAnsi="Calibri"/>
-          <w:bCs/>
-          <w:sz w:val="22"/>
-          <w:szCs w:val="22"/>
-        </w:rPr>
-        <w:t>AIEmailClassifier</w:t>
-      </w:r>
-      <w:proofErr w:type="spellEnd"/>
-      <w:r>
-        <w:rPr>
-          <w:rFonts w:ascii="Calibri" w:eastAsia="Lucida Grande" w:hAnsi="Calibri"/>
-          <w:bCs/>
-          <w:sz w:val="22"/>
-          <w:szCs w:val="22"/>
-        </w:rPr>
-        <w:t>)</w:t>
+        <w:t>machine learning</w:t>
+      </w:r>
+      <w:r>
+        <w:rPr>
+          <w:rFonts w:ascii="Calibri" w:eastAsia="Lucida Grande" w:hAnsi="Calibri"/>
+          <w:bCs/>
+          <w:sz w:val="22"/>
+          <w:szCs w:val="22"/>
+        </w:rPr>
+        <w:t>/artificial intelligence</w:t>
+      </w:r>
+      <w:r>
+        <w:rPr>
+          <w:rFonts w:ascii="Calibri" w:eastAsia="Lucida Grande" w:hAnsi="Calibri"/>
+          <w:bCs/>
+          <w:sz w:val="22"/>
+          <w:szCs w:val="22"/>
+        </w:rPr>
+        <w:t xml:space="preserve"> </w:t>
+      </w:r>
+      <w:r>
+        <w:rPr>
+          <w:rFonts w:ascii="Calibri" w:eastAsia="Lucida Grande" w:hAnsi="Calibri"/>
+          <w:bCs/>
+          <w:sz w:val="22"/>
+          <w:szCs w:val="22"/>
+        </w:rPr>
+        <w:t>classifier of emails into promotional and personal categories built in Python with sklearn</w:t>
+      </w:r>
+      <w:r>
+        <w:rPr>
+          <w:rFonts w:ascii="Calibri" w:eastAsia="Lucida Grande" w:hAnsi="Calibri"/>
+          <w:bCs/>
+          <w:sz w:val="22"/>
+          <w:szCs w:val="22"/>
+        </w:rPr>
+        <w:t xml:space="preserve"> (github.com/WillSmithTE/AIEmailClassifier)</w:t>
       </w:r>
     </w:p>
     <w:p>
@@ -2857,25 +2901,14 @@
           <w:szCs w:val="22"/>
         </w:rPr>
       </w:pPr>
-      <w:proofErr w:type="spellStart"/>
-      <w:r>
-        <w:rPr>
-          <w:rFonts w:ascii="Calibri" w:eastAsia="Lucida Grande" w:hAnsi="Calibri"/>
-          <w:b/>
-          <w:sz w:val="22"/>
-          <w:szCs w:val="22"/>
-        </w:rPr>
-        <w:t>SecMan</w:t>
-      </w:r>
-      <w:proofErr w:type="spellEnd"/>
-      <w:r>
-        <w:rPr>
-          <w:rFonts w:ascii="Calibri" w:eastAsia="Lucida Grande" w:hAnsi="Calibri"/>
-          <w:b/>
-          <w:sz w:val="22"/>
-          <w:szCs w:val="22"/>
-        </w:rPr>
-        <w:t>:</w:t>
+      <w:r>
+        <w:rPr>
+          <w:rFonts w:ascii="Calibri" w:eastAsia="Lucida Grande" w:hAnsi="Calibri"/>
+          <w:b/>
+          <w:sz w:val="22"/>
+          <w:szCs w:val="22"/>
+        </w:rPr>
+        <w:t>SecMan:</w:t>
       </w:r>
       <w:r>
         <w:rPr>
@@ -2957,6 +2990,42 @@
           <w:szCs w:val="22"/>
         </w:rPr>
         <w:t xml:space="preserve"> per NIST guidelines</w:t>
+      </w:r>
+      <w:r>
+        <w:rPr>
+          <w:rFonts w:ascii="Calibri" w:eastAsia="Lucida Grande" w:hAnsi="Calibri"/>
+          <w:bCs/>
+          <w:sz w:val="22"/>
+          <w:szCs w:val="22"/>
+        </w:rPr>
+        <w:t xml:space="preserve"> </w:t>
+      </w:r>
+      <w:r>
+        <w:rPr>
+          <w:rFonts w:ascii="Calibri" w:eastAsia="Lucida Grande" w:hAnsi="Calibri"/>
+          <w:bCs/>
+          <w:sz w:val="22"/>
+          <w:szCs w:val="22"/>
+        </w:rPr>
+        <w:t xml:space="preserve">as well as </w:t>
+      </w:r>
+      <w:r>
+        <w:rPr>
+          <w:rFonts w:ascii="Calibri" w:eastAsia="Lucida Grande" w:hAnsi="Calibri"/>
+          <w:bCs/>
+          <w:sz w:val="22"/>
+          <w:szCs w:val="22"/>
+        </w:rPr>
+        <w:t>the opening and use of an SFTP channel</w:t>
+      </w:r>
+      <w:r>
+        <w:rPr>
+          <w:rFonts w:ascii="Calibri" w:eastAsia="Lucida Grande" w:hAnsi="Calibri"/>
+          <w:bCs/>
+          <w:sz w:val="22"/>
+          <w:szCs w:val="22"/>
+        </w:rPr>
+        <w:t xml:space="preserve"> (JSch)</w:t>
       </w:r>
     </w:p>
     <w:p>
@@ -2982,6 +3051,7 @@
           <w:rFonts w:ascii="Calibri" w:eastAsia="Lucida Grande" w:hAnsi="Calibri"/>
           <w:b/>
           <w:bCs/>
+          <w:noProof/>
           <w:color w:val="auto"/>
           <w:sz w:val="28"/>
           <w:szCs w:val="28"/>
@@ -3109,19 +3179,8 @@
           <w:sz w:val="22"/>
           <w:szCs w:val="22"/>
         </w:rPr>
-        <w:t xml:space="preserve">Java, Typescript, SQL, </w:t>
-      </w:r>
-      <w:proofErr w:type="spellStart"/>
-      <w:r>
-        <w:rPr>
-          <w:rFonts w:ascii="Calibri" w:eastAsia="Lucida Grande" w:hAnsi="Calibri"/>
-          <w:bCs/>
-          <w:sz w:val="22"/>
-          <w:szCs w:val="22"/>
-        </w:rPr>
-        <w:t>Javascript</w:t>
-      </w:r>
-      <w:proofErr w:type="spellEnd"/>
+        <w:t>Java, Typescript, SQL, Javascript</w:t>
+      </w:r>
       <w:r>
         <w:rPr>
           <w:rFonts w:ascii="Calibri" w:eastAsia="Lucida Grande" w:hAnsi="Calibri"/>
@@ -3179,7 +3238,42 @@
         </w:rPr>
         <w:t xml:space="preserve">React, </w:t>
       </w:r>
-      <w:proofErr w:type="spellStart"/>
+      <w:r>
+        <w:rPr>
+          <w:rFonts w:ascii="Calibri" w:eastAsia="Lucida Grande" w:hAnsi="Calibri"/>
+          <w:bCs/>
+          <w:sz w:val="22"/>
+          <w:szCs w:val="22"/>
+        </w:rPr>
+        <w:t xml:space="preserve">AngularJS, </w:t>
+      </w:r>
+      <w:r>
+        <w:rPr>
+          <w:rFonts w:ascii="Calibri" w:eastAsia="Lucida Grande" w:hAnsi="Calibri"/>
+          <w:bCs/>
+          <w:sz w:val="22"/>
+          <w:szCs w:val="22"/>
+        </w:rPr>
+        <w:t>Bootstrap</w:t>
+      </w:r>
+      <w:r>
+        <w:rPr>
+          <w:rFonts w:ascii="Calibri" w:eastAsia="Lucida Grande" w:hAnsi="Calibri"/>
+          <w:bCs/>
+          <w:sz w:val="22"/>
+          <w:szCs w:val="22"/>
+        </w:rPr>
+        <w:t>,</w:t>
+      </w:r>
+      <w:r>
+        <w:rPr>
+          <w:rFonts w:ascii="Calibri" w:eastAsia="Lucida Grande" w:hAnsi="Calibri"/>
+          <w:bCs/>
+          <w:sz w:val="22"/>
+          <w:szCs w:val="22"/>
+        </w:rPr>
+        <w:t xml:space="preserve"> </w:t>
+      </w:r>
       <w:r>
         <w:rPr>
           <w:rFonts w:ascii="Calibri" w:eastAsia="Lucida Grande" w:hAnsi="Calibri"/>
@@ -3189,34 +3283,26 @@
         </w:rPr>
         <w:t>MyBatis</w:t>
       </w:r>
-      <w:proofErr w:type="spellEnd"/>
-      <w:r>
-        <w:rPr>
-          <w:rFonts w:ascii="Calibri" w:eastAsia="Lucida Grande" w:hAnsi="Calibri"/>
-          <w:bCs/>
-          <w:sz w:val="22"/>
-          <w:szCs w:val="22"/>
-        </w:rPr>
-        <w:t xml:space="preserve">, </w:t>
-      </w:r>
-      <w:r>
-        <w:rPr>
-          <w:rFonts w:ascii="Calibri" w:eastAsia="Lucida Grande" w:hAnsi="Calibri"/>
-          <w:bCs/>
-          <w:sz w:val="22"/>
-          <w:szCs w:val="22"/>
-        </w:rPr>
-        <w:t xml:space="preserve">AngularJS, </w:t>
-      </w:r>
-      <w:r>
-        <w:rPr>
-          <w:rFonts w:ascii="Calibri" w:eastAsia="Lucida Grande" w:hAnsi="Calibri"/>
-          <w:bCs/>
-          <w:sz w:val="22"/>
-          <w:szCs w:val="22"/>
-        </w:rPr>
-        <w:t>Bootstrap</w:t>
-      </w:r>
+      <w:r>
+        <w:rPr>
+          <w:rFonts w:ascii="Calibri" w:eastAsia="Lucida Grande" w:hAnsi="Calibri"/>
+          <w:bCs/>
+          <w:sz w:val="22"/>
+          <w:szCs w:val="22"/>
+        </w:rPr>
+        <w:t>, JSch</w:t>
+      </w:r>
+      <w:r>
+        <w:rPr>
+          <w:rFonts w:ascii="Calibri" w:eastAsia="Lucida Grande" w:hAnsi="Calibri"/>
+          <w:bCs/>
+          <w:sz w:val="22"/>
+          <w:szCs w:val="22"/>
+        </w:rPr>
+        <w:t>, RxJS</w:t>
+      </w:r>
+      <w:bookmarkStart w:id="0" w:name="_GoBack"/>
+      <w:bookmarkEnd w:id="0"/>
     </w:p>
     <w:p>
       <w:pPr>
@@ -3243,6 +3329,7 @@
           <w:rFonts w:ascii="Calibri" w:eastAsia="Lucida Grande" w:hAnsi="Calibri"/>
           <w:b/>
           <w:bCs/>
+          <w:noProof/>
           <w:color w:val="auto"/>
           <w:sz w:val="28"/>
           <w:szCs w:val="28"/>
@@ -3250,13 +3337,13 @@
         <mc:AlternateContent>
           <mc:Choice Requires="wps">
             <w:drawing>
-              <wp:anchor distT="0" distB="0" distL="114300" distR="114300" simplePos="0" relativeHeight="251671552" behindDoc="0" locked="0" layoutInCell="1" allowOverlap="1" wp14:anchorId="570D5C6C" wp14:editId="5C9CB70D">
+              <wp:anchor distT="0" distB="0" distL="114300" distR="114300" simplePos="0" relativeHeight="251671552" behindDoc="0" locked="0" layoutInCell="1" allowOverlap="1" wp14:anchorId="570D5C6C" wp14:editId="6C29A3CA">
                 <wp:simplePos x="0" y="0"/>
                 <wp:positionH relativeFrom="column">
                   <wp:posOffset>175895</wp:posOffset>
                 </wp:positionH>
                 <wp:positionV relativeFrom="paragraph">
-                  <wp:posOffset>417830</wp:posOffset>
+                  <wp:posOffset>377908</wp:posOffset>
                 </wp:positionV>
                 <wp:extent cx="6454800" cy="0"/>
                 <wp:effectExtent l="25400" t="25400" r="22225" b="25400"/>
@@ -3306,7 +3393,7 @@
           </mc:Choice>
           <mc:Fallback>
             <w:pict>
-              <v:line w14:anchorId="7659C2F0" id="Straight Connector 4" o:spid="_x0000_s1026" style="position:absolute;z-index:251671552;visibility:visible;mso-wrap-style:square;mso-width-percent:0;mso-wrap-distance-left:9pt;mso-wrap-distance-top:0;mso-wrap-distance-right:9pt;mso-wrap-distance-bottom:0;mso-position-horizontal:absolute;mso-position-horizontal-relative:text;mso-position-vertical:absolute;mso-position-vertical-relative:text;mso-width-percent:0;mso-width-relative:margin" from="13.85pt,32.9pt" to="522.1pt,32.9pt" o:gfxdata="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" strokecolor="black [3200]" strokeweight="2pt">
+              <v:line w14:anchorId="2361B0D9" id="Straight Connector 4" o:spid="_x0000_s1026" style="position:absolute;z-index:251671552;visibility:visible;mso-wrap-style:square;mso-width-percent:0;mso-wrap-distance-left:9pt;mso-wrap-distance-top:0;mso-wrap-distance-right:9pt;mso-wrap-distance-bottom:0;mso-position-horizontal:absolute;mso-position-horizontal-relative:text;mso-position-vertical:absolute;mso-position-vertical-relative:text;mso-width-percent:0;mso-width-relative:margin" from="13.85pt,29.75pt" to="522.1pt,29.75pt" o:gfxdata="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" strokecolor="black [3200]" strokeweight="2pt">
                 <v:stroke endcap="square"/>
               </v:line>
             </w:pict>
@@ -3441,13 +3528,8 @@
       <w:t>H</w:t>
     </w:r>
     <w:r>
-      <w:t>ub.com/</w:t>
+      <w:t>ub.com/WillSmithTE</w:t>
     </w:r>
-    <w:proofErr w:type="spellStart"/>
-    <w:r>
-      <w:t>WillSmithTE</w:t>
-    </w:r>
-    <w:proofErr w:type="spellEnd"/>
     <w:r>
       <w:tab/>
     </w:r>
@@ -3466,7 +3548,6 @@
     <w:r>
       <w:t>n.com/in/</w:t>
     </w:r>
-    <w:proofErr w:type="spellStart"/>
     <w:r>
       <w:t>W</w:t>
     </w:r>
@@ -3482,7 +3563,6 @@
     <w:r>
       <w:t>TE</w:t>
     </w:r>
-    <w:proofErr w:type="spellEnd"/>
   </w:p>
   <w:p/>
   <w:p>
@@ -7034,7 +7114,7 @@
 </file>
 
 <file path=customXml/itemProps1.xml><?xml version="1.0" encoding="utf-8"?>
-<ds:datastoreItem xmlns:ds="http://schemas.openxmlformats.org/officeDocument/2006/customXml" ds:itemID="{07AD56A9-1AB9-C945-97D9-6C61621CBDAB}">
+<ds:datastoreItem xmlns:ds="http://schemas.openxmlformats.org/officeDocument/2006/customXml" ds:itemID="{242D782D-2138-C547-9D52-50654CA1F169}">
   <ds:schemaRefs>
     <ds:schemaRef ds:uri="http://schemas.openxmlformats.org/officeDocument/2006/bibliography"/>
   </ds:schemaRefs>

</xml_diff>

<commit_message>
add express to skills, underline projects
</commit_message>
<xml_diff>
--- a/RESUME1.docx
+++ b/RESUME1.docx
@@ -415,6 +415,7 @@
           <w:u w:color="0000F6"/>
         </w:rPr>
       </w:pPr>
+      <w:proofErr w:type="spellStart"/>
       <w:r>
         <w:rPr>
           <w:rFonts w:ascii="Calibri" w:eastAsia="Lucida Grande" w:hAnsi="Calibri"/>
@@ -425,7 +426,20 @@
           <w:szCs w:val="22"/>
           <w:u w:color="0000F6"/>
         </w:rPr>
-        <w:t>CentraleSupélec Institute of Engineering and Science</w:t>
+        <w:t>CentraleSupélec</w:t>
+      </w:r>
+      <w:proofErr w:type="spellEnd"/>
+      <w:r>
+        <w:rPr>
+          <w:rFonts w:ascii="Calibri" w:eastAsia="Lucida Grande" w:hAnsi="Calibri"/>
+          <w:b/>
+          <w:bCs/>
+          <w:color w:val="auto"/>
+          <w:sz w:val="22"/>
+          <w:szCs w:val="22"/>
+          <w:u w:color="0000F6"/>
+        </w:rPr>
+        <w:t xml:space="preserve"> Institute of Engineering and Science</w:t>
       </w:r>
       <w:r>
         <w:rPr>
@@ -1944,6 +1958,7 @@
         </w:rPr>
         <w:t xml:space="preserve">Typescript, </w:t>
       </w:r>
+      <w:proofErr w:type="spellStart"/>
       <w:r>
         <w:rPr>
           <w:rFonts w:ascii="Calibri" w:eastAsia="Lucida Grande" w:hAnsi="Calibri"/>
@@ -1969,7 +1984,17 @@
           <w:sz w:val="22"/>
           <w:szCs w:val="22"/>
         </w:rPr>
-        <w:t>cript,</w:t>
+        <w:t>cript</w:t>
+      </w:r>
+      <w:proofErr w:type="spellEnd"/>
+      <w:r>
+        <w:rPr>
+          <w:rFonts w:ascii="Calibri" w:eastAsia="Lucida Grande" w:hAnsi="Calibri"/>
+          <w:color w:val="auto"/>
+          <w:sz w:val="22"/>
+          <w:szCs w:val="22"/>
+        </w:rPr>
+        <w:t>,</w:t>
       </w:r>
       <w:r>
         <w:rPr>
@@ -2442,6 +2467,7 @@
           <w:szCs w:val="22"/>
         </w:rPr>
       </w:pPr>
+      <w:proofErr w:type="spellStart"/>
       <w:r>
         <w:rPr>
           <w:rFonts w:ascii="Calibri" w:eastAsia="Lucida Grande" w:hAnsi="Calibri"/>
@@ -2451,6 +2477,7 @@
         </w:rPr>
         <w:t>AirbnMe</w:t>
       </w:r>
+      <w:proofErr w:type="spellEnd"/>
       <w:r>
         <w:rPr>
           <w:rFonts w:ascii="Calibri" w:eastAsia="Lucida Grande" w:hAnsi="Calibri"/>
@@ -2503,34 +2530,83 @@
           <w:sz w:val="22"/>
           <w:szCs w:val="22"/>
         </w:rPr>
-        <w:t xml:space="preserve"> (personal project) built in React and Typescript with a Spring </w:t>
-      </w:r>
-      <w:r>
-        <w:rPr>
-          <w:rFonts w:ascii="Calibri" w:eastAsia="Lucida Grande" w:hAnsi="Calibri"/>
-          <w:bCs/>
-          <w:sz w:val="22"/>
-          <w:szCs w:val="22"/>
-        </w:rPr>
-        <w:t xml:space="preserve">               </w:t>
-      </w:r>
-      <w:r>
-        <w:rPr>
-          <w:rFonts w:ascii="Calibri" w:eastAsia="Lucida Grande" w:hAnsi="Calibri"/>
-          <w:bCs/>
-          <w:sz w:val="22"/>
-          <w:szCs w:val="22"/>
-        </w:rPr>
-        <w:t>Boot MySQL backend</w:t>
-      </w:r>
-      <w:r>
-        <w:rPr>
-          <w:rFonts w:ascii="Calibri" w:eastAsia="Lucida Grande" w:hAnsi="Calibri"/>
-          <w:bCs/>
-          <w:sz w:val="22"/>
-          <w:szCs w:val="22"/>
-        </w:rPr>
-        <w:t xml:space="preserve"> (WillSmithTE.com/AirbnMe)</w:t>
+        <w:t xml:space="preserve"> (personal project) built in React and Typescript with a</w:t>
+      </w:r>
+      <w:r>
+        <w:rPr>
+          <w:rFonts w:ascii="Calibri" w:eastAsia="Lucida Grande" w:hAnsi="Calibri"/>
+          <w:bCs/>
+          <w:sz w:val="22"/>
+          <w:szCs w:val="22"/>
+        </w:rPr>
+        <w:t xml:space="preserve">n Express.js </w:t>
+      </w:r>
+      <w:r>
+        <w:rPr>
+          <w:rFonts w:ascii="Calibri" w:eastAsia="Lucida Grande" w:hAnsi="Calibri"/>
+          <w:bCs/>
+          <w:sz w:val="22"/>
+          <w:szCs w:val="22"/>
+        </w:rPr>
+        <w:t>backend</w:t>
+      </w:r>
+      <w:r>
+        <w:rPr>
+          <w:rFonts w:ascii="Calibri" w:eastAsia="Lucida Grande" w:hAnsi="Calibri"/>
+          <w:bCs/>
+          <w:sz w:val="22"/>
+          <w:szCs w:val="22"/>
+        </w:rPr>
+        <w:t xml:space="preserve"> </w:t>
+      </w:r>
+      <w:r>
+        <w:rPr>
+          <w:rFonts w:ascii="Calibri" w:eastAsia="Lucida Grande" w:hAnsi="Calibri"/>
+          <w:bCs/>
+          <w:sz w:val="22"/>
+          <w:szCs w:val="22"/>
+        </w:rPr>
+        <w:t xml:space="preserve">to be converted to Spring Boot eventually </w:t>
+      </w:r>
+      <w:r>
+        <w:rPr>
+          <w:rFonts w:ascii="Calibri" w:eastAsia="Lucida Grande" w:hAnsi="Calibri"/>
+          <w:bCs/>
+          <w:sz w:val="22"/>
+          <w:szCs w:val="22"/>
+        </w:rPr>
+        <w:t>(</w:t>
+      </w:r>
+      <w:r>
+        <w:rPr>
+          <w:rFonts w:ascii="Calibri" w:eastAsia="Lucida Grande" w:hAnsi="Calibri"/>
+          <w:bCs/>
+          <w:sz w:val="22"/>
+          <w:szCs w:val="22"/>
+          <w:u w:val="single"/>
+        </w:rPr>
+        <w:t>WillSmithTE.com/</w:t>
+      </w:r>
+      <w:proofErr w:type="spellStart"/>
+      <w:r>
+        <w:rPr>
+          <w:rFonts w:ascii="Calibri" w:eastAsia="Lucida Grande" w:hAnsi="Calibri"/>
+          <w:bCs/>
+          <w:sz w:val="22"/>
+          <w:szCs w:val="22"/>
+          <w:u w:val="single"/>
+        </w:rPr>
+        <w:t>AirbnMe</w:t>
+      </w:r>
+      <w:proofErr w:type="spellEnd"/>
+      <w:r>
+        <w:rPr>
+          <w:rFonts w:ascii="Calibri" w:eastAsia="Lucida Grande" w:hAnsi="Calibri"/>
+          <w:bCs/>
+          <w:sz w:val="22"/>
+          <w:szCs w:val="22"/>
+        </w:rPr>
+        <w:t>)</w:t>
       </w:r>
     </w:p>
     <w:p>
@@ -2589,6 +2665,7 @@
         </w:rPr>
         <w:t xml:space="preserve">Static website built with </w:t>
       </w:r>
+      <w:proofErr w:type="spellStart"/>
       <w:r>
         <w:rPr>
           <w:rFonts w:ascii="Calibri" w:eastAsia="Lucida Grande" w:hAnsi="Calibri"/>
@@ -2616,6 +2693,7 @@
         </w:rPr>
         <w:t>cript</w:t>
       </w:r>
+      <w:proofErr w:type="spellEnd"/>
       <w:r>
         <w:rPr>
           <w:rFonts w:ascii="Calibri" w:eastAsia="Lucida Grande" w:hAnsi="Calibri"/>
@@ -2625,14 +2703,25 @@
         </w:rPr>
         <w:t xml:space="preserve">, </w:t>
       </w:r>
-      <w:r>
-        <w:rPr>
-          <w:rFonts w:ascii="Calibri" w:eastAsia="Lucida Grande" w:hAnsi="Calibri"/>
-          <w:bCs/>
-          <w:sz w:val="22"/>
-          <w:szCs w:val="22"/>
-        </w:rPr>
-        <w:t xml:space="preserve">JQuery, </w:t>
+      <w:proofErr w:type="spellStart"/>
+      <w:r>
+        <w:rPr>
+          <w:rFonts w:ascii="Calibri" w:eastAsia="Lucida Grande" w:hAnsi="Calibri"/>
+          <w:bCs/>
+          <w:sz w:val="22"/>
+          <w:szCs w:val="22"/>
+        </w:rPr>
+        <w:t>JQuery</w:t>
+      </w:r>
+      <w:proofErr w:type="spellEnd"/>
+      <w:r>
+        <w:rPr>
+          <w:rFonts w:ascii="Calibri" w:eastAsia="Lucida Grande" w:hAnsi="Calibri"/>
+          <w:bCs/>
+          <w:sz w:val="22"/>
+          <w:szCs w:val="22"/>
+        </w:rPr>
+        <w:t xml:space="preserve">, </w:t>
       </w:r>
       <w:r>
         <w:rPr>
@@ -2767,7 +2856,28 @@
           <w:sz w:val="22"/>
           <w:szCs w:val="22"/>
         </w:rPr>
-        <w:t>(WillSmithTE.com/Not-That-Temp)</w:t>
+        <w:t>(</w:t>
+      </w:r>
+      <w:bookmarkStart w:id="0" w:name="_GoBack"/>
+      <w:r>
+        <w:rPr>
+          <w:rFonts w:ascii="Calibri" w:eastAsia="Lucida Grande" w:hAnsi="Calibri"/>
+          <w:bCs/>
+          <w:sz w:val="22"/>
+          <w:szCs w:val="22"/>
+          <w:u w:val="single"/>
+        </w:rPr>
+        <w:t>WillSmithTE.com/Not-That-Temp</w:t>
+      </w:r>
+      <w:bookmarkEnd w:id="0"/>
+      <w:r>
+        <w:rPr>
+          <w:rFonts w:ascii="Calibri" w:eastAsia="Lucida Grande" w:hAnsi="Calibri"/>
+          <w:bCs/>
+          <w:sz w:val="22"/>
+          <w:szCs w:val="22"/>
+        </w:rPr>
+        <w:t>)</w:t>
       </w:r>
     </w:p>
     <w:p>
@@ -2869,16 +2979,58 @@
           <w:sz w:val="22"/>
           <w:szCs w:val="22"/>
         </w:rPr>
-        <w:t>classifier of emails into promotional and personal categories built in Python with sklearn</w:t>
-      </w:r>
-      <w:r>
-        <w:rPr>
-          <w:rFonts w:ascii="Calibri" w:eastAsia="Lucida Grande" w:hAnsi="Calibri"/>
-          <w:bCs/>
-          <w:sz w:val="22"/>
-          <w:szCs w:val="22"/>
-        </w:rPr>
-        <w:t xml:space="preserve"> (github.com/WillSmithTE/AIEmailClassifier)</w:t>
+        <w:t xml:space="preserve">classifier of emails into promotional and personal categories built in Python with </w:t>
+      </w:r>
+      <w:proofErr w:type="spellStart"/>
+      <w:r>
+        <w:rPr>
+          <w:rFonts w:ascii="Calibri" w:eastAsia="Lucida Grande" w:hAnsi="Calibri"/>
+          <w:bCs/>
+          <w:sz w:val="22"/>
+          <w:szCs w:val="22"/>
+        </w:rPr>
+        <w:t>sklearn</w:t>
+      </w:r>
+      <w:proofErr w:type="spellEnd"/>
+      <w:r>
+        <w:rPr>
+          <w:rFonts w:ascii="Calibri" w:eastAsia="Lucida Grande" w:hAnsi="Calibri"/>
+          <w:bCs/>
+          <w:sz w:val="22"/>
+          <w:szCs w:val="22"/>
+        </w:rPr>
+        <w:t xml:space="preserve"> (</w:t>
+      </w:r>
+      <w:r>
+        <w:rPr>
+          <w:rFonts w:ascii="Calibri" w:eastAsia="Lucida Grande" w:hAnsi="Calibri"/>
+          <w:bCs/>
+          <w:sz w:val="22"/>
+          <w:szCs w:val="22"/>
+          <w:u w:val="single"/>
+        </w:rPr>
+        <w:t>github.com/WillSmithTE/</w:t>
+      </w:r>
+      <w:proofErr w:type="spellStart"/>
+      <w:r>
+        <w:rPr>
+          <w:rFonts w:ascii="Calibri" w:eastAsia="Lucida Grande" w:hAnsi="Calibri"/>
+          <w:bCs/>
+          <w:sz w:val="22"/>
+          <w:szCs w:val="22"/>
+          <w:u w:val="single"/>
+        </w:rPr>
+        <w:t>AIEmailClassifier</w:t>
+      </w:r>
+      <w:proofErr w:type="spellEnd"/>
+      <w:r>
+        <w:rPr>
+          <w:rFonts w:ascii="Calibri" w:eastAsia="Lucida Grande" w:hAnsi="Calibri"/>
+          <w:bCs/>
+          <w:sz w:val="22"/>
+          <w:szCs w:val="22"/>
+        </w:rPr>
+        <w:t>)</w:t>
       </w:r>
     </w:p>
     <w:p>
@@ -2901,14 +3053,25 @@
           <w:szCs w:val="22"/>
         </w:rPr>
       </w:pPr>
-      <w:r>
-        <w:rPr>
-          <w:rFonts w:ascii="Calibri" w:eastAsia="Lucida Grande" w:hAnsi="Calibri"/>
-          <w:b/>
-          <w:sz w:val="22"/>
-          <w:szCs w:val="22"/>
-        </w:rPr>
-        <w:t>SecMan:</w:t>
+      <w:proofErr w:type="spellStart"/>
+      <w:r>
+        <w:rPr>
+          <w:rFonts w:ascii="Calibri" w:eastAsia="Lucida Grande" w:hAnsi="Calibri"/>
+          <w:b/>
+          <w:sz w:val="22"/>
+          <w:szCs w:val="22"/>
+        </w:rPr>
+        <w:t>SecMan</w:t>
+      </w:r>
+      <w:proofErr w:type="spellEnd"/>
+      <w:r>
+        <w:rPr>
+          <w:rFonts w:ascii="Calibri" w:eastAsia="Lucida Grande" w:hAnsi="Calibri"/>
+          <w:b/>
+          <w:sz w:val="22"/>
+          <w:szCs w:val="22"/>
+        </w:rPr>
+        <w:t>:</w:t>
       </w:r>
       <w:r>
         <w:rPr>
@@ -3025,8 +3188,28 @@
           <w:sz w:val="22"/>
           <w:szCs w:val="22"/>
         </w:rPr>
-        <w:t xml:space="preserve"> (JSch)</w:t>
-      </w:r>
+        <w:t xml:space="preserve"> </w:t>
+      </w:r>
+      <w:r>
+        <w:rPr>
+          <w:rFonts w:ascii="Calibri" w:eastAsia="Lucida Grande" w:hAnsi="Calibri"/>
+          <w:bCs/>
+          <w:sz w:val="22"/>
+          <w:szCs w:val="22"/>
+        </w:rPr>
+        <w:t xml:space="preserve">with </w:t>
+      </w:r>
+      <w:proofErr w:type="spellStart"/>
+      <w:r>
+        <w:rPr>
+          <w:rFonts w:ascii="Calibri" w:eastAsia="Lucida Grande" w:hAnsi="Calibri"/>
+          <w:bCs/>
+          <w:sz w:val="22"/>
+          <w:szCs w:val="22"/>
+        </w:rPr>
+        <w:t>JSch</w:t>
+      </w:r>
+      <w:proofErr w:type="spellEnd"/>
     </w:p>
     <w:p>
       <w:pPr>
@@ -3179,8 +3362,19 @@
           <w:sz w:val="22"/>
           <w:szCs w:val="22"/>
         </w:rPr>
-        <w:t>Java, Typescript, SQL, Javascript</w:t>
-      </w:r>
+        <w:t xml:space="preserve">Java, Typescript, SQL, </w:t>
+      </w:r>
+      <w:proofErr w:type="spellStart"/>
+      <w:r>
+        <w:rPr>
+          <w:rFonts w:ascii="Calibri" w:eastAsia="Lucida Grande" w:hAnsi="Calibri"/>
+          <w:bCs/>
+          <w:sz w:val="22"/>
+          <w:szCs w:val="22"/>
+        </w:rPr>
+        <w:t>Javascript</w:t>
+      </w:r>
+      <w:proofErr w:type="spellEnd"/>
       <w:r>
         <w:rPr>
           <w:rFonts w:ascii="Calibri" w:eastAsia="Lucida Grande" w:hAnsi="Calibri"/>
@@ -3274,6 +3468,7 @@
         </w:rPr>
         <w:t xml:space="preserve"> </w:t>
       </w:r>
+      <w:proofErr w:type="spellStart"/>
       <w:r>
         <w:rPr>
           <w:rFonts w:ascii="Calibri" w:eastAsia="Lucida Grande" w:hAnsi="Calibri"/>
@@ -3283,6 +3478,7 @@
         </w:rPr>
         <w:t>MyBatis</w:t>
       </w:r>
+      <w:proofErr w:type="spellEnd"/>
       <w:r>
         <w:rPr>
           <w:rFonts w:ascii="Calibri" w:eastAsia="Lucida Grande" w:hAnsi="Calibri"/>
@@ -3299,10 +3495,28 @@
           <w:sz w:val="22"/>
           <w:szCs w:val="22"/>
         </w:rPr>
-        <w:t>, RxJS</w:t>
-      </w:r>
-      <w:bookmarkStart w:id="0" w:name="_GoBack"/>
-      <w:bookmarkEnd w:id="0"/>
+        <w:t xml:space="preserve">, </w:t>
+      </w:r>
+      <w:proofErr w:type="spellStart"/>
+      <w:r>
+        <w:rPr>
+          <w:rFonts w:ascii="Calibri" w:eastAsia="Lucida Grande" w:hAnsi="Calibri"/>
+          <w:bCs/>
+          <w:sz w:val="22"/>
+          <w:szCs w:val="22"/>
+        </w:rPr>
+        <w:t>RxJS</w:t>
+      </w:r>
+      <w:proofErr w:type="spellEnd"/>
+      <w:r>
+        <w:rPr>
+          <w:rFonts w:ascii="Calibri" w:eastAsia="Lucida Grande" w:hAnsi="Calibri"/>
+          <w:bCs/>
+          <w:sz w:val="22"/>
+          <w:szCs w:val="22"/>
+        </w:rPr>
+        <w:t>, Express.js</w:t>
+      </w:r>
     </w:p>
     <w:p>
       <w:pPr>
@@ -7114,7 +7328,7 @@
 </file>
 
 <file path=customXml/itemProps1.xml><?xml version="1.0" encoding="utf-8"?>
-<ds:datastoreItem xmlns:ds="http://schemas.openxmlformats.org/officeDocument/2006/customXml" ds:itemID="{242D782D-2138-C547-9D52-50654CA1F169}">
+<ds:datastoreItem xmlns:ds="http://schemas.openxmlformats.org/officeDocument/2006/customXml" ds:itemID="{F90BA6D5-0C3D-7140-A046-429E3E243286}">
   <ds:schemaRefs>
     <ds:schemaRef ds:uri="http://schemas.openxmlformats.org/officeDocument/2006/bibliography"/>
   </ds:schemaRefs>

</xml_diff>

<commit_message>
kill technical skills, add dot points to work, add languages
</commit_message>
<xml_diff>
--- a/RESUME1.docx
+++ b/RESUME1.docx
@@ -8,7 +8,8 @@
         <w:jc w:val="center"/>
         <w:rPr>
           <w:rFonts w:ascii="Calibri" w:hAnsi="Calibri" w:eastAsia="Lucida Grande"/>
-          <w:b/>
+          <w:b w:val="1"/>
+          <w:bCs w:val="1"/>
           <w:sz w:val="36"/>
           <w:szCs w:val="36"/>
           <w:u w:val="single"/>
@@ -17,22 +18,13 @@
       <w:r>
         <w:rPr>
           <w:rFonts w:ascii="Calibri" w:hAnsi="Calibri" w:eastAsia="Lucida Grande"/>
-          <w:b/>
+          <w:b w:val="1"/>
+          <w:bCs w:val="1"/>
           <w:sz w:val="36"/>
           <w:szCs w:val="36"/>
           <w:u w:val="single"/>
         </w:rPr>
-        <w:t xml:space="preserve">Will </w:t>
-      </w:r>
-      <w:r>
-        <w:rPr>
-          <w:rFonts w:ascii="Calibri" w:hAnsi="Calibri" w:eastAsia="Lucida Grande"/>
-          <w:b/>
-          <w:sz w:val="36"/>
-          <w:szCs w:val="36"/>
-          <w:u w:val="single"/>
-        </w:rPr>
-        <w:t>SMITH</w:t>
+        <w:t>Will Smith</w:t>
       </w:r>
     </w:p>
     <w:p>
@@ -229,122 +221,150 @@
           <w:color w:val="auto"/>
           <w:sz w:val="22"/>
           <w:szCs w:val="22"/>
+        </w:rPr>
+      </w:pPr>
+      <w:r>
+        <w:rPr>
+          <w:rFonts w:ascii="Calibri" w:hAnsi="Calibri" w:eastAsia="Lucida Grande"/>
+          <w:b w:val="1"/>
+          <w:bCs w:val="1"/>
+          <w:color w:val="auto"/>
+          <w:sz w:val="22"/>
+          <w:szCs w:val="22"/>
+        </w:rPr>
+        <w:t>University of Technology Sydney</w:t>
+      </w:r>
+      <w:r>
+        <w:rPr>
+          <w:rFonts w:ascii="Calibri" w:hAnsi="Calibri" w:eastAsia="Lucida Grande"/>
+          <w:b w:val="1"/>
+          <w:bCs w:val="1"/>
+          <w:color w:val="auto"/>
+          <w:sz w:val="22"/>
+          <w:szCs w:val="22"/>
+        </w:rPr>
+        <w:t>, Australia</w:t>
+      </w:r>
+      <w:r>
+        <w:rPr>
+          <w:rFonts w:ascii="Calibri" w:hAnsi="Calibri" w:eastAsia="Lucida Grande"/>
+          <w:b w:val="1"/>
+          <w:bCs w:val="1"/>
+          <w:color w:val="auto"/>
+          <w:sz w:val="22"/>
+          <w:szCs w:val="22"/>
+        </w:rPr>
+        <w:t xml:space="preserve"> </w:t>
+      </w:r>
+      <w:r>
+        <w:rPr>
+          <w:rFonts w:ascii="Calibri" w:hAnsi="Calibri" w:eastAsia="Lucida Grande"/>
+          <w:b w:val="1"/>
+          <w:bCs w:val="1"/>
+          <w:color w:val="auto"/>
+          <w:sz w:val="22"/>
+          <w:szCs w:val="22"/>
+        </w:rPr>
+        <w:t>–</w:t>
+      </w:r>
+      <w:r>
+        <w:rPr>
+          <w:rFonts w:ascii="Calibri" w:hAnsi="Calibri" w:eastAsia="Lucida Grande"/>
+          <w:b w:val="1"/>
+          <w:bCs w:val="1"/>
+          <w:color w:val="auto"/>
+          <w:sz w:val="22"/>
+          <w:szCs w:val="22"/>
+        </w:rPr>
+        <w:t xml:space="preserve"> </w:t>
+      </w:r>
+      <w:r>
+        <w:rPr>
+          <w:rFonts w:ascii="Calibri" w:hAnsi="Calibri" w:eastAsia="Lucida Grande"/>
+          <w:b w:val="1"/>
+          <w:bCs w:val="1"/>
+          <w:color w:val="auto"/>
+          <w:sz w:val="22"/>
+          <w:szCs w:val="22"/>
+        </w:rPr>
+        <w:t xml:space="preserve">78.62 </w:t>
+      </w:r>
+      <w:proofErr w:type="spellStart"/>
+      <w:r>
+        <w:rPr>
+          <w:rFonts w:ascii="Calibri" w:hAnsi="Calibri" w:eastAsia="Lucida Grande"/>
+          <w:b w:val="1"/>
+          <w:bCs w:val="1"/>
+          <w:color w:val="auto"/>
+          <w:sz w:val="22"/>
+          <w:szCs w:val="22"/>
+        </w:rPr>
+        <w:t>WAM</w:t>
+      </w:r>
+      <w:r>
+        <w:rPr>
+          <w:rFonts w:ascii="Calibri" w:hAnsi="Calibri" w:eastAsia="Lucida Grande"/>
+          <w:b/>
+          <w:color w:val="auto"/>
+          <w:sz w:val="22"/>
+          <w:szCs w:val="22"/>
           <w:u w:color="0000F6"/>
         </w:rPr>
-      </w:pPr>
-      <w:r>
-        <w:rPr>
-          <w:rFonts w:ascii="Calibri" w:hAnsi="Calibri" w:eastAsia="Lucida Grande"/>
-          <w:b/>
-          <w:color w:val="auto"/>
-          <w:sz w:val="22"/>
-          <w:szCs w:val="22"/>
-          <w:u w:color="0000F6"/>
-        </w:rPr>
-        <w:t>University of Technology Sydney</w:t>
-      </w:r>
-      <w:r>
-        <w:rPr>
-          <w:rFonts w:ascii="Calibri" w:hAnsi="Calibri" w:eastAsia="Lucida Grande"/>
-          <w:b/>
-          <w:color w:val="auto"/>
-          <w:sz w:val="22"/>
-          <w:szCs w:val="22"/>
-          <w:u w:color="0000F6"/>
-        </w:rPr>
-        <w:t>, Australia</w:t>
-      </w:r>
-      <w:r>
-        <w:rPr>
-          <w:rFonts w:ascii="Calibri" w:hAnsi="Calibri" w:eastAsia="Lucida Grande"/>
-          <w:b/>
-          <w:color w:val="auto"/>
-          <w:sz w:val="22"/>
-          <w:szCs w:val="22"/>
-          <w:u w:color="0000F6"/>
+        <w:tab/>
+      </w:r>
+      <w:r>
+        <w:rPr>
+          <w:rFonts w:ascii="Calibri" w:hAnsi="Calibri" w:eastAsia="Lucida Grande"/>
+          <w:b w:val="1"/>
+          <w:bCs w:val="1"/>
+          <w:color w:val="auto"/>
+          <w:sz w:val="22"/>
+          <w:szCs w:val="22"/>
+        </w:rPr>
+        <w:t xml:space="preserve">March</w:t>
+      </w:r>
+      <w:proofErr w:type="spellEnd"/>
+      <w:r>
+        <w:rPr>
+          <w:rFonts w:ascii="Calibri" w:hAnsi="Calibri" w:eastAsia="Lucida Grande"/>
+          <w:b w:val="1"/>
+          <w:bCs w:val="1"/>
+          <w:color w:val="auto"/>
+          <w:sz w:val="22"/>
+          <w:szCs w:val="22"/>
+        </w:rPr>
+        <w:t xml:space="preserve"> 2016 </w:t>
+      </w:r>
+      <w:r>
+        <w:rPr>
+          <w:rFonts w:ascii="Calibri" w:hAnsi="Calibri" w:eastAsia="Lucida Grande"/>
+          <w:b w:val="1"/>
+          <w:bCs w:val="1"/>
+          <w:color w:val="auto"/>
+          <w:sz w:val="22"/>
+          <w:szCs w:val="22"/>
+        </w:rPr>
+        <w:t>–</w:t>
+      </w:r>
+      <w:r>
+        <w:rPr>
+          <w:rFonts w:ascii="Calibri" w:hAnsi="Calibri" w:eastAsia="Lucida Grande"/>
+          <w:b w:val="1"/>
+          <w:bCs w:val="1"/>
+          <w:color w:val="auto"/>
+          <w:sz w:val="22"/>
+          <w:szCs w:val="22"/>
         </w:rPr>
         <w:t xml:space="preserve"> </w:t>
       </w:r>
       <w:r>
         <w:rPr>
           <w:rFonts w:ascii="Calibri" w:hAnsi="Calibri" w:eastAsia="Lucida Grande"/>
-          <w:b/>
-          <w:bCs/>
-          <w:color w:val="auto"/>
-          <w:sz w:val="22"/>
-          <w:szCs w:val="22"/>
-        </w:rPr>
-        <w:t>–</w:t>
-      </w:r>
-      <w:r>
-        <w:rPr>
-          <w:rFonts w:ascii="Calibri" w:hAnsi="Calibri" w:eastAsia="Lucida Grande"/>
-          <w:b/>
-          <w:color w:val="auto"/>
-          <w:sz w:val="22"/>
-          <w:szCs w:val="22"/>
-          <w:u w:color="0000F6"/>
-        </w:rPr>
-        <w:t xml:space="preserve"> </w:t>
-      </w:r>
-      <w:r>
-        <w:rPr>
-          <w:rFonts w:ascii="Calibri" w:hAnsi="Calibri" w:eastAsia="Lucida Grande"/>
-          <w:b/>
-          <w:color w:val="auto"/>
-          <w:sz w:val="22"/>
-          <w:szCs w:val="22"/>
-          <w:u w:color="0000F6"/>
-        </w:rPr>
-        <w:t>78.62 WAM</w:t>
-      </w:r>
-      <w:r>
-        <w:rPr>
-          <w:rFonts w:ascii="Calibri" w:hAnsi="Calibri" w:eastAsia="Lucida Grande"/>
-          <w:b/>
-          <w:color w:val="auto"/>
-          <w:sz w:val="22"/>
-          <w:szCs w:val="22"/>
-          <w:u w:color="0000F6"/>
-        </w:rPr>
-        <w:tab/>
-      </w:r>
-      <w:r>
-        <w:rPr>
-          <w:rFonts w:ascii="Calibri" w:hAnsi="Calibri" w:eastAsia="Lucida Grande"/>
-          <w:color w:val="auto"/>
-          <w:sz w:val="22"/>
-          <w:szCs w:val="22"/>
-          <w:u w:color="0000F6"/>
-        </w:rPr>
-        <w:t xml:space="preserve">March 2016 </w:t>
-      </w:r>
-      <w:r>
-        <w:rPr>
-          <w:rFonts w:ascii="Calibri" w:hAnsi="Calibri" w:eastAsia="Lucida Grande"/>
-          <w:color w:val="auto"/>
-          <w:sz w:val="22"/>
-          <w:szCs w:val="22"/>
-        </w:rPr>
-        <w:t>–</w:t>
-      </w:r>
-      <w:r>
-        <w:rPr>
-          <w:rFonts w:ascii="Calibri" w:hAnsi="Calibri" w:eastAsia="Lucida Grande"/>
-          <w:color w:val="auto"/>
-          <w:sz w:val="22"/>
-          <w:szCs w:val="22"/>
-          <w:u w:color="0000F6"/>
-        </w:rPr>
-        <w:t xml:space="preserve"> </w:t>
-      </w:r>
-      <w:r>
-        <w:rPr>
-          <w:rFonts w:ascii="Calibri" w:hAnsi="Calibri" w:eastAsia="Lucida Grande"/>
-          <w:color w:val="auto"/>
-          <w:sz w:val="22"/>
-          <w:szCs w:val="22"/>
-          <w:u w:color="0000F6"/>
+          <w:b w:val="1"/>
+          <w:bCs w:val="1"/>
+          <w:color w:val="auto"/>
+          <w:sz w:val="22"/>
+          <w:szCs w:val="22"/>
         </w:rPr>
         <w:t>November 2020</w:t>
       </w:r>
@@ -437,6 +457,8 @@
       <w:r>
         <w:rPr>
           <w:rFonts w:ascii="Calibri" w:hAnsi="Calibri" w:eastAsia="Lucida Grande"/>
+          <w:b w:val="1"/>
+          <w:bCs w:val="1"/>
           <w:color w:val="auto"/>
           <w:sz w:val="22"/>
           <w:szCs w:val="22"/>
@@ -459,7 +481,7 @@
           <w:sz w:val="22"/>
           <w:szCs w:val="22"/>
         </w:rPr>
-        <w:t>French Language – Winter School</w:t>
+        <w:t>French Intensive Course – Winter School</w:t>
       </w:r>
     </w:p>
     <w:p>
@@ -479,9 +501,66 @@
           <w:color w:val="auto"/>
           <w:sz w:val="22"/>
           <w:szCs w:val="22"/>
-          <w:u w:color="0000F6"/>
-        </w:rPr>
-      </w:pPr>
+        </w:rPr>
+      </w:pPr>
+      <w:proofErr w:type="spellStart"/>
+      <w:r>
+        <w:rPr>
+          <w:rFonts w:ascii="Calibri" w:hAnsi="Calibri" w:eastAsia="Lucida Grande"/>
+          <w:b w:val="1"/>
+          <w:bCs w:val="1"/>
+          <w:color w:val="auto"/>
+          <w:sz w:val="22"/>
+          <w:szCs w:val="22"/>
+        </w:rPr>
+        <w:t>CentraleSupélec</w:t>
+      </w:r>
+      <w:proofErr w:type="spellEnd"/>
+      <w:r>
+        <w:rPr>
+          <w:rFonts w:ascii="Calibri" w:hAnsi="Calibri" w:eastAsia="Lucida Grande"/>
+          <w:b w:val="1"/>
+          <w:bCs w:val="1"/>
+          <w:color w:val="auto"/>
+          <w:sz w:val="22"/>
+          <w:szCs w:val="22"/>
+        </w:rPr>
+        <w:t xml:space="preserve"> Institute of Engineering and Science</w:t>
+      </w:r>
+      <w:r>
+        <w:rPr>
+          <w:rFonts w:ascii="Calibri" w:hAnsi="Calibri" w:eastAsia="Lucida Grande"/>
+          <w:b w:val="1"/>
+          <w:bCs w:val="1"/>
+          <w:color w:val="auto"/>
+          <w:sz w:val="22"/>
+          <w:szCs w:val="22"/>
+        </w:rPr>
+        <w:t>,</w:t>
+      </w:r>
+      <w:r>
+        <w:rPr>
+          <w:rFonts w:ascii="Calibri" w:hAnsi="Calibri" w:eastAsia="Lucida Grande"/>
+          <w:b w:val="1"/>
+          <w:bCs w:val="1"/>
+          <w:color w:val="auto"/>
+          <w:sz w:val="22"/>
+          <w:szCs w:val="22"/>
+        </w:rPr>
+        <w:t xml:space="preserve"> </w:t>
+      </w:r>
+      <w:proofErr w:type="spellStart"/>
+      <w:r>
+        <w:rPr>
+          <w:rFonts w:ascii="Calibri" w:hAnsi="Calibri" w:eastAsia="Lucida Grande"/>
+          <w:b w:val="1"/>
+          <w:bCs w:val="1"/>
+          <w:color w:val="auto"/>
+          <w:sz w:val="22"/>
+          <w:szCs w:val="22"/>
+        </w:rPr>
+        <w:t xml:space="preserve">France</w:t>
+      </w:r>
       <w:r>
         <w:rPr>
           <w:rFonts w:ascii="Calibri" w:hAnsi="Calibri" w:eastAsia="Lucida Grande"/>
@@ -492,67 +571,47 @@
           <w:szCs w:val="22"/>
           <w:u w:color="0000F6"/>
         </w:rPr>
-        <w:t>CentraleSupélec Institute of Engineering and Science</w:t>
-      </w:r>
-      <w:r>
-        <w:rPr>
-          <w:rFonts w:ascii="Calibri" w:hAnsi="Calibri" w:eastAsia="Lucida Grande"/>
-          <w:b/>
-          <w:bCs/>
-          <w:color w:val="auto"/>
-          <w:sz w:val="22"/>
-          <w:szCs w:val="22"/>
-          <w:u w:color="0000F6"/>
-        </w:rPr>
-        <w:t>,</w:t>
-      </w:r>
-      <w:r>
-        <w:rPr>
-          <w:rFonts w:ascii="Calibri" w:hAnsi="Calibri" w:eastAsia="Lucida Grande"/>
-          <w:b/>
-          <w:bCs/>
-          <w:color w:val="auto"/>
-          <w:sz w:val="22"/>
-          <w:szCs w:val="22"/>
-          <w:u w:color="0000F6"/>
-        </w:rPr>
-        <w:t xml:space="preserve"> France</w:t>
-      </w:r>
-      <w:r>
-        <w:rPr>
-          <w:rFonts w:ascii="Calibri" w:hAnsi="Calibri" w:eastAsia="Lucida Grande"/>
-          <w:b/>
-          <w:bCs/>
-          <w:color w:val="auto"/>
-          <w:sz w:val="22"/>
-          <w:szCs w:val="22"/>
-          <w:u w:color="0000F6"/>
-        </w:rPr>
         <w:tab/>
       </w:r>
       <w:r>
         <w:rPr>
           <w:rFonts w:ascii="Calibri" w:hAnsi="Calibri" w:eastAsia="Lucida Grande"/>
-          <w:color w:val="auto"/>
-          <w:sz w:val="22"/>
-          <w:szCs w:val="22"/>
-          <w:u w:color="0000F6"/>
-        </w:rPr>
-        <w:t>June 2019</w:t>
-      </w:r>
-      <w:r>
-        <w:rPr>
-          <w:rFonts w:ascii="Calibri" w:hAnsi="Calibri" w:eastAsia="Lucida Grande"/>
-          <w:color w:val="auto"/>
-          <w:sz w:val="22"/>
-          <w:szCs w:val="22"/>
-          <w:u w:color="0000F6"/>
+          <w:b w:val="1"/>
+          <w:bCs w:val="1"/>
+          <w:color w:val="auto"/>
+          <w:sz w:val="22"/>
+          <w:szCs w:val="22"/>
+        </w:rPr>
+        <w:t>June</w:t>
+      </w:r>
+      <w:proofErr w:type="spellEnd"/>
+      <w:r>
+        <w:rPr>
+          <w:rFonts w:ascii="Calibri" w:hAnsi="Calibri" w:eastAsia="Lucida Grande"/>
+          <w:b w:val="1"/>
+          <w:bCs w:val="1"/>
+          <w:color w:val="auto"/>
+          <w:sz w:val="22"/>
+          <w:szCs w:val="22"/>
+        </w:rPr>
+        <w:t xml:space="preserve"> 2019</w:t>
+      </w:r>
+      <w:r>
+        <w:rPr>
+          <w:rFonts w:ascii="Calibri" w:hAnsi="Calibri" w:eastAsia="Lucida Grande"/>
+          <w:b w:val="1"/>
+          <w:bCs w:val="1"/>
+          <w:color w:val="auto"/>
+          <w:sz w:val="22"/>
+          <w:szCs w:val="22"/>
         </w:rPr>
         <w:t xml:space="preserve"> </w:t>
       </w:r>
       <w:r>
         <w:rPr>
           <w:rFonts w:ascii="Calibri" w:hAnsi="Calibri" w:eastAsia="Lucida Grande"/>
+          <w:b w:val="1"/>
+          <w:bCs w:val="1"/>
           <w:color w:val="auto"/>
           <w:sz w:val="22"/>
           <w:szCs w:val="22"/>
@@ -562,30 +621,33 @@
       <w:r>
         <w:rPr>
           <w:rFonts w:ascii="Calibri" w:hAnsi="Calibri" w:eastAsia="Lucida Grande"/>
-          <w:color w:val="auto"/>
-          <w:sz w:val="22"/>
-          <w:szCs w:val="22"/>
-          <w:u w:color="0000F6"/>
+          <w:b w:val="1"/>
+          <w:bCs w:val="1"/>
+          <w:color w:val="auto"/>
+          <w:sz w:val="22"/>
+          <w:szCs w:val="22"/>
         </w:rPr>
         <w:t xml:space="preserve"> </w:t>
       </w:r>
       <w:r>
         <w:rPr>
           <w:rFonts w:ascii="Calibri" w:hAnsi="Calibri" w:eastAsia="Lucida Grande"/>
-          <w:color w:val="auto"/>
-          <w:sz w:val="22"/>
-          <w:szCs w:val="22"/>
-          <w:u w:color="0000F6"/>
+          <w:b w:val="1"/>
+          <w:bCs w:val="1"/>
+          <w:color w:val="auto"/>
+          <w:sz w:val="22"/>
+          <w:szCs w:val="22"/>
         </w:rPr>
         <w:t xml:space="preserve">July </w:t>
       </w:r>
       <w:r>
         <w:rPr>
           <w:rFonts w:ascii="Calibri" w:hAnsi="Calibri" w:eastAsia="Lucida Grande"/>
-          <w:color w:val="auto"/>
-          <w:sz w:val="22"/>
-          <w:szCs w:val="22"/>
-          <w:u w:color="0000F6"/>
+          <w:b w:val="1"/>
+          <w:bCs w:val="1"/>
+          <w:color w:val="auto"/>
+          <w:sz w:val="22"/>
+          <w:szCs w:val="22"/>
         </w:rPr>
         <w:t>2019</w:t>
       </w:r>
@@ -660,6 +722,61 @@
         <w:jc w:val="both"/>
         <w:rPr>
           <w:rFonts w:ascii="Calibri" w:hAnsi="Calibri" w:eastAsia="Lucida Grande"/>
+          <w:b w:val="1"/>
+          <w:bCs w:val="1"/>
+          <w:color w:val="auto"/>
+          <w:sz w:val="22"/>
+          <w:szCs w:val="22"/>
+        </w:rPr>
+      </w:pPr>
+      <w:r>
+        <w:rPr>
+          <w:rFonts w:ascii="Calibri" w:hAnsi="Calibri" w:eastAsia="Lucida Grande"/>
+          <w:b w:val="1"/>
+          <w:bCs w:val="1"/>
+          <w:color w:val="auto"/>
+          <w:sz w:val="22"/>
+          <w:szCs w:val="22"/>
+        </w:rPr>
+        <w:t>KTH Royal Institute of Technology</w:t>
+      </w:r>
+      <w:r>
+        <w:rPr>
+          <w:rFonts w:ascii="Calibri" w:hAnsi="Calibri" w:eastAsia="Lucida Grande"/>
+          <w:b w:val="1"/>
+          <w:bCs w:val="1"/>
+          <w:color w:val="auto"/>
+          <w:sz w:val="22"/>
+          <w:szCs w:val="22"/>
+        </w:rPr>
+        <w:t>,</w:t>
+      </w:r>
+      <w:r>
+        <w:rPr>
+          <w:rFonts w:ascii="Calibri" w:hAnsi="Calibri" w:eastAsia="Lucida Grande"/>
+          <w:b w:val="1"/>
+          <w:bCs w:val="1"/>
+          <w:color w:val="auto"/>
+          <w:sz w:val="22"/>
+          <w:szCs w:val="22"/>
+        </w:rPr>
+        <w:t xml:space="preserve"> </w:t>
+      </w:r>
+      <w:proofErr w:type="spellStart"/>
+      <w:r>
+        <w:rPr>
+          <w:rFonts w:ascii="Calibri" w:hAnsi="Calibri" w:eastAsia="Lucida Grande"/>
+          <w:b w:val="1"/>
+          <w:bCs w:val="1"/>
+          <w:color w:val="auto"/>
+          <w:sz w:val="22"/>
+          <w:szCs w:val="22"/>
+        </w:rPr>
+        <w:t xml:space="preserve">Sweden</w:t>
+      </w:r>
+      <w:r>
+        <w:rPr>
+          <w:rFonts w:ascii="Calibri" w:hAnsi="Calibri" w:eastAsia="Lucida Grande"/>
           <w:b/>
           <w:bCs/>
           <w:color w:val="auto"/>
@@ -667,78 +784,47 @@
           <w:szCs w:val="22"/>
           <w:u w:color="0000F6"/>
         </w:rPr>
-      </w:pPr>
-      <w:r>
-        <w:rPr>
-          <w:rFonts w:ascii="Calibri" w:hAnsi="Calibri" w:eastAsia="Lucida Grande"/>
-          <w:b/>
-          <w:bCs/>
-          <w:color w:val="auto"/>
-          <w:sz w:val="22"/>
-          <w:szCs w:val="22"/>
-          <w:u w:color="0000F6"/>
-        </w:rPr>
-        <w:t>KTH Royal Institute of Technology</w:t>
-      </w:r>
-      <w:r>
-        <w:rPr>
-          <w:rFonts w:ascii="Calibri" w:hAnsi="Calibri" w:eastAsia="Lucida Grande"/>
-          <w:b/>
-          <w:bCs/>
-          <w:color w:val="auto"/>
-          <w:sz w:val="22"/>
-          <w:szCs w:val="22"/>
-          <w:u w:color="0000F6"/>
-        </w:rPr>
-        <w:t>,</w:t>
-      </w:r>
-      <w:r>
-        <w:rPr>
-          <w:rFonts w:ascii="Calibri" w:hAnsi="Calibri" w:eastAsia="Lucida Grande"/>
-          <w:b/>
-          <w:bCs/>
-          <w:color w:val="auto"/>
-          <w:sz w:val="22"/>
-          <w:szCs w:val="22"/>
-          <w:u w:color="0000F6"/>
-        </w:rPr>
-        <w:t xml:space="preserve"> Sweden</w:t>
-      </w:r>
-      <w:r>
-        <w:rPr>
-          <w:rFonts w:ascii="Calibri" w:hAnsi="Calibri" w:eastAsia="Lucida Grande"/>
-          <w:b/>
-          <w:bCs/>
-          <w:color w:val="auto"/>
-          <w:sz w:val="22"/>
-          <w:szCs w:val="22"/>
-          <w:u w:color="0000F6"/>
-        </w:rPr>
         <w:tab/>
       </w:r>
       <w:r>
         <w:rPr>
           <w:rFonts w:ascii="Calibri" w:hAnsi="Calibri" w:eastAsia="Lucida Grande"/>
-          <w:color w:val="auto"/>
-          <w:sz w:val="22"/>
-          <w:szCs w:val="22"/>
-          <w:u w:color="0000F6"/>
-        </w:rPr>
-        <w:t>August 2018</w:t>
-      </w:r>
-      <w:r>
-        <w:rPr>
-          <w:rFonts w:ascii="Calibri" w:hAnsi="Calibri" w:eastAsia="Lucida Grande"/>
-          <w:color w:val="auto"/>
-          <w:sz w:val="22"/>
-          <w:szCs w:val="22"/>
-          <w:u w:color="0000F6"/>
+          <w:b w:val="1"/>
+          <w:bCs w:val="1"/>
+          <w:color w:val="auto"/>
+          <w:sz w:val="22"/>
+          <w:szCs w:val="22"/>
+        </w:rPr>
+        <w:t>August</w:t>
+      </w:r>
+      <w:proofErr w:type="spellEnd"/>
+      <w:r>
+        <w:rPr>
+          <w:rFonts w:ascii="Calibri" w:hAnsi="Calibri" w:eastAsia="Lucida Grande"/>
+          <w:b w:val="1"/>
+          <w:bCs w:val="1"/>
+          <w:color w:val="auto"/>
+          <w:sz w:val="22"/>
+          <w:szCs w:val="22"/>
+        </w:rPr>
+        <w:t xml:space="preserve"> 2018</w:t>
+      </w:r>
+      <w:r>
+        <w:rPr>
+          <w:rFonts w:ascii="Calibri" w:hAnsi="Calibri" w:eastAsia="Lucida Grande"/>
+          <w:b w:val="1"/>
+          <w:bCs w:val="1"/>
+          <w:color w:val="auto"/>
+          <w:sz w:val="22"/>
+          <w:szCs w:val="22"/>
         </w:rPr>
         <w:t xml:space="preserve"> </w:t>
       </w:r>
       <w:r>
         <w:rPr>
           <w:rFonts w:ascii="Calibri" w:hAnsi="Calibri" w:eastAsia="Lucida Grande"/>
+          <w:b w:val="1"/>
+          <w:bCs w:val="1"/>
           <w:color w:val="auto"/>
           <w:sz w:val="22"/>
           <w:szCs w:val="22"/>
@@ -748,30 +834,33 @@
       <w:r>
         <w:rPr>
           <w:rFonts w:ascii="Calibri" w:hAnsi="Calibri" w:eastAsia="Lucida Grande"/>
-          <w:color w:val="auto"/>
-          <w:sz w:val="22"/>
-          <w:szCs w:val="22"/>
-          <w:u w:color="0000F6"/>
+          <w:b w:val="1"/>
+          <w:bCs w:val="1"/>
+          <w:color w:val="auto"/>
+          <w:sz w:val="22"/>
+          <w:szCs w:val="22"/>
         </w:rPr>
         <w:t xml:space="preserve"> </w:t>
       </w:r>
       <w:r>
         <w:rPr>
           <w:rFonts w:ascii="Calibri" w:hAnsi="Calibri" w:eastAsia="Lucida Grande"/>
-          <w:color w:val="auto"/>
-          <w:sz w:val="22"/>
-          <w:szCs w:val="22"/>
-          <w:u w:color="0000F6"/>
+          <w:b w:val="1"/>
+          <w:bCs w:val="1"/>
+          <w:color w:val="auto"/>
+          <w:sz w:val="22"/>
+          <w:szCs w:val="22"/>
         </w:rPr>
         <w:t xml:space="preserve">January </w:t>
       </w:r>
       <w:r>
         <w:rPr>
           <w:rFonts w:ascii="Calibri" w:hAnsi="Calibri" w:eastAsia="Lucida Grande"/>
-          <w:color w:val="auto"/>
-          <w:sz w:val="22"/>
-          <w:szCs w:val="22"/>
-          <w:u w:color="0000F6"/>
+          <w:b w:val="1"/>
+          <w:bCs w:val="1"/>
+          <w:color w:val="auto"/>
+          <w:sz w:val="22"/>
+          <w:szCs w:val="22"/>
         </w:rPr>
         <w:t>2019</w:t>
       </w:r>
@@ -994,16 +1083,29 @@
           <w:szCs w:val="22"/>
         </w:rPr>
       </w:pPr>
-      <w:r>
-        <w:rPr>
-          <w:rFonts w:ascii="Calibri" w:hAnsi="Calibri" w:eastAsia="Lucida Grande"/>
-          <w:b w:val="1"/>
-          <w:bCs w:val="1"/>
-          <w:color w:val="auto"/>
-          <w:sz w:val="22"/>
-          <w:szCs w:val="22"/>
-        </w:rPr>
-        <w:t>Clearbox Systems</w:t>
+      <w:proofErr w:type="spellStart"/>
+      <w:r>
+        <w:rPr>
+          <w:rFonts w:ascii="Calibri" w:hAnsi="Calibri" w:eastAsia="Lucida Grande"/>
+          <w:b w:val="1"/>
+          <w:bCs w:val="1"/>
+          <w:color w:val="auto"/>
+          <w:sz w:val="22"/>
+          <w:szCs w:val="22"/>
+        </w:rPr>
+        <w:t>Clearbox</w:t>
+      </w:r>
+      <w:proofErr w:type="spellEnd"/>
+      <w:r>
+        <w:rPr>
+          <w:rFonts w:ascii="Calibri" w:hAnsi="Calibri" w:eastAsia="Lucida Grande"/>
+          <w:b w:val="1"/>
+          <w:bCs w:val="1"/>
+          <w:color w:val="auto"/>
+          <w:sz w:val="22"/>
+          <w:szCs w:val="22"/>
+        </w:rPr>
+        <w:t xml:space="preserve"> Systems</w:t>
       </w:r>
       <w:r>
         <w:rPr>
@@ -1047,7 +1149,19 @@
           <w:sz w:val="22"/>
           <w:szCs w:val="22"/>
         </w:rPr>
-        <w:t xml:space="preserve"> Software Developer</w:t>
+        <w:t xml:space="preserve"> Software </w:t>
+      </w:r>
+      <w:proofErr w:type="spellStart"/>
+      <w:r>
+        <w:rPr>
+          <w:rFonts w:ascii="Calibri" w:hAnsi="Calibri" w:eastAsia="Lucida Grande"/>
+          <w:b w:val="1"/>
+          <w:bCs w:val="1"/>
+          <w:color w:val="auto"/>
+          <w:sz w:val="22"/>
+          <w:szCs w:val="22"/>
+        </w:rPr>
+        <w:t xml:space="preserve">Developer</w:t>
       </w:r>
       <w:r>
         <w:rPr>
@@ -1062,15 +1176,31 @@
       <w:r>
         <w:rPr>
           <w:rFonts w:ascii="Calibri" w:hAnsi="Calibri" w:eastAsia="Lucida Grande"/>
-          <w:color w:val="auto"/>
-          <w:sz w:val="22"/>
-          <w:szCs w:val="22"/>
-        </w:rPr>
-        <w:t xml:space="preserve">October </w:t>
-      </w:r>
-      <w:r>
-        <w:rPr>
-          <w:rFonts w:ascii="Calibri" w:hAnsi="Calibri" w:eastAsia="Lucida Grande"/>
+          <w:b w:val="1"/>
+          <w:bCs w:val="1"/>
+          <w:color w:val="auto"/>
+          <w:sz w:val="22"/>
+          <w:szCs w:val="22"/>
+        </w:rPr>
+        <w:t xml:space="preserve">October</w:t>
+      </w:r>
+      <w:proofErr w:type="spellEnd"/>
+      <w:r>
+        <w:rPr>
+          <w:rFonts w:ascii="Calibri" w:hAnsi="Calibri" w:eastAsia="Lucida Grande"/>
+          <w:b w:val="1"/>
+          <w:bCs w:val="1"/>
+          <w:color w:val="auto"/>
+          <w:sz w:val="22"/>
+          <w:szCs w:val="22"/>
+        </w:rPr>
+        <w:t xml:space="preserve"> </w:t>
+      </w:r>
+      <w:r>
+        <w:rPr>
+          <w:rFonts w:ascii="Calibri" w:hAnsi="Calibri" w:eastAsia="Lucida Grande"/>
+          <w:b w:val="1"/>
+          <w:bCs w:val="1"/>
           <w:color w:val="auto"/>
           <w:sz w:val="22"/>
           <w:szCs w:val="22"/>
@@ -1080,6 +1210,8 @@
       <w:r>
         <w:rPr>
           <w:rFonts w:ascii="Calibri" w:hAnsi="Calibri" w:eastAsia="Lucida Grande"/>
+          <w:b w:val="1"/>
+          <w:bCs w:val="1"/>
           <w:color w:val="auto"/>
           <w:sz w:val="22"/>
           <w:szCs w:val="22"/>
@@ -1089,6 +1221,8 @@
       <w:r>
         <w:rPr>
           <w:rFonts w:ascii="Calibri" w:hAnsi="Calibri" w:eastAsia="Lucida Grande"/>
+          <w:b w:val="1"/>
+          <w:bCs w:val="1"/>
           <w:color w:val="auto"/>
           <w:sz w:val="22"/>
           <w:szCs w:val="22"/>
@@ -1099,26 +1233,100 @@
     <w:p>
       <w:pPr>
         <w:pStyle w:val="FreeForm"/>
-        <w:tabs>
-          <w:tab w:val="right" w:pos="10460"/>
-        </w:tabs>
+        <w:numPr>
+          <w:ilvl w:val="1"/>
+          <w:numId w:val="24"/>
+        </w:numPr>
         <w:spacing w:after="60"/>
-        <w:ind w:left="567"/>
-        <w:rPr>
-          <w:rFonts w:ascii="Calibri" w:hAnsi="Calibri" w:eastAsia="Lucida Grande"/>
-          <w:color w:val="auto"/>
-          <w:sz w:val="22"/>
-          <w:szCs w:val="22"/>
-        </w:rPr>
-      </w:pPr>
-      <w:r>
-        <w:rPr>
-          <w:rFonts w:ascii="Calibri" w:hAnsi="Calibri" w:eastAsia="Lucida Grande"/>
-          <w:color w:val="auto"/>
-          <w:sz w:val="22"/>
-          <w:szCs w:val="22"/>
-        </w:rPr>
-        <w:t>Working in a small full-stack agile team on various projects as a developer aiding in code reviews and mentoring, working with technologies Java, AngularJS, React, Kubernetes, Typescript, PostgreSQL and Git</w:t>
+        <w:rPr>
+          <w:color w:val="auto"/>
+          <w:sz w:val="22"/>
+          <w:szCs w:val="22"/>
+        </w:rPr>
+      </w:pPr>
+      <w:r>
+        <w:rPr>
+          <w:rFonts w:ascii="Calibri" w:hAnsi="Calibri" w:eastAsia="Lucida Grande"/>
+          <w:color w:val="auto"/>
+          <w:sz w:val="22"/>
+          <w:szCs w:val="22"/>
+        </w:rPr>
+        <w:t>Developing and maintaining software in a small full-stack agile team using mostly Angular and Java</w:t>
+      </w:r>
+    </w:p>
+    <w:p>
+      <w:pPr>
+        <w:pStyle w:val="FreeForm"/>
+        <w:numPr>
+          <w:ilvl w:val="1"/>
+          <w:numId w:val="24"/>
+        </w:numPr>
+        <w:spacing w:after="60"/>
+        <w:rPr>
+          <w:color w:val="auto"/>
+          <w:sz w:val="22"/>
+          <w:szCs w:val="22"/>
+        </w:rPr>
+      </w:pPr>
+      <w:r>
+        <w:rPr>
+          <w:rFonts w:ascii="Calibri" w:hAnsi="Calibri" w:eastAsia="Lucida Grande"/>
+          <w:color w:val="auto"/>
+          <w:sz w:val="22"/>
+          <w:szCs w:val="22"/>
+        </w:rPr>
+        <w:t>Leading a new project as the main developer from gathering requirements to regular delivery</w:t>
+      </w:r>
+    </w:p>
+    <w:p>
+      <w:pPr>
+        <w:pStyle w:val="FreeForm"/>
+        <w:numPr>
+          <w:ilvl w:val="1"/>
+          <w:numId w:val="24"/>
+        </w:numPr>
+        <w:spacing w:after="60"/>
+        <w:rPr>
+          <w:color w:val="auto"/>
+          <w:sz w:val="22"/>
+          <w:szCs w:val="22"/>
+        </w:rPr>
+      </w:pPr>
+      <w:r>
+        <w:rPr>
+          <w:rFonts w:ascii="Calibri" w:hAnsi="Calibri" w:eastAsia="Lucida Grande"/>
+          <w:color w:val="auto"/>
+          <w:sz w:val="22"/>
+          <w:szCs w:val="22"/>
+        </w:rPr>
+        <w:t>Reviewing code and mentoring new graduates</w:t>
+      </w:r>
+    </w:p>
+    <w:p>
+      <w:pPr>
+        <w:pStyle w:val="FreeForm"/>
+        <w:numPr>
+          <w:ilvl w:val="1"/>
+          <w:numId w:val="24"/>
+        </w:numPr>
+        <w:bidi w:val="0"/>
+        <w:spacing w:before="0" w:beforeAutospacing="off" w:after="60" w:afterAutospacing="off" w:line="259" w:lineRule="auto"/>
+        <w:ind w:left="1440" w:right="0" w:hanging="360"/>
+        <w:jc w:val="left"/>
+        <w:rPr>
+          <w:color w:val="auto"/>
+          <w:sz w:val="22"/>
+          <w:szCs w:val="22"/>
+        </w:rPr>
+      </w:pPr>
+      <w:r>
+        <w:rPr>
+          <w:rFonts w:ascii="Calibri" w:hAnsi="Calibri" w:eastAsia="Lucida Grande"/>
+          <w:color w:val="auto"/>
+          <w:sz w:val="22"/>
+          <w:szCs w:val="22"/>
+        </w:rPr>
+        <w:t>Transitioning a monolith application to use microservices and micro frontends with Jenkins X</w:t>
       </w:r>
     </w:p>
     <w:p>
@@ -1143,7 +1351,8 @@
       <w:r>
         <w:rPr>
           <w:rFonts w:ascii="Calibri" w:hAnsi="Calibri" w:eastAsia="Lucida Grande"/>
-          <w:b/>
+          <w:b w:val="1"/>
+          <w:bCs w:val="1"/>
           <w:color w:val="auto"/>
           <w:sz w:val="22"/>
           <w:szCs w:val="22"/>
@@ -1153,7 +1362,8 @@
       <w:r>
         <w:rPr>
           <w:rFonts w:ascii="Calibri" w:hAnsi="Calibri" w:eastAsia="Lucida Grande"/>
-          <w:b/>
+          <w:b w:val="1"/>
+          <w:bCs w:val="1"/>
           <w:color w:val="auto"/>
           <w:sz w:val="22"/>
           <w:szCs w:val="22"/>
@@ -1163,7 +1373,8 @@
       <w:r>
         <w:rPr>
           <w:rFonts w:ascii="Calibri" w:hAnsi="Calibri" w:eastAsia="Lucida Grande"/>
-          <w:b/>
+          <w:b w:val="1"/>
+          <w:bCs w:val="1"/>
           <w:color w:val="auto"/>
           <w:sz w:val="22"/>
           <w:szCs w:val="22"/>
@@ -1173,13 +1384,25 @@
       <w:r>
         <w:rPr>
           <w:rFonts w:ascii="Calibri" w:hAnsi="Calibri" w:eastAsia="Lucida Grande"/>
-          <w:b/>
-          <w:bCs/>
-          <w:color w:val="auto"/>
-          <w:sz w:val="22"/>
-          <w:szCs w:val="22"/>
-        </w:rPr>
-        <w:t>– Music Tutor</w:t>
+          <w:b w:val="1"/>
+          <w:bCs w:val="1"/>
+          <w:color w:val="auto"/>
+          <w:sz w:val="22"/>
+          <w:szCs w:val="22"/>
+        </w:rPr>
+        <w:t xml:space="preserve">– Music </w:t>
+      </w:r>
+      <w:proofErr w:type="spellStart"/>
+      <w:r>
+        <w:rPr>
+          <w:rFonts w:ascii="Calibri" w:hAnsi="Calibri" w:eastAsia="Lucida Grande"/>
+          <w:b w:val="1"/>
+          <w:bCs w:val="1"/>
+          <w:color w:val="auto"/>
+          <w:sz w:val="22"/>
+          <w:szCs w:val="22"/>
+        </w:rPr>
+        <w:t>Tutor</w:t>
       </w:r>
       <w:r>
         <w:rPr>
@@ -1193,15 +1416,31 @@
       <w:r>
         <w:rPr>
           <w:rFonts w:ascii="Calibri" w:hAnsi="Calibri" w:eastAsia="Lucida Grande"/>
-          <w:color w:val="auto"/>
-          <w:sz w:val="22"/>
-          <w:szCs w:val="22"/>
-        </w:rPr>
-        <w:t xml:space="preserve">February </w:t>
-      </w:r>
-      <w:r>
-        <w:rPr>
-          <w:rFonts w:ascii="Calibri" w:hAnsi="Calibri" w:eastAsia="Lucida Grande"/>
+          <w:b w:val="1"/>
+          <w:bCs w:val="1"/>
+          <w:color w:val="auto"/>
+          <w:sz w:val="22"/>
+          <w:szCs w:val="22"/>
+        </w:rPr>
+        <w:t xml:space="preserve">February</w:t>
+      </w:r>
+      <w:proofErr w:type="spellEnd"/>
+      <w:r>
+        <w:rPr>
+          <w:rFonts w:ascii="Calibri" w:hAnsi="Calibri" w:eastAsia="Lucida Grande"/>
+          <w:b w:val="1"/>
+          <w:bCs w:val="1"/>
+          <w:color w:val="auto"/>
+          <w:sz w:val="22"/>
+          <w:szCs w:val="22"/>
+        </w:rPr>
+        <w:t xml:space="preserve"> </w:t>
+      </w:r>
+      <w:r>
+        <w:rPr>
+          <w:rFonts w:ascii="Calibri" w:hAnsi="Calibri" w:eastAsia="Lucida Grande"/>
+          <w:b w:val="1"/>
+          <w:bCs w:val="1"/>
           <w:color w:val="auto"/>
           <w:sz w:val="22"/>
           <w:szCs w:val="22"/>
@@ -1211,6 +1450,8 @@
       <w:r>
         <w:rPr>
           <w:rFonts w:ascii="Calibri" w:hAnsi="Calibri" w:eastAsia="Lucida Grande"/>
+          <w:b w:val="1"/>
+          <w:bCs w:val="1"/>
           <w:color w:val="auto"/>
           <w:sz w:val="22"/>
           <w:szCs w:val="22"/>
@@ -1220,6 +1461,8 @@
       <w:r>
         <w:rPr>
           <w:rFonts w:ascii="Calibri" w:hAnsi="Calibri" w:eastAsia="Lucida Grande"/>
+          <w:b w:val="1"/>
+          <w:bCs w:val="1"/>
           <w:color w:val="auto"/>
           <w:sz w:val="22"/>
           <w:szCs w:val="22"/>
@@ -1230,11 +1473,15 @@
     <w:p>
       <w:pPr>
         <w:pStyle w:val="FreeForm"/>
-        <w:spacing w:after="200"/>
-        <w:ind w:left="567"/>
+        <w:numPr>
+          <w:ilvl w:val="1"/>
+          <w:numId w:val="26"/>
+        </w:numPr>
+        <w:bidi w:val="0"/>
+        <w:spacing w:before="0" w:beforeAutospacing="off" w:after="200" w:afterAutospacing="off" w:line="259" w:lineRule="auto"/>
+        <w:ind w:right="0"/>
         <w:jc w:val="both"/>
         <w:rPr>
-          <w:rFonts w:ascii="Calibri" w:hAnsi="Calibri" w:eastAsia="Lucida Grande"/>
           <w:color w:val="auto"/>
           <w:sz w:val="22"/>
           <w:szCs w:val="22"/>
@@ -1320,25 +1567,25 @@
           <w:sz w:val="22"/>
           <w:szCs w:val="22"/>
         </w:rPr>
-        <w:t>Teaching</w:t>
-      </w:r>
-      <w:r>
-        <w:rPr>
-          <w:rFonts w:ascii="Calibri" w:hAnsi="Calibri" w:eastAsia="Lucida Grande"/>
-          <w:color w:val="auto"/>
-          <w:sz w:val="22"/>
-          <w:szCs w:val="22"/>
-        </w:rPr>
-        <w:t xml:space="preserve"> primary school children</w:t>
-      </w:r>
-      <w:r>
-        <w:rPr>
-          <w:rFonts w:ascii="Calibri" w:hAnsi="Calibri" w:eastAsia="Lucida Grande"/>
-          <w:color w:val="auto"/>
-          <w:sz w:val="22"/>
-          <w:szCs w:val="22"/>
-        </w:rPr>
-        <w:t xml:space="preserve"> to learn and love playing the trumpet</w:t>
+        <w:t xml:space="preserve">Taught children between the ages of eight and twelve</w:t>
+      </w:r>
+      <w:r>
+        <w:rPr>
+          <w:rFonts w:ascii="Calibri" w:hAnsi="Calibri" w:eastAsia="Lucida Grande"/>
+          <w:color w:val="auto"/>
+          <w:sz w:val="22"/>
+          <w:szCs w:val="22"/>
+        </w:rPr>
+        <w:t xml:space="preserve"> </w:t>
+      </w:r>
+      <w:r>
+        <w:rPr>
+          <w:rFonts w:ascii="Calibri" w:hAnsi="Calibri" w:eastAsia="Lucida Grande"/>
+          <w:color w:val="auto"/>
+          <w:sz w:val="22"/>
+          <w:szCs w:val="22"/>
+        </w:rPr>
+        <w:t>to read music and play the trumpet</w:t>
       </w:r>
     </w:p>
     <w:p w14:noSpellErr="1">
@@ -1364,7 +1611,7 @@
           <w:sz w:val="28"/>
           <w:szCs w:val="28"/>
         </w:rPr>
-        <w:t>Technical Skills</w:t>
+        <w:t>Projects</w:t>
       </w:r>
     </w:p>
     <w:p>
@@ -1374,876 +1621,90 @@
           <w:ilvl w:val="0"/>
           <w:numId w:val="13"/>
         </w:numPr>
-        <w:tabs>
-          <w:tab w:val="right" w:pos="10460"/>
-        </w:tabs>
-        <w:ind w:left="567"/>
-        <w:jc w:val="both"/>
-        <w:rPr>
-          <w:rFonts w:ascii="Calibri" w:hAnsi="Calibri" w:eastAsia="Lucida Grande"/>
-          <w:b/>
-          <w:color w:val="auto"/>
-          <w:sz w:val="28"/>
-          <w:szCs w:val="28"/>
-          <w:u w:val="single"/>
-        </w:rPr>
-      </w:pPr>
-      <w:r>
-        <w:rPr>
-          <w:rFonts w:ascii="Calibri" w:hAnsi="Calibri" w:eastAsia="Lucida Grande"/>
-          <w:b/>
-          <w:color w:val="auto"/>
-          <w:sz w:val="22"/>
-          <w:szCs w:val="22"/>
-        </w:rPr>
-        <w:t>Java</w:t>
-      </w:r>
-      <w:r>
-        <w:rPr>
-          <w:rFonts w:ascii="Calibri" w:hAnsi="Calibri" w:eastAsia="Lucida Grande"/>
-          <w:b/>
-          <w:color w:val="auto"/>
-          <w:sz w:val="22"/>
-          <w:szCs w:val="22"/>
-        </w:rPr>
-        <w:t xml:space="preserve"> Programming</w:t>
-      </w:r>
-    </w:p>
-    <w:p>
-      <w:pPr>
-        <w:pStyle w:val="FreeForm"/>
-        <w:tabs>
-          <w:tab w:val="right" w:pos="10460"/>
-        </w:tabs>
-        <w:ind w:left="567"/>
-        <w:jc w:val="both"/>
-        <w:rPr>
-          <w:rFonts w:ascii="Calibri" w:hAnsi="Calibri" w:eastAsia="Lucida Grande"/>
-          <w:b/>
-          <w:color w:val="auto"/>
-          <w:sz w:val="28"/>
-          <w:szCs w:val="28"/>
-          <w:u w:val="single"/>
-        </w:rPr>
-      </w:pPr>
-      <w:r>
-        <w:rPr>
-          <w:rFonts w:ascii="Calibri" w:hAnsi="Calibri" w:eastAsia="Lucida Grande"/>
-          <w:color w:val="auto"/>
-          <w:sz w:val="22"/>
-          <w:szCs w:val="22"/>
-        </w:rPr>
-        <w:t>P</w:t>
-      </w:r>
-      <w:r>
-        <w:rPr>
-          <w:rFonts w:ascii="Calibri" w:hAnsi="Calibri" w:eastAsia="Lucida Grande"/>
-          <w:color w:val="auto"/>
-          <w:sz w:val="22"/>
-          <w:szCs w:val="22"/>
-        </w:rPr>
-        <w:t>roficiency</w:t>
-      </w:r>
-      <w:r>
-        <w:rPr>
-          <w:rFonts w:ascii="Calibri" w:hAnsi="Calibri" w:eastAsia="Lucida Grande"/>
-          <w:color w:val="auto"/>
-          <w:sz w:val="22"/>
-          <w:szCs w:val="22"/>
-        </w:rPr>
-        <w:t xml:space="preserve"> in </w:t>
-      </w:r>
-      <w:r>
-        <w:rPr>
-          <w:rFonts w:ascii="Calibri" w:hAnsi="Calibri" w:eastAsia="Lucida Grande"/>
-          <w:color w:val="auto"/>
-          <w:sz w:val="22"/>
-          <w:szCs w:val="22"/>
-        </w:rPr>
-        <w:t>Java</w:t>
-      </w:r>
-      <w:r>
-        <w:rPr>
-          <w:rFonts w:ascii="Calibri" w:hAnsi="Calibri" w:eastAsia="Lucida Grande"/>
-          <w:color w:val="auto"/>
-          <w:sz w:val="22"/>
-          <w:szCs w:val="22"/>
-        </w:rPr>
-        <w:t xml:space="preserve"> </w:t>
-      </w:r>
-      <w:r>
-        <w:rPr>
-          <w:rFonts w:ascii="Calibri" w:hAnsi="Calibri" w:eastAsia="Lucida Grande"/>
-          <w:color w:val="auto"/>
-          <w:sz w:val="22"/>
-          <w:szCs w:val="22"/>
-        </w:rPr>
-        <w:t xml:space="preserve">and </w:t>
-      </w:r>
-      <w:r>
-        <w:rPr>
-          <w:rFonts w:ascii="Calibri" w:hAnsi="Calibri" w:eastAsia="Lucida Grande"/>
-          <w:color w:val="auto"/>
-          <w:sz w:val="22"/>
-          <w:szCs w:val="22"/>
-        </w:rPr>
-        <w:t>o</w:t>
-      </w:r>
-      <w:r>
-        <w:rPr>
-          <w:rFonts w:ascii="Calibri" w:hAnsi="Calibri" w:eastAsia="Lucida Grande"/>
-          <w:color w:val="auto"/>
-          <w:sz w:val="22"/>
-          <w:szCs w:val="22"/>
-        </w:rPr>
-        <w:t>bject-</w:t>
-      </w:r>
-      <w:r>
-        <w:rPr>
-          <w:rFonts w:ascii="Calibri" w:hAnsi="Calibri" w:eastAsia="Lucida Grande"/>
-          <w:color w:val="auto"/>
-          <w:sz w:val="22"/>
-          <w:szCs w:val="22"/>
-        </w:rPr>
-        <w:t>o</w:t>
-      </w:r>
-      <w:r>
-        <w:rPr>
-          <w:rFonts w:ascii="Calibri" w:hAnsi="Calibri" w:eastAsia="Lucida Grande"/>
-          <w:color w:val="auto"/>
-          <w:sz w:val="22"/>
-          <w:szCs w:val="22"/>
-        </w:rPr>
-        <w:t>rientated programming</w:t>
-      </w:r>
-      <w:r>
-        <w:rPr>
-          <w:rFonts w:ascii="Calibri" w:hAnsi="Calibri" w:eastAsia="Lucida Grande"/>
-          <w:color w:val="auto"/>
-          <w:sz w:val="22"/>
-          <w:szCs w:val="22"/>
-        </w:rPr>
-        <w:t xml:space="preserve"> from </w:t>
-      </w:r>
-      <w:r>
-        <w:rPr>
-          <w:rFonts w:ascii="Calibri" w:hAnsi="Calibri" w:eastAsia="Lucida Grande"/>
-          <w:color w:val="auto"/>
-          <w:sz w:val="22"/>
-          <w:szCs w:val="22"/>
-        </w:rPr>
-        <w:t>work</w:t>
-      </w:r>
-      <w:r>
-        <w:rPr>
-          <w:rFonts w:ascii="Calibri" w:hAnsi="Calibri" w:eastAsia="Lucida Grande"/>
-          <w:color w:val="auto"/>
-          <w:sz w:val="22"/>
-          <w:szCs w:val="22"/>
-        </w:rPr>
-        <w:t xml:space="preserve"> </w:t>
-      </w:r>
-      <w:r>
-        <w:rPr>
-          <w:rFonts w:ascii="Calibri" w:hAnsi="Calibri" w:eastAsia="Lucida Grande"/>
-          <w:color w:val="auto"/>
-          <w:sz w:val="22"/>
-          <w:szCs w:val="22"/>
-        </w:rPr>
-        <w:t>at Clearbox S</w:t>
-      </w:r>
-      <w:r>
-        <w:rPr>
-          <w:rFonts w:ascii="Calibri" w:hAnsi="Calibri" w:eastAsia="Lucida Grande"/>
-          <w:color w:val="auto"/>
-          <w:sz w:val="22"/>
-          <w:szCs w:val="22"/>
-        </w:rPr>
-        <w:t>y</w:t>
-      </w:r>
-      <w:r>
-        <w:rPr>
-          <w:rFonts w:ascii="Calibri" w:hAnsi="Calibri" w:eastAsia="Lucida Grande"/>
-          <w:color w:val="auto"/>
-          <w:sz w:val="22"/>
-          <w:szCs w:val="22"/>
-        </w:rPr>
-        <w:t>stems</w:t>
-      </w:r>
-      <w:r>
-        <w:rPr>
-          <w:rFonts w:ascii="Calibri" w:hAnsi="Calibri" w:eastAsia="Lucida Grande"/>
-          <w:color w:val="auto"/>
-          <w:sz w:val="22"/>
-          <w:szCs w:val="22"/>
-        </w:rPr>
-        <w:t xml:space="preserve"> </w:t>
-      </w:r>
-      <w:r>
-        <w:rPr>
-          <w:rFonts w:ascii="Calibri" w:hAnsi="Calibri" w:eastAsia="Lucida Grande"/>
-          <w:color w:val="auto"/>
-          <w:sz w:val="22"/>
-          <w:szCs w:val="22"/>
-        </w:rPr>
-        <w:t xml:space="preserve">developing </w:t>
-      </w:r>
-      <w:r>
-        <w:rPr>
-          <w:rFonts w:ascii="Calibri" w:hAnsi="Calibri" w:eastAsia="Lucida Grande"/>
-          <w:color w:val="auto"/>
-          <w:sz w:val="22"/>
-          <w:szCs w:val="22"/>
-        </w:rPr>
-        <w:t xml:space="preserve">RESTful </w:t>
-      </w:r>
-      <w:r>
-        <w:rPr>
-          <w:rFonts w:ascii="Calibri" w:hAnsi="Calibri" w:eastAsia="Lucida Grande"/>
-          <w:color w:val="auto"/>
-          <w:sz w:val="22"/>
-          <w:szCs w:val="22"/>
-        </w:rPr>
-        <w:t>APIs</w:t>
-      </w:r>
-      <w:r>
-        <w:rPr>
-          <w:rFonts w:ascii="Calibri" w:hAnsi="Calibri" w:eastAsia="Lucida Grande"/>
-          <w:color w:val="auto"/>
-          <w:sz w:val="22"/>
-          <w:szCs w:val="22"/>
-        </w:rPr>
-        <w:t>, services</w:t>
-      </w:r>
-      <w:r>
-        <w:rPr>
-          <w:rFonts w:ascii="Calibri" w:hAnsi="Calibri" w:eastAsia="Lucida Grande"/>
-          <w:color w:val="auto"/>
-          <w:sz w:val="22"/>
-          <w:szCs w:val="22"/>
-        </w:rPr>
-        <w:t xml:space="preserve"> and tests </w:t>
-      </w:r>
-      <w:r>
-        <w:rPr>
-          <w:rFonts w:ascii="Calibri" w:hAnsi="Calibri" w:eastAsia="Lucida Grande"/>
-          <w:color w:val="auto"/>
-          <w:sz w:val="22"/>
-          <w:szCs w:val="22"/>
-        </w:rPr>
-        <w:t xml:space="preserve">while </w:t>
-      </w:r>
-      <w:r>
-        <w:rPr>
-          <w:rFonts w:ascii="Calibri" w:hAnsi="Calibri" w:eastAsia="Lucida Grande"/>
-          <w:color w:val="auto"/>
-          <w:sz w:val="22"/>
-          <w:szCs w:val="22"/>
-        </w:rPr>
-        <w:t xml:space="preserve">also </w:t>
-      </w:r>
-      <w:r>
-        <w:rPr>
-          <w:rFonts w:ascii="Calibri" w:hAnsi="Calibri" w:eastAsia="Lucida Grande"/>
-          <w:color w:val="auto"/>
-          <w:sz w:val="22"/>
-          <w:szCs w:val="22"/>
-        </w:rPr>
-        <w:t>maintaining the codebase</w:t>
-      </w:r>
-      <w:r>
-        <w:rPr>
-          <w:rFonts w:ascii="Calibri" w:hAnsi="Calibri" w:eastAsia="Lucida Grande"/>
-          <w:color w:val="auto"/>
-          <w:sz w:val="22"/>
-          <w:szCs w:val="22"/>
-        </w:rPr>
-        <w:t xml:space="preserve"> and performing </w:t>
-      </w:r>
-      <w:r>
-        <w:rPr>
-          <w:rFonts w:ascii="Calibri" w:hAnsi="Calibri" w:eastAsia="Lucida Grande"/>
-          <w:color w:val="auto"/>
-          <w:sz w:val="22"/>
-          <w:szCs w:val="22"/>
-        </w:rPr>
-        <w:t>o</w:t>
-      </w:r>
-      <w:r>
-        <w:rPr>
-          <w:rFonts w:ascii="Calibri" w:hAnsi="Calibri" w:eastAsia="Lucida Grande"/>
-          <w:color w:val="auto"/>
-          <w:sz w:val="22"/>
-          <w:szCs w:val="22"/>
-        </w:rPr>
-        <w:t>c</w:t>
-      </w:r>
-      <w:r>
-        <w:rPr>
-          <w:rFonts w:ascii="Calibri" w:hAnsi="Calibri" w:eastAsia="Lucida Grande"/>
-          <w:color w:val="auto"/>
-          <w:sz w:val="22"/>
-          <w:szCs w:val="22"/>
-        </w:rPr>
-        <w:t>casional</w:t>
-      </w:r>
-      <w:r>
-        <w:rPr>
-          <w:rFonts w:ascii="Calibri" w:hAnsi="Calibri" w:eastAsia="Lucida Grande"/>
-          <w:color w:val="auto"/>
-          <w:sz w:val="22"/>
-          <w:szCs w:val="22"/>
-        </w:rPr>
-        <w:t xml:space="preserve"> </w:t>
-      </w:r>
-      <w:r>
-        <w:rPr>
-          <w:rFonts w:ascii="Calibri" w:hAnsi="Calibri" w:eastAsia="Lucida Grande"/>
-          <w:color w:val="auto"/>
-          <w:sz w:val="22"/>
-          <w:szCs w:val="22"/>
-        </w:rPr>
-        <w:t>debugging</w:t>
-      </w:r>
-    </w:p>
-    <w:p>
-      <w:pPr>
-        <w:pStyle w:val="FreeForm"/>
-        <w:numPr>
-          <w:ilvl w:val="0"/>
-          <w:numId w:val="13"/>
-        </w:numPr>
-        <w:tabs>
-          <w:tab w:val="right" w:pos="10460"/>
-        </w:tabs>
-        <w:spacing w:before="40"/>
         <w:ind w:left="567" w:hanging="357"/>
         <w:jc w:val="both"/>
         <w:rPr>
-          <w:rFonts w:ascii="Calibri" w:hAnsi="Calibri" w:eastAsia="Lucida Grande"/>
-          <w:color w:val="auto"/>
-          <w:sz w:val="22"/>
-          <w:szCs w:val="22"/>
-        </w:rPr>
-      </w:pPr>
-      <w:r>
-        <w:rPr>
-          <w:rFonts w:ascii="Calibri" w:hAnsi="Calibri" w:eastAsia="Lucida Grande"/>
-          <w:b/>
-          <w:color w:val="auto"/>
-          <w:sz w:val="22"/>
-          <w:szCs w:val="22"/>
-        </w:rPr>
-        <w:t>Web Development</w:t>
-      </w:r>
-    </w:p>
-    <w:p>
-      <w:pPr>
-        <w:pStyle w:val="FreeForm"/>
-        <w:tabs>
-          <w:tab w:val="right" w:pos="10460"/>
-        </w:tabs>
-        <w:ind w:left="567"/>
-        <w:jc w:val="both"/>
-        <w:rPr>
-          <w:rFonts w:ascii="Calibri" w:hAnsi="Calibri" w:eastAsia="Lucida Grande"/>
-          <w:color w:val="auto"/>
-          <w:sz w:val="22"/>
-          <w:szCs w:val="22"/>
-        </w:rPr>
-      </w:pPr>
-      <w:r>
-        <w:rPr>
-          <w:rFonts w:ascii="Calibri" w:hAnsi="Calibri" w:eastAsia="Lucida Grande"/>
-          <w:color w:val="auto"/>
-          <w:sz w:val="22"/>
-          <w:szCs w:val="22"/>
-        </w:rPr>
-        <w:t>Skill</w:t>
-      </w:r>
-      <w:r>
-        <w:rPr>
-          <w:rFonts w:ascii="Calibri" w:hAnsi="Calibri" w:eastAsia="Lucida Grande"/>
-          <w:color w:val="auto"/>
-          <w:sz w:val="22"/>
-          <w:szCs w:val="22"/>
-        </w:rPr>
-        <w:t>s</w:t>
-      </w:r>
-      <w:r>
-        <w:rPr>
-          <w:rFonts w:ascii="Calibri" w:hAnsi="Calibri" w:eastAsia="Lucida Grande"/>
-          <w:color w:val="auto"/>
-          <w:sz w:val="22"/>
-          <w:szCs w:val="22"/>
-        </w:rPr>
-        <w:t xml:space="preserve"> in</w:t>
-      </w:r>
-      <w:r>
-        <w:rPr>
-          <w:rFonts w:ascii="Calibri" w:hAnsi="Calibri" w:eastAsia="Lucida Grande"/>
-          <w:color w:val="auto"/>
-          <w:sz w:val="22"/>
-          <w:szCs w:val="22"/>
-        </w:rPr>
-        <w:t xml:space="preserve"> </w:t>
-      </w:r>
-      <w:r>
-        <w:rPr>
-          <w:rFonts w:ascii="Calibri" w:hAnsi="Calibri" w:eastAsia="Lucida Grande"/>
-          <w:color w:val="auto"/>
-          <w:sz w:val="22"/>
-          <w:szCs w:val="22"/>
-        </w:rPr>
-        <w:t xml:space="preserve">React.js, </w:t>
-      </w:r>
-      <w:r>
-        <w:rPr>
-          <w:rFonts w:ascii="Calibri" w:hAnsi="Calibri" w:eastAsia="Lucida Grande"/>
-          <w:color w:val="auto"/>
-          <w:sz w:val="22"/>
-          <w:szCs w:val="22"/>
-        </w:rPr>
-        <w:t>AngularJ</w:t>
-      </w:r>
-      <w:r>
-        <w:rPr>
-          <w:rFonts w:ascii="Calibri" w:hAnsi="Calibri" w:eastAsia="Lucida Grande"/>
-          <w:color w:val="auto"/>
-          <w:sz w:val="22"/>
-          <w:szCs w:val="22"/>
-        </w:rPr>
-        <w:t>S</w:t>
-      </w:r>
-      <w:r>
-        <w:rPr>
-          <w:rFonts w:ascii="Calibri" w:hAnsi="Calibri" w:eastAsia="Lucida Grande"/>
-          <w:color w:val="auto"/>
-          <w:sz w:val="22"/>
-          <w:szCs w:val="22"/>
-        </w:rPr>
-        <w:t xml:space="preserve">, </w:t>
-      </w:r>
-      <w:r>
-        <w:rPr>
-          <w:rFonts w:ascii="Calibri" w:hAnsi="Calibri" w:eastAsia="Lucida Grande"/>
-          <w:color w:val="auto"/>
-          <w:sz w:val="22"/>
-          <w:szCs w:val="22"/>
-        </w:rPr>
-        <w:t xml:space="preserve">Typescript, </w:t>
-      </w:r>
-      <w:r>
-        <w:rPr>
-          <w:rFonts w:ascii="Calibri" w:hAnsi="Calibri" w:eastAsia="Lucida Grande"/>
-          <w:color w:val="auto"/>
-          <w:sz w:val="22"/>
-          <w:szCs w:val="22"/>
-        </w:rPr>
-        <w:t>Jav</w:t>
-      </w:r>
-      <w:r>
-        <w:rPr>
-          <w:rFonts w:ascii="Calibri" w:hAnsi="Calibri" w:eastAsia="Lucida Grande"/>
-          <w:color w:val="auto"/>
-          <w:sz w:val="22"/>
-          <w:szCs w:val="22"/>
-        </w:rPr>
-        <w:t>a</w:t>
-      </w:r>
-      <w:r>
-        <w:rPr>
-          <w:rFonts w:ascii="Calibri" w:hAnsi="Calibri" w:eastAsia="Lucida Grande"/>
-          <w:color w:val="auto"/>
-          <w:sz w:val="22"/>
-          <w:szCs w:val="22"/>
-        </w:rPr>
-        <w:t>S</w:t>
-      </w:r>
-      <w:r>
-        <w:rPr>
-          <w:rFonts w:ascii="Calibri" w:hAnsi="Calibri" w:eastAsia="Lucida Grande"/>
-          <w:color w:val="auto"/>
-          <w:sz w:val="22"/>
-          <w:szCs w:val="22"/>
-        </w:rPr>
-        <w:t>cript,</w:t>
-      </w:r>
-      <w:r>
-        <w:rPr>
-          <w:rFonts w:ascii="Calibri" w:hAnsi="Calibri" w:eastAsia="Lucida Grande"/>
-          <w:color w:val="auto"/>
-          <w:sz w:val="22"/>
-          <w:szCs w:val="22"/>
-        </w:rPr>
-        <w:t xml:space="preserve"> </w:t>
-      </w:r>
-      <w:r>
-        <w:rPr>
-          <w:rFonts w:ascii="Calibri" w:hAnsi="Calibri" w:eastAsia="Lucida Grande"/>
-          <w:color w:val="auto"/>
-          <w:sz w:val="22"/>
-          <w:szCs w:val="22"/>
-        </w:rPr>
-        <w:t>HTML</w:t>
-      </w:r>
-      <w:r>
-        <w:rPr>
-          <w:rFonts w:ascii="Calibri" w:hAnsi="Calibri" w:eastAsia="Lucida Grande"/>
-          <w:color w:val="auto"/>
-          <w:sz w:val="22"/>
-          <w:szCs w:val="22"/>
-        </w:rPr>
-        <w:t xml:space="preserve"> and CSS</w:t>
-      </w:r>
-      <w:r>
-        <w:rPr>
-          <w:rFonts w:ascii="Calibri" w:hAnsi="Calibri" w:eastAsia="Lucida Grande"/>
-          <w:color w:val="auto"/>
-          <w:sz w:val="22"/>
-          <w:szCs w:val="22"/>
-        </w:rPr>
-        <w:t xml:space="preserve"> from </w:t>
-      </w:r>
-      <w:r>
-        <w:rPr>
-          <w:rFonts w:ascii="Calibri" w:hAnsi="Calibri" w:eastAsia="Lucida Grande"/>
-          <w:color w:val="auto"/>
-          <w:sz w:val="22"/>
-          <w:szCs w:val="22"/>
-        </w:rPr>
-        <w:t xml:space="preserve">time at </w:t>
-      </w:r>
-      <w:r>
-        <w:rPr>
-          <w:rFonts w:ascii="Calibri" w:hAnsi="Calibri" w:eastAsia="Lucida Grande"/>
-          <w:color w:val="auto"/>
-          <w:sz w:val="22"/>
-          <w:szCs w:val="22"/>
-        </w:rPr>
-        <w:t>Clearbox Systems</w:t>
-      </w:r>
-      <w:r>
-        <w:rPr>
-          <w:rFonts w:ascii="Calibri" w:hAnsi="Calibri" w:eastAsia="Lucida Grande"/>
-          <w:color w:val="auto"/>
-          <w:sz w:val="22"/>
-          <w:szCs w:val="22"/>
-        </w:rPr>
-        <w:t xml:space="preserve"> </w:t>
-      </w:r>
-      <w:r>
-        <w:rPr>
-          <w:rFonts w:ascii="Calibri" w:hAnsi="Calibri" w:eastAsia="Lucida Grande"/>
-          <w:color w:val="auto"/>
-          <w:sz w:val="22"/>
-          <w:szCs w:val="22"/>
-        </w:rPr>
-        <w:t>and personal projects such as</w:t>
-      </w:r>
-      <w:r>
-        <w:rPr>
-          <w:rFonts w:ascii="Calibri" w:hAnsi="Calibri" w:eastAsia="Lucida Grande"/>
-          <w:color w:val="auto"/>
-          <w:sz w:val="22"/>
-          <w:szCs w:val="22"/>
-        </w:rPr>
-        <w:t xml:space="preserve"> </w:t>
-      </w:r>
-      <w:r>
-        <w:rPr>
-          <w:rFonts w:ascii="Calibri" w:hAnsi="Calibri" w:eastAsia="Lucida Grande"/>
-          <w:color w:val="auto"/>
-          <w:sz w:val="22"/>
-          <w:szCs w:val="22"/>
-        </w:rPr>
-        <w:t>an accommodation-hosting website built with React and Typescript</w:t>
-      </w:r>
-    </w:p>
-    <w:p>
-      <w:pPr>
-        <w:pStyle w:val="FreeForm"/>
-        <w:numPr>
-          <w:ilvl w:val="0"/>
-          <w:numId w:val="13"/>
-        </w:numPr>
-        <w:tabs>
-          <w:tab w:val="right" w:pos="10460"/>
-        </w:tabs>
-        <w:spacing w:before="40"/>
-        <w:ind w:left="567" w:hanging="357"/>
-        <w:jc w:val="both"/>
-        <w:rPr>
-          <w:rFonts w:ascii="Calibri" w:hAnsi="Calibri" w:eastAsia="Lucida Grande"/>
-          <w:b/>
-          <w:color w:val="auto"/>
-          <w:sz w:val="22"/>
-          <w:szCs w:val="22"/>
-        </w:rPr>
-      </w:pPr>
-      <w:r>
-        <w:rPr>
-          <w:rFonts w:ascii="Calibri" w:hAnsi="Calibri" w:eastAsia="Lucida Grande"/>
-          <w:b/>
-          <w:color w:val="auto"/>
-          <w:sz w:val="22"/>
-          <w:szCs w:val="22"/>
-        </w:rPr>
-        <w:t xml:space="preserve">Data </w:t>
-      </w:r>
-      <w:r>
-        <w:rPr>
-          <w:rFonts w:ascii="Calibri" w:hAnsi="Calibri" w:eastAsia="Lucida Grande"/>
-          <w:b/>
-          <w:color w:val="auto"/>
-          <w:sz w:val="22"/>
-          <w:szCs w:val="22"/>
-        </w:rPr>
-        <w:t>Engineering</w:t>
-      </w:r>
-    </w:p>
-    <w:p>
-      <w:pPr>
-        <w:pStyle w:val="FreeForm"/>
-        <w:tabs>
-          <w:tab w:val="right" w:pos="10460"/>
-        </w:tabs>
-        <w:ind w:left="567"/>
-        <w:jc w:val="both"/>
-        <w:rPr>
-          <w:rFonts w:ascii="Calibri" w:hAnsi="Calibri" w:eastAsia="Lucida Grande"/>
-          <w:color w:val="auto"/>
-          <w:sz w:val="22"/>
-          <w:szCs w:val="22"/>
-        </w:rPr>
-      </w:pPr>
-      <w:r>
-        <w:rPr>
-          <w:rFonts w:ascii="Calibri" w:hAnsi="Calibri" w:eastAsia="Lucida Grande"/>
-          <w:color w:val="auto"/>
-          <w:sz w:val="22"/>
-          <w:szCs w:val="22"/>
-        </w:rPr>
-        <w:t xml:space="preserve">Skills </w:t>
-      </w:r>
-      <w:r>
-        <w:rPr>
-          <w:rFonts w:ascii="Calibri" w:hAnsi="Calibri" w:eastAsia="Lucida Grande"/>
-          <w:color w:val="auto"/>
-          <w:sz w:val="22"/>
-          <w:szCs w:val="22"/>
-        </w:rPr>
-        <w:t xml:space="preserve">in </w:t>
-      </w:r>
-      <w:r>
-        <w:rPr>
-          <w:rFonts w:ascii="Calibri" w:hAnsi="Calibri" w:eastAsia="Lucida Grande"/>
-          <w:color w:val="auto"/>
-          <w:sz w:val="22"/>
-          <w:szCs w:val="22"/>
-        </w:rPr>
-        <w:t>data analytics</w:t>
-      </w:r>
-      <w:r>
-        <w:rPr>
-          <w:rFonts w:ascii="Calibri" w:hAnsi="Calibri" w:eastAsia="Lucida Grande"/>
-          <w:color w:val="auto"/>
-          <w:sz w:val="22"/>
-          <w:szCs w:val="22"/>
-        </w:rPr>
-        <w:t xml:space="preserve"> and machine</w:t>
-      </w:r>
-      <w:r>
-        <w:rPr>
-          <w:rFonts w:ascii="Calibri" w:hAnsi="Calibri" w:eastAsia="Lucida Grande"/>
-          <w:color w:val="auto"/>
-          <w:sz w:val="22"/>
-          <w:szCs w:val="22"/>
-        </w:rPr>
-        <w:t xml:space="preserve"> </w:t>
-      </w:r>
-      <w:r>
-        <w:rPr>
-          <w:rFonts w:ascii="Calibri" w:hAnsi="Calibri" w:eastAsia="Lucida Grande"/>
-          <w:color w:val="auto"/>
-          <w:sz w:val="22"/>
-          <w:szCs w:val="22"/>
-        </w:rPr>
-        <w:t>learning</w:t>
-      </w:r>
-      <w:r>
-        <w:rPr>
-          <w:rFonts w:ascii="Calibri" w:hAnsi="Calibri" w:eastAsia="Lucida Grande"/>
-          <w:color w:val="auto"/>
-          <w:sz w:val="22"/>
-          <w:szCs w:val="22"/>
-        </w:rPr>
-        <w:t xml:space="preserve"> </w:t>
-      </w:r>
-      <w:r>
-        <w:rPr>
-          <w:rFonts w:ascii="Calibri" w:hAnsi="Calibri" w:eastAsia="Lucida Grande"/>
-          <w:color w:val="auto"/>
-          <w:sz w:val="22"/>
-          <w:szCs w:val="22"/>
-        </w:rPr>
-        <w:t>developed at a</w:t>
-      </w:r>
-      <w:r>
-        <w:rPr>
-          <w:rFonts w:ascii="Calibri" w:hAnsi="Calibri" w:eastAsia="Lucida Grande"/>
-          <w:color w:val="auto"/>
-          <w:sz w:val="22"/>
-          <w:szCs w:val="22"/>
-        </w:rPr>
-        <w:t xml:space="preserve"> course in Artificial Intelligence at a top</w:t>
-      </w:r>
-      <w:r>
-        <w:rPr>
-          <w:rFonts w:ascii="Calibri" w:hAnsi="Calibri" w:eastAsia="Lucida Grande"/>
-          <w:color w:val="auto"/>
-          <w:sz w:val="22"/>
-          <w:szCs w:val="22"/>
-        </w:rPr>
-        <w:t xml:space="preserve"> French</w:t>
-      </w:r>
-      <w:r>
-        <w:rPr>
-          <w:rFonts w:ascii="Calibri" w:hAnsi="Calibri" w:eastAsia="Lucida Grande"/>
-          <w:color w:val="auto"/>
-          <w:sz w:val="22"/>
-          <w:szCs w:val="22"/>
-        </w:rPr>
-        <w:t xml:space="preserve"> engineering institute</w:t>
-      </w:r>
-      <w:r>
-        <w:rPr>
-          <w:rFonts w:ascii="Calibri" w:hAnsi="Calibri" w:eastAsia="Lucida Grande"/>
-          <w:color w:val="auto"/>
-          <w:sz w:val="22"/>
-          <w:szCs w:val="22"/>
-        </w:rPr>
-        <w:t xml:space="preserve"> and</w:t>
-      </w:r>
-      <w:r>
-        <w:rPr>
-          <w:rFonts w:ascii="Calibri" w:hAnsi="Calibri" w:eastAsia="Lucida Grande"/>
-          <w:color w:val="auto"/>
-          <w:sz w:val="22"/>
-          <w:szCs w:val="22"/>
-        </w:rPr>
-        <w:t xml:space="preserve"> through building</w:t>
-      </w:r>
-      <w:r>
-        <w:rPr>
-          <w:rFonts w:ascii="Calibri" w:hAnsi="Calibri" w:eastAsia="Lucida Grande"/>
-          <w:color w:val="auto"/>
-          <w:sz w:val="22"/>
-          <w:szCs w:val="22"/>
-        </w:rPr>
-        <w:t xml:space="preserve"> an email classifier in Python</w:t>
-      </w:r>
-    </w:p>
-    <w:p w14:noSpellErr="1">
-      <w:pPr>
-        <w:pStyle w:val="FreeForm"/>
-        <w:spacing w:before="240" w:beforeAutospacing="off" w:after="60"/>
-        <w:ind w:firstLine="567"/>
-        <w:rPr>
-          <w:rFonts w:ascii="Calibri" w:hAnsi="Calibri" w:eastAsia="Lucida Grande"/>
-          <w:b w:val="1"/>
-          <w:bCs w:val="1"/>
-          <w:color w:val="auto"/>
-          <w:sz w:val="28"/>
-          <w:szCs w:val="28"/>
-        </w:rPr>
-      </w:pPr>
-      <w:r>
-        <w:rPr>
-          <w:rFonts w:ascii="Calibri" w:hAnsi="Calibri" w:eastAsia="Lucida Grande"/>
-          <w:b/>
-          <w:bCs/>
-          <w:noProof/>
-          <w:color w:val="auto"/>
-          <w:sz w:val="28"/>
-          <w:szCs w:val="28"/>
-        </w:rPr>
-        <mc:AlternateContent>
-          <mc:Choice Requires="wps">
-            <w:drawing>
-              <wp:anchor distT="0" distB="0" distL="114300" distR="114300" simplePos="0" relativeHeight="251661312" behindDoc="0" locked="0" layoutInCell="1" allowOverlap="1" wp14:anchorId="38F0E33A" wp14:editId="0031F836">
-                <wp:simplePos x="0" y="0"/>
-                <wp:positionH relativeFrom="column">
-                  <wp:posOffset>175895</wp:posOffset>
-                </wp:positionH>
-                <wp:positionV relativeFrom="paragraph">
-                  <wp:posOffset>116923</wp:posOffset>
-                </wp:positionV>
-                <wp:extent cx="6454800" cy="0"/>
-                <wp:effectExtent l="25400" t="25400" r="22225" b="25400"/>
-                <wp:wrapNone/>
-                <wp:docPr id="3" name="Straight Connector 3"/>
-                <wp:cNvGraphicFramePr/>
-                <a:graphic xmlns:a="http://schemas.openxmlformats.org/drawingml/2006/main">
-                  <a:graphicData uri="http://schemas.microsoft.com/office/word/2010/wordprocessingShape">
-                    <wps:wsp>
-                      <wps:cNvCnPr/>
-                      <wps:spPr>
-                        <a:xfrm>
-                          <a:off x="0" y="0"/>
-                          <a:ext cx="6454800" cy="0"/>
-                        </a:xfrm>
-                        <a:prstGeom prst="line">
-                          <a:avLst/>
-                        </a:prstGeom>
-                        <a:ln cap="sq">
-                          <a:prstDash val="solid"/>
-                        </a:ln>
-                        <a:effectLst/>
-                      </wps:spPr>
-                      <wps:style>
-                        <a:lnRef idx="2">
-                          <a:schemeClr val="dk1"/>
-                        </a:lnRef>
-                        <a:fillRef idx="0">
-                          <a:schemeClr val="dk1"/>
-                        </a:fillRef>
-                        <a:effectRef idx="1">
-                          <a:schemeClr val="dk1"/>
-                        </a:effectRef>
-                        <a:fontRef idx="minor">
-                          <a:schemeClr val="tx1"/>
-                        </a:fontRef>
-                      </wps:style>
-                      <wps:bodyPr/>
-                    </wps:wsp>
-                  </a:graphicData>
-                </a:graphic>
-                <wp14:sizeRelH relativeFrom="margin">
-                  <wp14:pctWidth>0</wp14:pctWidth>
-                </wp14:sizeRelH>
-              </wp:anchor>
-            </w:drawing>
-          </mc:Choice>
-          <mc:Fallback>
-            <w:pict>
-              <v:line id="Straight Connector 3" style="position:absolute;z-index:251661312;visibility:visible;mso-wrap-style:square;mso-width-percent:0;mso-wrap-distance-left:9pt;mso-wrap-distance-top:0;mso-wrap-distance-right:9pt;mso-wrap-distance-bottom:0;mso-position-horizontal:absolute;mso-position-horizontal-relative:text;mso-position-vertical:absolute;mso-position-vertical-relative:text;mso-width-percent:0;mso-width-relative:margin" o:spid="_x0000_s1026" strokecolor="black [3200]" strokeweight="2pt" from="13.85pt,9.2pt" to="522.1pt,9.2pt" w14:anchorId="06B57436" o:gfxdata="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">
-                <v:stroke endcap="square"/>
-              </v:line>
-            </w:pict>
-          </mc:Fallback>
-        </mc:AlternateContent>
-      </w:r>
-      <w:r>
-        <w:rPr>
-          <w:rFonts w:ascii="Calibri" w:hAnsi="Calibri" w:eastAsia="Lucida Grande"/>
-          <w:b w:val="1"/>
-          <w:bCs w:val="1"/>
-          <w:color w:val="auto"/>
-          <w:sz w:val="28"/>
-          <w:szCs w:val="28"/>
-        </w:rPr>
-        <w:t>Projects</w:t>
+          <w:b w:val="1"/>
+          <w:bCs w:val="1"/>
+          <w:sz w:val="22"/>
+          <w:szCs w:val="22"/>
+        </w:rPr>
+      </w:pPr>
+      <w:proofErr w:type="spellStart"/>
+      <w:r>
+        <w:rPr>
+          <w:rFonts w:ascii="Calibri" w:hAnsi="Calibri" w:eastAsia="Lucida Grande"/>
+          <w:b w:val="1"/>
+          <w:bCs w:val="1"/>
+          <w:sz w:val="22"/>
+          <w:szCs w:val="22"/>
+        </w:rPr>
+        <w:t>SpectrumUI</w:t>
+      </w:r>
+      <w:proofErr w:type="spellEnd"/>
+      <w:r>
+        <w:rPr>
+          <w:rFonts w:ascii="Calibri" w:hAnsi="Calibri" w:eastAsia="Lucida Grande"/>
+          <w:b w:val="1"/>
+          <w:bCs w:val="1"/>
+          <w:sz w:val="22"/>
+          <w:szCs w:val="22"/>
+        </w:rPr>
+        <w:t xml:space="preserve">: </w:t>
+      </w:r>
+      <w:r>
+        <w:rPr>
+          <w:rFonts w:ascii="Calibri" w:hAnsi="Calibri" w:eastAsia="Lucida Grande"/>
+          <w:b w:val="0"/>
+          <w:bCs w:val="0"/>
+          <w:sz w:val="22"/>
+          <w:szCs w:val="22"/>
+        </w:rPr>
+        <w:t xml:space="preserve">Web application made up of microservices and micro frontends (using Web Components) in various technologies; continuous integration using Kubernetes with Jenkins X; </w:t>
+      </w:r>
+      <w:proofErr w:type="spellStart"/>
+      <w:r>
+        <w:rPr>
+          <w:rFonts w:ascii="Calibri" w:hAnsi="Calibri" w:eastAsia="Lucida Grande"/>
+          <w:b w:val="0"/>
+          <w:bCs w:val="0"/>
+          <w:sz w:val="22"/>
+          <w:szCs w:val="22"/>
+        </w:rPr>
+        <w:t>honours</w:t>
+      </w:r>
+      <w:proofErr w:type="spellEnd"/>
+      <w:r>
+        <w:rPr>
+          <w:rFonts w:ascii="Calibri" w:hAnsi="Calibri" w:eastAsia="Lucida Grande"/>
+          <w:b w:val="0"/>
+          <w:bCs w:val="0"/>
+          <w:sz w:val="22"/>
+          <w:szCs w:val="22"/>
+        </w:rPr>
+        <w:t xml:space="preserve"> thesis project developed at </w:t>
+      </w:r>
+      <w:proofErr w:type="spellStart"/>
+      <w:r>
+        <w:rPr>
+          <w:rFonts w:ascii="Calibri" w:hAnsi="Calibri" w:eastAsia="Lucida Grande"/>
+          <w:b w:val="0"/>
+          <w:bCs w:val="0"/>
+          <w:sz w:val="22"/>
+          <w:szCs w:val="22"/>
+        </w:rPr>
+        <w:t>Clearbox</w:t>
+      </w:r>
+      <w:proofErr w:type="spellEnd"/>
+      <w:r>
+        <w:rPr>
+          <w:rFonts w:ascii="Calibri" w:hAnsi="Calibri" w:eastAsia="Lucida Grande"/>
+          <w:b w:val="0"/>
+          <w:bCs w:val="0"/>
+          <w:sz w:val="22"/>
+          <w:szCs w:val="22"/>
+        </w:rPr>
+        <w:t xml:space="preserve"> Systems; constant delivery and feedback from a real client</w:t>
       </w:r>
     </w:p>
     <w:p>
@@ -2260,91 +1721,47 @@
         <w:jc w:val="both"/>
         <w:rPr>
           <w:rFonts w:ascii="Calibri" w:hAnsi="Calibri" w:eastAsia="Lucida Grande"/>
-          <w:b/>
-          <w:sz w:val="22"/>
-          <w:szCs w:val="22"/>
-        </w:rPr>
-      </w:pPr>
-      <w:r>
-        <w:rPr>
-          <w:rFonts w:ascii="Calibri" w:hAnsi="Calibri" w:eastAsia="Lucida Grande"/>
-          <w:b/>
-          <w:sz w:val="22"/>
-          <w:szCs w:val="22"/>
-        </w:rPr>
-        <w:t>Foresight</w:t>
-      </w:r>
-      <w:r>
-        <w:rPr>
-          <w:rFonts w:ascii="Calibri" w:hAnsi="Calibri" w:eastAsia="Lucida Grande"/>
-          <w:b/>
-          <w:sz w:val="22"/>
-          <w:szCs w:val="22"/>
-        </w:rPr>
-        <w:t>:</w:t>
-      </w:r>
-      <w:r>
-        <w:rPr>
-          <w:rFonts w:ascii="Calibri" w:hAnsi="Calibri" w:eastAsia="Lucida Grande"/>
-          <w:b/>
-          <w:sz w:val="22"/>
-          <w:szCs w:val="22"/>
-        </w:rPr>
-        <w:t xml:space="preserve"> </w:t>
-      </w:r>
-      <w:r>
-        <w:rPr>
-          <w:rFonts w:ascii="Calibri" w:hAnsi="Calibri" w:eastAsia="Lucida Grande"/>
-          <w:bCs/>
-          <w:sz w:val="22"/>
-          <w:szCs w:val="22"/>
-        </w:rPr>
-        <w:t>W</w:t>
-      </w:r>
-      <w:r>
-        <w:rPr>
-          <w:rFonts w:ascii="Calibri" w:hAnsi="Calibri" w:eastAsia="Lucida Grande"/>
-          <w:bCs/>
-          <w:sz w:val="22"/>
-          <w:szCs w:val="22"/>
-        </w:rPr>
-        <w:t>eb</w:t>
-      </w:r>
-      <w:r>
-        <w:rPr>
-          <w:rFonts w:ascii="Calibri" w:hAnsi="Calibri" w:eastAsia="Lucida Grande"/>
-          <w:bCs/>
-          <w:sz w:val="22"/>
-          <w:szCs w:val="22"/>
-        </w:rPr>
-        <w:t>-</w:t>
-      </w:r>
-      <w:r>
-        <w:rPr>
-          <w:rFonts w:ascii="Calibri" w:hAnsi="Calibri" w:eastAsia="Lucida Grande"/>
-          <w:bCs/>
-          <w:sz w:val="22"/>
-          <w:szCs w:val="22"/>
-        </w:rPr>
-        <w:t>app developed at Clearbox Systems built in AngularJ</w:t>
-      </w:r>
-      <w:r>
-        <w:rPr>
-          <w:rFonts w:ascii="Calibri" w:hAnsi="Calibri" w:eastAsia="Lucida Grande"/>
-          <w:bCs/>
-          <w:sz w:val="22"/>
-          <w:szCs w:val="22"/>
-        </w:rPr>
-        <w:t>S</w:t>
-      </w:r>
-      <w:r>
-        <w:rPr>
-          <w:rFonts w:ascii="Calibri" w:hAnsi="Calibri" w:eastAsia="Lucida Grande"/>
-          <w:bCs/>
-          <w:sz w:val="22"/>
-          <w:szCs w:val="22"/>
-        </w:rPr>
-        <w:t>, Typescript, Java and PostgreSQL</w:t>
+          <w:b w:val="1"/>
+          <w:bCs w:val="1"/>
+          <w:sz w:val="22"/>
+          <w:szCs w:val="22"/>
+        </w:rPr>
+      </w:pPr>
+      <w:r>
+        <w:rPr>
+          <w:rFonts w:ascii="Calibri" w:hAnsi="Calibri" w:eastAsia="Lucida Grande"/>
+          <w:b w:val="1"/>
+          <w:bCs w:val="1"/>
+          <w:sz w:val="22"/>
+          <w:szCs w:val="22"/>
+        </w:rPr>
+        <w:t xml:space="preserve">Foresight: </w:t>
+      </w:r>
+      <w:r>
+        <w:rPr>
+          <w:rFonts w:ascii="Calibri" w:hAnsi="Calibri" w:eastAsia="Lucida Grande"/>
+          <w:sz w:val="22"/>
+          <w:szCs w:val="22"/>
+        </w:rPr>
+        <w:t xml:space="preserve">AngularJS/Typescript frontend backed by a Java/PostgreSQL backend developed at </w:t>
+      </w:r>
+      <w:proofErr w:type="spellStart"/>
+      <w:r>
+        <w:rPr>
+          <w:rFonts w:ascii="Calibri" w:hAnsi="Calibri" w:eastAsia="Lucida Grande"/>
+          <w:sz w:val="22"/>
+          <w:szCs w:val="22"/>
+        </w:rPr>
+        <w:t>Clearbox</w:t>
+      </w:r>
+      <w:proofErr w:type="spellEnd"/>
+      <w:r>
+        <w:rPr>
+          <w:rFonts w:ascii="Calibri" w:hAnsi="Calibri" w:eastAsia="Lucida Grande"/>
+          <w:sz w:val="22"/>
+          <w:szCs w:val="22"/>
+        </w:rPr>
+        <w:t xml:space="preserve"> Systems for monitoring and controlling telecommunications equipment remotely</w:t>
       </w:r>
     </w:p>
     <w:p>
@@ -2362,124 +1779,161 @@
         <w:jc w:val="both"/>
         <w:rPr>
           <w:rFonts w:ascii="Calibri" w:hAnsi="Calibri" w:eastAsia="Lucida Grande"/>
+          <w:b w:val="1"/>
+          <w:bCs w:val="1"/>
+          <w:sz w:val="22"/>
+          <w:szCs w:val="22"/>
+        </w:rPr>
+      </w:pPr>
+      <w:proofErr w:type="spellStart"/>
+      <w:r>
+        <w:rPr>
+          <w:rFonts w:ascii="Calibri" w:hAnsi="Calibri" w:eastAsia="Lucida Grande"/>
+          <w:b w:val="1"/>
+          <w:bCs w:val="1"/>
+          <w:sz w:val="22"/>
+          <w:szCs w:val="22"/>
+        </w:rPr>
+        <w:t>AirbnMe</w:t>
+      </w:r>
+      <w:proofErr w:type="spellEnd"/>
+      <w:r>
+        <w:rPr>
+          <w:rFonts w:ascii="Calibri" w:hAnsi="Calibri" w:eastAsia="Lucida Grande"/>
+          <w:b w:val="1"/>
+          <w:bCs w:val="1"/>
+          <w:sz w:val="22"/>
+          <w:szCs w:val="22"/>
+        </w:rPr>
+        <w:t>:</w:t>
+      </w:r>
+      <w:r>
+        <w:rPr>
+          <w:rFonts w:ascii="Calibri" w:hAnsi="Calibri" w:eastAsia="Lucida Grande"/>
+          <w:b w:val="1"/>
+          <w:bCs w:val="1"/>
+          <w:sz w:val="22"/>
+          <w:szCs w:val="22"/>
+        </w:rPr>
+        <w:t xml:space="preserve"> </w:t>
+      </w:r>
+      <w:r>
+        <w:rPr>
+          <w:rFonts w:ascii="Calibri" w:hAnsi="Calibri" w:eastAsia="Lucida Grande"/>
           <w:b/>
           <w:sz w:val="22"/>
           <w:szCs w:val="22"/>
         </w:rPr>
-      </w:pPr>
-      <w:r>
-        <w:rPr>
-          <w:rFonts w:ascii="Calibri" w:hAnsi="Calibri" w:eastAsia="Lucida Grande"/>
-          <w:b/>
-          <w:sz w:val="22"/>
-          <w:szCs w:val="22"/>
+        <w:tab/>
+      </w:r>
+      <w:r>
+        <w:rPr>
+          <w:rFonts w:ascii="Calibri" w:hAnsi="Calibri" w:eastAsia="Lucida Grande"/>
+          <w:sz w:val="22"/>
+          <w:szCs w:val="22"/>
+        </w:rPr>
+        <w:t>A</w:t>
+      </w:r>
+      <w:r>
+        <w:rPr>
+          <w:rFonts w:ascii="Calibri" w:hAnsi="Calibri" w:eastAsia="Lucida Grande"/>
+          <w:sz w:val="22"/>
+          <w:szCs w:val="22"/>
+        </w:rPr>
+        <w:t>ccommodation-hosting marketplace</w:t>
+      </w:r>
+      <w:r>
+        <w:rPr>
+          <w:rFonts w:ascii="Calibri" w:hAnsi="Calibri" w:eastAsia="Lucida Grande"/>
+          <w:sz w:val="22"/>
+          <w:szCs w:val="22"/>
+        </w:rPr>
+        <w:t xml:space="preserve"> (personal project) built in React and Typescript with a</w:t>
+      </w:r>
+      <w:r>
+        <w:rPr>
+          <w:rFonts w:ascii="Calibri" w:hAnsi="Calibri" w:eastAsia="Lucida Grande"/>
+          <w:sz w:val="22"/>
+          <w:szCs w:val="22"/>
+        </w:rPr>
+        <w:t xml:space="preserve">n Express.</w:t>
+      </w:r>
+      <w:proofErr w:type="spellStart"/>
+      <w:r>
+        <w:rPr>
+          <w:rFonts w:ascii="Calibri" w:hAnsi="Calibri" w:eastAsia="Lucida Grande"/>
+          <w:sz w:val="22"/>
+          <w:szCs w:val="22"/>
+        </w:rPr>
+        <w:t xml:space="preserve">js</w:t>
+      </w:r>
+      <w:proofErr w:type="spellEnd"/>
+      <w:r>
+        <w:rPr>
+          <w:rFonts w:ascii="Calibri" w:hAnsi="Calibri" w:eastAsia="Lucida Grande"/>
+          <w:sz w:val="22"/>
+          <w:szCs w:val="22"/>
+        </w:rPr>
+        <w:t xml:space="preserve"> </w:t>
+      </w:r>
+      <w:r>
+        <w:rPr>
+          <w:rFonts w:ascii="Calibri" w:hAnsi="Calibri" w:eastAsia="Lucida Grande"/>
+          <w:sz w:val="22"/>
+          <w:szCs w:val="22"/>
+        </w:rPr>
+        <w:t>backend hosted by Heroku</w:t>
+      </w:r>
+      <w:r>
+        <w:rPr>
+          <w:rFonts w:ascii="Calibri" w:hAnsi="Calibri" w:eastAsia="Lucida Grande"/>
+          <w:sz w:val="22"/>
+          <w:szCs w:val="22"/>
+        </w:rPr>
+        <w:t xml:space="preserve"> </w:t>
+      </w:r>
+      <w:r>
+        <w:rPr>
+          <w:rFonts w:ascii="Calibri" w:hAnsi="Calibri" w:eastAsia="Lucida Grande"/>
+          <w:sz w:val="22"/>
+          <w:szCs w:val="22"/>
+        </w:rPr>
+        <w:t>(</w:t>
+      </w:r>
+      <w:proofErr w:type="spellStart"/>
+      <w:r>
+        <w:rPr>
+          <w:rFonts w:ascii="Calibri" w:hAnsi="Calibri" w:eastAsia="Lucida Grande"/>
+          <w:sz w:val="22"/>
+          <w:szCs w:val="22"/>
+          <w:u w:val="single"/>
+        </w:rPr>
+        <w:t>WillSmithTE</w:t>
+      </w:r>
+      <w:proofErr w:type="spellEnd"/>
+      <w:r>
+        <w:rPr>
+          <w:rFonts w:ascii="Calibri" w:hAnsi="Calibri" w:eastAsia="Lucida Grande"/>
+          <w:sz w:val="22"/>
+          <w:szCs w:val="22"/>
+          <w:u w:val="single"/>
+        </w:rPr>
+        <w:t>.com/</w:t>
+      </w:r>
+      <w:proofErr w:type="spellStart"/>
+      <w:r>
+        <w:rPr>
+          <w:rFonts w:ascii="Calibri" w:hAnsi="Calibri" w:eastAsia="Lucida Grande"/>
+          <w:sz w:val="22"/>
+          <w:szCs w:val="22"/>
+          <w:u w:val="single"/>
         </w:rPr>
         <w:t>AirbnMe</w:t>
       </w:r>
-      <w:r>
-        <w:rPr>
-          <w:rFonts w:ascii="Calibri" w:hAnsi="Calibri" w:eastAsia="Lucida Grande"/>
-          <w:b/>
-          <w:sz w:val="22"/>
-          <w:szCs w:val="22"/>
-        </w:rPr>
-        <w:t>:</w:t>
-      </w:r>
-      <w:r>
-        <w:rPr>
-          <w:rFonts w:ascii="Calibri" w:hAnsi="Calibri" w:eastAsia="Lucida Grande"/>
-          <w:b/>
-          <w:sz w:val="22"/>
-          <w:szCs w:val="22"/>
-        </w:rPr>
-        <w:t xml:space="preserve"> </w:t>
-      </w:r>
-      <w:r>
-        <w:rPr>
-          <w:rFonts w:ascii="Calibri" w:hAnsi="Calibri" w:eastAsia="Lucida Grande"/>
-          <w:b/>
-          <w:sz w:val="22"/>
-          <w:szCs w:val="22"/>
-        </w:rPr>
-        <w:tab/>
-      </w:r>
-      <w:r>
-        <w:rPr>
-          <w:rFonts w:ascii="Calibri" w:hAnsi="Calibri" w:eastAsia="Lucida Grande"/>
-          <w:bCs/>
-          <w:sz w:val="22"/>
-          <w:szCs w:val="22"/>
-        </w:rPr>
-        <w:t>A</w:t>
-      </w:r>
-      <w:r>
-        <w:rPr>
-          <w:rFonts w:ascii="Calibri" w:hAnsi="Calibri" w:eastAsia="Lucida Grande"/>
-          <w:bCs/>
-          <w:sz w:val="22"/>
-          <w:szCs w:val="22"/>
-        </w:rPr>
-        <w:t>ccommodation-hosting marketplace</w:t>
-      </w:r>
-      <w:r>
-        <w:rPr>
-          <w:rFonts w:ascii="Calibri" w:hAnsi="Calibri" w:eastAsia="Lucida Grande"/>
-          <w:bCs/>
-          <w:sz w:val="22"/>
-          <w:szCs w:val="22"/>
-        </w:rPr>
-        <w:t xml:space="preserve"> (personal project) built in React and Typescript with a</w:t>
-      </w:r>
-      <w:r>
-        <w:rPr>
-          <w:rFonts w:ascii="Calibri" w:hAnsi="Calibri" w:eastAsia="Lucida Grande"/>
-          <w:bCs/>
-          <w:sz w:val="22"/>
-          <w:szCs w:val="22"/>
-        </w:rPr>
-        <w:t xml:space="preserve">n Express.js </w:t>
-      </w:r>
-      <w:r>
-        <w:rPr>
-          <w:rFonts w:ascii="Calibri" w:hAnsi="Calibri" w:eastAsia="Lucida Grande"/>
-          <w:bCs/>
-          <w:sz w:val="22"/>
-          <w:szCs w:val="22"/>
-        </w:rPr>
-        <w:t>backend</w:t>
-      </w:r>
-      <w:r>
-        <w:rPr>
-          <w:rFonts w:ascii="Calibri" w:hAnsi="Calibri" w:eastAsia="Lucida Grande"/>
-          <w:bCs/>
-          <w:sz w:val="22"/>
-          <w:szCs w:val="22"/>
-        </w:rPr>
-        <w:t xml:space="preserve"> </w:t>
-      </w:r>
-      <w:r>
-        <w:rPr>
-          <w:rFonts w:ascii="Calibri" w:hAnsi="Calibri" w:eastAsia="Lucida Grande"/>
-          <w:bCs/>
-          <w:sz w:val="22"/>
-          <w:szCs w:val="22"/>
-        </w:rPr>
-        <w:t>(</w:t>
-      </w:r>
-      <w:r>
-        <w:rPr>
-          <w:rFonts w:ascii="Calibri" w:hAnsi="Calibri" w:eastAsia="Lucida Grande"/>
-          <w:bCs/>
-          <w:sz w:val="22"/>
-          <w:szCs w:val="22"/>
-          <w:u w:val="single"/>
-        </w:rPr>
-        <w:t>WillSmithTE.com/AirbnMe</w:t>
-      </w:r>
-      <w:r>
-        <w:rPr>
-          <w:rFonts w:ascii="Calibri" w:hAnsi="Calibri" w:eastAsia="Lucida Grande"/>
-          <w:bCs/>
+      <w:proofErr w:type="spellEnd"/>
+      <w:r>
+        <w:rPr>
+          <w:rFonts w:ascii="Calibri" w:hAnsi="Calibri" w:eastAsia="Lucida Grande"/>
           <w:sz w:val="22"/>
           <w:szCs w:val="22"/>
         </w:rPr>
@@ -2503,259 +1957,71 @@
         <w:jc w:val="both"/>
         <w:rPr>
           <w:rFonts w:ascii="Calibri" w:hAnsi="Calibri" w:eastAsia="Lucida Grande"/>
-          <w:b/>
-          <w:sz w:val="22"/>
-          <w:szCs w:val="22"/>
-        </w:rPr>
-      </w:pPr>
-      <w:r>
-        <w:rPr>
-          <w:rFonts w:ascii="Calibri" w:hAnsi="Calibri" w:eastAsia="Lucida Grande"/>
-          <w:b/>
-          <w:sz w:val="22"/>
-          <w:szCs w:val="22"/>
-        </w:rPr>
-        <w:t>Not-That-Temp</w:t>
-      </w:r>
-      <w:r>
-        <w:rPr>
-          <w:rFonts w:ascii="Calibri" w:hAnsi="Calibri" w:eastAsia="Lucida Grande"/>
-          <w:b/>
-          <w:sz w:val="22"/>
-          <w:szCs w:val="22"/>
-        </w:rPr>
-        <w:t>:</w:t>
-      </w:r>
-      <w:r>
-        <w:rPr>
-          <w:rFonts w:ascii="Calibri" w:hAnsi="Calibri" w:eastAsia="Lucida Grande"/>
-          <w:b/>
-          <w:sz w:val="22"/>
-          <w:szCs w:val="22"/>
-        </w:rPr>
-        <w:t xml:space="preserve"> </w:t>
-      </w:r>
-      <w:r>
-        <w:rPr>
-          <w:rFonts w:ascii="Calibri" w:hAnsi="Calibri" w:eastAsia="Lucida Grande"/>
-          <w:bCs/>
-          <w:sz w:val="22"/>
-          <w:szCs w:val="22"/>
-        </w:rPr>
-        <w:t xml:space="preserve">Static website built with </w:t>
-      </w:r>
-      <w:r>
-        <w:rPr>
-          <w:rFonts w:ascii="Calibri" w:hAnsi="Calibri" w:eastAsia="Lucida Grande"/>
-          <w:bCs/>
-          <w:sz w:val="22"/>
-          <w:szCs w:val="22"/>
-        </w:rPr>
-        <w:t>Java</w:t>
-      </w:r>
-      <w:r>
-        <w:rPr>
-          <w:rFonts w:ascii="Calibri" w:hAnsi="Calibri" w:eastAsia="Lucida Grande"/>
-          <w:bCs/>
-          <w:sz w:val="22"/>
-          <w:szCs w:val="22"/>
-        </w:rPr>
-        <w:t>S</w:t>
-      </w:r>
-      <w:r>
-        <w:rPr>
-          <w:rFonts w:ascii="Calibri" w:hAnsi="Calibri" w:eastAsia="Lucida Grande"/>
-          <w:bCs/>
-          <w:sz w:val="22"/>
-          <w:szCs w:val="22"/>
-        </w:rPr>
-        <w:t>cript</w:t>
-      </w:r>
-      <w:r>
-        <w:rPr>
-          <w:rFonts w:ascii="Calibri" w:hAnsi="Calibri" w:eastAsia="Lucida Grande"/>
-          <w:bCs/>
-          <w:sz w:val="22"/>
-          <w:szCs w:val="22"/>
-        </w:rPr>
-        <w:t xml:space="preserve">, </w:t>
-      </w:r>
-      <w:r>
-        <w:rPr>
-          <w:rFonts w:ascii="Calibri" w:hAnsi="Calibri" w:eastAsia="Lucida Grande"/>
-          <w:bCs/>
-          <w:sz w:val="22"/>
-          <w:szCs w:val="22"/>
-        </w:rPr>
-        <w:t xml:space="preserve">JQuery, </w:t>
-      </w:r>
-      <w:r>
-        <w:rPr>
-          <w:rFonts w:ascii="Calibri" w:hAnsi="Calibri" w:eastAsia="Lucida Grande"/>
-          <w:bCs/>
-          <w:sz w:val="22"/>
-          <w:szCs w:val="22"/>
-        </w:rPr>
-        <w:t xml:space="preserve">HTML and CSS </w:t>
-      </w:r>
-      <w:r>
-        <w:rPr>
-          <w:rFonts w:ascii="Calibri" w:hAnsi="Calibri" w:eastAsia="Lucida Grande"/>
-          <w:bCs/>
-          <w:sz w:val="22"/>
-          <w:szCs w:val="22"/>
-        </w:rPr>
-        <w:t xml:space="preserve">fetching the </w:t>
-      </w:r>
-      <w:r>
-        <w:rPr>
-          <w:rFonts w:ascii="Calibri" w:hAnsi="Calibri" w:eastAsia="Lucida Grande"/>
-          <w:bCs/>
-          <w:sz w:val="22"/>
-          <w:szCs w:val="22"/>
-        </w:rPr>
-        <w:t>weather</w:t>
-      </w:r>
-      <w:r>
-        <w:rPr>
-          <w:rFonts w:ascii="Calibri" w:hAnsi="Calibri" w:eastAsia="Lucida Grande"/>
-          <w:bCs/>
-          <w:sz w:val="22"/>
-          <w:szCs w:val="22"/>
-        </w:rPr>
-        <w:t xml:space="preserve"> </w:t>
-      </w:r>
-      <w:r>
-        <w:rPr>
-          <w:rFonts w:ascii="Calibri" w:hAnsi="Calibri" w:eastAsia="Lucida Grande"/>
-          <w:bCs/>
-          <w:sz w:val="22"/>
-          <w:szCs w:val="22"/>
-        </w:rPr>
-        <w:t xml:space="preserve">at a specified location </w:t>
-      </w:r>
-      <w:r>
-        <w:rPr>
-          <w:rFonts w:ascii="Calibri" w:hAnsi="Calibri" w:eastAsia="Lucida Grande"/>
-          <w:bCs/>
-          <w:sz w:val="22"/>
-          <w:szCs w:val="22"/>
-        </w:rPr>
-        <w:t xml:space="preserve">with </w:t>
-      </w:r>
-      <w:r>
-        <w:rPr>
-          <w:rFonts w:ascii="Calibri" w:hAnsi="Calibri" w:eastAsia="Lucida Grande"/>
-          <w:bCs/>
-          <w:sz w:val="22"/>
-          <w:szCs w:val="22"/>
-        </w:rPr>
-        <w:t>a 3</w:t>
-      </w:r>
-      <w:r>
-        <w:rPr>
-          <w:rFonts w:ascii="Calibri" w:hAnsi="Calibri" w:eastAsia="Lucida Grande"/>
-          <w:bCs/>
-          <w:sz w:val="22"/>
-          <w:szCs w:val="22"/>
-        </w:rPr>
-        <w:t>rd</w:t>
-      </w:r>
-      <w:r>
-        <w:rPr>
-          <w:rFonts w:ascii="Calibri" w:hAnsi="Calibri" w:eastAsia="Lucida Grande"/>
-          <w:bCs/>
-          <w:sz w:val="22"/>
-          <w:szCs w:val="22"/>
-        </w:rPr>
-        <w:t>-party API</w:t>
-      </w:r>
-      <w:r>
-        <w:rPr>
-          <w:rFonts w:ascii="Calibri" w:hAnsi="Calibri" w:eastAsia="Lucida Grande"/>
-          <w:bCs/>
-          <w:sz w:val="22"/>
-          <w:szCs w:val="22"/>
-        </w:rPr>
-        <w:t xml:space="preserve">, working with </w:t>
-      </w:r>
-      <w:r>
-        <w:rPr>
-          <w:rFonts w:ascii="Calibri" w:hAnsi="Calibri" w:eastAsia="Lucida Grande"/>
-          <w:bCs/>
-          <w:sz w:val="22"/>
-          <w:szCs w:val="22"/>
-        </w:rPr>
-        <w:t>P</w:t>
-      </w:r>
-      <w:r>
-        <w:rPr>
-          <w:rFonts w:ascii="Calibri" w:hAnsi="Calibri" w:eastAsia="Lucida Grande"/>
-          <w:bCs/>
-          <w:sz w:val="22"/>
-          <w:szCs w:val="22"/>
-        </w:rPr>
-        <w:t xml:space="preserve">romises </w:t>
-      </w:r>
-      <w:r>
-        <w:rPr>
-          <w:rFonts w:ascii="Calibri" w:hAnsi="Calibri" w:eastAsia="Lucida Grande"/>
-          <w:bCs/>
-          <w:sz w:val="22"/>
-          <w:szCs w:val="22"/>
-        </w:rPr>
-        <w:t>and handling</w:t>
-      </w:r>
-      <w:r>
-        <w:rPr>
-          <w:rFonts w:ascii="Calibri" w:hAnsi="Calibri" w:eastAsia="Lucida Grande"/>
-          <w:bCs/>
-          <w:sz w:val="22"/>
-          <w:szCs w:val="22"/>
-        </w:rPr>
-        <w:t xml:space="preserve"> </w:t>
-      </w:r>
-      <w:r>
-        <w:rPr>
-          <w:rFonts w:ascii="Calibri" w:hAnsi="Calibri" w:eastAsia="Lucida Grande"/>
-          <w:bCs/>
-          <w:sz w:val="22"/>
-          <w:szCs w:val="22"/>
-        </w:rPr>
-        <w:t>errors</w:t>
-      </w:r>
-      <w:r>
-        <w:rPr>
-          <w:rFonts w:ascii="Calibri" w:hAnsi="Calibri" w:eastAsia="Lucida Grande"/>
-          <w:bCs/>
-          <w:sz w:val="22"/>
-          <w:szCs w:val="22"/>
-        </w:rPr>
-        <w:t xml:space="preserve"> </w:t>
-      </w:r>
-      <w:r>
-        <w:rPr>
-          <w:rFonts w:ascii="Calibri" w:hAnsi="Calibri" w:eastAsia="Lucida Grande"/>
-          <w:bCs/>
-          <w:sz w:val="22"/>
-          <w:szCs w:val="22"/>
-        </w:rPr>
-        <w:t>(</w:t>
-      </w:r>
-      <w:r>
-        <w:rPr>
-          <w:rFonts w:ascii="Calibri" w:hAnsi="Calibri" w:eastAsia="Lucida Grande"/>
-          <w:bCs/>
+          <w:b w:val="1"/>
+          <w:bCs w:val="1"/>
+          <w:sz w:val="22"/>
+          <w:szCs w:val="22"/>
+        </w:rPr>
+      </w:pPr>
+      <w:r>
+        <w:rPr>
+          <w:rFonts w:ascii="Calibri" w:hAnsi="Calibri" w:eastAsia="Lucida Grande"/>
+          <w:b w:val="1"/>
+          <w:bCs w:val="1"/>
+          <w:sz w:val="22"/>
+          <w:szCs w:val="22"/>
+        </w:rPr>
+        <w:t xml:space="preserve">Not-That-Temp: </w:t>
+      </w:r>
+      <w:r>
+        <w:rPr>
+          <w:rFonts w:ascii="Calibri" w:hAnsi="Calibri" w:eastAsia="Lucida Grande"/>
+          <w:sz w:val="22"/>
+          <w:szCs w:val="22"/>
+        </w:rPr>
+        <w:t xml:space="preserve">Simple static website made with JavaScript, </w:t>
+      </w:r>
+      <w:proofErr w:type="spellStart"/>
+      <w:r>
+        <w:rPr>
+          <w:rFonts w:ascii="Calibri" w:hAnsi="Calibri" w:eastAsia="Lucida Grande"/>
+          <w:sz w:val="22"/>
+          <w:szCs w:val="22"/>
+        </w:rPr>
+        <w:t>JQuery</w:t>
+      </w:r>
+      <w:proofErr w:type="spellEnd"/>
+      <w:r>
+        <w:rPr>
+          <w:rFonts w:ascii="Calibri" w:hAnsi="Calibri" w:eastAsia="Lucida Grande"/>
+          <w:sz w:val="22"/>
+          <w:szCs w:val="22"/>
+        </w:rPr>
+        <w:t>, HTML and CSS; fetches the weather at a specified location (</w:t>
+      </w:r>
+      <w:proofErr w:type="spellStart"/>
+      <w:r>
+        <w:rPr>
+          <w:rFonts w:ascii="Calibri" w:hAnsi="Calibri" w:eastAsia="Lucida Grande"/>
           <w:sz w:val="22"/>
           <w:szCs w:val="22"/>
           <w:u w:val="single"/>
         </w:rPr>
-        <w:t>WillSmithTE.com/Not-That-Temp</w:t>
-      </w:r>
-      <w:r>
-        <w:rPr>
-          <w:rFonts w:ascii="Calibri" w:hAnsi="Calibri" w:eastAsia="Lucida Grande"/>
-          <w:bCs/>
+        <w:t>WillSmithTE</w:t>
+      </w:r>
+      <w:proofErr w:type="spellEnd"/>
+      <w:r>
+        <w:rPr>
+          <w:rFonts w:ascii="Calibri" w:hAnsi="Calibri" w:eastAsia="Lucida Grande"/>
+          <w:sz w:val="22"/>
+          <w:szCs w:val="22"/>
+          <w:u w:val="single"/>
+        </w:rPr>
+        <w:t>.com/Not-That-Temp</w:t>
+      </w:r>
+      <w:r>
+        <w:rPr>
+          <w:rFonts w:ascii="Calibri" w:hAnsi="Calibri" w:eastAsia="Lucida Grande"/>
           <w:sz w:val="22"/>
           <w:szCs w:val="22"/>
         </w:rPr>
@@ -2777,115 +2043,73 @@
         <w:jc w:val="both"/>
         <w:rPr>
           <w:rFonts w:ascii="Calibri" w:hAnsi="Calibri" w:eastAsia="Lucida Grande"/>
-          <w:b/>
-          <w:sz w:val="22"/>
-          <w:szCs w:val="22"/>
-        </w:rPr>
-      </w:pPr>
-      <w:r>
-        <w:rPr>
-          <w:rFonts w:ascii="Calibri" w:hAnsi="Calibri" w:eastAsia="Lucida Grande"/>
-          <w:b/>
-          <w:sz w:val="22"/>
-          <w:szCs w:val="22"/>
-        </w:rPr>
-        <w:t>Email Classifier</w:t>
-      </w:r>
-      <w:r>
-        <w:rPr>
-          <w:rFonts w:ascii="Calibri" w:hAnsi="Calibri" w:eastAsia="Lucida Grande"/>
-          <w:b/>
-          <w:sz w:val="22"/>
-          <w:szCs w:val="22"/>
-        </w:rPr>
-        <w:t>:</w:t>
-      </w:r>
-      <w:r>
-        <w:rPr>
-          <w:rFonts w:ascii="Calibri" w:hAnsi="Calibri" w:eastAsia="Lucida Grande"/>
-          <w:b/>
-          <w:sz w:val="22"/>
-          <w:szCs w:val="22"/>
-        </w:rPr>
-        <w:t xml:space="preserve"> </w:t>
-      </w:r>
-      <w:r>
-        <w:rPr>
-          <w:rFonts w:ascii="Calibri" w:hAnsi="Calibri" w:eastAsia="Lucida Grande"/>
-          <w:bCs/>
-          <w:sz w:val="22"/>
-          <w:szCs w:val="22"/>
-        </w:rPr>
-        <w:t>B</w:t>
-      </w:r>
-      <w:r>
-        <w:rPr>
-          <w:rFonts w:ascii="Calibri" w:hAnsi="Calibri" w:eastAsia="Lucida Grande"/>
-          <w:bCs/>
-          <w:sz w:val="22"/>
-          <w:szCs w:val="22"/>
-        </w:rPr>
-        <w:t xml:space="preserve">inary </w:t>
-      </w:r>
-      <w:r>
-        <w:rPr>
-          <w:rFonts w:ascii="Calibri" w:hAnsi="Calibri" w:eastAsia="Lucida Grande"/>
-          <w:bCs/>
-          <w:sz w:val="22"/>
-          <w:szCs w:val="22"/>
-        </w:rPr>
-        <w:t>machine learning</w:t>
-      </w:r>
-      <w:r>
-        <w:rPr>
-          <w:rFonts w:ascii="Calibri" w:hAnsi="Calibri" w:eastAsia="Lucida Grande"/>
-          <w:bCs/>
-          <w:sz w:val="22"/>
-          <w:szCs w:val="22"/>
-        </w:rPr>
-        <w:t>/artificial intelligence</w:t>
-      </w:r>
-      <w:r>
-        <w:rPr>
-          <w:rFonts w:ascii="Calibri" w:hAnsi="Calibri" w:eastAsia="Lucida Grande"/>
-          <w:bCs/>
-          <w:sz w:val="22"/>
-          <w:szCs w:val="22"/>
-        </w:rPr>
-        <w:t xml:space="preserve"> </w:t>
-      </w:r>
-      <w:r>
-        <w:rPr>
-          <w:rFonts w:ascii="Calibri" w:hAnsi="Calibri" w:eastAsia="Lucida Grande"/>
-          <w:bCs/>
-          <w:sz w:val="22"/>
-          <w:szCs w:val="22"/>
-        </w:rPr>
-        <w:t>classifier of emails into promotional and personal categories built in Python with sklearn</w:t>
-      </w:r>
-      <w:r>
-        <w:rPr>
-          <w:rFonts w:ascii="Calibri" w:hAnsi="Calibri" w:eastAsia="Lucida Grande"/>
-          <w:bCs/>
-          <w:sz w:val="22"/>
-          <w:szCs w:val="22"/>
-        </w:rPr>
-        <w:t xml:space="preserve"> (</w:t>
-      </w:r>
-      <w:r>
-        <w:rPr>
-          <w:rFonts w:ascii="Calibri" w:hAnsi="Calibri" w:eastAsia="Lucida Grande"/>
-          <w:bCs/>
+          <w:b w:val="1"/>
+          <w:bCs w:val="1"/>
+          <w:sz w:val="22"/>
+          <w:szCs w:val="22"/>
+        </w:rPr>
+      </w:pPr>
+      <w:r>
+        <w:rPr>
+          <w:rFonts w:ascii="Calibri" w:hAnsi="Calibri" w:eastAsia="Lucida Grande"/>
+          <w:b w:val="1"/>
+          <w:bCs w:val="1"/>
+          <w:sz w:val="22"/>
+          <w:szCs w:val="22"/>
+        </w:rPr>
+        <w:t xml:space="preserve">Email Classifier: </w:t>
+      </w:r>
+      <w:r>
+        <w:rPr>
+          <w:rFonts w:ascii="Calibri" w:hAnsi="Calibri" w:eastAsia="Lucida Grande"/>
+          <w:sz w:val="22"/>
+          <w:szCs w:val="22"/>
+        </w:rPr>
+        <w:t>Binary machine learning/artificial intelligence classifier of emails into promotional and personal categories developed in Python with sklearn (</w:t>
+      </w:r>
+      <w:r>
+        <w:rPr>
+          <w:rFonts w:ascii="Calibri" w:hAnsi="Calibri" w:eastAsia="Lucida Grande"/>
           <w:sz w:val="22"/>
           <w:szCs w:val="22"/>
           <w:u w:val="single"/>
         </w:rPr>
-        <w:t>github.com/WillSmithTE/AIEmailClassifier</w:t>
-      </w:r>
-      <w:r>
-        <w:rPr>
-          <w:rFonts w:ascii="Calibri" w:hAnsi="Calibri" w:eastAsia="Lucida Grande"/>
-          <w:bCs/>
+        <w:t>github.com/</w:t>
+      </w:r>
+      <w:proofErr w:type="spellStart"/>
+      <w:r>
+        <w:rPr>
+          <w:rFonts w:ascii="Calibri" w:hAnsi="Calibri" w:eastAsia="Lucida Grande"/>
+          <w:sz w:val="22"/>
+          <w:szCs w:val="22"/>
+          <w:u w:val="single"/>
+        </w:rPr>
+        <w:t>WillSmithTE</w:t>
+      </w:r>
+      <w:proofErr w:type="spellEnd"/>
+      <w:r>
+        <w:rPr>
+          <w:rFonts w:ascii="Calibri" w:hAnsi="Calibri" w:eastAsia="Lucida Grande"/>
+          <w:sz w:val="22"/>
+          <w:szCs w:val="22"/>
+          <w:u w:val="single"/>
+        </w:rPr>
+        <w:t>/</w:t>
+      </w:r>
+      <w:proofErr w:type="spellStart"/>
+      <w:r>
+        <w:rPr>
+          <w:rFonts w:ascii="Calibri" w:hAnsi="Calibri" w:eastAsia="Lucida Grande"/>
+          <w:sz w:val="22"/>
+          <w:szCs w:val="22"/>
+          <w:u w:val="single"/>
+        </w:rPr>
+        <w:t>AIEmailClassifier</w:t>
+      </w:r>
+      <w:proofErr w:type="spellEnd"/>
+      <w:r>
+        <w:rPr>
+          <w:rFonts w:ascii="Calibri" w:hAnsi="Calibri" w:eastAsia="Lucida Grande"/>
           <w:sz w:val="22"/>
           <w:szCs w:val="22"/>
         </w:rPr>
@@ -2907,15 +2131,17 @@
         <w:jc w:val="both"/>
         <w:rPr>
           <w:rFonts w:ascii="Calibri" w:hAnsi="Calibri" w:eastAsia="Lucida Grande"/>
-          <w:b/>
-          <w:sz w:val="22"/>
-          <w:szCs w:val="22"/>
-        </w:rPr>
-      </w:pPr>
-      <w:r>
-        <w:rPr>
-          <w:rFonts w:ascii="Calibri" w:hAnsi="Calibri" w:eastAsia="Lucida Grande"/>
-          <w:b/>
+          <w:b w:val="1"/>
+          <w:bCs w:val="1"/>
+          <w:sz w:val="22"/>
+          <w:szCs w:val="22"/>
+        </w:rPr>
+      </w:pPr>
+      <w:r>
+        <w:rPr>
+          <w:rFonts w:ascii="Calibri" w:hAnsi="Calibri" w:eastAsia="Lucida Grande"/>
+          <w:b w:val="1"/>
+          <w:bCs w:val="1"/>
           <w:sz w:val="22"/>
           <w:szCs w:val="22"/>
         </w:rPr>
@@ -2924,7 +2150,8 @@
       <w:r>
         <w:rPr>
           <w:rFonts w:ascii="Calibri" w:hAnsi="Calibri" w:eastAsia="Lucida Grande"/>
-          <w:b/>
+          <w:b w:val="1"/>
+          <w:bCs w:val="1"/>
           <w:sz w:val="22"/>
           <w:szCs w:val="22"/>
         </w:rPr>
@@ -2933,7 +2160,8 @@
       <w:r>
         <w:rPr>
           <w:rFonts w:ascii="Calibri" w:hAnsi="Calibri" w:eastAsia="Lucida Grande"/>
-          <w:b/>
+          <w:b w:val="1"/>
+          <w:bCs w:val="1"/>
           <w:sz w:val="22"/>
           <w:szCs w:val="22"/>
         </w:rPr>
@@ -2942,7 +2170,8 @@
       <w:r>
         <w:rPr>
           <w:rFonts w:ascii="Calibri" w:hAnsi="Calibri" w:eastAsia="Lucida Grande"/>
-          <w:b/>
+          <w:b w:val="1"/>
+          <w:bCs w:val="1"/>
           <w:sz w:val="22"/>
           <w:szCs w:val="22"/>
         </w:rPr>
@@ -2951,7 +2180,6 @@
       <w:r>
         <w:rPr>
           <w:rFonts w:ascii="Calibri" w:hAnsi="Calibri" w:eastAsia="Lucida Grande"/>
-          <w:bCs/>
           <w:sz w:val="22"/>
           <w:szCs w:val="22"/>
         </w:rPr>
@@ -2960,7 +2188,6 @@
       <w:r>
         <w:rPr>
           <w:rFonts w:ascii="Calibri" w:hAnsi="Calibri" w:eastAsia="Lucida Grande"/>
-          <w:bCs/>
           <w:sz w:val="22"/>
           <w:szCs w:val="22"/>
         </w:rPr>
@@ -2969,7 +2196,6 @@
       <w:r>
         <w:rPr>
           <w:rFonts w:ascii="Calibri" w:hAnsi="Calibri" w:eastAsia="Lucida Grande"/>
-          <w:bCs/>
           <w:sz w:val="22"/>
           <w:szCs w:val="22"/>
         </w:rPr>
@@ -2978,7 +2204,6 @@
       <w:r>
         <w:rPr>
           <w:rFonts w:ascii="Calibri" w:hAnsi="Calibri" w:eastAsia="Lucida Grande"/>
-          <w:bCs/>
           <w:sz w:val="22"/>
           <w:szCs w:val="22"/>
         </w:rPr>
@@ -2987,7 +2212,6 @@
       <w:r>
         <w:rPr>
           <w:rFonts w:ascii="Calibri" w:hAnsi="Calibri" w:eastAsia="Lucida Grande"/>
-          <w:bCs/>
           <w:sz w:val="22"/>
           <w:szCs w:val="22"/>
         </w:rPr>
@@ -2996,7 +2220,6 @@
       <w:r>
         <w:rPr>
           <w:rFonts w:ascii="Calibri" w:hAnsi="Calibri" w:eastAsia="Lucida Grande"/>
-          <w:bCs/>
           <w:sz w:val="22"/>
           <w:szCs w:val="22"/>
         </w:rPr>
@@ -3005,7 +2228,6 @@
       <w:r>
         <w:rPr>
           <w:rFonts w:ascii="Calibri" w:hAnsi="Calibri" w:eastAsia="Lucida Grande"/>
-          <w:bCs/>
           <w:sz w:val="22"/>
           <w:szCs w:val="22"/>
         </w:rPr>
@@ -3014,7 +2236,6 @@
       <w:r>
         <w:rPr>
           <w:rFonts w:ascii="Calibri" w:hAnsi="Calibri" w:eastAsia="Lucida Grande"/>
-          <w:bCs/>
           <w:sz w:val="22"/>
           <w:szCs w:val="22"/>
         </w:rPr>
@@ -3023,7 +2244,6 @@
       <w:r>
         <w:rPr>
           <w:rFonts w:ascii="Calibri" w:hAnsi="Calibri" w:eastAsia="Lucida Grande"/>
-          <w:bCs/>
           <w:sz w:val="22"/>
           <w:szCs w:val="22"/>
         </w:rPr>
@@ -3032,7 +2252,6 @@
       <w:r>
         <w:rPr>
           <w:rFonts w:ascii="Calibri" w:hAnsi="Calibri" w:eastAsia="Lucida Grande"/>
-          <w:bCs/>
           <w:sz w:val="22"/>
           <w:szCs w:val="22"/>
         </w:rPr>
@@ -3041,7 +2260,6 @@
       <w:r>
         <w:rPr>
           <w:rFonts w:ascii="Calibri" w:hAnsi="Calibri" w:eastAsia="Lucida Grande"/>
-          <w:bCs/>
           <w:sz w:val="22"/>
           <w:szCs w:val="22"/>
         </w:rPr>
@@ -3050,7 +2268,6 @@
       <w:r>
         <w:rPr>
           <w:rFonts w:ascii="Calibri" w:hAnsi="Calibri" w:eastAsia="Lucida Grande"/>
-          <w:bCs/>
           <w:sz w:val="22"/>
           <w:szCs w:val="22"/>
         </w:rPr>
@@ -3059,7 +2276,6 @@
       <w:r>
         <w:rPr>
           <w:rFonts w:ascii="Calibri" w:hAnsi="Calibri" w:eastAsia="Lucida Grande"/>
-          <w:bCs/>
           <w:sz w:val="22"/>
           <w:szCs w:val="22"/>
         </w:rPr>
@@ -3068,7 +2284,6 @@
       <w:r>
         <w:rPr>
           <w:rFonts w:ascii="Calibri" w:hAnsi="Calibri" w:eastAsia="Lucida Grande"/>
-          <w:bCs/>
           <w:sz w:val="22"/>
           <w:szCs w:val="22"/>
         </w:rPr>
@@ -3090,15 +2305,17 @@
         <w:jc w:val="both"/>
         <w:rPr>
           <w:rFonts w:ascii="Calibri" w:hAnsi="Calibri" w:eastAsia="Lucida Grande"/>
-          <w:b/>
-          <w:sz w:val="22"/>
-          <w:szCs w:val="22"/>
-        </w:rPr>
-      </w:pPr>
-      <w:r>
-        <w:rPr>
-          <w:rFonts w:ascii="Calibri" w:hAnsi="Calibri" w:eastAsia="Lucida Grande"/>
-          <w:b/>
+          <w:b w:val="1"/>
+          <w:bCs w:val="1"/>
+          <w:sz w:val="22"/>
+          <w:szCs w:val="22"/>
+        </w:rPr>
+      </w:pPr>
+      <w:r>
+        <w:rPr>
+          <w:rFonts w:ascii="Calibri" w:hAnsi="Calibri" w:eastAsia="Lucida Grande"/>
+          <w:b w:val="1"/>
+          <w:bCs w:val="1"/>
           <w:sz w:val="22"/>
           <w:szCs w:val="22"/>
         </w:rPr>
@@ -3107,7 +2324,6 @@
       <w:r>
         <w:rPr>
           <w:rFonts w:ascii="Calibri" w:hAnsi="Calibri" w:eastAsia="Lucida Grande"/>
-          <w:bCs/>
           <w:sz w:val="22"/>
           <w:szCs w:val="22"/>
         </w:rPr>
@@ -3116,7 +2332,6 @@
       <w:r>
         <w:rPr>
           <w:rFonts w:ascii="Calibri" w:hAnsi="Calibri" w:eastAsia="Lucida Grande"/>
-          <w:bCs/>
           <w:sz w:val="22"/>
           <w:szCs w:val="22"/>
         </w:rPr>
@@ -3125,7 +2340,6 @@
       <w:r>
         <w:rPr>
           <w:rFonts w:ascii="Calibri" w:hAnsi="Calibri" w:eastAsia="Lucida Grande"/>
-          <w:bCs/>
           <w:sz w:val="22"/>
           <w:szCs w:val="22"/>
         </w:rPr>
@@ -3134,7 +2348,6 @@
       <w:r>
         <w:rPr>
           <w:rFonts w:ascii="Calibri" w:hAnsi="Calibri" w:eastAsia="Lucida Grande"/>
-          <w:bCs/>
           <w:sz w:val="22"/>
           <w:szCs w:val="22"/>
         </w:rPr>
@@ -3143,7 +2356,6 @@
       <w:r>
         <w:rPr>
           <w:rFonts w:ascii="Calibri" w:hAnsi="Calibri" w:eastAsia="Lucida Grande"/>
-          <w:bCs/>
           <w:sz w:val="22"/>
           <w:szCs w:val="22"/>
         </w:rPr>
@@ -3152,7 +2364,8 @@
       <w:r>
         <w:rPr>
           <w:rFonts w:ascii="Calibri" w:hAnsi="Calibri" w:eastAsia="Lucida Grande"/>
-          <w:b/>
+          <w:b w:val="1"/>
+          <w:bCs w:val="1"/>
           <w:sz w:val="22"/>
           <w:szCs w:val="22"/>
         </w:rPr>
@@ -3161,7 +2374,6 @@
       <w:r>
         <w:rPr>
           <w:rFonts w:ascii="Calibri" w:hAnsi="Calibri" w:eastAsia="Lucida Grande"/>
-          <w:bCs/>
           <w:sz w:val="22"/>
           <w:szCs w:val="22"/>
         </w:rPr>
@@ -3170,7 +2382,6 @@
       <w:r>
         <w:rPr>
           <w:rFonts w:ascii="Calibri" w:hAnsi="Calibri" w:eastAsia="Lucida Grande"/>
-          <w:bCs/>
           <w:sz w:val="22"/>
           <w:szCs w:val="22"/>
           <w:u w:val="single"/>
@@ -3180,7 +2391,6 @@
       <w:r>
         <w:rPr>
           <w:rFonts w:ascii="Calibri" w:hAnsi="Calibri" w:eastAsia="Lucida Grande"/>
-          <w:bCs/>
           <w:sz w:val="22"/>
           <w:szCs w:val="22"/>
         </w:rPr>
@@ -3198,8 +2408,8 @@
         <w:jc w:val="both"/>
         <w:rPr>
           <w:rFonts w:ascii="Calibri" w:hAnsi="Calibri" w:eastAsia="Lucida Grande"/>
-          <w:b/>
-          <w:bCs/>
+          <w:b w:val="1"/>
+          <w:bCs w:val="1"/>
           <w:color w:val="auto"/>
           <w:sz w:val="28"/>
           <w:szCs w:val="28"/>
@@ -3283,9 +2493,9 @@
       </w:r>
       <w:r>
         <w:rPr>
-          <w:rFonts w:ascii="Calibri" w:hAnsi="Calibri" w:eastAsia="Lucida Grande"/>
-          <w:b/>
-          <w:bCs/>
+          <w:rFonts w:ascii="Calibri" w:hAnsi="Calibri" w:eastAsia="Lucida Grande" w:cs="Times New Roman"/>
+          <w:b w:val="1"/>
+          <w:bCs w:val="1"/>
           <w:color w:val="auto"/>
           <w:sz w:val="28"/>
           <w:szCs w:val="28"/>
@@ -3308,15 +2518,17 @@
         <w:jc w:val="both"/>
         <w:rPr>
           <w:rFonts w:ascii="Calibri" w:hAnsi="Calibri" w:eastAsia="Lucida Grande"/>
-          <w:b/>
-          <w:sz w:val="22"/>
-          <w:szCs w:val="22"/>
-        </w:rPr>
-      </w:pPr>
-      <w:r>
-        <w:rPr>
-          <w:rFonts w:ascii="Calibri" w:hAnsi="Calibri" w:eastAsia="Lucida Grande"/>
-          <w:b/>
+          <w:b w:val="1"/>
+          <w:bCs w:val="1"/>
+          <w:sz w:val="22"/>
+          <w:szCs w:val="22"/>
+        </w:rPr>
+      </w:pPr>
+      <w:r>
+        <w:rPr>
+          <w:rFonts w:ascii="Calibri" w:hAnsi="Calibri" w:eastAsia="Lucida Grande"/>
+          <w:b w:val="1"/>
+          <w:bCs w:val="1"/>
           <w:sz w:val="22"/>
           <w:szCs w:val="22"/>
         </w:rPr>
@@ -3325,7 +2537,8 @@
       <w:r>
         <w:rPr>
           <w:rFonts w:ascii="Calibri" w:hAnsi="Calibri" w:eastAsia="Lucida Grande"/>
-          <w:b/>
+          <w:b w:val="1"/>
+          <w:bCs w:val="1"/>
           <w:sz w:val="22"/>
           <w:szCs w:val="22"/>
         </w:rPr>
@@ -3334,7 +2547,6 @@
       <w:r>
         <w:rPr>
           <w:rFonts w:ascii="Calibri" w:hAnsi="Calibri" w:eastAsia="Lucida Grande"/>
-          <w:bCs/>
           <w:sz w:val="22"/>
           <w:szCs w:val="22"/>
         </w:rPr>
@@ -3343,7 +2555,6 @@
       <w:r>
         <w:rPr>
           <w:rFonts w:ascii="Calibri" w:hAnsi="Calibri" w:eastAsia="Lucida Grande"/>
-          <w:bCs/>
           <w:sz w:val="22"/>
           <w:szCs w:val="22"/>
         </w:rPr>
@@ -3352,7 +2563,6 @@
       <w:r>
         <w:rPr>
           <w:rFonts w:ascii="Calibri" w:hAnsi="Calibri" w:eastAsia="Lucida Grande"/>
-          <w:bCs/>
           <w:sz w:val="22"/>
           <w:szCs w:val="22"/>
         </w:rPr>
@@ -3361,7 +2571,6 @@
       <w:r>
         <w:rPr>
           <w:rFonts w:ascii="Calibri" w:hAnsi="Calibri" w:eastAsia="Lucida Grande"/>
-          <w:bCs/>
           <w:sz w:val="22"/>
           <w:szCs w:val="22"/>
         </w:rPr>
@@ -3482,7 +2691,23 @@
           <w:sz w:val="22"/>
           <w:szCs w:val="22"/>
         </w:rPr>
-        <w:t xml:space="preserve">React, AngularJS, Docker, Kubernetes, </w:t>
+        <w:t xml:space="preserve">React, </w:t>
+      </w:r>
+      <w:r>
+        <w:rPr>
+          <w:rFonts w:ascii="Calibri" w:hAnsi="Calibri" w:eastAsia="Lucida Grande"/>
+          <w:sz w:val="22"/>
+          <w:szCs w:val="22"/>
+        </w:rPr>
+        <w:t xml:space="preserve">Angular</w:t>
+      </w:r>
+      <w:r>
+        <w:rPr>
+          <w:rFonts w:ascii="Calibri" w:hAnsi="Calibri" w:eastAsia="Lucida Grande"/>
+          <w:sz w:val="22"/>
+          <w:szCs w:val="22"/>
+        </w:rPr>
+        <w:t xml:space="preserve">, Docker, Kubernetes, </w:t>
       </w:r>
       <w:proofErr w:type="spellStart"/>
       <w:r>
@@ -3557,6 +2782,125 @@
           <w:szCs w:val="22"/>
         </w:rPr>
         <w:t>, CSS</w:t>
+      </w:r>
+    </w:p>
+    <w:p>
+      <w:pPr>
+        <w:pStyle w:val="FreeForm"/>
+        <w:spacing w:before="60"/>
+        <w:ind w:left="567" w:hanging="357"/>
+        <w:jc w:val="both"/>
+        <w:rPr>
+          <w:rFonts w:ascii="Calibri" w:hAnsi="Calibri" w:eastAsia="Lucida Grande"/>
+          <w:sz w:val="22"/>
+          <w:szCs w:val="22"/>
+        </w:rPr>
+      </w:pPr>
+    </w:p>
+    <w:p>
+      <w:pPr>
+        <w:pStyle w:val="FreeForm"/>
+        <w:spacing w:before="0" w:beforeAutospacing="off" w:after="80"/>
+        <w:ind w:left="567"/>
+        <w:jc w:val="both"/>
+        <w:rPr>
+          <w:rFonts w:ascii="Calibri" w:hAnsi="Calibri" w:eastAsia="Lucida Grande" w:cs="Times New Roman"/>
+          <w:b w:val="1"/>
+          <w:bCs w:val="1"/>
+          <w:color w:val="auto"/>
+          <w:sz w:val="28"/>
+          <w:szCs w:val="28"/>
+        </w:rPr>
+      </w:pPr>
+      <w:r>
+        <w:rPr>
+          <w:rFonts w:ascii="Calibri" w:hAnsi="Calibri" w:eastAsia="Lucida Grande" w:cs="Times New Roman"/>
+          <w:b w:val="1"/>
+          <w:bCs w:val="1"/>
+          <w:color w:val="auto"/>
+          <w:sz w:val="28"/>
+          <w:szCs w:val="28"/>
+        </w:rPr>
+        <w:t>Languages</w:t>
+      </w:r>
+    </w:p>
+    <w:p>
+      <w:pPr>
+        <w:pStyle w:val="FreeForm"/>
+        <w:numPr>
+          <w:ilvl w:val="0"/>
+          <w:numId w:val="13"/>
+        </w:numPr>
+        <w:spacing w:before="80"/>
+        <w:ind w:left="567" w:hanging="357"/>
+        <w:jc w:val="both"/>
+        <w:rPr>
+          <w:rFonts w:ascii="Calibri" w:hAnsi="Calibri" w:eastAsia="Lucida Grande"/>
+          <w:b w:val="1"/>
+          <w:bCs w:val="1"/>
+          <w:sz w:val="22"/>
+          <w:szCs w:val="22"/>
+        </w:rPr>
+      </w:pPr>
+      <w:r>
+        <w:rPr>
+          <w:rFonts w:ascii="Calibri" w:hAnsi="Calibri" w:eastAsia="Lucida Grande"/>
+          <w:b w:val="1"/>
+          <w:bCs w:val="1"/>
+          <w:sz w:val="22"/>
+          <w:szCs w:val="22"/>
+        </w:rPr>
+        <w:t xml:space="preserve">Engilsh: </w:t>
+      </w:r>
+      <w:r>
+        <w:rPr>
+          <w:rFonts w:ascii="Calibri" w:hAnsi="Calibri" w:eastAsia="Lucida Grande"/>
+          <w:b w:val="0"/>
+          <w:bCs w:val="0"/>
+          <w:sz w:val="22"/>
+          <w:szCs w:val="22"/>
+        </w:rPr>
+        <w:t>Native speaker</w:t>
+      </w:r>
+    </w:p>
+    <w:p>
+      <w:pPr>
+        <w:pStyle w:val="FreeForm"/>
+        <w:numPr>
+          <w:ilvl w:val="0"/>
+          <w:numId w:val="13"/>
+        </w:numPr>
+        <w:bidi w:val="0"/>
+        <w:spacing w:before="60" w:beforeAutospacing="off" w:after="0" w:afterAutospacing="off" w:line="259" w:lineRule="auto"/>
+        <w:ind w:left="567" w:right="0" w:hanging="357"/>
+        <w:jc w:val="both"/>
+        <w:rPr>
+          <w:b w:val="1"/>
+          <w:bCs w:val="1"/>
+          <w:color w:val="000000" w:themeColor="text1" w:themeTint="FF" w:themeShade="FF"/>
+          <w:sz w:val="22"/>
+          <w:szCs w:val="22"/>
+        </w:rPr>
+      </w:pPr>
+      <w:r>
+        <w:rPr>
+          <w:rFonts w:ascii="Calibri" w:hAnsi="Calibri" w:eastAsia="Lucida Grande"/>
+          <w:b w:val="1"/>
+          <w:bCs w:val="1"/>
+          <w:sz w:val="22"/>
+          <w:szCs w:val="22"/>
+        </w:rPr>
+        <w:t xml:space="preserve">French: </w:t>
+      </w:r>
+      <w:r>
+        <w:rPr>
+          <w:rFonts w:ascii="Calibri" w:hAnsi="Calibri" w:eastAsia="Lucida Grande"/>
+          <w:b w:val="0"/>
+          <w:bCs w:val="0"/>
+          <w:sz w:val="22"/>
+          <w:szCs w:val="22"/>
+        </w:rPr>
+        <w:t>Upper-intermediate, limited working proficiency; B2 level per the CEFR</w:t>
       </w:r>
     </w:p>
     <w:sectPr>
@@ -3565,6 +2909,7 @@
       <w:pgMar w:top="720" w:right="720" w:bottom="720" w:left="720" w:header="170" w:footer="0" w:gutter="0"/>
       <w:cols w:space="708"/>
       <w:docGrid w:linePitch="360"/>
+      <w:headerReference w:type="default" r:id="R2f99f4fc35fc4380"/>
     </w:sectPr>
   </w:body>
 </w:document>
@@ -3594,17 +2939,47 @@
   <w:p>
     <w:pPr>
       <w:jc w:val="center"/>
+      <w:rPr>
+        <w:b w:val="1"/>
+        <w:bCs w:val="1"/>
+        <w:sz w:val="22"/>
+        <w:szCs w:val="22"/>
+      </w:rPr>
     </w:pPr>
     <w:r>
+      <w:rPr>
+        <w:b w:val="1"/>
+        <w:bCs w:val="1"/>
+        <w:sz w:val="22"/>
+        <w:szCs w:val="22"/>
+      </w:rPr>
       <w:t>G</w:t>
     </w:r>
     <w:r>
+      <w:rPr>
+        <w:b w:val="1"/>
+        <w:bCs w:val="1"/>
+        <w:sz w:val="22"/>
+        <w:szCs w:val="22"/>
+      </w:rPr>
       <w:t>it</w:t>
     </w:r>
     <w:r>
+      <w:rPr>
+        <w:b w:val="1"/>
+        <w:bCs w:val="1"/>
+        <w:sz w:val="22"/>
+        <w:szCs w:val="22"/>
+      </w:rPr>
       <w:t>H</w:t>
     </w:r>
     <w:r>
+      <w:rPr>
+        <w:b w:val="1"/>
+        <w:bCs w:val="1"/>
+        <w:sz w:val="22"/>
+        <w:szCs w:val="22"/>
+      </w:rPr>
       <w:t>ub.com/WillSmithTE</w:t>
     </w:r>
     <w:r>
@@ -3614,39 +2989,106 @@
       <w:tab/>
     </w:r>
     <w:r>
+      <w:rPr>
+        <w:b w:val="1"/>
+        <w:bCs w:val="1"/>
+        <w:sz w:val="22"/>
+        <w:szCs w:val="22"/>
+      </w:rPr>
       <w:t>L</w:t>
     </w:r>
     <w:r>
+      <w:rPr>
+        <w:b w:val="1"/>
+        <w:bCs w:val="1"/>
+        <w:sz w:val="22"/>
+        <w:szCs w:val="22"/>
+      </w:rPr>
       <w:t>inked</w:t>
     </w:r>
     <w:r>
+      <w:rPr>
+        <w:b w:val="1"/>
+        <w:bCs w:val="1"/>
+        <w:sz w:val="22"/>
+        <w:szCs w:val="22"/>
+      </w:rPr>
       <w:t>I</w:t>
     </w:r>
     <w:r>
+      <w:rPr>
+        <w:b w:val="1"/>
+        <w:bCs w:val="1"/>
+        <w:sz w:val="22"/>
+        <w:szCs w:val="22"/>
+      </w:rPr>
       <w:t>n.com/in/</w:t>
     </w:r>
+    <w:proofErr w:type="spellStart"/>
     <w:r>
+      <w:rPr>
+        <w:b w:val="1"/>
+        <w:bCs w:val="1"/>
+        <w:sz w:val="22"/>
+        <w:szCs w:val="22"/>
+      </w:rPr>
       <w:t>W</w:t>
     </w:r>
     <w:r>
+      <w:rPr>
+        <w:b w:val="1"/>
+        <w:bCs w:val="1"/>
+        <w:sz w:val="22"/>
+        <w:szCs w:val="22"/>
+      </w:rPr>
       <w:t>ill</w:t>
     </w:r>
     <w:r>
+      <w:rPr>
+        <w:b w:val="1"/>
+        <w:bCs w:val="1"/>
+        <w:sz w:val="22"/>
+        <w:szCs w:val="22"/>
+      </w:rPr>
       <w:t>S</w:t>
     </w:r>
     <w:r>
+      <w:rPr>
+        <w:b w:val="1"/>
+        <w:bCs w:val="1"/>
+        <w:sz w:val="22"/>
+        <w:szCs w:val="22"/>
+      </w:rPr>
       <w:t>mith</w:t>
     </w:r>
     <w:r>
+      <w:rPr>
+        <w:b w:val="1"/>
+        <w:bCs w:val="1"/>
+        <w:sz w:val="22"/>
+        <w:szCs w:val="22"/>
+      </w:rPr>
       <w:t>TE</w:t>
     </w:r>
+    <w:proofErr w:type="spellEnd"/>
   </w:p>
-  <w:p/>
+  <w:p>
+    <w:pPr>
+      <w:rPr>
+        <w:sz w:val="22"/>
+        <w:szCs w:val="22"/>
+      </w:rPr>
+    </w:pPr>
+  </w:p>
   <w:p>
     <w:pPr>
       <w:pStyle w:val="Pieddepage"/>
       <w:spacing w:before="40"/>
       <w:ind w:left="426"/>
+      <w:rPr>
+        <w:sz w:val="22"/>
+        <w:szCs w:val="22"/>
+      </w:rPr>
     </w:pPr>
   </w:p>
 </w:ftr>
@@ -3671,8 +3113,493 @@
 </w:footnotes>
 </file>
 
+<file path=word/header.xml><?xml version="1.0" encoding="utf-8"?>
+<w:hdr xmlns:w14="http://schemas.microsoft.com/office/word/2010/wordml" xmlns:w="http://schemas.openxmlformats.org/wordprocessingml/2006/main">
+  <w:tbl>
+    <w:tblPr>
+      <w:tblStyle w:val="TableauNormal"/>
+      <w:bidiVisual w:val="0"/>
+      <w:tblW w:w="0" w:type="auto"/>
+      <w:tblLayout w:type="fixed"/>
+      <w:tblLook w:val="06A0" w:firstRow="1" w:lastRow="0" w:firstColumn="1" w:lastColumn="0" w:noHBand="1" w:noVBand="1"/>
+    </w:tblPr>
+    <w:tblGrid>
+      <w:gridCol w:w="3487"/>
+      <w:gridCol w:w="3487"/>
+      <w:gridCol w:w="3487"/>
+    </w:tblGrid>
+    <w:tr>
+      <w:tc>
+        <w:tcPr>
+          <w:tcW w:w="3487" w:type="dxa"/>
+          <w:tcMar/>
+        </w:tcPr>
+        <w:p>
+          <w:pPr>
+            <w:pStyle w:val="En-tte"/>
+            <w:bidi w:val="0"/>
+            <w:ind w:left="-115"/>
+            <w:jc w:val="left"/>
+          </w:pPr>
+        </w:p>
+      </w:tc>
+      <w:tc>
+        <w:tcPr>
+          <w:tcW w:w="3487" w:type="dxa"/>
+          <w:tcMar/>
+        </w:tcPr>
+        <w:p>
+          <w:pPr>
+            <w:pStyle w:val="En-tte"/>
+            <w:bidi w:val="0"/>
+            <w:jc w:val="center"/>
+          </w:pPr>
+        </w:p>
+      </w:tc>
+      <w:tc>
+        <w:tcPr>
+          <w:tcW w:w="3487" w:type="dxa"/>
+          <w:tcMar/>
+        </w:tcPr>
+        <w:p>
+          <w:pPr>
+            <w:pStyle w:val="En-tte"/>
+            <w:bidi w:val="0"/>
+            <w:ind w:right="-115"/>
+            <w:jc w:val="right"/>
+          </w:pPr>
+        </w:p>
+      </w:tc>
+    </w:tr>
+  </w:tbl>
+  <w:p>
+    <w:pPr>
+      <w:pStyle w:val="En-tte"/>
+      <w:bidi w:val="0"/>
+    </w:pPr>
+  </w:p>
+</w:hdr>
+</file>
+
 <file path=word/numbering.xml><?xml version="1.0" encoding="utf-8"?>
 <w:numbering xmlns:wpc="http://schemas.microsoft.com/office/word/2010/wordprocessingCanvas" xmlns:cx="http://schemas.microsoft.com/office/drawing/2014/chartex" xmlns:cx1="http://schemas.microsoft.com/office/drawing/2015/9/8/chartex" xmlns:cx2="http://schemas.microsoft.com/office/drawing/2015/10/21/chartex" xmlns:cx3="http://schemas.microsoft.com/office/drawing/2016/5/9/chartex" xmlns:cx4="http://schemas.microsoft.com/office/drawing/2016/5/10/chartex" xmlns:cx5="http://schemas.microsoft.com/office/drawing/2016/5/11/chartex" xmlns:cx6="http://schemas.microsoft.com/office/drawing/2016/5/12/chartex" xmlns:cx7="http://schemas.microsoft.com/office/drawing/2016/5/13/chartex" xmlns:cx8="http://schemas.microsoft.com/office/drawing/2016/5/14/chartex" xmlns:mc="http://schemas.openxmlformats.org/markup-compatibility/2006" xmlns:aink="http://schemas.microsoft.com/office/drawing/2016/ink" xmlns:am3d="http://schemas.microsoft.com/office/drawing/2017/model3d" xmlns:o="urn:schemas-microsoft-com:office:office" xmlns:r="http://schemas.openxmlformats.org/officeDocument/2006/relationships" xmlns:m="http://schemas.openxmlformats.org/officeDocument/2006/math" xmlns:v="urn:schemas-microsoft-com:vml" xmlns:wp14="http://schemas.microsoft.com/office/word/2010/wordprocessingDrawing" xmlns:wp="http://schemas.openxmlformats.org/drawingml/2006/wordprocessingDrawing" xmlns:w10="urn:schemas-microsoft-com:office:word" xmlns:w="http://schemas.openxmlformats.org/wordprocessingml/2006/main" xmlns:w14="http://schemas.microsoft.com/office/word/2010/wordml" xmlns:w15="http://schemas.microsoft.com/office/word/2012/wordml" xmlns:w16cid="http://schemas.microsoft.com/office/word/2016/wordml/cid" xmlns:w16se="http://schemas.microsoft.com/office/word/2015/wordml/symex" xmlns:wpg="http://schemas.microsoft.com/office/word/2010/wordprocessingGroup" xmlns:wpi="http://schemas.microsoft.com/office/word/2010/wordprocessingInk" xmlns:wne="http://schemas.microsoft.com/office/word/2006/wordml" xmlns:wps="http://schemas.microsoft.com/office/word/2010/wordprocessingShape" mc:Ignorable="w14 w15 w16se w16cid wp14">
+  <w:abstractNum xmlns:w="http://schemas.openxmlformats.org/wordprocessingml/2006/main" w:abstractNumId="25">
+    <w:multiLevelType xmlns:w="http://schemas.openxmlformats.org/wordprocessingml/2006/main" w:val="hybridMultilevel"/>
+    <w:lvl xmlns:w="http://schemas.openxmlformats.org/wordprocessingml/2006/main" w:ilvl="0">
+      <w:start w:val="1"/>
+      <w:numFmt w:val="bullet"/>
+      <w:lvlText w:val="▫"/>
+      <w:lvlJc w:val="left"/>
+      <w:pPr>
+        <w:ind w:left="720" w:hanging="360"/>
+      </w:pPr>
+      <w:rPr>
+        <w:rFonts w:hint="default" w:ascii="Courier New" w:hAnsi="Courier New"/>
+      </w:rPr>
+    </w:lvl>
+    <w:lvl xmlns:w="http://schemas.openxmlformats.org/wordprocessingml/2006/main" w:ilvl="1">
+      <w:start w:val="1"/>
+      <w:numFmt w:val="bullet"/>
+      <w:lvlText w:val="▫"/>
+      <w:lvlJc w:val="left"/>
+      <w:pPr>
+        <w:ind w:left="1440" w:hanging="360"/>
+      </w:pPr>
+      <w:rPr>
+        <w:rFonts w:hint="default" w:ascii="Courier New" w:hAnsi="Courier New"/>
+      </w:rPr>
+    </w:lvl>
+    <w:lvl xmlns:w="http://schemas.openxmlformats.org/wordprocessingml/2006/main" w:ilvl="2">
+      <w:start w:val="1"/>
+      <w:numFmt w:val="bullet"/>
+      <w:lvlText w:val=""/>
+      <w:lvlJc w:val="left"/>
+      <w:pPr>
+        <w:ind w:left="2160" w:hanging="360"/>
+      </w:pPr>
+      <w:rPr>
+        <w:rFonts w:hint="default" w:ascii="Wingdings" w:hAnsi="Wingdings"/>
+      </w:rPr>
+    </w:lvl>
+    <w:lvl xmlns:w="http://schemas.openxmlformats.org/wordprocessingml/2006/main" w:ilvl="3">
+      <w:start w:val="1"/>
+      <w:numFmt w:val="bullet"/>
+      <w:lvlText w:val=""/>
+      <w:lvlJc w:val="left"/>
+      <w:pPr>
+        <w:ind w:left="2880" w:hanging="360"/>
+      </w:pPr>
+      <w:rPr>
+        <w:rFonts w:hint="default" w:ascii="Symbol" w:hAnsi="Symbol"/>
+      </w:rPr>
+    </w:lvl>
+    <w:lvl xmlns:w="http://schemas.openxmlformats.org/wordprocessingml/2006/main" w:ilvl="4">
+      <w:start w:val="1"/>
+      <w:numFmt w:val="bullet"/>
+      <w:lvlText w:val="o"/>
+      <w:lvlJc w:val="left"/>
+      <w:pPr>
+        <w:ind w:left="3600" w:hanging="360"/>
+      </w:pPr>
+      <w:rPr>
+        <w:rFonts w:hint="default" w:ascii="Courier New" w:hAnsi="Courier New"/>
+      </w:rPr>
+    </w:lvl>
+    <w:lvl xmlns:w="http://schemas.openxmlformats.org/wordprocessingml/2006/main" w:ilvl="5">
+      <w:start w:val="1"/>
+      <w:numFmt w:val="bullet"/>
+      <w:lvlText w:val=""/>
+      <w:lvlJc w:val="left"/>
+      <w:pPr>
+        <w:ind w:left="4320" w:hanging="360"/>
+      </w:pPr>
+      <w:rPr>
+        <w:rFonts w:hint="default" w:ascii="Wingdings" w:hAnsi="Wingdings"/>
+      </w:rPr>
+    </w:lvl>
+    <w:lvl xmlns:w="http://schemas.openxmlformats.org/wordprocessingml/2006/main" w:ilvl="6">
+      <w:start w:val="1"/>
+      <w:numFmt w:val="bullet"/>
+      <w:lvlText w:val=""/>
+      <w:lvlJc w:val="left"/>
+      <w:pPr>
+        <w:ind w:left="5040" w:hanging="360"/>
+      </w:pPr>
+      <w:rPr>
+        <w:rFonts w:hint="default" w:ascii="Symbol" w:hAnsi="Symbol"/>
+      </w:rPr>
+    </w:lvl>
+    <w:lvl xmlns:w="http://schemas.openxmlformats.org/wordprocessingml/2006/main" w:ilvl="7">
+      <w:start w:val="1"/>
+      <w:numFmt w:val="bullet"/>
+      <w:lvlText w:val="o"/>
+      <w:lvlJc w:val="left"/>
+      <w:pPr>
+        <w:ind w:left="5760" w:hanging="360"/>
+      </w:pPr>
+      <w:rPr>
+        <w:rFonts w:hint="default" w:ascii="Courier New" w:hAnsi="Courier New"/>
+      </w:rPr>
+    </w:lvl>
+    <w:lvl xmlns:w="http://schemas.openxmlformats.org/wordprocessingml/2006/main" w:ilvl="8">
+      <w:start w:val="1"/>
+      <w:numFmt w:val="bullet"/>
+      <w:lvlText w:val=""/>
+      <w:lvlJc w:val="left"/>
+      <w:pPr>
+        <w:ind w:left="6480" w:hanging="360"/>
+      </w:pPr>
+      <w:rPr>
+        <w:rFonts w:hint="default" w:ascii="Wingdings" w:hAnsi="Wingdings"/>
+      </w:rPr>
+    </w:lvl>
+  </w:abstractNum>
+  <w:abstractNum xmlns:w="http://schemas.openxmlformats.org/wordprocessingml/2006/main" w:abstractNumId="24">
+    <w:multiLevelType xmlns:w="http://schemas.openxmlformats.org/wordprocessingml/2006/main" w:val="hybridMultilevel"/>
+    <w:lvl xmlns:w="http://schemas.openxmlformats.org/wordprocessingml/2006/main" w:ilvl="0">
+      <w:start w:val="1"/>
+      <w:numFmt w:val="decimal"/>
+      <w:lvlText w:val="%1."/>
+      <w:lvlJc w:val="left"/>
+      <w:pPr>
+        <w:ind w:left="720" w:hanging="360"/>
+      </w:pPr>
+    </w:lvl>
+    <w:lvl xmlns:w="http://schemas.openxmlformats.org/wordprocessingml/2006/main" w:ilvl="1">
+      <w:start w:val="1"/>
+      <w:numFmt w:val="lowerLetter"/>
+      <w:lvlText w:val="%2."/>
+      <w:lvlJc w:val="left"/>
+      <w:pPr>
+        <w:ind w:left="1440" w:hanging="360"/>
+      </w:pPr>
+    </w:lvl>
+    <w:lvl xmlns:w="http://schemas.openxmlformats.org/wordprocessingml/2006/main" w:ilvl="2">
+      <w:start w:val="1"/>
+      <w:numFmt w:val="lowerRoman"/>
+      <w:lvlText w:val="%3."/>
+      <w:lvlJc w:val="right"/>
+      <w:pPr>
+        <w:ind w:left="2160" w:hanging="180"/>
+      </w:pPr>
+    </w:lvl>
+    <w:lvl xmlns:w="http://schemas.openxmlformats.org/wordprocessingml/2006/main" w:ilvl="3">
+      <w:start w:val="1"/>
+      <w:numFmt w:val="decimal"/>
+      <w:lvlText w:val="%4."/>
+      <w:lvlJc w:val="left"/>
+      <w:pPr>
+        <w:ind w:left="2880" w:hanging="360"/>
+      </w:pPr>
+    </w:lvl>
+    <w:lvl xmlns:w="http://schemas.openxmlformats.org/wordprocessingml/2006/main" w:ilvl="4">
+      <w:start w:val="1"/>
+      <w:numFmt w:val="lowerLetter"/>
+      <w:lvlText w:val="%5."/>
+      <w:lvlJc w:val="left"/>
+      <w:pPr>
+        <w:ind w:left="3600" w:hanging="360"/>
+      </w:pPr>
+    </w:lvl>
+    <w:lvl xmlns:w="http://schemas.openxmlformats.org/wordprocessingml/2006/main" w:ilvl="5">
+      <w:start w:val="1"/>
+      <w:numFmt w:val="lowerRoman"/>
+      <w:lvlText w:val="%6."/>
+      <w:lvlJc w:val="right"/>
+      <w:pPr>
+        <w:ind w:left="4320" w:hanging="180"/>
+      </w:pPr>
+    </w:lvl>
+    <w:lvl xmlns:w="http://schemas.openxmlformats.org/wordprocessingml/2006/main" w:ilvl="6">
+      <w:start w:val="1"/>
+      <w:numFmt w:val="decimal"/>
+      <w:lvlText w:val="%7."/>
+      <w:lvlJc w:val="left"/>
+      <w:pPr>
+        <w:ind w:left="5040" w:hanging="360"/>
+      </w:pPr>
+    </w:lvl>
+    <w:lvl xmlns:w="http://schemas.openxmlformats.org/wordprocessingml/2006/main" w:ilvl="7">
+      <w:start w:val="1"/>
+      <w:numFmt w:val="lowerLetter"/>
+      <w:lvlText w:val="%8."/>
+      <w:lvlJc w:val="left"/>
+      <w:pPr>
+        <w:ind w:left="5760" w:hanging="360"/>
+      </w:pPr>
+    </w:lvl>
+    <w:lvl xmlns:w="http://schemas.openxmlformats.org/wordprocessingml/2006/main" w:ilvl="8">
+      <w:start w:val="1"/>
+      <w:numFmt w:val="lowerRoman"/>
+      <w:lvlText w:val="%9."/>
+      <w:lvlJc w:val="right"/>
+      <w:pPr>
+        <w:ind w:left="6480" w:hanging="180"/>
+      </w:pPr>
+    </w:lvl>
+  </w:abstractNum>
+  <w:abstractNum xmlns:w="http://schemas.openxmlformats.org/wordprocessingml/2006/main" w:abstractNumId="23">
+    <w:multiLevelType xmlns:w="http://schemas.openxmlformats.org/wordprocessingml/2006/main" w:val="hybridMultilevel"/>
+    <w:lvl xmlns:w="http://schemas.openxmlformats.org/wordprocessingml/2006/main" w:ilvl="0">
+      <w:start w:val="1"/>
+      <w:numFmt w:val="bullet"/>
+      <w:lvlText w:val=""/>
+      <w:lvlJc w:val="left"/>
+      <w:pPr>
+        <w:ind w:left="720" w:hanging="360"/>
+      </w:pPr>
+      <w:rPr>
+        <w:rFonts w:hint="default" w:ascii="Symbol" w:hAnsi="Symbol"/>
+      </w:rPr>
+    </w:lvl>
+    <w:lvl xmlns:w="http://schemas.openxmlformats.org/wordprocessingml/2006/main" w:ilvl="1">
+      <w:start w:val="1"/>
+      <w:numFmt w:val="bullet"/>
+      <w:lvlText w:val="▫"/>
+      <w:lvlJc w:val="left"/>
+      <w:pPr>
+        <w:ind w:left="1440" w:hanging="360"/>
+      </w:pPr>
+      <w:rPr>
+        <w:rFonts w:hint="default" w:ascii="Courier New" w:hAnsi="Courier New"/>
+      </w:rPr>
+    </w:lvl>
+    <w:lvl xmlns:w="http://schemas.openxmlformats.org/wordprocessingml/2006/main" w:ilvl="2">
+      <w:start w:val="1"/>
+      <w:numFmt w:val="bullet"/>
+      <w:lvlText w:val=""/>
+      <w:lvlJc w:val="left"/>
+      <w:pPr>
+        <w:ind w:left="2160" w:hanging="360"/>
+      </w:pPr>
+      <w:rPr>
+        <w:rFonts w:hint="default" w:ascii="Wingdings" w:hAnsi="Wingdings"/>
+      </w:rPr>
+    </w:lvl>
+    <w:lvl xmlns:w="http://schemas.openxmlformats.org/wordprocessingml/2006/main" w:ilvl="3">
+      <w:start w:val="1"/>
+      <w:numFmt w:val="bullet"/>
+      <w:lvlText w:val=""/>
+      <w:lvlJc w:val="left"/>
+      <w:pPr>
+        <w:ind w:left="2880" w:hanging="360"/>
+      </w:pPr>
+      <w:rPr>
+        <w:rFonts w:hint="default" w:ascii="Symbol" w:hAnsi="Symbol"/>
+      </w:rPr>
+    </w:lvl>
+    <w:lvl xmlns:w="http://schemas.openxmlformats.org/wordprocessingml/2006/main" w:ilvl="4">
+      <w:start w:val="1"/>
+      <w:numFmt w:val="bullet"/>
+      <w:lvlText w:val="o"/>
+      <w:lvlJc w:val="left"/>
+      <w:pPr>
+        <w:ind w:left="3600" w:hanging="360"/>
+      </w:pPr>
+      <w:rPr>
+        <w:rFonts w:hint="default" w:ascii="Courier New" w:hAnsi="Courier New"/>
+      </w:rPr>
+    </w:lvl>
+    <w:lvl xmlns:w="http://schemas.openxmlformats.org/wordprocessingml/2006/main" w:ilvl="5">
+      <w:start w:val="1"/>
+      <w:numFmt w:val="bullet"/>
+      <w:lvlText w:val=""/>
+      <w:lvlJc w:val="left"/>
+      <w:pPr>
+        <w:ind w:left="4320" w:hanging="360"/>
+      </w:pPr>
+      <w:rPr>
+        <w:rFonts w:hint="default" w:ascii="Wingdings" w:hAnsi="Wingdings"/>
+      </w:rPr>
+    </w:lvl>
+    <w:lvl xmlns:w="http://schemas.openxmlformats.org/wordprocessingml/2006/main" w:ilvl="6">
+      <w:start w:val="1"/>
+      <w:numFmt w:val="bullet"/>
+      <w:lvlText w:val=""/>
+      <w:lvlJc w:val="left"/>
+      <w:pPr>
+        <w:ind w:left="5040" w:hanging="360"/>
+      </w:pPr>
+      <w:rPr>
+        <w:rFonts w:hint="default" w:ascii="Symbol" w:hAnsi="Symbol"/>
+      </w:rPr>
+    </w:lvl>
+    <w:lvl xmlns:w="http://schemas.openxmlformats.org/wordprocessingml/2006/main" w:ilvl="7">
+      <w:start w:val="1"/>
+      <w:numFmt w:val="bullet"/>
+      <w:lvlText w:val="o"/>
+      <w:lvlJc w:val="left"/>
+      <w:pPr>
+        <w:ind w:left="5760" w:hanging="360"/>
+      </w:pPr>
+      <w:rPr>
+        <w:rFonts w:hint="default" w:ascii="Courier New" w:hAnsi="Courier New"/>
+      </w:rPr>
+    </w:lvl>
+    <w:lvl xmlns:w="http://schemas.openxmlformats.org/wordprocessingml/2006/main" w:ilvl="8">
+      <w:start w:val="1"/>
+      <w:numFmt w:val="bullet"/>
+      <w:lvlText w:val=""/>
+      <w:lvlJc w:val="left"/>
+      <w:pPr>
+        <w:ind w:left="6480" w:hanging="360"/>
+      </w:pPr>
+      <w:rPr>
+        <w:rFonts w:hint="default" w:ascii="Wingdings" w:hAnsi="Wingdings"/>
+      </w:rPr>
+    </w:lvl>
+  </w:abstractNum>
+  <w:abstractNum xmlns:w="http://schemas.openxmlformats.org/wordprocessingml/2006/main" w:abstractNumId="22">
+    <w:multiLevelType xmlns:w="http://schemas.openxmlformats.org/wordprocessingml/2006/main" w:val="hybridMultilevel"/>
+    <w:lvl xmlns:w="http://schemas.openxmlformats.org/wordprocessingml/2006/main" w:ilvl="0">
+      <w:start w:val="1"/>
+      <w:numFmt w:val="bullet"/>
+      <w:lvlText w:val="▫"/>
+      <w:lvlJc w:val="left"/>
+      <w:pPr>
+        <w:ind w:left="720" w:hanging="360"/>
+      </w:pPr>
+      <w:rPr>
+        <w:rFonts w:hint="default" w:ascii="Courier New" w:hAnsi="Courier New"/>
+      </w:rPr>
+    </w:lvl>
+    <w:lvl xmlns:w="http://schemas.openxmlformats.org/wordprocessingml/2006/main" w:ilvl="1">
+      <w:start w:val="1"/>
+      <w:numFmt w:val="bullet"/>
+      <w:lvlText w:val="o"/>
+      <w:lvlJc w:val="left"/>
+      <w:pPr>
+        <w:ind w:left="1440" w:hanging="360"/>
+      </w:pPr>
+      <w:rPr>
+        <w:rFonts w:hint="default" w:ascii="Courier New" w:hAnsi="Courier New"/>
+      </w:rPr>
+    </w:lvl>
+    <w:lvl xmlns:w="http://schemas.openxmlformats.org/wordprocessingml/2006/main" w:ilvl="2">
+      <w:start w:val="1"/>
+      <w:numFmt w:val="bullet"/>
+      <w:lvlText w:val=""/>
+      <w:lvlJc w:val="left"/>
+      <w:pPr>
+        <w:ind w:left="2160" w:hanging="360"/>
+      </w:pPr>
+      <w:rPr>
+        <w:rFonts w:hint="default" w:ascii="Wingdings" w:hAnsi="Wingdings"/>
+      </w:rPr>
+    </w:lvl>
+    <w:lvl xmlns:w="http://schemas.openxmlformats.org/wordprocessingml/2006/main" w:ilvl="3">
+      <w:start w:val="1"/>
+      <w:numFmt w:val="bullet"/>
+      <w:lvlText w:val=""/>
+      <w:lvlJc w:val="left"/>
+      <w:pPr>
+        <w:ind w:left="2880" w:hanging="360"/>
+      </w:pPr>
+      <w:rPr>
+        <w:rFonts w:hint="default" w:ascii="Symbol" w:hAnsi="Symbol"/>
+      </w:rPr>
+    </w:lvl>
+    <w:lvl xmlns:w="http://schemas.openxmlformats.org/wordprocessingml/2006/main" w:ilvl="4">
+      <w:start w:val="1"/>
+      <w:numFmt w:val="bullet"/>
+      <w:lvlText w:val="o"/>
+      <w:lvlJc w:val="left"/>
+      <w:pPr>
+        <w:ind w:left="3600" w:hanging="360"/>
+      </w:pPr>
+      <w:rPr>
+        <w:rFonts w:hint="default" w:ascii="Courier New" w:hAnsi="Courier New"/>
+      </w:rPr>
+    </w:lvl>
+    <w:lvl xmlns:w="http://schemas.openxmlformats.org/wordprocessingml/2006/main" w:ilvl="5">
+      <w:start w:val="1"/>
+      <w:numFmt w:val="bullet"/>
+      <w:lvlText w:val=""/>
+      <w:lvlJc w:val="left"/>
+      <w:pPr>
+        <w:ind w:left="4320" w:hanging="360"/>
+      </w:pPr>
+      <w:rPr>
+        <w:rFonts w:hint="default" w:ascii="Wingdings" w:hAnsi="Wingdings"/>
+      </w:rPr>
+    </w:lvl>
+    <w:lvl xmlns:w="http://schemas.openxmlformats.org/wordprocessingml/2006/main" w:ilvl="6">
+      <w:start w:val="1"/>
+      <w:numFmt w:val="bullet"/>
+      <w:lvlText w:val=""/>
+      <w:lvlJc w:val="left"/>
+      <w:pPr>
+        <w:ind w:left="5040" w:hanging="360"/>
+      </w:pPr>
+      <w:rPr>
+        <w:rFonts w:hint="default" w:ascii="Symbol" w:hAnsi="Symbol"/>
+      </w:rPr>
+    </w:lvl>
+    <w:lvl xmlns:w="http://schemas.openxmlformats.org/wordprocessingml/2006/main" w:ilvl="7">
+      <w:start w:val="1"/>
+      <w:numFmt w:val="bullet"/>
+      <w:lvlText w:val="o"/>
+      <w:lvlJc w:val="left"/>
+      <w:pPr>
+        <w:ind w:left="5760" w:hanging="360"/>
+      </w:pPr>
+      <w:rPr>
+        <w:rFonts w:hint="default" w:ascii="Courier New" w:hAnsi="Courier New"/>
+      </w:rPr>
+    </w:lvl>
+    <w:lvl xmlns:w="http://schemas.openxmlformats.org/wordprocessingml/2006/main" w:ilvl="8">
+      <w:start w:val="1"/>
+      <w:numFmt w:val="bullet"/>
+      <w:lvlText w:val=""/>
+      <w:lvlJc w:val="left"/>
+      <w:pPr>
+        <w:ind w:left="6480" w:hanging="360"/>
+      </w:pPr>
+      <w:rPr>
+        <w:rFonts w:hint="default" w:ascii="Wingdings" w:hAnsi="Wingdings"/>
+      </w:rPr>
+    </w:lvl>
+  </w:abstractNum>
   <w:abstractNum w:abstractNumId="0" w15:restartNumberingAfterBreak="0">
     <w:nsid w:val="00000001"/>
     <w:multiLevelType w:val="multilevel"/>
@@ -6298,6 +6225,18 @@
       </w:rPr>
     </w:lvl>
   </w:abstractNum>
+  <w:num w:numId="26">
+    <w:abstractNumId w:val="25"/>
+  </w:num>
+  <w:num w:numId="25">
+    <w:abstractNumId w:val="24"/>
+  </w:num>
+  <w:num w:numId="24">
+    <w:abstractNumId w:val="23"/>
+  </w:num>
+  <w:num w:numId="23">
+    <w:abstractNumId w:val="22"/>
+  </w:num>
   <w:num w:numId="1">
     <w:abstractNumId w:val="0"/>
   </w:num>
@@ -6862,6 +6801,32 @@
     <w:uiPriority w:val="99"/>
     <w:rsid w:val="00BF1625"/>
   </w:style>
+  <w:style xmlns:w="http://schemas.openxmlformats.org/wordprocessingml/2006/main" w:type="table" w:styleId="TableGrid">
+    <w:name xmlns:w="http://schemas.openxmlformats.org/wordprocessingml/2006/main" w:val="Table Grid"/>
+    <w:basedOn xmlns:w="http://schemas.openxmlformats.org/wordprocessingml/2006/main" w:val="TableauNormal"/>
+    <w:uiPriority xmlns:w="http://schemas.openxmlformats.org/wordprocessingml/2006/main" w:val="59"/>
+    <w:rsid xmlns:w="http://schemas.openxmlformats.org/wordprocessingml/2006/main" w:val="00FB4123"/>
+    <w:pPr xmlns:w="http://schemas.openxmlformats.org/wordprocessingml/2006/main">
+      <w:spacing w:after="0" w:line="240" w:lineRule="auto"/>
+    </w:pPr>
+    <w:tblPr xmlns:w="http://schemas.openxmlformats.org/wordprocessingml/2006/main">
+      <w:tblInd w:w="0" w:type="dxa"/>
+      <w:tblBorders>
+        <w:top w:val="single" w:color="000000" w:themeColor="text1" w:sz="4" w:space="0"/>
+        <w:left w:val="single" w:color="000000" w:themeColor="text1" w:sz="4" w:space="0"/>
+        <w:bottom w:val="single" w:color="000000" w:themeColor="text1" w:sz="4" w:space="0"/>
+        <w:right w:val="single" w:color="000000" w:themeColor="text1" w:sz="4" w:space="0"/>
+        <w:insideH w:val="single" w:color="000000" w:themeColor="text1" w:sz="4" w:space="0"/>
+        <w:insideV w:val="single" w:color="000000" w:themeColor="text1" w:sz="4" w:space="0"/>
+      </w:tblBorders>
+      <w:tblCellMar>
+        <w:top w:w="0" w:type="dxa"/>
+        <w:left w:w="108" w:type="dxa"/>
+        <w:bottom w:w="0" w:type="dxa"/>
+        <w:right w:w="108" w:type="dxa"/>
+      </w:tblCellMar>
+    </w:tblPr>
+  </w:style>
 </w:styles>
 </file>
 

</xml_diff>